<commit_message>
New versioning scheme; setup design; updated PDF documentation
</commit_message>
<xml_diff>
--- a/Tx Documentation.docx
+++ b/Tx Documentation.docx
@@ -9,6 +9,8 @@
           <w:lang w:val="en-GB"/>
         </w:rPr>
       </w:pPr>
+      <w:bookmarkStart w:id="0" w:name="_GoBack"/>
+      <w:bookmarkEnd w:id="0"/>
     </w:p>
     <w:p>
       <w:pPr>
@@ -4046,7 +4048,7 @@
           <w:lang w:val="en-GB"/>
         </w:rPr>
       </w:pPr>
-      <w:bookmarkStart w:id="0" w:name="_Toc361734572"/>
+      <w:bookmarkStart w:id="1" w:name="_Toc361734572"/>
       <w:r>
         <w:rPr>
           <w:lang w:val="en-GB"/>
@@ -4054,7 +4056,7 @@
         <w:lastRenderedPageBreak/>
         <w:t>The Tx concept</w:t>
       </w:r>
-      <w:bookmarkEnd w:id="0"/>
+      <w:bookmarkEnd w:id="1"/>
     </w:p>
     <w:p>
       <w:pPr>
@@ -4063,7 +4065,6 @@
           <w:lang w:val="en-GB"/>
         </w:rPr>
       </w:pPr>
-      <w:bookmarkStart w:id="1" w:name="_GoBack"/>
       <w:r>
         <w:rPr>
           <w:lang w:val="en-GB"/>
@@ -4119,7 +4120,6 @@
         <w:t>number or time formatting according to the local standards are also covered.</w:t>
       </w:r>
     </w:p>
-    <w:bookmarkEnd w:id="1"/>
     <w:p>
       <w:pPr>
         <w:pStyle w:val="Textkrper"/>
@@ -11070,7 +11070,7 @@
         <w:rStyle w:val="Seitenzahl"/>
         <w:noProof/>
       </w:rPr>
-      <w:t>3</w:t>
+      <w:t>18</w:t>
     </w:r>
     <w:r>
       <w:rPr>
@@ -11117,21 +11117,11 @@
         <w:tab w:val="right" w:pos="9639"/>
       </w:tabs>
     </w:pPr>
-    <w:r>
-      <w:fldChar w:fldCharType="begin"/>
-    </w:r>
-    <w:r>
-      <w:instrText xml:space="preserve"> TITLE   \* MERGEFORMAT </w:instrText>
-    </w:r>
-    <w:r>
-      <w:fldChar w:fldCharType="separate"/>
-    </w:r>
-    <w:r>
-      <w:t>Tx Translation &amp; Localisation for .NET and WPF</w:t>
-    </w:r>
-    <w:r>
-      <w:fldChar w:fldCharType="end"/>
-    </w:r>
+    <w:fldSimple w:instr=" TITLE   \* MERGEFORMAT ">
+      <w:r>
+        <w:t>Tx Translation &amp; Localisation for .NET and WPF</w:t>
+      </w:r>
+    </w:fldSimple>
     <w:r>
       <w:tab/>
     </w:r>
@@ -11153,45 +11143,22 @@
         <w:tab w:val="right" w:pos="9639"/>
       </w:tabs>
     </w:pPr>
-    <w:r>
-      <w:fldChar w:fldCharType="begin"/>
-    </w:r>
-    <w:r>
-      <w:instrText xml:space="preserve"> TITLE   \* MERGEFORMAT </w:instrText>
-    </w:r>
-    <w:r>
-      <w:fldChar w:fldCharType="separate"/>
-    </w:r>
-    <w:r>
-      <w:t>Tx Translation &amp; Localisation for .NET and WPF</w:t>
-    </w:r>
-    <w:r>
-      <w:fldChar w:fldCharType="end"/>
-    </w:r>
+    <w:fldSimple w:instr=" TITLE   \* MERGEFORMAT ">
+      <w:r>
+        <w:t>Tx Translation &amp; Localisation for .NET and WPF</w:t>
+      </w:r>
+    </w:fldSimple>
     <w:r>
       <w:tab/>
     </w:r>
-    <w:r>
-      <w:fldChar w:fldCharType="begin"/>
-    </w:r>
-    <w:r>
-      <w:instrText xml:space="preserve"> STYLEREF  "Überschrift 1" \l  \* MERGEFORMAT </w:instrText>
-    </w:r>
-    <w:r>
-      <w:fldChar w:fldCharType="separate"/>
-    </w:r>
-    <w:r>
-      <w:rPr>
-        <w:noProof/>
-      </w:rPr>
-      <w:t>The Tx concept</w:t>
-    </w:r>
-    <w:r>
-      <w:rPr>
-        <w:noProof/>
-      </w:rPr>
-      <w:fldChar w:fldCharType="end"/>
-    </w:r>
+    <w:fldSimple w:instr=" STYLEREF  &quot;Überschrift 1&quot; \l  \* MERGEFORMAT ">
+      <w:r>
+        <w:rPr>
+          <w:noProof/>
+        </w:rPr>
+        <w:t>Text key best practices</w:t>
+      </w:r>
+    </w:fldSimple>
     <w:r>
       <w:tab/>
     </w:r>
@@ -15779,7 +15746,7 @@
 </file>
 
 <file path=customXml/itemProps1.xml><?xml version="1.0" encoding="utf-8"?>
-<ds:datastoreItem xmlns:ds="http://schemas.openxmlformats.org/officeDocument/2006/customXml" ds:itemID="{6C7E0FB8-F35A-4789-89C8-916E1A0458B2}">
+<ds:datastoreItem xmlns:ds="http://schemas.openxmlformats.org/officeDocument/2006/customXml" ds:itemID="{131CF496-B9C9-4FA7-81E9-B58E88A3E5FA}">
   <ds:schemaRefs>
     <ds:schemaRef ds:uri="http://schemas.openxmlformats.org/officeDocument/2006/bibliography"/>
   </ds:schemaRefs>

</xml_diff>

<commit_message>
Added quantified text hotkeys and fixed focus
* Added Ctrl+0/1/+/- for adding and removing quantified texts
* Updated documentation accordingly
* Focus is moved to a reasonable textbox after deleting a quantified text or refreshing their order
</commit_message>
<xml_diff>
--- a/Tx Documentation.docx
+++ b/Tx Documentation.docx
@@ -9,8 +9,6 @@
           <w:lang w:val="en-GB"/>
         </w:rPr>
       </w:pPr>
-      <w:bookmarkStart w:id="0" w:name="_GoBack"/>
-      <w:bookmarkEnd w:id="0"/>
     </w:p>
     <w:p>
       <w:pPr>
@@ -327,7 +325,21 @@
         <w:rPr>
           <w:lang w:val="en-GB"/>
         </w:rPr>
-        <w:t>-16 [DRAFT VERSION]</w:t>
+        <w:t>-</w:t>
+      </w:r>
+      <w:r>
+        <w:rPr>
+          <w:lang w:val="en-GB"/>
+        </w:rPr>
+        <w:t>30</w:t>
+      </w:r>
+      <w:bookmarkStart w:id="0" w:name="_GoBack"/>
+      <w:bookmarkEnd w:id="0"/>
+      <w:r>
+        <w:rPr>
+          <w:lang w:val="en-GB"/>
+        </w:rPr>
+        <w:t xml:space="preserve"> [DRAFT VERSION]</w:t>
       </w:r>
     </w:p>
     <w:p>
@@ -8725,7 +8737,7 @@
         <w:rPr>
           <w:lang w:val="en-GB"/>
         </w:rPr>
-        <w:t xml:space="preserve"> There are multiple quantified text items for the same combinatiion of count and modulo. They must be unique or an arbitrary instance will be selected at runtime.</w:t>
+        <w:t xml:space="preserve"> There are multiple quantified text items for the same combination of count and modulo. They must be unique or an arbitrary instance will be selected at runtime.</w:t>
       </w:r>
     </w:p>
     <w:p>
@@ -9323,12 +9335,64 @@
     </w:p>
     <w:p>
       <w:pPr>
+        <w:pStyle w:val="Hotkey-Tabelle"/>
+      </w:pPr>
+      <w:r>
+        <w:t>Ctrl+0</w:t>
+      </w:r>
+      <w:r>
+        <w:tab/>
+        <w:t>Add a quantified text with the count 0</w:t>
+      </w:r>
+    </w:p>
+    <w:p>
+      <w:pPr>
+        <w:pStyle w:val="Hotkey-Tabelle"/>
+      </w:pPr>
+      <w:bookmarkStart w:id="34" w:name="_Toc361734605"/>
+      <w:r>
+        <w:t>Ctrl+1</w:t>
+      </w:r>
+      <w:r>
+        <w:tab/>
+        <w:t>Add a quantified text with the count 1</w:t>
+      </w:r>
+    </w:p>
+    <w:p>
+      <w:pPr>
+        <w:pStyle w:val="Hotkey-Tabelle"/>
+      </w:pPr>
+      <w:r>
+        <w:t>Ctrl++ (Plus)</w:t>
+      </w:r>
+      <w:r>
+        <w:tab/>
+        <w:t>Add a quantified text with no count preset</w:t>
+      </w:r>
+    </w:p>
+    <w:p>
+      <w:pPr>
+        <w:pStyle w:val="Hotkey-Tabelle"/>
+      </w:pPr>
+      <w:r>
+        <w:t>Ctrl+- (Minus)</w:t>
+      </w:r>
+      <w:r>
+        <w:tab/>
+        <w:t>Delete the selected quantified text</w:t>
+      </w:r>
+    </w:p>
+    <w:p>
+      <w:pPr>
         <w:pStyle w:val="berschrift2"/>
-        <w:rPr>
-          <w:lang w:val="en-GB"/>
-        </w:rPr>
-      </w:pPr>
-      <w:bookmarkStart w:id="34" w:name="_Toc361734605"/>
+        <w:numPr>
+          <w:ilvl w:val="0"/>
+          <w:numId w:val="0"/>
+        </w:numPr>
+        <w:rPr>
+          <w:lang w:val="en-GB"/>
+        </w:rPr>
+      </w:pPr>
       <w:r>
         <w:rPr>
           <w:lang w:val="en-GB"/>
@@ -9590,7 +9654,14 @@
         <w:rPr>
           <w:lang w:val="en-GB"/>
         </w:rPr>
-        <w:t>nised) and to enter a new text key for the text you just selected. The selected text is also copied to the clipboard and already set in the text field where you can further edit it to clean up any source remains. If the selected text is surrounded by double quotes, these are removed and backslash escape sequences are automatically resolved.</w:t>
+        <w:t xml:space="preserve">nised) and to enter a new text key for the text you just selected. The selected text is also copied to the clipboard and already set in the text field where you can further edit it to clean up any source remains. If </w:t>
+      </w:r>
+      <w:r>
+        <w:rPr>
+          <w:lang w:val="en-GB"/>
+        </w:rPr>
+        <w:lastRenderedPageBreak/>
+        <w:t>the selected text is surrounded by double quotes, these are removed and backslash escape sequences are automatically resolved.</w:t>
       </w:r>
     </w:p>
     <w:p>
@@ -9618,7 +9689,6 @@
         <w:rPr>
           <w:lang w:val="en-GB"/>
         </w:rPr>
-        <w:lastRenderedPageBreak/>
         <w:t>I</w:t>
       </w:r>
       <w:r>
@@ -15746,7 +15816,7 @@
 </file>
 
 <file path=customXml/itemProps1.xml><?xml version="1.0" encoding="utf-8"?>
-<ds:datastoreItem xmlns:ds="http://schemas.openxmlformats.org/officeDocument/2006/customXml" ds:itemID="{131CF496-B9C9-4FA7-81E9-B58E88A3E5FA}">
+<ds:datastoreItem xmlns:ds="http://schemas.openxmlformats.org/officeDocument/2006/customXml" ds:itemID="{88B43967-EFB3-4265-8DA3-32D4EC04810F}">
   <ds:schemaRefs>
     <ds:schemaRef ds:uri="http://schemas.openxmlformats.org/officeDocument/2006/bibliography"/>
   </ds:schemaRefs>

</xml_diff>

<commit_message>
Copy text key to clipboard with Ctrl+C; Status bar text animation
</commit_message>
<xml_diff>
--- a/Tx Documentation.docx
+++ b/Tx Documentation.docx
@@ -331,10 +331,8 @@
         <w:rPr>
           <w:lang w:val="en-GB"/>
         </w:rPr>
-        <w:t>30</w:t>
-      </w:r>
-      <w:bookmarkStart w:id="0" w:name="_GoBack"/>
-      <w:bookmarkEnd w:id="0"/>
+        <w:t>31</w:t>
+      </w:r>
       <w:r>
         <w:rPr>
           <w:lang w:val="en-GB"/>
@@ -2982,7 +2980,23 @@
             <w:noProof/>
             <w:lang w:val="en-GB"/>
           </w:rPr>
-          <w:t>Keyboard shortcuts</w:t>
+          <w:t>Keybo</w:t>
+        </w:r>
+        <w:r>
+          <w:rPr>
+            <w:rStyle w:val="Hyperlink"/>
+            <w:noProof/>
+            <w:lang w:val="en-GB"/>
+          </w:rPr>
+          <w:t>a</w:t>
+        </w:r>
+        <w:r>
+          <w:rPr>
+            <w:rStyle w:val="Hyperlink"/>
+            <w:noProof/>
+            <w:lang w:val="en-GB"/>
+          </w:rPr>
+          <w:t>rd shortcuts</w:t>
         </w:r>
         <w:r>
           <w:rPr>
@@ -4060,7 +4074,7 @@
           <w:lang w:val="en-GB"/>
         </w:rPr>
       </w:pPr>
-      <w:bookmarkStart w:id="1" w:name="_Toc361734572"/>
+      <w:bookmarkStart w:id="0" w:name="_Toc361734572"/>
       <w:r>
         <w:rPr>
           <w:lang w:val="en-GB"/>
@@ -4068,6 +4082,200 @@
         <w:lastRenderedPageBreak/>
         <w:t>The Tx concept</w:t>
       </w:r>
+      <w:bookmarkEnd w:id="0"/>
+    </w:p>
+    <w:p>
+      <w:pPr>
+        <w:pStyle w:val="Textkrper"/>
+        <w:rPr>
+          <w:lang w:val="en-GB"/>
+        </w:rPr>
+      </w:pPr>
+      <w:r>
+        <w:rPr>
+          <w:lang w:val="en-GB"/>
+        </w:rPr>
+        <w:t>Tx is a simple yet powerful translation and localisation library for .NET applications. It manages a dictionary containing all the text snippets and phrases you need, for multiple translations. If a translation is not available in your preferred language, it can be looked up from other languages. Texts can also contain named plac</w:t>
+      </w:r>
+      <w:r>
+        <w:rPr>
+          <w:lang w:val="en-GB"/>
+        </w:rPr>
+        <w:t>e</w:t>
+      </w:r>
+      <w:r>
+        <w:rPr>
+          <w:lang w:val="en-GB"/>
+        </w:rPr>
+        <w:t>holders that are filled with your data at runtime so that you don</w:t>
+      </w:r>
+      <w:r>
+        <w:rPr>
+          <w:lang w:val="en-GB"/>
+        </w:rPr>
+        <w:t>’</w:t>
+      </w:r>
+      <w:r>
+        <w:rPr>
+          <w:lang w:val="en-GB"/>
+        </w:rPr>
+        <w:t>t need to concatenate all the parts yourself</w:t>
+      </w:r>
+      <w:r>
+        <w:rPr>
+          <w:lang w:val="en-GB"/>
+        </w:rPr>
+        <w:t xml:space="preserve"> in the right order</w:t>
+      </w:r>
+      <w:r>
+        <w:rPr>
+          <w:lang w:val="en-GB"/>
+        </w:rPr>
+        <w:t xml:space="preserve">. Localisation tasks like </w:t>
+      </w:r>
+      <w:r>
+        <w:rPr>
+          <w:lang w:val="en-GB"/>
+        </w:rPr>
+        <w:t xml:space="preserve">typography, </w:t>
+      </w:r>
+      <w:r>
+        <w:rPr>
+          <w:lang w:val="en-GB"/>
+        </w:rPr>
+        <w:t>number or time formatting according to the local standards are also covered.</w:t>
+      </w:r>
+    </w:p>
+    <w:p>
+      <w:pPr>
+        <w:pStyle w:val="Textkrper"/>
+        <w:rPr>
+          <w:lang w:val="en-GB"/>
+        </w:rPr>
+      </w:pPr>
+      <w:r>
+        <w:rPr>
+          <w:lang w:val="en-GB"/>
+        </w:rPr>
+        <w:t>A special feature of Tx dictionaries is that each text can have different translations depending on the subject count you</w:t>
+      </w:r>
+      <w:r>
+        <w:rPr>
+          <w:lang w:val="en-GB"/>
+        </w:rPr>
+        <w:t>’</w:t>
+      </w:r>
+      <w:r>
+        <w:rPr>
+          <w:lang w:val="en-GB"/>
+        </w:rPr>
+        <w:t xml:space="preserve">re talking about. One </w:t>
+      </w:r>
+      <w:r>
+        <w:rPr>
+          <w:i/>
+          <w:lang w:val="en-GB"/>
+        </w:rPr>
+        <w:t>day</w:t>
+      </w:r>
+      <w:r>
+        <w:rPr>
+          <w:lang w:val="en-GB"/>
+        </w:rPr>
+        <w:t xml:space="preserve"> is a different word than two </w:t>
+      </w:r>
+      <w:r>
+        <w:rPr>
+          <w:i/>
+          <w:lang w:val="en-GB"/>
+        </w:rPr>
+        <w:t>days</w:t>
+      </w:r>
+      <w:r>
+        <w:rPr>
+          <w:lang w:val="en-GB"/>
+        </w:rPr>
+        <w:t>. This allows you to speak to your users in the most natural way, avoiding ugly parentheses or alternatives for plural words in the user interface.</w:t>
+      </w:r>
+    </w:p>
+    <w:p>
+      <w:pPr>
+        <w:pStyle w:val="Textkrper"/>
+        <w:rPr>
+          <w:lang w:val="en-GB"/>
+        </w:rPr>
+      </w:pPr>
+      <w:r>
+        <w:rPr>
+          <w:lang w:val="en-GB"/>
+        </w:rPr>
+        <w:t>All texts and translations are stored in an XML dictionary file, one per project. This XML file usually contains all languages. The dictionary can be installed with your application, or compiled right into it as an embedded resource.</w:t>
+      </w:r>
+    </w:p>
+    <w:p>
+      <w:pPr>
+        <w:pStyle w:val="Textkrper"/>
+        <w:rPr>
+          <w:lang w:val="en-GB"/>
+        </w:rPr>
+      </w:pPr>
+      <w:r>
+        <w:rPr>
+          <w:lang w:val="en-GB"/>
+        </w:rPr>
+        <w:t>The TxLib library can be used from any .NET application and is the part you</w:t>
+      </w:r>
+      <w:r>
+        <w:rPr>
+          <w:lang w:val="en-GB"/>
+        </w:rPr>
+        <w:t>’</w:t>
+      </w:r>
+      <w:r>
+        <w:rPr>
+          <w:lang w:val="en-GB"/>
+        </w:rPr>
+        <w:t xml:space="preserve">ll distribute with your application. For more portable applications, you could also directly copy the class files into your project </w:t>
+      </w:r>
+      <w:r>
+        <w:rPr>
+          <w:lang w:val="en-GB"/>
+        </w:rPr>
+        <w:t>–</w:t>
+      </w:r>
+      <w:r>
+        <w:rPr>
+          <w:lang w:val="en-GB"/>
+        </w:rPr>
+        <w:t xml:space="preserve"> it</w:t>
+      </w:r>
+      <w:r>
+        <w:rPr>
+          <w:lang w:val="en-GB"/>
+        </w:rPr>
+        <w:t>’</w:t>
+      </w:r>
+      <w:r>
+        <w:rPr>
+          <w:lang w:val="en-GB"/>
+        </w:rPr>
+        <w:t>s only a few files. Its main class, Tx, is further described in the next chapter.</w:t>
+      </w:r>
+    </w:p>
+    <w:p>
+      <w:pPr>
+        <w:pStyle w:val="berschrift2"/>
+        <w:rPr>
+          <w:lang w:val="en-GB"/>
+        </w:rPr>
+      </w:pPr>
+      <w:bookmarkStart w:id="1" w:name="_Toc361734573"/>
+      <w:r>
+        <w:rPr>
+          <w:lang w:val="en-GB"/>
+        </w:rPr>
+        <w:t>Text keys</w:t>
+      </w:r>
       <w:bookmarkEnd w:id="1"/>
     </w:p>
     <w:p>
@@ -4081,56 +4289,24 @@
         <w:rPr>
           <w:lang w:val="en-GB"/>
         </w:rPr>
-        <w:t>Tx is a simple yet powerful translation and localisation library for .NET applications. It manages a dictionary containing all the text snippets and phrases you need, for multiple translations. If a translation is not available in your preferred language, it can be looked up from other languages. Texts can also contain named plac</w:t>
-      </w:r>
-      <w:r>
-        <w:rPr>
-          <w:lang w:val="en-GB"/>
-        </w:rPr>
-        <w:t>e</w:t>
-      </w:r>
-      <w:r>
-        <w:rPr>
-          <w:lang w:val="en-GB"/>
-        </w:rPr>
-        <w:t>holders that are filled with your data at runtime so that you don</w:t>
-      </w:r>
-      <w:r>
-        <w:rPr>
-          <w:lang w:val="en-GB"/>
-        </w:rPr>
-        <w:t>’</w:t>
-      </w:r>
-      <w:r>
-        <w:rPr>
-          <w:lang w:val="en-GB"/>
-        </w:rPr>
-        <w:t>t need to concatenate all the parts yourself</w:t>
-      </w:r>
-      <w:r>
-        <w:rPr>
-          <w:lang w:val="en-GB"/>
-        </w:rPr>
-        <w:t xml:space="preserve"> in the right order</w:t>
-      </w:r>
-      <w:r>
-        <w:rPr>
-          <w:lang w:val="en-GB"/>
-        </w:rPr>
-        <w:t xml:space="preserve">. Localisation tasks like </w:t>
-      </w:r>
-      <w:r>
-        <w:rPr>
-          <w:lang w:val="en-GB"/>
-        </w:rPr>
-        <w:t xml:space="preserve">typography, </w:t>
-      </w:r>
-      <w:r>
-        <w:rPr>
-          <w:lang w:val="en-GB"/>
-        </w:rPr>
-        <w:t>number or time formatting according to the local standards are also covered.</w:t>
-      </w:r>
+        <w:t>All texts are associated with text keys. A text key is a short string that uniquely identifies a text or phrase and is usually used in the application source code to refer to a specific text. Text keys can be freely assigned by the developer, but there are some structuring guidelines described at the end of this document and a few additional requirements when using the TxEditor tool.</w:t>
+      </w:r>
+    </w:p>
+    <w:p>
+      <w:pPr>
+        <w:pStyle w:val="berschrift2"/>
+        <w:rPr>
+          <w:lang w:val="en-GB"/>
+        </w:rPr>
+      </w:pPr>
+      <w:bookmarkStart w:id="2" w:name="_Toc361734574"/>
+      <w:r>
+        <w:rPr>
+          <w:lang w:val="en-GB"/>
+        </w:rPr>
+        <w:t>Cultures</w:t>
+      </w:r>
+      <w:bookmarkEnd w:id="2"/>
     </w:p>
     <w:p>
       <w:pPr>
@@ -4143,168 +4319,6 @@
         <w:rPr>
           <w:lang w:val="en-GB"/>
         </w:rPr>
-        <w:t>A special feature of Tx dictionaries is that each text can have different translations depending on the subject count you</w:t>
-      </w:r>
-      <w:r>
-        <w:rPr>
-          <w:lang w:val="en-GB"/>
-        </w:rPr>
-        <w:t>’</w:t>
-      </w:r>
-      <w:r>
-        <w:rPr>
-          <w:lang w:val="en-GB"/>
-        </w:rPr>
-        <w:t xml:space="preserve">re talking about. One </w:t>
-      </w:r>
-      <w:r>
-        <w:rPr>
-          <w:i/>
-          <w:lang w:val="en-GB"/>
-        </w:rPr>
-        <w:t>day</w:t>
-      </w:r>
-      <w:r>
-        <w:rPr>
-          <w:lang w:val="en-GB"/>
-        </w:rPr>
-        <w:t xml:space="preserve"> is a different word than two </w:t>
-      </w:r>
-      <w:r>
-        <w:rPr>
-          <w:i/>
-          <w:lang w:val="en-GB"/>
-        </w:rPr>
-        <w:t>days</w:t>
-      </w:r>
-      <w:r>
-        <w:rPr>
-          <w:lang w:val="en-GB"/>
-        </w:rPr>
-        <w:t>. This allows you to speak to your users in the most natural way, avoiding ugly parentheses or alternatives for plural words in the user interface.</w:t>
-      </w:r>
-    </w:p>
-    <w:p>
-      <w:pPr>
-        <w:pStyle w:val="Textkrper"/>
-        <w:rPr>
-          <w:lang w:val="en-GB"/>
-        </w:rPr>
-      </w:pPr>
-      <w:r>
-        <w:rPr>
-          <w:lang w:val="en-GB"/>
-        </w:rPr>
-        <w:t>All texts and translations are stored in an XML dictionary file, one per project. This XML file usually contains all languages. The dictionary can be installed with your application, or compiled right into it as an embedded resource.</w:t>
-      </w:r>
-    </w:p>
-    <w:p>
-      <w:pPr>
-        <w:pStyle w:val="Textkrper"/>
-        <w:rPr>
-          <w:lang w:val="en-GB"/>
-        </w:rPr>
-      </w:pPr>
-      <w:r>
-        <w:rPr>
-          <w:lang w:val="en-GB"/>
-        </w:rPr>
-        <w:t>The TxLib library can be used from any .NET application and is the part you</w:t>
-      </w:r>
-      <w:r>
-        <w:rPr>
-          <w:lang w:val="en-GB"/>
-        </w:rPr>
-        <w:t>’</w:t>
-      </w:r>
-      <w:r>
-        <w:rPr>
-          <w:lang w:val="en-GB"/>
-        </w:rPr>
-        <w:t xml:space="preserve">ll distribute with your application. For more portable applications, you could also directly copy the class files into your project </w:t>
-      </w:r>
-      <w:r>
-        <w:rPr>
-          <w:lang w:val="en-GB"/>
-        </w:rPr>
-        <w:t>–</w:t>
-      </w:r>
-      <w:r>
-        <w:rPr>
-          <w:lang w:val="en-GB"/>
-        </w:rPr>
-        <w:t xml:space="preserve"> it</w:t>
-      </w:r>
-      <w:r>
-        <w:rPr>
-          <w:lang w:val="en-GB"/>
-        </w:rPr>
-        <w:t>’</w:t>
-      </w:r>
-      <w:r>
-        <w:rPr>
-          <w:lang w:val="en-GB"/>
-        </w:rPr>
-        <w:t>s only a few files. Its main class, Tx, is further described in the next chapter.</w:t>
-      </w:r>
-    </w:p>
-    <w:p>
-      <w:pPr>
-        <w:pStyle w:val="berschrift2"/>
-        <w:rPr>
-          <w:lang w:val="en-GB"/>
-        </w:rPr>
-      </w:pPr>
-      <w:bookmarkStart w:id="2" w:name="_Toc361734573"/>
-      <w:r>
-        <w:rPr>
-          <w:lang w:val="en-GB"/>
-        </w:rPr>
-        <w:t>Text keys</w:t>
-      </w:r>
-      <w:bookmarkEnd w:id="2"/>
-    </w:p>
-    <w:p>
-      <w:pPr>
-        <w:pStyle w:val="Textkrper"/>
-        <w:rPr>
-          <w:lang w:val="en-GB"/>
-        </w:rPr>
-      </w:pPr>
-      <w:r>
-        <w:rPr>
-          <w:lang w:val="en-GB"/>
-        </w:rPr>
-        <w:t>All texts are associated with text keys. A text key is a short string that uniquely identifies a text or phrase and is usually used in the application source code to refer to a specific text. Text keys can be freely assigned by the developer, but there are some structuring guidelines described at the end of this document and a few additional requirements when using the TxEditor tool.</w:t>
-      </w:r>
-    </w:p>
-    <w:p>
-      <w:pPr>
-        <w:pStyle w:val="berschrift2"/>
-        <w:rPr>
-          <w:lang w:val="en-GB"/>
-        </w:rPr>
-      </w:pPr>
-      <w:bookmarkStart w:id="3" w:name="_Toc361734574"/>
-      <w:r>
-        <w:rPr>
-          <w:lang w:val="en-GB"/>
-        </w:rPr>
-        <w:t>Cultures</w:t>
-      </w:r>
-      <w:bookmarkEnd w:id="3"/>
-    </w:p>
-    <w:p>
-      <w:pPr>
-        <w:pStyle w:val="Textkrper"/>
-        <w:rPr>
-          <w:lang w:val="en-GB"/>
-        </w:rPr>
-      </w:pPr>
-      <w:r>
-        <w:rPr>
-          <w:lang w:val="en-GB"/>
-        </w:rPr>
         <w:t xml:space="preserve">The .NET framework uses the concept of cultures to specify a combination of language and data formatting rules. Each culture has a code that describes the language and optionally a region. There are more variants but they are not supported by TxLib. Examples are </w:t>
       </w:r>
       <w:r>
@@ -4387,7 +4401,7 @@
           <w:lang w:val="en-GB"/>
         </w:rPr>
       </w:pPr>
-      <w:bookmarkStart w:id="4" w:name="_Toc361734575"/>
+      <w:bookmarkStart w:id="3" w:name="_Toc361734575"/>
       <w:r>
         <w:rPr>
           <w:lang w:val="en-GB"/>
@@ -4395,6 +4409,192 @@
         <w:lastRenderedPageBreak/>
         <w:t>Using the Tx class</w:t>
       </w:r>
+      <w:bookmarkEnd w:id="3"/>
+    </w:p>
+    <w:p>
+      <w:pPr>
+        <w:pStyle w:val="Textkrper"/>
+        <w:rPr>
+          <w:lang w:val="en-GB"/>
+        </w:rPr>
+      </w:pPr>
+      <w:r>
+        <w:rPr>
+          <w:lang w:val="en-GB"/>
+        </w:rPr>
+        <w:t xml:space="preserve">The </w:t>
+      </w:r>
+      <w:r>
+        <w:rPr>
+          <w:rStyle w:val="Code"/>
+        </w:rPr>
+        <w:t>Tx</w:t>
+      </w:r>
+      <w:r>
+        <w:rPr>
+          <w:lang w:val="en-GB"/>
+        </w:rPr>
+        <w:t xml:space="preserve"> class is the heart of the TxLib solution. It provides the dictionary lookups and does all the translation and formatting work. It is designed as a static class so that it can easily be used everywhere in your applic</w:t>
+      </w:r>
+      <w:r>
+        <w:rPr>
+          <w:lang w:val="en-GB"/>
+        </w:rPr>
+        <w:t>a</w:t>
+      </w:r>
+      <w:r>
+        <w:rPr>
+          <w:lang w:val="en-GB"/>
+        </w:rPr>
+        <w:t>tion without creating or finding an instance of it first. The dictionary is loaded into memory which is usually done at application initialisation time. The dictionary is read from an XML file on disk or an embedded r</w:t>
+      </w:r>
+      <w:r>
+        <w:rPr>
+          <w:lang w:val="en-GB"/>
+        </w:rPr>
+        <w:t>e</w:t>
+      </w:r>
+      <w:r>
+        <w:rPr>
+          <w:lang w:val="en-GB"/>
+        </w:rPr>
+        <w:t>source. When reading from files, they can optionally be monitored for changes so that the dictionary is i</w:t>
+      </w:r>
+      <w:r>
+        <w:rPr>
+          <w:lang w:val="en-GB"/>
+        </w:rPr>
+        <w:t>m</w:t>
+      </w:r>
+      <w:r>
+        <w:rPr>
+          <w:lang w:val="en-GB"/>
+        </w:rPr>
+        <w:t>mediately updated.</w:t>
+      </w:r>
+    </w:p>
+    <w:p>
+      <w:pPr>
+        <w:pStyle w:val="Textkrper"/>
+        <w:rPr>
+          <w:lang w:val="en-GB"/>
+        </w:rPr>
+      </w:pPr>
+      <w:r>
+        <w:rPr>
+          <w:lang w:val="en-GB"/>
+        </w:rPr>
+        <w:t xml:space="preserve">The main method of the </w:t>
+      </w:r>
+      <w:r>
+        <w:rPr>
+          <w:rStyle w:val="Code"/>
+        </w:rPr>
+        <w:t>Tx</w:t>
+      </w:r>
+      <w:r>
+        <w:rPr>
+          <w:lang w:val="en-GB"/>
+        </w:rPr>
+        <w:t xml:space="preserve"> class is the shortcut method simply named </w:t>
+      </w:r>
+      <w:r>
+        <w:rPr>
+          <w:rStyle w:val="Codeverweis"/>
+        </w:rPr>
+        <w:t>T</w:t>
+      </w:r>
+      <w:r>
+        <w:rPr>
+          <w:lang w:val="en-GB"/>
+        </w:rPr>
+        <w:t>. It accepts the text key and has mu</w:t>
+      </w:r>
+      <w:r>
+        <w:rPr>
+          <w:lang w:val="en-GB"/>
+        </w:rPr>
+        <w:t>l</w:t>
+      </w:r>
+      <w:r>
+        <w:rPr>
+          <w:lang w:val="en-GB"/>
+        </w:rPr>
+        <w:t>tiple overloads for additional parameters like a count or placeholder data. It returns the translated text as a string. Its use is as easy as</w:t>
+      </w:r>
+      <w:r>
+        <w:rPr>
+          <w:lang w:val="en-GB"/>
+        </w:rPr>
+        <w:t>:</w:t>
+      </w:r>
+    </w:p>
+    <w:p>
+      <w:pPr>
+        <w:pStyle w:val="Codeblock"/>
+        <w:rPr>
+          <w:lang w:val="en-GB"/>
+        </w:rPr>
+      </w:pPr>
+      <w:r>
+        <w:rPr>
+          <w:lang w:val="en-GB"/>
+        </w:rPr>
+        <w:t>Tx.T("my text key")</w:t>
+      </w:r>
+    </w:p>
+    <w:p>
+      <w:pPr>
+        <w:pStyle w:val="Textkrper"/>
+        <w:rPr>
+          <w:lang w:val="en-GB"/>
+        </w:rPr>
+      </w:pPr>
+      <w:r>
+        <w:rPr>
+          <w:lang w:val="en-GB"/>
+        </w:rPr>
+        <w:t xml:space="preserve">This will look up the text key </w:t>
+      </w:r>
+      <w:r>
+        <w:rPr>
+          <w:lang w:val="en-GB"/>
+        </w:rPr>
+        <w:t>“</w:t>
+      </w:r>
+      <w:r>
+        <w:rPr>
+          <w:lang w:val="en-GB"/>
+        </w:rPr>
+        <w:t>my text key</w:t>
+      </w:r>
+      <w:r>
+        <w:rPr>
+          <w:lang w:val="en-GB"/>
+        </w:rPr>
+        <w:t>”</w:t>
+      </w:r>
+      <w:r>
+        <w:rPr>
+          <w:lang w:val="en-GB"/>
+        </w:rPr>
+        <w:t xml:space="preserve"> in the dictionary for the current culture which is provided by the .NET framework. In order to use a different translation, you can set the current thread culture to a different value, resulting in a consistent switch for both TxLib and the rest of the framework (like for instance number parsing).</w:t>
+      </w:r>
+    </w:p>
+    <w:p>
+      <w:pPr>
+        <w:pStyle w:val="berschrift2"/>
+        <w:rPr>
+          <w:lang w:val="en-GB"/>
+        </w:rPr>
+      </w:pPr>
+      <w:bookmarkStart w:id="4" w:name="_Toc361734576"/>
+      <w:r>
+        <w:rPr>
+          <w:lang w:val="en-GB"/>
+        </w:rPr>
+        <w:t>C#</w:t>
+      </w:r>
       <w:bookmarkEnd w:id="4"/>
     </w:p>
     <w:p>
@@ -4408,56 +4608,36 @@
         <w:rPr>
           <w:lang w:val="en-GB"/>
         </w:rPr>
-        <w:t xml:space="preserve">The </w:t>
-      </w:r>
-      <w:r>
-        <w:rPr>
-          <w:rStyle w:val="Code"/>
-        </w:rPr>
-        <w:t>Tx</w:t>
-      </w:r>
-      <w:r>
-        <w:rPr>
-          <w:lang w:val="en-GB"/>
-        </w:rPr>
-        <w:t xml:space="preserve"> class is the heart of the TxLib solution. It provides the dictionary lookups and does all the translation and formatting work. It is designed as a static class so that it can easily be used everywhere in your applic</w:t>
-      </w:r>
-      <w:r>
-        <w:rPr>
-          <w:lang w:val="en-GB"/>
-        </w:rPr>
-        <w:t>a</w:t>
-      </w:r>
-      <w:r>
-        <w:rPr>
-          <w:lang w:val="en-GB"/>
-        </w:rPr>
-        <w:t>tion without creating or finding an instance of it first. The dictionary is loaded into memory which is usually done at application initialisation time. The dictionary is read from an XML file on disk or an embedded r</w:t>
-      </w:r>
-      <w:r>
-        <w:rPr>
-          <w:lang w:val="en-GB"/>
-        </w:rPr>
-        <w:t>e</w:t>
-      </w:r>
-      <w:r>
-        <w:rPr>
-          <w:lang w:val="en-GB"/>
-        </w:rPr>
-        <w:t>source. When reading from files, they can optionally be monitored for changes so that the dictionary is i</w:t>
-      </w:r>
-      <w:r>
-        <w:rPr>
-          <w:lang w:val="en-GB"/>
-        </w:rPr>
-        <w:t>m</w:t>
-      </w:r>
-      <w:r>
-        <w:rPr>
-          <w:lang w:val="en-GB"/>
-        </w:rPr>
-        <w:t>mediately updated.</w:t>
-      </w:r>
+        <w:t>To access translations in your application or library code, you</w:t>
+      </w:r>
+      <w:r>
+        <w:rPr>
+          <w:lang w:val="en-GB"/>
+        </w:rPr>
+        <w:t>’</w:t>
+      </w:r>
+      <w:r>
+        <w:rPr>
+          <w:lang w:val="en-GB"/>
+        </w:rPr>
+        <w:t>ll normally use the Tx class and its methods. TxLib is written in C# so you can only copy the code in C# projects, but being a CLR library, you can of course use it from any other CLR language like VB.NET, Managed C++, F# or whatever you have.</w:t>
+      </w:r>
+    </w:p>
+    <w:p>
+      <w:pPr>
+        <w:pStyle w:val="berschrift3"/>
+        <w:rPr>
+          <w:lang w:val="en-GB"/>
+        </w:rPr>
+      </w:pPr>
+      <w:bookmarkStart w:id="5" w:name="_Toc361734577"/>
+      <w:r>
+        <w:rPr>
+          <w:lang w:val="en-GB"/>
+        </w:rPr>
+        <w:t>Initialisation</w:t>
+      </w:r>
+      <w:bookmarkEnd w:id="5"/>
     </w:p>
     <w:p>
       <w:pPr>
@@ -4470,63 +4650,106 @@
         <w:rPr>
           <w:lang w:val="en-GB"/>
         </w:rPr>
-        <w:t xml:space="preserve">The main method of the </w:t>
-      </w:r>
-      <w:r>
-        <w:rPr>
-          <w:rStyle w:val="Code"/>
-        </w:rPr>
-        <w:t>Tx</w:t>
-      </w:r>
-      <w:r>
-        <w:rPr>
-          <w:lang w:val="en-GB"/>
-        </w:rPr>
-        <w:t xml:space="preserve"> class is the shortcut method simply named </w:t>
+        <w:t>Before you can access any translated texts, you must load a dictionary. This is typically done at application initialisation time. You have several options here:</w:t>
+      </w:r>
+    </w:p>
+    <w:p>
+      <w:pPr>
+        <w:pStyle w:val="Listennummer"/>
+        <w:rPr>
+          <w:lang w:val="en-GB"/>
+        </w:rPr>
+      </w:pPr>
+      <w:r>
+        <w:rPr>
+          <w:lang w:val="en-GB"/>
+        </w:rPr>
+        <w:t xml:space="preserve">To </w:t>
+      </w:r>
+      <w:r>
+        <w:t>load</w:t>
+      </w:r>
+      <w:r>
+        <w:rPr>
+          <w:lang w:val="en-GB"/>
+        </w:rPr>
+        <w:t xml:space="preserve"> all files in a directory, you can use the </w:t>
       </w:r>
       <w:r>
         <w:rPr>
           <w:rStyle w:val="Codeverweis"/>
         </w:rPr>
-        <w:t>T</w:t>
-      </w:r>
-      <w:r>
-        <w:rPr>
-          <w:lang w:val="en-GB"/>
-        </w:rPr>
-        <w:t>. It accepts the text key and has mu</w:t>
-      </w:r>
-      <w:r>
-        <w:rPr>
-          <w:lang w:val="en-GB"/>
-        </w:rPr>
-        <w:t>l</w:t>
-      </w:r>
-      <w:r>
-        <w:rPr>
-          <w:lang w:val="en-GB"/>
-        </w:rPr>
-        <w:t>tiple overloads for additional parameters like a count or placeholder data. It returns the translated text as a string. Its use is as easy as</w:t>
-      </w:r>
-      <w:r>
-        <w:rPr>
-          <w:lang w:val="en-GB"/>
-        </w:rPr>
-        <w:t>:</w:t>
-      </w:r>
-    </w:p>
-    <w:p>
-      <w:pPr>
-        <w:pStyle w:val="Codeblock"/>
-        <w:rPr>
-          <w:lang w:val="en-GB"/>
-        </w:rPr>
-      </w:pPr>
-      <w:r>
-        <w:rPr>
-          <w:lang w:val="en-GB"/>
-        </w:rPr>
-        <w:t>Tx.T("my text key")</w:t>
+        <w:t>LoadDirectory</w:t>
+      </w:r>
+      <w:r>
+        <w:rPr>
+          <w:lang w:val="en-GB"/>
+        </w:rPr>
+        <w:t xml:space="preserve"> method. It finds all dictionary files in a given directory, optionally matching a specified file name prefix.</w:t>
+      </w:r>
+    </w:p>
+    <w:p>
+      <w:pPr>
+        <w:pStyle w:val="Listennummer"/>
+        <w:rPr>
+          <w:lang w:val="en-GB"/>
+        </w:rPr>
+      </w:pPr>
+      <w:r>
+        <w:rPr>
+          <w:lang w:val="en-GB"/>
+        </w:rPr>
+        <w:t xml:space="preserve">Loading a single dictionary file is done with the </w:t>
+      </w:r>
+      <w:r>
+        <w:rPr>
+          <w:rStyle w:val="Codeverweis"/>
+        </w:rPr>
+        <w:t>LoadFromXmlFile</w:t>
+      </w:r>
+      <w:r>
+        <w:rPr>
+          <w:lang w:val="en-GB"/>
+        </w:rPr>
+        <w:t xml:space="preserve"> method. It reads the specified file and loads it into the global dictionary.</w:t>
+      </w:r>
+    </w:p>
+    <w:p>
+      <w:pPr>
+        <w:pStyle w:val="Listennummer"/>
+        <w:rPr>
+          <w:lang w:val="en-GB"/>
+        </w:rPr>
+      </w:pPr>
+      <w:r>
+        <w:rPr>
+          <w:lang w:val="en-GB"/>
+        </w:rPr>
+        <w:t>If you</w:t>
+      </w:r>
+      <w:r>
+        <w:rPr>
+          <w:lang w:val="en-GB"/>
+        </w:rPr>
+        <w:t>’</w:t>
+      </w:r>
+      <w:r>
+        <w:rPr>
+          <w:lang w:val="en-GB"/>
+        </w:rPr>
+        <w:t xml:space="preserve">re not deploying the dictionary as a separate file on disk but instead as an embedded resource in the application assembly, you can load it with the </w:t>
+      </w:r>
+      <w:r>
+        <w:rPr>
+          <w:rStyle w:val="Codeverweis"/>
+        </w:rPr>
+        <w:t>LoadFromEmbeddedResource</w:t>
+      </w:r>
+      <w:r>
+        <w:rPr>
+          <w:lang w:val="en-GB"/>
+        </w:rPr>
+        <w:t xml:space="preserve"> method.</w:t>
       </w:r>
     </w:p>
     <w:p>
@@ -4540,48 +4763,44 @@
         <w:rPr>
           <w:lang w:val="en-GB"/>
         </w:rPr>
-        <w:t xml:space="preserve">This will look up the text key </w:t>
-      </w:r>
-      <w:r>
-        <w:rPr>
-          <w:lang w:val="en-GB"/>
-        </w:rPr>
-        <w:t>“</w:t>
-      </w:r>
-      <w:r>
-        <w:rPr>
-          <w:lang w:val="en-GB"/>
-        </w:rPr>
-        <w:t>my text key</w:t>
-      </w:r>
-      <w:r>
-        <w:rPr>
-          <w:lang w:val="en-GB"/>
-        </w:rPr>
-        <w:t>”</w:t>
-      </w:r>
-      <w:r>
-        <w:rPr>
-          <w:lang w:val="en-GB"/>
-        </w:rPr>
-        <w:t xml:space="preserve"> in the dictionary for the current culture which is provided by the .NET framework. In order to use a different translation, you can set the current thread culture to a different value, resulting in a consistent switch for both TxLib and the rest of the framework (like for instance number parsing).</w:t>
-      </w:r>
-    </w:p>
-    <w:p>
-      <w:pPr>
-        <w:pStyle w:val="berschrift2"/>
-        <w:rPr>
-          <w:lang w:val="en-GB"/>
-        </w:rPr>
-      </w:pPr>
-      <w:bookmarkStart w:id="5" w:name="_Toc361734576"/>
-      <w:r>
-        <w:rPr>
-          <w:lang w:val="en-GB"/>
-        </w:rPr>
-        <w:t>C#</w:t>
-      </w:r>
-      <w:bookmarkEnd w:id="5"/>
+        <w:t>When files were loaded from disk, you can later check these files for modifications and have them reloaded if they</w:t>
+      </w:r>
+      <w:r>
+        <w:rPr>
+          <w:lang w:val="en-GB"/>
+        </w:rPr>
+        <w:t>’</w:t>
+      </w:r>
+      <w:r>
+        <w:rPr>
+          <w:lang w:val="en-GB"/>
+        </w:rPr>
+        <w:t xml:space="preserve">re changed, using the </w:t>
+      </w:r>
+      <w:r>
+        <w:rPr>
+          <w:rStyle w:val="Codeverweis"/>
+        </w:rPr>
+        <w:t>CheckReloadFiles</w:t>
+      </w:r>
+      <w:r>
+        <w:rPr>
+          <w:lang w:val="en-GB"/>
+        </w:rPr>
+        <w:t xml:space="preserve"> method. Alternatively the </w:t>
+      </w:r>
+      <w:r>
+        <w:rPr>
+          <w:rStyle w:val="Codeverweis"/>
+        </w:rPr>
+        <w:t>UseFileSystemWatcher</w:t>
+      </w:r>
+      <w:r>
+        <w:rPr>
+          <w:lang w:val="en-GB"/>
+        </w:rPr>
+        <w:t xml:space="preserve"> property can be set to automatically monitor all loaded files. See the ASP.NET section below for additional notes.</w:t>
+      </w:r>
     </w:p>
     <w:p>
       <w:pPr>
@@ -4594,19 +4813,19 @@
         <w:rPr>
           <w:lang w:val="en-GB"/>
         </w:rPr>
-        <w:t>To access translations in your application or library code, you</w:t>
-      </w:r>
-      <w:r>
-        <w:rPr>
-          <w:lang w:val="en-GB"/>
-        </w:rPr>
-        <w:t>’</w:t>
-      </w:r>
-      <w:r>
-        <w:rPr>
-          <w:lang w:val="en-GB"/>
-        </w:rPr>
-        <w:t>ll normally use the Tx class and its methods. TxLib is written in C# so you can only copy the code in C# projects, but being a CLR library, you can of course use it from any other CLR language like VB.NET, Managed C++, F# or whatever you have.</w:t>
+        <w:t xml:space="preserve">You can also add text keys in your own code, but this is more suitable for small dynamic additions rather than complete dictionaries. Use an overload of the </w:t>
+      </w:r>
+      <w:r>
+        <w:rPr>
+          <w:rStyle w:val="Codeverweis"/>
+        </w:rPr>
+        <w:t>AddText</w:t>
+      </w:r>
+      <w:r>
+        <w:rPr>
+          <w:lang w:val="en-GB"/>
+        </w:rPr>
+        <w:t xml:space="preserve"> method for that.</w:t>
       </w:r>
     </w:p>
     <w:p>
@@ -4616,219 +4835,14 @@
           <w:lang w:val="en-GB"/>
         </w:rPr>
       </w:pPr>
-      <w:bookmarkStart w:id="6" w:name="_Toc361734577"/>
-      <w:r>
-        <w:rPr>
-          <w:lang w:val="en-GB"/>
-        </w:rPr>
-        <w:t>Initialisation</w:t>
+      <w:bookmarkStart w:id="6" w:name="_Toc361734578"/>
+      <w:r>
+        <w:rPr>
+          <w:lang w:val="en-GB"/>
+        </w:rPr>
+        <w:t>Culture control</w:t>
       </w:r>
       <w:bookmarkEnd w:id="6"/>
-    </w:p>
-    <w:p>
-      <w:pPr>
-        <w:pStyle w:val="Textkrper"/>
-        <w:rPr>
-          <w:lang w:val="en-GB"/>
-        </w:rPr>
-      </w:pPr>
-      <w:r>
-        <w:rPr>
-          <w:lang w:val="en-GB"/>
-        </w:rPr>
-        <w:t>Before you can access any translated texts, you must load a dictionary. This is typically done at application initialisation time. You have several options here:</w:t>
-      </w:r>
-    </w:p>
-    <w:p>
-      <w:pPr>
-        <w:pStyle w:val="Listennummer"/>
-        <w:rPr>
-          <w:lang w:val="en-GB"/>
-        </w:rPr>
-      </w:pPr>
-      <w:r>
-        <w:rPr>
-          <w:lang w:val="en-GB"/>
-        </w:rPr>
-        <w:t xml:space="preserve">To </w:t>
-      </w:r>
-      <w:r>
-        <w:t>load</w:t>
-      </w:r>
-      <w:r>
-        <w:rPr>
-          <w:lang w:val="en-GB"/>
-        </w:rPr>
-        <w:t xml:space="preserve"> all files in a directory, you can use the </w:t>
-      </w:r>
-      <w:r>
-        <w:rPr>
-          <w:rStyle w:val="Codeverweis"/>
-        </w:rPr>
-        <w:t>LoadDirectory</w:t>
-      </w:r>
-      <w:r>
-        <w:rPr>
-          <w:lang w:val="en-GB"/>
-        </w:rPr>
-        <w:t xml:space="preserve"> method. It finds all dictionary files in a given directory, optionally matching a specified file name prefix.</w:t>
-      </w:r>
-    </w:p>
-    <w:p>
-      <w:pPr>
-        <w:pStyle w:val="Listennummer"/>
-        <w:rPr>
-          <w:lang w:val="en-GB"/>
-        </w:rPr>
-      </w:pPr>
-      <w:r>
-        <w:rPr>
-          <w:lang w:val="en-GB"/>
-        </w:rPr>
-        <w:t xml:space="preserve">Loading a single dictionary file is done with the </w:t>
-      </w:r>
-      <w:r>
-        <w:rPr>
-          <w:rStyle w:val="Codeverweis"/>
-        </w:rPr>
-        <w:t>LoadFromXmlFile</w:t>
-      </w:r>
-      <w:r>
-        <w:rPr>
-          <w:lang w:val="en-GB"/>
-        </w:rPr>
-        <w:t xml:space="preserve"> method. It reads the specified file and loads it into the global dictionary.</w:t>
-      </w:r>
-    </w:p>
-    <w:p>
-      <w:pPr>
-        <w:pStyle w:val="Listennummer"/>
-        <w:rPr>
-          <w:lang w:val="en-GB"/>
-        </w:rPr>
-      </w:pPr>
-      <w:r>
-        <w:rPr>
-          <w:lang w:val="en-GB"/>
-        </w:rPr>
-        <w:t>If you</w:t>
-      </w:r>
-      <w:r>
-        <w:rPr>
-          <w:lang w:val="en-GB"/>
-        </w:rPr>
-        <w:t>’</w:t>
-      </w:r>
-      <w:r>
-        <w:rPr>
-          <w:lang w:val="en-GB"/>
-        </w:rPr>
-        <w:t xml:space="preserve">re not deploying the dictionary as a separate file on disk but instead as an embedded resource in the application assembly, you can load it with the </w:t>
-      </w:r>
-      <w:r>
-        <w:rPr>
-          <w:rStyle w:val="Codeverweis"/>
-        </w:rPr>
-        <w:t>LoadFromEmbeddedResource</w:t>
-      </w:r>
-      <w:r>
-        <w:rPr>
-          <w:lang w:val="en-GB"/>
-        </w:rPr>
-        <w:t xml:space="preserve"> method.</w:t>
-      </w:r>
-    </w:p>
-    <w:p>
-      <w:pPr>
-        <w:pStyle w:val="Textkrper"/>
-        <w:rPr>
-          <w:lang w:val="en-GB"/>
-        </w:rPr>
-      </w:pPr>
-      <w:r>
-        <w:rPr>
-          <w:lang w:val="en-GB"/>
-        </w:rPr>
-        <w:t>When files were loaded from disk, you can later check these files for modifications and have them reloaded if they</w:t>
-      </w:r>
-      <w:r>
-        <w:rPr>
-          <w:lang w:val="en-GB"/>
-        </w:rPr>
-        <w:t>’</w:t>
-      </w:r>
-      <w:r>
-        <w:rPr>
-          <w:lang w:val="en-GB"/>
-        </w:rPr>
-        <w:t xml:space="preserve">re changed, using the </w:t>
-      </w:r>
-      <w:r>
-        <w:rPr>
-          <w:rStyle w:val="Codeverweis"/>
-        </w:rPr>
-        <w:t>CheckReloadFiles</w:t>
-      </w:r>
-      <w:r>
-        <w:rPr>
-          <w:lang w:val="en-GB"/>
-        </w:rPr>
-        <w:t xml:space="preserve"> method. Alternatively the </w:t>
-      </w:r>
-      <w:r>
-        <w:rPr>
-          <w:rStyle w:val="Codeverweis"/>
-        </w:rPr>
-        <w:t>UseFileSystemWatcher</w:t>
-      </w:r>
-      <w:r>
-        <w:rPr>
-          <w:lang w:val="en-GB"/>
-        </w:rPr>
-        <w:t xml:space="preserve"> property can be set to automatically monitor all loaded files. See the ASP.NET section below for additional notes.</w:t>
-      </w:r>
-    </w:p>
-    <w:p>
-      <w:pPr>
-        <w:pStyle w:val="Textkrper"/>
-        <w:rPr>
-          <w:lang w:val="en-GB"/>
-        </w:rPr>
-      </w:pPr>
-      <w:r>
-        <w:rPr>
-          <w:lang w:val="en-GB"/>
-        </w:rPr>
-        <w:t xml:space="preserve">You can also add text keys in your own code, but this is more suitable for small dynamic additions rather than complete dictionaries. Use an overload of the </w:t>
-      </w:r>
-      <w:r>
-        <w:rPr>
-          <w:rStyle w:val="Codeverweis"/>
-        </w:rPr>
-        <w:t>AddText</w:t>
-      </w:r>
-      <w:r>
-        <w:rPr>
-          <w:lang w:val="en-GB"/>
-        </w:rPr>
-        <w:t xml:space="preserve"> method for that.</w:t>
-      </w:r>
-    </w:p>
-    <w:p>
-      <w:pPr>
-        <w:pStyle w:val="berschrift3"/>
-        <w:rPr>
-          <w:lang w:val="en-GB"/>
-        </w:rPr>
-      </w:pPr>
-      <w:bookmarkStart w:id="7" w:name="_Toc361734578"/>
-      <w:r>
-        <w:rPr>
-          <w:lang w:val="en-GB"/>
-        </w:rPr>
-        <w:t>Culture control</w:t>
-      </w:r>
-      <w:bookmarkEnd w:id="7"/>
     </w:p>
     <w:p>
       <w:pPr>
@@ -5108,13 +5122,192 @@
           <w:lang w:val="en-GB"/>
         </w:rPr>
       </w:pPr>
-      <w:bookmarkStart w:id="8" w:name="_Toc361734579"/>
+      <w:bookmarkStart w:id="7" w:name="_Toc361734579"/>
       <w:r>
         <w:rPr>
           <w:lang w:val="en-GB"/>
         </w:rPr>
         <w:t>Text translation</w:t>
       </w:r>
+      <w:bookmarkEnd w:id="7"/>
+    </w:p>
+    <w:p>
+      <w:pPr>
+        <w:pStyle w:val="Textkrper"/>
+        <w:rPr>
+          <w:lang w:val="en-GB"/>
+        </w:rPr>
+      </w:pPr>
+      <w:r>
+        <w:rPr>
+          <w:lang w:val="en-GB"/>
+        </w:rPr>
+        <w:t xml:space="preserve">The main translation method is called </w:t>
+      </w:r>
+      <w:r>
+        <w:rPr>
+          <w:rStyle w:val="Codeverweis"/>
+        </w:rPr>
+        <w:t>Text</w:t>
+      </w:r>
+      <w:r>
+        <w:rPr>
+          <w:lang w:val="en-GB"/>
+        </w:rPr>
+        <w:t xml:space="preserve"> and it always accepts a text key and has several overloads for combinations of additional data like a subject count or placeholder data. For less code to write, there is the </w:t>
+      </w:r>
+      <w:r>
+        <w:rPr>
+          <w:rStyle w:val="Code"/>
+        </w:rPr>
+        <w:t>T</w:t>
+      </w:r>
+      <w:r>
+        <w:rPr>
+          <w:lang w:val="en-GB"/>
+        </w:rPr>
+        <w:t xml:space="preserve"> method that is basically just a pass-through method.</w:t>
+      </w:r>
+    </w:p>
+    <w:p>
+      <w:pPr>
+        <w:pStyle w:val="Textkrper"/>
+        <w:rPr>
+          <w:lang w:val="en-GB"/>
+        </w:rPr>
+      </w:pPr>
+      <w:r>
+        <w:rPr>
+          <w:lang w:val="en-GB"/>
+        </w:rPr>
+        <w:t xml:space="preserve">A special case is the </w:t>
+      </w:r>
+      <w:r>
+        <w:rPr>
+          <w:rStyle w:val="Codeverweis"/>
+        </w:rPr>
+        <w:t>SafeText</w:t>
+      </w:r>
+      <w:r>
+        <w:rPr>
+          <w:lang w:val="en-GB"/>
+        </w:rPr>
+        <w:t xml:space="preserve"> method. It tries to find a translation for the specified text key but won</w:t>
+      </w:r>
+      <w:r>
+        <w:rPr>
+          <w:lang w:val="en-GB"/>
+        </w:rPr>
+        <w:t>’</w:t>
+      </w:r>
+      <w:r>
+        <w:rPr>
+          <w:lang w:val="en-GB"/>
+        </w:rPr>
+        <w:t xml:space="preserve">t use fallback languages. If no translation was found in the dictionary, the key namespace part is stripped off the the remaining text is returned as the translation. You can use it to partially translate your data strings where most elements go untranslated. An example is city names where only some cities have translated names in certain languages. the text key would then be a namespace prefix like </w:t>
+      </w:r>
+      <w:r>
+        <w:rPr>
+          <w:lang w:val="en-GB"/>
+        </w:rPr>
+        <w:t>“</w:t>
+      </w:r>
+      <w:r>
+        <w:rPr>
+          <w:lang w:val="en-GB"/>
+        </w:rPr>
+        <w:t>city:</w:t>
+      </w:r>
+      <w:r>
+        <w:rPr>
+          <w:lang w:val="en-GB"/>
+        </w:rPr>
+        <w:t>”</w:t>
+      </w:r>
+      <w:r>
+        <w:rPr>
+          <w:lang w:val="en-GB"/>
+        </w:rPr>
+        <w:t xml:space="preserve"> followed by the native name. The city of Prague is called </w:t>
+      </w:r>
+      <w:r>
+        <w:rPr>
+          <w:i/>
+          <w:lang w:val="en-GB"/>
+        </w:rPr>
+        <w:t>Praha</w:t>
+      </w:r>
+      <w:r>
+        <w:rPr>
+          <w:lang w:val="en-GB"/>
+        </w:rPr>
+        <w:t xml:space="preserve"> in Czech and </w:t>
+      </w:r>
+      <w:r>
+        <w:rPr>
+          <w:i/>
+          <w:lang w:val="en-GB"/>
+        </w:rPr>
+        <w:t>Prag</w:t>
+      </w:r>
+      <w:r>
+        <w:rPr>
+          <w:lang w:val="en-GB"/>
+        </w:rPr>
+        <w:t xml:space="preserve"> in German. All other cultures not defining their own translation will just get the native name. If your data is already in a consistent language like English, there would only ba a German translation for the city of Vienna, in this case </w:t>
+      </w:r>
+      <w:r>
+        <w:rPr>
+          <w:i/>
+          <w:lang w:val="en-GB"/>
+        </w:rPr>
+        <w:t>Wien</w:t>
+      </w:r>
+      <w:r>
+        <w:rPr>
+          <w:lang w:val="en-GB"/>
+        </w:rPr>
+        <w:t xml:space="preserve">. This will be used for all variants of </w:t>
+      </w:r>
+      <w:r>
+        <w:rPr>
+          <w:lang w:val="en-GB"/>
+        </w:rPr>
+        <w:t>“</w:t>
+      </w:r>
+      <w:r>
+        <w:rPr>
+          <w:lang w:val="en-GB"/>
+        </w:rPr>
+        <w:t>de</w:t>
+      </w:r>
+      <w:r>
+        <w:rPr>
+          <w:lang w:val="en-GB"/>
+        </w:rPr>
+        <w:t>”</w:t>
+      </w:r>
+      <w:r>
+        <w:rPr>
+          <w:lang w:val="en-GB"/>
+        </w:rPr>
+        <w:t xml:space="preserve"> cultures whereas everybody else gets the English name.</w:t>
+      </w:r>
+    </w:p>
+    <w:p>
+      <w:pPr>
+        <w:pStyle w:val="berschrift3"/>
+        <w:rPr>
+          <w:lang w:val="en-GB"/>
+        </w:rPr>
+      </w:pPr>
+      <w:bookmarkStart w:id="8" w:name="_Toc361734580"/>
+      <w:r>
+        <w:rPr>
+          <w:lang w:val="en-GB"/>
+        </w:rPr>
+        <w:t>Counts and placeholders</w:t>
+      </w:r>
       <w:bookmarkEnd w:id="8"/>
     </w:p>
     <w:p>
@@ -5128,31 +5321,19 @@
         <w:rPr>
           <w:lang w:val="en-GB"/>
         </w:rPr>
-        <w:t xml:space="preserve">The main translation method is called </w:t>
+        <w:t xml:space="preserve">Sometimes, a different word should be used depending on the number of subjects the message is about. In such situations, a </w:t>
       </w:r>
       <w:r>
         <w:rPr>
           <w:rStyle w:val="Codeverweis"/>
         </w:rPr>
-        <w:t>Text</w:t>
-      </w:r>
-      <w:r>
-        <w:rPr>
-          <w:lang w:val="en-GB"/>
-        </w:rPr>
-        <w:t xml:space="preserve"> and it always accepts a text key and has several overloads for combinations of additional data like a subject count or placeholder data. For less code to write, there is the </w:t>
-      </w:r>
-      <w:r>
-        <w:rPr>
-          <w:rStyle w:val="Code"/>
-        </w:rPr>
         <w:t>T</w:t>
       </w:r>
       <w:r>
         <w:rPr>
           <w:lang w:val="en-GB"/>
         </w:rPr>
-        <w:t xml:space="preserve"> method that is basically just a pass-through method.</w:t>
+        <w:t xml:space="preserve"> overload with a count parameter can be used to specify the number of subjects. TxLib will then use a more appropriate translation for this call if available.</w:t>
       </w:r>
     </w:p>
     <w:p>
@@ -5166,19 +5347,19 @@
         <w:rPr>
           <w:lang w:val="en-GB"/>
         </w:rPr>
-        <w:t xml:space="preserve">A special case is the </w:t>
+        <w:t xml:space="preserve">To include runtime data in the translated texts, you can define placeholders in the texts. These placeholders need to be passed with the </w:t>
       </w:r>
       <w:r>
         <w:rPr>
           <w:rStyle w:val="Codeverweis"/>
         </w:rPr>
-        <w:t>SafeText</w:t>
-      </w:r>
-      <w:r>
-        <w:rPr>
-          <w:lang w:val="en-GB"/>
-        </w:rPr>
-        <w:t xml:space="preserve"> method. It tries to find a translation for the specified text key but won</w:t>
+        <w:t>T</w:t>
+      </w:r>
+      <w:r>
+        <w:rPr>
+          <w:lang w:val="en-GB"/>
+        </w:rPr>
+        <w:t xml:space="preserve"> method call. The easiest form is to use an overload that accepts placeholder names and their corresponding values directly after each other as a variable number of arguments. There is only very limited IntelliSense support in this case, like for any other method accepting a variable number of arguments, so you need to be a little more careful here. The syntax is this: You specify all placeholder values one after another, each by two arguments. The first argument is the placeholder name as a string, the second is its value which must be convertable to a string. Here</w:t>
       </w:r>
       <w:r>
         <w:rPr>
@@ -5190,94 +5371,71 @@
         <w:rPr>
           <w:lang w:val="en-GB"/>
         </w:rPr>
-        <w:t xml:space="preserve">t use fallback languages. If no translation was found in the dictionary, the key namespace part is stripped off the the remaining text is returned as the translation. You can use it to partially translate your data strings where most elements go untranslated. An example is city names where only some cities have translated names in certain languages. the text key would then be a namespace prefix like </w:t>
-      </w:r>
-      <w:r>
-        <w:rPr>
-          <w:lang w:val="en-GB"/>
-        </w:rPr>
-        <w:t>“</w:t>
-      </w:r>
-      <w:r>
-        <w:rPr>
-          <w:lang w:val="en-GB"/>
-        </w:rPr>
-        <w:t>city:</w:t>
-      </w:r>
-      <w:r>
-        <w:rPr>
-          <w:lang w:val="en-GB"/>
-        </w:rPr>
-        <w:t>”</w:t>
-      </w:r>
-      <w:r>
-        <w:rPr>
-          <w:lang w:val="en-GB"/>
-        </w:rPr>
-        <w:t xml:space="preserve"> followed by the native name. The city of Prague is called </w:t>
-      </w:r>
-      <w:r>
-        <w:rPr>
-          <w:i/>
-          <w:lang w:val="en-GB"/>
-        </w:rPr>
-        <w:t>Praha</w:t>
-      </w:r>
-      <w:r>
-        <w:rPr>
-          <w:lang w:val="en-GB"/>
-        </w:rPr>
-        <w:t xml:space="preserve"> in Czech and </w:t>
-      </w:r>
-      <w:r>
-        <w:rPr>
-          <w:i/>
-          <w:lang w:val="en-GB"/>
-        </w:rPr>
-        <w:t>Prag</w:t>
-      </w:r>
-      <w:r>
-        <w:rPr>
-          <w:lang w:val="en-GB"/>
-        </w:rPr>
-        <w:t xml:space="preserve"> in German. All other cultures not defining their own translation will just get the native name. If your data is already in a consistent language like English, there would only ba a German translation for the city of Vienna, in this case </w:t>
-      </w:r>
-      <w:r>
-        <w:rPr>
-          <w:i/>
-          <w:lang w:val="en-GB"/>
-        </w:rPr>
-        <w:t>Wien</w:t>
-      </w:r>
-      <w:r>
-        <w:rPr>
-          <w:lang w:val="en-GB"/>
-        </w:rPr>
-        <w:t xml:space="preserve">. This will be used for all variants of </w:t>
-      </w:r>
-      <w:r>
-        <w:rPr>
-          <w:lang w:val="en-GB"/>
-        </w:rPr>
-        <w:t>“</w:t>
-      </w:r>
-      <w:r>
-        <w:rPr>
-          <w:lang w:val="en-GB"/>
-        </w:rPr>
-        <w:t>de</w:t>
-      </w:r>
-      <w:r>
-        <w:rPr>
-          <w:lang w:val="en-GB"/>
-        </w:rPr>
-        <w:t>”</w:t>
-      </w:r>
-      <w:r>
-        <w:rPr>
-          <w:lang w:val="en-GB"/>
-        </w:rPr>
-        <w:t xml:space="preserve"> cultures whereas everybody else gets the English name.</w:t>
+        <w:t>s an example with multiple placeholders:</w:t>
+      </w:r>
+    </w:p>
+    <w:p>
+      <w:pPr>
+        <w:pStyle w:val="Codeblock"/>
+      </w:pPr>
+      <w:r>
+        <w:t>Tx.T("user info",</w:t>
+      </w:r>
+      <w:r>
+        <w:t xml:space="preserve">                </w:t>
+      </w:r>
+      <w:r>
+        <w:rPr>
+          <w:rStyle w:val="Code-Kommentar"/>
+        </w:rPr>
+        <w:t>// The text key</w:t>
+      </w:r>
+      <w:r>
+        <w:rPr>
+          <w:rStyle w:val="Code-Kommentar"/>
+        </w:rPr>
+        <w:br/>
+      </w:r>
+      <w:r>
+        <w:t xml:space="preserve">    "name", userName,</w:t>
+      </w:r>
+      <w:r>
+        <w:t xml:space="preserve">            </w:t>
+      </w:r>
+      <w:r>
+        <w:rPr>
+          <w:rStyle w:val="Code-Kommentar"/>
+        </w:rPr>
+        <w:t>// Pairs of placeholder names and values</w:t>
+      </w:r>
+      <w:r>
+        <w:rPr>
+          <w:rStyle w:val="Code-Kommentar"/>
+        </w:rPr>
+        <w:br/>
+      </w:r>
+      <w:r>
+        <w:t xml:space="preserve">    "location", User.Location,</w:t>
+      </w:r>
+      <w:r>
+        <w:br/>
+      </w:r>
+      <w:r>
+        <w:t xml:space="preserve">    "status", statusValue);</w:t>
+      </w:r>
+    </w:p>
+    <w:p>
+      <w:pPr>
+        <w:pStyle w:val="Textkrper"/>
+        <w:rPr>
+          <w:lang w:val="en-GB"/>
+        </w:rPr>
+      </w:pPr>
+      <w:r>
+        <w:rPr>
+          <w:lang w:val="en-GB"/>
+        </w:rPr>
+        <w:t>Combinations of count and placeholders are also available.</w:t>
       </w:r>
     </w:p>
     <w:p>
@@ -5287,158 +5445,14 @@
           <w:lang w:val="en-GB"/>
         </w:rPr>
       </w:pPr>
-      <w:bookmarkStart w:id="9" w:name="_Toc361734580"/>
-      <w:r>
-        <w:rPr>
-          <w:lang w:val="en-GB"/>
-        </w:rPr>
-        <w:t>Counts and placeholders</w:t>
+      <w:bookmarkStart w:id="9" w:name="_Toc361734581"/>
+      <w:r>
+        <w:rPr>
+          <w:lang w:val="en-GB"/>
+        </w:rPr>
+        <w:t>Text conversion and decoration</w:t>
       </w:r>
       <w:bookmarkEnd w:id="9"/>
-    </w:p>
-    <w:p>
-      <w:pPr>
-        <w:pStyle w:val="Textkrper"/>
-        <w:rPr>
-          <w:lang w:val="en-GB"/>
-        </w:rPr>
-      </w:pPr>
-      <w:r>
-        <w:rPr>
-          <w:lang w:val="en-GB"/>
-        </w:rPr>
-        <w:t xml:space="preserve">Sometimes, a different word should be used depending on the number of subjects the message is about. In such situations, a </w:t>
-      </w:r>
-      <w:r>
-        <w:rPr>
-          <w:rStyle w:val="Codeverweis"/>
-        </w:rPr>
-        <w:t>T</w:t>
-      </w:r>
-      <w:r>
-        <w:rPr>
-          <w:lang w:val="en-GB"/>
-        </w:rPr>
-        <w:t xml:space="preserve"> overload with a count parameter can be used to specify the number of subjects. TxLib will then use a more appropriate translation for this call if available.</w:t>
-      </w:r>
-    </w:p>
-    <w:p>
-      <w:pPr>
-        <w:pStyle w:val="Textkrper"/>
-        <w:rPr>
-          <w:lang w:val="en-GB"/>
-        </w:rPr>
-      </w:pPr>
-      <w:r>
-        <w:rPr>
-          <w:lang w:val="en-GB"/>
-        </w:rPr>
-        <w:t xml:space="preserve">To include runtime data in the translated texts, you can define placeholders in the texts. These placeholders need to be passed with the </w:t>
-      </w:r>
-      <w:r>
-        <w:rPr>
-          <w:rStyle w:val="Codeverweis"/>
-        </w:rPr>
-        <w:t>T</w:t>
-      </w:r>
-      <w:r>
-        <w:rPr>
-          <w:lang w:val="en-GB"/>
-        </w:rPr>
-        <w:t xml:space="preserve"> method call. The easiest form is to use an overload that accepts placeholder names and their corresponding values directly after each other as a variable number of arguments. There is only very limited IntelliSense support in this case, like for any other method accepting a variable number of arguments, so you need to be a little more careful here. The syntax is this: You specify all placeholder values one after another, each by two arguments. The first argument is the placeholder name as a string, the second is its value which must be convertable to a string. Here</w:t>
-      </w:r>
-      <w:r>
-        <w:rPr>
-          <w:lang w:val="en-GB"/>
-        </w:rPr>
-        <w:t>’</w:t>
-      </w:r>
-      <w:r>
-        <w:rPr>
-          <w:lang w:val="en-GB"/>
-        </w:rPr>
-        <w:t>s an example with multiple placeholders:</w:t>
-      </w:r>
-    </w:p>
-    <w:p>
-      <w:pPr>
-        <w:pStyle w:val="Codeblock"/>
-      </w:pPr>
-      <w:r>
-        <w:t>Tx.T("user info",</w:t>
-      </w:r>
-      <w:r>
-        <w:t xml:space="preserve">                </w:t>
-      </w:r>
-      <w:r>
-        <w:rPr>
-          <w:rStyle w:val="Code-Kommentar"/>
-        </w:rPr>
-        <w:t>// The text key</w:t>
-      </w:r>
-      <w:r>
-        <w:rPr>
-          <w:rStyle w:val="Code-Kommentar"/>
-        </w:rPr>
-        <w:br/>
-      </w:r>
-      <w:r>
-        <w:t xml:space="preserve">    "name", userName,</w:t>
-      </w:r>
-      <w:r>
-        <w:t xml:space="preserve">            </w:t>
-      </w:r>
-      <w:r>
-        <w:rPr>
-          <w:rStyle w:val="Code-Kommentar"/>
-        </w:rPr>
-        <w:t>// Pairs of placeholder names and values</w:t>
-      </w:r>
-      <w:r>
-        <w:rPr>
-          <w:rStyle w:val="Code-Kommentar"/>
-        </w:rPr>
-        <w:br/>
-      </w:r>
-      <w:r>
-        <w:t xml:space="preserve">    "location", User.Location,</w:t>
-      </w:r>
-      <w:r>
-        <w:br/>
-      </w:r>
-      <w:r>
-        <w:t xml:space="preserve">    "status", statusValue);</w:t>
-      </w:r>
-    </w:p>
-    <w:p>
-      <w:pPr>
-        <w:pStyle w:val="Textkrper"/>
-        <w:rPr>
-          <w:lang w:val="en-GB"/>
-        </w:rPr>
-      </w:pPr>
-      <w:r>
-        <w:rPr>
-          <w:lang w:val="en-GB"/>
-        </w:rPr>
-        <w:t>Combinations of count and placeholders are also available.</w:t>
-      </w:r>
-    </w:p>
-    <w:p>
-      <w:pPr>
-        <w:pStyle w:val="berschrift3"/>
-        <w:rPr>
-          <w:lang w:val="en-GB"/>
-        </w:rPr>
-      </w:pPr>
-      <w:bookmarkStart w:id="10" w:name="_Toc361734581"/>
-      <w:r>
-        <w:rPr>
-          <w:lang w:val="en-GB"/>
-        </w:rPr>
-        <w:t>Text conversion and decoration</w:t>
-      </w:r>
-      <w:bookmarkEnd w:id="10"/>
     </w:p>
     <w:p>
       <w:pPr>
@@ -5592,14 +5606,14 @@
           <w:lang w:val="en-GB"/>
         </w:rPr>
       </w:pPr>
-      <w:bookmarkStart w:id="11" w:name="_Toc361734582"/>
+      <w:bookmarkStart w:id="10" w:name="_Toc361734582"/>
       <w:r>
         <w:rPr>
           <w:lang w:val="en-GB"/>
         </w:rPr>
         <w:t>Number, date and time formatting</w:t>
       </w:r>
-      <w:bookmarkEnd w:id="11"/>
+      <w:bookmarkEnd w:id="10"/>
     </w:p>
     <w:p>
       <w:pPr>
@@ -5909,14 +5923,14 @@
           <w:lang w:val="en-GB"/>
         </w:rPr>
       </w:pPr>
-      <w:bookmarkStart w:id="12" w:name="_Toc361734583"/>
+      <w:bookmarkStart w:id="11" w:name="_Toc361734583"/>
       <w:r>
         <w:rPr>
           <w:lang w:val="en-GB"/>
         </w:rPr>
         <w:t>WPF</w:t>
       </w:r>
-      <w:bookmarkEnd w:id="12"/>
+      <w:bookmarkEnd w:id="11"/>
     </w:p>
     <w:p>
       <w:pPr>
@@ -6610,7 +6624,7 @@
           <w:lang w:val="en-GB"/>
         </w:rPr>
       </w:pPr>
-      <w:bookmarkStart w:id="13" w:name="_Toc361734584"/>
+      <w:bookmarkStart w:id="12" w:name="_Toc361734584"/>
       <w:r>
         <w:rPr>
           <w:lang w:val="en-GB"/>
@@ -6618,7 +6632,7 @@
         <w:lastRenderedPageBreak/>
         <w:t>Windows Forms</w:t>
       </w:r>
-      <w:bookmarkEnd w:id="13"/>
+      <w:bookmarkEnd w:id="12"/>
     </w:p>
     <w:p>
       <w:pPr>
@@ -6813,14 +6827,14 @@
           <w:lang w:val="en-GB"/>
         </w:rPr>
       </w:pPr>
-      <w:bookmarkStart w:id="14" w:name="_Toc361734585"/>
+      <w:bookmarkStart w:id="13" w:name="_Toc361734585"/>
       <w:r>
         <w:rPr>
           <w:lang w:val="en-GB"/>
         </w:rPr>
         <w:t>ASP.NET</w:t>
       </w:r>
-      <w:bookmarkEnd w:id="14"/>
+      <w:bookmarkEnd w:id="13"/>
     </w:p>
     <w:p>
       <w:pPr>
@@ -6957,7 +6971,7 @@
           <w:lang w:val="en-GB"/>
         </w:rPr>
       </w:pPr>
-      <w:bookmarkStart w:id="15" w:name="_Toc361734586"/>
+      <w:bookmarkStart w:id="14" w:name="_Toc361734586"/>
       <w:r>
         <w:rPr>
           <w:lang w:val="en-GB"/>
@@ -6965,6 +6979,60 @@
         <w:lastRenderedPageBreak/>
         <w:t>TxEditor application</w:t>
       </w:r>
+      <w:bookmarkEnd w:id="14"/>
+    </w:p>
+    <w:p>
+      <w:pPr>
+        <w:pStyle w:val="Textkrper"/>
+        <w:rPr>
+          <w:lang w:val="en-GB"/>
+        </w:rPr>
+      </w:pPr>
+      <w:r>
+        <w:rPr>
+          <w:lang w:val="en-GB"/>
+        </w:rPr>
+        <w:t>The TxLib solution also comes with a graphical translation file editor that provides all the functionality for translating personnel that don</w:t>
+      </w:r>
+      <w:r>
+        <w:rPr>
+          <w:lang w:val="en-GB"/>
+        </w:rPr>
+        <w:t>’</w:t>
+      </w:r>
+      <w:r>
+        <w:rPr>
+          <w:lang w:val="en-GB"/>
+        </w:rPr>
+        <w:t>t necessarily have any programming experience. The TxEditor application can load a dictionary file, list all the text keys that it defines and allow</w:t>
+      </w:r>
+      <w:r>
+        <w:rPr>
+          <w:lang w:val="en-GB"/>
+        </w:rPr>
+        <w:t>s</w:t>
+      </w:r>
+      <w:r>
+        <w:rPr>
+          <w:lang w:val="en-GB"/>
+        </w:rPr>
+        <w:t xml:space="preserve"> viewing and editing the translation texts. It performs consistency checks to point the user to potential errors and highlight missing translations. TxEditor also makes use of TxLib itself so it is fully localisable and can be used to translate itself into other languages.</w:t>
+      </w:r>
+    </w:p>
+    <w:p>
+      <w:pPr>
+        <w:pStyle w:val="berschrift2"/>
+        <w:rPr>
+          <w:lang w:val="en-GB"/>
+        </w:rPr>
+      </w:pPr>
+      <w:bookmarkStart w:id="15" w:name="_Toc361734587"/>
+      <w:r>
+        <w:rPr>
+          <w:lang w:val="en-GB"/>
+        </w:rPr>
+        <w:t>Dictionary files</w:t>
+      </w:r>
       <w:bookmarkEnd w:id="15"/>
     </w:p>
     <w:p>
@@ -6978,7 +7046,87 @@
         <w:rPr>
           <w:lang w:val="en-GB"/>
         </w:rPr>
-        <w:t>The TxLib solution also comes with a graphical translation file editor that provides all the functionality for translating personnel that don</w:t>
+        <w:t>TxEditor loads a dictionary file into memory so that the user can edit its contents. This works just like with any normal document or picture editor. There can only be one dictionary loaded at a time. In the current file fo</w:t>
+      </w:r>
+      <w:r>
+        <w:rPr>
+          <w:lang w:val="en-GB"/>
+        </w:rPr>
+        <w:t>r</w:t>
+      </w:r>
+      <w:r>
+        <w:rPr>
+          <w:lang w:val="en-GB"/>
+        </w:rPr>
+        <w:t xml:space="preserve">mat (version 2), dictionaries are stored as a single file for all text keys and cultures. In the older file format, a separate file was used for each culture. This is what the </w:t>
+      </w:r>
+      <w:r>
+        <w:rPr>
+          <w:rStyle w:val="UI-Verweis"/>
+        </w:rPr>
+        <w:t>Load Directory</w:t>
+      </w:r>
+      <w:r>
+        <w:rPr>
+          <w:lang w:val="en-GB"/>
+        </w:rPr>
+        <w:t xml:space="preserve"> button is used for. All file-related buttons are in the File section of the toolbar.</w:t>
+      </w:r>
+    </w:p>
+    <w:p>
+      <w:pPr>
+        <w:pStyle w:val="Textkrper"/>
+        <w:rPr>
+          <w:rStyle w:val="TODO"/>
+        </w:rPr>
+      </w:pPr>
+      <w:r>
+        <w:rPr>
+          <w:rStyle w:val="TODO"/>
+        </w:rPr>
+        <w:t>Import and Export</w:t>
+      </w:r>
+    </w:p>
+    <w:p>
+      <w:pPr>
+        <w:pStyle w:val="berschrift2"/>
+        <w:rPr>
+          <w:lang w:val="en-GB"/>
+        </w:rPr>
+      </w:pPr>
+      <w:bookmarkStart w:id="16" w:name="_Toc361734588"/>
+      <w:r>
+        <w:rPr>
+          <w:lang w:val="en-GB"/>
+        </w:rPr>
+        <w:t>Cultures</w:t>
+      </w:r>
+      <w:bookmarkEnd w:id="16"/>
+    </w:p>
+    <w:p>
+      <w:pPr>
+        <w:pStyle w:val="Textkrper"/>
+        <w:rPr>
+          <w:lang w:val="en-GB"/>
+        </w:rPr>
+      </w:pPr>
+      <w:r>
+        <w:rPr>
+          <w:lang w:val="en-GB"/>
+        </w:rPr>
+        <w:t>A culture is the .NET framework concept of a language and optional region to support localisation. A dictio</w:t>
+      </w:r>
+      <w:r>
+        <w:rPr>
+          <w:lang w:val="en-GB"/>
+        </w:rPr>
+        <w:t>n</w:t>
+      </w:r>
+      <w:r>
+        <w:rPr>
+          <w:lang w:val="en-GB"/>
+        </w:rPr>
+        <w:t>ary contains a set of cultures for which translations can be added. Cultures are selected on the dictionary level, so for all text keys within a dictionary, a culture is either available or not. Cultures without a region specification are always used as fallback if a text wasn</w:t>
       </w:r>
       <w:r>
         <w:rPr>
@@ -6990,19 +7138,233 @@
         <w:rPr>
           <w:lang w:val="en-GB"/>
         </w:rPr>
-        <w:t>t necessarily have any programming experience. The TxEditor application can load a dictionary file, list all the text keys that it defines and allow</w:t>
-      </w:r>
-      <w:r>
-        <w:rPr>
-          <w:lang w:val="en-GB"/>
-        </w:rPr>
-        <w:t>s</w:t>
-      </w:r>
-      <w:r>
-        <w:rPr>
-          <w:lang w:val="en-GB"/>
-        </w:rPr>
-        <w:t xml:space="preserve"> viewing and editing the translation texts. It performs consistency checks to point the user to potential errors and highlight missing translations. TxEditor also makes use of TxLib itself so it is fully localisable and can be used to translate itself into other languages.</w:t>
+        <w:t>t found in a region-specific culture.</w:t>
+      </w:r>
+    </w:p>
+    <w:p>
+      <w:pPr>
+        <w:pStyle w:val="Textkrper"/>
+        <w:rPr>
+          <w:lang w:val="en-GB"/>
+        </w:rPr>
+      </w:pPr>
+      <w:r>
+        <w:rPr>
+          <w:lang w:val="en-GB"/>
+        </w:rPr>
+        <w:t xml:space="preserve">To add a new culture to the dictionary, press the </w:t>
+      </w:r>
+      <w:r>
+        <w:rPr>
+          <w:rStyle w:val="UI-Verweis"/>
+        </w:rPr>
+        <w:t>New culture</w:t>
+      </w:r>
+      <w:r>
+        <w:rPr>
+          <w:lang w:val="en-GB"/>
+        </w:rPr>
+        <w:t xml:space="preserve"> button in the Culture section in the toolbar. In the dialog window, you can browse and filter all cultures that are supported by the .NET framework install</w:t>
+      </w:r>
+      <w:r>
+        <w:rPr>
+          <w:lang w:val="en-GB"/>
+        </w:rPr>
+        <w:t>a</w:t>
+      </w:r>
+      <w:r>
+        <w:rPr>
+          <w:lang w:val="en-GB"/>
+        </w:rPr>
+        <w:t xml:space="preserve">tion. After a while getting used to the culture codes, you may already know the code you need and can type it directly in the text box at the top. Click the </w:t>
+      </w:r>
+      <w:r>
+        <w:rPr>
+          <w:rStyle w:val="UI-Verweis"/>
+        </w:rPr>
+        <w:t>Add culture</w:t>
+      </w:r>
+      <w:r>
+        <w:rPr>
+          <w:lang w:val="en-GB"/>
+        </w:rPr>
+        <w:t xml:space="preserve"> button to add the selected culture.</w:t>
+      </w:r>
+    </w:p>
+    <w:p>
+      <w:pPr>
+        <w:pStyle w:val="Textkrper"/>
+        <w:rPr>
+          <w:lang w:val="en-GB"/>
+        </w:rPr>
+      </w:pPr>
+      <w:r>
+        <w:rPr>
+          <w:lang w:val="en-GB"/>
+        </w:rPr>
+        <w:t>When a text key is selected, an input field for each available culture is displayed in the text editing area of the application window. The cultures are sorted by primary first, then alphabetically by language code, each fo</w:t>
+      </w:r>
+      <w:r>
+        <w:rPr>
+          <w:lang w:val="en-GB"/>
+        </w:rPr>
+        <w:t>l</w:t>
+      </w:r>
+      <w:r>
+        <w:rPr>
+          <w:lang w:val="en-GB"/>
+        </w:rPr>
+        <w:t>lowed by the specific regions. Once a culture is added to the dictionary, it is available for all text keys aut</w:t>
+      </w:r>
+      <w:r>
+        <w:rPr>
+          <w:lang w:val="en-GB"/>
+        </w:rPr>
+        <w:t>o</w:t>
+      </w:r>
+      <w:r>
+        <w:rPr>
+          <w:lang w:val="en-GB"/>
+        </w:rPr>
+        <w:t>matically.</w:t>
+      </w:r>
+    </w:p>
+    <w:p>
+      <w:pPr>
+        <w:pStyle w:val="Textkrper"/>
+        <w:rPr>
+          <w:lang w:val="en-GB"/>
+        </w:rPr>
+      </w:pPr>
+      <w:r>
+        <w:rPr>
+          <w:lang w:val="en-GB"/>
+        </w:rPr>
+        <w:t xml:space="preserve">Cultures can also be deleted from the dictionary by first focusing a text input field of the culture to delete (any selected text key will do) and then pressing the </w:t>
+      </w:r>
+      <w:r>
+        <w:rPr>
+          <w:rStyle w:val="UI-Verweis"/>
+        </w:rPr>
+        <w:t>Delete</w:t>
+      </w:r>
+      <w:r>
+        <w:rPr>
+          <w:lang w:val="en-GB"/>
+        </w:rPr>
+        <w:t xml:space="preserve"> button in the Culture section.</w:t>
+      </w:r>
+    </w:p>
+    <w:p>
+      <w:pPr>
+        <w:pStyle w:val="Textkrper"/>
+        <w:rPr>
+          <w:lang w:val="en-GB"/>
+        </w:rPr>
+      </w:pPr>
+      <w:r>
+        <w:rPr>
+          <w:lang w:val="en-GB"/>
+        </w:rPr>
+        <w:t xml:space="preserve">With the </w:t>
+      </w:r>
+      <w:r>
+        <w:rPr>
+          <w:rStyle w:val="UI-Verweis"/>
+        </w:rPr>
+        <w:t>Set primary</w:t>
+      </w:r>
+      <w:r>
+        <w:rPr>
+          <w:lang w:val="en-GB"/>
+        </w:rPr>
+        <w:t xml:space="preserve"> button, you can specify the selected culture as primary culture for the dictionary. Again, focus any key</w:t>
+      </w:r>
+      <w:r>
+        <w:rPr>
+          <w:lang w:val="en-GB"/>
+        </w:rPr>
+        <w:t>’</w:t>
+      </w:r>
+      <w:r>
+        <w:rPr>
+          <w:lang w:val="en-GB"/>
+        </w:rPr>
+        <w:t>s input field of the desired culture first. The primary culture is normally the one your develo</w:t>
+      </w:r>
+      <w:r>
+        <w:rPr>
+          <w:lang w:val="en-GB"/>
+        </w:rPr>
+        <w:t>p</w:t>
+      </w:r>
+      <w:r>
+        <w:rPr>
+          <w:lang w:val="en-GB"/>
+        </w:rPr>
+        <w:t>ment team is communicating in or the culture of your largest user group.</w:t>
+      </w:r>
+    </w:p>
+    <w:p>
+      <w:pPr>
+        <w:pStyle w:val="Textkrper"/>
+        <w:rPr>
+          <w:lang w:val="en-GB"/>
+        </w:rPr>
+      </w:pPr>
+      <w:r>
+        <w:rPr>
+          <w:lang w:val="en-GB"/>
+        </w:rPr>
+        <w:t xml:space="preserve">The </w:t>
+      </w:r>
+      <w:r>
+        <w:rPr>
+          <w:rStyle w:val="UI-Verweis"/>
+        </w:rPr>
+        <w:t>Tools</w:t>
+      </w:r>
+      <w:r>
+        <w:rPr>
+          <w:lang w:val="en-GB"/>
+        </w:rPr>
+        <w:t xml:space="preserve"> button opens a menu of additional commands. You can replace one culture by another to effe</w:t>
+      </w:r>
+      <w:r>
+        <w:rPr>
+          <w:lang w:val="en-GB"/>
+        </w:rPr>
+        <w:t>c</w:t>
+      </w:r>
+      <w:r>
+        <w:rPr>
+          <w:lang w:val="en-GB"/>
+        </w:rPr>
+        <w:t xml:space="preserve">tively move all present translations from one culture code to another. This may be useful when restructuring regional-specific cultures. You can also insert the internal text keys for formatting functions to </w:t>
+      </w:r>
+      <w:r>
+        <w:rPr>
+          <w:rStyle w:val="TODO"/>
+        </w:rPr>
+        <w:t>TODO</w:t>
+      </w:r>
+      <w:r>
+        <w:rPr>
+          <w:lang w:val="en-GB"/>
+        </w:rPr>
+        <w:t xml:space="preserve"> if it is supported by TxEditor. Lastly, there is a dialog available to browse .NET</w:t>
+      </w:r>
+      <w:r>
+        <w:rPr>
+          <w:lang w:val="en-GB"/>
+        </w:rPr>
+        <w:t>’</w:t>
+      </w:r>
+      <w:r>
+        <w:rPr>
+          <w:lang w:val="en-GB"/>
+        </w:rPr>
+        <w:t>s own formatting of numbers and times which can give an impression of how data will look in a certain culture, and serve as basis for additional time formats in the Tx namespace.</w:t>
       </w:r>
     </w:p>
     <w:p>
@@ -7012,355 +7374,7 @@
           <w:lang w:val="en-GB"/>
         </w:rPr>
       </w:pPr>
-      <w:bookmarkStart w:id="16" w:name="_Toc361734587"/>
-      <w:r>
-        <w:rPr>
-          <w:lang w:val="en-GB"/>
-        </w:rPr>
-        <w:t>Dictionary files</w:t>
-      </w:r>
-      <w:bookmarkEnd w:id="16"/>
-    </w:p>
-    <w:p>
-      <w:pPr>
-        <w:pStyle w:val="Textkrper"/>
-        <w:rPr>
-          <w:lang w:val="en-GB"/>
-        </w:rPr>
-      </w:pPr>
-      <w:r>
-        <w:rPr>
-          <w:lang w:val="en-GB"/>
-        </w:rPr>
-        <w:t>TxEditor loads a dictionary file into memory so that the user can edit its contents. This works just like with any normal document or picture editor. There can only be one dictionary loaded at a time. In the current file fo</w:t>
-      </w:r>
-      <w:r>
-        <w:rPr>
-          <w:lang w:val="en-GB"/>
-        </w:rPr>
-        <w:t>r</w:t>
-      </w:r>
-      <w:r>
-        <w:rPr>
-          <w:lang w:val="en-GB"/>
-        </w:rPr>
-        <w:t xml:space="preserve">mat (version 2), dictionaries are stored as a single file for all text keys and cultures. In the older file format, a separate file was used for each culture. This is what the </w:t>
-      </w:r>
-      <w:r>
-        <w:rPr>
-          <w:rStyle w:val="UI-Verweis"/>
-        </w:rPr>
-        <w:t>Load Directory</w:t>
-      </w:r>
-      <w:r>
-        <w:rPr>
-          <w:lang w:val="en-GB"/>
-        </w:rPr>
-        <w:t xml:space="preserve"> button is used for. All file-related buttons are in the File section of the toolbar.</w:t>
-      </w:r>
-    </w:p>
-    <w:p>
-      <w:pPr>
-        <w:pStyle w:val="Textkrper"/>
-        <w:rPr>
-          <w:rStyle w:val="TODO"/>
-        </w:rPr>
-      </w:pPr>
-      <w:r>
-        <w:rPr>
-          <w:rStyle w:val="TODO"/>
-        </w:rPr>
-        <w:t>Import and Export</w:t>
-      </w:r>
-    </w:p>
-    <w:p>
-      <w:pPr>
-        <w:pStyle w:val="berschrift2"/>
-        <w:rPr>
-          <w:lang w:val="en-GB"/>
-        </w:rPr>
-      </w:pPr>
-      <w:bookmarkStart w:id="17" w:name="_Toc361734588"/>
-      <w:r>
-        <w:rPr>
-          <w:lang w:val="en-GB"/>
-        </w:rPr>
-        <w:t>Cultures</w:t>
-      </w:r>
-      <w:bookmarkEnd w:id="17"/>
-    </w:p>
-    <w:p>
-      <w:pPr>
-        <w:pStyle w:val="Textkrper"/>
-        <w:rPr>
-          <w:lang w:val="en-GB"/>
-        </w:rPr>
-      </w:pPr>
-      <w:r>
-        <w:rPr>
-          <w:lang w:val="en-GB"/>
-        </w:rPr>
-        <w:t>A culture is the .NET framework concept of a language and optional region to support localisation. A dictio</w:t>
-      </w:r>
-      <w:r>
-        <w:rPr>
-          <w:lang w:val="en-GB"/>
-        </w:rPr>
-        <w:t>n</w:t>
-      </w:r>
-      <w:r>
-        <w:rPr>
-          <w:lang w:val="en-GB"/>
-        </w:rPr>
-        <w:t>ary contains a set of cultures for which translations can be added. Cultures are selected on the dictionary level, so for all text keys within a dictionary, a culture is either available or not. Cultures without a region specification are always used as fallback if a text wasn</w:t>
-      </w:r>
-      <w:r>
-        <w:rPr>
-          <w:lang w:val="en-GB"/>
-        </w:rPr>
-        <w:t>’</w:t>
-      </w:r>
-      <w:r>
-        <w:rPr>
-          <w:lang w:val="en-GB"/>
-        </w:rPr>
-        <w:t>t found in a region-specific culture.</w:t>
-      </w:r>
-    </w:p>
-    <w:p>
-      <w:pPr>
-        <w:pStyle w:val="Textkrper"/>
-        <w:rPr>
-          <w:lang w:val="en-GB"/>
-        </w:rPr>
-      </w:pPr>
-      <w:r>
-        <w:rPr>
-          <w:lang w:val="en-GB"/>
-        </w:rPr>
-        <w:t xml:space="preserve">To add a new culture to the dictionary, press the </w:t>
-      </w:r>
-      <w:r>
-        <w:rPr>
-          <w:rStyle w:val="UI-Verweis"/>
-        </w:rPr>
-        <w:t>New culture</w:t>
-      </w:r>
-      <w:r>
-        <w:rPr>
-          <w:lang w:val="en-GB"/>
-        </w:rPr>
-        <w:t xml:space="preserve"> button in the Culture section in the toolbar. In the dialog window, you can browse and filter all cultures that are supported by the .NET framework install</w:t>
-      </w:r>
-      <w:r>
-        <w:rPr>
-          <w:lang w:val="en-GB"/>
-        </w:rPr>
-        <w:t>a</w:t>
-      </w:r>
-      <w:r>
-        <w:rPr>
-          <w:lang w:val="en-GB"/>
-        </w:rPr>
-        <w:t xml:space="preserve">tion. After a while getting used to the culture codes, you may already know the code you need and can type it directly in the text box at the top. Click the </w:t>
-      </w:r>
-      <w:r>
-        <w:rPr>
-          <w:rStyle w:val="UI-Verweis"/>
-        </w:rPr>
-        <w:t>Add culture</w:t>
-      </w:r>
-      <w:r>
-        <w:rPr>
-          <w:lang w:val="en-GB"/>
-        </w:rPr>
-        <w:t xml:space="preserve"> button to add the selected culture.</w:t>
-      </w:r>
-    </w:p>
-    <w:p>
-      <w:pPr>
-        <w:pStyle w:val="Textkrper"/>
-        <w:rPr>
-          <w:lang w:val="en-GB"/>
-        </w:rPr>
-      </w:pPr>
-      <w:r>
-        <w:rPr>
-          <w:lang w:val="en-GB"/>
-        </w:rPr>
-        <w:t>When a text key is selected, an input field for each available culture is displayed in the text editing area of the application window. The cultures are sorted by primary first, then alphabetically by language code, each fo</w:t>
-      </w:r>
-      <w:r>
-        <w:rPr>
-          <w:lang w:val="en-GB"/>
-        </w:rPr>
-        <w:t>l</w:t>
-      </w:r>
-      <w:r>
-        <w:rPr>
-          <w:lang w:val="en-GB"/>
-        </w:rPr>
-        <w:t>lowed by the specific regions. Once a culture is added to the dictionary, it is available for all text keys aut</w:t>
-      </w:r>
-      <w:r>
-        <w:rPr>
-          <w:lang w:val="en-GB"/>
-        </w:rPr>
-        <w:t>o</w:t>
-      </w:r>
-      <w:r>
-        <w:rPr>
-          <w:lang w:val="en-GB"/>
-        </w:rPr>
-        <w:t>matically.</w:t>
-      </w:r>
-    </w:p>
-    <w:p>
-      <w:pPr>
-        <w:pStyle w:val="Textkrper"/>
-        <w:rPr>
-          <w:lang w:val="en-GB"/>
-        </w:rPr>
-      </w:pPr>
-      <w:r>
-        <w:rPr>
-          <w:lang w:val="en-GB"/>
-        </w:rPr>
-        <w:t xml:space="preserve">Cultures can also be deleted from the dictionary by first focusing a text input field of the culture to delete (any selected text key will do) and then pressing the </w:t>
-      </w:r>
-      <w:r>
-        <w:rPr>
-          <w:rStyle w:val="UI-Verweis"/>
-        </w:rPr>
-        <w:t>Delete</w:t>
-      </w:r>
-      <w:r>
-        <w:rPr>
-          <w:lang w:val="en-GB"/>
-        </w:rPr>
-        <w:t xml:space="preserve"> button in the Culture section.</w:t>
-      </w:r>
-    </w:p>
-    <w:p>
-      <w:pPr>
-        <w:pStyle w:val="Textkrper"/>
-        <w:rPr>
-          <w:lang w:val="en-GB"/>
-        </w:rPr>
-      </w:pPr>
-      <w:r>
-        <w:rPr>
-          <w:lang w:val="en-GB"/>
-        </w:rPr>
-        <w:t xml:space="preserve">With the </w:t>
-      </w:r>
-      <w:r>
-        <w:rPr>
-          <w:rStyle w:val="UI-Verweis"/>
-        </w:rPr>
-        <w:t>Set primary</w:t>
-      </w:r>
-      <w:r>
-        <w:rPr>
-          <w:lang w:val="en-GB"/>
-        </w:rPr>
-        <w:t xml:space="preserve"> button, you can specify the selected culture as primary culture for the dictionary. Again, focus any key</w:t>
-      </w:r>
-      <w:r>
-        <w:rPr>
-          <w:lang w:val="en-GB"/>
-        </w:rPr>
-        <w:t>’</w:t>
-      </w:r>
-      <w:r>
-        <w:rPr>
-          <w:lang w:val="en-GB"/>
-        </w:rPr>
-        <w:t>s input field of the desired culture first. The primary culture is normally the one your develo</w:t>
-      </w:r>
-      <w:r>
-        <w:rPr>
-          <w:lang w:val="en-GB"/>
-        </w:rPr>
-        <w:t>p</w:t>
-      </w:r>
-      <w:r>
-        <w:rPr>
-          <w:lang w:val="en-GB"/>
-        </w:rPr>
-        <w:t>ment team is communicating in or the culture of your largest user group.</w:t>
-      </w:r>
-    </w:p>
-    <w:p>
-      <w:pPr>
-        <w:pStyle w:val="Textkrper"/>
-        <w:rPr>
-          <w:lang w:val="en-GB"/>
-        </w:rPr>
-      </w:pPr>
-      <w:r>
-        <w:rPr>
-          <w:lang w:val="en-GB"/>
-        </w:rPr>
-        <w:t xml:space="preserve">The </w:t>
-      </w:r>
-      <w:r>
-        <w:rPr>
-          <w:rStyle w:val="UI-Verweis"/>
-        </w:rPr>
-        <w:t>Tools</w:t>
-      </w:r>
-      <w:r>
-        <w:rPr>
-          <w:lang w:val="en-GB"/>
-        </w:rPr>
-        <w:t xml:space="preserve"> button opens a menu of additional commands. You can replace one culture by another to effe</w:t>
-      </w:r>
-      <w:r>
-        <w:rPr>
-          <w:lang w:val="en-GB"/>
-        </w:rPr>
-        <w:t>c</w:t>
-      </w:r>
-      <w:r>
-        <w:rPr>
-          <w:lang w:val="en-GB"/>
-        </w:rPr>
-        <w:t xml:space="preserve">tively move all present translations from one culture code to another. This may be useful when restructuring regional-specific cultures. You can also insert the internal text keys for formatting functions to </w:t>
-      </w:r>
-      <w:r>
-        <w:rPr>
-          <w:rStyle w:val="TODO"/>
-        </w:rPr>
-        <w:t>TODO</w:t>
-      </w:r>
-      <w:r>
-        <w:rPr>
-          <w:lang w:val="en-GB"/>
-        </w:rPr>
-        <w:t xml:space="preserve"> if it is supported by TxEditor. Lastly, there is a dialog available to browse .NET</w:t>
-      </w:r>
-      <w:r>
-        <w:rPr>
-          <w:lang w:val="en-GB"/>
-        </w:rPr>
-        <w:t>’</w:t>
-      </w:r>
-      <w:r>
-        <w:rPr>
-          <w:lang w:val="en-GB"/>
-        </w:rPr>
-        <w:t>s own formatting of numbers and times which can give an impression of how data will look in a certain culture, and serve as basis for additional time formats in the Tx namespace.</w:t>
-      </w:r>
-    </w:p>
-    <w:p>
-      <w:pPr>
-        <w:pStyle w:val="berschrift2"/>
-        <w:rPr>
-          <w:lang w:val="en-GB"/>
-        </w:rPr>
-      </w:pPr>
-      <w:bookmarkStart w:id="18" w:name="_Toc361734589"/>
+      <w:bookmarkStart w:id="17" w:name="_Toc361734589"/>
       <w:r>
         <w:rPr>
           <w:lang w:val="en-GB"/>
@@ -7368,7 +7382,7 @@
         <w:lastRenderedPageBreak/>
         <w:t>Text keys</w:t>
       </w:r>
-      <w:bookmarkEnd w:id="18"/>
+      <w:bookmarkEnd w:id="17"/>
     </w:p>
     <w:p>
       <w:pPr>
@@ -7717,13 +7731,43 @@
           <w:lang w:val="en-GB"/>
         </w:rPr>
       </w:pPr>
-      <w:bookmarkStart w:id="19" w:name="_Toc361734590"/>
+      <w:bookmarkStart w:id="18" w:name="_Toc361734590"/>
       <w:r>
         <w:rPr>
           <w:lang w:val="en-GB"/>
         </w:rPr>
         <w:t>Text editing</w:t>
       </w:r>
+      <w:bookmarkEnd w:id="18"/>
+    </w:p>
+    <w:p>
+      <w:pPr>
+        <w:pStyle w:val="Textkrper"/>
+        <w:rPr>
+          <w:lang w:val="en-GB"/>
+        </w:rPr>
+      </w:pPr>
+      <w:r>
+        <w:rPr>
+          <w:lang w:val="en-GB"/>
+        </w:rPr>
+        <w:t>When a text key is selected from the tree, its translations for all available cultures can be viewed and edited in the editor area at the right side of the main window. It prominently shows the full selected text key at the top, followed by an optional comment field and then all culture texts.</w:t>
+      </w:r>
+    </w:p>
+    <w:p>
+      <w:pPr>
+        <w:pStyle w:val="berschrift3"/>
+        <w:rPr>
+          <w:lang w:val="en-GB"/>
+        </w:rPr>
+      </w:pPr>
+      <w:bookmarkStart w:id="19" w:name="_Toc361734591"/>
+      <w:r>
+        <w:rPr>
+          <w:lang w:val="en-GB"/>
+        </w:rPr>
+        <w:t>Comments</w:t>
+      </w:r>
       <w:bookmarkEnd w:id="19"/>
     </w:p>
     <w:p>
@@ -7737,7 +7781,67 @@
         <w:rPr>
           <w:lang w:val="en-GB"/>
         </w:rPr>
-        <w:t>When a text key is selected from the tree, its translations for all available cultures can be viewed and edited in the editor area at the right side of the main window. It prominently shows the full selected text key at the top, followed by an optional comment field and then all culture texts.</w:t>
+        <w:t>Each text key can have a comment associated with it that purely serves documentation purposes to explain the usage context of a text key to a translating person who is not part of the development team. Since the text keys in TxEditor are not viewed in the context of their use in the target application, such explanations may be helpful. There is no restriction on the contents of that field, but be aware that it is part of the dictio</w:t>
+      </w:r>
+      <w:r>
+        <w:rPr>
+          <w:lang w:val="en-GB"/>
+        </w:rPr>
+        <w:t>n</w:t>
+      </w:r>
+      <w:r>
+        <w:rPr>
+          <w:lang w:val="en-GB"/>
+        </w:rPr>
+        <w:t>ary file and as such being deployed with the application. Don</w:t>
+      </w:r>
+      <w:r>
+        <w:rPr>
+          <w:lang w:val="en-GB"/>
+        </w:rPr>
+        <w:t>’</w:t>
+      </w:r>
+      <w:r>
+        <w:rPr>
+          <w:lang w:val="en-GB"/>
+        </w:rPr>
+        <w:t>t include any internal material in the comments and don</w:t>
+      </w:r>
+      <w:r>
+        <w:rPr>
+          <w:lang w:val="en-GB"/>
+        </w:rPr>
+        <w:t>’</w:t>
+      </w:r>
+      <w:r>
+        <w:rPr>
+          <w:lang w:val="en-GB"/>
+        </w:rPr>
+        <w:t xml:space="preserve">t write too long stories. This input field can be toggled with the </w:t>
+      </w:r>
+      <w:r>
+        <w:rPr>
+          <w:rStyle w:val="UI-Verweis"/>
+        </w:rPr>
+        <w:t>Comment</w:t>
+      </w:r>
+      <w:r>
+        <w:rPr>
+          <w:lang w:val="en-GB"/>
+        </w:rPr>
+        <w:t xml:space="preserve"> button in the View se</w:t>
+      </w:r>
+      <w:r>
+        <w:rPr>
+          <w:lang w:val="en-GB"/>
+        </w:rPr>
+        <w:t>c</w:t>
+      </w:r>
+      <w:r>
+        <w:rPr>
+          <w:lang w:val="en-GB"/>
+        </w:rPr>
+        <w:t>tion of the toolbar.</w:t>
       </w:r>
     </w:p>
     <w:p>
@@ -7747,97 +7851,7 @@
           <w:lang w:val="en-GB"/>
         </w:rPr>
       </w:pPr>
-      <w:bookmarkStart w:id="20" w:name="_Toc361734591"/>
-      <w:r>
-        <w:rPr>
-          <w:lang w:val="en-GB"/>
-        </w:rPr>
-        <w:t>Comments</w:t>
-      </w:r>
-      <w:bookmarkEnd w:id="20"/>
-    </w:p>
-    <w:p>
-      <w:pPr>
-        <w:pStyle w:val="Textkrper"/>
-        <w:rPr>
-          <w:lang w:val="en-GB"/>
-        </w:rPr>
-      </w:pPr>
-      <w:r>
-        <w:rPr>
-          <w:lang w:val="en-GB"/>
-        </w:rPr>
-        <w:t>Each text key can have a comment associated with it that purely serves documentation purposes to explain the usage context of a text key to a translating person who is not part of the development team. Since the text keys in TxEditor are not viewed in the context of their use in the target application, such explanations may be helpful. There is no restriction on the contents of that field, but be aware that it is part of the dictio</w:t>
-      </w:r>
-      <w:r>
-        <w:rPr>
-          <w:lang w:val="en-GB"/>
-        </w:rPr>
-        <w:t>n</w:t>
-      </w:r>
-      <w:r>
-        <w:rPr>
-          <w:lang w:val="en-GB"/>
-        </w:rPr>
-        <w:t>ary file and as such being deployed with the application. Don</w:t>
-      </w:r>
-      <w:r>
-        <w:rPr>
-          <w:lang w:val="en-GB"/>
-        </w:rPr>
-        <w:t>’</w:t>
-      </w:r>
-      <w:r>
-        <w:rPr>
-          <w:lang w:val="en-GB"/>
-        </w:rPr>
-        <w:t>t include any internal material in the comments and don</w:t>
-      </w:r>
-      <w:r>
-        <w:rPr>
-          <w:lang w:val="en-GB"/>
-        </w:rPr>
-        <w:t>’</w:t>
-      </w:r>
-      <w:r>
-        <w:rPr>
-          <w:lang w:val="en-GB"/>
-        </w:rPr>
-        <w:t xml:space="preserve">t write too long stories. This input field can be toggled with the </w:t>
-      </w:r>
-      <w:r>
-        <w:rPr>
-          <w:rStyle w:val="UI-Verweis"/>
-        </w:rPr>
-        <w:t>Comment</w:t>
-      </w:r>
-      <w:r>
-        <w:rPr>
-          <w:lang w:val="en-GB"/>
-        </w:rPr>
-        <w:t xml:space="preserve"> button in the View se</w:t>
-      </w:r>
-      <w:r>
-        <w:rPr>
-          <w:lang w:val="en-GB"/>
-        </w:rPr>
-        <w:t>c</w:t>
-      </w:r>
-      <w:r>
-        <w:rPr>
-          <w:lang w:val="en-GB"/>
-        </w:rPr>
-        <w:t>tion of the toolbar.</w:t>
-      </w:r>
-    </w:p>
-    <w:p>
-      <w:pPr>
-        <w:pStyle w:val="berschrift3"/>
-        <w:rPr>
-          <w:lang w:val="en-GB"/>
-        </w:rPr>
-      </w:pPr>
-      <w:bookmarkStart w:id="21" w:name="_Toc361734592"/>
+      <w:bookmarkStart w:id="20" w:name="_Toc361734592"/>
       <w:r>
         <w:rPr>
           <w:lang w:val="en-GB"/>
@@ -7845,61 +7859,61 @@
         <w:lastRenderedPageBreak/>
         <w:t>Text input</w:t>
       </w:r>
+      <w:bookmarkEnd w:id="20"/>
+    </w:p>
+    <w:p>
+      <w:pPr>
+        <w:pStyle w:val="Textkrper"/>
+        <w:rPr>
+          <w:lang w:val="en-GB"/>
+        </w:rPr>
+      </w:pPr>
+      <w:r>
+        <w:rPr>
+          <w:lang w:val="en-GB"/>
+        </w:rPr>
+        <w:t>The rest of the editor view contains the input fields for each culture. The primary culture, indicated by the green culture name, is always at the very first position. This is the fallback culture that will be used at runtime if nothing else works. Then, in the order described in the Cultures section above, all other cultures are listed. Each culture text has a default unquantified translati</w:t>
+      </w:r>
+      <w:r>
+        <w:rPr>
+          <w:lang w:val="en-GB"/>
+        </w:rPr>
+        <w:t>on text. Just click on the “</w:t>
+      </w:r>
+      <w:r>
+        <w:rPr>
+          <w:lang w:val="en-GB"/>
+        </w:rPr>
+        <w:t>Enter text</w:t>
+      </w:r>
+      <w:r>
+        <w:rPr>
+          <w:lang w:val="en-GB"/>
+        </w:rPr>
+        <w:t>”</w:t>
+      </w:r>
+      <w:r>
+        <w:rPr>
+          <w:lang w:val="en-GB"/>
+        </w:rPr>
+        <w:t xml:space="preserve"> placeholder and start typing to enter the translation. The text field height will extend to its contents.</w:t>
+      </w:r>
+    </w:p>
+    <w:p>
+      <w:pPr>
+        <w:pStyle w:val="berschrift3"/>
+        <w:rPr>
+          <w:lang w:val="en-GB"/>
+        </w:rPr>
+      </w:pPr>
+      <w:bookmarkStart w:id="21" w:name="_Toc361734593"/>
+      <w:r>
+        <w:rPr>
+          <w:lang w:val="en-GB"/>
+        </w:rPr>
+        <w:t>Quantified texts</w:t>
+      </w:r>
       <w:bookmarkEnd w:id="21"/>
-    </w:p>
-    <w:p>
-      <w:pPr>
-        <w:pStyle w:val="Textkrper"/>
-        <w:rPr>
-          <w:lang w:val="en-GB"/>
-        </w:rPr>
-      </w:pPr>
-      <w:r>
-        <w:rPr>
-          <w:lang w:val="en-GB"/>
-        </w:rPr>
-        <w:t>The rest of the editor view contains the input fields for each culture. The primary culture, indicated by the green culture name, is always at the very first position. This is the fallback culture that will be used at runtime if nothing else works. Then, in the order described in the Cultures section above, all other cultures are listed. Each culture text has a default unquantified translati</w:t>
-      </w:r>
-      <w:r>
-        <w:rPr>
-          <w:lang w:val="en-GB"/>
-        </w:rPr>
-        <w:t>on text. Just click on the “</w:t>
-      </w:r>
-      <w:r>
-        <w:rPr>
-          <w:lang w:val="en-GB"/>
-        </w:rPr>
-        <w:t>Enter text</w:t>
-      </w:r>
-      <w:r>
-        <w:rPr>
-          <w:lang w:val="en-GB"/>
-        </w:rPr>
-        <w:t>”</w:t>
-      </w:r>
-      <w:r>
-        <w:rPr>
-          <w:lang w:val="en-GB"/>
-        </w:rPr>
-        <w:t xml:space="preserve"> placeholder and start typing to enter the translation. The text field height will extend to its contents.</w:t>
-      </w:r>
-    </w:p>
-    <w:p>
-      <w:pPr>
-        <w:pStyle w:val="berschrift3"/>
-        <w:rPr>
-          <w:lang w:val="en-GB"/>
-        </w:rPr>
-      </w:pPr>
-      <w:bookmarkStart w:id="22" w:name="_Toc361734593"/>
-      <w:r>
-        <w:rPr>
-          <w:lang w:val="en-GB"/>
-        </w:rPr>
-        <w:t>Quantified texts</w:t>
-      </w:r>
-      <w:bookmarkEnd w:id="22"/>
     </w:p>
     <w:p>
       <w:pPr>
@@ -8043,14 +8057,14 @@
           <w:lang w:val="en-GB"/>
         </w:rPr>
       </w:pPr>
-      <w:bookmarkStart w:id="23" w:name="_Toc361734594"/>
+      <w:bookmarkStart w:id="22" w:name="_Toc361734594"/>
       <w:r>
         <w:rPr>
           <w:lang w:val="en-GB"/>
         </w:rPr>
         <w:t>Placeholders</w:t>
       </w:r>
-      <w:bookmarkEnd w:id="23"/>
+      <w:bookmarkEnd w:id="22"/>
     </w:p>
     <w:p>
       <w:pPr>
@@ -8193,14 +8207,14 @@
           <w:lang w:val="en-GB"/>
         </w:rPr>
       </w:pPr>
-      <w:bookmarkStart w:id="24" w:name="_Toc361734595"/>
+      <w:bookmarkStart w:id="23" w:name="_Toc361734595"/>
       <w:r>
         <w:rPr>
           <w:lang w:val="en-GB"/>
         </w:rPr>
         <w:t>Key references</w:t>
       </w:r>
-      <w:bookmarkEnd w:id="24"/>
+      <w:bookmarkEnd w:id="23"/>
     </w:p>
     <w:p>
       <w:pPr>
@@ -8334,285 +8348,315 @@
           <w:lang w:val="en-GB"/>
         </w:rPr>
       </w:pPr>
-      <w:bookmarkStart w:id="25" w:name="_Toc361734596"/>
+      <w:bookmarkStart w:id="24" w:name="_Toc361734596"/>
       <w:r>
         <w:rPr>
           <w:lang w:val="en-GB"/>
         </w:rPr>
         <w:t>View options and filters</w:t>
       </w:r>
+      <w:bookmarkEnd w:id="24"/>
+    </w:p>
+    <w:p>
+      <w:pPr>
+        <w:pStyle w:val="Textkrper"/>
+        <w:rPr>
+          <w:lang w:val="en-GB"/>
+        </w:rPr>
+      </w:pPr>
+      <w:r>
+        <w:rPr>
+          <w:lang w:val="en-GB"/>
+        </w:rPr>
+        <w:t xml:space="preserve">There are several options to customise the editor view available directly in the toolbar. First there are the navigation commands </w:t>
+      </w:r>
+      <w:r>
+        <w:rPr>
+          <w:rStyle w:val="UI-Verweis"/>
+        </w:rPr>
+        <w:t>Back</w:t>
+      </w:r>
+      <w:r>
+        <w:rPr>
+          <w:lang w:val="en-GB"/>
+        </w:rPr>
+        <w:t xml:space="preserve">, </w:t>
+      </w:r>
+      <w:r>
+        <w:rPr>
+          <w:rStyle w:val="UI-Verweis"/>
+        </w:rPr>
+        <w:t>Forward</w:t>
+      </w:r>
+      <w:r>
+        <w:rPr>
+          <w:lang w:val="en-GB"/>
+        </w:rPr>
+        <w:t xml:space="preserve"> and </w:t>
+      </w:r>
+      <w:r>
+        <w:rPr>
+          <w:rStyle w:val="UI-Verweis"/>
+        </w:rPr>
+        <w:t>Definition</w:t>
+      </w:r>
+      <w:r>
+        <w:rPr>
+          <w:lang w:val="en-GB"/>
+        </w:rPr>
+        <w:t xml:space="preserve"> that allow you to quickly navigate through the previou</w:t>
+      </w:r>
+      <w:r>
+        <w:rPr>
+          <w:lang w:val="en-GB"/>
+        </w:rPr>
+        <w:t>s</w:t>
+      </w:r>
+      <w:r>
+        <w:rPr>
+          <w:lang w:val="en-GB"/>
+        </w:rPr>
+        <w:t>ly selected text keys and the text key referenced under the cursor in a translation input field, if available.</w:t>
+      </w:r>
+    </w:p>
+    <w:p>
+      <w:pPr>
+        <w:pStyle w:val="Textkrper"/>
+        <w:rPr>
+          <w:lang w:val="en-GB"/>
+        </w:rPr>
+      </w:pPr>
+      <w:r>
+        <w:rPr>
+          <w:lang w:val="en-GB"/>
+        </w:rPr>
+        <w:t xml:space="preserve">The other buttons in the View group of the toolbar change the text appearance and toggle additional helper views. The </w:t>
+      </w:r>
+      <w:r>
+        <w:rPr>
+          <w:rStyle w:val="UI-Verweis"/>
+        </w:rPr>
+        <w:t>Monospace</w:t>
+      </w:r>
+      <w:r>
+        <w:rPr>
+          <w:lang w:val="en-GB"/>
+        </w:rPr>
+        <w:t xml:space="preserve"> button switches to a fixed-width font for all translation texts which may be easier to read when many narrow characters or signs a used. The </w:t>
+      </w:r>
+      <w:r>
+        <w:rPr>
+          <w:rStyle w:val="UI-Verweis"/>
+        </w:rPr>
+        <w:t>Hidden chars</w:t>
+      </w:r>
+      <w:r>
+        <w:rPr>
+          <w:lang w:val="en-GB"/>
+        </w:rPr>
+        <w:t xml:space="preserve"> button visualises normally invisible characters in the translation texts like spaces or line breaks. Different types of spaces are partly marked with different symbols to help distinguishing them.</w:t>
+      </w:r>
+    </w:p>
+    <w:p>
+      <w:pPr>
+        <w:pStyle w:val="Textkrper"/>
+        <w:rPr>
+          <w:lang w:val="en-GB"/>
+        </w:rPr>
+      </w:pPr>
+      <w:r>
+        <w:rPr>
+          <w:lang w:val="en-GB"/>
+        </w:rPr>
+        <w:t xml:space="preserve">The </w:t>
+      </w:r>
+      <w:r>
+        <w:rPr>
+          <w:rStyle w:val="UI-Verweis"/>
+        </w:rPr>
+        <w:t>Character map</w:t>
+      </w:r>
+      <w:r>
+        <w:rPr>
+          <w:lang w:val="en-GB"/>
+        </w:rPr>
+        <w:t xml:space="preserve"> button shows or hides a list of characters under the toolbar that you cannot type on your keyboard. When any of those characters is clicked on, it will be inserted at the current cursor position in the translation input field. This allows you to enter special characters for foreign languages, typographical pun</w:t>
+      </w:r>
+      <w:r>
+        <w:rPr>
+          <w:lang w:val="en-GB"/>
+        </w:rPr>
+        <w:t>c</w:t>
+      </w:r>
+      <w:r>
+        <w:rPr>
+          <w:lang w:val="en-GB"/>
+        </w:rPr>
+        <w:t>tuation like quotation marks or diverse spacings, or other decorative characters. Each button shows its cod</w:t>
+      </w:r>
+      <w:r>
+        <w:rPr>
+          <w:lang w:val="en-GB"/>
+        </w:rPr>
+        <w:t>e</w:t>
+      </w:r>
+      <w:r>
+        <w:rPr>
+          <w:lang w:val="en-GB"/>
+        </w:rPr>
+        <w:t>point and Unicode character name in its tooltip. The character list can be specified in the application settings.</w:t>
+      </w:r>
+    </w:p>
+    <w:p>
+      <w:pPr>
+        <w:pStyle w:val="Textkrper"/>
+        <w:rPr>
+          <w:lang w:val="en-GB"/>
+        </w:rPr>
+      </w:pPr>
+      <w:r>
+        <w:rPr>
+          <w:lang w:val="en-GB"/>
+        </w:rPr>
+        <w:t xml:space="preserve">The </w:t>
+      </w:r>
+      <w:r>
+        <w:rPr>
+          <w:rStyle w:val="UI-Verweis"/>
+        </w:rPr>
+        <w:t>Suggestions</w:t>
+      </w:r>
+      <w:r>
+        <w:rPr>
+          <w:lang w:val="en-GB"/>
+        </w:rPr>
+        <w:t xml:space="preserve"> button shows or hides the list of similar translation texts as described in the Suggestions section below. The </w:t>
+      </w:r>
+      <w:r>
+        <w:rPr>
+          <w:rStyle w:val="UI-Verweis"/>
+        </w:rPr>
+        <w:t>Comment</w:t>
+      </w:r>
+      <w:r>
+        <w:rPr>
+          <w:lang w:val="en-GB"/>
+        </w:rPr>
+        <w:t xml:space="preserve"> button shows or hides the comment input field for all text keys. The text key comment can explain a text key</w:t>
+      </w:r>
+      <w:r>
+        <w:rPr>
+          <w:lang w:val="en-GB"/>
+        </w:rPr>
+        <w:t>’</w:t>
+      </w:r>
+      <w:r>
+        <w:rPr>
+          <w:lang w:val="en-GB"/>
+        </w:rPr>
+        <w:t>s usage and help in choosing a reasonable translation. See the Text editing section above.</w:t>
+      </w:r>
+    </w:p>
+    <w:p>
+      <w:pPr>
+        <w:pStyle w:val="Textkrper"/>
+        <w:rPr>
+          <w:lang w:val="en-GB"/>
+        </w:rPr>
+      </w:pPr>
+      <w:r>
+        <w:rPr>
+          <w:lang w:val="en-GB"/>
+        </w:rPr>
+        <w:t xml:space="preserve">To find text key names or occurences of certain words, type the search terms into the input field next to the </w:t>
+      </w:r>
+      <w:r>
+        <w:rPr>
+          <w:rStyle w:val="UI-Verweis"/>
+        </w:rPr>
+        <w:t>Search term</w:t>
+      </w:r>
+      <w:r>
+        <w:rPr>
+          <w:lang w:val="en-GB"/>
+        </w:rPr>
+        <w:t xml:space="preserve"> label. Matching text keys will be displayed in the tree view as you type your query. </w:t>
+      </w:r>
+      <w:r>
+        <w:rPr>
+          <w:rStyle w:val="TODO"/>
+        </w:rPr>
+        <w:t>Options</w:t>
+      </w:r>
+    </w:p>
+    <w:p>
+      <w:pPr>
+        <w:pStyle w:val="Textkrper"/>
+        <w:rPr>
+          <w:lang w:val="en-GB"/>
+        </w:rPr>
+      </w:pPr>
+      <w:r>
+        <w:rPr>
+          <w:lang w:val="en-GB"/>
+        </w:rPr>
+        <w:t xml:space="preserve">The </w:t>
+      </w:r>
+      <w:r>
+        <w:rPr>
+          <w:rStyle w:val="UI-Verweis"/>
+        </w:rPr>
+        <w:t>problems</w:t>
+      </w:r>
+      <w:r>
+        <w:rPr>
+          <w:lang w:val="en-GB"/>
+        </w:rPr>
+        <w:t xml:space="preserve"> filter button shows the current number of text keys with validation errors and switches the filter to only show these text keys. You can use it to quickly find and handle all problems with translation texts. Text keys do not disappear from the filter view when the problem is resolved until you modify the filter settings again.</w:t>
+      </w:r>
+    </w:p>
+    <w:p>
+      <w:pPr>
+        <w:pStyle w:val="Textkrper"/>
+        <w:rPr>
+          <w:rStyle w:val="TODO"/>
+        </w:rPr>
+      </w:pPr>
+      <w:r>
+        <w:rPr>
+          <w:rStyle w:val="TODO"/>
+        </w:rPr>
+        <w:t>Culture filter</w:t>
+      </w:r>
+    </w:p>
+    <w:p>
+      <w:pPr>
+        <w:pStyle w:val="berschrift2"/>
+        <w:rPr>
+          <w:lang w:val="en-GB"/>
+        </w:rPr>
+      </w:pPr>
+      <w:bookmarkStart w:id="25" w:name="_Toc361734597"/>
+      <w:r>
+        <w:rPr>
+          <w:lang w:val="en-GB"/>
+        </w:rPr>
+        <w:t>Application settings</w:t>
+      </w:r>
       <w:bookmarkEnd w:id="25"/>
     </w:p>
     <w:p>
       <w:pPr>
         <w:pStyle w:val="Textkrper"/>
         <w:rPr>
-          <w:lang w:val="en-GB"/>
-        </w:rPr>
-      </w:pPr>
-      <w:r>
-        <w:rPr>
-          <w:lang w:val="en-GB"/>
-        </w:rPr>
-        <w:t xml:space="preserve">There are several options to customise the editor view available directly in the toolbar. First there are the navigation commands </w:t>
-      </w:r>
-      <w:r>
-        <w:rPr>
-          <w:rStyle w:val="UI-Verweis"/>
-        </w:rPr>
-        <w:t>Back</w:t>
-      </w:r>
-      <w:r>
-        <w:rPr>
-          <w:lang w:val="en-GB"/>
-        </w:rPr>
-        <w:t xml:space="preserve">, </w:t>
-      </w:r>
-      <w:r>
-        <w:rPr>
-          <w:rStyle w:val="UI-Verweis"/>
-        </w:rPr>
-        <w:t>Forward</w:t>
-      </w:r>
-      <w:r>
-        <w:rPr>
-          <w:lang w:val="en-GB"/>
-        </w:rPr>
-        <w:t xml:space="preserve"> and </w:t>
-      </w:r>
-      <w:r>
-        <w:rPr>
-          <w:rStyle w:val="UI-Verweis"/>
-        </w:rPr>
-        <w:t>Definition</w:t>
-      </w:r>
-      <w:r>
-        <w:rPr>
-          <w:lang w:val="en-GB"/>
-        </w:rPr>
-        <w:t xml:space="preserve"> that allow you to quickly navigate through the previou</w:t>
-      </w:r>
-      <w:r>
-        <w:rPr>
-          <w:lang w:val="en-GB"/>
-        </w:rPr>
-        <w:t>s</w:t>
-      </w:r>
-      <w:r>
-        <w:rPr>
-          <w:lang w:val="en-GB"/>
-        </w:rPr>
-        <w:t>ly selected text keys and the text key referenced under the cursor in a translation input field, if available.</w:t>
-      </w:r>
-    </w:p>
-    <w:p>
-      <w:pPr>
-        <w:pStyle w:val="Textkrper"/>
-        <w:rPr>
-          <w:lang w:val="en-GB"/>
-        </w:rPr>
-      </w:pPr>
-      <w:r>
-        <w:rPr>
-          <w:lang w:val="en-GB"/>
-        </w:rPr>
-        <w:t xml:space="preserve">The other buttons in the View group of the toolbar change the text appearance and toggle additional helper views. The </w:t>
-      </w:r>
-      <w:r>
-        <w:rPr>
-          <w:rStyle w:val="UI-Verweis"/>
-        </w:rPr>
-        <w:t>Monospace</w:t>
-      </w:r>
-      <w:r>
-        <w:rPr>
-          <w:lang w:val="en-GB"/>
-        </w:rPr>
-        <w:t xml:space="preserve"> button switches to a fixed-width font for all translation texts which may be easier to read when many narrow characters or signs a used. The </w:t>
-      </w:r>
-      <w:r>
-        <w:rPr>
-          <w:rStyle w:val="UI-Verweis"/>
-        </w:rPr>
-        <w:t>Hidden chars</w:t>
-      </w:r>
-      <w:r>
-        <w:rPr>
-          <w:lang w:val="en-GB"/>
-        </w:rPr>
-        <w:t xml:space="preserve"> button visualises normally invisible characters in the translation texts like spaces or line breaks. Different types of spaces are partly marked with different symbols to help distinguishing them.</w:t>
-      </w:r>
-    </w:p>
-    <w:p>
-      <w:pPr>
-        <w:pStyle w:val="Textkrper"/>
-        <w:rPr>
-          <w:lang w:val="en-GB"/>
-        </w:rPr>
-      </w:pPr>
-      <w:r>
-        <w:rPr>
-          <w:lang w:val="en-GB"/>
-        </w:rPr>
-        <w:t xml:space="preserve">The </w:t>
-      </w:r>
-      <w:r>
-        <w:rPr>
-          <w:rStyle w:val="UI-Verweis"/>
-        </w:rPr>
-        <w:t>Character map</w:t>
-      </w:r>
-      <w:r>
-        <w:rPr>
-          <w:lang w:val="en-GB"/>
-        </w:rPr>
-        <w:t xml:space="preserve"> button shows or hides a list of characters under the toolbar that you cannot type on your keyboard. When any of those characters is clicked on, it will be inserted at the current cursor position in the translation input field. This allows you to enter special characters for foreign languages, typographical pun</w:t>
-      </w:r>
-      <w:r>
-        <w:rPr>
-          <w:lang w:val="en-GB"/>
-        </w:rPr>
-        <w:t>c</w:t>
-      </w:r>
-      <w:r>
-        <w:rPr>
-          <w:lang w:val="en-GB"/>
-        </w:rPr>
-        <w:t>tuation like quotation marks or diverse spacings, or other decorative characters. Each button shows its cod</w:t>
-      </w:r>
-      <w:r>
-        <w:rPr>
-          <w:lang w:val="en-GB"/>
-        </w:rPr>
-        <w:t>e</w:t>
-      </w:r>
-      <w:r>
-        <w:rPr>
-          <w:lang w:val="en-GB"/>
-        </w:rPr>
-        <w:t>point and Unicode character name in its tooltip. The character list can be specified in the application settings.</w:t>
-      </w:r>
-    </w:p>
-    <w:p>
-      <w:pPr>
-        <w:pStyle w:val="Textkrper"/>
-        <w:rPr>
-          <w:lang w:val="en-GB"/>
-        </w:rPr>
-      </w:pPr>
-      <w:r>
-        <w:rPr>
-          <w:lang w:val="en-GB"/>
-        </w:rPr>
-        <w:t xml:space="preserve">The </w:t>
-      </w:r>
-      <w:r>
-        <w:rPr>
-          <w:rStyle w:val="UI-Verweis"/>
-        </w:rPr>
-        <w:t>Suggestions</w:t>
-      </w:r>
-      <w:r>
-        <w:rPr>
-          <w:lang w:val="en-GB"/>
-        </w:rPr>
-        <w:t xml:space="preserve"> button shows or hides the list of similar translation texts as described in the Suggestions section below. The </w:t>
-      </w:r>
-      <w:r>
-        <w:rPr>
-          <w:rStyle w:val="UI-Verweis"/>
-        </w:rPr>
-        <w:t>Comment</w:t>
-      </w:r>
-      <w:r>
-        <w:rPr>
-          <w:lang w:val="en-GB"/>
-        </w:rPr>
-        <w:t xml:space="preserve"> button shows or hides the comment input field for all text keys. The text key comment can explain a text key</w:t>
-      </w:r>
-      <w:r>
-        <w:rPr>
-          <w:lang w:val="en-GB"/>
-        </w:rPr>
-        <w:t>’</w:t>
-      </w:r>
-      <w:r>
-        <w:rPr>
-          <w:lang w:val="en-GB"/>
-        </w:rPr>
-        <w:t>s usage and help in choosing a reasonable translation. See the Text editing section above.</w:t>
-      </w:r>
-    </w:p>
-    <w:p>
-      <w:pPr>
-        <w:pStyle w:val="Textkrper"/>
-        <w:rPr>
-          <w:lang w:val="en-GB"/>
-        </w:rPr>
-      </w:pPr>
-      <w:r>
-        <w:rPr>
-          <w:lang w:val="en-GB"/>
-        </w:rPr>
-        <w:t xml:space="preserve">To find text key names or occurences of certain words, type the search terms into the input field next to the </w:t>
-      </w:r>
-      <w:r>
-        <w:rPr>
-          <w:rStyle w:val="UI-Verweis"/>
-        </w:rPr>
-        <w:t>Search term</w:t>
-      </w:r>
-      <w:r>
-        <w:rPr>
-          <w:lang w:val="en-GB"/>
-        </w:rPr>
-        <w:t xml:space="preserve"> label. Matching text keys will be displayed in the tree view as you type your query. </w:t>
-      </w:r>
-      <w:r>
-        <w:rPr>
           <w:rStyle w:val="TODO"/>
         </w:rPr>
-        <w:t>Options</w:t>
-      </w:r>
-    </w:p>
-    <w:p>
-      <w:pPr>
-        <w:pStyle w:val="Textkrper"/>
-        <w:rPr>
-          <w:lang w:val="en-GB"/>
-        </w:rPr>
-      </w:pPr>
-      <w:r>
-        <w:rPr>
-          <w:lang w:val="en-GB"/>
-        </w:rPr>
-        <w:t xml:space="preserve">The </w:t>
-      </w:r>
-      <w:r>
-        <w:rPr>
-          <w:rStyle w:val="UI-Verweis"/>
-        </w:rPr>
-        <w:t>problems</w:t>
-      </w:r>
-      <w:r>
-        <w:rPr>
-          <w:lang w:val="en-GB"/>
-        </w:rPr>
-        <w:t xml:space="preserve"> filter button shows the current number of text keys with validation errors and switches the filter to only show these text keys. You can use it to quickly find and handle all problems with translation texts. Text keys do not disappear from the filter view when the problem is resolved until you modify the filter settings again.</w:t>
-      </w:r>
-    </w:p>
-    <w:p>
-      <w:pPr>
-        <w:pStyle w:val="Textkrper"/>
+      </w:pPr>
+      <w:r>
         <w:rPr>
           <w:rStyle w:val="TODO"/>
         </w:rPr>
-      </w:pPr>
-      <w:r>
-        <w:rPr>
-          <w:rStyle w:val="TODO"/>
-        </w:rPr>
-        <w:t>Culture filter</w:t>
+        <w:t>TODO</w:t>
       </w:r>
     </w:p>
     <w:p>
@@ -8622,44 +8666,14 @@
           <w:lang w:val="en-GB"/>
         </w:rPr>
       </w:pPr>
-      <w:bookmarkStart w:id="26" w:name="_Toc361734597"/>
-      <w:r>
-        <w:rPr>
-          <w:lang w:val="en-GB"/>
-        </w:rPr>
-        <w:t>Application settings</w:t>
+      <w:bookmarkStart w:id="26" w:name="_Toc361734598"/>
+      <w:r>
+        <w:rPr>
+          <w:lang w:val="en-GB"/>
+        </w:rPr>
+        <w:t>Validation</w:t>
       </w:r>
       <w:bookmarkEnd w:id="26"/>
-    </w:p>
-    <w:p>
-      <w:pPr>
-        <w:pStyle w:val="Textkrper"/>
-        <w:rPr>
-          <w:rStyle w:val="TODO"/>
-        </w:rPr>
-      </w:pPr>
-      <w:r>
-        <w:rPr>
-          <w:rStyle w:val="TODO"/>
-        </w:rPr>
-        <w:t>TODO</w:t>
-      </w:r>
-    </w:p>
-    <w:p>
-      <w:pPr>
-        <w:pStyle w:val="berschrift2"/>
-        <w:rPr>
-          <w:lang w:val="en-GB"/>
-        </w:rPr>
-      </w:pPr>
-      <w:bookmarkStart w:id="27" w:name="_Toc361734598"/>
-      <w:r>
-        <w:rPr>
-          <w:lang w:val="en-GB"/>
-        </w:rPr>
-        <w:t>Validation</w:t>
-      </w:r>
-      <w:bookmarkEnd w:id="27"/>
     </w:p>
     <w:p>
       <w:pPr>
@@ -8947,13 +8961,131 @@
           <w:lang w:val="en-GB"/>
         </w:rPr>
       </w:pPr>
-      <w:bookmarkStart w:id="28" w:name="_Toc361734599"/>
+      <w:bookmarkStart w:id="27" w:name="_Toc361734599"/>
       <w:r>
         <w:rPr>
           <w:lang w:val="en-GB"/>
         </w:rPr>
         <w:t>Suggestions</w:t>
       </w:r>
+      <w:bookmarkEnd w:id="27"/>
+    </w:p>
+    <w:p>
+      <w:pPr>
+        <w:pStyle w:val="Textkrper"/>
+        <w:rPr>
+          <w:lang w:val="en-GB"/>
+        </w:rPr>
+      </w:pPr>
+      <w:r>
+        <w:rPr>
+          <w:lang w:val="en-GB"/>
+        </w:rPr>
+        <w:t xml:space="preserve">Another feature to support the user in creating more consistent translations is suggestions. Based on the text of the primary culture, other texts with similar words are searched and listed along with their translation for the currently selected culture. This allows you to easily find other instances of the same word and use the same translation for it in the entire dictionary. The suggestions are displayed in a separate area below or next to the editor area, depending on your settings. It can be displayed and hidden with the </w:t>
+      </w:r>
+      <w:r>
+        <w:rPr>
+          <w:rStyle w:val="UI-Verweis"/>
+        </w:rPr>
+        <w:t>Suggestions</w:t>
+      </w:r>
+      <w:r>
+        <w:rPr>
+          <w:lang w:val="en-GB"/>
+        </w:rPr>
+        <w:t xml:space="preserve"> button in the View section of the toolbar.</w:t>
+      </w:r>
+    </w:p>
+    <w:p>
+      <w:pPr>
+        <w:pStyle w:val="Textkrper"/>
+        <w:rPr>
+          <w:lang w:val="en-GB"/>
+        </w:rPr>
+      </w:pPr>
+      <w:r>
+        <w:rPr>
+          <w:lang w:val="en-GB"/>
+        </w:rPr>
+        <w:t>Translations for the suggested similar text keys are only displayed if you focus an input field of another cu</w:t>
+      </w:r>
+      <w:r>
+        <w:rPr>
+          <w:lang w:val="en-GB"/>
+        </w:rPr>
+        <w:t>l</w:t>
+      </w:r>
+      <w:r>
+        <w:rPr>
+          <w:lang w:val="en-GB"/>
+        </w:rPr>
+        <w:t>ture than the primary culture. In that case, only similar texts are displayed but no translations because they are obviously the same anyway.</w:t>
+      </w:r>
+    </w:p>
+    <w:p>
+      <w:pPr>
+        <w:pStyle w:val="Textkrper"/>
+        <w:rPr>
+          <w:lang w:val="en-GB"/>
+        </w:rPr>
+      </w:pPr>
+      <w:r>
+        <w:rPr>
+          <w:lang w:val="en-GB"/>
+        </w:rPr>
+        <w:t>All results are sorted by relevance, beginning with the most relevant match. The relevance of an item is co</w:t>
+      </w:r>
+      <w:r>
+        <w:rPr>
+          <w:lang w:val="en-GB"/>
+        </w:rPr>
+        <w:t>m</w:t>
+      </w:r>
+      <w:r>
+        <w:rPr>
+          <w:lang w:val="en-GB"/>
+        </w:rPr>
+        <w:t>puted by finding other texts that contain the same words, case-insensitive but otherwise as-spelled. Common stop words for a number of built-in languages are ignored. The longer the text, the less is the value of a si</w:t>
+      </w:r>
+      <w:r>
+        <w:rPr>
+          <w:lang w:val="en-GB"/>
+        </w:rPr>
+        <w:t>n</w:t>
+      </w:r>
+      <w:r>
+        <w:rPr>
+          <w:lang w:val="en-GB"/>
+        </w:rPr>
+        <w:t>gle matched word. This is a rather basic approach to find similar texts, don</w:t>
+      </w:r>
+      <w:r>
+        <w:rPr>
+          <w:lang w:val="en-GB"/>
+        </w:rPr>
+        <w:t>’</w:t>
+      </w:r>
+      <w:r>
+        <w:rPr>
+          <w:lang w:val="en-GB"/>
+        </w:rPr>
+        <w:t>t expect recognition of slightly different word forms and synonyms or any further intelligence like on popular web search engines for now.</w:t>
+      </w:r>
+    </w:p>
+    <w:p>
+      <w:pPr>
+        <w:pStyle w:val="berschrift2"/>
+        <w:rPr>
+          <w:lang w:val="en-GB"/>
+        </w:rPr>
+      </w:pPr>
+      <w:bookmarkStart w:id="28" w:name="_Toc361734600"/>
+      <w:r>
+        <w:rPr>
+          <w:lang w:val="en-GB"/>
+        </w:rPr>
+        <w:t>Keyboard shortcuts</w:t>
+      </w:r>
       <w:bookmarkEnd w:id="28"/>
     </w:p>
     <w:p>
@@ -8967,142 +9099,24 @@
         <w:rPr>
           <w:lang w:val="en-GB"/>
         </w:rPr>
-        <w:t xml:space="preserve">Another feature to support the user in creating more consistent translations is suggestions. Based on the text of the primary culture, other texts with similar words are searched and listed along with their translation for the currently selected culture. This allows you to easily find other instances of the same word and use the same translation for it in the entire dictionary. The suggestions are displayed in a separate area below or next to the editor area, depending on your settings. It can be displayed and hidden with the </w:t>
-      </w:r>
-      <w:r>
-        <w:rPr>
-          <w:rStyle w:val="UI-Verweis"/>
-        </w:rPr>
-        <w:t>Suggestions</w:t>
-      </w:r>
-      <w:r>
-        <w:rPr>
-          <w:lang w:val="en-GB"/>
-        </w:rPr>
-        <w:t xml:space="preserve"> button in the View section of the toolbar.</w:t>
-      </w:r>
-    </w:p>
-    <w:p>
-      <w:pPr>
-        <w:pStyle w:val="Textkrper"/>
-        <w:rPr>
-          <w:lang w:val="en-GB"/>
-        </w:rPr>
-      </w:pPr>
-      <w:r>
-        <w:rPr>
-          <w:lang w:val="en-GB"/>
-        </w:rPr>
-        <w:t>Translations for the suggested similar text keys are only displayed if you focus an input field of another cu</w:t>
-      </w:r>
-      <w:r>
-        <w:rPr>
-          <w:lang w:val="en-GB"/>
-        </w:rPr>
-        <w:t>l</w:t>
-      </w:r>
-      <w:r>
-        <w:rPr>
-          <w:lang w:val="en-GB"/>
-        </w:rPr>
-        <w:t>ture than the primary culture. In that case, only similar texts are displayed but no translations because they are obviously the same anyway.</w:t>
-      </w:r>
-    </w:p>
-    <w:p>
-      <w:pPr>
-        <w:pStyle w:val="Textkrper"/>
-        <w:rPr>
-          <w:lang w:val="en-GB"/>
-        </w:rPr>
-      </w:pPr>
-      <w:r>
-        <w:rPr>
-          <w:lang w:val="en-GB"/>
-        </w:rPr>
-        <w:t>All results are sorted by relevance, beginning with the most relevant match. The relevance of an item is co</w:t>
-      </w:r>
-      <w:r>
-        <w:rPr>
-          <w:lang w:val="en-GB"/>
-        </w:rPr>
-        <w:t>m</w:t>
-      </w:r>
-      <w:r>
-        <w:rPr>
-          <w:lang w:val="en-GB"/>
-        </w:rPr>
-        <w:t>puted by finding other texts that contain the same words, case-insensitive but otherwise as-spelled. Common stop words for a number of built-in languages are ignored. The longer the text, the less is the value of a si</w:t>
-      </w:r>
-      <w:r>
-        <w:rPr>
-          <w:lang w:val="en-GB"/>
-        </w:rPr>
-        <w:t>n</w:t>
-      </w:r>
-      <w:r>
-        <w:rPr>
-          <w:lang w:val="en-GB"/>
-        </w:rPr>
-        <w:t>gle matched word. This is a rather basic approach to find similar texts, don</w:t>
-      </w:r>
-      <w:r>
-        <w:rPr>
-          <w:lang w:val="en-GB"/>
-        </w:rPr>
-        <w:t>’</w:t>
-      </w:r>
-      <w:r>
-        <w:rPr>
-          <w:lang w:val="en-GB"/>
-        </w:rPr>
-        <w:t>t expect recognition of slightly different word forms and synonyms or any further intelligence like on popular web search engines for now.</w:t>
-      </w:r>
-    </w:p>
-    <w:p>
-      <w:pPr>
-        <w:pStyle w:val="berschrift2"/>
-        <w:rPr>
-          <w:lang w:val="en-GB"/>
-        </w:rPr>
-      </w:pPr>
-      <w:bookmarkStart w:id="29" w:name="_Toc361734600"/>
-      <w:r>
-        <w:rPr>
-          <w:lang w:val="en-GB"/>
-        </w:rPr>
-        <w:t>Keyboard shortcuts</w:t>
+        <w:t>For improved productivity, the most important functions can be quickly accessed by keyboard shortcuts (hotkeys). The shortcuts for functions represented by a toolbar button are displayed in their tooltip. Other shortcuts may be less obvious.</w:t>
+      </w:r>
+    </w:p>
+    <w:p>
+      <w:pPr>
+        <w:pStyle w:val="berschrift3"/>
+        <w:rPr>
+          <w:lang w:val="en-GB"/>
+        </w:rPr>
+      </w:pPr>
+      <w:bookmarkStart w:id="29" w:name="_Toc361734601"/>
+      <w:r>
+        <w:rPr>
+          <w:lang w:val="en-GB"/>
+        </w:rPr>
+        <w:t>Global shortcuts</w:t>
       </w:r>
       <w:bookmarkEnd w:id="29"/>
-    </w:p>
-    <w:p>
-      <w:pPr>
-        <w:pStyle w:val="Textkrper"/>
-        <w:rPr>
-          <w:lang w:val="en-GB"/>
-        </w:rPr>
-      </w:pPr>
-      <w:r>
-        <w:rPr>
-          <w:lang w:val="en-GB"/>
-        </w:rPr>
-        <w:t>For improved productivity, the most important functions can be quickly accessed by keyboard shortcuts (hotkeys). The shortcuts for functions represented by a toolbar button are displayed in their tooltip. Other shortcuts may be less obvious.</w:t>
-      </w:r>
-    </w:p>
-    <w:p>
-      <w:pPr>
-        <w:pStyle w:val="berschrift3"/>
-        <w:rPr>
-          <w:lang w:val="en-GB"/>
-        </w:rPr>
-      </w:pPr>
-      <w:bookmarkStart w:id="30" w:name="_Toc361734601"/>
-      <w:r>
-        <w:rPr>
-          <w:lang w:val="en-GB"/>
-        </w:rPr>
-        <w:t>Global shortcuts</w:t>
-      </w:r>
-      <w:bookmarkEnd w:id="30"/>
     </w:p>
     <w:p>
       <w:pPr>
@@ -9232,14 +9246,14 @@
           <w:lang w:val="en-GB"/>
         </w:rPr>
       </w:pPr>
-      <w:bookmarkStart w:id="31" w:name="_Toc361734602"/>
+      <w:bookmarkStart w:id="30" w:name="_Toc361734602"/>
       <w:r>
         <w:rPr>
           <w:lang w:val="en-GB"/>
         </w:rPr>
         <w:t>In the text key tree</w:t>
       </w:r>
-      <w:bookmarkEnd w:id="31"/>
+      <w:bookmarkEnd w:id="30"/>
     </w:p>
     <w:p>
       <w:pPr>
@@ -9263,6 +9277,23 @@
       <w:r>
         <w:tab/>
         <w:t>Rename the selected text key</w:t>
+      </w:r>
+    </w:p>
+    <w:p>
+      <w:pPr>
+        <w:pStyle w:val="Hotkey-Tabelle"/>
+      </w:pPr>
+      <w:r>
+        <w:t>Ctrl+C</w:t>
+      </w:r>
+      <w:r>
+        <w:tab/>
+        <w:t>Copy the selected text key name</w:t>
+      </w:r>
+      <w:bookmarkStart w:id="31" w:name="_GoBack"/>
+      <w:bookmarkEnd w:id="31"/>
+      <w:r>
+        <w:t>(s) to the clipboard</w:t>
       </w:r>
     </w:p>
     <w:p>
@@ -11187,11 +11218,21 @@
         <w:tab w:val="right" w:pos="9639"/>
       </w:tabs>
     </w:pPr>
-    <w:fldSimple w:instr=" TITLE   \* MERGEFORMAT ">
-      <w:r>
-        <w:t>Tx Translation &amp; Localisation for .NET and WPF</w:t>
-      </w:r>
-    </w:fldSimple>
+    <w:r>
+      <w:fldChar w:fldCharType="begin"/>
+    </w:r>
+    <w:r>
+      <w:instrText xml:space="preserve"> TITLE   \* MERGEFORMAT </w:instrText>
+    </w:r>
+    <w:r>
+      <w:fldChar w:fldCharType="separate"/>
+    </w:r>
+    <w:r>
+      <w:t>Tx Translation &amp; Localisation for .NET and WPF</w:t>
+    </w:r>
+    <w:r>
+      <w:fldChar w:fldCharType="end"/>
+    </w:r>
     <w:r>
       <w:tab/>
     </w:r>
@@ -11213,22 +11254,45 @@
         <w:tab w:val="right" w:pos="9639"/>
       </w:tabs>
     </w:pPr>
-    <w:fldSimple w:instr=" TITLE   \* MERGEFORMAT ">
-      <w:r>
-        <w:t>Tx Translation &amp; Localisation for .NET and WPF</w:t>
-      </w:r>
-    </w:fldSimple>
+    <w:r>
+      <w:fldChar w:fldCharType="begin"/>
+    </w:r>
+    <w:r>
+      <w:instrText xml:space="preserve"> TITLE   \* MERGEFORMAT </w:instrText>
+    </w:r>
+    <w:r>
+      <w:fldChar w:fldCharType="separate"/>
+    </w:r>
+    <w:r>
+      <w:t>Tx Translation &amp; Localisation for .NET and WPF</w:t>
+    </w:r>
+    <w:r>
+      <w:fldChar w:fldCharType="end"/>
+    </w:r>
     <w:r>
       <w:tab/>
     </w:r>
-    <w:fldSimple w:instr=" STYLEREF  &quot;Überschrift 1&quot; \l  \* MERGEFORMAT ">
-      <w:r>
-        <w:rPr>
-          <w:noProof/>
-        </w:rPr>
-        <w:t>Text key best practices</w:t>
-      </w:r>
-    </w:fldSimple>
+    <w:r>
+      <w:fldChar w:fldCharType="begin"/>
+    </w:r>
+    <w:r>
+      <w:instrText xml:space="preserve"> STYLEREF  "Überschrift 1" \l  \* MERGEFORMAT </w:instrText>
+    </w:r>
+    <w:r>
+      <w:fldChar w:fldCharType="separate"/>
+    </w:r>
+    <w:r>
+      <w:rPr>
+        <w:noProof/>
+      </w:rPr>
+      <w:t>Text key best practices</w:t>
+    </w:r>
+    <w:r>
+      <w:rPr>
+        <w:noProof/>
+      </w:rPr>
+      <w:fldChar w:fldCharType="end"/>
+    </w:r>
     <w:r>
       <w:tab/>
     </w:r>
@@ -15816,7 +15880,7 @@
 </file>
 
 <file path=customXml/itemProps1.xml><?xml version="1.0" encoding="utf-8"?>
-<ds:datastoreItem xmlns:ds="http://schemas.openxmlformats.org/officeDocument/2006/customXml" ds:itemID="{88B43967-EFB3-4265-8DA3-32D4EC04810F}">
+<ds:datastoreItem xmlns:ds="http://schemas.openxmlformats.org/officeDocument/2006/customXml" ds:itemID="{0453E066-0AA3-411B-B622-E355033B9223}">
   <ds:schemaRefs>
     <ds:schemaRef ds:uri="http://schemas.openxmlformats.org/officeDocument/2006/bibliography"/>
   </ds:schemaRefs>

</xml_diff>

<commit_message>
Added hotkeys Alt+Up/Down to select previous/next visible text key
</commit_message>
<xml_diff>
--- a/Tx Documentation.docx
+++ b/Tx Documentation.docx
@@ -319,7 +319,7 @@
         <w:rPr>
           <w:lang w:val="en-GB"/>
         </w:rPr>
-        <w:t>8</w:t>
+        <w:t>9</w:t>
       </w:r>
       <w:r>
         <w:rPr>
@@ -331,7 +331,13 @@
         <w:rPr>
           <w:lang w:val="en-GB"/>
         </w:rPr>
-        <w:t>31</w:t>
+        <w:t>0</w:t>
+      </w:r>
+      <w:r>
+        <w:rPr>
+          <w:lang w:val="en-GB"/>
+        </w:rPr>
+        <w:t>1</w:t>
       </w:r>
       <w:r>
         <w:rPr>
@@ -2980,7 +2986,7 @@
             <w:noProof/>
             <w:lang w:val="en-GB"/>
           </w:rPr>
-          <w:t>Keybo</w:t>
+          <w:t>Keyboard</w:t>
         </w:r>
         <w:r>
           <w:rPr>
@@ -2988,7 +2994,7 @@
             <w:noProof/>
             <w:lang w:val="en-GB"/>
           </w:rPr>
-          <w:t>a</w:t>
+          <w:t xml:space="preserve"> </w:t>
         </w:r>
         <w:r>
           <w:rPr>
@@ -2996,7 +3002,7 @@
             <w:noProof/>
             <w:lang w:val="en-GB"/>
           </w:rPr>
-          <w:t>rd shortcuts</w:t>
+          <w:t>shortcuts</w:t>
         </w:r>
         <w:r>
           <w:rPr>
@@ -9241,12 +9247,56 @@
     </w:p>
     <w:p>
       <w:pPr>
+        <w:pStyle w:val="Hotkey-Tabelle"/>
+      </w:pPr>
+      <w:bookmarkStart w:id="30" w:name="_Toc361734602"/>
+      <w:r>
+        <w:t>Alt+</w:t>
+      </w:r>
+      <w:r>
+        <w:t>Up</w:t>
+      </w:r>
+      <w:r>
+        <w:tab/>
+        <w:t xml:space="preserve">Navigate to the previous </w:t>
+      </w:r>
+      <w:r>
+        <w:t>visible text key in the tree</w:t>
+      </w:r>
+      <w:r>
+        <w:t xml:space="preserve"> (keeping culture focus)</w:t>
+      </w:r>
+    </w:p>
+    <w:p>
+      <w:pPr>
+        <w:pStyle w:val="Hotkey-Tabelle"/>
+      </w:pPr>
+      <w:bookmarkStart w:id="31" w:name="_GoBack"/>
+      <w:bookmarkEnd w:id="31"/>
+      <w:r>
+        <w:t>Alt+Down</w:t>
+      </w:r>
+      <w:r>
+        <w:tab/>
+        <w:t xml:space="preserve">Navigate to the </w:t>
+      </w:r>
+      <w:r>
+        <w:t xml:space="preserve">next </w:t>
+      </w:r>
+      <w:r>
+        <w:t>visible text key in the tree</w:t>
+      </w:r>
+      <w:r>
+        <w:t xml:space="preserve"> (keeping culture focus)</w:t>
+      </w:r>
+    </w:p>
+    <w:p>
+      <w:pPr>
         <w:pStyle w:val="berschrift3"/>
         <w:rPr>
           <w:lang w:val="en-GB"/>
         </w:rPr>
       </w:pPr>
-      <w:bookmarkStart w:id="30" w:name="_Toc361734602"/>
       <w:r>
         <w:rPr>
           <w:lang w:val="en-GB"/>
@@ -9288,12 +9338,7 @@
       </w:r>
       <w:r>
         <w:tab/>
-        <w:t>Copy the selected text key name</w:t>
-      </w:r>
-      <w:bookmarkStart w:id="31" w:name="_GoBack"/>
-      <w:bookmarkEnd w:id="31"/>
-      <w:r>
-        <w:t>(s) to the clipboard</w:t>
+        <w:t>Copy the selected text key name(s) to the clipboard</w:t>
       </w:r>
     </w:p>
     <w:p>
@@ -9685,14 +9730,8 @@
         <w:rPr>
           <w:lang w:val="en-GB"/>
         </w:rPr>
-        <w:t xml:space="preserve">nised) and to enter a new text key for the text you just selected. The selected text is also copied to the clipboard and already set in the text field where you can further edit it to clean up any source remains. If </w:t>
-      </w:r>
-      <w:r>
-        <w:rPr>
-          <w:lang w:val="en-GB"/>
-        </w:rPr>
         <w:lastRenderedPageBreak/>
-        <w:t>the selected text is surrounded by double quotes, these are removed and backslash escape sequences are automatically resolved.</w:t>
+        <w:t>nised) and to enter a new text key for the text you just selected. The selected text is also copied to the clipboard and already set in the text field where you can further edit it to clean up any source remains. If the selected text is surrounded by double quotes, these are removed and backslash escape sequences are automatically resolved.</w:t>
       </w:r>
     </w:p>
     <w:p>
@@ -11171,7 +11210,7 @@
         <w:rStyle w:val="Seitenzahl"/>
         <w:noProof/>
       </w:rPr>
-      <w:t>18</w:t>
+      <w:t>14</w:t>
     </w:r>
     <w:r>
       <w:rPr>
@@ -11218,21 +11257,11 @@
         <w:tab w:val="right" w:pos="9639"/>
       </w:tabs>
     </w:pPr>
-    <w:r>
-      <w:fldChar w:fldCharType="begin"/>
-    </w:r>
-    <w:r>
-      <w:instrText xml:space="preserve"> TITLE   \* MERGEFORMAT </w:instrText>
-    </w:r>
-    <w:r>
-      <w:fldChar w:fldCharType="separate"/>
-    </w:r>
-    <w:r>
-      <w:t>Tx Translation &amp; Localisation for .NET and WPF</w:t>
-    </w:r>
-    <w:r>
-      <w:fldChar w:fldCharType="end"/>
-    </w:r>
+    <w:fldSimple w:instr=" TITLE   \* MERGEFORMAT ">
+      <w:r>
+        <w:t>Tx Translation &amp; Localisation for .NET and WPF</w:t>
+      </w:r>
+    </w:fldSimple>
     <w:r>
       <w:tab/>
     </w:r>
@@ -11254,45 +11283,22 @@
         <w:tab w:val="right" w:pos="9639"/>
       </w:tabs>
     </w:pPr>
-    <w:r>
-      <w:fldChar w:fldCharType="begin"/>
-    </w:r>
-    <w:r>
-      <w:instrText xml:space="preserve"> TITLE   \* MERGEFORMAT </w:instrText>
-    </w:r>
-    <w:r>
-      <w:fldChar w:fldCharType="separate"/>
-    </w:r>
-    <w:r>
-      <w:t>Tx Translation &amp; Localisation for .NET and WPF</w:t>
-    </w:r>
-    <w:r>
-      <w:fldChar w:fldCharType="end"/>
-    </w:r>
+    <w:fldSimple w:instr=" TITLE   \* MERGEFORMAT ">
+      <w:r>
+        <w:t>Tx Translation &amp; Localisation for .NET and WPF</w:t>
+      </w:r>
+    </w:fldSimple>
     <w:r>
       <w:tab/>
     </w:r>
-    <w:r>
-      <w:fldChar w:fldCharType="begin"/>
-    </w:r>
-    <w:r>
-      <w:instrText xml:space="preserve"> STYLEREF  "Überschrift 1" \l  \* MERGEFORMAT </w:instrText>
-    </w:r>
-    <w:r>
-      <w:fldChar w:fldCharType="separate"/>
-    </w:r>
-    <w:r>
-      <w:rPr>
-        <w:noProof/>
-      </w:rPr>
-      <w:t>Text key best practices</w:t>
-    </w:r>
-    <w:r>
-      <w:rPr>
-        <w:noProof/>
-      </w:rPr>
-      <w:fldChar w:fldCharType="end"/>
-    </w:r>
+    <w:fldSimple w:instr=" STYLEREF  &quot;Überschrift 1&quot; \l  \* MERGEFORMAT ">
+      <w:r>
+        <w:rPr>
+          <w:noProof/>
+        </w:rPr>
+        <w:t>TxEditor application</w:t>
+      </w:r>
+    </w:fldSimple>
     <w:r>
       <w:tab/>
     </w:r>
@@ -15880,7 +15886,7 @@
 </file>
 
 <file path=customXml/itemProps1.xml><?xml version="1.0" encoding="utf-8"?>
-<ds:datastoreItem xmlns:ds="http://schemas.openxmlformats.org/officeDocument/2006/customXml" ds:itemID="{0453E066-0AA3-411B-B622-E355033B9223}">
+<ds:datastoreItem xmlns:ds="http://schemas.openxmlformats.org/officeDocument/2006/customXml" ds:itemID="{E7FEE3E7-9121-4F82-8297-D2089F7FCC2C}">
   <ds:schemaRefs>
     <ds:schemaRef ds:uri="http://schemas.openxmlformats.org/officeDocument/2006/bibliography"/>
   </ds:schemaRefs>

</xml_diff>

<commit_message>
Text key wizard improvements, continued UI translation, updated documentation
</commit_message>
<xml_diff>
--- a/Tx Documentation.docx
+++ b/Tx Documentation.docx
@@ -276,8 +276,6 @@
         <w:lastRenderedPageBreak/>
         <w:t>Contents</w:t>
       </w:r>
-      <w:bookmarkStart w:id="0" w:name="_GoBack"/>
-      <w:bookmarkEnd w:id="0"/>
     </w:p>
     <w:p>
       <w:pPr>
@@ -3892,11 +3890,119 @@
       <w:pPr>
         <w:pStyle w:val="berschrift1"/>
       </w:pPr>
-      <w:bookmarkStart w:id="1" w:name="_Toc373613539"/>
+      <w:bookmarkStart w:id="0" w:name="_Toc373613539"/>
       <w:r>
         <w:lastRenderedPageBreak/>
         <w:t>The Tx concept</w:t>
       </w:r>
+      <w:bookmarkEnd w:id="0"/>
+    </w:p>
+    <w:p>
+      <w:pPr>
+        <w:pStyle w:val="Textkrper"/>
+      </w:pPr>
+      <w:r>
+        <w:t>Tx is a simple yet powerful translation and localisation library for .NET applications. It manages a dictionary containing all the text snippets and phrases you need, for multiple translations. If a translation is not available in your preferred language, it can be looked up from other languages. Texts can also contain named plac</w:t>
+      </w:r>
+      <w:r>
+        <w:t>e</w:t>
+      </w:r>
+      <w:r>
+        <w:t>holders that are filled with your data at runtime so that you don</w:t>
+      </w:r>
+      <w:r>
+        <w:t>’</w:t>
+      </w:r>
+      <w:r>
+        <w:t>t need to concatenate all the parts yourself</w:t>
+      </w:r>
+      <w:r>
+        <w:t xml:space="preserve"> in the right order</w:t>
+      </w:r>
+      <w:r>
+        <w:t xml:space="preserve">. Localisation tasks like </w:t>
+      </w:r>
+      <w:r>
+        <w:t xml:space="preserve">typography, </w:t>
+      </w:r>
+      <w:r>
+        <w:t>number or time formatting according to the local standards are also covered.</w:t>
+      </w:r>
+    </w:p>
+    <w:p>
+      <w:pPr>
+        <w:pStyle w:val="Textkrper"/>
+      </w:pPr>
+      <w:r>
+        <w:t>A special feature of Tx dictionaries is that each text can have different translations depending on the subject count you</w:t>
+      </w:r>
+      <w:r>
+        <w:t>’</w:t>
+      </w:r>
+      <w:r>
+        <w:t xml:space="preserve">re talking about. One </w:t>
+      </w:r>
+      <w:r>
+        <w:rPr>
+          <w:i/>
+        </w:rPr>
+        <w:t>day</w:t>
+      </w:r>
+      <w:r>
+        <w:t xml:space="preserve"> is a different word than two </w:t>
+      </w:r>
+      <w:r>
+        <w:rPr>
+          <w:i/>
+        </w:rPr>
+        <w:t>days</w:t>
+      </w:r>
+      <w:r>
+        <w:t>. This allows you to speak to your users in the most natural way, avoiding ugly parentheses or alternatives for plural words in the user interface.</w:t>
+      </w:r>
+    </w:p>
+    <w:p>
+      <w:pPr>
+        <w:pStyle w:val="Textkrper"/>
+      </w:pPr>
+      <w:r>
+        <w:t>All texts and translations are stored in an XML dictionary file, one per project. This XML file usually contains all languages. The dictionary can be installed with your application, or compiled right into it as an embedded resource.</w:t>
+      </w:r>
+    </w:p>
+    <w:p>
+      <w:pPr>
+        <w:pStyle w:val="Textkrper"/>
+      </w:pPr>
+      <w:r>
+        <w:t>The TxLib library can be used from any .NET application and is the part you</w:t>
+      </w:r>
+      <w:r>
+        <w:t>’</w:t>
+      </w:r>
+      <w:r>
+        <w:t xml:space="preserve">ll distribute with your application. For more portable applications, you could also directly copy the class files into your project </w:t>
+      </w:r>
+      <w:r>
+        <w:t>–</w:t>
+      </w:r>
+      <w:r>
+        <w:t xml:space="preserve"> it</w:t>
+      </w:r>
+      <w:r>
+        <w:t>’</w:t>
+      </w:r>
+      <w:r>
+        <w:t>s only a few files. Its main class, Tx, is further described in the next chapter.</w:t>
+      </w:r>
+    </w:p>
+    <w:p>
+      <w:pPr>
+        <w:pStyle w:val="berschrift2"/>
+      </w:pPr>
+      <w:bookmarkStart w:id="1" w:name="_Toc373613540"/>
+      <w:r>
+        <w:t>Text keys</w:t>
+      </w:r>
       <w:bookmarkEnd w:id="1"/>
     </w:p>
     <w:p>
@@ -3904,115 +4010,15 @@
         <w:pStyle w:val="Textkrper"/>
       </w:pPr>
       <w:r>
-        <w:t>Tx is a simple yet powerful translation and localisation library for .NET applications. It manages a dictionary containing all the text snippets and phrases you need, for multiple translations. If a translation is not available in your preferred language, it can be looked up from other languages. Texts can also contain named plac</w:t>
-      </w:r>
-      <w:r>
-        <w:t>e</w:t>
-      </w:r>
-      <w:r>
-        <w:t>holders that are filled with your data at runtime so that you don</w:t>
-      </w:r>
-      <w:r>
-        <w:t>’</w:t>
-      </w:r>
-      <w:r>
-        <w:t>t need to concatenate all the parts yourself</w:t>
-      </w:r>
-      <w:r>
-        <w:t xml:space="preserve"> in the right order</w:t>
-      </w:r>
-      <w:r>
-        <w:t xml:space="preserve">. Localisation tasks like </w:t>
-      </w:r>
-      <w:r>
-        <w:t xml:space="preserve">typography, </w:t>
-      </w:r>
-      <w:r>
-        <w:t>number or time formatting according to the local standards are also covered.</w:t>
-      </w:r>
-    </w:p>
-    <w:p>
-      <w:pPr>
-        <w:pStyle w:val="Textkrper"/>
-      </w:pPr>
-      <w:r>
-        <w:t>A special feature of Tx dictionaries is that each text can have different translations depending on the subject count you</w:t>
-      </w:r>
-      <w:r>
-        <w:t>’</w:t>
-      </w:r>
-      <w:r>
-        <w:t xml:space="preserve">re talking about. One </w:t>
-      </w:r>
-      <w:r>
-        <w:rPr>
-          <w:i/>
-        </w:rPr>
-        <w:t>day</w:t>
-      </w:r>
-      <w:r>
-        <w:t xml:space="preserve"> is a different word than two </w:t>
-      </w:r>
-      <w:r>
-        <w:rPr>
-          <w:i/>
-        </w:rPr>
-        <w:t>days</w:t>
-      </w:r>
-      <w:r>
-        <w:t>. This allows you to speak to your users in the most natural way, avoiding ugly parentheses or alternatives for plural words in the user interface.</w:t>
-      </w:r>
-    </w:p>
-    <w:p>
-      <w:pPr>
-        <w:pStyle w:val="Textkrper"/>
-      </w:pPr>
-      <w:r>
-        <w:t>All texts and translations are stored in an XML dictionary file, one per project. This XML file usually contains all languages. The dictionary can be installed with your application, or compiled right into it as an embedded resource.</w:t>
-      </w:r>
-    </w:p>
-    <w:p>
-      <w:pPr>
-        <w:pStyle w:val="Textkrper"/>
-      </w:pPr>
-      <w:r>
-        <w:t>The TxLib library can be used from any .NET application and is the part you</w:t>
-      </w:r>
-      <w:r>
-        <w:t>’</w:t>
-      </w:r>
-      <w:r>
-        <w:t xml:space="preserve">ll distribute with your application. For more portable applications, you could also directly copy the class files into your project </w:t>
-      </w:r>
-      <w:r>
-        <w:t>–</w:t>
-      </w:r>
-      <w:r>
-        <w:t xml:space="preserve"> it</w:t>
-      </w:r>
-      <w:r>
-        <w:t>’</w:t>
-      </w:r>
-      <w:r>
-        <w:t>s only a few files. Its main class, Tx, is further described in the next chapter.</w:t>
-      </w:r>
-    </w:p>
-    <w:p>
-      <w:pPr>
-        <w:pStyle w:val="berschrift2"/>
-      </w:pPr>
-      <w:bookmarkStart w:id="2" w:name="_Toc373613540"/>
-      <w:r>
-        <w:t>Text keys</w:t>
+        <w:t xml:space="preserve">All texts are associated with text keys. A text key is a short string that uniquely identifies a text or phrase and is usually used in the application source code to refer to a specific text. Text keys can be freely assigned by the developer, but there are some structuring guidelines described at the end of this document and a few </w:t>
+      </w:r>
+      <w:bookmarkStart w:id="2" w:name="_GoBack"/>
+      <w:r>
+        <w:t>add</w:t>
       </w:r>
       <w:bookmarkEnd w:id="2"/>
-    </w:p>
-    <w:p>
-      <w:pPr>
-        <w:pStyle w:val="Textkrper"/>
-      </w:pPr>
-      <w:r>
-        <w:t>All texts are associated with text keys. A text key is a short string that uniquely identifies a text or phrase and is usually used in the application source code to refer to a specific text. Text keys can be freely assigned by the developer, but there are some structuring guidelines described at the end of this document and a few additional requirements when using the TxEditor tool.</w:t>
+      <w:r>
+        <w:t>itional requirements when using the TxEditor tool.</w:t>
       </w:r>
     </w:p>
     <w:p>
@@ -4814,13 +4820,7 @@
       </w:r>
       <w:r>
         <w:lastRenderedPageBreak/>
-        <w:t>last method is only a shortcut to existing .NET functionality, all others use strings defined in a sp</w:t>
-      </w:r>
-      <w:r>
-        <w:t>e</w:t>
-      </w:r>
-      <w:r>
-        <w:t>cial area of the dictionary. This allows the translator to specify matching quotation marks and other characters for a la</w:t>
+        <w:t>last method is only a shortcut to existing .NET functionality, all others use strings defined in a special area of the dictionary. This allows the translator to specify matching quotation marks and other characters for a la</w:t>
       </w:r>
       <w:r>
         <w:t>n</w:t>
@@ -6004,7 +6004,13 @@
         <w:pStyle w:val="Textkrper"/>
       </w:pPr>
       <w:r>
-        <w:t xml:space="preserve">To add a new text key, press the </w:t>
+        <w:t xml:space="preserve">To </w:t>
+      </w:r>
+      <w:r>
+        <w:t>create</w:t>
+      </w:r>
+      <w:r>
+        <w:t xml:space="preserve"> a new text key, press the </w:t>
       </w:r>
       <w:r>
         <w:rPr>
@@ -6013,7 +6019,19 @@
         <w:t>New key</w:t>
       </w:r>
       <w:r>
-        <w:t xml:space="preserve"> button in the Text key section of the toolbar. A dialog window opens to let you enter the name of the text key to add. After you have added some keys, you will notice that the text field already contains the currently selected text key with parts of it preselected. Only the last se</w:t>
+        <w:t xml:space="preserve"> button in the Text key section of the toolbar. A dialog window opens to let you enter the name of the text key to </w:t>
+      </w:r>
+      <w:r>
+        <w:t>create</w:t>
+      </w:r>
+      <w:r>
+        <w:t xml:space="preserve">. After you have </w:t>
+      </w:r>
+      <w:r>
+        <w:t xml:space="preserve">created </w:t>
+      </w:r>
+      <w:r>
+        <w:t>some keys, you will notice that the text field already contains the currently selected text key with parts of it preselected. Only the last se</w:t>
       </w:r>
       <w:r>
         <w:t>g</w:t>
@@ -6031,7 +6049,13 @@
         </w:numPr>
       </w:pPr>
       <w:r>
-        <w:t>Just start typing to replace the selected text and add a new key on the same level as the selected key.</w:t>
+        <w:t xml:space="preserve">Just start typing to replace the selected text and </w:t>
+      </w:r>
+      <w:r>
+        <w:t xml:space="preserve">create </w:t>
+      </w:r>
+      <w:r>
+        <w:t>a new key on the same level as the selected key.</w:t>
       </w:r>
     </w:p>
     <w:p>
@@ -6039,7 +6063,13 @@
         <w:pStyle w:val="Listennummer"/>
       </w:pPr>
       <w:r>
-        <w:t>Press the Right arrow or the End key to continue typing after the preset text and add a new key one level below the selected key.</w:t>
+        <w:t xml:space="preserve">Press the Right arrow or the End key to continue typing after the preset text and </w:t>
+      </w:r>
+      <w:r>
+        <w:t xml:space="preserve">create </w:t>
+      </w:r>
+      <w:r>
+        <w:t>a new key one level below the selected key.</w:t>
       </w:r>
     </w:p>
     <w:p>
@@ -6047,7 +6077,13 @@
         <w:pStyle w:val="Listennummer"/>
       </w:pPr>
       <w:r>
-        <w:t>Press Ctrl+A and type a whole new name to add a key with no relation to the selected key.</w:t>
+        <w:t xml:space="preserve">Press Ctrl+A and type a whole new name to </w:t>
+      </w:r>
+      <w:r>
+        <w:t xml:space="preserve">create </w:t>
+      </w:r>
+      <w:r>
+        <w:t>a key with no relation to the selected key.</w:t>
       </w:r>
     </w:p>
     <w:p>
@@ -6061,10 +6097,22 @@
         <w:rPr>
           <w:rStyle w:val="UI-Verweis"/>
         </w:rPr>
-        <w:t>Add text key</w:t>
-      </w:r>
-      <w:r>
-        <w:t xml:space="preserve"> button. The new key will be selected in the tree view and you can directly continue typing the first translation.</w:t>
+        <w:t>Create</w:t>
+      </w:r>
+      <w:r>
+        <w:rPr>
+          <w:rStyle w:val="UI-Verweis"/>
+        </w:rPr>
+        <w:t xml:space="preserve"> text key</w:t>
+      </w:r>
+      <w:r>
+        <w:t xml:space="preserve"> button. The new key will be selected in the tree view and you can directly co</w:t>
+      </w:r>
+      <w:r>
+        <w:t>n</w:t>
+      </w:r>
+      <w:r>
+        <w:t>tinue typing the first translation.</w:t>
       </w:r>
     </w:p>
     <w:p>
@@ -6151,6 +6199,70 @@
     </w:p>
     <w:p>
       <w:pPr>
+        <w:pStyle w:val="Aufzhlungszeichen"/>
+      </w:pPr>
+      <w:r>
+        <w:t>If the key contains a namespace separator (</w:t>
+      </w:r>
+      <w:r>
+        <w:rPr>
+          <w:rStyle w:val="UI-Verweis"/>
+        </w:rPr>
+        <w:t>:</w:t>
+      </w:r>
+      <w:r>
+        <w:t xml:space="preserve">), no point </w:t>
+      </w:r>
+      <w:r>
+        <w:t>(</w:t>
+      </w:r>
+      <w:r>
+        <w:rPr>
+          <w:rStyle w:val="UI-Verweis"/>
+        </w:rPr>
+        <w:t>.</w:t>
+      </w:r>
+      <w:r>
+        <w:t>)</w:t>
+      </w:r>
+      <w:r>
+        <w:t xml:space="preserve"> may occur before it.</w:t>
+      </w:r>
+    </w:p>
+    <w:p>
+      <w:pPr>
+        <w:pStyle w:val="Aufzhlungszeichen"/>
+      </w:pPr>
+      <w:r>
+        <w:t xml:space="preserve">No namespace prefix (followed by </w:t>
+      </w:r>
+      <w:r>
+        <w:rPr>
+          <w:rStyle w:val="UI-Verweis"/>
+        </w:rPr>
+        <w:t>:</w:t>
+      </w:r>
+      <w:r>
+        <w:t xml:space="preserve">) may also </w:t>
+      </w:r>
+      <w:r>
+        <w:t xml:space="preserve">be defined </w:t>
+      </w:r>
+      <w:r>
+        <w:t xml:space="preserve">as regular prefix (followed by </w:t>
+      </w:r>
+      <w:r>
+        <w:rPr>
+          <w:rStyle w:val="UI-Verweis"/>
+        </w:rPr>
+        <w:t>.</w:t>
+      </w:r>
+      <w:r>
+        <w:t>).</w:t>
+      </w:r>
+    </w:p>
+    <w:p>
+      <w:pPr>
         <w:pStyle w:val="Textkrper"/>
       </w:pPr>
       <w:r>
@@ -6265,7 +6377,11 @@
         <w:t>’</w:t>
       </w:r>
       <w:r>
-        <w:t>t include any internal material in the comments and don</w:t>
+        <w:t xml:space="preserve">t include any internal material in the comments </w:t>
+      </w:r>
+      <w:r>
+        <w:lastRenderedPageBreak/>
+        <w:t>and don</w:t>
       </w:r>
       <w:r>
         <w:t>’</w:t>
@@ -6295,7 +6411,6 @@
       </w:pPr>
       <w:bookmarkStart w:id="21" w:name="_Toc373613559"/>
       <w:r>
-        <w:lastRenderedPageBreak/>
         <w:t>Text input</w:t>
       </w:r>
       <w:bookmarkEnd w:id="21"/>
@@ -6429,7 +6544,13 @@
         <w:pStyle w:val="Textkrper"/>
       </w:pPr>
       <w:r>
-        <w:t>If you need to include user input, dynamic data or other information within your translated texts, you can add placeholders for them which will be resolved at runtime. Each placeholder has a unique name an</w:t>
+        <w:t xml:space="preserve">If you need to include user input, dynamic data or other information within your translated texts, you can </w:t>
+      </w:r>
+      <w:r>
+        <w:t>insert</w:t>
+      </w:r>
+      <w:r>
+        <w:t xml:space="preserve"> placeholders for them which will be resolved at runtime. Each placeholder has a unique name an</w:t>
       </w:r>
       <w:r>
         <w:t>d</w:t>
@@ -6539,13 +6660,25 @@
         <w:pStyle w:val="Textkrper"/>
       </w:pPr>
       <w:r>
-        <w:t>As a more advanced feature, you can add references to other text keys in your translations. This may be us</w:t>
-      </w:r>
-      <w:r>
-        <w:t>e</w:t>
-      </w:r>
-      <w:r>
-        <w:t>ful if you want to include similar texts or text snippets defined elsewhere (under a different text key) instead of copying their content verbatim which may become outdated sometime. To add a reference, place the ot</w:t>
+        <w:t xml:space="preserve">As a more advanced feature, you can </w:t>
+      </w:r>
+      <w:r>
+        <w:t>insert</w:t>
+      </w:r>
+      <w:r>
+        <w:t xml:space="preserve"> references to other text keys in your translations. This may be useful if you want to include similar texts or text snippets defined elsewhere (under a different text key) i</w:t>
+      </w:r>
+      <w:r>
+        <w:t>n</w:t>
+      </w:r>
+      <w:r>
+        <w:t xml:space="preserve">stead of copying their content verbatim which may become outdated sometime. To </w:t>
+      </w:r>
+      <w:r>
+        <w:t>insert</w:t>
+      </w:r>
+      <w:r>
+        <w:t xml:space="preserve"> a reference, place the ot</w:t>
       </w:r>
       <w:r>
         <w:t>h</w:t>
@@ -6588,6 +6721,7 @@
         <w:pStyle w:val="Textkrper"/>
       </w:pPr>
       <w:r>
+        <w:lastRenderedPageBreak/>
         <w:t>Key references are highlighted with a blue background colour. You may even pass along a count value to the other text key in case it</w:t>
       </w:r>
       <w:r>
@@ -6611,14 +6745,271 @@
         <w:pStyle w:val="Beispiel"/>
       </w:pPr>
       <w:r>
+        <w:t>Translated text. {=other key#}</w:t>
+      </w:r>
+      <w:r>
+        <w:br/>
+      </w:r>
+      <w:r>
+        <w:t>Translated text. {=other key#mycount}</w:t>
+      </w:r>
+    </w:p>
+    <w:p>
+      <w:pPr>
+        <w:pStyle w:val="Textkrper"/>
+      </w:pPr>
+      <w:r>
+        <w:t>TxEditor checks these references and marks invalid references with a red underline.</w:t>
+      </w:r>
+    </w:p>
+    <w:p>
+      <w:pPr>
+        <w:pStyle w:val="berschrift2"/>
+      </w:pPr>
+      <w:bookmarkStart w:id="25" w:name="_Toc373613563"/>
+      <w:r>
+        <w:t>View options and filters</w:t>
+      </w:r>
+      <w:bookmarkEnd w:id="25"/>
+    </w:p>
+    <w:p>
+      <w:pPr>
+        <w:pStyle w:val="Textkrper"/>
+      </w:pPr>
+      <w:r>
+        <w:t xml:space="preserve">There are several options to customise the editor view available directly in the toolbar. First there are the navigation commands </w:t>
+      </w:r>
+      <w:r>
+        <w:rPr>
+          <w:rStyle w:val="UI-Verweis"/>
+        </w:rPr>
+        <w:t>Back</w:t>
+      </w:r>
+      <w:r>
+        <w:t xml:space="preserve">, </w:t>
+      </w:r>
+      <w:r>
+        <w:rPr>
+          <w:rStyle w:val="UI-Verweis"/>
+        </w:rPr>
+        <w:t>Forward</w:t>
+      </w:r>
+      <w:r>
+        <w:t xml:space="preserve"> and </w:t>
+      </w:r>
+      <w:r>
+        <w:rPr>
+          <w:rStyle w:val="UI-Verweis"/>
+        </w:rPr>
+        <w:t>Definition</w:t>
+      </w:r>
+      <w:r>
+        <w:t xml:space="preserve"> that allow you to quickly navigate through the previou</w:t>
+      </w:r>
+      <w:r>
+        <w:t>s</w:t>
+      </w:r>
+      <w:r>
+        <w:t>ly selected text keys and the text key referenced under the cursor in a translation input field, if available.</w:t>
+      </w:r>
+    </w:p>
+    <w:p>
+      <w:pPr>
+        <w:pStyle w:val="Textkrper"/>
+      </w:pPr>
+      <w:r>
+        <w:t xml:space="preserve">The other buttons in the View group of the toolbar change the text appearance and toggle additional helper views. The </w:t>
+      </w:r>
+      <w:r>
+        <w:rPr>
+          <w:rStyle w:val="UI-Verweis"/>
+        </w:rPr>
+        <w:t>Monospace</w:t>
+      </w:r>
+      <w:r>
+        <w:t xml:space="preserve"> button switches to a fixed-width font for all translation texts which may be easier to read when many narrow characters or signs a used. The </w:t>
+      </w:r>
+      <w:r>
+        <w:rPr>
+          <w:rStyle w:val="UI-Verweis"/>
+        </w:rPr>
+        <w:t>Hidden chars</w:t>
+      </w:r>
+      <w:r>
+        <w:t xml:space="preserve"> button visualises normally invisible characters in the translation texts like spaces or line breaks. Different types of spaces are partly marked with different symbols to help distinguishing them.</w:t>
+      </w:r>
+    </w:p>
+    <w:p>
+      <w:pPr>
+        <w:pStyle w:val="Textkrper"/>
+      </w:pPr>
+      <w:r>
+        <w:t xml:space="preserve">The </w:t>
+      </w:r>
+      <w:r>
+        <w:rPr>
+          <w:rStyle w:val="UI-Verweis"/>
+        </w:rPr>
+        <w:t>Character map</w:t>
+      </w:r>
+      <w:r>
+        <w:t xml:space="preserve"> button shows or hides a list of characters under the toolbar that you cannot type on your keyboard. When any of those characters is clicked on, it will be inserted at the current cursor position in the translation input field. This allows you to enter special characters for foreign languages, typographical pun</w:t>
+      </w:r>
+      <w:r>
+        <w:t>c</w:t>
+      </w:r>
+      <w:r>
+        <w:t>tuation like quotation marks or diverse spacings, or other decorative characters. Each button shows its cod</w:t>
+      </w:r>
+      <w:r>
+        <w:t>e p</w:t>
+      </w:r>
+      <w:r>
+        <w:t>oint and Unicode character name in its tooltip. The character list can be specified in the application settings.</w:t>
+      </w:r>
+    </w:p>
+    <w:p>
+      <w:pPr>
+        <w:pStyle w:val="Textkrper"/>
+      </w:pPr>
+      <w:r>
+        <w:t xml:space="preserve">The </w:t>
+      </w:r>
+      <w:r>
+        <w:rPr>
+          <w:rStyle w:val="UI-Verweis"/>
+        </w:rPr>
+        <w:t>Suggestions</w:t>
+      </w:r>
+      <w:r>
+        <w:t xml:space="preserve"> button shows or hides the list of similar translation texts as described in the Suggestions section below. The </w:t>
+      </w:r>
+      <w:r>
+        <w:rPr>
+          <w:rStyle w:val="UI-Verweis"/>
+        </w:rPr>
+        <w:t>Comment</w:t>
+      </w:r>
+      <w:r>
+        <w:t xml:space="preserve"> button shows or hides the comment input field for all text keys. The text key comment can explain a text key</w:t>
+      </w:r>
+      <w:r>
+        <w:t>’</w:t>
+      </w:r>
+      <w:r>
+        <w:t>s usage and help in choosing a reasonable translation. See the Text editing section above.</w:t>
+      </w:r>
+    </w:p>
+    <w:p>
+      <w:pPr>
+        <w:pStyle w:val="Textkrper"/>
+      </w:pPr>
+      <w:r>
+        <w:t>To find text key names or occur</w:t>
+      </w:r>
+      <w:r>
+        <w:t>r</w:t>
+      </w:r>
+      <w:r>
+        <w:t xml:space="preserve">ences of certain words, type the search terms into the input field next to the </w:t>
+      </w:r>
+      <w:r>
+        <w:rPr>
+          <w:rStyle w:val="UI-Verweis"/>
+        </w:rPr>
+        <w:t>Search term</w:t>
+      </w:r>
+      <w:r>
+        <w:t xml:space="preserve"> label. Matching text keys will be displayed in the tree view as you type your query. </w:t>
+      </w:r>
+      <w:r>
+        <w:rPr>
+          <w:rStyle w:val="TODO"/>
+        </w:rPr>
+        <w:t>Options</w:t>
+      </w:r>
+    </w:p>
+    <w:p>
+      <w:pPr>
+        <w:pStyle w:val="Textkrper"/>
+      </w:pPr>
+      <w:r>
+        <w:t xml:space="preserve">The </w:t>
+      </w:r>
+      <w:r>
+        <w:rPr>
+          <w:rStyle w:val="UI-Verweis"/>
+        </w:rPr>
+        <w:t>problems</w:t>
+      </w:r>
+      <w:r>
+        <w:t xml:space="preserve"> filter button shows the current number of text keys with validation errors and switches the filter to only show these text keys. You can use it to quickly find and handle all problems with translation texts. Text keys do not disappear from the filter view when the problem is resolved until you modify the filter settings again.</w:t>
+      </w:r>
+    </w:p>
+    <w:p>
+      <w:pPr>
+        <w:pStyle w:val="Textkrper"/>
+        <w:rPr>
+          <w:rStyle w:val="TODO"/>
+        </w:rPr>
+      </w:pPr>
+      <w:r>
+        <w:rPr>
+          <w:rStyle w:val="TODO"/>
+        </w:rPr>
+        <w:t>Culture filter</w:t>
+      </w:r>
+    </w:p>
+    <w:p>
+      <w:pPr>
+        <w:pStyle w:val="berschrift2"/>
+      </w:pPr>
+      <w:bookmarkStart w:id="26" w:name="_Toc373613564"/>
+      <w:r>
+        <w:t>Application settings</w:t>
+      </w:r>
+      <w:bookmarkEnd w:id="26"/>
+    </w:p>
+    <w:p>
+      <w:pPr>
+        <w:pStyle w:val="Textkrper"/>
+        <w:rPr>
+          <w:rStyle w:val="TODO"/>
+        </w:rPr>
+      </w:pPr>
+      <w:r>
+        <w:rPr>
+          <w:rStyle w:val="TODO"/>
+        </w:rPr>
+        <w:t>TODO</w:t>
+      </w:r>
+    </w:p>
+    <w:p>
+      <w:pPr>
+        <w:pStyle w:val="berschrift2"/>
+      </w:pPr>
+      <w:bookmarkStart w:id="27" w:name="_Toc373613565"/>
+      <w:r>
+        <w:t>Validation</w:t>
+      </w:r>
+      <w:bookmarkEnd w:id="27"/>
+    </w:p>
+    <w:p>
+      <w:pPr>
+        <w:pStyle w:val="Textkrper"/>
+      </w:pPr>
+      <w:r>
+        <w:t xml:space="preserve">To support the user to create high quality and consistent translations, the editor performs a number of tests on the entered translation texts. If any problem was found, the text key icon in the tree changes its colour from black to red and a short description of the problem is displayed next to the key. All parent tree nodes of </w:t>
+      </w:r>
+      <w:r>
         <w:lastRenderedPageBreak/>
-        <w:t>Translated text. {=other key#}</w:t>
-      </w:r>
-      <w:r>
-        <w:br/>
-      </w:r>
-      <w:r>
-        <w:t>Translated text. {=other key#mycount}</w:t>
+        <w:t>a key with a problem are also red so that nothing goes unnoticed. You can also use the filter option to quic</w:t>
+      </w:r>
+      <w:r>
+        <w:t>k</w:t>
+      </w:r>
+      <w:r>
+        <w:t>ly find and handle all problems, as described above. Each message is described below:</w:t>
       </w:r>
     </w:p>
     <w:p>
@@ -6626,58 +7017,202 @@
         <w:pStyle w:val="Textkrper"/>
       </w:pPr>
       <w:r>
-        <w:t>TxEditor checks these references and marks invalid references with a red underline.</w:t>
+        <w:rPr>
+          <w:rStyle w:val="Inline-berschrift"/>
+        </w:rPr>
+        <w:t>Additional placeholder.</w:t>
+      </w:r>
+      <w:r>
+        <w:t xml:space="preserve"> A translation text contains a placeholder that does not occur in the text of the pr</w:t>
+      </w:r>
+      <w:r>
+        <w:t>i</w:t>
+      </w:r>
+      <w:r>
+        <w:t>mary culture. This placeholder will likely not get any data at runtime.</w:t>
+      </w:r>
+    </w:p>
+    <w:p>
+      <w:pPr>
+        <w:pStyle w:val="Textkrper"/>
+      </w:pPr>
+      <w:r>
+        <w:rPr>
+          <w:rStyle w:val="Inline-berschrift"/>
+        </w:rPr>
+        <w:t>Duplicate count/modulo.</w:t>
+      </w:r>
+      <w:r>
+        <w:t xml:space="preserve"> There are multiple quantified text items for the same combination of count and modulo. They must be unique or an arbitrary instance will be selected at runtime.</w:t>
+      </w:r>
+    </w:p>
+    <w:p>
+      <w:pPr>
+        <w:pStyle w:val="Textkrper"/>
+      </w:pPr>
+      <w:r>
+        <w:rPr>
+          <w:rStyle w:val="Inline-berschrift"/>
+        </w:rPr>
+        <w:t>Inconsistent punctuation.</w:t>
+      </w:r>
+      <w:r>
+        <w:t xml:space="preserve"> A translation text has a different spacing at the beginning or end, or a different punctuation at the end than the text of the primary culture. This may lead to inconsistent layout or misunde</w:t>
+      </w:r>
+      <w:r>
+        <w:t>r</w:t>
+      </w:r>
+      <w:r>
+        <w:t>standings in the user interface.</w:t>
+      </w:r>
+    </w:p>
+    <w:p>
+      <w:pPr>
+        <w:pStyle w:val="Textkrper"/>
+      </w:pPr>
+      <w:r>
+        <w:rPr>
+          <w:rStyle w:val="Inline-berschrift"/>
+        </w:rPr>
+        <w:t>Invalid count.</w:t>
+      </w:r>
+      <w:r>
+        <w:t xml:space="preserve"> A negative count value was entered or the count value for a quantified text is missing. Don</w:t>
+      </w:r>
+      <w:r>
+        <w:t>’</w:t>
+      </w:r>
+      <w:r>
+        <w:t>t use quantified texts if there</w:t>
+      </w:r>
+      <w:r>
+        <w:t>’</w:t>
+      </w:r>
+      <w:r>
+        <w:t>s nothing to quantify.</w:t>
+      </w:r>
+    </w:p>
+    <w:p>
+      <w:pPr>
+        <w:pStyle w:val="Textkrper"/>
+      </w:pPr>
+      <w:r>
+        <w:rPr>
+          <w:rStyle w:val="Inline-berschrift"/>
+        </w:rPr>
+        <w:t>Invalid modulo.</w:t>
+      </w:r>
+      <w:r>
+        <w:t xml:space="preserve"> A negative modulo or a modulo of 0 or 1 or greater than 1000 was entered.</w:t>
+      </w:r>
+    </w:p>
+    <w:p>
+      <w:pPr>
+        <w:pStyle w:val="Textkrper"/>
+      </w:pPr>
+      <w:r>
+        <w:rPr>
+          <w:rStyle w:val="Inline-berschrift"/>
+        </w:rPr>
+        <w:t>Missing placeholder.</w:t>
+      </w:r>
+      <w:r>
+        <w:t xml:space="preserve"> In any translation text, at least one of the placeholders used in the primary culture is missing. The user will probably see less information when using that language. Each placeholder name is counted only once, no matter how often it occurs in a single text.</w:t>
+      </w:r>
+    </w:p>
+    <w:p>
+      <w:pPr>
+        <w:pStyle w:val="Textkrper"/>
+      </w:pPr>
+      <w:r>
+        <w:rPr>
+          <w:rStyle w:val="Inline-berschrift"/>
+        </w:rPr>
+        <w:t>Missing referenced key.</w:t>
+      </w:r>
+      <w:r>
+        <w:t xml:space="preserve"> A translation text is referencing another text key that does not exist in the dictio</w:t>
+      </w:r>
+      <w:r>
+        <w:t>n</w:t>
+      </w:r>
+      <w:r>
+        <w:t>ary.</w:t>
+      </w:r>
+    </w:p>
+    <w:p>
+      <w:pPr>
+        <w:pStyle w:val="Textkrper"/>
+      </w:pPr>
+      <w:r>
+        <w:rPr>
+          <w:rStyle w:val="Inline-berschrift"/>
+        </w:rPr>
+        <w:t>Missing translation.</w:t>
+      </w:r>
+      <w:r>
+        <w:t xml:space="preserve"> For at least one language, no translation text was entered. If a non-region-specific cu</w:t>
+      </w:r>
+      <w:r>
+        <w:t>l</w:t>
+      </w:r>
+      <w:r>
+        <w:t>ture is available, this is what is checked. Additional region-specific cultures are optional in this case. If only region-specific cultures are available for a language, all of them must have a translation text set.</w:t>
+      </w:r>
+    </w:p>
+    <w:p>
+      <w:pPr>
+        <w:pStyle w:val="Textkrper"/>
+      </w:pPr>
+      <w:r>
+        <w:rPr>
+          <w:rStyle w:val="Inline-berschrift"/>
+        </w:rPr>
+        <w:t xml:space="preserve">Referenced key loop. </w:t>
+      </w:r>
+      <w:r>
+        <w:t>A translation text is referencing its own text key or another text key that eventually leads to a referencing loop. The actual translation text for this key (or any other key along the loop) cannot be correctly determined at runtime.</w:t>
+      </w:r>
+    </w:p>
+    <w:p>
+      <w:pPr>
+        <w:pStyle w:val="Textkrper"/>
+      </w:pPr>
+      <w:r>
+        <w:t>The problems are checked in their order of greatest significance and the first determined problem is indica</w:t>
+      </w:r>
+      <w:r>
+        <w:t>t</w:t>
+      </w:r>
+      <w:r>
+        <w:t>ed. If further problems were found, it is noted by “more errors”.</w:t>
       </w:r>
     </w:p>
     <w:p>
       <w:pPr>
         <w:pStyle w:val="berschrift2"/>
       </w:pPr>
-      <w:bookmarkStart w:id="25" w:name="_Toc373613563"/>
-      <w:r>
-        <w:t>View options and filters</w:t>
-      </w:r>
-      <w:bookmarkEnd w:id="25"/>
+      <w:bookmarkStart w:id="28" w:name="_Toc373613566"/>
+      <w:r>
+        <w:t>Suggestions</w:t>
+      </w:r>
+      <w:bookmarkEnd w:id="28"/>
     </w:p>
     <w:p>
       <w:pPr>
         <w:pStyle w:val="Textkrper"/>
       </w:pPr>
       <w:r>
-        <w:t xml:space="preserve">There are several options to customise the editor view available directly in the toolbar. First there are the navigation commands </w:t>
+        <w:t xml:space="preserve">Another feature to support the user in creating more consistent translations is suggestions. Based on the text of the primary culture, other texts with similar words are searched and listed along with their translation for the currently selected culture. This allows you to easily find other instances of the same word and use the same translation for it in the entire dictionary. The suggestions are displayed in a separate area below or next to the editor area, depending on your settings. It can be displayed and hidden with the </w:t>
       </w:r>
       <w:r>
         <w:rPr>
           <w:rStyle w:val="UI-Verweis"/>
         </w:rPr>
-        <w:t>Back</w:t>
-      </w:r>
-      <w:r>
-        <w:t xml:space="preserve">, </w:t>
-      </w:r>
-      <w:r>
-        <w:rPr>
-          <w:rStyle w:val="UI-Verweis"/>
-        </w:rPr>
-        <w:t>Forward</w:t>
-      </w:r>
-      <w:r>
-        <w:t xml:space="preserve"> and </w:t>
-      </w:r>
-      <w:r>
-        <w:rPr>
-          <w:rStyle w:val="UI-Verweis"/>
-        </w:rPr>
-        <w:t>Definition</w:t>
-      </w:r>
-      <w:r>
-        <w:t xml:space="preserve"> that allow you to quickly navigate through the previou</w:t>
-      </w:r>
-      <w:r>
-        <w:t>s</w:t>
-      </w:r>
-      <w:r>
-        <w:t>ly selected text keys and the text key referenced under the cursor in a translation input field, if available.</w:t>
+        <w:t>Suggestions</w:t>
+      </w:r>
+      <w:r>
+        <w:t xml:space="preserve"> button in the View section of the toolbar.</w:t>
       </w:r>
     </w:p>
     <w:p>
@@ -6685,25 +7220,13 @@
         <w:pStyle w:val="Textkrper"/>
       </w:pPr>
       <w:r>
-        <w:t xml:space="preserve">The other buttons in the View group of the toolbar change the text appearance and toggle additional helper views. The </w:t>
-      </w:r>
-      <w:r>
-        <w:rPr>
-          <w:rStyle w:val="UI-Verweis"/>
-        </w:rPr>
-        <w:t>Monospace</w:t>
-      </w:r>
-      <w:r>
-        <w:t xml:space="preserve"> button switches to a fixed-width font for all translation texts which may be easier to read when many narrow characters or signs a used. The </w:t>
-      </w:r>
-      <w:r>
-        <w:rPr>
-          <w:rStyle w:val="UI-Verweis"/>
-        </w:rPr>
-        <w:t>Hidden chars</w:t>
-      </w:r>
-      <w:r>
-        <w:t xml:space="preserve"> button visualises normally invisible characters in the translation texts like spaces or line breaks. Different types of spaces are partly marked with different symbols to help distinguishing them.</w:t>
+        <w:t>Translations for the suggested similar text keys are only displayed if you focus an input field of another cu</w:t>
+      </w:r>
+      <w:r>
+        <w:t>l</w:t>
+      </w:r>
+      <w:r>
+        <w:t>ture than the primary culture. In that case, only similar texts are displayed but no translations because they are obviously the same anyway.</w:t>
       </w:r>
     </w:p>
     <w:p>
@@ -6711,429 +7234,43 @@
         <w:pStyle w:val="Textkrper"/>
       </w:pPr>
       <w:r>
-        <w:t xml:space="preserve">The </w:t>
-      </w:r>
-      <w:r>
-        <w:rPr>
-          <w:rStyle w:val="UI-Verweis"/>
-        </w:rPr>
-        <w:t>Character map</w:t>
-      </w:r>
-      <w:r>
-        <w:t xml:space="preserve"> button shows or hides a list of characters under the toolbar that you cannot type on your keyboard. When any of those characters is clicked on, it will be inserted at the current cursor position in the translation input field. This allows you to enter special characters for foreign languages, typographical pun</w:t>
-      </w:r>
-      <w:r>
-        <w:t>c</w:t>
-      </w:r>
-      <w:r>
-        <w:t>tuation like quotation marks or diverse spacings, or other decorative characters. Each button shows its cod</w:t>
-      </w:r>
-      <w:r>
-        <w:t>e p</w:t>
-      </w:r>
-      <w:r>
-        <w:t>oint and Unicode character name in its tooltip. The character list can be specified in the application settings.</w:t>
-      </w:r>
+        <w:t>All results are sorted by relevance, beginning with the most relevant match. The relevance of an item is co</w:t>
+      </w:r>
+      <w:r>
+        <w:t>m</w:t>
+      </w:r>
+      <w:r>
+        <w:t>puted by finding other texts that contain the same words, case-insensitive but otherwise as-spelled. Common stop words for a number of built-in languages are ignored. The longer the text, the less is the value of a si</w:t>
+      </w:r>
+      <w:r>
+        <w:t>n</w:t>
+      </w:r>
+      <w:r>
+        <w:t>gle matched word. This is a rather basic approach to find similar texts, don</w:t>
+      </w:r>
+      <w:r>
+        <w:t>’</w:t>
+      </w:r>
+      <w:r>
+        <w:t>t expect recognition of slightly different word forms and synonyms or any further intelligence like on popular web search engines for now.</w:t>
+      </w:r>
+    </w:p>
+    <w:p>
+      <w:pPr>
+        <w:pStyle w:val="berschrift2"/>
+      </w:pPr>
+      <w:bookmarkStart w:id="29" w:name="_Toc373613567"/>
+      <w:r>
+        <w:lastRenderedPageBreak/>
+        <w:t>Keyboard shortcuts</w:t>
+      </w:r>
+      <w:bookmarkEnd w:id="29"/>
     </w:p>
     <w:p>
       <w:pPr>
         <w:pStyle w:val="Textkrper"/>
       </w:pPr>
       <w:r>
-        <w:t xml:space="preserve">The </w:t>
-      </w:r>
-      <w:r>
-        <w:rPr>
-          <w:rStyle w:val="UI-Verweis"/>
-        </w:rPr>
-        <w:t>Suggestions</w:t>
-      </w:r>
-      <w:r>
-        <w:t xml:space="preserve"> button shows or hides the list of similar translation texts as described in the Suggestions section below. The </w:t>
-      </w:r>
-      <w:r>
-        <w:rPr>
-          <w:rStyle w:val="UI-Verweis"/>
-        </w:rPr>
-        <w:t>Comment</w:t>
-      </w:r>
-      <w:r>
-        <w:t xml:space="preserve"> button shows or hides the comment input field for all text keys. The text key comment can explain a text key</w:t>
-      </w:r>
-      <w:r>
-        <w:t>’</w:t>
-      </w:r>
-      <w:r>
-        <w:t>s usage and help in choosing a reasonable translation. See the Text editing section above.</w:t>
-      </w:r>
-    </w:p>
-    <w:p>
-      <w:pPr>
-        <w:pStyle w:val="Textkrper"/>
-      </w:pPr>
-      <w:r>
-        <w:t>To find text key names or occur</w:t>
-      </w:r>
-      <w:r>
-        <w:t>r</w:t>
-      </w:r>
-      <w:r>
-        <w:t xml:space="preserve">ences of certain words, type the search terms into the input field next to the </w:t>
-      </w:r>
-      <w:r>
-        <w:rPr>
-          <w:rStyle w:val="UI-Verweis"/>
-        </w:rPr>
-        <w:t>Search term</w:t>
-      </w:r>
-      <w:r>
-        <w:t xml:space="preserve"> label. Matching text keys will be displayed in the tree view as you type your query. </w:t>
-      </w:r>
-      <w:r>
-        <w:rPr>
-          <w:rStyle w:val="TODO"/>
-        </w:rPr>
-        <w:t>Options</w:t>
-      </w:r>
-    </w:p>
-    <w:p>
-      <w:pPr>
-        <w:pStyle w:val="Textkrper"/>
-      </w:pPr>
-      <w:r>
-        <w:t xml:space="preserve">The </w:t>
-      </w:r>
-      <w:r>
-        <w:rPr>
-          <w:rStyle w:val="UI-Verweis"/>
-        </w:rPr>
-        <w:t>problems</w:t>
-      </w:r>
-      <w:r>
-        <w:t xml:space="preserve"> filter button shows the current number of text keys with validation errors and switches the filter to only show these text keys. You can use it to quickly find and handle all problems with translation texts. Text keys do not disappear from the filter view when the problem is resolved until you modify the filter settings again.</w:t>
-      </w:r>
-    </w:p>
-    <w:p>
-      <w:pPr>
-        <w:pStyle w:val="Textkrper"/>
-        <w:rPr>
-          <w:rStyle w:val="TODO"/>
-        </w:rPr>
-      </w:pPr>
-      <w:r>
-        <w:rPr>
-          <w:rStyle w:val="TODO"/>
-        </w:rPr>
-        <w:t>Culture filter</w:t>
-      </w:r>
-    </w:p>
-    <w:p>
-      <w:pPr>
-        <w:pStyle w:val="berschrift2"/>
-      </w:pPr>
-      <w:bookmarkStart w:id="26" w:name="_Toc373613564"/>
-      <w:r>
-        <w:t>Application settings</w:t>
-      </w:r>
-      <w:bookmarkEnd w:id="26"/>
-    </w:p>
-    <w:p>
-      <w:pPr>
-        <w:pStyle w:val="Textkrper"/>
-        <w:rPr>
-          <w:rStyle w:val="TODO"/>
-        </w:rPr>
-      </w:pPr>
-      <w:r>
-        <w:rPr>
-          <w:rStyle w:val="TODO"/>
-        </w:rPr>
-        <w:t>TODO</w:t>
-      </w:r>
-    </w:p>
-    <w:p>
-      <w:pPr>
-        <w:pStyle w:val="berschrift2"/>
-      </w:pPr>
-      <w:bookmarkStart w:id="27" w:name="_Toc373613565"/>
-      <w:r>
-        <w:t>Validation</w:t>
-      </w:r>
-      <w:bookmarkEnd w:id="27"/>
-    </w:p>
-    <w:p>
-      <w:pPr>
-        <w:pStyle w:val="Textkrper"/>
-      </w:pPr>
-      <w:r>
-        <w:t>To support the user to create high quality and consistent translations, the editor performs a number of tests on the entered translation texts. If any problem was found, the text key icon in the tree changes its colour from black to red and a short description of the problem is displayed next to the key. All parent tree nodes of a key with a problem are also red so that nothing goes unnoticed. You can also use the filter option to quic</w:t>
-      </w:r>
-      <w:r>
-        <w:t>k</w:t>
-      </w:r>
-      <w:r>
-        <w:t>ly find and handle all problems, as described above. Each message is described below:</w:t>
-      </w:r>
-    </w:p>
-    <w:p>
-      <w:pPr>
-        <w:pStyle w:val="Textkrper"/>
-      </w:pPr>
-      <w:r>
-        <w:rPr>
-          <w:rStyle w:val="Inline-berschrift"/>
-        </w:rPr>
-        <w:t>Additional placeholder.</w:t>
-      </w:r>
-      <w:r>
-        <w:t xml:space="preserve"> A translation text contains a placeholder that does not occur in the text of the pr</w:t>
-      </w:r>
-      <w:r>
-        <w:t>i</w:t>
-      </w:r>
-      <w:r>
-        <w:t>mary culture. This placeholder will likely not get any data at runtime.</w:t>
-      </w:r>
-    </w:p>
-    <w:p>
-      <w:pPr>
-        <w:pStyle w:val="Textkrper"/>
-      </w:pPr>
-      <w:r>
-        <w:rPr>
-          <w:rStyle w:val="Inline-berschrift"/>
-        </w:rPr>
-        <w:lastRenderedPageBreak/>
-        <w:t>Duplicate count/modulo.</w:t>
-      </w:r>
-      <w:r>
-        <w:t xml:space="preserve"> There are multiple quantified text items for the same combination of count and modulo. They must be unique or an arbitrary instance will be selected at runtime.</w:t>
-      </w:r>
-    </w:p>
-    <w:p>
-      <w:pPr>
-        <w:pStyle w:val="Textkrper"/>
-      </w:pPr>
-      <w:r>
-        <w:rPr>
-          <w:rStyle w:val="Inline-berschrift"/>
-        </w:rPr>
-        <w:t>Inconsistent punctuation.</w:t>
-      </w:r>
-      <w:r>
-        <w:t xml:space="preserve"> A translation text has a different spacing at the beginning or end, or a different punctuation at the end than the text of the primary culture. This may lead to inconsistent layout or misunde</w:t>
-      </w:r>
-      <w:r>
-        <w:t>r</w:t>
-      </w:r>
-      <w:r>
-        <w:t>standings in the user interface.</w:t>
-      </w:r>
-    </w:p>
-    <w:p>
-      <w:pPr>
-        <w:pStyle w:val="Textkrper"/>
-      </w:pPr>
-      <w:r>
-        <w:rPr>
-          <w:rStyle w:val="Inline-berschrift"/>
-        </w:rPr>
-        <w:t>Invalid count.</w:t>
-      </w:r>
-      <w:r>
-        <w:t xml:space="preserve"> A negative count value was entered or the count value for a quantified text is missing. Don</w:t>
-      </w:r>
-      <w:r>
-        <w:t>’</w:t>
-      </w:r>
-      <w:r>
-        <w:t>t use quantified texts if there</w:t>
-      </w:r>
-      <w:r>
-        <w:t>’</w:t>
-      </w:r>
-      <w:r>
-        <w:t>s nothing to quantify.</w:t>
-      </w:r>
-    </w:p>
-    <w:p>
-      <w:pPr>
-        <w:pStyle w:val="Textkrper"/>
-      </w:pPr>
-      <w:r>
-        <w:rPr>
-          <w:rStyle w:val="Inline-berschrift"/>
-        </w:rPr>
-        <w:t>Invalid modulo.</w:t>
-      </w:r>
-      <w:r>
-        <w:t xml:space="preserve"> A negative modulo or a modulo of 0 or 1 or greater than 1000 was entered.</w:t>
-      </w:r>
-    </w:p>
-    <w:p>
-      <w:pPr>
-        <w:pStyle w:val="Textkrper"/>
-      </w:pPr>
-      <w:r>
-        <w:rPr>
-          <w:rStyle w:val="Inline-berschrift"/>
-        </w:rPr>
-        <w:t>Missing placeholder.</w:t>
-      </w:r>
-      <w:r>
-        <w:t xml:space="preserve"> In any translation text, at least one of the placeholders used in the primary culture is missing. The user will probably see less information when using that language. Each placeholder name is counted only once, no matter how often it occurs in a single text.</w:t>
-      </w:r>
-    </w:p>
-    <w:p>
-      <w:pPr>
-        <w:pStyle w:val="Textkrper"/>
-      </w:pPr>
-      <w:r>
-        <w:rPr>
-          <w:rStyle w:val="Inline-berschrift"/>
-        </w:rPr>
-        <w:t>Missing referenced key.</w:t>
-      </w:r>
-      <w:r>
-        <w:t xml:space="preserve"> A translation text is referencing another text key that does not exist in the dictio</w:t>
-      </w:r>
-      <w:r>
-        <w:t>n</w:t>
-      </w:r>
-      <w:r>
-        <w:t>ary.</w:t>
-      </w:r>
-    </w:p>
-    <w:p>
-      <w:pPr>
-        <w:pStyle w:val="Textkrper"/>
-      </w:pPr>
-      <w:r>
-        <w:rPr>
-          <w:rStyle w:val="Inline-berschrift"/>
-        </w:rPr>
-        <w:t>Missing translation.</w:t>
-      </w:r>
-      <w:r>
-        <w:t xml:space="preserve"> For at least one language, no translation text was entered. If a non-region-specific cu</w:t>
-      </w:r>
-      <w:r>
-        <w:t>l</w:t>
-      </w:r>
-      <w:r>
-        <w:t>ture is available, this is what is checked. Additional region-specific cultures are optional in this case. If only region-specific cultures are available for a language, all of them must have a translation text set.</w:t>
-      </w:r>
-    </w:p>
-    <w:p>
-      <w:pPr>
-        <w:pStyle w:val="Textkrper"/>
-      </w:pPr>
-      <w:r>
-        <w:rPr>
-          <w:rStyle w:val="Inline-berschrift"/>
-        </w:rPr>
-        <w:t xml:space="preserve">Referenced key loop. </w:t>
-      </w:r>
-      <w:r>
-        <w:t>A translation text is referencing its own text key or another text key that eventually leads to a referencing loop. The actual translation text for this key (or any other key along the loop) cannot be correctly determined at runtime.</w:t>
-      </w:r>
-    </w:p>
-    <w:p>
-      <w:pPr>
-        <w:pStyle w:val="Textkrper"/>
-      </w:pPr>
-      <w:r>
-        <w:t>The problems are checked in their order of greatest significance and the first determined problem is indica</w:t>
-      </w:r>
-      <w:r>
-        <w:t>t</w:t>
-      </w:r>
-      <w:r>
-        <w:t>ed. If further problems were found, it is noted by “more errors”.</w:t>
-      </w:r>
-    </w:p>
-    <w:p>
-      <w:pPr>
-        <w:pStyle w:val="berschrift2"/>
-      </w:pPr>
-      <w:bookmarkStart w:id="28" w:name="_Toc373613566"/>
-      <w:r>
-        <w:t>Suggestions</w:t>
-      </w:r>
-      <w:bookmarkEnd w:id="28"/>
-    </w:p>
-    <w:p>
-      <w:pPr>
-        <w:pStyle w:val="Textkrper"/>
-      </w:pPr>
-      <w:r>
-        <w:t xml:space="preserve">Another feature to support the user in creating more consistent translations is suggestions. Based on the text of the primary culture, other texts with similar words are searched and listed along with their translation for the currently selected culture. This allows you to easily find other instances of the same word and use the same translation for it in the entire dictionary. The suggestions are displayed in a separate area below or next to the editor area, depending on your settings. It can be displayed and hidden with the </w:t>
-      </w:r>
-      <w:r>
-        <w:rPr>
-          <w:rStyle w:val="UI-Verweis"/>
-        </w:rPr>
-        <w:t>Suggestions</w:t>
-      </w:r>
-      <w:r>
-        <w:t xml:space="preserve"> button in the View section of the toolbar.</w:t>
-      </w:r>
-    </w:p>
-    <w:p>
-      <w:pPr>
-        <w:pStyle w:val="Textkrper"/>
-      </w:pPr>
-      <w:r>
-        <w:t>Translations for the suggested similar text keys are only displayed if you focus an input field of another cu</w:t>
-      </w:r>
-      <w:r>
-        <w:t>l</w:t>
-      </w:r>
-      <w:r>
-        <w:t>ture than the primary culture. In that case, only similar texts are displayed but no translations because they are obviously the same anyway.</w:t>
-      </w:r>
-    </w:p>
-    <w:p>
-      <w:pPr>
-        <w:pStyle w:val="Textkrper"/>
-      </w:pPr>
-      <w:r>
-        <w:t>All results are sorted by relevance, beginning with the most relevant match. The relevance of an item is co</w:t>
-      </w:r>
-      <w:r>
-        <w:t>m</w:t>
-      </w:r>
-      <w:r>
-        <w:t>puted by finding other texts that contain the same words, case-insensitive but otherwise as-spelled. Common stop words for a number of built-in languages are ignored. The longer the text, the less is the value of a si</w:t>
-      </w:r>
-      <w:r>
-        <w:t>n</w:t>
-      </w:r>
-      <w:r>
-        <w:t>gle matched word. This is a rather basic approach to find similar texts, don</w:t>
-      </w:r>
-      <w:r>
-        <w:t>’</w:t>
-      </w:r>
-      <w:r>
-        <w:t>t expect recognition of slightly different word forms and synonyms or any further intelligence like on popular web search engines for now.</w:t>
-      </w:r>
-    </w:p>
-    <w:p>
-      <w:pPr>
-        <w:pStyle w:val="berschrift2"/>
-      </w:pPr>
-      <w:bookmarkStart w:id="29" w:name="_Toc373613567"/>
-      <w:r>
-        <w:t>Keyboard shortcuts</w:t>
-      </w:r>
-      <w:bookmarkEnd w:id="29"/>
-    </w:p>
-    <w:p>
-      <w:pPr>
-        <w:pStyle w:val="Textkrper"/>
-      </w:pPr>
-      <w:r>
         <w:t>For improved productivity, the most important functions can be quickly accessed by keyboard shortcuts (hotkeys). The shortcuts for functions represented by a toolbar button are displayed in their tooltip. Other shortcuts may be less obvious.</w:t>
       </w:r>
     </w:p>
@@ -7143,7 +7280,6 @@
       </w:pPr>
       <w:bookmarkStart w:id="30" w:name="_Toc373613568"/>
       <w:r>
-        <w:lastRenderedPageBreak/>
         <w:t>Global shortcuts</w:t>
       </w:r>
       <w:bookmarkEnd w:id="30"/>
@@ -7169,7 +7305,12 @@
       </w:r>
       <w:r>
         <w:tab/>
-        <w:t>Add a new text key</w:t>
+      </w:r>
+      <w:r>
+        <w:t>Create</w:t>
+      </w:r>
+      <w:r>
+        <w:t xml:space="preserve"> a new text key</w:t>
       </w:r>
     </w:p>
     <w:p>
@@ -7460,7 +7601,13 @@
         <w:pStyle w:val="Textkrper"/>
       </w:pPr>
       <w:r>
-        <w:t>Often you need to translate many texts in an already existing application, when localisation must later be added to an application. It can be a lot of work to copy all the texts, add a new text key for each, paste the original text into TxEditor and finally write the code to access the new text key. This process is largely aut</w:t>
+        <w:t xml:space="preserve">Often you need to translate many texts in an already existing application, when localisation must later be added to an application. It can be a lot of work to copy all the texts, </w:t>
+      </w:r>
+      <w:r>
+        <w:t>create</w:t>
+      </w:r>
+      <w:r>
+        <w:t xml:space="preserve"> a new text key for each, paste the original text into TxEditor and finally write the code to access the new text key. This process is largely aut</w:t>
       </w:r>
       <w:r>
         <w:t>o</w:t>
@@ -7530,6 +7677,7 @@
         <w:pStyle w:val="Aufzhlungszeichen2"/>
       </w:pPr>
       <w:r>
+        <w:lastRenderedPageBreak/>
         <w:t>In XAML files, you first need to move any text from the element content into the corre</w:t>
       </w:r>
       <w:r>
@@ -7594,7 +7742,6 @@
         <w:pStyle w:val="Listennummer"/>
       </w:pPr>
       <w:r>
-        <w:lastRenderedPageBreak/>
         <w:t>The TxEditor text key wizard dialog appears in the bottom right corner of the screen (configurable). It allows you to select the source file language (selection is remembered but not automatically reco</w:t>
       </w:r>
       <w:r>
@@ -8711,7 +8858,7 @@
         <w:rStyle w:val="Seitenzahl"/>
         <w:noProof/>
       </w:rPr>
-      <w:t>2</w:t>
+      <w:t>4</w:t>
     </w:r>
     <w:r>
       <w:rPr>
@@ -8758,11 +8905,21 @@
         <w:tab w:val="right" w:pos="9639"/>
       </w:tabs>
     </w:pPr>
-    <w:fldSimple w:instr=" TITLE   \* MERGEFORMAT ">
-      <w:r>
-        <w:t>Tx Translation &amp; Localisation for .NET and WPF</w:t>
-      </w:r>
-    </w:fldSimple>
+    <w:r>
+      <w:fldChar w:fldCharType="begin"/>
+    </w:r>
+    <w:r>
+      <w:instrText xml:space="preserve"> TITLE   \* MERGEFORMAT </w:instrText>
+    </w:r>
+    <w:r>
+      <w:fldChar w:fldCharType="separate"/>
+    </w:r>
+    <w:r>
+      <w:t>Tx Translation &amp; Localisation for .NET and WPF</w:t>
+    </w:r>
+    <w:r>
+      <w:fldChar w:fldCharType="end"/>
+    </w:r>
     <w:r>
       <w:tab/>
     </w:r>
@@ -8784,22 +8941,45 @@
         <w:tab w:val="right" w:pos="9639"/>
       </w:tabs>
     </w:pPr>
-    <w:fldSimple w:instr=" TITLE   \* MERGEFORMAT ">
-      <w:r>
-        <w:t>Tx Translation &amp; Localisation for .NET and WPF</w:t>
-      </w:r>
-    </w:fldSimple>
+    <w:r>
+      <w:fldChar w:fldCharType="begin"/>
+    </w:r>
+    <w:r>
+      <w:instrText xml:space="preserve"> TITLE   \* MERGEFORMAT </w:instrText>
+    </w:r>
+    <w:r>
+      <w:fldChar w:fldCharType="separate"/>
+    </w:r>
+    <w:r>
+      <w:t>Tx Translation &amp; Localisation for .NET and WPF</w:t>
+    </w:r>
+    <w:r>
+      <w:fldChar w:fldCharType="end"/>
+    </w:r>
     <w:r>
       <w:tab/>
     </w:r>
-    <w:fldSimple w:instr=" STYLEREF  &quot;Überschrift 1&quot; \l  \* MERGEFORMAT ">
-      <w:r>
-        <w:rPr>
-          <w:noProof/>
-        </w:rPr>
-        <w:t>Text key best practices</w:t>
-      </w:r>
-    </w:fldSimple>
+    <w:r>
+      <w:fldChar w:fldCharType="begin"/>
+    </w:r>
+    <w:r>
+      <w:instrText xml:space="preserve"> STYLEREF  "Überschrift 1" \l  \* MERGEFORMAT </w:instrText>
+    </w:r>
+    <w:r>
+      <w:fldChar w:fldCharType="separate"/>
+    </w:r>
+    <w:r>
+      <w:rPr>
+        <w:noProof/>
+      </w:rPr>
+      <w:t>Using the Tx class</w:t>
+    </w:r>
+    <w:r>
+      <w:rPr>
+        <w:noProof/>
+      </w:rPr>
+      <w:fldChar w:fldCharType="end"/>
+    </w:r>
     <w:r>
       <w:tab/>
     </w:r>
@@ -13381,7 +13561,7 @@
 </file>
 
 <file path=customXml/itemProps1.xml><?xml version="1.0" encoding="utf-8"?>
-<ds:datastoreItem xmlns:ds="http://schemas.openxmlformats.org/officeDocument/2006/customXml" ds:itemID="{ACF0D6B4-27ED-4703-B259-3CB436DC7707}">
+<ds:datastoreItem xmlns:ds="http://schemas.openxmlformats.org/officeDocument/2006/customXml" ds:itemID="{9BC57104-6183-435D-A216-43F1C0871781}">
   <ds:schemaRefs>
     <ds:schemaRef ds:uri="http://schemas.openxmlformats.org/officeDocument/2006/bibliography"/>
   </ds:schemaRefs>

</xml_diff>

<commit_message>
Changed namespace from TxLib to Unclassified.TxLib
* Changed namespace to be more consistent
* TxLib assembly file is now called Unclassified.TxLib.dll
* Share code update for the build script
* Minor updates to the documentation (.docx only)
</commit_message>
<xml_diff>
--- a/Tx Documentation.docx
+++ b/Tx Documentation.docx
@@ -155,6 +155,8 @@
       <w:pPr>
         <w:jc w:val="center"/>
       </w:pPr>
+      <w:bookmarkStart w:id="0" w:name="_GoBack"/>
+      <w:bookmarkEnd w:id="0"/>
     </w:p>
     <w:p>
       <w:pPr>
@@ -212,16 +214,22 @@
         <w:jc w:val="center"/>
       </w:pPr>
       <w:r>
-        <w:t>Last updated on 2013-</w:t>
-      </w:r>
-      <w:r>
-        <w:t>11</w:t>
+        <w:t>Last updated on 201</w:t>
+      </w:r>
+      <w:r>
+        <w:t>4</w:t>
       </w:r>
       <w:r>
         <w:t>-</w:t>
       </w:r>
       <w:r>
-        <w:t>30</w:t>
+        <w:t>02</w:t>
+      </w:r>
+      <w:r>
+        <w:t>-</w:t>
+      </w:r>
+      <w:r>
+        <w:t>24</w:t>
       </w:r>
       <w:r>
         <w:t xml:space="preserve"> [DRAFT VERSION]</w:t>
@@ -297,7 +305,7 @@
       <w:r>
         <w:fldChar w:fldCharType="separate"/>
       </w:r>
-      <w:hyperlink w:anchor="_Toc373613539" w:history="1">
+      <w:hyperlink w:anchor="_Toc381036763" w:history="1">
         <w:r>
           <w:rPr>
             <w:rStyle w:val="Hyperlink"/>
@@ -341,7 +349,7 @@
             <w:noProof/>
             <w:webHidden/>
           </w:rPr>
-          <w:instrText xml:space="preserve"> PAGEREF _Toc373613539 \h </w:instrText>
+          <w:instrText xml:space="preserve"> PAGEREF _Toc381036763 \h </w:instrText>
         </w:r>
         <w:r>
           <w:rPr>
@@ -387,7 +395,7 @@
           <w:lang w:val="de-DE"/>
         </w:rPr>
       </w:pPr>
-      <w:hyperlink w:anchor="_Toc373613540" w:history="1">
+      <w:hyperlink w:anchor="_Toc381036764" w:history="1">
         <w:r>
           <w:rPr>
             <w:rStyle w:val="Hyperlink"/>
@@ -431,7 +439,7 @@
             <w:noProof/>
             <w:webHidden/>
           </w:rPr>
-          <w:instrText xml:space="preserve"> PAGEREF _Toc373613540 \h </w:instrText>
+          <w:instrText xml:space="preserve"> PAGEREF _Toc381036764 \h </w:instrText>
         </w:r>
         <w:r>
           <w:rPr>
@@ -477,7 +485,7 @@
           <w:lang w:val="de-DE"/>
         </w:rPr>
       </w:pPr>
-      <w:hyperlink w:anchor="_Toc373613541" w:history="1">
+      <w:hyperlink w:anchor="_Toc381036765" w:history="1">
         <w:r>
           <w:rPr>
             <w:rStyle w:val="Hyperlink"/>
@@ -521,7 +529,7 @@
             <w:noProof/>
             <w:webHidden/>
           </w:rPr>
-          <w:instrText xml:space="preserve"> PAGEREF _Toc373613541 \h </w:instrText>
+          <w:instrText xml:space="preserve"> PAGEREF _Toc381036765 \h </w:instrText>
         </w:r>
         <w:r>
           <w:rPr>
@@ -563,7 +571,7 @@
           <w:lang w:val="de-DE"/>
         </w:rPr>
       </w:pPr>
-      <w:hyperlink w:anchor="_Toc373613542" w:history="1">
+      <w:hyperlink w:anchor="_Toc381036766" w:history="1">
         <w:r>
           <w:rPr>
             <w:rStyle w:val="Hyperlink"/>
@@ -607,7 +615,7 @@
             <w:noProof/>
             <w:webHidden/>
           </w:rPr>
-          <w:instrText xml:space="preserve"> PAGEREF _Toc373613542 \h </w:instrText>
+          <w:instrText xml:space="preserve"> PAGEREF _Toc381036766 \h </w:instrText>
         </w:r>
         <w:r>
           <w:rPr>
@@ -653,7 +661,7 @@
           <w:lang w:val="de-DE"/>
         </w:rPr>
       </w:pPr>
-      <w:hyperlink w:anchor="_Toc373613543" w:history="1">
+      <w:hyperlink w:anchor="_Toc381036767" w:history="1">
         <w:r>
           <w:rPr>
             <w:rStyle w:val="Hyperlink"/>
@@ -697,7 +705,7 @@
             <w:noProof/>
             <w:webHidden/>
           </w:rPr>
-          <w:instrText xml:space="preserve"> PAGEREF _Toc373613543 \h </w:instrText>
+          <w:instrText xml:space="preserve"> PAGEREF _Toc381036767 \h </w:instrText>
         </w:r>
         <w:r>
           <w:rPr>
@@ -743,7 +751,7 @@
           <w:lang w:val="de-DE"/>
         </w:rPr>
       </w:pPr>
-      <w:hyperlink w:anchor="_Toc373613544" w:history="1">
+      <w:hyperlink w:anchor="_Toc381036768" w:history="1">
         <w:r>
           <w:rPr>
             <w:rStyle w:val="Hyperlink"/>
@@ -787,7 +795,7 @@
             <w:noProof/>
             <w:webHidden/>
           </w:rPr>
-          <w:instrText xml:space="preserve"> PAGEREF _Toc373613544 \h </w:instrText>
+          <w:instrText xml:space="preserve"> PAGEREF _Toc381036768 \h </w:instrText>
         </w:r>
         <w:r>
           <w:rPr>
@@ -833,7 +841,7 @@
           <w:lang w:val="de-DE"/>
         </w:rPr>
       </w:pPr>
-      <w:hyperlink w:anchor="_Toc373613545" w:history="1">
+      <w:hyperlink w:anchor="_Toc381036769" w:history="1">
         <w:r>
           <w:rPr>
             <w:rStyle w:val="Hyperlink"/>
@@ -877,7 +885,7 @@
             <w:noProof/>
             <w:webHidden/>
           </w:rPr>
-          <w:instrText xml:space="preserve"> PAGEREF _Toc373613545 \h </w:instrText>
+          <w:instrText xml:space="preserve"> PAGEREF _Toc381036769 \h </w:instrText>
         </w:r>
         <w:r>
           <w:rPr>
@@ -897,7 +905,7 @@
             <w:noProof/>
             <w:webHidden/>
           </w:rPr>
-          <w:t>4</w:t>
+          <w:t>5</w:t>
         </w:r>
         <w:r>
           <w:rPr>
@@ -923,7 +931,7 @@
           <w:lang w:val="de-DE"/>
         </w:rPr>
       </w:pPr>
-      <w:hyperlink w:anchor="_Toc373613546" w:history="1">
+      <w:hyperlink w:anchor="_Toc381036770" w:history="1">
         <w:r>
           <w:rPr>
             <w:rStyle w:val="Hyperlink"/>
@@ -967,7 +975,7 @@
             <w:noProof/>
             <w:webHidden/>
           </w:rPr>
-          <w:instrText xml:space="preserve"> PAGEREF _Toc373613546 \h </w:instrText>
+          <w:instrText xml:space="preserve"> PAGEREF _Toc381036770 \h </w:instrText>
         </w:r>
         <w:r>
           <w:rPr>
@@ -1013,7 +1021,7 @@
           <w:lang w:val="de-DE"/>
         </w:rPr>
       </w:pPr>
-      <w:hyperlink w:anchor="_Toc373613547" w:history="1">
+      <w:hyperlink w:anchor="_Toc381036771" w:history="1">
         <w:r>
           <w:rPr>
             <w:rStyle w:val="Hyperlink"/>
@@ -1057,7 +1065,7 @@
             <w:noProof/>
             <w:webHidden/>
           </w:rPr>
-          <w:instrText xml:space="preserve"> PAGEREF _Toc373613547 \h </w:instrText>
+          <w:instrText xml:space="preserve"> PAGEREF _Toc381036771 \h </w:instrText>
         </w:r>
         <w:r>
           <w:rPr>
@@ -1103,7 +1111,7 @@
           <w:lang w:val="de-DE"/>
         </w:rPr>
       </w:pPr>
-      <w:hyperlink w:anchor="_Toc373613548" w:history="1">
+      <w:hyperlink w:anchor="_Toc381036772" w:history="1">
         <w:r>
           <w:rPr>
             <w:rStyle w:val="Hyperlink"/>
@@ -1147,7 +1155,7 @@
             <w:noProof/>
             <w:webHidden/>
           </w:rPr>
-          <w:instrText xml:space="preserve"> PAGEREF _Toc373613548 \h </w:instrText>
+          <w:instrText xml:space="preserve"> PAGEREF _Toc381036772 \h </w:instrText>
         </w:r>
         <w:r>
           <w:rPr>
@@ -1167,7 +1175,7 @@
             <w:noProof/>
             <w:webHidden/>
           </w:rPr>
-          <w:t>5</w:t>
+          <w:t>6</w:t>
         </w:r>
         <w:r>
           <w:rPr>
@@ -1193,7 +1201,7 @@
           <w:lang w:val="de-DE"/>
         </w:rPr>
       </w:pPr>
-      <w:hyperlink w:anchor="_Toc373613549" w:history="1">
+      <w:hyperlink w:anchor="_Toc381036773" w:history="1">
         <w:r>
           <w:rPr>
             <w:rStyle w:val="Hyperlink"/>
@@ -1237,7 +1245,7 @@
             <w:noProof/>
             <w:webHidden/>
           </w:rPr>
-          <w:instrText xml:space="preserve"> PAGEREF _Toc373613549 \h </w:instrText>
+          <w:instrText xml:space="preserve"> PAGEREF _Toc381036773 \h </w:instrText>
         </w:r>
         <w:r>
           <w:rPr>
@@ -1283,7 +1291,7 @@
           <w:lang w:val="de-DE"/>
         </w:rPr>
       </w:pPr>
-      <w:hyperlink w:anchor="_Toc373613550" w:history="1">
+      <w:hyperlink w:anchor="_Toc381036774" w:history="1">
         <w:r>
           <w:rPr>
             <w:rStyle w:val="Hyperlink"/>
@@ -1327,7 +1335,7 @@
             <w:noProof/>
             <w:webHidden/>
           </w:rPr>
-          <w:instrText xml:space="preserve"> PAGEREF _Toc373613550 \h </w:instrText>
+          <w:instrText xml:space="preserve"> PAGEREF _Toc381036774 \h </w:instrText>
         </w:r>
         <w:r>
           <w:rPr>
@@ -1347,7 +1355,7 @@
             <w:noProof/>
             <w:webHidden/>
           </w:rPr>
-          <w:t>6</w:t>
+          <w:t>7</w:t>
         </w:r>
         <w:r>
           <w:rPr>
@@ -1373,7 +1381,7 @@
           <w:lang w:val="de-DE"/>
         </w:rPr>
       </w:pPr>
-      <w:hyperlink w:anchor="_Toc373613551" w:history="1">
+      <w:hyperlink w:anchor="_Toc381036775" w:history="1">
         <w:r>
           <w:rPr>
             <w:rStyle w:val="Hyperlink"/>
@@ -1417,7 +1425,7 @@
             <w:noProof/>
             <w:webHidden/>
           </w:rPr>
-          <w:instrText xml:space="preserve"> PAGEREF _Toc373613551 \h </w:instrText>
+          <w:instrText xml:space="preserve"> PAGEREF _Toc381036775 \h </w:instrText>
         </w:r>
         <w:r>
           <w:rPr>
@@ -1437,7 +1445,7 @@
             <w:noProof/>
             <w:webHidden/>
           </w:rPr>
-          <w:t>7</w:t>
+          <w:t>8</w:t>
         </w:r>
         <w:r>
           <w:rPr>
@@ -1463,7 +1471,7 @@
           <w:lang w:val="de-DE"/>
         </w:rPr>
       </w:pPr>
-      <w:hyperlink w:anchor="_Toc373613552" w:history="1">
+      <w:hyperlink w:anchor="_Toc381036776" w:history="1">
         <w:r>
           <w:rPr>
             <w:rStyle w:val="Hyperlink"/>
@@ -1507,7 +1515,7 @@
             <w:noProof/>
             <w:webHidden/>
           </w:rPr>
-          <w:instrText xml:space="preserve"> PAGEREF _Toc373613552 \h </w:instrText>
+          <w:instrText xml:space="preserve"> PAGEREF _Toc381036776 \h </w:instrText>
         </w:r>
         <w:r>
           <w:rPr>
@@ -1549,7 +1557,7 @@
           <w:lang w:val="de-DE"/>
         </w:rPr>
       </w:pPr>
-      <w:hyperlink w:anchor="_Toc373613553" w:history="1">
+      <w:hyperlink w:anchor="_Toc381036777" w:history="1">
         <w:r>
           <w:rPr>
             <w:rStyle w:val="Hyperlink"/>
@@ -1593,7 +1601,7 @@
             <w:noProof/>
             <w:webHidden/>
           </w:rPr>
-          <w:instrText xml:space="preserve"> PAGEREF _Toc373613553 \h </w:instrText>
+          <w:instrText xml:space="preserve"> PAGEREF _Toc381036777 \h </w:instrText>
         </w:r>
         <w:r>
           <w:rPr>
@@ -1639,7 +1647,7 @@
           <w:lang w:val="de-DE"/>
         </w:rPr>
       </w:pPr>
-      <w:hyperlink w:anchor="_Toc373613554" w:history="1">
+      <w:hyperlink w:anchor="_Toc381036778" w:history="1">
         <w:r>
           <w:rPr>
             <w:rStyle w:val="Hyperlink"/>
@@ -1683,7 +1691,7 @@
             <w:noProof/>
             <w:webHidden/>
           </w:rPr>
-          <w:instrText xml:space="preserve"> PAGEREF _Toc373613554 \h </w:instrText>
+          <w:instrText xml:space="preserve"> PAGEREF _Toc381036778 \h </w:instrText>
         </w:r>
         <w:r>
           <w:rPr>
@@ -1729,7 +1737,7 @@
           <w:lang w:val="de-DE"/>
         </w:rPr>
       </w:pPr>
-      <w:hyperlink w:anchor="_Toc373613555" w:history="1">
+      <w:hyperlink w:anchor="_Toc381036779" w:history="1">
         <w:r>
           <w:rPr>
             <w:rStyle w:val="Hyperlink"/>
@@ -1773,7 +1781,7 @@
             <w:noProof/>
             <w:webHidden/>
           </w:rPr>
-          <w:instrText xml:space="preserve"> PAGEREF _Toc373613555 \h </w:instrText>
+          <w:instrText xml:space="preserve"> PAGEREF _Toc381036779 \h </w:instrText>
         </w:r>
         <w:r>
           <w:rPr>
@@ -1819,7 +1827,7 @@
           <w:lang w:val="de-DE"/>
         </w:rPr>
       </w:pPr>
-      <w:hyperlink w:anchor="_Toc373613556" w:history="1">
+      <w:hyperlink w:anchor="_Toc381036780" w:history="1">
         <w:r>
           <w:rPr>
             <w:rStyle w:val="Hyperlink"/>
@@ -1863,7 +1871,7 @@
             <w:noProof/>
             <w:webHidden/>
           </w:rPr>
-          <w:instrText xml:space="preserve"> PAGEREF _Toc373613556 \h </w:instrText>
+          <w:instrText xml:space="preserve"> PAGEREF _Toc381036780 \h </w:instrText>
         </w:r>
         <w:r>
           <w:rPr>
@@ -1909,7 +1917,7 @@
           <w:lang w:val="de-DE"/>
         </w:rPr>
       </w:pPr>
-      <w:hyperlink w:anchor="_Toc373613557" w:history="1">
+      <w:hyperlink w:anchor="_Toc381036781" w:history="1">
         <w:r>
           <w:rPr>
             <w:rStyle w:val="Hyperlink"/>
@@ -1953,7 +1961,7 @@
             <w:noProof/>
             <w:webHidden/>
           </w:rPr>
-          <w:instrText xml:space="preserve"> PAGEREF _Toc373613557 \h </w:instrText>
+          <w:instrText xml:space="preserve"> PAGEREF _Toc381036781 \h </w:instrText>
         </w:r>
         <w:r>
           <w:rPr>
@@ -1999,7 +2007,7 @@
           <w:lang w:val="de-DE"/>
         </w:rPr>
       </w:pPr>
-      <w:hyperlink w:anchor="_Toc373613558" w:history="1">
+      <w:hyperlink w:anchor="_Toc381036782" w:history="1">
         <w:r>
           <w:rPr>
             <w:rStyle w:val="Hyperlink"/>
@@ -2043,7 +2051,7 @@
             <w:noProof/>
             <w:webHidden/>
           </w:rPr>
-          <w:instrText xml:space="preserve"> PAGEREF _Toc373613558 \h </w:instrText>
+          <w:instrText xml:space="preserve"> PAGEREF _Toc381036782 \h </w:instrText>
         </w:r>
         <w:r>
           <w:rPr>
@@ -2089,7 +2097,7 @@
           <w:lang w:val="de-DE"/>
         </w:rPr>
       </w:pPr>
-      <w:hyperlink w:anchor="_Toc373613559" w:history="1">
+      <w:hyperlink w:anchor="_Toc381036783" w:history="1">
         <w:r>
           <w:rPr>
             <w:rStyle w:val="Hyperlink"/>
@@ -2133,7 +2141,7 @@
             <w:noProof/>
             <w:webHidden/>
           </w:rPr>
-          <w:instrText xml:space="preserve"> PAGEREF _Toc373613559 \h </w:instrText>
+          <w:instrText xml:space="preserve"> PAGEREF _Toc381036783 \h </w:instrText>
         </w:r>
         <w:r>
           <w:rPr>
@@ -2179,7 +2187,7 @@
           <w:lang w:val="de-DE"/>
         </w:rPr>
       </w:pPr>
-      <w:hyperlink w:anchor="_Toc373613560" w:history="1">
+      <w:hyperlink w:anchor="_Toc381036784" w:history="1">
         <w:r>
           <w:rPr>
             <w:rStyle w:val="Hyperlink"/>
@@ -2223,7 +2231,7 @@
             <w:noProof/>
             <w:webHidden/>
           </w:rPr>
-          <w:instrText xml:space="preserve"> PAGEREF _Toc373613560 \h </w:instrText>
+          <w:instrText xml:space="preserve"> PAGEREF _Toc381036784 \h </w:instrText>
         </w:r>
         <w:r>
           <w:rPr>
@@ -2269,7 +2277,7 @@
           <w:lang w:val="de-DE"/>
         </w:rPr>
       </w:pPr>
-      <w:hyperlink w:anchor="_Toc373613561" w:history="1">
+      <w:hyperlink w:anchor="_Toc381036785" w:history="1">
         <w:r>
           <w:rPr>
             <w:rStyle w:val="Hyperlink"/>
@@ -2313,7 +2321,7 @@
             <w:noProof/>
             <w:webHidden/>
           </w:rPr>
-          <w:instrText xml:space="preserve"> PAGEREF _Toc373613561 \h </w:instrText>
+          <w:instrText xml:space="preserve"> PAGEREF _Toc381036785 \h </w:instrText>
         </w:r>
         <w:r>
           <w:rPr>
@@ -2359,7 +2367,7 @@
           <w:lang w:val="de-DE"/>
         </w:rPr>
       </w:pPr>
-      <w:hyperlink w:anchor="_Toc373613562" w:history="1">
+      <w:hyperlink w:anchor="_Toc381036786" w:history="1">
         <w:r>
           <w:rPr>
             <w:rStyle w:val="Hyperlink"/>
@@ -2403,7 +2411,7 @@
             <w:noProof/>
             <w:webHidden/>
           </w:rPr>
-          <w:instrText xml:space="preserve"> PAGEREF _Toc373613562 \h </w:instrText>
+          <w:instrText xml:space="preserve"> PAGEREF _Toc381036786 \h </w:instrText>
         </w:r>
         <w:r>
           <w:rPr>
@@ -2449,7 +2457,7 @@
           <w:lang w:val="de-DE"/>
         </w:rPr>
       </w:pPr>
-      <w:hyperlink w:anchor="_Toc373613563" w:history="1">
+      <w:hyperlink w:anchor="_Toc381036787" w:history="1">
         <w:r>
           <w:rPr>
             <w:rStyle w:val="Hyperlink"/>
@@ -2493,7 +2501,7 @@
             <w:noProof/>
             <w:webHidden/>
           </w:rPr>
-          <w:instrText xml:space="preserve"> PAGEREF _Toc373613563 \h </w:instrText>
+          <w:instrText xml:space="preserve"> PAGEREF _Toc381036787 \h </w:instrText>
         </w:r>
         <w:r>
           <w:rPr>
@@ -2539,7 +2547,7 @@
           <w:lang w:val="de-DE"/>
         </w:rPr>
       </w:pPr>
-      <w:hyperlink w:anchor="_Toc373613564" w:history="1">
+      <w:hyperlink w:anchor="_Toc381036788" w:history="1">
         <w:r>
           <w:rPr>
             <w:rStyle w:val="Hyperlink"/>
@@ -2583,7 +2591,7 @@
             <w:noProof/>
             <w:webHidden/>
           </w:rPr>
-          <w:instrText xml:space="preserve"> PAGEREF _Toc373613564 \h </w:instrText>
+          <w:instrText xml:space="preserve"> PAGEREF _Toc381036788 \h </w:instrText>
         </w:r>
         <w:r>
           <w:rPr>
@@ -2629,7 +2637,7 @@
           <w:lang w:val="de-DE"/>
         </w:rPr>
       </w:pPr>
-      <w:hyperlink w:anchor="_Toc373613565" w:history="1">
+      <w:hyperlink w:anchor="_Toc381036789" w:history="1">
         <w:r>
           <w:rPr>
             <w:rStyle w:val="Hyperlink"/>
@@ -2673,7 +2681,7 @@
             <w:noProof/>
             <w:webHidden/>
           </w:rPr>
-          <w:instrText xml:space="preserve"> PAGEREF _Toc373613565 \h </w:instrText>
+          <w:instrText xml:space="preserve"> PAGEREF _Toc381036789 \h </w:instrText>
         </w:r>
         <w:r>
           <w:rPr>
@@ -2719,7 +2727,7 @@
           <w:lang w:val="de-DE"/>
         </w:rPr>
       </w:pPr>
-      <w:hyperlink w:anchor="_Toc373613566" w:history="1">
+      <w:hyperlink w:anchor="_Toc381036790" w:history="1">
         <w:r>
           <w:rPr>
             <w:rStyle w:val="Hyperlink"/>
@@ -2763,7 +2771,7 @@
             <w:noProof/>
             <w:webHidden/>
           </w:rPr>
-          <w:instrText xml:space="preserve"> PAGEREF _Toc373613566 \h </w:instrText>
+          <w:instrText xml:space="preserve"> PAGEREF _Toc381036790 \h </w:instrText>
         </w:r>
         <w:r>
           <w:rPr>
@@ -2809,7 +2817,7 @@
           <w:lang w:val="de-DE"/>
         </w:rPr>
       </w:pPr>
-      <w:hyperlink w:anchor="_Toc373613567" w:history="1">
+      <w:hyperlink w:anchor="_Toc381036791" w:history="1">
         <w:r>
           <w:rPr>
             <w:rStyle w:val="Hyperlink"/>
@@ -2853,7 +2861,7 @@
             <w:noProof/>
             <w:webHidden/>
           </w:rPr>
-          <w:instrText xml:space="preserve"> PAGEREF _Toc373613567 \h </w:instrText>
+          <w:instrText xml:space="preserve"> PAGEREF _Toc381036791 \h </w:instrText>
         </w:r>
         <w:r>
           <w:rPr>
@@ -2873,7 +2881,7 @@
             <w:noProof/>
             <w:webHidden/>
           </w:rPr>
-          <w:t>13</w:t>
+          <w:t>14</w:t>
         </w:r>
         <w:r>
           <w:rPr>
@@ -2899,7 +2907,7 @@
           <w:lang w:val="de-DE"/>
         </w:rPr>
       </w:pPr>
-      <w:hyperlink w:anchor="_Toc373613568" w:history="1">
+      <w:hyperlink w:anchor="_Toc381036792" w:history="1">
         <w:r>
           <w:rPr>
             <w:rStyle w:val="Hyperlink"/>
@@ -2943,7 +2951,7 @@
             <w:noProof/>
             <w:webHidden/>
           </w:rPr>
-          <w:instrText xml:space="preserve"> PAGEREF _Toc373613568 \h </w:instrText>
+          <w:instrText xml:space="preserve"> PAGEREF _Toc381036792 \h </w:instrText>
         </w:r>
         <w:r>
           <w:rPr>
@@ -2989,7 +2997,7 @@
           <w:lang w:val="de-DE"/>
         </w:rPr>
       </w:pPr>
-      <w:hyperlink w:anchor="_Toc373613569" w:history="1">
+      <w:hyperlink w:anchor="_Toc381036793" w:history="1">
         <w:r>
           <w:rPr>
             <w:rStyle w:val="Hyperlink"/>
@@ -3033,7 +3041,7 @@
             <w:noProof/>
             <w:webHidden/>
           </w:rPr>
-          <w:instrText xml:space="preserve"> PAGEREF _Toc373613569 \h </w:instrText>
+          <w:instrText xml:space="preserve"> PAGEREF _Toc381036793 \h </w:instrText>
         </w:r>
         <w:r>
           <w:rPr>
@@ -3079,7 +3087,7 @@
           <w:lang w:val="de-DE"/>
         </w:rPr>
       </w:pPr>
-      <w:hyperlink w:anchor="_Toc373613570" w:history="1">
+      <w:hyperlink w:anchor="_Toc381036794" w:history="1">
         <w:r>
           <w:rPr>
             <w:rStyle w:val="Hyperlink"/>
@@ -3123,7 +3131,7 @@
             <w:noProof/>
             <w:webHidden/>
           </w:rPr>
-          <w:instrText xml:space="preserve"> PAGEREF _Toc373613570 \h </w:instrText>
+          <w:instrText xml:space="preserve"> PAGEREF _Toc381036794 \h </w:instrText>
         </w:r>
         <w:r>
           <w:rPr>
@@ -3169,7 +3177,7 @@
           <w:lang w:val="de-DE"/>
         </w:rPr>
       </w:pPr>
-      <w:hyperlink w:anchor="_Toc373613571" w:history="1">
+      <w:hyperlink w:anchor="_Toc381036795" w:history="1">
         <w:r>
           <w:rPr>
             <w:rStyle w:val="Hyperlink"/>
@@ -3213,7 +3221,7 @@
             <w:noProof/>
             <w:webHidden/>
           </w:rPr>
-          <w:instrText xml:space="preserve"> PAGEREF _Toc373613571 \h </w:instrText>
+          <w:instrText xml:space="preserve"> PAGEREF _Toc381036795 \h </w:instrText>
         </w:r>
         <w:r>
           <w:rPr>
@@ -3259,7 +3267,7 @@
           <w:lang w:val="de-DE"/>
         </w:rPr>
       </w:pPr>
-      <w:hyperlink w:anchor="_Toc373613572" w:history="1">
+      <w:hyperlink w:anchor="_Toc381036796" w:history="1">
         <w:r>
           <w:rPr>
             <w:rStyle w:val="Hyperlink"/>
@@ -3303,7 +3311,7 @@
             <w:noProof/>
             <w:webHidden/>
           </w:rPr>
-          <w:instrText xml:space="preserve"> PAGEREF _Toc373613572 \h </w:instrText>
+          <w:instrText xml:space="preserve"> PAGEREF _Toc381036796 \h </w:instrText>
         </w:r>
         <w:r>
           <w:rPr>
@@ -3345,7 +3353,7 @@
           <w:lang w:val="de-DE"/>
         </w:rPr>
       </w:pPr>
-      <w:hyperlink w:anchor="_Toc373613573" w:history="1">
+      <w:hyperlink w:anchor="_Toc381036797" w:history="1">
         <w:r>
           <w:rPr>
             <w:rStyle w:val="Hyperlink"/>
@@ -3389,7 +3397,7 @@
             <w:noProof/>
             <w:webHidden/>
           </w:rPr>
-          <w:instrText xml:space="preserve"> PAGEREF _Toc373613573 \h </w:instrText>
+          <w:instrText xml:space="preserve"> PAGEREF _Toc381036797 \h </w:instrText>
         </w:r>
         <w:r>
           <w:rPr>
@@ -3435,7 +3443,7 @@
           <w:lang w:val="de-DE"/>
         </w:rPr>
       </w:pPr>
-      <w:hyperlink w:anchor="_Toc373613574" w:history="1">
+      <w:hyperlink w:anchor="_Toc381036798" w:history="1">
         <w:r>
           <w:rPr>
             <w:rStyle w:val="Hyperlink"/>
@@ -3479,7 +3487,7 @@
             <w:noProof/>
             <w:webHidden/>
           </w:rPr>
-          <w:instrText xml:space="preserve"> PAGEREF _Toc373613574 \h </w:instrText>
+          <w:instrText xml:space="preserve"> PAGEREF _Toc381036798 \h </w:instrText>
         </w:r>
         <w:r>
           <w:rPr>
@@ -3525,7 +3533,7 @@
           <w:lang w:val="de-DE"/>
         </w:rPr>
       </w:pPr>
-      <w:hyperlink w:anchor="_Toc373613575" w:history="1">
+      <w:hyperlink w:anchor="_Toc381036799" w:history="1">
         <w:r>
           <w:rPr>
             <w:rStyle w:val="Hyperlink"/>
@@ -3569,7 +3577,7 @@
             <w:noProof/>
             <w:webHidden/>
           </w:rPr>
-          <w:instrText xml:space="preserve"> PAGEREF _Toc373613575 \h </w:instrText>
+          <w:instrText xml:space="preserve"> PAGEREF _Toc381036799 \h </w:instrText>
         </w:r>
         <w:r>
           <w:rPr>
@@ -3611,7 +3619,7 @@
           <w:lang w:val="de-DE"/>
         </w:rPr>
       </w:pPr>
-      <w:hyperlink w:anchor="_Toc373613576" w:history="1">
+      <w:hyperlink w:anchor="_Toc381036800" w:history="1">
         <w:r>
           <w:rPr>
             <w:rStyle w:val="Hyperlink"/>
@@ -3655,7 +3663,7 @@
             <w:noProof/>
             <w:webHidden/>
           </w:rPr>
-          <w:instrText xml:space="preserve"> PAGEREF _Toc373613576 \h </w:instrText>
+          <w:instrText xml:space="preserve"> PAGEREF _Toc381036800 \h </w:instrText>
         </w:r>
         <w:r>
           <w:rPr>
@@ -3701,7 +3709,7 @@
           <w:lang w:val="de-DE"/>
         </w:rPr>
       </w:pPr>
-      <w:hyperlink w:anchor="_Toc373613577" w:history="1">
+      <w:hyperlink w:anchor="_Toc381036801" w:history="1">
         <w:r>
           <w:rPr>
             <w:rStyle w:val="Hyperlink"/>
@@ -3745,7 +3753,7 @@
             <w:noProof/>
             <w:webHidden/>
           </w:rPr>
-          <w:instrText xml:space="preserve"> PAGEREF _Toc373613577 \h </w:instrText>
+          <w:instrText xml:space="preserve"> PAGEREF _Toc381036801 \h </w:instrText>
         </w:r>
         <w:r>
           <w:rPr>
@@ -3791,7 +3799,7 @@
           <w:lang w:val="de-DE"/>
         </w:rPr>
       </w:pPr>
-      <w:hyperlink w:anchor="_Toc373613578" w:history="1">
+      <w:hyperlink w:anchor="_Toc381036802" w:history="1">
         <w:r>
           <w:rPr>
             <w:rStyle w:val="Hyperlink"/>
@@ -3835,7 +3843,7 @@
             <w:noProof/>
             <w:webHidden/>
           </w:rPr>
-          <w:instrText xml:space="preserve"> PAGEREF _Toc373613578 \h </w:instrText>
+          <w:instrText xml:space="preserve"> PAGEREF _Toc381036802 \h </w:instrText>
         </w:r>
         <w:r>
           <w:rPr>
@@ -3890,12 +3898,12 @@
       <w:pPr>
         <w:pStyle w:val="berschrift1"/>
       </w:pPr>
-      <w:bookmarkStart w:id="0" w:name="_Toc373613539"/>
+      <w:bookmarkStart w:id="1" w:name="_Toc381036763"/>
       <w:r>
         <w:lastRenderedPageBreak/>
         <w:t>The Tx concept</w:t>
       </w:r>
-      <w:bookmarkEnd w:id="0"/>
+      <w:bookmarkEnd w:id="1"/>
     </w:p>
     <w:p>
       <w:pPr>
@@ -3999,33 +4007,25 @@
       <w:pPr>
         <w:pStyle w:val="berschrift2"/>
       </w:pPr>
-      <w:bookmarkStart w:id="1" w:name="_Toc373613540"/>
+      <w:bookmarkStart w:id="2" w:name="_Toc381036764"/>
       <w:r>
         <w:t>Text keys</w:t>
       </w:r>
-      <w:bookmarkEnd w:id="1"/>
+      <w:bookmarkEnd w:id="2"/>
     </w:p>
     <w:p>
       <w:pPr>
         <w:pStyle w:val="Textkrper"/>
       </w:pPr>
       <w:r>
-        <w:t xml:space="preserve">All texts are associated with text keys. A text key is a short string that uniquely identifies a text or phrase and is usually used in the application source code to refer to a specific text. Text keys can be freely assigned by the developer, but there are some structuring guidelines described at the end of this document and a few </w:t>
-      </w:r>
-      <w:bookmarkStart w:id="2" w:name="_GoBack"/>
-      <w:r>
-        <w:t>add</w:t>
-      </w:r>
-      <w:bookmarkEnd w:id="2"/>
-      <w:r>
-        <w:t>itional requirements when using the TxEditor tool.</w:t>
+        <w:t>All texts are associated with text keys. A text key is a short string that uniquely identifies a text or phrase and is usually used in the application source code to refer to a specific text. Text keys can be freely assigned by the developer, but there are some structuring guidelines described at the end of this document and a few additional requirements when using the TxEditor tool.</w:t>
       </w:r>
     </w:p>
     <w:p>
       <w:pPr>
         <w:pStyle w:val="berschrift2"/>
       </w:pPr>
-      <w:bookmarkStart w:id="3" w:name="_Toc373613541"/>
+      <w:bookmarkStart w:id="3" w:name="_Toc381036765"/>
       <w:r>
         <w:t>Cultures</w:t>
       </w:r>
@@ -4085,7 +4085,7 @@
       <w:pPr>
         <w:pStyle w:val="berschrift1"/>
       </w:pPr>
-      <w:bookmarkStart w:id="4" w:name="_Toc373613542"/>
+      <w:bookmarkStart w:id="4" w:name="_Toc381036766"/>
       <w:r>
         <w:lastRenderedPageBreak/>
         <w:t>Using the Tx class</w:t>
@@ -4112,36 +4112,640 @@
         <w:t>a</w:t>
       </w:r>
       <w:r>
-        <w:t>tion without creating or finding an instance of it first. The dictionary is loaded into memory which is usually done at application initialisation time. The dictionary is read from an XML file on disk or an embedded r</w:t>
+        <w:t xml:space="preserve">tion without creating or finding an instance of it first. The dictionary is loaded into memory which is usually done at application initialisation time. </w:t>
+      </w:r>
+      <w:r>
+        <w:t xml:space="preserve">It </w:t>
+      </w:r>
+      <w:r>
+        <w:t>is read from an XML file on disk or an embedded resource. When reading from files, they can optionally be monitored for changes so that the dictionary is immediately upda</w:t>
+      </w:r>
+      <w:r>
+        <w:t>t</w:t>
+      </w:r>
+      <w:r>
+        <w:t>ed</w:t>
+      </w:r>
+      <w:r>
+        <w:t xml:space="preserve"> when the dictionary file is modified</w:t>
+      </w:r>
+      <w:r>
+        <w:t>.</w:t>
+      </w:r>
+    </w:p>
+    <w:p>
+      <w:pPr>
+        <w:pStyle w:val="Textkrper"/>
+      </w:pPr>
+      <w:r>
+        <w:t xml:space="preserve">To start using the </w:t>
+      </w:r>
+      <w:r>
+        <w:rPr>
+          <w:rStyle w:val="Code"/>
+        </w:rPr>
+        <w:t>Tx</w:t>
+      </w:r>
+      <w:r>
+        <w:t xml:space="preserve"> class, you should first import the namespace:</w:t>
+      </w:r>
+    </w:p>
+    <w:p>
+      <w:pPr>
+        <w:pStyle w:val="Codeblock"/>
+      </w:pPr>
+      <w:r>
+        <w:t>using Unclassified.TxLib;</w:t>
+      </w:r>
+    </w:p>
+    <w:p>
+      <w:pPr>
+        <w:pStyle w:val="Textkrper"/>
+      </w:pPr>
+      <w:r>
+        <w:t xml:space="preserve">The main method of the </w:t>
+      </w:r>
+      <w:r>
+        <w:rPr>
+          <w:rStyle w:val="Code"/>
+        </w:rPr>
+        <w:t>Tx</w:t>
+      </w:r>
+      <w:r>
+        <w:t xml:space="preserve"> class is the shortcut method simply named </w:t>
+      </w:r>
+      <w:r>
+        <w:rPr>
+          <w:rStyle w:val="Codeverweis"/>
+        </w:rPr>
+        <w:t>T</w:t>
+      </w:r>
+      <w:r>
+        <w:t>. It accepts the text key and has mu</w:t>
+      </w:r>
+      <w:r>
+        <w:t>l</w:t>
+      </w:r>
+      <w:r>
+        <w:t>tiple overloads for additional parameters like a count or placeholder data. It returns the translated text as a string. Its use is as easy as</w:t>
+      </w:r>
+      <w:r>
+        <w:t>:</w:t>
+      </w:r>
+    </w:p>
+    <w:p>
+      <w:pPr>
+        <w:pStyle w:val="Codeblock"/>
+      </w:pPr>
+      <w:r>
+        <w:rPr>
+          <w:rStyle w:val="Code-Kommentar"/>
+        </w:rPr>
+        <w:t xml:space="preserve">string uiText = </w:t>
+      </w:r>
+      <w:r>
+        <w:t>Tx.T("my text key")</w:t>
+      </w:r>
+      <w:r>
+        <w:rPr>
+          <w:rStyle w:val="Code-Kommentar"/>
+        </w:rPr>
+        <w:t>;</w:t>
+      </w:r>
+    </w:p>
+    <w:p>
+      <w:pPr>
+        <w:pStyle w:val="Textkrper"/>
+      </w:pPr>
+      <w:r>
+        <w:t xml:space="preserve">This will look up the text key </w:t>
+      </w:r>
+      <w:r>
+        <w:t>“</w:t>
+      </w:r>
+      <w:r>
+        <w:t>my text key</w:t>
+      </w:r>
+      <w:r>
+        <w:t>”</w:t>
+      </w:r>
+      <w:r>
+        <w:t xml:space="preserve"> in the dictionary for the current culture which is provided by the .NET framework. In order to use a different translation, you can set the current thread culture to a different value, resulting in a consistent switch for both TxLib and the rest of the framework (like for instance number parsing).</w:t>
+      </w:r>
+    </w:p>
+    <w:p>
+      <w:pPr>
+        <w:pStyle w:val="berschrift2"/>
+      </w:pPr>
+      <w:bookmarkStart w:id="5" w:name="_Toc381036767"/>
+      <w:r>
+        <w:t>C#</w:t>
+      </w:r>
+      <w:bookmarkEnd w:id="5"/>
+    </w:p>
+    <w:p>
+      <w:pPr>
+        <w:pStyle w:val="Textkrper"/>
+      </w:pPr>
+      <w:r>
+        <w:t>To access translations in your application or library code, you</w:t>
+      </w:r>
+      <w:r>
+        <w:t>’</w:t>
+      </w:r>
+      <w:r>
+        <w:t xml:space="preserve">ll normally use the Tx class and its methods. TxLib is written in C# so you can only copy the code in C# projects, but being a CLR library, you can of course </w:t>
+      </w:r>
+      <w:r>
+        <w:t xml:space="preserve">reference the assembly and </w:t>
+      </w:r>
+      <w:r>
+        <w:t>use it from any other CLR language like VB.NET, Managed C++, F# or whatever you have.</w:t>
+      </w:r>
+    </w:p>
+    <w:p>
+      <w:pPr>
+        <w:pStyle w:val="berschrift3"/>
+      </w:pPr>
+      <w:bookmarkStart w:id="6" w:name="_Toc381036768"/>
+      <w:r>
+        <w:t>Initialisation</w:t>
+      </w:r>
+      <w:bookmarkEnd w:id="6"/>
+    </w:p>
+    <w:p>
+      <w:pPr>
+        <w:pStyle w:val="Textkrper"/>
+      </w:pPr>
+      <w:r>
+        <w:t>Before you can access any translated texts, you must load a dictionary. This is typically done at application initialisation time. You have several options here:</w:t>
+      </w:r>
+    </w:p>
+    <w:p>
+      <w:pPr>
+        <w:pStyle w:val="Listennummer"/>
+      </w:pPr>
+      <w:r>
+        <w:t xml:space="preserve">To load all files in a directory, you can use the </w:t>
+      </w:r>
+      <w:r>
+        <w:rPr>
+          <w:rStyle w:val="Codeverweis"/>
+        </w:rPr>
+        <w:t>LoadDirectory</w:t>
+      </w:r>
+      <w:r>
+        <w:t xml:space="preserve"> method. It finds all dictionary files in a given directory, optionally matching a specified file name prefix.</w:t>
+      </w:r>
+    </w:p>
+    <w:p>
+      <w:pPr>
+        <w:pStyle w:val="Listennummer"/>
+      </w:pPr>
+      <w:r>
+        <w:t xml:space="preserve">Loading a single dictionary file is done with the </w:t>
+      </w:r>
+      <w:r>
+        <w:rPr>
+          <w:rStyle w:val="Codeverweis"/>
+        </w:rPr>
+        <w:t>LoadFromXmlFile</w:t>
+      </w:r>
+      <w:r>
+        <w:t xml:space="preserve"> method. It reads the specified file and loads it into the global dictionary.</w:t>
+      </w:r>
+    </w:p>
+    <w:p>
+      <w:pPr>
+        <w:pStyle w:val="Listennummer"/>
+      </w:pPr>
+      <w:r>
+        <w:t>If you</w:t>
+      </w:r>
+      <w:r>
+        <w:t>’</w:t>
+      </w:r>
+      <w:r>
+        <w:t xml:space="preserve">re not deploying the dictionary as a separate file on disk but instead as an embedded resource in the application assembly, you can load it with the </w:t>
+      </w:r>
+      <w:r>
+        <w:rPr>
+          <w:rStyle w:val="Codeverweis"/>
+        </w:rPr>
+        <w:t>LoadFromEmbeddedResource</w:t>
+      </w:r>
+      <w:r>
+        <w:t xml:space="preserve"> method.</w:t>
+      </w:r>
+    </w:p>
+    <w:p>
+      <w:pPr>
+        <w:pStyle w:val="Textkrper"/>
+      </w:pPr>
+      <w:r>
+        <w:t>When files were loaded from disk, you can later check these files for modifications and have them reloaded if they</w:t>
+      </w:r>
+      <w:r>
+        <w:t>’</w:t>
+      </w:r>
+      <w:r>
+        <w:t xml:space="preserve">re changed, using the </w:t>
+      </w:r>
+      <w:r>
+        <w:rPr>
+          <w:rStyle w:val="Codeverweis"/>
+        </w:rPr>
+        <w:t>CheckReloadFiles</w:t>
+      </w:r>
+      <w:r>
+        <w:t xml:space="preserve"> method. Alternatively the </w:t>
+      </w:r>
+      <w:r>
+        <w:rPr>
+          <w:rStyle w:val="Codeverweis"/>
+        </w:rPr>
+        <w:t>UseFileSystemWatcher</w:t>
+      </w:r>
+      <w:r>
+        <w:t xml:space="preserve"> property can be set to automatically monitor all loaded files. See the ASP.NET section below for additional notes.</w:t>
+      </w:r>
+    </w:p>
+    <w:p>
+      <w:pPr>
+        <w:pStyle w:val="Textkrper"/>
+      </w:pPr>
+      <w:r>
+        <w:t xml:space="preserve">You can also add text keys in your own code, but this is more suitable for small dynamic additions rather than complete dictionaries. Use an overload of the </w:t>
+      </w:r>
+      <w:r>
+        <w:rPr>
+          <w:rStyle w:val="Codeverweis"/>
+        </w:rPr>
+        <w:t>AddText</w:t>
+      </w:r>
+      <w:r>
+        <w:t xml:space="preserve"> method for that.</w:t>
+      </w:r>
+    </w:p>
+    <w:p>
+      <w:pPr>
+        <w:pStyle w:val="berschrift3"/>
+      </w:pPr>
+      <w:bookmarkStart w:id="7" w:name="_Toc381036769"/>
+      <w:r>
+        <w:lastRenderedPageBreak/>
+        <w:t>Culture control</w:t>
+      </w:r>
+      <w:bookmarkEnd w:id="7"/>
+    </w:p>
+    <w:p>
+      <w:pPr>
+        <w:pStyle w:val="Textkrper"/>
+      </w:pPr>
+      <w:r>
+        <w:t xml:space="preserve">There are multiple methods and properties to retrieve information about the currently selected culture or all available cultures in the dictionary. The </w:t>
+      </w:r>
+      <w:r>
+        <w:rPr>
+          <w:rStyle w:val="Codeverweis"/>
+        </w:rPr>
+        <w:t>AvailableCultureNames</w:t>
+      </w:r>
+      <w:r>
+        <w:t xml:space="preserve"> property returns a string array of all culture names currently available in the global dictionary. The </w:t>
+      </w:r>
+      <w:r>
+        <w:rPr>
+          <w:rStyle w:val="Codeverweis"/>
+        </w:rPr>
+        <w:t>AvailableCultures</w:t>
+      </w:r>
+      <w:r>
+        <w:t xml:space="preserve"> property instead not only returns the names but the </w:t>
+      </w:r>
+      <w:r>
+        <w:rPr>
+          <w:rStyle w:val="Code"/>
+        </w:rPr>
+        <w:t>CultureInfo</w:t>
+      </w:r>
+      <w:r>
+        <w:t xml:space="preserve"> instances for them. The </w:t>
+      </w:r>
+      <w:r>
+        <w:rPr>
+          <w:rStyle w:val="Codeverweis"/>
+        </w:rPr>
+        <w:t>CurrentThreadCulture</w:t>
+      </w:r>
+      <w:r>
+        <w:t xml:space="preserve">, </w:t>
+      </w:r>
+      <w:r>
+        <w:rPr>
+          <w:rStyle w:val="Codeverweis"/>
+        </w:rPr>
+        <w:t>CurrentThreadLanguage</w:t>
+      </w:r>
+      <w:r>
+        <w:t xml:space="preserve"> and </w:t>
+      </w:r>
+      <w:r>
+        <w:rPr>
+          <w:rStyle w:val="Codeverweis"/>
+        </w:rPr>
+        <w:t>CurrentThreadCultureNativeName</w:t>
+      </w:r>
+      <w:r>
+        <w:t xml:space="preserve"> properties are only shortcuts to the framework</w:t>
+      </w:r>
+      <w:r>
+        <w:t>’</w:t>
+      </w:r>
+      <w:r>
+        <w:t xml:space="preserve">s </w:t>
+      </w:r>
+      <w:r>
+        <w:rPr>
+          <w:rStyle w:val="Code"/>
+        </w:rPr>
+        <w:t>CultureInfo.Current</w:t>
+      </w:r>
+      <w:r>
+        <w:rPr>
+          <w:rStyle w:val="Code"/>
+        </w:rPr>
+        <w:softHyphen/>
+      </w:r>
+      <w:r>
+        <w:rPr>
+          <w:rStyle w:val="Code"/>
+        </w:rPr>
+        <w:t>Culture</w:t>
+      </w:r>
+      <w:r>
+        <w:t xml:space="preserve"> property.</w:t>
+      </w:r>
+    </w:p>
+    <w:p>
+      <w:pPr>
+        <w:pStyle w:val="Textkrper"/>
+      </w:pPr>
+      <w:r>
+        <w:t xml:space="preserve">The </w:t>
+      </w:r>
+      <w:r>
+        <w:rPr>
+          <w:rStyle w:val="Codeverweis"/>
+        </w:rPr>
+        <w:t>PrimaryCulture</w:t>
+      </w:r>
+      <w:r>
+        <w:t xml:space="preserve"> property gets or sets the primary culture name that serves as fallback for incomplete translations. If this is </w:t>
+      </w:r>
+      <w:r>
+        <w:rPr>
+          <w:rStyle w:val="Code"/>
+        </w:rPr>
+        <w:t>null</w:t>
+      </w:r>
+      <w:r>
+        <w:t>, it will not be considered when translating texts. It is not guaranteed that this culture is available in the global dictionary.</w:t>
+      </w:r>
+    </w:p>
+    <w:p>
+      <w:pPr>
+        <w:pStyle w:val="Textkrper"/>
+      </w:pPr>
+      <w:r>
+        <w:t xml:space="preserve">Use the </w:t>
+      </w:r>
+      <w:r>
+        <w:rPr>
+          <w:rStyle w:val="Codeverweis"/>
+        </w:rPr>
+        <w:t>SetCulture</w:t>
+      </w:r>
+      <w:r>
+        <w:t xml:space="preserve"> method to change the current thread</w:t>
+      </w:r>
+      <w:r>
+        <w:t>’</w:t>
+      </w:r>
+      <w:r>
+        <w:t xml:space="preserve">s culture. This only affects the currently executing thread and is also regarded by other .NET framework functions. The </w:t>
+      </w:r>
+      <w:r>
+        <w:rPr>
+          <w:rStyle w:val="Codeverweis"/>
+        </w:rPr>
+        <w:t>GetCultureName</w:t>
+      </w:r>
+      <w:r>
+        <w:t xml:space="preserve"> method returns the best supported current culture name for the thread. This can be </w:t>
+      </w:r>
+      <w:r>
+        <w:rPr>
+          <w:rStyle w:val="Code"/>
+        </w:rPr>
+        <w:t>CurrentThreadCulture</w:t>
+      </w:r>
+      <w:r>
+        <w:t xml:space="preserve">, </w:t>
+      </w:r>
+      <w:r>
+        <w:rPr>
+          <w:rStyle w:val="Code"/>
+        </w:rPr>
+        <w:t>Current</w:t>
+      </w:r>
+      <w:r>
+        <w:rPr>
+          <w:rStyle w:val="Code"/>
+        </w:rPr>
+        <w:softHyphen/>
+      </w:r>
+      <w:r>
+        <w:rPr>
+          <w:rStyle w:val="Code"/>
+        </w:rPr>
+        <w:t>Thread</w:t>
+      </w:r>
+      <w:r>
+        <w:rPr>
+          <w:rStyle w:val="Code"/>
+        </w:rPr>
+        <w:softHyphen/>
+      </w:r>
+      <w:r>
+        <w:rPr>
+          <w:rStyle w:val="Code"/>
+        </w:rPr>
+        <w:t>Language</w:t>
+      </w:r>
+      <w:r>
+        <w:t>, one of the browser</w:t>
+      </w:r>
+      <w:r>
+        <w:t>’</w:t>
+      </w:r>
+      <w:r>
+        <w:t xml:space="preserve">s supported cultures (if specified), </w:t>
+      </w:r>
+      <w:r>
+        <w:rPr>
+          <w:rStyle w:val="Code"/>
+        </w:rPr>
+        <w:t>PrimaryCulture</w:t>
+      </w:r>
+      <w:r>
+        <w:t xml:space="preserve"> or, if none of them are avai</w:t>
+      </w:r>
+      <w:r>
+        <w:t>l</w:t>
+      </w:r>
+      <w:r>
+        <w:t>able, any one of the available (loaded) cultures. This culture will be tried first to find translated texts.</w:t>
+      </w:r>
+    </w:p>
+    <w:p>
+      <w:pPr>
+        <w:pStyle w:val="berschrift3"/>
+      </w:pPr>
+      <w:bookmarkStart w:id="8" w:name="_Toc381036770"/>
+      <w:r>
+        <w:t>Text translation</w:t>
+      </w:r>
+      <w:bookmarkEnd w:id="8"/>
+    </w:p>
+    <w:p>
+      <w:pPr>
+        <w:pStyle w:val="Textkrper"/>
+      </w:pPr>
+      <w:r>
+        <w:t xml:space="preserve">The main translation method is called </w:t>
+      </w:r>
+      <w:r>
+        <w:rPr>
+          <w:rStyle w:val="Codeverweis"/>
+        </w:rPr>
+        <w:t>Text</w:t>
+      </w:r>
+      <w:r>
+        <w:t xml:space="preserve"> and it always accepts a text key and has several overloads for combinations of additional data like a subject count or placeholder data. For less code to write, there is the </w:t>
+      </w:r>
+      <w:r>
+        <w:rPr>
+          <w:rStyle w:val="Code"/>
+        </w:rPr>
+        <w:t>T</w:t>
+      </w:r>
+      <w:r>
+        <w:t xml:space="preserve"> method that is basically just a pass-through method.</w:t>
+      </w:r>
+    </w:p>
+    <w:p>
+      <w:pPr>
+        <w:pStyle w:val="Textkrper"/>
+      </w:pPr>
+      <w:r>
+        <w:t xml:space="preserve">A special case is the </w:t>
+      </w:r>
+      <w:r>
+        <w:rPr>
+          <w:rStyle w:val="Codeverweis"/>
+        </w:rPr>
+        <w:t>SafeText</w:t>
+      </w:r>
+      <w:r>
+        <w:t xml:space="preserve"> method. It tries to find a translation for the specified text key but won</w:t>
+      </w:r>
+      <w:r>
+        <w:t>’</w:t>
+      </w:r>
+      <w:r>
+        <w:t xml:space="preserve">t use fallback languages. If no translation was found in the dictionary, the key namespace part is stripped off the remaining text is returned as the translation. You can use it to partially translate your data strings where most elements go untranslated. An example is city names where only some cities have translated names in certain languages. </w:t>
+      </w:r>
+      <w:r>
+        <w:t>T</w:t>
+      </w:r>
+      <w:r>
+        <w:t xml:space="preserve">he text key would then be a namespace prefix like </w:t>
+      </w:r>
+      <w:r>
+        <w:t>“</w:t>
+      </w:r>
+      <w:r>
+        <w:t>city:</w:t>
+      </w:r>
+      <w:r>
+        <w:t>”</w:t>
+      </w:r>
+      <w:r>
+        <w:t xml:space="preserve"> followed by the native name. The city of Prague is called </w:t>
+      </w:r>
+      <w:r>
+        <w:rPr>
+          <w:i/>
+        </w:rPr>
+        <w:t>Praha</w:t>
+      </w:r>
+      <w:r>
+        <w:t xml:space="preserve"> in Czech and </w:t>
+      </w:r>
+      <w:r>
+        <w:rPr>
+          <w:i/>
+        </w:rPr>
+        <w:t>Prag</w:t>
+      </w:r>
+      <w:r>
+        <w:t xml:space="preserve"> in German. All other cultures not defining their own translation will just get the native name. If your data is already in a consistent language like English, there would only b</w:t>
       </w:r>
       <w:r>
         <w:t>e</w:t>
       </w:r>
       <w:r>
-        <w:t>source. When reading from files, they can optionally be monitored for changes so that the dictionary is i</w:t>
-      </w:r>
-      <w:r>
-        <w:t>m</w:t>
-      </w:r>
-      <w:r>
-        <w:t>mediately updated.</w:t>
-      </w:r>
+        <w:t xml:space="preserve"> a German translation for the city of Vienna, in this case </w:t>
+      </w:r>
+      <w:r>
+        <w:rPr>
+          <w:i/>
+        </w:rPr>
+        <w:t>Wien</w:t>
+      </w:r>
+      <w:r>
+        <w:t xml:space="preserve">. This will be used for all variants of </w:t>
+      </w:r>
+      <w:r>
+        <w:t>“</w:t>
+      </w:r>
+      <w:r>
+        <w:t>de</w:t>
+      </w:r>
+      <w:r>
+        <w:t>”</w:t>
+      </w:r>
+      <w:r>
+        <w:t xml:space="preserve"> cultures whereas everybody else gets the English name.</w:t>
+      </w:r>
+    </w:p>
+    <w:p>
+      <w:pPr>
+        <w:pStyle w:val="berschrift3"/>
+      </w:pPr>
+      <w:bookmarkStart w:id="9" w:name="_Toc381036771"/>
+      <w:r>
+        <w:t>Counts and placeholders</w:t>
+      </w:r>
+      <w:bookmarkEnd w:id="9"/>
     </w:p>
     <w:p>
       <w:pPr>
         <w:pStyle w:val="Textkrper"/>
       </w:pPr>
       <w:r>
-        <w:t xml:space="preserve">The main method of the </w:t>
-      </w:r>
-      <w:r>
-        <w:rPr>
-          <w:rStyle w:val="Code"/>
-        </w:rPr>
-        <w:t>Tx</w:t>
-      </w:r>
-      <w:r>
-        <w:t xml:space="preserve"> class is the shortcut method simply named </w:t>
+        <w:t xml:space="preserve">Sometimes, a different word should be used depending on the number of subjects the message is about. In such situations, a </w:t>
       </w:r>
       <w:r>
         <w:rPr>
@@ -4150,16 +4754,36 @@
         <w:t>T</w:t>
       </w:r>
       <w:r>
-        <w:t>. It accepts the text key and has mu</w:t>
-      </w:r>
-      <w:r>
-        <w:t>l</w:t>
-      </w:r>
-      <w:r>
-        <w:t>tiple overloads for additional parameters like a count or placeholder data. It returns the translated text as a string. Its use is as easy as</w:t>
-      </w:r>
-      <w:r>
-        <w:t>:</w:t>
+        <w:t xml:space="preserve"> overload with a count parameter can be used to specify the number of subjects. TxLib will then use a more appropriate translation for this call if available.</w:t>
+      </w:r>
+    </w:p>
+    <w:p>
+      <w:pPr>
+        <w:pStyle w:val="Textkrper"/>
+      </w:pPr>
+      <w:r>
+        <w:t xml:space="preserve">To include runtime data in the translated texts, you can define placeholders in the texts. These placeholders need to be passed with the </w:t>
+      </w:r>
+      <w:r>
+        <w:rPr>
+          <w:rStyle w:val="Codeverweis"/>
+        </w:rPr>
+        <w:t>T</w:t>
+      </w:r>
+      <w:r>
+        <w:t xml:space="preserve"> method call. The easiest form is to use an overload that accepts placeholder names and their corresponding values directly after each other as a variable number of arguments. There is only very limited IntelliSense support in this case, like for any other method accepting a variable number of arguments, so you need to be a little more careful here. The syntax is this: You specify all placeholder values one after another, each by two arguments. The first argument is the placeholder name as a string, the second is its value which must be convert</w:t>
+      </w:r>
+      <w:r>
+        <w:t>i</w:t>
+      </w:r>
+      <w:r>
+        <w:t>ble to a string. Here</w:t>
+      </w:r>
+      <w:r>
+        <w:t>’</w:t>
+      </w:r>
+      <w:r>
+        <w:t>s an example with multiple placeholders:</w:t>
       </w:r>
     </w:p>
     <w:p>
@@ -4167,7 +4791,49 @@
         <w:pStyle w:val="Codeblock"/>
       </w:pPr>
       <w:r>
-        <w:t>Tx.T("my text key")</w:t>
+        <w:t>Tx.T("user info",</w:t>
+      </w:r>
+      <w:r>
+        <w:t xml:space="preserve">                </w:t>
+      </w:r>
+      <w:r>
+        <w:rPr>
+          <w:rStyle w:val="Code-Kommentar"/>
+        </w:rPr>
+        <w:t>// The text key</w:t>
+      </w:r>
+      <w:r>
+        <w:rPr>
+          <w:rStyle w:val="Code-Kommentar"/>
+        </w:rPr>
+        <w:br/>
+      </w:r>
+      <w:r>
+        <w:t xml:space="preserve">    "name", userName,</w:t>
+      </w:r>
+      <w:r>
+        <w:t xml:space="preserve">            </w:t>
+      </w:r>
+      <w:r>
+        <w:rPr>
+          <w:rStyle w:val="Code-Kommentar"/>
+        </w:rPr>
+        <w:t>// Pairs of placeholder names and values</w:t>
+      </w:r>
+      <w:r>
+        <w:rPr>
+          <w:rStyle w:val="Code-Kommentar"/>
+        </w:rPr>
+        <w:br/>
+      </w:r>
+      <w:r>
+        <w:t xml:space="preserve">    "location", User.Location,</w:t>
+      </w:r>
+      <w:r>
+        <w:br/>
+      </w:r>
+      <w:r>
+        <w:t xml:space="preserve">    "status", statusValue);</w:t>
       </w:r>
     </w:p>
     <w:p>
@@ -4175,726 +4841,106 @@
         <w:pStyle w:val="Textkrper"/>
       </w:pPr>
       <w:r>
-        <w:t xml:space="preserve">This will look up the text key </w:t>
-      </w:r>
-      <w:r>
-        <w:t>“</w:t>
-      </w:r>
-      <w:r>
-        <w:t>my text key</w:t>
-      </w:r>
-      <w:r>
-        <w:t>”</w:t>
-      </w:r>
-      <w:r>
-        <w:t xml:space="preserve"> in the dictionary for the current culture which is provided by the .NET framework. In order to use a different translation, you can set the current thread culture to a different value, resulting in a consistent switch for both TxLib and the rest of the framework (like for instance number parsing).</w:t>
-      </w:r>
-    </w:p>
-    <w:p>
-      <w:pPr>
-        <w:pStyle w:val="berschrift2"/>
-      </w:pPr>
-      <w:bookmarkStart w:id="5" w:name="_Toc373613543"/>
-      <w:r>
-        <w:t>C#</w:t>
-      </w:r>
-      <w:bookmarkEnd w:id="5"/>
+        <w:t>Combinations of count and placeholders are also available.</w:t>
+      </w:r>
+    </w:p>
+    <w:p>
+      <w:pPr>
+        <w:pStyle w:val="berschrift3"/>
+      </w:pPr>
+      <w:bookmarkStart w:id="10" w:name="_Toc381036772"/>
+      <w:r>
+        <w:lastRenderedPageBreak/>
+        <w:t>Text conversion and decoration</w:t>
+      </w:r>
+      <w:bookmarkEnd w:id="10"/>
     </w:p>
     <w:p>
       <w:pPr>
         <w:pStyle w:val="Textkrper"/>
       </w:pPr>
       <w:r>
-        <w:t>To access translations in your application or library code, you</w:t>
-      </w:r>
-      <w:r>
-        <w:t>’</w:t>
-      </w:r>
-      <w:r>
-        <w:t>ll normally use the Tx class and its methods. TxLib is written in C# so you can only copy the code in C# projects, but being a CLR library, you can of course use it from any other CLR language like VB.NET, Managed C++, F# or whatever you have.</w:t>
+        <w:t>Different languages have different typographical rules that should be regarded to provide the most comfor</w:t>
+      </w:r>
+      <w:r>
+        <w:t>t</w:t>
+      </w:r>
+      <w:r>
+        <w:t>able translations to your users. There are methods available for quoting and nested quoting of text, placing it in parentheses, adding a colon for tables or lists, and transforming the beginning to upper case. While the last method is only a shortcut to existing .NET functionality, all others use strings defined in a special area of the dictionary. This allows the translator to specify matching quotation marks and other characters for a la</w:t>
+      </w:r>
+      <w:r>
+        <w:t>n</w:t>
+      </w:r>
+      <w:r>
+        <w:t>guage.</w:t>
+      </w:r>
+    </w:p>
+    <w:p>
+      <w:pPr>
+        <w:pStyle w:val="Textkrper"/>
+      </w:pPr>
+      <w:r>
+        <w:t xml:space="preserve">Quotation marks are different in almost every country and there are completely different styles of characters for this purpose. Also, parentheses look different in some Asian languages. The colon was added for the French who normally put a space in front of </w:t>
+      </w:r>
+      <w:r>
+        <w:t>colons and a few other punctuation marks</w:t>
+      </w:r>
+      <w:r>
+        <w:t>. And lastly, the upper case shortcut can be used to define a word in lower case to use it in any context but to transform it into u</w:t>
+      </w:r>
+      <w:r>
+        <w:t>p</w:t>
+      </w:r>
+      <w:r>
+        <w:t>per case when used at the beginning of a line without maintaining two similar text keys for it.</w:t>
+      </w:r>
+    </w:p>
+    <w:p>
+      <w:pPr>
+        <w:pStyle w:val="Textkrper"/>
+      </w:pPr>
+      <w:r>
+        <w:t xml:space="preserve">There are also abbreviated alternatives for these methods, and what makes it even more useful, combinations of these abbreviated names. While the </w:t>
+      </w:r>
+      <w:r>
+        <w:rPr>
+          <w:rStyle w:val="Codeverweis"/>
+        </w:rPr>
+        <w:t>T</w:t>
+      </w:r>
+      <w:r>
+        <w:t xml:space="preserve"> method only performs a dictionary lookup, the </w:t>
+      </w:r>
+      <w:r>
+        <w:rPr>
+          <w:rStyle w:val="Codeverweis"/>
+        </w:rPr>
+        <w:t>UT</w:t>
+      </w:r>
+      <w:r>
+        <w:t xml:space="preserve"> method also transforms it into upper case and the </w:t>
+      </w:r>
+      <w:r>
+        <w:rPr>
+          <w:rStyle w:val="Codeverweis"/>
+        </w:rPr>
+        <w:t>QTC</w:t>
+      </w:r>
+      <w:r>
+        <w:t xml:space="preserve"> method puts the text in quotes and adds a colon. Please </w:t>
+      </w:r>
+      <w:r>
+        <w:t xml:space="preserve">check </w:t>
+      </w:r>
+      <w:r>
+        <w:t>the complete library reference for a list of method names.</w:t>
       </w:r>
     </w:p>
     <w:p>
       <w:pPr>
         <w:pStyle w:val="berschrift3"/>
       </w:pPr>
-      <w:bookmarkStart w:id="6" w:name="_Toc373613544"/>
-      <w:r>
-        <w:t>Initialisation</w:t>
-      </w:r>
-      <w:bookmarkEnd w:id="6"/>
-    </w:p>
-    <w:p>
-      <w:pPr>
-        <w:pStyle w:val="Textkrper"/>
-      </w:pPr>
-      <w:r>
-        <w:t>Before you can access any translated texts, you must load a dictionary. This is typically done at application initialisation time. You have several options here:</w:t>
-      </w:r>
-    </w:p>
-    <w:p>
-      <w:pPr>
-        <w:pStyle w:val="Listennummer"/>
-      </w:pPr>
-      <w:r>
-        <w:t xml:space="preserve">To load all files in a directory, you can use the </w:t>
-      </w:r>
-      <w:r>
-        <w:rPr>
-          <w:rStyle w:val="Codeverweis"/>
-        </w:rPr>
-        <w:t>LoadDirectory</w:t>
-      </w:r>
-      <w:r>
-        <w:t xml:space="preserve"> method. It finds all dictionary files in a given directory, optionally matching a specified file name prefix.</w:t>
-      </w:r>
-    </w:p>
-    <w:p>
-      <w:pPr>
-        <w:pStyle w:val="Listennummer"/>
-      </w:pPr>
-      <w:r>
-        <w:t xml:space="preserve">Loading a single dictionary file is done with the </w:t>
-      </w:r>
-      <w:r>
-        <w:rPr>
-          <w:rStyle w:val="Codeverweis"/>
-        </w:rPr>
-        <w:t>LoadFromXmlFile</w:t>
-      </w:r>
-      <w:r>
-        <w:t xml:space="preserve"> method. It reads the specified file and loads it into the global dictionary.</w:t>
-      </w:r>
-    </w:p>
-    <w:p>
-      <w:pPr>
-        <w:pStyle w:val="Listennummer"/>
-      </w:pPr>
-      <w:r>
-        <w:t>If you</w:t>
-      </w:r>
-      <w:r>
-        <w:t>’</w:t>
-      </w:r>
-      <w:r>
-        <w:t xml:space="preserve">re not deploying the dictionary as a separate file on disk but instead as an embedded resource in the application assembly, you can load it with the </w:t>
-      </w:r>
-      <w:r>
-        <w:rPr>
-          <w:rStyle w:val="Codeverweis"/>
-        </w:rPr>
-        <w:t>LoadFromEmbeddedResource</w:t>
-      </w:r>
-      <w:r>
-        <w:t xml:space="preserve"> method.</w:t>
-      </w:r>
-    </w:p>
-    <w:p>
-      <w:pPr>
-        <w:pStyle w:val="Textkrper"/>
-      </w:pPr>
-      <w:r>
-        <w:t>When files were loaded from disk, you can later check these files for modifications and have them reloaded if they</w:t>
-      </w:r>
-      <w:r>
-        <w:t>’</w:t>
-      </w:r>
-      <w:r>
-        <w:t xml:space="preserve">re changed, using the </w:t>
-      </w:r>
-      <w:r>
-        <w:rPr>
-          <w:rStyle w:val="Codeverweis"/>
-        </w:rPr>
-        <w:t>CheckReloadFiles</w:t>
-      </w:r>
-      <w:r>
-        <w:t xml:space="preserve"> method. Alternatively the </w:t>
-      </w:r>
-      <w:r>
-        <w:rPr>
-          <w:rStyle w:val="Codeverweis"/>
-        </w:rPr>
-        <w:t>UseFileSystemWatcher</w:t>
-      </w:r>
-      <w:r>
-        <w:t xml:space="preserve"> property can be set to automatically monitor all loaded files. See the ASP.NET section below for additional notes.</w:t>
-      </w:r>
-    </w:p>
-    <w:p>
-      <w:pPr>
-        <w:pStyle w:val="Textkrper"/>
-      </w:pPr>
-      <w:r>
-        <w:t xml:space="preserve">You can also add text keys in your own code, but this is more suitable for small dynamic additions rather than complete dictionaries. Use an overload of the </w:t>
-      </w:r>
-      <w:r>
-        <w:rPr>
-          <w:rStyle w:val="Codeverweis"/>
-        </w:rPr>
-        <w:t>AddText</w:t>
-      </w:r>
-      <w:r>
-        <w:t xml:space="preserve"> method for that.</w:t>
-      </w:r>
-    </w:p>
-    <w:p>
-      <w:pPr>
-        <w:pStyle w:val="berschrift3"/>
-      </w:pPr>
-      <w:bookmarkStart w:id="7" w:name="_Toc373613545"/>
-      <w:r>
-        <w:t>Culture control</w:t>
-      </w:r>
-      <w:bookmarkEnd w:id="7"/>
-    </w:p>
-    <w:p>
-      <w:pPr>
-        <w:pStyle w:val="Textkrper"/>
-      </w:pPr>
-      <w:r>
-        <w:t xml:space="preserve">There are multiple methods and properties to retrieve information about the currently selected culture or all available cultures in the dictionary. The </w:t>
-      </w:r>
-      <w:r>
-        <w:rPr>
-          <w:rStyle w:val="Codeverweis"/>
-        </w:rPr>
-        <w:t>AvailableCultureNames</w:t>
-      </w:r>
-      <w:r>
-        <w:t xml:space="preserve"> property returns a string array of all culture names currently available in the global dictionary. The </w:t>
-      </w:r>
-      <w:r>
-        <w:rPr>
-          <w:rStyle w:val="Codeverweis"/>
-        </w:rPr>
-        <w:t>AvailableCultures</w:t>
-      </w:r>
-      <w:r>
-        <w:t xml:space="preserve"> property instead not only returns the names but the </w:t>
-      </w:r>
-      <w:r>
-        <w:rPr>
-          <w:rStyle w:val="Code"/>
-        </w:rPr>
-        <w:t>CultureInfo</w:t>
-      </w:r>
-      <w:r>
-        <w:t xml:space="preserve"> instances for them. The </w:t>
-      </w:r>
-      <w:r>
-        <w:rPr>
-          <w:rStyle w:val="Codeverweis"/>
-        </w:rPr>
-        <w:t>CurrentThreadCulture</w:t>
-      </w:r>
-      <w:r>
-        <w:t xml:space="preserve">, </w:t>
-      </w:r>
-      <w:r>
-        <w:rPr>
-          <w:rStyle w:val="Codeverweis"/>
-        </w:rPr>
-        <w:t>CurrentThreadLanguage</w:t>
-      </w:r>
-      <w:r>
-        <w:t xml:space="preserve"> and </w:t>
-      </w:r>
-      <w:r>
-        <w:rPr>
-          <w:rStyle w:val="Codeverweis"/>
-        </w:rPr>
-        <w:lastRenderedPageBreak/>
-        <w:t>CurrentThreadCultureNativeName</w:t>
-      </w:r>
-      <w:r>
-        <w:t xml:space="preserve"> properties are only shortcuts to the framework</w:t>
-      </w:r>
-      <w:r>
-        <w:t>’</w:t>
-      </w:r>
-      <w:r>
-        <w:t xml:space="preserve">s </w:t>
-      </w:r>
-      <w:r>
-        <w:rPr>
-          <w:rStyle w:val="Code"/>
-        </w:rPr>
-        <w:t>CultureInfo.Current</w:t>
-      </w:r>
-      <w:r>
-        <w:rPr>
-          <w:rStyle w:val="Code"/>
-        </w:rPr>
-        <w:softHyphen/>
-      </w:r>
-      <w:r>
-        <w:rPr>
-          <w:rStyle w:val="Code"/>
-        </w:rPr>
-        <w:t>Culture</w:t>
-      </w:r>
-      <w:r>
-        <w:t xml:space="preserve"> property.</w:t>
-      </w:r>
-    </w:p>
-    <w:p>
-      <w:pPr>
-        <w:pStyle w:val="Textkrper"/>
-      </w:pPr>
-      <w:r>
-        <w:t xml:space="preserve">The </w:t>
-      </w:r>
-      <w:r>
-        <w:rPr>
-          <w:rStyle w:val="Codeverweis"/>
-        </w:rPr>
-        <w:t>PrimaryCulture</w:t>
-      </w:r>
-      <w:r>
-        <w:t xml:space="preserve"> property gets or sets the primary culture name that serves as fallback for incomplete translations. If this is </w:t>
-      </w:r>
-      <w:r>
-        <w:rPr>
-          <w:rStyle w:val="Code"/>
-        </w:rPr>
-        <w:t>null</w:t>
-      </w:r>
-      <w:r>
-        <w:t>, it will not be considered when translating texts. It is not guaranteed that this culture is available in the global dictionary.</w:t>
-      </w:r>
-    </w:p>
-    <w:p>
-      <w:pPr>
-        <w:pStyle w:val="Textkrper"/>
-      </w:pPr>
-      <w:r>
-        <w:t xml:space="preserve">Use the </w:t>
-      </w:r>
-      <w:r>
-        <w:rPr>
-          <w:rStyle w:val="Codeverweis"/>
-        </w:rPr>
-        <w:t>SetCulture</w:t>
-      </w:r>
-      <w:r>
-        <w:t xml:space="preserve"> method to change the current thread</w:t>
-      </w:r>
-      <w:r>
-        <w:t>’</w:t>
-      </w:r>
-      <w:r>
-        <w:t xml:space="preserve">s culture. This only affects the currently executing thread and is also regarded by other .NET framework functions. The </w:t>
-      </w:r>
-      <w:r>
-        <w:rPr>
-          <w:rStyle w:val="Codeverweis"/>
-        </w:rPr>
-        <w:t>GetCultureName</w:t>
-      </w:r>
-      <w:r>
-        <w:t xml:space="preserve"> method returns the best supported current culture name for the thread. This can be </w:t>
-      </w:r>
-      <w:r>
-        <w:rPr>
-          <w:rStyle w:val="Code"/>
-        </w:rPr>
-        <w:t>CurrentThreadCulture</w:t>
-      </w:r>
-      <w:r>
-        <w:t xml:space="preserve">, </w:t>
-      </w:r>
-      <w:r>
-        <w:rPr>
-          <w:rStyle w:val="Code"/>
-        </w:rPr>
-        <w:t>Current</w:t>
-      </w:r>
-      <w:r>
-        <w:rPr>
-          <w:rStyle w:val="Code"/>
-        </w:rPr>
-        <w:softHyphen/>
-      </w:r>
-      <w:r>
-        <w:rPr>
-          <w:rStyle w:val="Code"/>
-        </w:rPr>
-        <w:t>Thread</w:t>
-      </w:r>
-      <w:r>
-        <w:rPr>
-          <w:rStyle w:val="Code"/>
-        </w:rPr>
-        <w:softHyphen/>
-      </w:r>
-      <w:r>
-        <w:rPr>
-          <w:rStyle w:val="Code"/>
-        </w:rPr>
-        <w:t>Language</w:t>
-      </w:r>
-      <w:r>
-        <w:t>, one of the browser</w:t>
-      </w:r>
-      <w:r>
-        <w:t>’</w:t>
-      </w:r>
-      <w:r>
-        <w:t xml:space="preserve">s supported cultures (if specified), </w:t>
-      </w:r>
-      <w:r>
-        <w:rPr>
-          <w:rStyle w:val="Code"/>
-        </w:rPr>
-        <w:t>PrimaryCulture</w:t>
-      </w:r>
-      <w:r>
-        <w:t xml:space="preserve"> or, if none of them are avai</w:t>
-      </w:r>
-      <w:r>
-        <w:t>l</w:t>
-      </w:r>
-      <w:r>
-        <w:t>able, any one of the available (loaded) cultures. This culture will be tried first to find translated texts.</w:t>
-      </w:r>
-    </w:p>
-    <w:p>
-      <w:pPr>
-        <w:pStyle w:val="berschrift3"/>
-      </w:pPr>
-      <w:bookmarkStart w:id="8" w:name="_Toc373613546"/>
-      <w:r>
-        <w:t>Text translation</w:t>
-      </w:r>
-      <w:bookmarkEnd w:id="8"/>
-    </w:p>
-    <w:p>
-      <w:pPr>
-        <w:pStyle w:val="Textkrper"/>
-      </w:pPr>
-      <w:r>
-        <w:t xml:space="preserve">The main translation method is called </w:t>
-      </w:r>
-      <w:r>
-        <w:rPr>
-          <w:rStyle w:val="Codeverweis"/>
-        </w:rPr>
-        <w:t>Text</w:t>
-      </w:r>
-      <w:r>
-        <w:t xml:space="preserve"> and it always accepts a text key and has several overloads for combinations of additional data like a subject count or placeholder data. For less code to write, there is the </w:t>
-      </w:r>
-      <w:r>
-        <w:rPr>
-          <w:rStyle w:val="Code"/>
-        </w:rPr>
-        <w:t>T</w:t>
-      </w:r>
-      <w:r>
-        <w:t xml:space="preserve"> method that is basically just a pass-through method.</w:t>
-      </w:r>
-    </w:p>
-    <w:p>
-      <w:pPr>
-        <w:pStyle w:val="Textkrper"/>
-      </w:pPr>
-      <w:r>
-        <w:t xml:space="preserve">A special case is the </w:t>
-      </w:r>
-      <w:r>
-        <w:rPr>
-          <w:rStyle w:val="Codeverweis"/>
-        </w:rPr>
-        <w:t>SafeText</w:t>
-      </w:r>
-      <w:r>
-        <w:t xml:space="preserve"> method. It tries to find a translation for the specified text key but won</w:t>
-      </w:r>
-      <w:r>
-        <w:t>’</w:t>
-      </w:r>
-      <w:r>
-        <w:t xml:space="preserve">t use fallback languages. If no translation was found in the dictionary, the key namespace part is stripped off the remaining text is returned as the translation. You can use it to partially translate your data strings where most elements go untranslated. An example is city names where only some cities have translated names in certain languages. </w:t>
-      </w:r>
-      <w:r>
-        <w:t>T</w:t>
-      </w:r>
-      <w:r>
-        <w:t xml:space="preserve">he text key would then be a namespace prefix like </w:t>
-      </w:r>
-      <w:r>
-        <w:t>“</w:t>
-      </w:r>
-      <w:r>
-        <w:t>city:</w:t>
-      </w:r>
-      <w:r>
-        <w:t>”</w:t>
-      </w:r>
-      <w:r>
-        <w:t xml:space="preserve"> followed by the native name. The city of Prague is called </w:t>
-      </w:r>
-      <w:r>
-        <w:rPr>
-          <w:i/>
-        </w:rPr>
-        <w:t>Praha</w:t>
-      </w:r>
-      <w:r>
-        <w:t xml:space="preserve"> in Czech and </w:t>
-      </w:r>
-      <w:r>
-        <w:rPr>
-          <w:i/>
-        </w:rPr>
-        <w:t>Prag</w:t>
-      </w:r>
-      <w:r>
-        <w:t xml:space="preserve"> in German. All other cultures not defining their own translation will just get the native name. If your data is already in a consistent language like English, there would only b</w:t>
-      </w:r>
-      <w:r>
-        <w:t>e</w:t>
-      </w:r>
-      <w:r>
-        <w:t xml:space="preserve"> a German translation for the city of Vienna, in this case </w:t>
-      </w:r>
-      <w:r>
-        <w:rPr>
-          <w:i/>
-        </w:rPr>
-        <w:t>Wien</w:t>
-      </w:r>
-      <w:r>
-        <w:t xml:space="preserve">. This will be used for all variants of </w:t>
-      </w:r>
-      <w:r>
-        <w:t>“</w:t>
-      </w:r>
-      <w:r>
-        <w:t>de</w:t>
-      </w:r>
-      <w:r>
-        <w:t>”</w:t>
-      </w:r>
-      <w:r>
-        <w:t xml:space="preserve"> cultures whereas everybody else gets the English name.</w:t>
-      </w:r>
-    </w:p>
-    <w:p>
-      <w:pPr>
-        <w:pStyle w:val="berschrift3"/>
-      </w:pPr>
-      <w:bookmarkStart w:id="9" w:name="_Toc373613547"/>
-      <w:r>
-        <w:t>Counts and placeholders</w:t>
-      </w:r>
-      <w:bookmarkEnd w:id="9"/>
-    </w:p>
-    <w:p>
-      <w:pPr>
-        <w:pStyle w:val="Textkrper"/>
-      </w:pPr>
-      <w:r>
-        <w:t xml:space="preserve">Sometimes, a different word should be used depending on the number of subjects the message is about. In such situations, a </w:t>
-      </w:r>
-      <w:r>
-        <w:rPr>
-          <w:rStyle w:val="Codeverweis"/>
-        </w:rPr>
-        <w:t>T</w:t>
-      </w:r>
-      <w:r>
-        <w:t xml:space="preserve"> overload with a count parameter can be used to specify the number of subjects. TxLib will then use a more appropriate translation for this call if available.</w:t>
-      </w:r>
-    </w:p>
-    <w:p>
-      <w:pPr>
-        <w:pStyle w:val="Textkrper"/>
-      </w:pPr>
-      <w:r>
-        <w:t xml:space="preserve">To include runtime data in the translated texts, you can define placeholders in the texts. These placeholders need to be passed with the </w:t>
-      </w:r>
-      <w:r>
-        <w:rPr>
-          <w:rStyle w:val="Codeverweis"/>
-        </w:rPr>
-        <w:t>T</w:t>
-      </w:r>
-      <w:r>
-        <w:t xml:space="preserve"> method call. The easiest form is to use an overload that accepts placeholder names and their corresponding values directly after each other as a variable number of arguments. There is only very limited IntelliSense support in this case, like for any other method accepting a variable number of arguments, so you need to be a little more careful here. The syntax is this: You specify all placeholder values one after another, each by two arguments. The first argument is the placeholder name as a string, the second is its value which must be convert</w:t>
-      </w:r>
-      <w:r>
-        <w:t>i</w:t>
-      </w:r>
-      <w:r>
-        <w:t>ble to a string. Here</w:t>
-      </w:r>
-      <w:r>
-        <w:t>’</w:t>
-      </w:r>
-      <w:r>
-        <w:t>s an example with multiple placeholders:</w:t>
-      </w:r>
-    </w:p>
-    <w:p>
-      <w:pPr>
-        <w:pStyle w:val="Codeblock"/>
-      </w:pPr>
-      <w:r>
-        <w:t>Tx.T("user info",</w:t>
-      </w:r>
-      <w:r>
-        <w:t xml:space="preserve">                </w:t>
-      </w:r>
-      <w:r>
-        <w:rPr>
-          <w:rStyle w:val="Code-Kommentar"/>
-        </w:rPr>
-        <w:t>// The text key</w:t>
-      </w:r>
-      <w:r>
-        <w:rPr>
-          <w:rStyle w:val="Code-Kommentar"/>
-        </w:rPr>
-        <w:br/>
-      </w:r>
-      <w:r>
-        <w:t xml:space="preserve">    "name", userName,</w:t>
-      </w:r>
-      <w:r>
-        <w:t xml:space="preserve">            </w:t>
-      </w:r>
-      <w:r>
-        <w:rPr>
-          <w:rStyle w:val="Code-Kommentar"/>
-        </w:rPr>
-        <w:t>// Pairs of placeholder names and values</w:t>
-      </w:r>
-      <w:r>
-        <w:rPr>
-          <w:rStyle w:val="Code-Kommentar"/>
-        </w:rPr>
-        <w:br/>
-      </w:r>
-      <w:r>
-        <w:t xml:space="preserve">    "location", User.Location,</w:t>
-      </w:r>
-      <w:r>
-        <w:br/>
-      </w:r>
-      <w:r>
-        <w:t xml:space="preserve">    "status", statusValue);</w:t>
-      </w:r>
-    </w:p>
-    <w:p>
-      <w:pPr>
-        <w:pStyle w:val="Textkrper"/>
-      </w:pPr>
-      <w:r>
-        <w:t>Combinations of count and placeholders are also available.</w:t>
-      </w:r>
-    </w:p>
-    <w:p>
-      <w:pPr>
-        <w:pStyle w:val="berschrift3"/>
-      </w:pPr>
-      <w:bookmarkStart w:id="10" w:name="_Toc373613548"/>
-      <w:r>
-        <w:t>Text conversion and decoration</w:t>
-      </w:r>
-      <w:bookmarkEnd w:id="10"/>
-    </w:p>
-    <w:p>
-      <w:pPr>
-        <w:pStyle w:val="Textkrper"/>
-      </w:pPr>
-      <w:r>
-        <w:t>Different languages have different typographical rules that should be regarded to provide the most comfor</w:t>
-      </w:r>
-      <w:r>
-        <w:t>t</w:t>
-      </w:r>
-      <w:r>
-        <w:t xml:space="preserve">able translations to your users. There are methods available for quoting and nested quoting of text, placing it in parentheses, adding a colon for tables or lists, and transforming the beginning to upper case. While the </w:t>
-      </w:r>
-      <w:r>
-        <w:lastRenderedPageBreak/>
-        <w:t>last method is only a shortcut to existing .NET functionality, all others use strings defined in a special area of the dictionary. This allows the translator to specify matching quotation marks and other characters for a la</w:t>
-      </w:r>
-      <w:r>
-        <w:t>n</w:t>
-      </w:r>
-      <w:r>
-        <w:t>guage.</w:t>
-      </w:r>
-    </w:p>
-    <w:p>
-      <w:pPr>
-        <w:pStyle w:val="Textkrper"/>
-      </w:pPr>
-      <w:r>
-        <w:t xml:space="preserve">Quotation marks are different in almost every country and there are completely different styles of characters for this purpose. Also, parentheses look different in some Asian languages. The colon was added for the French who normally put a space in front of </w:t>
-      </w:r>
-      <w:r>
-        <w:t>colons and a few other punctuation marks</w:t>
-      </w:r>
-      <w:r>
-        <w:t>. And lastly, the upper case shortcut can be used to define a word in lower case to use it in any context but to transform it into u</w:t>
-      </w:r>
-      <w:r>
-        <w:t>p</w:t>
-      </w:r>
-      <w:r>
-        <w:t>per case when used at the beginning of a line without maintaining two similar text keys for it.</w:t>
-      </w:r>
-    </w:p>
-    <w:p>
-      <w:pPr>
-        <w:pStyle w:val="Textkrper"/>
-      </w:pPr>
-      <w:r>
-        <w:t xml:space="preserve">There are also abbreviated alternatives for these methods, and what makes it even more useful, combinations of these abbreviated names. While the </w:t>
-      </w:r>
-      <w:r>
-        <w:rPr>
-          <w:rStyle w:val="Codeverweis"/>
-        </w:rPr>
-        <w:t>T</w:t>
-      </w:r>
-      <w:r>
-        <w:t xml:space="preserve"> method only performs a dictionary lookup, the </w:t>
-      </w:r>
-      <w:r>
-        <w:rPr>
-          <w:rStyle w:val="Codeverweis"/>
-        </w:rPr>
-        <w:t>UT</w:t>
-      </w:r>
-      <w:r>
-        <w:t xml:space="preserve"> method also transforms it into upper case and the </w:t>
-      </w:r>
-      <w:r>
-        <w:rPr>
-          <w:rStyle w:val="Codeverweis"/>
-        </w:rPr>
-        <w:t>QTC</w:t>
-      </w:r>
-      <w:r>
-        <w:t xml:space="preserve"> method puts the text in quotes and adds a colon. Please </w:t>
-      </w:r>
-      <w:r>
-        <w:t xml:space="preserve">check </w:t>
-      </w:r>
-      <w:r>
-        <w:t>the complete library reference for a list of method names.</w:t>
-      </w:r>
-    </w:p>
-    <w:p>
-      <w:pPr>
-        <w:pStyle w:val="berschrift3"/>
-      </w:pPr>
-      <w:bookmarkStart w:id="11" w:name="_Toc373613549"/>
+      <w:bookmarkStart w:id="11" w:name="_Toc381036773"/>
       <w:r>
         <w:t>Number, date and time formatting</w:t>
       </w:r>
@@ -5070,8 +5116,9 @@
       <w:pPr>
         <w:pStyle w:val="berschrift2"/>
       </w:pPr>
-      <w:bookmarkStart w:id="12" w:name="_Toc373613550"/>
-      <w:r>
+      <w:bookmarkStart w:id="12" w:name="_Toc381036774"/>
+      <w:r>
+        <w:lastRenderedPageBreak/>
         <w:t>WPF</w:t>
       </w:r>
       <w:bookmarkEnd w:id="12"/>
@@ -5087,11 +5134,7 @@
         <w:t>n</w:t>
       </w:r>
       <w:r>
-        <w:t xml:space="preserve">terface (the view). Any object that exposes public properties can be used as a source of data. Additionally, you can use converters on the raw data and implement your own XAML markup extensions to add more </w:t>
-      </w:r>
-      <w:r>
-        <w:lastRenderedPageBreak/>
-        <w:t>functionality to the bindings. TxLib makes use of these features to provide a simple syntax for text transl</w:t>
+        <w:t>terface (the view). Any object that exposes public properties can be used as a source of data. Additionally, you can use converters on the raw data and implement your own XAML markup extensions to add more functionality to the bindings. TxLib makes use of these features to provide a simple syntax for text transl</w:t>
       </w:r>
       <w:r>
         <w:t>a</w:t>
@@ -5189,13 +5232,42 @@
         <w:t xml:space="preserve">    </w:t>
       </w:r>
       <w:r>
-        <w:t xml:space="preserve">    xmlns:Tx="clr-namespace:TxLib;assembly=TxLib" </w:t>
+        <w:t xml:space="preserve">    xmlns:Tx="</w:t>
+      </w:r>
+      <w:r>
+        <w:t>http://dev.unclassified.de/source/txlib</w:t>
+      </w:r>
+      <w:r>
+        <w:t xml:space="preserve">" </w:t>
       </w:r>
       <w:r>
         <w:rPr>
           <w:rStyle w:val="Code-Kommentar"/>
         </w:rPr>
         <w:t>...&gt;</w:t>
+      </w:r>
+    </w:p>
+    <w:p>
+      <w:pPr>
+        <w:pStyle w:val="Textkrper"/>
+      </w:pPr>
+      <w:r>
+        <w:t>This works only if the TxLib assembly is a separate assembly. In case you copied the source files to your pr</w:t>
+      </w:r>
+      <w:r>
+        <w:t>o</w:t>
+      </w:r>
+      <w:r>
+        <w:t xml:space="preserve">ject, you need to use the usual notation like </w:t>
+      </w:r>
+      <w:r>
+        <w:rPr>
+          <w:rStyle w:val="Code"/>
+        </w:rPr>
+        <w:t>xmlns:Tx="clr-namespace:Unclassified.TxLib"</w:t>
+      </w:r>
+      <w:r>
+        <w:t>.</w:t>
       </w:r>
     </w:p>
     <w:p>
@@ -5464,6 +5536,7 @@
         <w:pStyle w:val="Textkrper"/>
       </w:pPr>
       <w:r>
+        <w:lastRenderedPageBreak/>
         <w:t xml:space="preserve">To select from one of the grammatical contexts of the relative time, set the </w:t>
       </w:r>
       <w:r>
@@ -5534,7 +5607,7 @@
       <w:pPr>
         <w:pStyle w:val="berschrift2"/>
       </w:pPr>
-      <w:bookmarkStart w:id="13" w:name="_Toc373613551"/>
+      <w:bookmarkStart w:id="13" w:name="_Toc381036775"/>
       <w:r>
         <w:t>Windows Forms</w:t>
       </w:r>
@@ -5552,11 +5625,7 @@
         <w:t>’</w:t>
       </w:r>
       <w:r>
-        <w:t xml:space="preserve">t provide the same level of binding comfort as WPF, TxLib still makes use of every supported </w:t>
-      </w:r>
-      <w:r>
-        <w:lastRenderedPageBreak/>
-        <w:t xml:space="preserve">feature to ease the most common translation tasks. It provides the </w:t>
+        <w:t xml:space="preserve">t provide the same level of binding comfort as WPF, TxLib still makes use of every supported feature to ease the most common translation tasks. It provides the </w:t>
       </w:r>
       <w:r>
         <w:rPr>
@@ -5656,7 +5725,7 @@
       <w:pPr>
         <w:pStyle w:val="berschrift2"/>
       </w:pPr>
-      <w:bookmarkStart w:id="14" w:name="_Toc373613552"/>
+      <w:bookmarkStart w:id="14" w:name="_Toc381036776"/>
       <w:r>
         <w:t>ASP.NET</w:t>
       </w:r>
@@ -5740,7 +5809,7 @@
       <w:pPr>
         <w:pStyle w:val="berschrift1"/>
       </w:pPr>
-      <w:bookmarkStart w:id="15" w:name="_Toc373613553"/>
+      <w:bookmarkStart w:id="15" w:name="_Toc381036777"/>
       <w:r>
         <w:lastRenderedPageBreak/>
         <w:t>TxEditor application</w:t>
@@ -5771,7 +5840,7 @@
       <w:pPr>
         <w:pStyle w:val="berschrift2"/>
       </w:pPr>
-      <w:bookmarkStart w:id="16" w:name="_Toc373613554"/>
+      <w:bookmarkStart w:id="16" w:name="_Toc381036778"/>
       <w:r>
         <w:t>Dictionary files</w:t>
       </w:r>
@@ -5818,7 +5887,7 @@
       <w:pPr>
         <w:pStyle w:val="berschrift2"/>
       </w:pPr>
-      <w:bookmarkStart w:id="17" w:name="_Toc373613555"/>
+      <w:bookmarkStart w:id="17" w:name="_Toc381036779"/>
       <w:r>
         <w:t>Cultures</w:t>
       </w:r>
@@ -5984,7 +6053,7 @@
       <w:pPr>
         <w:pStyle w:val="berschrift2"/>
       </w:pPr>
-      <w:bookmarkStart w:id="18" w:name="_Toc373613556"/>
+      <w:bookmarkStart w:id="18" w:name="_Toc381036780"/>
       <w:r>
         <w:lastRenderedPageBreak/>
         <w:t>Text keys</w:t>
@@ -6031,13 +6100,7 @@
         <w:t xml:space="preserve">created </w:t>
       </w:r>
       <w:r>
-        <w:t>some keys, you will notice that the text field already contains the currently selected text key with parts of it preselected. Only the last se</w:t>
-      </w:r>
-      <w:r>
-        <w:t>g</w:t>
-      </w:r>
-      <w:r>
-        <w:t>ment of the key is selected so that you can quickly go three different ways:</w:t>
+        <w:t>some keys, you will notice that the text field already contains the currently selected text key with parts of it preselected. Only the last segment of the key is selected so that you can quickly go three different ways:</w:t>
       </w:r>
     </w:p>
     <w:p>
@@ -6336,7 +6399,7 @@
       <w:pPr>
         <w:pStyle w:val="berschrift2"/>
       </w:pPr>
-      <w:bookmarkStart w:id="19" w:name="_Toc373613557"/>
+      <w:bookmarkStart w:id="19" w:name="_Toc381036781"/>
       <w:r>
         <w:t>Text editing</w:t>
       </w:r>
@@ -6354,7 +6417,7 @@
       <w:pPr>
         <w:pStyle w:val="berschrift3"/>
       </w:pPr>
-      <w:bookmarkStart w:id="20" w:name="_Toc373613558"/>
+      <w:bookmarkStart w:id="20" w:name="_Toc381036782"/>
       <w:r>
         <w:t>Comments</w:t>
       </w:r>
@@ -6409,7 +6472,7 @@
       <w:pPr>
         <w:pStyle w:val="berschrift3"/>
       </w:pPr>
-      <w:bookmarkStart w:id="21" w:name="_Toc373613559"/>
+      <w:bookmarkStart w:id="21" w:name="_Toc381036783"/>
       <w:r>
         <w:t>Text input</w:t>
       </w:r>
@@ -6439,7 +6502,7 @@
       <w:pPr>
         <w:pStyle w:val="berschrift3"/>
       </w:pPr>
-      <w:bookmarkStart w:id="22" w:name="_Toc373613560"/>
+      <w:bookmarkStart w:id="22" w:name="_Toc381036784"/>
       <w:r>
         <w:t>Quantified texts</w:t>
       </w:r>
@@ -6533,7 +6596,7 @@
       <w:pPr>
         <w:pStyle w:val="berschrift3"/>
       </w:pPr>
-      <w:bookmarkStart w:id="23" w:name="_Toc373613561"/>
+      <w:bookmarkStart w:id="23" w:name="_Toc381036785"/>
       <w:r>
         <w:t>Placeholders</w:t>
       </w:r>
@@ -6649,7 +6712,7 @@
       <w:pPr>
         <w:pStyle w:val="berschrift3"/>
       </w:pPr>
-      <w:bookmarkStart w:id="24" w:name="_Toc373613562"/>
+      <w:bookmarkStart w:id="24" w:name="_Toc381036786"/>
       <w:r>
         <w:t>Key references</w:t>
       </w:r>
@@ -6678,13 +6741,7 @@
         <w:t>insert</w:t>
       </w:r>
       <w:r>
-        <w:t xml:space="preserve"> a reference, place the ot</w:t>
-      </w:r>
-      <w:r>
-        <w:t>h</w:t>
-      </w:r>
-      <w:r>
-        <w:t>er text key in braces, follow</w:t>
+        <w:t xml:space="preserve"> a reference, place the other text key in braces, follow</w:t>
       </w:r>
       <w:r>
         <w:t>ing</w:t>
@@ -6766,7 +6823,7 @@
       <w:pPr>
         <w:pStyle w:val="berschrift2"/>
       </w:pPr>
-      <w:bookmarkStart w:id="25" w:name="_Toc373613563"/>
+      <w:bookmarkStart w:id="25" w:name="_Toc381036787"/>
       <w:r>
         <w:t>View options and filters</w:t>
       </w:r>
@@ -6964,7 +7021,7 @@
       <w:pPr>
         <w:pStyle w:val="berschrift2"/>
       </w:pPr>
-      <w:bookmarkStart w:id="26" w:name="_Toc373613564"/>
+      <w:bookmarkStart w:id="26" w:name="_Toc381036788"/>
       <w:r>
         <w:t>Application settings</w:t>
       </w:r>
@@ -6988,7 +7045,7 @@
       <w:pPr>
         <w:pStyle w:val="berschrift2"/>
       </w:pPr>
-      <w:bookmarkStart w:id="27" w:name="_Toc373613565"/>
+      <w:bookmarkStart w:id="27" w:name="_Toc381036789"/>
       <w:r>
         <w:t>Validation</w:t>
       </w:r>
@@ -7192,7 +7249,7 @@
       <w:pPr>
         <w:pStyle w:val="berschrift2"/>
       </w:pPr>
-      <w:bookmarkStart w:id="28" w:name="_Toc373613566"/>
+      <w:bookmarkStart w:id="28" w:name="_Toc381036790"/>
       <w:r>
         <w:t>Suggestions</w:t>
       </w:r>
@@ -7259,7 +7316,7 @@
       <w:pPr>
         <w:pStyle w:val="berschrift2"/>
       </w:pPr>
-      <w:bookmarkStart w:id="29" w:name="_Toc373613567"/>
+      <w:bookmarkStart w:id="29" w:name="_Toc381036791"/>
       <w:r>
         <w:lastRenderedPageBreak/>
         <w:t>Keyboard shortcuts</w:t>
@@ -7278,7 +7335,7 @@
       <w:pPr>
         <w:pStyle w:val="berschrift3"/>
       </w:pPr>
-      <w:bookmarkStart w:id="30" w:name="_Toc373613568"/>
+      <w:bookmarkStart w:id="30" w:name="_Toc381036792"/>
       <w:r>
         <w:t>Global shortcuts</w:t>
       </w:r>
@@ -7437,7 +7494,7 @@
       <w:pPr>
         <w:pStyle w:val="berschrift3"/>
       </w:pPr>
-      <w:bookmarkStart w:id="31" w:name="_Toc373613569"/>
+      <w:bookmarkStart w:id="31" w:name="_Toc381036793"/>
       <w:r>
         <w:t>In the text key tree</w:t>
       </w:r>
@@ -7495,7 +7552,7 @@
       <w:pPr>
         <w:pStyle w:val="berschrift3"/>
       </w:pPr>
-      <w:bookmarkStart w:id="32" w:name="_Toc373613570"/>
+      <w:bookmarkStart w:id="32" w:name="_Toc381036794"/>
       <w:r>
         <w:t>In the search filter input field</w:t>
       </w:r>
@@ -7517,7 +7574,7 @@
       <w:pPr>
         <w:pStyle w:val="berschrift3"/>
       </w:pPr>
-      <w:bookmarkStart w:id="33" w:name="_Toc373613571"/>
+      <w:bookmarkStart w:id="33" w:name="_Toc381036795"/>
       <w:r>
         <w:t>In a translation input field</w:t>
       </w:r>
@@ -7587,7 +7644,7 @@
       <w:pPr>
         <w:pStyle w:val="berschrift2"/>
       </w:pPr>
-      <w:bookmarkStart w:id="34" w:name="_Toc373613572"/>
+      <w:bookmarkStart w:id="34" w:name="_Toc381036796"/>
       <w:r>
         <w:t xml:space="preserve">Text key </w:t>
       </w:r>
@@ -7862,7 +7919,7 @@
       <w:pPr>
         <w:pStyle w:val="berschrift1"/>
       </w:pPr>
-      <w:bookmarkStart w:id="35" w:name="_Toc373613573"/>
+      <w:bookmarkStart w:id="35" w:name="_Toc381036797"/>
       <w:r>
         <w:lastRenderedPageBreak/>
         <w:t>Advanced topics</w:t>
@@ -7873,7 +7930,7 @@
       <w:pPr>
         <w:pStyle w:val="berschrift2"/>
       </w:pPr>
-      <w:bookmarkStart w:id="36" w:name="_Toc373613574"/>
+      <w:bookmarkStart w:id="36" w:name="_Toc381036798"/>
       <w:r>
         <w:t>Multithreading</w:t>
       </w:r>
@@ -7926,7 +7983,7 @@
       <w:pPr>
         <w:pStyle w:val="berschrift2"/>
       </w:pPr>
-      <w:bookmarkStart w:id="37" w:name="_Toc373613575"/>
+      <w:bookmarkStart w:id="37" w:name="_Toc381036799"/>
       <w:r>
         <w:t>Logging</w:t>
       </w:r>
@@ -8091,7 +8148,7 @@
       <w:pPr>
         <w:pStyle w:val="berschrift1"/>
       </w:pPr>
-      <w:bookmarkStart w:id="38" w:name="_Toc373613576"/>
+      <w:bookmarkStart w:id="38" w:name="_Toc381036800"/>
       <w:r>
         <w:lastRenderedPageBreak/>
         <w:t>Text key best practices</w:t>
@@ -8110,7 +8167,7 @@
       <w:pPr>
         <w:pStyle w:val="berschrift2"/>
       </w:pPr>
-      <w:bookmarkStart w:id="39" w:name="_Toc373613577"/>
+      <w:bookmarkStart w:id="39" w:name="_Toc381036801"/>
       <w:r>
         <w:t>Structure</w:t>
       </w:r>
@@ -8425,7 +8482,7 @@
       <w:pPr>
         <w:pStyle w:val="berschrift2"/>
       </w:pPr>
-      <w:bookmarkStart w:id="40" w:name="_Toc373613578"/>
+      <w:bookmarkStart w:id="40" w:name="_Toc381036802"/>
       <w:r>
         <w:lastRenderedPageBreak/>
         <w:t>Naming text keys</w:t>
@@ -8858,7 +8915,7 @@
         <w:rStyle w:val="Seitenzahl"/>
         <w:noProof/>
       </w:rPr>
-      <w:t>4</w:t>
+      <w:t>2</w:t>
     </w:r>
     <w:r>
       <w:rPr>
@@ -8905,21 +8962,11 @@
         <w:tab w:val="right" w:pos="9639"/>
       </w:tabs>
     </w:pPr>
-    <w:r>
-      <w:fldChar w:fldCharType="begin"/>
-    </w:r>
-    <w:r>
-      <w:instrText xml:space="preserve"> TITLE   \* MERGEFORMAT </w:instrText>
-    </w:r>
-    <w:r>
-      <w:fldChar w:fldCharType="separate"/>
-    </w:r>
-    <w:r>
-      <w:t>Tx Translation &amp; Localisation for .NET and WPF</w:t>
-    </w:r>
-    <w:r>
-      <w:fldChar w:fldCharType="end"/>
-    </w:r>
+    <w:fldSimple w:instr=" TITLE   \* MERGEFORMAT ">
+      <w:r>
+        <w:t>Tx Translation &amp; Localisation for .NET and WPF</w:t>
+      </w:r>
+    </w:fldSimple>
     <w:r>
       <w:tab/>
     </w:r>
@@ -8941,45 +8988,22 @@
         <w:tab w:val="right" w:pos="9639"/>
       </w:tabs>
     </w:pPr>
-    <w:r>
-      <w:fldChar w:fldCharType="begin"/>
-    </w:r>
-    <w:r>
-      <w:instrText xml:space="preserve"> TITLE   \* MERGEFORMAT </w:instrText>
-    </w:r>
-    <w:r>
-      <w:fldChar w:fldCharType="separate"/>
-    </w:r>
-    <w:r>
-      <w:t>Tx Translation &amp; Localisation for .NET and WPF</w:t>
-    </w:r>
-    <w:r>
-      <w:fldChar w:fldCharType="end"/>
-    </w:r>
+    <w:fldSimple w:instr=" TITLE   \* MERGEFORMAT ">
+      <w:r>
+        <w:t>Tx Translation &amp; Localisation for .NET and WPF</w:t>
+      </w:r>
+    </w:fldSimple>
     <w:r>
       <w:tab/>
     </w:r>
-    <w:r>
-      <w:fldChar w:fldCharType="begin"/>
-    </w:r>
-    <w:r>
-      <w:instrText xml:space="preserve"> STYLEREF  "Überschrift 1" \l  \* MERGEFORMAT </w:instrText>
-    </w:r>
-    <w:r>
-      <w:fldChar w:fldCharType="separate"/>
-    </w:r>
-    <w:r>
-      <w:rPr>
-        <w:noProof/>
-      </w:rPr>
-      <w:t>Using the Tx class</w:t>
-    </w:r>
-    <w:r>
-      <w:rPr>
-        <w:noProof/>
-      </w:rPr>
-      <w:fldChar w:fldCharType="end"/>
-    </w:r>
+    <w:fldSimple w:instr=" STYLEREF  &quot;Überschrift 1&quot; \l  \* MERGEFORMAT ">
+      <w:r>
+        <w:rPr>
+          <w:noProof/>
+        </w:rPr>
+        <w:t>Text key best practices</w:t>
+      </w:r>
+    </w:fldSimple>
     <w:r>
       <w:tab/>
     </w:r>
@@ -13561,7 +13585,7 @@
 </file>
 
 <file path=customXml/itemProps1.xml><?xml version="1.0" encoding="utf-8"?>
-<ds:datastoreItem xmlns:ds="http://schemas.openxmlformats.org/officeDocument/2006/customXml" ds:itemID="{9BC57104-6183-435D-A216-43F1C0871781}">
+<ds:datastoreItem xmlns:ds="http://schemas.openxmlformats.org/officeDocument/2006/customXml" ds:itemID="{802AA317-C7D1-4CA0-89B0-E81C457F41D6}">
   <ds:schemaRefs>
     <ds:schemaRef ds:uri="http://schemas.openxmlformats.org/officeDocument/2006/bibliography"/>
   </ds:schemaRefs>

</xml_diff>

<commit_message>
Updated documentation about ASP.NET usage
</commit_message>
<xml_diff>
--- a/Tx Documentation.docx
+++ b/Tx Documentation.docx
@@ -224,7 +224,7 @@
         <w:t>0</w:t>
       </w:r>
       <w:r>
-        <w:t>5</w:t>
+        <w:t>6</w:t>
       </w:r>
       <w:r>
         <w:t>-</w:t>
@@ -233,7 +233,7 @@
         <w:t>0</w:t>
       </w:r>
       <w:r>
-        <w:t>6</w:t>
+        <w:t>3</w:t>
       </w:r>
       <w:r>
         <w:t xml:space="preserve"> [DRAFT VERSION]</w:t>
@@ -311,7 +311,7 @@
       <w:r>
         <w:fldChar w:fldCharType="separate"/>
       </w:r>
-      <w:hyperlink w:anchor="_Toc387178073" w:history="1">
+      <w:hyperlink w:anchor="_Toc389592209" w:history="1">
         <w:r>
           <w:rPr>
             <w:rStyle w:val="Hyperlink"/>
@@ -355,7 +355,7 @@
             <w:noProof/>
             <w:webHidden/>
           </w:rPr>
-          <w:instrText xml:space="preserve"> PAGEREF _Toc387178073 \h </w:instrText>
+          <w:instrText xml:space="preserve"> PAGEREF _Toc389592209 \h </w:instrText>
         </w:r>
         <w:r>
           <w:rPr>
@@ -401,7 +401,7 @@
           <w:lang w:val="de-DE"/>
         </w:rPr>
       </w:pPr>
-      <w:hyperlink w:anchor="_Toc387178074" w:history="1">
+      <w:hyperlink w:anchor="_Toc389592210" w:history="1">
         <w:r>
           <w:rPr>
             <w:rStyle w:val="Hyperlink"/>
@@ -445,7 +445,7 @@
             <w:noProof/>
             <w:webHidden/>
           </w:rPr>
-          <w:instrText xml:space="preserve"> PAGEREF _Toc387178074 \h </w:instrText>
+          <w:instrText xml:space="preserve"> PAGEREF _Toc389592210 \h </w:instrText>
         </w:r>
         <w:r>
           <w:rPr>
@@ -491,7 +491,7 @@
           <w:lang w:val="de-DE"/>
         </w:rPr>
       </w:pPr>
-      <w:hyperlink w:anchor="_Toc387178075" w:history="1">
+      <w:hyperlink w:anchor="_Toc389592211" w:history="1">
         <w:r>
           <w:rPr>
             <w:rStyle w:val="Hyperlink"/>
@@ -535,7 +535,7 @@
             <w:noProof/>
             <w:webHidden/>
           </w:rPr>
-          <w:instrText xml:space="preserve"> PAGEREF _Toc387178075 \h </w:instrText>
+          <w:instrText xml:space="preserve"> PAGEREF _Toc389592211 \h </w:instrText>
         </w:r>
         <w:r>
           <w:rPr>
@@ -577,7 +577,7 @@
           <w:lang w:val="de-DE"/>
         </w:rPr>
       </w:pPr>
-      <w:hyperlink w:anchor="_Toc387178076" w:history="1">
+      <w:hyperlink w:anchor="_Toc389592212" w:history="1">
         <w:r>
           <w:rPr>
             <w:rStyle w:val="Hyperlink"/>
@@ -621,7 +621,7 @@
             <w:noProof/>
             <w:webHidden/>
           </w:rPr>
-          <w:instrText xml:space="preserve"> PAGEREF _Toc387178076 \h </w:instrText>
+          <w:instrText xml:space="preserve"> PAGEREF _Toc389592212 \h </w:instrText>
         </w:r>
         <w:r>
           <w:rPr>
@@ -667,7 +667,7 @@
           <w:lang w:val="de-DE"/>
         </w:rPr>
       </w:pPr>
-      <w:hyperlink w:anchor="_Toc387178077" w:history="1">
+      <w:hyperlink w:anchor="_Toc389592213" w:history="1">
         <w:r>
           <w:rPr>
             <w:rStyle w:val="Hyperlink"/>
@@ -711,7 +711,7 @@
             <w:noProof/>
             <w:webHidden/>
           </w:rPr>
-          <w:instrText xml:space="preserve"> PAGEREF _Toc387178077 \h </w:instrText>
+          <w:instrText xml:space="preserve"> PAGEREF _Toc389592213 \h </w:instrText>
         </w:r>
         <w:r>
           <w:rPr>
@@ -757,7 +757,7 @@
           <w:lang w:val="de-DE"/>
         </w:rPr>
       </w:pPr>
-      <w:hyperlink w:anchor="_Toc387178078" w:history="1">
+      <w:hyperlink w:anchor="_Toc389592214" w:history="1">
         <w:r>
           <w:rPr>
             <w:rStyle w:val="Hyperlink"/>
@@ -801,7 +801,7 @@
             <w:noProof/>
             <w:webHidden/>
           </w:rPr>
-          <w:instrText xml:space="preserve"> PAGEREF _Toc387178078 \h </w:instrText>
+          <w:instrText xml:space="preserve"> PAGEREF _Toc389592214 \h </w:instrText>
         </w:r>
         <w:r>
           <w:rPr>
@@ -847,7 +847,7 @@
           <w:lang w:val="de-DE"/>
         </w:rPr>
       </w:pPr>
-      <w:hyperlink w:anchor="_Toc387178079" w:history="1">
+      <w:hyperlink w:anchor="_Toc389592215" w:history="1">
         <w:r>
           <w:rPr>
             <w:rStyle w:val="Hyperlink"/>
@@ -891,7 +891,7 @@
             <w:noProof/>
             <w:webHidden/>
           </w:rPr>
-          <w:instrText xml:space="preserve"> PAGEREF _Toc387178079 \h </w:instrText>
+          <w:instrText xml:space="preserve"> PAGEREF _Toc389592215 \h </w:instrText>
         </w:r>
         <w:r>
           <w:rPr>
@@ -937,7 +937,7 @@
           <w:lang w:val="de-DE"/>
         </w:rPr>
       </w:pPr>
-      <w:hyperlink w:anchor="_Toc387178080" w:history="1">
+      <w:hyperlink w:anchor="_Toc389592216" w:history="1">
         <w:r>
           <w:rPr>
             <w:rStyle w:val="Hyperlink"/>
@@ -981,7 +981,7 @@
             <w:noProof/>
             <w:webHidden/>
           </w:rPr>
-          <w:instrText xml:space="preserve"> PAGEREF _Toc387178080 \h </w:instrText>
+          <w:instrText xml:space="preserve"> PAGEREF _Toc389592216 \h </w:instrText>
         </w:r>
         <w:r>
           <w:rPr>
@@ -1027,7 +1027,7 @@
           <w:lang w:val="de-DE"/>
         </w:rPr>
       </w:pPr>
-      <w:hyperlink w:anchor="_Toc387178081" w:history="1">
+      <w:hyperlink w:anchor="_Toc389592217" w:history="1">
         <w:r>
           <w:rPr>
             <w:rStyle w:val="Hyperlink"/>
@@ -1071,7 +1071,7 @@
             <w:noProof/>
             <w:webHidden/>
           </w:rPr>
-          <w:instrText xml:space="preserve"> PAGEREF _Toc387178081 \h </w:instrText>
+          <w:instrText xml:space="preserve"> PAGEREF _Toc389592217 \h </w:instrText>
         </w:r>
         <w:r>
           <w:rPr>
@@ -1117,7 +1117,7 @@
           <w:lang w:val="de-DE"/>
         </w:rPr>
       </w:pPr>
-      <w:hyperlink w:anchor="_Toc387178082" w:history="1">
+      <w:hyperlink w:anchor="_Toc389592218" w:history="1">
         <w:r>
           <w:rPr>
             <w:rStyle w:val="Hyperlink"/>
@@ -1161,7 +1161,7 @@
             <w:noProof/>
             <w:webHidden/>
           </w:rPr>
-          <w:instrText xml:space="preserve"> PAGEREF _Toc387178082 \h </w:instrText>
+          <w:instrText xml:space="preserve"> PAGEREF _Toc389592218 \h </w:instrText>
         </w:r>
         <w:r>
           <w:rPr>
@@ -1207,7 +1207,7 @@
           <w:lang w:val="de-DE"/>
         </w:rPr>
       </w:pPr>
-      <w:hyperlink w:anchor="_Toc387178083" w:history="1">
+      <w:hyperlink w:anchor="_Toc389592219" w:history="1">
         <w:r>
           <w:rPr>
             <w:rStyle w:val="Hyperlink"/>
@@ -1251,7 +1251,7 @@
             <w:noProof/>
             <w:webHidden/>
           </w:rPr>
-          <w:instrText xml:space="preserve"> PAGEREF _Toc387178083 \h </w:instrText>
+          <w:instrText xml:space="preserve"> PAGEREF _Toc389592219 \h </w:instrText>
         </w:r>
         <w:r>
           <w:rPr>
@@ -1297,7 +1297,7 @@
           <w:lang w:val="de-DE"/>
         </w:rPr>
       </w:pPr>
-      <w:hyperlink w:anchor="_Toc387178084" w:history="1">
+      <w:hyperlink w:anchor="_Toc389592220" w:history="1">
         <w:r>
           <w:rPr>
             <w:rStyle w:val="Hyperlink"/>
@@ -1341,7 +1341,7 @@
             <w:noProof/>
             <w:webHidden/>
           </w:rPr>
-          <w:instrText xml:space="preserve"> PAGEREF _Toc387178084 \h </w:instrText>
+          <w:instrText xml:space="preserve"> PAGEREF _Toc389592220 \h </w:instrText>
         </w:r>
         <w:r>
           <w:rPr>
@@ -1387,7 +1387,7 @@
           <w:lang w:val="de-DE"/>
         </w:rPr>
       </w:pPr>
-      <w:hyperlink w:anchor="_Toc387178085" w:history="1">
+      <w:hyperlink w:anchor="_Toc389592221" w:history="1">
         <w:r>
           <w:rPr>
             <w:rStyle w:val="Hyperlink"/>
@@ -1431,7 +1431,7 @@
             <w:noProof/>
             <w:webHidden/>
           </w:rPr>
-          <w:instrText xml:space="preserve"> PAGEREF _Toc387178085 \h </w:instrText>
+          <w:instrText xml:space="preserve"> PAGEREF _Toc389592221 \h </w:instrText>
         </w:r>
         <w:r>
           <w:rPr>
@@ -1477,7 +1477,7 @@
           <w:lang w:val="de-DE"/>
         </w:rPr>
       </w:pPr>
-      <w:hyperlink w:anchor="_Toc387178086" w:history="1">
+      <w:hyperlink w:anchor="_Toc389592222" w:history="1">
         <w:r>
           <w:rPr>
             <w:rStyle w:val="Hyperlink"/>
@@ -1521,7 +1521,7 @@
             <w:noProof/>
             <w:webHidden/>
           </w:rPr>
-          <w:instrText xml:space="preserve"> PAGEREF _Toc387178086 \h </w:instrText>
+          <w:instrText xml:space="preserve"> PAGEREF _Toc389592222 \h </w:instrText>
         </w:r>
         <w:r>
           <w:rPr>
@@ -1554,7 +1554,11 @@
     </w:p>
     <w:p>
       <w:pPr>
-        <w:pStyle w:val="Verzeichnis1"/>
+        <w:pStyle w:val="Verzeichnis3"/>
+        <w:tabs>
+          <w:tab w:val="left" w:pos="1320"/>
+          <w:tab w:val="right" w:pos="9628"/>
+        </w:tabs>
         <w:rPr>
           <w:rFonts w:asciiTheme="minorHAnsi" w:eastAsiaTheme="minorEastAsia" w:hAnsiTheme="minorHAnsi" w:cstheme="minorBidi"/>
           <w:noProof/>
@@ -1563,13 +1567,13 @@
           <w:lang w:val="de-DE"/>
         </w:rPr>
       </w:pPr>
-      <w:hyperlink w:anchor="_Toc387178087" w:history="1">
+      <w:hyperlink w:anchor="_Toc389592223" w:history="1">
         <w:r>
           <w:rPr>
             <w:rStyle w:val="Hyperlink"/>
             <w:noProof/>
           </w:rPr>
-          <w:t>3.</w:t>
+          <w:t>2.4.1.</w:t>
         </w:r>
         <w:r>
           <w:rPr>
@@ -1586,6 +1590,362 @@
             <w:rStyle w:val="Hyperlink"/>
             <w:noProof/>
           </w:rPr>
+          <w:t>Initialisation</w:t>
+        </w:r>
+        <w:r>
+          <w:rPr>
+            <w:noProof/>
+            <w:webHidden/>
+          </w:rPr>
+          <w:tab/>
+        </w:r>
+        <w:r>
+          <w:rPr>
+            <w:noProof/>
+            <w:webHidden/>
+          </w:rPr>
+          <w:fldChar w:fldCharType="begin"/>
+        </w:r>
+        <w:r>
+          <w:rPr>
+            <w:noProof/>
+            <w:webHidden/>
+          </w:rPr>
+          <w:instrText xml:space="preserve"> PAGEREF _Toc389592223 \h </w:instrText>
+        </w:r>
+        <w:r>
+          <w:rPr>
+            <w:noProof/>
+            <w:webHidden/>
+          </w:rPr>
+        </w:r>
+        <w:r>
+          <w:rPr>
+            <w:noProof/>
+            <w:webHidden/>
+          </w:rPr>
+          <w:fldChar w:fldCharType="separate"/>
+        </w:r>
+        <w:r>
+          <w:rPr>
+            <w:noProof/>
+            <w:webHidden/>
+          </w:rPr>
+          <w:t>8</w:t>
+        </w:r>
+        <w:r>
+          <w:rPr>
+            <w:noProof/>
+            <w:webHidden/>
+          </w:rPr>
+          <w:fldChar w:fldCharType="end"/>
+        </w:r>
+      </w:hyperlink>
+    </w:p>
+    <w:p>
+      <w:pPr>
+        <w:pStyle w:val="Verzeichnis3"/>
+        <w:tabs>
+          <w:tab w:val="left" w:pos="1320"/>
+          <w:tab w:val="right" w:pos="9628"/>
+        </w:tabs>
+        <w:rPr>
+          <w:rFonts w:asciiTheme="minorHAnsi" w:eastAsiaTheme="minorEastAsia" w:hAnsiTheme="minorHAnsi" w:cstheme="minorBidi"/>
+          <w:noProof/>
+          <w:sz w:val="22"/>
+          <w:szCs w:val="22"/>
+          <w:lang w:val="de-DE"/>
+        </w:rPr>
+      </w:pPr>
+      <w:hyperlink w:anchor="_Toc389592224" w:history="1">
+        <w:r>
+          <w:rPr>
+            <w:rStyle w:val="Hyperlink"/>
+            <w:noProof/>
+          </w:rPr>
+          <w:t>2.4.2.</w:t>
+        </w:r>
+        <w:r>
+          <w:rPr>
+            <w:rFonts w:asciiTheme="minorHAnsi" w:eastAsiaTheme="minorEastAsia" w:hAnsiTheme="minorHAnsi" w:cstheme="minorBidi"/>
+            <w:noProof/>
+            <w:sz w:val="22"/>
+            <w:szCs w:val="22"/>
+            <w:lang w:val="de-DE"/>
+          </w:rPr>
+          <w:tab/>
+        </w:r>
+        <w:r>
+          <w:rPr>
+            <w:rStyle w:val="Hyperlink"/>
+            <w:noProof/>
+          </w:rPr>
+          <w:t>Setting the request culture</w:t>
+        </w:r>
+        <w:r>
+          <w:rPr>
+            <w:noProof/>
+            <w:webHidden/>
+          </w:rPr>
+          <w:tab/>
+        </w:r>
+        <w:r>
+          <w:rPr>
+            <w:noProof/>
+            <w:webHidden/>
+          </w:rPr>
+          <w:fldChar w:fldCharType="begin"/>
+        </w:r>
+        <w:r>
+          <w:rPr>
+            <w:noProof/>
+            <w:webHidden/>
+          </w:rPr>
+          <w:instrText xml:space="preserve"> PAGEREF _Toc389592224 \h </w:instrText>
+        </w:r>
+        <w:r>
+          <w:rPr>
+            <w:noProof/>
+            <w:webHidden/>
+          </w:rPr>
+        </w:r>
+        <w:r>
+          <w:rPr>
+            <w:noProof/>
+            <w:webHidden/>
+          </w:rPr>
+          <w:fldChar w:fldCharType="separate"/>
+        </w:r>
+        <w:r>
+          <w:rPr>
+            <w:noProof/>
+            <w:webHidden/>
+          </w:rPr>
+          <w:t>8</w:t>
+        </w:r>
+        <w:r>
+          <w:rPr>
+            <w:noProof/>
+            <w:webHidden/>
+          </w:rPr>
+          <w:fldChar w:fldCharType="end"/>
+        </w:r>
+      </w:hyperlink>
+    </w:p>
+    <w:p>
+      <w:pPr>
+        <w:pStyle w:val="Verzeichnis3"/>
+        <w:tabs>
+          <w:tab w:val="left" w:pos="1320"/>
+          <w:tab w:val="right" w:pos="9628"/>
+        </w:tabs>
+        <w:rPr>
+          <w:rFonts w:asciiTheme="minorHAnsi" w:eastAsiaTheme="minorEastAsia" w:hAnsiTheme="minorHAnsi" w:cstheme="minorBidi"/>
+          <w:noProof/>
+          <w:sz w:val="22"/>
+          <w:szCs w:val="22"/>
+          <w:lang w:val="de-DE"/>
+        </w:rPr>
+      </w:pPr>
+      <w:hyperlink w:anchor="_Toc389592225" w:history="1">
+        <w:r>
+          <w:rPr>
+            <w:rStyle w:val="Hyperlink"/>
+            <w:noProof/>
+          </w:rPr>
+          <w:t>2.4.3.</w:t>
+        </w:r>
+        <w:r>
+          <w:rPr>
+            <w:rFonts w:asciiTheme="minorHAnsi" w:eastAsiaTheme="minorEastAsia" w:hAnsiTheme="minorHAnsi" w:cstheme="minorBidi"/>
+            <w:noProof/>
+            <w:sz w:val="22"/>
+            <w:szCs w:val="22"/>
+            <w:lang w:val="de-DE"/>
+          </w:rPr>
+          <w:tab/>
+        </w:r>
+        <w:r>
+          <w:rPr>
+            <w:rStyle w:val="Hyperlink"/>
+            <w:noProof/>
+          </w:rPr>
+          <w:t>Use in Web Forms views</w:t>
+        </w:r>
+        <w:r>
+          <w:rPr>
+            <w:noProof/>
+            <w:webHidden/>
+          </w:rPr>
+          <w:tab/>
+        </w:r>
+        <w:r>
+          <w:rPr>
+            <w:noProof/>
+            <w:webHidden/>
+          </w:rPr>
+          <w:fldChar w:fldCharType="begin"/>
+        </w:r>
+        <w:r>
+          <w:rPr>
+            <w:noProof/>
+            <w:webHidden/>
+          </w:rPr>
+          <w:instrText xml:space="preserve"> PAGEREF _Toc389592225 \h </w:instrText>
+        </w:r>
+        <w:r>
+          <w:rPr>
+            <w:noProof/>
+            <w:webHidden/>
+          </w:rPr>
+        </w:r>
+        <w:r>
+          <w:rPr>
+            <w:noProof/>
+            <w:webHidden/>
+          </w:rPr>
+          <w:fldChar w:fldCharType="separate"/>
+        </w:r>
+        <w:r>
+          <w:rPr>
+            <w:noProof/>
+            <w:webHidden/>
+          </w:rPr>
+          <w:t>9</w:t>
+        </w:r>
+        <w:r>
+          <w:rPr>
+            <w:noProof/>
+            <w:webHidden/>
+          </w:rPr>
+          <w:fldChar w:fldCharType="end"/>
+        </w:r>
+      </w:hyperlink>
+    </w:p>
+    <w:p>
+      <w:pPr>
+        <w:pStyle w:val="Verzeichnis3"/>
+        <w:tabs>
+          <w:tab w:val="left" w:pos="1320"/>
+          <w:tab w:val="right" w:pos="9628"/>
+        </w:tabs>
+        <w:rPr>
+          <w:rFonts w:asciiTheme="minorHAnsi" w:eastAsiaTheme="minorEastAsia" w:hAnsiTheme="minorHAnsi" w:cstheme="minorBidi"/>
+          <w:noProof/>
+          <w:sz w:val="22"/>
+          <w:szCs w:val="22"/>
+          <w:lang w:val="de-DE"/>
+        </w:rPr>
+      </w:pPr>
+      <w:hyperlink w:anchor="_Toc389592226" w:history="1">
+        <w:r>
+          <w:rPr>
+            <w:rStyle w:val="Hyperlink"/>
+            <w:noProof/>
+          </w:rPr>
+          <w:t>2.4.4.</w:t>
+        </w:r>
+        <w:r>
+          <w:rPr>
+            <w:rFonts w:asciiTheme="minorHAnsi" w:eastAsiaTheme="minorEastAsia" w:hAnsiTheme="minorHAnsi" w:cstheme="minorBidi"/>
+            <w:noProof/>
+            <w:sz w:val="22"/>
+            <w:szCs w:val="22"/>
+            <w:lang w:val="de-DE"/>
+          </w:rPr>
+          <w:tab/>
+        </w:r>
+        <w:r>
+          <w:rPr>
+            <w:rStyle w:val="Hyperlink"/>
+            <w:noProof/>
+          </w:rPr>
+          <w:t>Use in MVC views</w:t>
+        </w:r>
+        <w:r>
+          <w:rPr>
+            <w:noProof/>
+            <w:webHidden/>
+          </w:rPr>
+          <w:tab/>
+        </w:r>
+        <w:r>
+          <w:rPr>
+            <w:noProof/>
+            <w:webHidden/>
+          </w:rPr>
+          <w:fldChar w:fldCharType="begin"/>
+        </w:r>
+        <w:r>
+          <w:rPr>
+            <w:noProof/>
+            <w:webHidden/>
+          </w:rPr>
+          <w:instrText xml:space="preserve"> PAGEREF _Toc389592226 \h </w:instrText>
+        </w:r>
+        <w:r>
+          <w:rPr>
+            <w:noProof/>
+            <w:webHidden/>
+          </w:rPr>
+        </w:r>
+        <w:r>
+          <w:rPr>
+            <w:noProof/>
+            <w:webHidden/>
+          </w:rPr>
+          <w:fldChar w:fldCharType="separate"/>
+        </w:r>
+        <w:r>
+          <w:rPr>
+            <w:noProof/>
+            <w:webHidden/>
+          </w:rPr>
+          <w:t>10</w:t>
+        </w:r>
+        <w:r>
+          <w:rPr>
+            <w:noProof/>
+            <w:webHidden/>
+          </w:rPr>
+          <w:fldChar w:fldCharType="end"/>
+        </w:r>
+      </w:hyperlink>
+    </w:p>
+    <w:p>
+      <w:pPr>
+        <w:pStyle w:val="Verzeichnis1"/>
+        <w:rPr>
+          <w:rFonts w:asciiTheme="minorHAnsi" w:eastAsiaTheme="minorEastAsia" w:hAnsiTheme="minorHAnsi" w:cstheme="minorBidi"/>
+          <w:noProof/>
+          <w:sz w:val="22"/>
+          <w:szCs w:val="22"/>
+          <w:lang w:val="de-DE"/>
+        </w:rPr>
+      </w:pPr>
+      <w:hyperlink w:anchor="_Toc389592227" w:history="1">
+        <w:r>
+          <w:rPr>
+            <w:rStyle w:val="Hyperlink"/>
+            <w:noProof/>
+          </w:rPr>
+          <w:t>3.</w:t>
+        </w:r>
+        <w:r>
+          <w:rPr>
+            <w:rFonts w:asciiTheme="minorHAnsi" w:eastAsiaTheme="minorEastAsia" w:hAnsiTheme="minorHAnsi" w:cstheme="minorBidi"/>
+            <w:noProof/>
+            <w:sz w:val="22"/>
+            <w:szCs w:val="22"/>
+            <w:lang w:val="de-DE"/>
+          </w:rPr>
+          <w:tab/>
+        </w:r>
+        <w:r>
+          <w:rPr>
+            <w:rStyle w:val="Hyperlink"/>
+            <w:noProof/>
+          </w:rPr>
           <w:t>TxEditor application</w:t>
         </w:r>
         <w:r>
@@ -1607,7 +1967,7 @@
             <w:noProof/>
             <w:webHidden/>
           </w:rPr>
-          <w:instrText xml:space="preserve"> PAGEREF _Toc387178087 \h </w:instrText>
+          <w:instrText xml:space="preserve"> PAGEREF _Toc389592227 \h </w:instrText>
         </w:r>
         <w:r>
           <w:rPr>
@@ -1627,7 +1987,7 @@
             <w:noProof/>
             <w:webHidden/>
           </w:rPr>
-          <w:t>9</w:t>
+          <w:t>11</w:t>
         </w:r>
         <w:r>
           <w:rPr>
@@ -1653,7 +2013,7 @@
           <w:lang w:val="de-DE"/>
         </w:rPr>
       </w:pPr>
-      <w:hyperlink w:anchor="_Toc387178088" w:history="1">
+      <w:hyperlink w:anchor="_Toc389592228" w:history="1">
         <w:r>
           <w:rPr>
             <w:rStyle w:val="Hyperlink"/>
@@ -1697,7 +2057,7 @@
             <w:noProof/>
             <w:webHidden/>
           </w:rPr>
-          <w:instrText xml:space="preserve"> PAGEREF _Toc387178088 \h </w:instrText>
+          <w:instrText xml:space="preserve"> PAGEREF _Toc389592228 \h </w:instrText>
         </w:r>
         <w:r>
           <w:rPr>
@@ -1717,7 +2077,7 @@
             <w:noProof/>
             <w:webHidden/>
           </w:rPr>
-          <w:t>9</w:t>
+          <w:t>11</w:t>
         </w:r>
         <w:r>
           <w:rPr>
@@ -1743,7 +2103,7 @@
           <w:lang w:val="de-DE"/>
         </w:rPr>
       </w:pPr>
-      <w:hyperlink w:anchor="_Toc387178089" w:history="1">
+      <w:hyperlink w:anchor="_Toc389592229" w:history="1">
         <w:r>
           <w:rPr>
             <w:rStyle w:val="Hyperlink"/>
@@ -1787,7 +2147,7 @@
             <w:noProof/>
             <w:webHidden/>
           </w:rPr>
-          <w:instrText xml:space="preserve"> PAGEREF _Toc387178089 \h </w:instrText>
+          <w:instrText xml:space="preserve"> PAGEREF _Toc389592229 \h </w:instrText>
         </w:r>
         <w:r>
           <w:rPr>
@@ -1807,7 +2167,7 @@
             <w:noProof/>
             <w:webHidden/>
           </w:rPr>
-          <w:t>9</w:t>
+          <w:t>11</w:t>
         </w:r>
         <w:r>
           <w:rPr>
@@ -1833,7 +2193,7 @@
           <w:lang w:val="de-DE"/>
         </w:rPr>
       </w:pPr>
-      <w:hyperlink w:anchor="_Toc387178090" w:history="1">
+      <w:hyperlink w:anchor="_Toc389592230" w:history="1">
         <w:r>
           <w:rPr>
             <w:rStyle w:val="Hyperlink"/>
@@ -1877,7 +2237,7 @@
             <w:noProof/>
             <w:webHidden/>
           </w:rPr>
-          <w:instrText xml:space="preserve"> PAGEREF _Toc387178090 \h </w:instrText>
+          <w:instrText xml:space="preserve"> PAGEREF _Toc389592230 \h </w:instrText>
         </w:r>
         <w:r>
           <w:rPr>
@@ -1897,7 +2257,7 @@
             <w:noProof/>
             <w:webHidden/>
           </w:rPr>
-          <w:t>10</w:t>
+          <w:t>12</w:t>
         </w:r>
         <w:r>
           <w:rPr>
@@ -1923,7 +2283,7 @@
           <w:lang w:val="de-DE"/>
         </w:rPr>
       </w:pPr>
-      <w:hyperlink w:anchor="_Toc387178091" w:history="1">
+      <w:hyperlink w:anchor="_Toc389592231" w:history="1">
         <w:r>
           <w:rPr>
             <w:rStyle w:val="Hyperlink"/>
@@ -1967,7 +2327,7 @@
             <w:noProof/>
             <w:webHidden/>
           </w:rPr>
-          <w:instrText xml:space="preserve"> PAGEREF _Toc387178091 \h </w:instrText>
+          <w:instrText xml:space="preserve"> PAGEREF _Toc389592231 \h </w:instrText>
         </w:r>
         <w:r>
           <w:rPr>
@@ -1987,7 +2347,7 @@
             <w:noProof/>
             <w:webHidden/>
           </w:rPr>
-          <w:t>10</w:t>
+          <w:t>12</w:t>
         </w:r>
         <w:r>
           <w:rPr>
@@ -2013,7 +2373,7 @@
           <w:lang w:val="de-DE"/>
         </w:rPr>
       </w:pPr>
-      <w:hyperlink w:anchor="_Toc387178092" w:history="1">
+      <w:hyperlink w:anchor="_Toc389592232" w:history="1">
         <w:r>
           <w:rPr>
             <w:rStyle w:val="Hyperlink"/>
@@ -2057,7 +2417,7 @@
             <w:noProof/>
             <w:webHidden/>
           </w:rPr>
-          <w:instrText xml:space="preserve"> PAGEREF _Toc387178092 \h </w:instrText>
+          <w:instrText xml:space="preserve"> PAGEREF _Toc389592232 \h </w:instrText>
         </w:r>
         <w:r>
           <w:rPr>
@@ -2077,7 +2437,7 @@
             <w:noProof/>
             <w:webHidden/>
           </w:rPr>
-          <w:t>11</w:t>
+          <w:t>13</w:t>
         </w:r>
         <w:r>
           <w:rPr>
@@ -2103,7 +2463,7 @@
           <w:lang w:val="de-DE"/>
         </w:rPr>
       </w:pPr>
-      <w:hyperlink w:anchor="_Toc387178093" w:history="1">
+      <w:hyperlink w:anchor="_Toc389592233" w:history="1">
         <w:r>
           <w:rPr>
             <w:rStyle w:val="Hyperlink"/>
@@ -2147,7 +2507,7 @@
             <w:noProof/>
             <w:webHidden/>
           </w:rPr>
-          <w:instrText xml:space="preserve"> PAGEREF _Toc387178093 \h </w:instrText>
+          <w:instrText xml:space="preserve"> PAGEREF _Toc389592233 \h </w:instrText>
         </w:r>
         <w:r>
           <w:rPr>
@@ -2167,7 +2527,7 @@
             <w:noProof/>
             <w:webHidden/>
           </w:rPr>
-          <w:t>11</w:t>
+          <w:t>13</w:t>
         </w:r>
         <w:r>
           <w:rPr>
@@ -2193,7 +2553,7 @@
           <w:lang w:val="de-DE"/>
         </w:rPr>
       </w:pPr>
-      <w:hyperlink w:anchor="_Toc387178094" w:history="1">
+      <w:hyperlink w:anchor="_Toc389592234" w:history="1">
         <w:r>
           <w:rPr>
             <w:rStyle w:val="Hyperlink"/>
@@ -2237,7 +2597,7 @@
             <w:noProof/>
             <w:webHidden/>
           </w:rPr>
-          <w:instrText xml:space="preserve"> PAGEREF _Toc387178094 \h </w:instrText>
+          <w:instrText xml:space="preserve"> PAGEREF _Toc389592234 \h </w:instrText>
         </w:r>
         <w:r>
           <w:rPr>
@@ -2257,7 +2617,7 @@
             <w:noProof/>
             <w:webHidden/>
           </w:rPr>
-          <w:t>11</w:t>
+          <w:t>13</w:t>
         </w:r>
         <w:r>
           <w:rPr>
@@ -2283,7 +2643,7 @@
           <w:lang w:val="de-DE"/>
         </w:rPr>
       </w:pPr>
-      <w:hyperlink w:anchor="_Toc387178095" w:history="1">
+      <w:hyperlink w:anchor="_Toc389592235" w:history="1">
         <w:r>
           <w:rPr>
             <w:rStyle w:val="Hyperlink"/>
@@ -2327,7 +2687,7 @@
             <w:noProof/>
             <w:webHidden/>
           </w:rPr>
-          <w:instrText xml:space="preserve"> PAGEREF _Toc387178095 \h </w:instrText>
+          <w:instrText xml:space="preserve"> PAGEREF _Toc389592235 \h </w:instrText>
         </w:r>
         <w:r>
           <w:rPr>
@@ -2347,7 +2707,7 @@
             <w:noProof/>
             <w:webHidden/>
           </w:rPr>
-          <w:t>11</w:t>
+          <w:t>13</w:t>
         </w:r>
         <w:r>
           <w:rPr>
@@ -2373,7 +2733,7 @@
           <w:lang w:val="de-DE"/>
         </w:rPr>
       </w:pPr>
-      <w:hyperlink w:anchor="_Toc387178096" w:history="1">
+      <w:hyperlink w:anchor="_Toc389592236" w:history="1">
         <w:r>
           <w:rPr>
             <w:rStyle w:val="Hyperlink"/>
@@ -2417,7 +2777,7 @@
             <w:noProof/>
             <w:webHidden/>
           </w:rPr>
-          <w:instrText xml:space="preserve"> PAGEREF _Toc387178096 \h </w:instrText>
+          <w:instrText xml:space="preserve"> PAGEREF _Toc389592236 \h </w:instrText>
         </w:r>
         <w:r>
           <w:rPr>
@@ -2437,7 +2797,7 @@
             <w:noProof/>
             <w:webHidden/>
           </w:rPr>
-          <w:t>12</w:t>
+          <w:t>14</w:t>
         </w:r>
         <w:r>
           <w:rPr>
@@ -2463,7 +2823,7 @@
           <w:lang w:val="de-DE"/>
         </w:rPr>
       </w:pPr>
-      <w:hyperlink w:anchor="_Toc387178097" w:history="1">
+      <w:hyperlink w:anchor="_Toc389592237" w:history="1">
         <w:r>
           <w:rPr>
             <w:rStyle w:val="Hyperlink"/>
@@ -2507,7 +2867,7 @@
             <w:noProof/>
             <w:webHidden/>
           </w:rPr>
-          <w:instrText xml:space="preserve"> PAGEREF _Toc387178097 \h </w:instrText>
+          <w:instrText xml:space="preserve"> PAGEREF _Toc389592237 \h </w:instrText>
         </w:r>
         <w:r>
           <w:rPr>
@@ -2527,7 +2887,7 @@
             <w:noProof/>
             <w:webHidden/>
           </w:rPr>
-          <w:t>12</w:t>
+          <w:t>14</w:t>
         </w:r>
         <w:r>
           <w:rPr>
@@ -2553,7 +2913,7 @@
           <w:lang w:val="de-DE"/>
         </w:rPr>
       </w:pPr>
-      <w:hyperlink w:anchor="_Toc387178098" w:history="1">
+      <w:hyperlink w:anchor="_Toc389592238" w:history="1">
         <w:r>
           <w:rPr>
             <w:rStyle w:val="Hyperlink"/>
@@ -2597,7 +2957,7 @@
             <w:noProof/>
             <w:webHidden/>
           </w:rPr>
-          <w:instrText xml:space="preserve"> PAGEREF _Toc387178098 \h </w:instrText>
+          <w:instrText xml:space="preserve"> PAGEREF _Toc389592238 \h </w:instrText>
         </w:r>
         <w:r>
           <w:rPr>
@@ -2617,7 +2977,7 @@
             <w:noProof/>
             <w:webHidden/>
           </w:rPr>
-          <w:t>13</w:t>
+          <w:t>15</w:t>
         </w:r>
         <w:r>
           <w:rPr>
@@ -2643,7 +3003,7 @@
           <w:lang w:val="de-DE"/>
         </w:rPr>
       </w:pPr>
-      <w:hyperlink w:anchor="_Toc387178099" w:history="1">
+      <w:hyperlink w:anchor="_Toc389592239" w:history="1">
         <w:r>
           <w:rPr>
             <w:rStyle w:val="Hyperlink"/>
@@ -2687,7 +3047,7 @@
             <w:noProof/>
             <w:webHidden/>
           </w:rPr>
-          <w:instrText xml:space="preserve"> PAGEREF _Toc387178099 \h </w:instrText>
+          <w:instrText xml:space="preserve"> PAGEREF _Toc389592239 \h </w:instrText>
         </w:r>
         <w:r>
           <w:rPr>
@@ -2707,7 +3067,7 @@
             <w:noProof/>
             <w:webHidden/>
           </w:rPr>
-          <w:t>13</w:t>
+          <w:t>15</w:t>
         </w:r>
         <w:r>
           <w:rPr>
@@ -2733,7 +3093,7 @@
           <w:lang w:val="de-DE"/>
         </w:rPr>
       </w:pPr>
-      <w:hyperlink w:anchor="_Toc387178100" w:history="1">
+      <w:hyperlink w:anchor="_Toc389592240" w:history="1">
         <w:r>
           <w:rPr>
             <w:rStyle w:val="Hyperlink"/>
@@ -2777,7 +3137,7 @@
             <w:noProof/>
             <w:webHidden/>
           </w:rPr>
-          <w:instrText xml:space="preserve"> PAGEREF _Toc387178100 \h </w:instrText>
+          <w:instrText xml:space="preserve"> PAGEREF _Toc389592240 \h </w:instrText>
         </w:r>
         <w:r>
           <w:rPr>
@@ -2797,7 +3157,7 @@
             <w:noProof/>
             <w:webHidden/>
           </w:rPr>
-          <w:t>13</w:t>
+          <w:t>15</w:t>
         </w:r>
         <w:r>
           <w:rPr>
@@ -2823,7 +3183,7 @@
           <w:lang w:val="de-DE"/>
         </w:rPr>
       </w:pPr>
-      <w:hyperlink w:anchor="_Toc387178101" w:history="1">
+      <w:hyperlink w:anchor="_Toc389592241" w:history="1">
         <w:r>
           <w:rPr>
             <w:rStyle w:val="Hyperlink"/>
@@ -2867,7 +3227,7 @@
             <w:noProof/>
             <w:webHidden/>
           </w:rPr>
-          <w:instrText xml:space="preserve"> PAGEREF _Toc387178101 \h </w:instrText>
+          <w:instrText xml:space="preserve"> PAGEREF _Toc389592241 \h </w:instrText>
         </w:r>
         <w:r>
           <w:rPr>
@@ -2887,7 +3247,7 @@
             <w:noProof/>
             <w:webHidden/>
           </w:rPr>
-          <w:t>14</w:t>
+          <w:t>16</w:t>
         </w:r>
         <w:r>
           <w:rPr>
@@ -2913,7 +3273,7 @@
           <w:lang w:val="de-DE"/>
         </w:rPr>
       </w:pPr>
-      <w:hyperlink w:anchor="_Toc387178102" w:history="1">
+      <w:hyperlink w:anchor="_Toc389592242" w:history="1">
         <w:r>
           <w:rPr>
             <w:rStyle w:val="Hyperlink"/>
@@ -2957,7 +3317,7 @@
             <w:noProof/>
             <w:webHidden/>
           </w:rPr>
-          <w:instrText xml:space="preserve"> PAGEREF _Toc387178102 \h </w:instrText>
+          <w:instrText xml:space="preserve"> PAGEREF _Toc389592242 \h </w:instrText>
         </w:r>
         <w:r>
           <w:rPr>
@@ -2977,7 +3337,7 @@
             <w:noProof/>
             <w:webHidden/>
           </w:rPr>
-          <w:t>14</w:t>
+          <w:t>16</w:t>
         </w:r>
         <w:r>
           <w:rPr>
@@ -3003,7 +3363,7 @@
           <w:lang w:val="de-DE"/>
         </w:rPr>
       </w:pPr>
-      <w:hyperlink w:anchor="_Toc387178103" w:history="1">
+      <w:hyperlink w:anchor="_Toc389592243" w:history="1">
         <w:r>
           <w:rPr>
             <w:rStyle w:val="Hyperlink"/>
@@ -3047,7 +3407,7 @@
             <w:noProof/>
             <w:webHidden/>
           </w:rPr>
-          <w:instrText xml:space="preserve"> PAGEREF _Toc387178103 \h </w:instrText>
+          <w:instrText xml:space="preserve"> PAGEREF _Toc389592243 \h </w:instrText>
         </w:r>
         <w:r>
           <w:rPr>
@@ -3067,7 +3427,7 @@
             <w:noProof/>
             <w:webHidden/>
           </w:rPr>
-          <w:t>14</w:t>
+          <w:t>16</w:t>
         </w:r>
         <w:r>
           <w:rPr>
@@ -3093,7 +3453,7 @@
           <w:lang w:val="de-DE"/>
         </w:rPr>
       </w:pPr>
-      <w:hyperlink w:anchor="_Toc387178104" w:history="1">
+      <w:hyperlink w:anchor="_Toc389592244" w:history="1">
         <w:r>
           <w:rPr>
             <w:rStyle w:val="Hyperlink"/>
@@ -3137,7 +3497,7 @@
             <w:noProof/>
             <w:webHidden/>
           </w:rPr>
-          <w:instrText xml:space="preserve"> PAGEREF _Toc387178104 \h </w:instrText>
+          <w:instrText xml:space="preserve"> PAGEREF _Toc389592244 \h </w:instrText>
         </w:r>
         <w:r>
           <w:rPr>
@@ -3157,7 +3517,7 @@
             <w:noProof/>
             <w:webHidden/>
           </w:rPr>
-          <w:t>14</w:t>
+          <w:t>16</w:t>
         </w:r>
         <w:r>
           <w:rPr>
@@ -3183,7 +3543,7 @@
           <w:lang w:val="de-DE"/>
         </w:rPr>
       </w:pPr>
-      <w:hyperlink w:anchor="_Toc387178105" w:history="1">
+      <w:hyperlink w:anchor="_Toc389592245" w:history="1">
         <w:r>
           <w:rPr>
             <w:rStyle w:val="Hyperlink"/>
@@ -3227,7 +3587,7 @@
             <w:noProof/>
             <w:webHidden/>
           </w:rPr>
-          <w:instrText xml:space="preserve"> PAGEREF _Toc387178105 \h </w:instrText>
+          <w:instrText xml:space="preserve"> PAGEREF _Toc389592245 \h </w:instrText>
         </w:r>
         <w:r>
           <w:rPr>
@@ -3247,7 +3607,7 @@
             <w:noProof/>
             <w:webHidden/>
           </w:rPr>
-          <w:t>14</w:t>
+          <w:t>16</w:t>
         </w:r>
         <w:r>
           <w:rPr>
@@ -3273,7 +3633,7 @@
           <w:lang w:val="de-DE"/>
         </w:rPr>
       </w:pPr>
-      <w:hyperlink w:anchor="_Toc387178106" w:history="1">
+      <w:hyperlink w:anchor="_Toc389592246" w:history="1">
         <w:r>
           <w:rPr>
             <w:rStyle w:val="Hyperlink"/>
@@ -3317,7 +3677,7 @@
             <w:noProof/>
             <w:webHidden/>
           </w:rPr>
-          <w:instrText xml:space="preserve"> PAGEREF _Toc387178106 \h </w:instrText>
+          <w:instrText xml:space="preserve"> PAGEREF _Toc389592246 \h </w:instrText>
         </w:r>
         <w:r>
           <w:rPr>
@@ -3337,7 +3697,7 @@
             <w:noProof/>
             <w:webHidden/>
           </w:rPr>
-          <w:t>15</w:t>
+          <w:t>17</w:t>
         </w:r>
         <w:r>
           <w:rPr>
@@ -3359,7 +3719,7 @@
           <w:lang w:val="de-DE"/>
         </w:rPr>
       </w:pPr>
-      <w:hyperlink w:anchor="_Toc387178107" w:history="1">
+      <w:hyperlink w:anchor="_Toc389592247" w:history="1">
         <w:r>
           <w:rPr>
             <w:rStyle w:val="Hyperlink"/>
@@ -3403,7 +3763,7 @@
             <w:noProof/>
             <w:webHidden/>
           </w:rPr>
-          <w:instrText xml:space="preserve"> PAGEREF _Toc387178107 \h </w:instrText>
+          <w:instrText xml:space="preserve"> PAGEREF _Toc389592247 \h </w:instrText>
         </w:r>
         <w:r>
           <w:rPr>
@@ -3423,7 +3783,7 @@
             <w:noProof/>
             <w:webHidden/>
           </w:rPr>
-          <w:t>17</w:t>
+          <w:t>19</w:t>
         </w:r>
         <w:r>
           <w:rPr>
@@ -3449,7 +3809,7 @@
           <w:lang w:val="de-DE"/>
         </w:rPr>
       </w:pPr>
-      <w:hyperlink w:anchor="_Toc387178108" w:history="1">
+      <w:hyperlink w:anchor="_Toc389592248" w:history="1">
         <w:r>
           <w:rPr>
             <w:rStyle w:val="Hyperlink"/>
@@ -3493,7 +3853,7 @@
             <w:noProof/>
             <w:webHidden/>
           </w:rPr>
-          <w:instrText xml:space="preserve"> PAGEREF _Toc387178108 \h </w:instrText>
+          <w:instrText xml:space="preserve"> PAGEREF _Toc389592248 \h </w:instrText>
         </w:r>
         <w:r>
           <w:rPr>
@@ -3513,7 +3873,7 @@
             <w:noProof/>
             <w:webHidden/>
           </w:rPr>
-          <w:t>17</w:t>
+          <w:t>19</w:t>
         </w:r>
         <w:r>
           <w:rPr>
@@ -3539,7 +3899,7 @@
           <w:lang w:val="de-DE"/>
         </w:rPr>
       </w:pPr>
-      <w:hyperlink w:anchor="_Toc387178109" w:history="1">
+      <w:hyperlink w:anchor="_Toc389592249" w:history="1">
         <w:r>
           <w:rPr>
             <w:rStyle w:val="Hyperlink"/>
@@ -3583,7 +3943,7 @@
             <w:noProof/>
             <w:webHidden/>
           </w:rPr>
-          <w:instrText xml:space="preserve"> PAGEREF _Toc387178109 \h </w:instrText>
+          <w:instrText xml:space="preserve"> PAGEREF _Toc389592249 \h </w:instrText>
         </w:r>
         <w:r>
           <w:rPr>
@@ -3603,7 +3963,7 @@
             <w:noProof/>
             <w:webHidden/>
           </w:rPr>
-          <w:t>17</w:t>
+          <w:t>19</w:t>
         </w:r>
         <w:r>
           <w:rPr>
@@ -3625,7 +3985,7 @@
           <w:lang w:val="de-DE"/>
         </w:rPr>
       </w:pPr>
-      <w:hyperlink w:anchor="_Toc387178110" w:history="1">
+      <w:hyperlink w:anchor="_Toc389592250" w:history="1">
         <w:r>
           <w:rPr>
             <w:rStyle w:val="Hyperlink"/>
@@ -3669,7 +4029,7 @@
             <w:noProof/>
             <w:webHidden/>
           </w:rPr>
-          <w:instrText xml:space="preserve"> PAGEREF _Toc387178110 \h </w:instrText>
+          <w:instrText xml:space="preserve"> PAGEREF _Toc389592250 \h </w:instrText>
         </w:r>
         <w:r>
           <w:rPr>
@@ -3689,7 +4049,7 @@
             <w:noProof/>
             <w:webHidden/>
           </w:rPr>
-          <w:t>18</w:t>
+          <w:t>20</w:t>
         </w:r>
         <w:r>
           <w:rPr>
@@ -3715,7 +4075,7 @@
           <w:lang w:val="de-DE"/>
         </w:rPr>
       </w:pPr>
-      <w:hyperlink w:anchor="_Toc387178111" w:history="1">
+      <w:hyperlink w:anchor="_Toc389592251" w:history="1">
         <w:r>
           <w:rPr>
             <w:rStyle w:val="Hyperlink"/>
@@ -3759,7 +4119,7 @@
             <w:noProof/>
             <w:webHidden/>
           </w:rPr>
-          <w:instrText xml:space="preserve"> PAGEREF _Toc387178111 \h </w:instrText>
+          <w:instrText xml:space="preserve"> PAGEREF _Toc389592251 \h </w:instrText>
         </w:r>
         <w:r>
           <w:rPr>
@@ -3779,7 +4139,7 @@
             <w:noProof/>
             <w:webHidden/>
           </w:rPr>
-          <w:t>18</w:t>
+          <w:t>20</w:t>
         </w:r>
         <w:r>
           <w:rPr>
@@ -3805,7 +4165,7 @@
           <w:lang w:val="de-DE"/>
         </w:rPr>
       </w:pPr>
-      <w:hyperlink w:anchor="_Toc387178112" w:history="1">
+      <w:hyperlink w:anchor="_Toc389592252" w:history="1">
         <w:r>
           <w:rPr>
             <w:rStyle w:val="Hyperlink"/>
@@ -3849,7 +4209,7 @@
             <w:noProof/>
             <w:webHidden/>
           </w:rPr>
-          <w:instrText xml:space="preserve"> PAGEREF _Toc387178112 \h </w:instrText>
+          <w:instrText xml:space="preserve"> PAGEREF _Toc389592252 \h </w:instrText>
         </w:r>
         <w:r>
           <w:rPr>
@@ -3869,7 +4229,7 @@
             <w:noProof/>
             <w:webHidden/>
           </w:rPr>
-          <w:t>19</w:t>
+          <w:t>21</w:t>
         </w:r>
         <w:r>
           <w:rPr>
@@ -3904,7 +4264,7 @@
       <w:pPr>
         <w:pStyle w:val="berschrift1"/>
       </w:pPr>
-      <w:bookmarkStart w:id="1" w:name="_Toc387178073"/>
+      <w:bookmarkStart w:id="1" w:name="_Toc389592209"/>
       <w:r>
         <w:lastRenderedPageBreak/>
         <w:t>The Tx concept</w:t>
@@ -4013,7 +4373,7 @@
       <w:pPr>
         <w:pStyle w:val="berschrift2"/>
       </w:pPr>
-      <w:bookmarkStart w:id="2" w:name="_Toc387178074"/>
+      <w:bookmarkStart w:id="2" w:name="_Toc389592210"/>
       <w:r>
         <w:t>Text keys</w:t>
       </w:r>
@@ -4031,7 +4391,7 @@
       <w:pPr>
         <w:pStyle w:val="berschrift2"/>
       </w:pPr>
-      <w:bookmarkStart w:id="3" w:name="_Toc387178075"/>
+      <w:bookmarkStart w:id="3" w:name="_Toc389592211"/>
       <w:r>
         <w:t>Cultures</w:t>
       </w:r>
@@ -4091,7 +4451,7 @@
       <w:pPr>
         <w:pStyle w:val="berschrift1"/>
       </w:pPr>
-      <w:bookmarkStart w:id="4" w:name="_Toc387178076"/>
+      <w:bookmarkStart w:id="4" w:name="_Toc389592212"/>
       <w:r>
         <w:lastRenderedPageBreak/>
         <w:t>Using the Tx class</w:t>
@@ -4243,7 +4603,7 @@
       <w:pPr>
         <w:pStyle w:val="berschrift2"/>
       </w:pPr>
-      <w:bookmarkStart w:id="5" w:name="_Toc387178077"/>
+      <w:bookmarkStart w:id="5" w:name="_Toc389592213"/>
       <w:r>
         <w:t>C#</w:t>
       </w:r>
@@ -4273,7 +4633,7 @@
       <w:pPr>
         <w:pStyle w:val="berschrift3"/>
       </w:pPr>
-      <w:bookmarkStart w:id="6" w:name="_Toc387178078"/>
+      <w:bookmarkStart w:id="6" w:name="_Toc389592214"/>
       <w:r>
         <w:t>Initialisation</w:t>
       </w:r>
@@ -4397,7 +4757,7 @@
       <w:pPr>
         <w:pStyle w:val="berschrift3"/>
       </w:pPr>
-      <w:bookmarkStart w:id="7" w:name="_Toc387178079"/>
+      <w:bookmarkStart w:id="7" w:name="_Toc389592215"/>
       <w:r>
         <w:lastRenderedPageBreak/>
         <w:t>Culture control</w:t>
@@ -4618,7 +4978,7 @@
       <w:pPr>
         <w:pStyle w:val="berschrift3"/>
       </w:pPr>
-      <w:bookmarkStart w:id="8" w:name="_Toc387178080"/>
+      <w:bookmarkStart w:id="8" w:name="_Toc389592216"/>
       <w:r>
         <w:t>Text translation</w:t>
       </w:r>
@@ -4740,7 +5100,7 @@
       <w:pPr>
         <w:pStyle w:val="berschrift3"/>
       </w:pPr>
-      <w:bookmarkStart w:id="9" w:name="_Toc387178081"/>
+      <w:bookmarkStart w:id="9" w:name="_Toc389592217"/>
       <w:r>
         <w:t>Counts and placeholders</w:t>
       </w:r>
@@ -4854,7 +5214,7 @@
       <w:pPr>
         <w:pStyle w:val="berschrift3"/>
       </w:pPr>
-      <w:bookmarkStart w:id="10" w:name="_Toc387178082"/>
+      <w:bookmarkStart w:id="10" w:name="_Toc389592218"/>
       <w:r>
         <w:lastRenderedPageBreak/>
         <w:t>Text conversion and decoration</w:t>
@@ -4946,7 +5306,7 @@
       <w:pPr>
         <w:pStyle w:val="berschrift3"/>
       </w:pPr>
-      <w:bookmarkStart w:id="11" w:name="_Toc387178083"/>
+      <w:bookmarkStart w:id="11" w:name="_Toc389592219"/>
       <w:r>
         <w:t>Number, date and time formatting</w:t>
       </w:r>
@@ -5122,7 +5482,7 @@
       <w:pPr>
         <w:pStyle w:val="berschrift2"/>
       </w:pPr>
-      <w:bookmarkStart w:id="12" w:name="_Toc387178084"/>
+      <w:bookmarkStart w:id="12" w:name="_Toc389592220"/>
       <w:r>
         <w:lastRenderedPageBreak/>
         <w:t>WPF</w:t>
@@ -5613,7 +5973,7 @@
       <w:pPr>
         <w:pStyle w:val="berschrift2"/>
       </w:pPr>
-      <w:bookmarkStart w:id="13" w:name="_Toc387178085"/>
+      <w:bookmarkStart w:id="13" w:name="_Toc389592221"/>
       <w:r>
         <w:t>Windows Forms</w:t>
       </w:r>
@@ -5731,7 +6091,7 @@
       <w:pPr>
         <w:pStyle w:val="berschrift2"/>
       </w:pPr>
-      <w:bookmarkStart w:id="14" w:name="_Toc387178086"/>
+      <w:bookmarkStart w:id="14" w:name="_Toc389592222"/>
       <w:r>
         <w:t>ASP.NET</w:t>
       </w:r>
@@ -5739,10 +6099,106 @@
     </w:p>
     <w:p>
       <w:pPr>
+        <w:pStyle w:val="berschrift3"/>
+      </w:pPr>
+      <w:bookmarkStart w:id="15" w:name="_Toc389592223"/>
+      <w:r>
+        <w:t>Initialisation</w:t>
+      </w:r>
+      <w:bookmarkEnd w:id="15"/>
+    </w:p>
+    <w:p>
+      <w:pPr>
         <w:pStyle w:val="Textkrper"/>
       </w:pPr>
       <w:r>
-        <w:t xml:space="preserve">Web applications can be used by multiple users at the same time. Each request is handled in a separate thread. To set different languages for each user, the current thread culture must be set at the beginning of each page request. This per-request initialisation could be done in the Global.asax.cs file in the </w:t>
+        <w:t>ASP.NET web applications keep running after the first request, so the Tx dictionary initialisation is only r</w:t>
+      </w:r>
+      <w:r>
+        <w:t>e</w:t>
+      </w:r>
+      <w:r>
+        <w:t>quired once when the application is started. A good place is the Global.asax.cs file that defines a class inheri</w:t>
+      </w:r>
+      <w:r>
+        <w:t>t</w:t>
+      </w:r>
+      <w:r>
+        <w:t>ing the HttpApplication class. You can define a number of methods by a naming convention that will aut</w:t>
+      </w:r>
+      <w:r>
+        <w:t>o</w:t>
+      </w:r>
+      <w:r>
+        <w:t>matically be called on the corresponding HttpApplication events. The following example initialises all dictio</w:t>
+      </w:r>
+      <w:r>
+        <w:t>n</w:t>
+      </w:r>
+      <w:r>
+        <w:t>ary files from the “lang” subdirectory on the application:</w:t>
+      </w:r>
+    </w:p>
+    <w:p>
+      <w:pPr>
+        <w:pStyle w:val="Codeblock"/>
+      </w:pPr>
+      <w:r>
+        <w:t>protected void Application_Start()</w:t>
+      </w:r>
+      <w:r>
+        <w:br/>
+        <w:t>{</w:t>
+      </w:r>
+      <w:r>
+        <w:br/>
+        <w:t xml:space="preserve">    Tx.</w:t>
+      </w:r>
+      <w:r>
+        <w:t>LoadDirectory</w:t>
+      </w:r>
+      <w:r>
+        <w:t>(Server.MapPath("lang"));</w:t>
+      </w:r>
+      <w:r>
+        <w:br/>
+      </w:r>
+      <w:r>
+        <w:rPr>
+          <w:rStyle w:val="Code-Kommentar"/>
+        </w:rPr>
+        <w:t xml:space="preserve">    // Other application initialisation</w:t>
+      </w:r>
+      <w:r>
+        <w:rPr>
+          <w:rStyle w:val="Code-Kommentar"/>
+        </w:rPr>
+        <w:br/>
+      </w:r>
+      <w:r>
+        <w:t>}</w:t>
+      </w:r>
+    </w:p>
+    <w:p>
+      <w:pPr>
+        <w:pStyle w:val="berschrift3"/>
+      </w:pPr>
+      <w:bookmarkStart w:id="16" w:name="_Toc389592224"/>
+      <w:r>
+        <w:t>Setting the request culture</w:t>
+      </w:r>
+      <w:bookmarkEnd w:id="16"/>
+    </w:p>
+    <w:p>
+      <w:pPr>
+        <w:pStyle w:val="Textkrper"/>
+      </w:pPr>
+      <w:r>
+        <w:t xml:space="preserve">Web applications can be used by multiple users at the same time. Each request is handled in a separate thread. To set different languages for each user, the current thread culture must be set at the beginning of </w:t>
+      </w:r>
+      <w:r>
+        <w:lastRenderedPageBreak/>
+        <w:t xml:space="preserve">each page request. This per-request initialisation could be done in the Global.asax.cs file in the </w:t>
       </w:r>
       <w:r>
         <w:rPr>
@@ -5751,7 +6207,10 @@
         <w:t>Application_BeginRequest</w:t>
       </w:r>
       <w:r>
-        <w:t xml:space="preserve"> or </w:t>
+        <w:t>,</w:t>
+      </w:r>
+      <w:r>
+        <w:t xml:space="preserve"> </w:t>
       </w:r>
       <w:r>
         <w:rPr>
@@ -5760,7 +6219,28 @@
         <w:t>Application_PostAuthenticateRequest</w:t>
       </w:r>
       <w:r>
-        <w:t xml:space="preserve"> method. This is also where the checking for modified dictionary files with the </w:t>
+        <w:t xml:space="preserve"> </w:t>
+      </w:r>
+      <w:r>
+        <w:t xml:space="preserve">or </w:t>
+      </w:r>
+      <w:r>
+        <w:rPr>
+          <w:rStyle w:val="Code"/>
+        </w:rPr>
+        <w:t>Application_PreRequestHandlerExecute</w:t>
+      </w:r>
+      <w:r>
+        <w:t xml:space="preserve"> </w:t>
+      </w:r>
+      <w:r>
+        <w:t>method</w:t>
+      </w:r>
+      <w:r>
+        <w:t>s</w:t>
+      </w:r>
+      <w:r>
+        <w:t xml:space="preserve">. This is also where the checking for modified dictionary files with the </w:t>
       </w:r>
       <w:r>
         <w:rPr>
@@ -5794,7 +6274,19 @@
         <w:pStyle w:val="Textkrper"/>
       </w:pPr>
       <w:r>
-        <w:t>Technical note: Since referencing the ASP.NET classes requires the full .NET framework and is not covered by the client profile, this is not directly included in TxLib. So you still have to provide the connection and pass the request header data to this method for it to do all the rest:</w:t>
+        <w:t>Technical note: Since referencing the ASP.NET classes requires the full .NET framework and is not covered by the client profile</w:t>
+      </w:r>
+      <w:r>
+        <w:t xml:space="preserve"> (in versions 3.5 to 4.0)</w:t>
+      </w:r>
+      <w:r>
+        <w:t>, this is not directly included in TxLib. So you still have to provide the co</w:t>
+      </w:r>
+      <w:r>
+        <w:t>n</w:t>
+      </w:r>
+      <w:r>
+        <w:t>nection and pass the request header data to this method for it to do all the rest:</w:t>
       </w:r>
     </w:p>
     <w:p>
@@ -5802,7 +6294,30 @@
         <w:pStyle w:val="Codeblock"/>
       </w:pPr>
       <w:r>
-        <w:t>Tx.SetWebCulture(HttpContext.Current.Request.ServerVariables["HTTP_ACCEPT_LANGUAGE"]</w:t>
+        <w:t>protected void Application_</w:t>
+      </w:r>
+      <w:r>
+        <w:t>PreRequestHandlerExecute()</w:t>
+      </w:r>
+      <w:r>
+        <w:br/>
+        <w:t>{</w:t>
+      </w:r>
+      <w:r>
+        <w:br/>
+        <w:t xml:space="preserve">    </w:t>
+      </w:r>
+      <w:r>
+        <w:t>Tx.CheckReloadFiles();</w:t>
+      </w:r>
+      <w:r>
+        <w:br/>
+      </w:r>
+      <w:r>
+        <w:t xml:space="preserve">    </w:t>
+      </w:r>
+      <w:r>
+        <w:t>Tx.SetWebCulture(Request.ServerVariables["HTTP_ACCEPT_LANGUAGE"]</w:t>
       </w:r>
       <w:r>
         <w:t xml:space="preserve"> </w:t>
@@ -5810,17 +6325,467 @@
       <w:r>
         <w:t>as string);</w:t>
       </w:r>
+      <w:r>
+        <w:br/>
+      </w:r>
+      <w:r>
+        <w:rPr>
+          <w:rStyle w:val="Code-Kommentar"/>
+        </w:rPr>
+        <w:t xml:space="preserve">    // Other request initialisation</w:t>
+      </w:r>
+      <w:r>
+        <w:rPr>
+          <w:rStyle w:val="Code-Kommentar"/>
+        </w:rPr>
+        <w:br/>
+      </w:r>
+      <w:r>
+        <w:t>}</w:t>
+      </w:r>
+    </w:p>
+    <w:p>
+      <w:pPr>
+        <w:pStyle w:val="berschrift3"/>
+      </w:pPr>
+      <w:bookmarkStart w:id="17" w:name="_Toc389592225"/>
+      <w:r>
+        <w:t>Use in Web Forms views</w:t>
+      </w:r>
+      <w:bookmarkEnd w:id="17"/>
+    </w:p>
+    <w:p>
+      <w:pPr>
+        <w:pStyle w:val="Textkrper"/>
+      </w:pPr>
+      <w:r>
+        <w:t xml:space="preserve">You can also use </w:t>
+      </w:r>
+      <w:r>
+        <w:rPr>
+          <w:rStyle w:val="Code"/>
+        </w:rPr>
+        <w:t>Tx.T</w:t>
+      </w:r>
+      <w:r>
+        <w:t xml:space="preserve"> calls in ASP.NET Web Forms .aspx files to insert translated text</w:t>
+      </w:r>
+      <w:r>
+        <w:t xml:space="preserve"> directly on the HTML page. </w:t>
+      </w:r>
+      <w:r>
+        <w:t xml:space="preserve">To introduce the Unclassified.TxLib assembly and the corresponding namespace, </w:t>
+      </w:r>
+      <w:r>
+        <w:t xml:space="preserve">an </w:t>
+      </w:r>
+      <w:r>
+        <w:t xml:space="preserve">additional </w:t>
+      </w:r>
+      <w:r>
+        <w:t>declar</w:t>
+      </w:r>
+      <w:r>
+        <w:t>a</w:t>
+      </w:r>
+      <w:r>
+        <w:t xml:space="preserve">tion </w:t>
+      </w:r>
+      <w:r>
+        <w:t>is necessary on each page.</w:t>
+      </w:r>
+    </w:p>
+    <w:p>
+      <w:pPr>
+        <w:pStyle w:val="Codeblock"/>
+      </w:pPr>
+      <w:r>
+        <w:t>&lt;%@ Import Namespace="Unclassified.</w:t>
+      </w:r>
+      <w:r>
+        <w:t>TxLib</w:t>
+      </w:r>
+      <w:r>
+        <w:t>" %&gt;</w:t>
+      </w:r>
+      <w:r>
+        <w:br/>
+      </w:r>
+      <w:r>
+        <w:br/>
+      </w:r>
+      <w:r>
+        <w:rPr>
+          <w:rStyle w:val="Code-Kommentar"/>
+        </w:rPr>
+        <w:t>&lt;h1&gt;</w:t>
+      </w:r>
+      <w:r>
+        <w:t>&lt;%= Tx.T("page heading") %&gt;</w:t>
+      </w:r>
+      <w:r>
+        <w:rPr>
+          <w:rStyle w:val="Code-Kommentar"/>
+        </w:rPr>
+        <w:t>&lt;/h1&gt;</w:t>
+      </w:r>
+    </w:p>
+    <w:p>
+      <w:pPr>
+        <w:pStyle w:val="Textkrper"/>
+      </w:pPr>
+      <w:r>
+        <w:t xml:space="preserve">Note that you cannot use the </w:t>
+      </w:r>
+      <w:r>
+        <w:rPr>
+          <w:rStyle w:val="Code"/>
+        </w:rPr>
+        <w:t>&lt;% %&gt;</w:t>
+      </w:r>
+      <w:r>
+        <w:t xml:space="preserve"> syntax within the XML element of server-side controls.</w:t>
+      </w:r>
+    </w:p>
+    <w:p>
+      <w:pPr>
+        <w:pStyle w:val="Textkrper"/>
+      </w:pPr>
+      <w:r>
+        <w:t xml:space="preserve">To avoid </w:t>
+      </w:r>
+      <w:r>
+        <w:t>declaring this on each page</w:t>
+      </w:r>
+      <w:r>
+        <w:t>, the use of TxLib can be registered centrally in the Web.config file by incorporating the fo</w:t>
+      </w:r>
+      <w:r>
+        <w:t>l</w:t>
+      </w:r>
+      <w:r>
+        <w:t>lowing XML elements:</w:t>
+      </w:r>
+    </w:p>
+    <w:p>
+      <w:pPr>
+        <w:pStyle w:val="Codeblock"/>
+        <w:rPr>
+          <w:rStyle w:val="Code-Kommentar"/>
+        </w:rPr>
+      </w:pPr>
+      <w:r>
+        <w:rPr>
+          <w:rStyle w:val="Code-Kommentar"/>
+        </w:rPr>
+        <w:t>&lt;configuration&gt;</w:t>
+      </w:r>
+      <w:r>
+        <w:rPr>
+          <w:rStyle w:val="Code-Kommentar"/>
+        </w:rPr>
+        <w:br/>
+        <w:t xml:space="preserve">  &lt;system.web&gt;</w:t>
+      </w:r>
+      <w:r>
+        <w:rPr>
+          <w:rStyle w:val="Code-Kommentar"/>
+        </w:rPr>
+        <w:br/>
+        <w:t xml:space="preserve">    &lt;compilation&gt;</w:t>
+      </w:r>
+      <w:r>
+        <w:rPr>
+          <w:rStyle w:val="Code-Kommentar"/>
+        </w:rPr>
+        <w:br/>
+      </w:r>
+      <w:r>
+        <w:t xml:space="preserve">      &lt;assemblies&gt;</w:t>
+      </w:r>
+      <w:r>
+        <w:br/>
+        <w:t xml:space="preserve">        &lt;add assembly="Unclassified.TxLib"/&gt;</w:t>
+      </w:r>
+      <w:r>
+        <w:br/>
+        <w:t xml:space="preserve">      &lt;/assemblies&gt;</w:t>
+      </w:r>
+      <w:r>
+        <w:br/>
+      </w:r>
+      <w:r>
+        <w:rPr>
+          <w:rStyle w:val="Code-Kommentar"/>
+        </w:rPr>
+        <w:t xml:space="preserve">    &lt;/compilation&gt;</w:t>
+      </w:r>
+      <w:r>
+        <w:rPr>
+          <w:rStyle w:val="Code-Kommentar"/>
+        </w:rPr>
+        <w:br/>
+      </w:r>
+      <w:r>
+        <w:t xml:space="preserve">    &lt;pages&gt;</w:t>
+      </w:r>
+      <w:r>
+        <w:br/>
+        <w:t xml:space="preserve">      &lt;namespaces&gt;</w:t>
+      </w:r>
+      <w:r>
+        <w:br/>
+        <w:t xml:space="preserve">        &lt;add namespace="Unclassified.TxLib"/&gt;</w:t>
+      </w:r>
+      <w:r>
+        <w:br/>
+        <w:t xml:space="preserve">      &lt;/namespaces&gt;</w:t>
+      </w:r>
+      <w:r>
+        <w:br/>
+        <w:t xml:space="preserve">    &lt;/pages&gt;</w:t>
+      </w:r>
+      <w:r>
+        <w:br/>
+      </w:r>
+      <w:r>
+        <w:rPr>
+          <w:rStyle w:val="Code-Kommentar"/>
+        </w:rPr>
+        <w:t xml:space="preserve">  &lt;/system.web&gt;</w:t>
+      </w:r>
+      <w:r>
+        <w:rPr>
+          <w:rStyle w:val="Code-Kommentar"/>
+        </w:rPr>
+        <w:br/>
+        <w:t>&lt;/configuration&gt;</w:t>
+      </w:r>
+    </w:p>
+    <w:p>
+      <w:pPr>
+        <w:pStyle w:val="Textkrper"/>
+      </w:pPr>
+      <w:r>
+        <w:t>You also need to add a reference to the Unclassified.TxLib assembly for the project to use it from code-behind files and other code classes.</w:t>
+      </w:r>
+    </w:p>
+    <w:p>
+      <w:pPr>
+        <w:pStyle w:val="berschrift3"/>
+      </w:pPr>
+      <w:bookmarkStart w:id="18" w:name="_Toc389592226"/>
+      <w:r>
+        <w:lastRenderedPageBreak/>
+        <w:t>Use in MVC views</w:t>
+      </w:r>
+      <w:bookmarkEnd w:id="18"/>
+    </w:p>
+    <w:p>
+      <w:pPr>
+        <w:pStyle w:val="Textkrper"/>
+        <w:keepNext/>
+      </w:pPr>
+      <w:r>
+        <w:t xml:space="preserve">To use the </w:t>
+      </w:r>
+      <w:r>
+        <w:rPr>
+          <w:rStyle w:val="Code"/>
+        </w:rPr>
+        <w:t>Tx</w:t>
+      </w:r>
+      <w:r>
+        <w:t xml:space="preserve"> class in ASP.NET MVC </w:t>
+      </w:r>
+      <w:r>
+        <w:t xml:space="preserve">Razor </w:t>
+      </w:r>
+      <w:r>
+        <w:t xml:space="preserve">views, you also need to add the namespace on each page with the </w:t>
+      </w:r>
+      <w:r>
+        <w:rPr>
+          <w:rStyle w:val="Code"/>
+        </w:rPr>
+        <w:t>@using</w:t>
+      </w:r>
+      <w:r>
+        <w:t xml:space="preserve"> command.</w:t>
+      </w:r>
+    </w:p>
+    <w:p>
+      <w:pPr>
+        <w:pStyle w:val="Codeblock"/>
+      </w:pPr>
+      <w:r>
+        <w:t>@using Unclassified.TxLib;</w:t>
+      </w:r>
+      <w:r>
+        <w:br/>
+      </w:r>
+      <w:r>
+        <w:br/>
+      </w:r>
+      <w:r>
+        <w:rPr>
+          <w:rStyle w:val="Code-Kommentar"/>
+        </w:rPr>
+        <w:t>&lt;h1&gt;</w:t>
+      </w:r>
+      <w:r>
+        <w:t>@Tx.T("page heading")</w:t>
+      </w:r>
+      <w:r>
+        <w:rPr>
+          <w:rStyle w:val="Code-Kommentar"/>
+        </w:rPr>
+        <w:t>&lt;/h1&gt;</w:t>
+      </w:r>
+    </w:p>
+    <w:p>
+      <w:pPr>
+        <w:pStyle w:val="Textkrper"/>
+        <w:keepNext/>
+      </w:pPr>
+      <w:r>
+        <w:t>To avoid adding the namespace in each view, t</w:t>
+      </w:r>
+      <w:r>
+        <w:t>he central namespace registration for all views must be done in the Web.config file in the Views directory, not in the application root. Incorporate the following XML el</w:t>
+      </w:r>
+      <w:r>
+        <w:t>e</w:t>
+      </w:r>
+      <w:r>
+        <w:t>ments:</w:t>
+      </w:r>
+    </w:p>
+    <w:p>
+      <w:pPr>
+        <w:pStyle w:val="Codeblock"/>
+        <w:rPr>
+          <w:rStyle w:val="Code-Kommentar"/>
+        </w:rPr>
+      </w:pPr>
+      <w:r>
+        <w:rPr>
+          <w:rStyle w:val="Code-Kommentar"/>
+        </w:rPr>
+        <w:t>&lt;configuration&gt;</w:t>
+      </w:r>
+      <w:r>
+        <w:rPr>
+          <w:rStyle w:val="Code-Kommentar"/>
+        </w:rPr>
+        <w:br/>
+        <w:t xml:space="preserve">  &lt;system.web.webPages.razor&gt;</w:t>
+      </w:r>
+      <w:r>
+        <w:rPr>
+          <w:rStyle w:val="Code-Kommentar"/>
+        </w:rPr>
+        <w:br/>
+        <w:t xml:space="preserve">    &lt;pages pageBaseType="System.Web.Mvc.WebViewPage"&gt;</w:t>
+      </w:r>
+      <w:r>
+        <w:rPr>
+          <w:rStyle w:val="Code-Kommentar"/>
+        </w:rPr>
+        <w:br/>
+        <w:t xml:space="preserve">      &lt;namespaces&gt;</w:t>
+      </w:r>
+      <w:r>
+        <w:rPr>
+          <w:rStyle w:val="Code-Kommentar"/>
+        </w:rPr>
+        <w:br/>
+        <w:t xml:space="preserve">        &lt;add namespace="System.Web.Mvc"/&gt;</w:t>
+      </w:r>
+      <w:r>
+        <w:rPr>
+          <w:rStyle w:val="Code-Kommentar"/>
+        </w:rPr>
+        <w:br/>
+        <w:t xml:space="preserve">        &lt;add namespace="System.Web.Mvc.Ajax"/&gt;</w:t>
+      </w:r>
+      <w:r>
+        <w:rPr>
+          <w:rStyle w:val="Code-Kommentar"/>
+        </w:rPr>
+        <w:br/>
+        <w:t xml:space="preserve">        &lt;add namespace="System.Web.Mvc.Html"/&gt;</w:t>
+      </w:r>
+      <w:r>
+        <w:rPr>
+          <w:rStyle w:val="Code-Kommentar"/>
+        </w:rPr>
+        <w:br/>
+        <w:t xml:space="preserve">        &lt;add namespace="System.Web.Optimization"/&gt;</w:t>
+      </w:r>
+      <w:r>
+        <w:rPr>
+          <w:rStyle w:val="Code-Kommentar"/>
+        </w:rPr>
+        <w:br/>
+        <w:t xml:space="preserve">        &lt;add namespace="System.Web.Routing"/&gt;</w:t>
+      </w:r>
+      <w:r>
+        <w:rPr>
+          <w:rStyle w:val="Code-Kommentar"/>
+        </w:rPr>
+        <w:br/>
+      </w:r>
+      <w:r>
+        <w:t xml:space="preserve">        &lt;add namespace="Unclassified.</w:t>
+      </w:r>
+      <w:r>
+        <w:t>TxLib</w:t>
+      </w:r>
+      <w:r>
+        <w:t>"/&gt;</w:t>
+      </w:r>
+      <w:r>
+        <w:br/>
+      </w:r>
+      <w:r>
+        <w:rPr>
+          <w:rStyle w:val="Code-Kommentar"/>
+        </w:rPr>
+        <w:t xml:space="preserve">      &lt;/namespaces&gt;</w:t>
+      </w:r>
+      <w:r>
+        <w:rPr>
+          <w:rStyle w:val="Code-Kommentar"/>
+        </w:rPr>
+        <w:br/>
+        <w:t xml:space="preserve">    &lt;/pages&gt;</w:t>
+      </w:r>
+      <w:r>
+        <w:rPr>
+          <w:rStyle w:val="Code-Kommentar"/>
+        </w:rPr>
+        <w:br/>
+        <w:t xml:space="preserve">  &lt;/system.web.webPages.razor&gt;</w:t>
+      </w:r>
+      <w:r>
+        <w:rPr>
+          <w:rStyle w:val="Code-Kommentar"/>
+        </w:rPr>
+        <w:br/>
+        <w:t>&lt;/configuration&gt;</w:t>
+      </w:r>
     </w:p>
     <w:p>
       <w:pPr>
         <w:pStyle w:val="berschrift1"/>
       </w:pPr>
-      <w:bookmarkStart w:id="15" w:name="_Toc387178087"/>
+      <w:bookmarkStart w:id="19" w:name="_Toc389592227"/>
       <w:r>
         <w:lastRenderedPageBreak/>
         <w:t>TxEditor application</w:t>
       </w:r>
-      <w:bookmarkEnd w:id="15"/>
+      <w:bookmarkEnd w:id="19"/>
     </w:p>
     <w:p>
       <w:pPr>
@@ -5846,11 +6811,11 @@
       <w:pPr>
         <w:pStyle w:val="berschrift2"/>
       </w:pPr>
-      <w:bookmarkStart w:id="16" w:name="_Toc387178088"/>
+      <w:bookmarkStart w:id="20" w:name="_Toc389592228"/>
       <w:r>
         <w:t>Dictionary files</w:t>
       </w:r>
-      <w:bookmarkEnd w:id="16"/>
+      <w:bookmarkEnd w:id="20"/>
     </w:p>
     <w:p>
       <w:pPr>
@@ -5910,11 +6875,11 @@
       <w:pPr>
         <w:pStyle w:val="berschrift2"/>
       </w:pPr>
-      <w:bookmarkStart w:id="17" w:name="_Toc387178089"/>
+      <w:bookmarkStart w:id="21" w:name="_Toc389592229"/>
       <w:r>
         <w:t>Cultures</w:t>
       </w:r>
-      <w:bookmarkEnd w:id="17"/>
+      <w:bookmarkEnd w:id="21"/>
     </w:p>
     <w:p>
       <w:pPr>
@@ -6128,11 +7093,11 @@
       <w:pPr>
         <w:pStyle w:val="berschrift2"/>
       </w:pPr>
-      <w:bookmarkStart w:id="18" w:name="_Toc387178090"/>
+      <w:bookmarkStart w:id="22" w:name="_Toc389592230"/>
       <w:r>
         <w:t>Text keys</w:t>
       </w:r>
-      <w:bookmarkEnd w:id="18"/>
+      <w:bookmarkEnd w:id="22"/>
     </w:p>
     <w:p>
       <w:pPr>
@@ -6473,11 +7438,11 @@
       <w:pPr>
         <w:pStyle w:val="berschrift2"/>
       </w:pPr>
-      <w:bookmarkStart w:id="19" w:name="_Toc387178091"/>
+      <w:bookmarkStart w:id="23" w:name="_Toc389592231"/>
       <w:r>
         <w:t>Text editing</w:t>
       </w:r>
-      <w:bookmarkEnd w:id="19"/>
+      <w:bookmarkEnd w:id="23"/>
     </w:p>
     <w:p>
       <w:pPr>
@@ -6491,12 +7456,12 @@
       <w:pPr>
         <w:pStyle w:val="berschrift3"/>
       </w:pPr>
-      <w:bookmarkStart w:id="20" w:name="_Toc387178092"/>
+      <w:bookmarkStart w:id="24" w:name="_Toc389592232"/>
       <w:r>
         <w:lastRenderedPageBreak/>
         <w:t>Comments</w:t>
       </w:r>
-      <w:bookmarkEnd w:id="20"/>
+      <w:bookmarkEnd w:id="24"/>
     </w:p>
     <w:p>
       <w:pPr>
@@ -6543,11 +7508,11 @@
       <w:pPr>
         <w:pStyle w:val="berschrift3"/>
       </w:pPr>
-      <w:bookmarkStart w:id="21" w:name="_Toc387178093"/>
+      <w:bookmarkStart w:id="25" w:name="_Toc389592233"/>
       <w:r>
         <w:t>Text input</w:t>
       </w:r>
-      <w:bookmarkEnd w:id="21"/>
+      <w:bookmarkEnd w:id="25"/>
     </w:p>
     <w:p>
       <w:pPr>
@@ -6573,11 +7538,11 @@
       <w:pPr>
         <w:pStyle w:val="berschrift3"/>
       </w:pPr>
-      <w:bookmarkStart w:id="22" w:name="_Toc387178094"/>
+      <w:bookmarkStart w:id="26" w:name="_Toc389592234"/>
       <w:r>
         <w:t>Quantified texts</w:t>
       </w:r>
-      <w:bookmarkEnd w:id="22"/>
+      <w:bookmarkEnd w:id="26"/>
     </w:p>
     <w:p>
       <w:pPr>
@@ -6667,11 +7632,11 @@
       <w:pPr>
         <w:pStyle w:val="berschrift3"/>
       </w:pPr>
-      <w:bookmarkStart w:id="23" w:name="_Toc387178095"/>
+      <w:bookmarkStart w:id="27" w:name="_Toc389592235"/>
       <w:r>
         <w:t>Placeholders</w:t>
       </w:r>
-      <w:bookmarkEnd w:id="23"/>
+      <w:bookmarkEnd w:id="27"/>
     </w:p>
     <w:p>
       <w:pPr>
@@ -6783,12 +7748,12 @@
       <w:pPr>
         <w:pStyle w:val="berschrift3"/>
       </w:pPr>
-      <w:bookmarkStart w:id="24" w:name="_Toc387178096"/>
+      <w:bookmarkStart w:id="28" w:name="_Toc389592236"/>
       <w:r>
         <w:lastRenderedPageBreak/>
         <w:t>Key references</w:t>
       </w:r>
-      <w:bookmarkEnd w:id="24"/>
+      <w:bookmarkEnd w:id="28"/>
     </w:p>
     <w:p>
       <w:pPr>
@@ -6894,11 +7859,11 @@
       <w:pPr>
         <w:pStyle w:val="berschrift2"/>
       </w:pPr>
-      <w:bookmarkStart w:id="25" w:name="_Toc387178097"/>
+      <w:bookmarkStart w:id="29" w:name="_Toc389592237"/>
       <w:r>
         <w:t>View options and filters</w:t>
       </w:r>
-      <w:bookmarkEnd w:id="25"/>
+      <w:bookmarkEnd w:id="29"/>
     </w:p>
     <w:p>
       <w:pPr>
@@ -7092,12 +8057,12 @@
       <w:pPr>
         <w:pStyle w:val="berschrift2"/>
       </w:pPr>
-      <w:bookmarkStart w:id="26" w:name="_Toc387178098"/>
+      <w:bookmarkStart w:id="30" w:name="_Toc389592238"/>
       <w:r>
         <w:lastRenderedPageBreak/>
         <w:t>Application settings</w:t>
       </w:r>
-      <w:bookmarkEnd w:id="26"/>
+      <w:bookmarkEnd w:id="30"/>
     </w:p>
     <w:p>
       <w:pPr>
@@ -7117,11 +8082,11 @@
       <w:pPr>
         <w:pStyle w:val="berschrift2"/>
       </w:pPr>
-      <w:bookmarkStart w:id="27" w:name="_Toc387178099"/>
+      <w:bookmarkStart w:id="31" w:name="_Toc389592239"/>
       <w:r>
         <w:t>Validation</w:t>
       </w:r>
-      <w:bookmarkEnd w:id="27"/>
+      <w:bookmarkEnd w:id="31"/>
     </w:p>
     <w:p>
       <w:pPr>
@@ -7317,11 +8282,11 @@
       <w:pPr>
         <w:pStyle w:val="berschrift2"/>
       </w:pPr>
-      <w:bookmarkStart w:id="28" w:name="_Toc387178100"/>
+      <w:bookmarkStart w:id="32" w:name="_Toc389592240"/>
       <w:r>
         <w:t>Suggestions</w:t>
       </w:r>
-      <w:bookmarkEnd w:id="28"/>
+      <w:bookmarkEnd w:id="32"/>
     </w:p>
     <w:p>
       <w:pPr>
@@ -7385,11 +8350,11 @@
       <w:pPr>
         <w:pStyle w:val="berschrift2"/>
       </w:pPr>
-      <w:bookmarkStart w:id="29" w:name="_Toc387178101"/>
+      <w:bookmarkStart w:id="33" w:name="_Toc389592241"/>
       <w:r>
         <w:t>Keyboard shortcuts</w:t>
       </w:r>
-      <w:bookmarkEnd w:id="29"/>
+      <w:bookmarkEnd w:id="33"/>
     </w:p>
     <w:p>
       <w:pPr>
@@ -7403,11 +8368,11 @@
       <w:pPr>
         <w:pStyle w:val="berschrift3"/>
       </w:pPr>
-      <w:bookmarkStart w:id="30" w:name="_Toc387178102"/>
+      <w:bookmarkStart w:id="34" w:name="_Toc389592242"/>
       <w:r>
         <w:t>Global shortcuts</w:t>
       </w:r>
-      <w:bookmarkEnd w:id="30"/>
+      <w:bookmarkEnd w:id="34"/>
     </w:p>
     <w:p>
       <w:pPr>
@@ -7562,11 +8527,11 @@
       <w:pPr>
         <w:pStyle w:val="berschrift3"/>
       </w:pPr>
-      <w:bookmarkStart w:id="31" w:name="_Toc387178103"/>
+      <w:bookmarkStart w:id="35" w:name="_Toc389592243"/>
       <w:r>
         <w:t>In the text key tree</w:t>
       </w:r>
-      <w:bookmarkEnd w:id="31"/>
+      <w:bookmarkEnd w:id="35"/>
     </w:p>
     <w:p>
       <w:pPr>
@@ -7620,11 +8585,11 @@
       <w:pPr>
         <w:pStyle w:val="berschrift3"/>
       </w:pPr>
-      <w:bookmarkStart w:id="32" w:name="_Toc387178104"/>
+      <w:bookmarkStart w:id="36" w:name="_Toc389592244"/>
       <w:r>
         <w:t>In the search filter input field</w:t>
       </w:r>
-      <w:bookmarkEnd w:id="32"/>
+      <w:bookmarkEnd w:id="36"/>
     </w:p>
     <w:p>
       <w:pPr>
@@ -7642,11 +8607,11 @@
       <w:pPr>
         <w:pStyle w:val="berschrift3"/>
       </w:pPr>
-      <w:bookmarkStart w:id="33" w:name="_Toc387178105"/>
+      <w:bookmarkStart w:id="37" w:name="_Toc389592245"/>
       <w:r>
         <w:t>In a translation input field</w:t>
       </w:r>
-      <w:bookmarkEnd w:id="33"/>
+      <w:bookmarkEnd w:id="37"/>
     </w:p>
     <w:p>
       <w:pPr>
@@ -7712,7 +8677,7 @@
       <w:pPr>
         <w:pStyle w:val="berschrift2"/>
       </w:pPr>
-      <w:bookmarkStart w:id="34" w:name="_Toc387178106"/>
+      <w:bookmarkStart w:id="38" w:name="_Toc389592246"/>
       <w:r>
         <w:lastRenderedPageBreak/>
         <w:t xml:space="preserve">Text key </w:t>
@@ -7720,7 +8685,7 @@
       <w:r>
         <w:t>wizard</w:t>
       </w:r>
-      <w:bookmarkEnd w:id="34"/>
+      <w:bookmarkEnd w:id="38"/>
     </w:p>
     <w:p>
       <w:pPr>
@@ -8038,13 +9003,7 @@
         <w:t>as</w:t>
       </w:r>
       <w:r>
-        <w:t xml:space="preserve"> nece</w:t>
-      </w:r>
-      <w:r>
-        <w:t>s</w:t>
-      </w:r>
-      <w:r>
-        <w:t>sary.</w:t>
+        <w:t xml:space="preserve"> necessary.</w:t>
       </w:r>
     </w:p>
     <w:p>
@@ -8109,22 +9068,22 @@
       <w:pPr>
         <w:pStyle w:val="berschrift1"/>
       </w:pPr>
-      <w:bookmarkStart w:id="35" w:name="_Toc387178107"/>
+      <w:bookmarkStart w:id="39" w:name="_Toc389592247"/>
       <w:r>
         <w:lastRenderedPageBreak/>
         <w:t>Advanced topics</w:t>
       </w:r>
-      <w:bookmarkEnd w:id="35"/>
+      <w:bookmarkEnd w:id="39"/>
     </w:p>
     <w:p>
       <w:pPr>
         <w:pStyle w:val="berschrift2"/>
       </w:pPr>
-      <w:bookmarkStart w:id="36" w:name="_Toc387178108"/>
+      <w:bookmarkStart w:id="40" w:name="_Toc389592248"/>
       <w:r>
         <w:t>Multithreading</w:t>
       </w:r>
-      <w:bookmarkEnd w:id="36"/>
+      <w:bookmarkEnd w:id="40"/>
     </w:p>
     <w:p>
       <w:pPr>
@@ -8173,11 +9132,11 @@
       <w:pPr>
         <w:pStyle w:val="berschrift2"/>
       </w:pPr>
-      <w:bookmarkStart w:id="37" w:name="_Toc387178109"/>
+      <w:bookmarkStart w:id="41" w:name="_Toc389592249"/>
       <w:r>
         <w:t>Logging</w:t>
       </w:r>
-      <w:bookmarkEnd w:id="37"/>
+      <w:bookmarkEnd w:id="41"/>
     </w:p>
     <w:p>
       <w:pPr>
@@ -8338,12 +9297,12 @@
       <w:pPr>
         <w:pStyle w:val="berschrift1"/>
       </w:pPr>
-      <w:bookmarkStart w:id="38" w:name="_Toc387178110"/>
+      <w:bookmarkStart w:id="42" w:name="_Toc389592250"/>
       <w:r>
         <w:lastRenderedPageBreak/>
         <w:t>Text key best practices</w:t>
       </w:r>
-      <w:bookmarkEnd w:id="38"/>
+      <w:bookmarkEnd w:id="42"/>
     </w:p>
     <w:p>
       <w:pPr>
@@ -8357,11 +9316,11 @@
       <w:pPr>
         <w:pStyle w:val="berschrift2"/>
       </w:pPr>
-      <w:bookmarkStart w:id="39" w:name="_Toc387178111"/>
+      <w:bookmarkStart w:id="43" w:name="_Toc389592251"/>
       <w:r>
         <w:t>Structure</w:t>
       </w:r>
-      <w:bookmarkEnd w:id="39"/>
+      <w:bookmarkEnd w:id="43"/>
     </w:p>
     <w:p>
       <w:pPr>
@@ -8672,12 +9631,12 @@
       <w:pPr>
         <w:pStyle w:val="berschrift2"/>
       </w:pPr>
-      <w:bookmarkStart w:id="40" w:name="_Toc387178112"/>
+      <w:bookmarkStart w:id="44" w:name="_Toc389592252"/>
       <w:r>
         <w:lastRenderedPageBreak/>
         <w:t>Naming text keys</w:t>
       </w:r>
-      <w:bookmarkEnd w:id="40"/>
+      <w:bookmarkEnd w:id="44"/>
     </w:p>
     <w:p>
       <w:pPr>
@@ -9105,7 +10064,7 @@
         <w:rStyle w:val="Seitenzahl"/>
         <w:noProof/>
       </w:rPr>
-      <w:t>3</w:t>
+      <w:t>11</w:t>
     </w:r>
     <w:r>
       <w:rPr>
@@ -9152,21 +10111,11 @@
         <w:tab w:val="right" w:pos="9639"/>
       </w:tabs>
     </w:pPr>
-    <w:r>
-      <w:fldChar w:fldCharType="begin"/>
-    </w:r>
-    <w:r>
-      <w:instrText xml:space="preserve"> TITLE   \* MERGEFORMAT </w:instrText>
-    </w:r>
-    <w:r>
-      <w:fldChar w:fldCharType="separate"/>
-    </w:r>
-    <w:r>
-      <w:t>Tx Translation &amp; Localisation for .NET and WPF</w:t>
-    </w:r>
-    <w:r>
-      <w:fldChar w:fldCharType="end"/>
-    </w:r>
+    <w:fldSimple w:instr=" TITLE   \* MERGEFORMAT ">
+      <w:r>
+        <w:t>Tx Translation &amp; Localisation for .NET and WPF</w:t>
+      </w:r>
+    </w:fldSimple>
     <w:r>
       <w:tab/>
     </w:r>
@@ -9188,48 +10137,22 @@
         <w:tab w:val="right" w:pos="9639"/>
       </w:tabs>
     </w:pPr>
-    <w:r>
-      <w:fldChar w:fldCharType="begin"/>
-    </w:r>
-    <w:r>
-      <w:instrText xml:space="preserve"> TITLE   \* MERGEF</w:instrText>
-    </w:r>
-    <w:r>
-      <w:instrText xml:space="preserve">ORMAT </w:instrText>
-    </w:r>
-    <w:r>
-      <w:fldChar w:fldCharType="separate"/>
-    </w:r>
-    <w:r>
-      <w:t>Tx Translation &amp; Localisation for .NET and WPF</w:t>
-    </w:r>
-    <w:r>
-      <w:fldChar w:fldCharType="end"/>
-    </w:r>
+    <w:fldSimple w:instr=" TITLE   \* MERGEFORMAT ">
+      <w:r>
+        <w:t>Tx Translation &amp; Localisation for .NET and WPF</w:t>
+      </w:r>
+    </w:fldSimple>
     <w:r>
       <w:tab/>
     </w:r>
-    <w:r>
-      <w:fldChar w:fldCharType="begin"/>
-    </w:r>
-    <w:r>
-      <w:instrText xml:space="preserve"> STYLEREF  "Überschrift 1" \l  \* MERGEFORMAT </w:instrText>
-    </w:r>
-    <w:r>
-      <w:fldChar w:fldCharType="separate"/>
-    </w:r>
-    <w:r>
-      <w:rPr>
-        <w:noProof/>
-      </w:rPr>
-      <w:t>The Tx concept</w:t>
-    </w:r>
-    <w:r>
-      <w:rPr>
-        <w:noProof/>
-      </w:rPr>
-      <w:fldChar w:fldCharType="end"/>
-    </w:r>
+    <w:fldSimple w:instr=" STYLEREF  &quot;Überschrift 1&quot; \l  \* MERGEFORMAT ">
+      <w:r>
+        <w:rPr>
+          <w:noProof/>
+        </w:rPr>
+        <w:t>TxEditor application</w:t>
+      </w:r>
+    </w:fldSimple>
     <w:r>
       <w:tab/>
     </w:r>
@@ -11185,7 +12108,6 @@
   <w:style w:type="character" w:default="1" w:styleId="Absatz-Standardschriftart">
     <w:name w:val="Default Paragraph Font"/>
     <w:uiPriority w:val="1"/>
-    <w:semiHidden/>
     <w:unhideWhenUsed/>
   </w:style>
   <w:style w:type="table" w:default="1" w:styleId="NormaleTabelle">
@@ -12528,7 +13450,6 @@
   <w:style w:type="character" w:default="1" w:styleId="Absatz-Standardschriftart">
     <w:name w:val="Default Paragraph Font"/>
     <w:uiPriority w:val="1"/>
-    <w:semiHidden/>
     <w:unhideWhenUsed/>
   </w:style>
   <w:style w:type="table" w:default="1" w:styleId="NormaleTabelle">
@@ -13825,7 +14746,7 @@
 </file>
 
 <file path=customXml/itemProps1.xml><?xml version="1.0" encoding="utf-8"?>
-<ds:datastoreItem xmlns:ds="http://schemas.openxmlformats.org/officeDocument/2006/customXml" ds:itemID="{0ACD1AA0-F13F-40C6-932E-6E6DDAAEBA03}">
+<ds:datastoreItem xmlns:ds="http://schemas.openxmlformats.org/officeDocument/2006/customXml" ds:itemID="{EE16B401-F241-45BD-AF5D-164D911C35F7}">
   <ds:schemaRefs>
     <ds:schemaRef ds:uri="http://schemas.openxmlformats.org/officeDocument/2006/bibliography"/>
   </ds:schemaRefs>

</xml_diff>

<commit_message>
Documentation: Flag image, accept problems (.docx only); Changed build script signing
</commit_message>
<xml_diff>
--- a/Tx Documentation.docx
+++ b/Tx Documentation.docx
@@ -49,9 +49,9 @@
         </w:rPr>
         <w:drawing>
           <wp:inline distT="0" distB="0" distL="0" distR="0" wp14:anchorId="13B72836" wp14:editId="748E66A5">
-            <wp:extent cx="2250000" cy="2394000"/>
-            <wp:effectExtent l="0" t="0" r="0" b="6350"/>
-            <wp:docPr id="1" name="Grafik 1" descr="N:\Computer\Source\TxTranslation\img-src\TxFlag.png"/>
+            <wp:extent cx="2394000" cy="2394000"/>
+            <wp:effectExtent l="0" t="0" r="6350" b="6350"/>
+            <wp:docPr id="1" name="Grafik 1"/>
             <wp:cNvGraphicFramePr>
               <a:graphicFrameLocks xmlns:a="http://schemas.openxmlformats.org/drawingml/2006/main" noChangeAspect="1"/>
             </wp:cNvGraphicFramePr>
@@ -72,7 +72,6 @@
                         </a:ext>
                       </a:extLst>
                     </a:blip>
-                    <a:srcRect/>
                     <a:stretch>
                       <a:fillRect/>
                     </a:stretch>
@@ -80,7 +79,7 @@
                   <pic:spPr bwMode="auto">
                     <a:xfrm>
                       <a:off x="0" y="0"/>
-                      <a:ext cx="2250000" cy="2394000"/>
+                      <a:ext cx="2394000" cy="2394000"/>
                     </a:xfrm>
                     <a:prstGeom prst="rect">
                       <a:avLst/>
@@ -111,6 +110,8 @@
       <w:pPr>
         <w:jc w:val="center"/>
       </w:pPr>
+      <w:bookmarkStart w:id="0" w:name="_GoBack"/>
+      <w:bookmarkEnd w:id="0"/>
     </w:p>
     <w:p>
       <w:pPr>
@@ -230,10 +231,7 @@
         <w:t>-</w:t>
       </w:r>
       <w:r>
-        <w:t>0</w:t>
-      </w:r>
-      <w:r>
-        <w:t>3</w:t>
+        <w:t>22</w:t>
       </w:r>
       <w:r>
         <w:t xml:space="preserve"> [DRAFT VERSION]</w:t>
@@ -288,9 +286,10 @@
         <w:lastRenderedPageBreak/>
         <w:t>Contents</w:t>
       </w:r>
-      <w:bookmarkStart w:id="0" w:name="_GoBack"/>
-      <w:bookmarkEnd w:id="0"/>
-    </w:p>
+    </w:p>
+    <w:p/>
+    <w:p/>
+    <w:p/>
     <w:p>
       <w:pPr>
         <w:pStyle w:val="Verzeichnis1"/>
@@ -311,7 +310,7 @@
       <w:r>
         <w:fldChar w:fldCharType="separate"/>
       </w:r>
-      <w:hyperlink w:anchor="_Toc389592209" w:history="1">
+      <w:hyperlink w:anchor="_Toc391206735" w:history="1">
         <w:r>
           <w:rPr>
             <w:rStyle w:val="Hyperlink"/>
@@ -355,7 +354,7 @@
             <w:noProof/>
             <w:webHidden/>
           </w:rPr>
-          <w:instrText xml:space="preserve"> PAGEREF _Toc389592209 \h </w:instrText>
+          <w:instrText xml:space="preserve"> PAGEREF _Toc391206735 \h </w:instrText>
         </w:r>
         <w:r>
           <w:rPr>
@@ -375,7 +374,7 @@
             <w:noProof/>
             <w:webHidden/>
           </w:rPr>
-          <w:t>3</w:t>
+          <w:t>4</w:t>
         </w:r>
         <w:r>
           <w:rPr>
@@ -401,7 +400,7 @@
           <w:lang w:val="de-DE"/>
         </w:rPr>
       </w:pPr>
-      <w:hyperlink w:anchor="_Toc389592210" w:history="1">
+      <w:hyperlink w:anchor="_Toc391206736" w:history="1">
         <w:r>
           <w:rPr>
             <w:rStyle w:val="Hyperlink"/>
@@ -445,7 +444,7 @@
             <w:noProof/>
             <w:webHidden/>
           </w:rPr>
-          <w:instrText xml:space="preserve"> PAGEREF _Toc389592210 \h </w:instrText>
+          <w:instrText xml:space="preserve"> PAGEREF _Toc391206736 \h </w:instrText>
         </w:r>
         <w:r>
           <w:rPr>
@@ -465,7 +464,7 @@
             <w:noProof/>
             <w:webHidden/>
           </w:rPr>
-          <w:t>3</w:t>
+          <w:t>4</w:t>
         </w:r>
         <w:r>
           <w:rPr>
@@ -491,7 +490,7 @@
           <w:lang w:val="de-DE"/>
         </w:rPr>
       </w:pPr>
-      <w:hyperlink w:anchor="_Toc389592211" w:history="1">
+      <w:hyperlink w:anchor="_Toc391206737" w:history="1">
         <w:r>
           <w:rPr>
             <w:rStyle w:val="Hyperlink"/>
@@ -535,7 +534,7 @@
             <w:noProof/>
             <w:webHidden/>
           </w:rPr>
-          <w:instrText xml:space="preserve"> PAGEREF _Toc389592211 \h </w:instrText>
+          <w:instrText xml:space="preserve"> PAGEREF _Toc391206737 \h </w:instrText>
         </w:r>
         <w:r>
           <w:rPr>
@@ -555,7 +554,7 @@
             <w:noProof/>
             <w:webHidden/>
           </w:rPr>
-          <w:t>3</w:t>
+          <w:t>4</w:t>
         </w:r>
         <w:r>
           <w:rPr>
@@ -577,7 +576,7 @@
           <w:lang w:val="de-DE"/>
         </w:rPr>
       </w:pPr>
-      <w:hyperlink w:anchor="_Toc389592212" w:history="1">
+      <w:hyperlink w:anchor="_Toc391206738" w:history="1">
         <w:r>
           <w:rPr>
             <w:rStyle w:val="Hyperlink"/>
@@ -621,7 +620,7 @@
             <w:noProof/>
             <w:webHidden/>
           </w:rPr>
-          <w:instrText xml:space="preserve"> PAGEREF _Toc389592212 \h </w:instrText>
+          <w:instrText xml:space="preserve"> PAGEREF _Toc391206738 \h </w:instrText>
         </w:r>
         <w:r>
           <w:rPr>
@@ -641,7 +640,7 @@
             <w:noProof/>
             <w:webHidden/>
           </w:rPr>
-          <w:t>4</w:t>
+          <w:t>5</w:t>
         </w:r>
         <w:r>
           <w:rPr>
@@ -667,7 +666,7 @@
           <w:lang w:val="de-DE"/>
         </w:rPr>
       </w:pPr>
-      <w:hyperlink w:anchor="_Toc389592213" w:history="1">
+      <w:hyperlink w:anchor="_Toc391206739" w:history="1">
         <w:r>
           <w:rPr>
             <w:rStyle w:val="Hyperlink"/>
@@ -711,7 +710,7 @@
             <w:noProof/>
             <w:webHidden/>
           </w:rPr>
-          <w:instrText xml:space="preserve"> PAGEREF _Toc389592213 \h </w:instrText>
+          <w:instrText xml:space="preserve"> PAGEREF _Toc391206739 \h </w:instrText>
         </w:r>
         <w:r>
           <w:rPr>
@@ -731,7 +730,7 @@
             <w:noProof/>
             <w:webHidden/>
           </w:rPr>
-          <w:t>4</w:t>
+          <w:t>5</w:t>
         </w:r>
         <w:r>
           <w:rPr>
@@ -757,7 +756,7 @@
           <w:lang w:val="de-DE"/>
         </w:rPr>
       </w:pPr>
-      <w:hyperlink w:anchor="_Toc389592214" w:history="1">
+      <w:hyperlink w:anchor="_Toc391206740" w:history="1">
         <w:r>
           <w:rPr>
             <w:rStyle w:val="Hyperlink"/>
@@ -801,7 +800,7 @@
             <w:noProof/>
             <w:webHidden/>
           </w:rPr>
-          <w:instrText xml:space="preserve"> PAGEREF _Toc389592214 \h </w:instrText>
+          <w:instrText xml:space="preserve"> PAGEREF _Toc391206740 \h </w:instrText>
         </w:r>
         <w:r>
           <w:rPr>
@@ -821,7 +820,7 @@
             <w:noProof/>
             <w:webHidden/>
           </w:rPr>
-          <w:t>4</w:t>
+          <w:t>5</w:t>
         </w:r>
         <w:r>
           <w:rPr>
@@ -847,7 +846,7 @@
           <w:lang w:val="de-DE"/>
         </w:rPr>
       </w:pPr>
-      <w:hyperlink w:anchor="_Toc389592215" w:history="1">
+      <w:hyperlink w:anchor="_Toc391206741" w:history="1">
         <w:r>
           <w:rPr>
             <w:rStyle w:val="Hyperlink"/>
@@ -891,7 +890,7 @@
             <w:noProof/>
             <w:webHidden/>
           </w:rPr>
-          <w:instrText xml:space="preserve"> PAGEREF _Toc389592215 \h </w:instrText>
+          <w:instrText xml:space="preserve"> PAGEREF _Toc391206741 \h </w:instrText>
         </w:r>
         <w:r>
           <w:rPr>
@@ -911,7 +910,7 @@
             <w:noProof/>
             <w:webHidden/>
           </w:rPr>
-          <w:t>5</w:t>
+          <w:t>6</w:t>
         </w:r>
         <w:r>
           <w:rPr>
@@ -937,7 +936,7 @@
           <w:lang w:val="de-DE"/>
         </w:rPr>
       </w:pPr>
-      <w:hyperlink w:anchor="_Toc389592216" w:history="1">
+      <w:hyperlink w:anchor="_Toc391206742" w:history="1">
         <w:r>
           <w:rPr>
             <w:rStyle w:val="Hyperlink"/>
@@ -981,7 +980,7 @@
             <w:noProof/>
             <w:webHidden/>
           </w:rPr>
-          <w:instrText xml:space="preserve"> PAGEREF _Toc389592216 \h </w:instrText>
+          <w:instrText xml:space="preserve"> PAGEREF _Toc391206742 \h </w:instrText>
         </w:r>
         <w:r>
           <w:rPr>
@@ -1001,7 +1000,7 @@
             <w:noProof/>
             <w:webHidden/>
           </w:rPr>
-          <w:t>5</w:t>
+          <w:t>6</w:t>
         </w:r>
         <w:r>
           <w:rPr>
@@ -1027,7 +1026,7 @@
           <w:lang w:val="de-DE"/>
         </w:rPr>
       </w:pPr>
-      <w:hyperlink w:anchor="_Toc389592217" w:history="1">
+      <w:hyperlink w:anchor="_Toc391206743" w:history="1">
         <w:r>
           <w:rPr>
             <w:rStyle w:val="Hyperlink"/>
@@ -1071,7 +1070,7 @@
             <w:noProof/>
             <w:webHidden/>
           </w:rPr>
-          <w:instrText xml:space="preserve"> PAGEREF _Toc389592217 \h </w:instrText>
+          <w:instrText xml:space="preserve"> PAGEREF _Toc391206743 \h </w:instrText>
         </w:r>
         <w:r>
           <w:rPr>
@@ -1091,7 +1090,7 @@
             <w:noProof/>
             <w:webHidden/>
           </w:rPr>
-          <w:t>5</w:t>
+          <w:t>6</w:t>
         </w:r>
         <w:r>
           <w:rPr>
@@ -1117,7 +1116,7 @@
           <w:lang w:val="de-DE"/>
         </w:rPr>
       </w:pPr>
-      <w:hyperlink w:anchor="_Toc389592218" w:history="1">
+      <w:hyperlink w:anchor="_Toc391206744" w:history="1">
         <w:r>
           <w:rPr>
             <w:rStyle w:val="Hyperlink"/>
@@ -1161,7 +1160,7 @@
             <w:noProof/>
             <w:webHidden/>
           </w:rPr>
-          <w:instrText xml:space="preserve"> PAGEREF _Toc389592218 \h </w:instrText>
+          <w:instrText xml:space="preserve"> PAGEREF _Toc391206744 \h </w:instrText>
         </w:r>
         <w:r>
           <w:rPr>
@@ -1181,7 +1180,7 @@
             <w:noProof/>
             <w:webHidden/>
           </w:rPr>
-          <w:t>6</w:t>
+          <w:t>7</w:t>
         </w:r>
         <w:r>
           <w:rPr>
@@ -1207,7 +1206,7 @@
           <w:lang w:val="de-DE"/>
         </w:rPr>
       </w:pPr>
-      <w:hyperlink w:anchor="_Toc389592219" w:history="1">
+      <w:hyperlink w:anchor="_Toc391206745" w:history="1">
         <w:r>
           <w:rPr>
             <w:rStyle w:val="Hyperlink"/>
@@ -1251,7 +1250,7 @@
             <w:noProof/>
             <w:webHidden/>
           </w:rPr>
-          <w:instrText xml:space="preserve"> PAGEREF _Toc389592219 \h </w:instrText>
+          <w:instrText xml:space="preserve"> PAGEREF _Toc391206745 \h </w:instrText>
         </w:r>
         <w:r>
           <w:rPr>
@@ -1271,7 +1270,7 @@
             <w:noProof/>
             <w:webHidden/>
           </w:rPr>
-          <w:t>6</w:t>
+          <w:t>7</w:t>
         </w:r>
         <w:r>
           <w:rPr>
@@ -1297,7 +1296,7 @@
           <w:lang w:val="de-DE"/>
         </w:rPr>
       </w:pPr>
-      <w:hyperlink w:anchor="_Toc389592220" w:history="1">
+      <w:hyperlink w:anchor="_Toc391206746" w:history="1">
         <w:r>
           <w:rPr>
             <w:rStyle w:val="Hyperlink"/>
@@ -1341,7 +1340,7 @@
             <w:noProof/>
             <w:webHidden/>
           </w:rPr>
-          <w:instrText xml:space="preserve"> PAGEREF _Toc389592220 \h </w:instrText>
+          <w:instrText xml:space="preserve"> PAGEREF _Toc391206746 \h </w:instrText>
         </w:r>
         <w:r>
           <w:rPr>
@@ -1361,7 +1360,7 @@
             <w:noProof/>
             <w:webHidden/>
           </w:rPr>
-          <w:t>7</w:t>
+          <w:t>8</w:t>
         </w:r>
         <w:r>
           <w:rPr>
@@ -1387,7 +1386,7 @@
           <w:lang w:val="de-DE"/>
         </w:rPr>
       </w:pPr>
-      <w:hyperlink w:anchor="_Toc389592221" w:history="1">
+      <w:hyperlink w:anchor="_Toc391206747" w:history="1">
         <w:r>
           <w:rPr>
             <w:rStyle w:val="Hyperlink"/>
@@ -1431,7 +1430,7 @@
             <w:noProof/>
             <w:webHidden/>
           </w:rPr>
-          <w:instrText xml:space="preserve"> PAGEREF _Toc389592221 \h </w:instrText>
+          <w:instrText xml:space="preserve"> PAGEREF _Toc391206747 \h </w:instrText>
         </w:r>
         <w:r>
           <w:rPr>
@@ -1451,7 +1450,7 @@
             <w:noProof/>
             <w:webHidden/>
           </w:rPr>
-          <w:t>8</w:t>
+          <w:t>9</w:t>
         </w:r>
         <w:r>
           <w:rPr>
@@ -1477,7 +1476,7 @@
           <w:lang w:val="de-DE"/>
         </w:rPr>
       </w:pPr>
-      <w:hyperlink w:anchor="_Toc389592222" w:history="1">
+      <w:hyperlink w:anchor="_Toc391206748" w:history="1">
         <w:r>
           <w:rPr>
             <w:rStyle w:val="Hyperlink"/>
@@ -1521,7 +1520,7 @@
             <w:noProof/>
             <w:webHidden/>
           </w:rPr>
-          <w:instrText xml:space="preserve"> PAGEREF _Toc389592222 \h </w:instrText>
+          <w:instrText xml:space="preserve"> PAGEREF _Toc391206748 \h </w:instrText>
         </w:r>
         <w:r>
           <w:rPr>
@@ -1541,7 +1540,7 @@
             <w:noProof/>
             <w:webHidden/>
           </w:rPr>
-          <w:t>8</w:t>
+          <w:t>9</w:t>
         </w:r>
         <w:r>
           <w:rPr>
@@ -1567,7 +1566,7 @@
           <w:lang w:val="de-DE"/>
         </w:rPr>
       </w:pPr>
-      <w:hyperlink w:anchor="_Toc389592223" w:history="1">
+      <w:hyperlink w:anchor="_Toc391206749" w:history="1">
         <w:r>
           <w:rPr>
             <w:rStyle w:val="Hyperlink"/>
@@ -1611,7 +1610,7 @@
             <w:noProof/>
             <w:webHidden/>
           </w:rPr>
-          <w:instrText xml:space="preserve"> PAGEREF _Toc389592223 \h </w:instrText>
+          <w:instrText xml:space="preserve"> PAGEREF _Toc391206749 \h </w:instrText>
         </w:r>
         <w:r>
           <w:rPr>
@@ -1631,7 +1630,7 @@
             <w:noProof/>
             <w:webHidden/>
           </w:rPr>
-          <w:t>8</w:t>
+          <w:t>9</w:t>
         </w:r>
         <w:r>
           <w:rPr>
@@ -1657,7 +1656,7 @@
           <w:lang w:val="de-DE"/>
         </w:rPr>
       </w:pPr>
-      <w:hyperlink w:anchor="_Toc389592224" w:history="1">
+      <w:hyperlink w:anchor="_Toc391206750" w:history="1">
         <w:r>
           <w:rPr>
             <w:rStyle w:val="Hyperlink"/>
@@ -1701,7 +1700,7 @@
             <w:noProof/>
             <w:webHidden/>
           </w:rPr>
-          <w:instrText xml:space="preserve"> PAGEREF _Toc389592224 \h </w:instrText>
+          <w:instrText xml:space="preserve"> PAGEREF _Toc391206750 \h </w:instrText>
         </w:r>
         <w:r>
           <w:rPr>
@@ -1721,7 +1720,7 @@
             <w:noProof/>
             <w:webHidden/>
           </w:rPr>
-          <w:t>8</w:t>
+          <w:t>9</w:t>
         </w:r>
         <w:r>
           <w:rPr>
@@ -1747,7 +1746,7 @@
           <w:lang w:val="de-DE"/>
         </w:rPr>
       </w:pPr>
-      <w:hyperlink w:anchor="_Toc389592225" w:history="1">
+      <w:hyperlink w:anchor="_Toc391206751" w:history="1">
         <w:r>
           <w:rPr>
             <w:rStyle w:val="Hyperlink"/>
@@ -1791,7 +1790,7 @@
             <w:noProof/>
             <w:webHidden/>
           </w:rPr>
-          <w:instrText xml:space="preserve"> PAGEREF _Toc389592225 \h </w:instrText>
+          <w:instrText xml:space="preserve"> PAGEREF _Toc391206751 \h </w:instrText>
         </w:r>
         <w:r>
           <w:rPr>
@@ -1811,7 +1810,7 @@
             <w:noProof/>
             <w:webHidden/>
           </w:rPr>
-          <w:t>9</w:t>
+          <w:t>10</w:t>
         </w:r>
         <w:r>
           <w:rPr>
@@ -1837,7 +1836,7 @@
           <w:lang w:val="de-DE"/>
         </w:rPr>
       </w:pPr>
-      <w:hyperlink w:anchor="_Toc389592226" w:history="1">
+      <w:hyperlink w:anchor="_Toc391206752" w:history="1">
         <w:r>
           <w:rPr>
             <w:rStyle w:val="Hyperlink"/>
@@ -1881,7 +1880,7 @@
             <w:noProof/>
             <w:webHidden/>
           </w:rPr>
-          <w:instrText xml:space="preserve"> PAGEREF _Toc389592226 \h </w:instrText>
+          <w:instrText xml:space="preserve"> PAGEREF _Toc391206752 \h </w:instrText>
         </w:r>
         <w:r>
           <w:rPr>
@@ -1901,7 +1900,7 @@
             <w:noProof/>
             <w:webHidden/>
           </w:rPr>
-          <w:t>10</w:t>
+          <w:t>11</w:t>
         </w:r>
         <w:r>
           <w:rPr>
@@ -1923,7 +1922,7 @@
           <w:lang w:val="de-DE"/>
         </w:rPr>
       </w:pPr>
-      <w:hyperlink w:anchor="_Toc389592227" w:history="1">
+      <w:hyperlink w:anchor="_Toc391206753" w:history="1">
         <w:r>
           <w:rPr>
             <w:rStyle w:val="Hyperlink"/>
@@ -1967,7 +1966,7 @@
             <w:noProof/>
             <w:webHidden/>
           </w:rPr>
-          <w:instrText xml:space="preserve"> PAGEREF _Toc389592227 \h </w:instrText>
+          <w:instrText xml:space="preserve"> PAGEREF _Toc391206753 \h </w:instrText>
         </w:r>
         <w:r>
           <w:rPr>
@@ -1987,7 +1986,7 @@
             <w:noProof/>
             <w:webHidden/>
           </w:rPr>
-          <w:t>11</w:t>
+          <w:t>12</w:t>
         </w:r>
         <w:r>
           <w:rPr>
@@ -2013,7 +2012,7 @@
           <w:lang w:val="de-DE"/>
         </w:rPr>
       </w:pPr>
-      <w:hyperlink w:anchor="_Toc389592228" w:history="1">
+      <w:hyperlink w:anchor="_Toc391206754" w:history="1">
         <w:r>
           <w:rPr>
             <w:rStyle w:val="Hyperlink"/>
@@ -2057,7 +2056,7 @@
             <w:noProof/>
             <w:webHidden/>
           </w:rPr>
-          <w:instrText xml:space="preserve"> PAGEREF _Toc389592228 \h </w:instrText>
+          <w:instrText xml:space="preserve"> PAGEREF _Toc391206754 \h </w:instrText>
         </w:r>
         <w:r>
           <w:rPr>
@@ -2077,7 +2076,7 @@
             <w:noProof/>
             <w:webHidden/>
           </w:rPr>
-          <w:t>11</w:t>
+          <w:t>12</w:t>
         </w:r>
         <w:r>
           <w:rPr>
@@ -2103,7 +2102,7 @@
           <w:lang w:val="de-DE"/>
         </w:rPr>
       </w:pPr>
-      <w:hyperlink w:anchor="_Toc389592229" w:history="1">
+      <w:hyperlink w:anchor="_Toc391206755" w:history="1">
         <w:r>
           <w:rPr>
             <w:rStyle w:val="Hyperlink"/>
@@ -2147,7 +2146,7 @@
             <w:noProof/>
             <w:webHidden/>
           </w:rPr>
-          <w:instrText xml:space="preserve"> PAGEREF _Toc389592229 \h </w:instrText>
+          <w:instrText xml:space="preserve"> PAGEREF _Toc391206755 \h </w:instrText>
         </w:r>
         <w:r>
           <w:rPr>
@@ -2167,7 +2166,7 @@
             <w:noProof/>
             <w:webHidden/>
           </w:rPr>
-          <w:t>11</w:t>
+          <w:t>12</w:t>
         </w:r>
         <w:r>
           <w:rPr>
@@ -2193,7 +2192,7 @@
           <w:lang w:val="de-DE"/>
         </w:rPr>
       </w:pPr>
-      <w:hyperlink w:anchor="_Toc389592230" w:history="1">
+      <w:hyperlink w:anchor="_Toc391206756" w:history="1">
         <w:r>
           <w:rPr>
             <w:rStyle w:val="Hyperlink"/>
@@ -2237,7 +2236,7 @@
             <w:noProof/>
             <w:webHidden/>
           </w:rPr>
-          <w:instrText xml:space="preserve"> PAGEREF _Toc389592230 \h </w:instrText>
+          <w:instrText xml:space="preserve"> PAGEREF _Toc391206756 \h </w:instrText>
         </w:r>
         <w:r>
           <w:rPr>
@@ -2257,7 +2256,7 @@
             <w:noProof/>
             <w:webHidden/>
           </w:rPr>
-          <w:t>12</w:t>
+          <w:t>13</w:t>
         </w:r>
         <w:r>
           <w:rPr>
@@ -2283,7 +2282,7 @@
           <w:lang w:val="de-DE"/>
         </w:rPr>
       </w:pPr>
-      <w:hyperlink w:anchor="_Toc389592231" w:history="1">
+      <w:hyperlink w:anchor="_Toc391206757" w:history="1">
         <w:r>
           <w:rPr>
             <w:rStyle w:val="Hyperlink"/>
@@ -2327,7 +2326,7 @@
             <w:noProof/>
             <w:webHidden/>
           </w:rPr>
-          <w:instrText xml:space="preserve"> PAGEREF _Toc389592231 \h </w:instrText>
+          <w:instrText xml:space="preserve"> PAGEREF _Toc391206757 \h </w:instrText>
         </w:r>
         <w:r>
           <w:rPr>
@@ -2347,7 +2346,7 @@
             <w:noProof/>
             <w:webHidden/>
           </w:rPr>
-          <w:t>12</w:t>
+          <w:t>13</w:t>
         </w:r>
         <w:r>
           <w:rPr>
@@ -2373,7 +2372,7 @@
           <w:lang w:val="de-DE"/>
         </w:rPr>
       </w:pPr>
-      <w:hyperlink w:anchor="_Toc389592232" w:history="1">
+      <w:hyperlink w:anchor="_Toc391206758" w:history="1">
         <w:r>
           <w:rPr>
             <w:rStyle w:val="Hyperlink"/>
@@ -2417,7 +2416,7 @@
             <w:noProof/>
             <w:webHidden/>
           </w:rPr>
-          <w:instrText xml:space="preserve"> PAGEREF _Toc389592232 \h </w:instrText>
+          <w:instrText xml:space="preserve"> PAGEREF _Toc391206758 \h </w:instrText>
         </w:r>
         <w:r>
           <w:rPr>
@@ -2437,7 +2436,7 @@
             <w:noProof/>
             <w:webHidden/>
           </w:rPr>
-          <w:t>13</w:t>
+          <w:t>14</w:t>
         </w:r>
         <w:r>
           <w:rPr>
@@ -2463,7 +2462,7 @@
           <w:lang w:val="de-DE"/>
         </w:rPr>
       </w:pPr>
-      <w:hyperlink w:anchor="_Toc389592233" w:history="1">
+      <w:hyperlink w:anchor="_Toc391206759" w:history="1">
         <w:r>
           <w:rPr>
             <w:rStyle w:val="Hyperlink"/>
@@ -2507,7 +2506,7 @@
             <w:noProof/>
             <w:webHidden/>
           </w:rPr>
-          <w:instrText xml:space="preserve"> PAGEREF _Toc389592233 \h </w:instrText>
+          <w:instrText xml:space="preserve"> PAGEREF _Toc391206759 \h </w:instrText>
         </w:r>
         <w:r>
           <w:rPr>
@@ -2527,7 +2526,7 @@
             <w:noProof/>
             <w:webHidden/>
           </w:rPr>
-          <w:t>13</w:t>
+          <w:t>14</w:t>
         </w:r>
         <w:r>
           <w:rPr>
@@ -2553,7 +2552,7 @@
           <w:lang w:val="de-DE"/>
         </w:rPr>
       </w:pPr>
-      <w:hyperlink w:anchor="_Toc389592234" w:history="1">
+      <w:hyperlink w:anchor="_Toc391206760" w:history="1">
         <w:r>
           <w:rPr>
             <w:rStyle w:val="Hyperlink"/>
@@ -2597,7 +2596,7 @@
             <w:noProof/>
             <w:webHidden/>
           </w:rPr>
-          <w:instrText xml:space="preserve"> PAGEREF _Toc389592234 \h </w:instrText>
+          <w:instrText xml:space="preserve"> PAGEREF _Toc391206760 \h </w:instrText>
         </w:r>
         <w:r>
           <w:rPr>
@@ -2617,7 +2616,7 @@
             <w:noProof/>
             <w:webHidden/>
           </w:rPr>
-          <w:t>13</w:t>
+          <w:t>14</w:t>
         </w:r>
         <w:r>
           <w:rPr>
@@ -2643,7 +2642,7 @@
           <w:lang w:val="de-DE"/>
         </w:rPr>
       </w:pPr>
-      <w:hyperlink w:anchor="_Toc389592235" w:history="1">
+      <w:hyperlink w:anchor="_Toc391206761" w:history="1">
         <w:r>
           <w:rPr>
             <w:rStyle w:val="Hyperlink"/>
@@ -2687,7 +2686,7 @@
             <w:noProof/>
             <w:webHidden/>
           </w:rPr>
-          <w:instrText xml:space="preserve"> PAGEREF _Toc389592235 \h </w:instrText>
+          <w:instrText xml:space="preserve"> PAGEREF _Toc391206761 \h </w:instrText>
         </w:r>
         <w:r>
           <w:rPr>
@@ -2707,7 +2706,7 @@
             <w:noProof/>
             <w:webHidden/>
           </w:rPr>
-          <w:t>13</w:t>
+          <w:t>14</w:t>
         </w:r>
         <w:r>
           <w:rPr>
@@ -2733,7 +2732,7 @@
           <w:lang w:val="de-DE"/>
         </w:rPr>
       </w:pPr>
-      <w:hyperlink w:anchor="_Toc389592236" w:history="1">
+      <w:hyperlink w:anchor="_Toc391206762" w:history="1">
         <w:r>
           <w:rPr>
             <w:rStyle w:val="Hyperlink"/>
@@ -2777,7 +2776,7 @@
             <w:noProof/>
             <w:webHidden/>
           </w:rPr>
-          <w:instrText xml:space="preserve"> PAGEREF _Toc389592236 \h </w:instrText>
+          <w:instrText xml:space="preserve"> PAGEREF _Toc391206762 \h </w:instrText>
         </w:r>
         <w:r>
           <w:rPr>
@@ -2797,7 +2796,7 @@
             <w:noProof/>
             <w:webHidden/>
           </w:rPr>
-          <w:t>14</w:t>
+          <w:t>15</w:t>
         </w:r>
         <w:r>
           <w:rPr>
@@ -2823,7 +2822,7 @@
           <w:lang w:val="de-DE"/>
         </w:rPr>
       </w:pPr>
-      <w:hyperlink w:anchor="_Toc389592237" w:history="1">
+      <w:hyperlink w:anchor="_Toc391206763" w:history="1">
         <w:r>
           <w:rPr>
             <w:rStyle w:val="Hyperlink"/>
@@ -2867,7 +2866,7 @@
             <w:noProof/>
             <w:webHidden/>
           </w:rPr>
-          <w:instrText xml:space="preserve"> PAGEREF _Toc389592237 \h </w:instrText>
+          <w:instrText xml:space="preserve"> PAGEREF _Toc391206763 \h </w:instrText>
         </w:r>
         <w:r>
           <w:rPr>
@@ -2887,7 +2886,7 @@
             <w:noProof/>
             <w:webHidden/>
           </w:rPr>
-          <w:t>14</w:t>
+          <w:t>15</w:t>
         </w:r>
         <w:r>
           <w:rPr>
@@ -2913,7 +2912,7 @@
           <w:lang w:val="de-DE"/>
         </w:rPr>
       </w:pPr>
-      <w:hyperlink w:anchor="_Toc389592238" w:history="1">
+      <w:hyperlink w:anchor="_Toc391206764" w:history="1">
         <w:r>
           <w:rPr>
             <w:rStyle w:val="Hyperlink"/>
@@ -2957,7 +2956,7 @@
             <w:noProof/>
             <w:webHidden/>
           </w:rPr>
-          <w:instrText xml:space="preserve"> PAGEREF _Toc389592238 \h </w:instrText>
+          <w:instrText xml:space="preserve"> PAGEREF _Toc391206764 \h </w:instrText>
         </w:r>
         <w:r>
           <w:rPr>
@@ -2977,7 +2976,7 @@
             <w:noProof/>
             <w:webHidden/>
           </w:rPr>
-          <w:t>15</w:t>
+          <w:t>16</w:t>
         </w:r>
         <w:r>
           <w:rPr>
@@ -3003,7 +3002,7 @@
           <w:lang w:val="de-DE"/>
         </w:rPr>
       </w:pPr>
-      <w:hyperlink w:anchor="_Toc389592239" w:history="1">
+      <w:hyperlink w:anchor="_Toc391206765" w:history="1">
         <w:r>
           <w:rPr>
             <w:rStyle w:val="Hyperlink"/>
@@ -3047,7 +3046,7 @@
             <w:noProof/>
             <w:webHidden/>
           </w:rPr>
-          <w:instrText xml:space="preserve"> PAGEREF _Toc389592239 \h </w:instrText>
+          <w:instrText xml:space="preserve"> PAGEREF _Toc391206765 \h </w:instrText>
         </w:r>
         <w:r>
           <w:rPr>
@@ -3067,7 +3066,187 @@
             <w:noProof/>
             <w:webHidden/>
           </w:rPr>
-          <w:t>15</w:t>
+          <w:t>16</w:t>
+        </w:r>
+        <w:r>
+          <w:rPr>
+            <w:noProof/>
+            <w:webHidden/>
+          </w:rPr>
+          <w:fldChar w:fldCharType="end"/>
+        </w:r>
+      </w:hyperlink>
+    </w:p>
+    <w:p>
+      <w:pPr>
+        <w:pStyle w:val="Verzeichnis3"/>
+        <w:tabs>
+          <w:tab w:val="left" w:pos="1320"/>
+          <w:tab w:val="right" w:pos="9628"/>
+        </w:tabs>
+        <w:rPr>
+          <w:rFonts w:asciiTheme="minorHAnsi" w:eastAsiaTheme="minorEastAsia" w:hAnsiTheme="minorHAnsi" w:cstheme="minorBidi"/>
+          <w:noProof/>
+          <w:sz w:val="22"/>
+          <w:szCs w:val="22"/>
+          <w:lang w:val="de-DE"/>
+        </w:rPr>
+      </w:pPr>
+      <w:hyperlink w:anchor="_Toc391206766" w:history="1">
+        <w:r>
+          <w:rPr>
+            <w:rStyle w:val="Hyperlink"/>
+            <w:noProof/>
+          </w:rPr>
+          <w:t>3.7.1.</w:t>
+        </w:r>
+        <w:r>
+          <w:rPr>
+            <w:rFonts w:asciiTheme="minorHAnsi" w:eastAsiaTheme="minorEastAsia" w:hAnsiTheme="minorHAnsi" w:cstheme="minorBidi"/>
+            <w:noProof/>
+            <w:sz w:val="22"/>
+            <w:szCs w:val="22"/>
+            <w:lang w:val="de-DE"/>
+          </w:rPr>
+          <w:tab/>
+        </w:r>
+        <w:r>
+          <w:rPr>
+            <w:rStyle w:val="Hyperlink"/>
+            <w:noProof/>
+          </w:rPr>
+          <w:t>Problem types</w:t>
+        </w:r>
+        <w:r>
+          <w:rPr>
+            <w:noProof/>
+            <w:webHidden/>
+          </w:rPr>
+          <w:tab/>
+        </w:r>
+        <w:r>
+          <w:rPr>
+            <w:noProof/>
+            <w:webHidden/>
+          </w:rPr>
+          <w:fldChar w:fldCharType="begin"/>
+        </w:r>
+        <w:r>
+          <w:rPr>
+            <w:noProof/>
+            <w:webHidden/>
+          </w:rPr>
+          <w:instrText xml:space="preserve"> PAGEREF _Toc391206766 \h </w:instrText>
+        </w:r>
+        <w:r>
+          <w:rPr>
+            <w:noProof/>
+            <w:webHidden/>
+          </w:rPr>
+        </w:r>
+        <w:r>
+          <w:rPr>
+            <w:noProof/>
+            <w:webHidden/>
+          </w:rPr>
+          <w:fldChar w:fldCharType="separate"/>
+        </w:r>
+        <w:r>
+          <w:rPr>
+            <w:noProof/>
+            <w:webHidden/>
+          </w:rPr>
+          <w:t>16</w:t>
+        </w:r>
+        <w:r>
+          <w:rPr>
+            <w:noProof/>
+            <w:webHidden/>
+          </w:rPr>
+          <w:fldChar w:fldCharType="end"/>
+        </w:r>
+      </w:hyperlink>
+    </w:p>
+    <w:p>
+      <w:pPr>
+        <w:pStyle w:val="Verzeichnis3"/>
+        <w:tabs>
+          <w:tab w:val="left" w:pos="1320"/>
+          <w:tab w:val="right" w:pos="9628"/>
+        </w:tabs>
+        <w:rPr>
+          <w:rFonts w:asciiTheme="minorHAnsi" w:eastAsiaTheme="minorEastAsia" w:hAnsiTheme="minorHAnsi" w:cstheme="minorBidi"/>
+          <w:noProof/>
+          <w:sz w:val="22"/>
+          <w:szCs w:val="22"/>
+          <w:lang w:val="de-DE"/>
+        </w:rPr>
+      </w:pPr>
+      <w:hyperlink w:anchor="_Toc391206767" w:history="1">
+        <w:r>
+          <w:rPr>
+            <w:rStyle w:val="Hyperlink"/>
+            <w:noProof/>
+          </w:rPr>
+          <w:t>3.7.2.</w:t>
+        </w:r>
+        <w:r>
+          <w:rPr>
+            <w:rFonts w:asciiTheme="minorHAnsi" w:eastAsiaTheme="minorEastAsia" w:hAnsiTheme="minorHAnsi" w:cstheme="minorBidi"/>
+            <w:noProof/>
+            <w:sz w:val="22"/>
+            <w:szCs w:val="22"/>
+            <w:lang w:val="de-DE"/>
+          </w:rPr>
+          <w:tab/>
+        </w:r>
+        <w:r>
+          <w:rPr>
+            <w:rStyle w:val="Hyperlink"/>
+            <w:noProof/>
+          </w:rPr>
+          <w:t>Accepting problems</w:t>
+        </w:r>
+        <w:r>
+          <w:rPr>
+            <w:noProof/>
+            <w:webHidden/>
+          </w:rPr>
+          <w:tab/>
+        </w:r>
+        <w:r>
+          <w:rPr>
+            <w:noProof/>
+            <w:webHidden/>
+          </w:rPr>
+          <w:fldChar w:fldCharType="begin"/>
+        </w:r>
+        <w:r>
+          <w:rPr>
+            <w:noProof/>
+            <w:webHidden/>
+          </w:rPr>
+          <w:instrText xml:space="preserve"> PAGEREF _Toc391206767 \h </w:instrText>
+        </w:r>
+        <w:r>
+          <w:rPr>
+            <w:noProof/>
+            <w:webHidden/>
+          </w:rPr>
+        </w:r>
+        <w:r>
+          <w:rPr>
+            <w:noProof/>
+            <w:webHidden/>
+          </w:rPr>
+          <w:fldChar w:fldCharType="separate"/>
+        </w:r>
+        <w:r>
+          <w:rPr>
+            <w:noProof/>
+            <w:webHidden/>
+          </w:rPr>
+          <w:t>16</w:t>
         </w:r>
         <w:r>
           <w:rPr>
@@ -3093,7 +3272,7 @@
           <w:lang w:val="de-DE"/>
         </w:rPr>
       </w:pPr>
-      <w:hyperlink w:anchor="_Toc389592240" w:history="1">
+      <w:hyperlink w:anchor="_Toc391206768" w:history="1">
         <w:r>
           <w:rPr>
             <w:rStyle w:val="Hyperlink"/>
@@ -3137,7 +3316,7 @@
             <w:noProof/>
             <w:webHidden/>
           </w:rPr>
-          <w:instrText xml:space="preserve"> PAGEREF _Toc389592240 \h </w:instrText>
+          <w:instrText xml:space="preserve"> PAGEREF _Toc391206768 \h </w:instrText>
         </w:r>
         <w:r>
           <w:rPr>
@@ -3157,7 +3336,7 @@
             <w:noProof/>
             <w:webHidden/>
           </w:rPr>
-          <w:t>15</w:t>
+          <w:t>17</w:t>
         </w:r>
         <w:r>
           <w:rPr>
@@ -3183,7 +3362,7 @@
           <w:lang w:val="de-DE"/>
         </w:rPr>
       </w:pPr>
-      <w:hyperlink w:anchor="_Toc389592241" w:history="1">
+      <w:hyperlink w:anchor="_Toc391206769" w:history="1">
         <w:r>
           <w:rPr>
             <w:rStyle w:val="Hyperlink"/>
@@ -3227,7 +3406,7 @@
             <w:noProof/>
             <w:webHidden/>
           </w:rPr>
-          <w:instrText xml:space="preserve"> PAGEREF _Toc389592241 \h </w:instrText>
+          <w:instrText xml:space="preserve"> PAGEREF _Toc391206769 \h </w:instrText>
         </w:r>
         <w:r>
           <w:rPr>
@@ -3247,7 +3426,7 @@
             <w:noProof/>
             <w:webHidden/>
           </w:rPr>
-          <w:t>16</w:t>
+          <w:t>17</w:t>
         </w:r>
         <w:r>
           <w:rPr>
@@ -3273,7 +3452,7 @@
           <w:lang w:val="de-DE"/>
         </w:rPr>
       </w:pPr>
-      <w:hyperlink w:anchor="_Toc389592242" w:history="1">
+      <w:hyperlink w:anchor="_Toc391206770" w:history="1">
         <w:r>
           <w:rPr>
             <w:rStyle w:val="Hyperlink"/>
@@ -3317,7 +3496,7 @@
             <w:noProof/>
             <w:webHidden/>
           </w:rPr>
-          <w:instrText xml:space="preserve"> PAGEREF _Toc389592242 \h </w:instrText>
+          <w:instrText xml:space="preserve"> PAGEREF _Toc391206770 \h </w:instrText>
         </w:r>
         <w:r>
           <w:rPr>
@@ -3337,7 +3516,7 @@
             <w:noProof/>
             <w:webHidden/>
           </w:rPr>
-          <w:t>16</w:t>
+          <w:t>17</w:t>
         </w:r>
         <w:r>
           <w:rPr>
@@ -3363,7 +3542,7 @@
           <w:lang w:val="de-DE"/>
         </w:rPr>
       </w:pPr>
-      <w:hyperlink w:anchor="_Toc389592243" w:history="1">
+      <w:hyperlink w:anchor="_Toc391206771" w:history="1">
         <w:r>
           <w:rPr>
             <w:rStyle w:val="Hyperlink"/>
@@ -3407,7 +3586,7 @@
             <w:noProof/>
             <w:webHidden/>
           </w:rPr>
-          <w:instrText xml:space="preserve"> PAGEREF _Toc389592243 \h </w:instrText>
+          <w:instrText xml:space="preserve"> PAGEREF _Toc391206771 \h </w:instrText>
         </w:r>
         <w:r>
           <w:rPr>
@@ -3427,7 +3606,7 @@
             <w:noProof/>
             <w:webHidden/>
           </w:rPr>
-          <w:t>16</w:t>
+          <w:t>17</w:t>
         </w:r>
         <w:r>
           <w:rPr>
@@ -3453,7 +3632,7 @@
           <w:lang w:val="de-DE"/>
         </w:rPr>
       </w:pPr>
-      <w:hyperlink w:anchor="_Toc389592244" w:history="1">
+      <w:hyperlink w:anchor="_Toc391206772" w:history="1">
         <w:r>
           <w:rPr>
             <w:rStyle w:val="Hyperlink"/>
@@ -3497,7 +3676,7 @@
             <w:noProof/>
             <w:webHidden/>
           </w:rPr>
-          <w:instrText xml:space="preserve"> PAGEREF _Toc389592244 \h </w:instrText>
+          <w:instrText xml:space="preserve"> PAGEREF _Toc391206772 \h </w:instrText>
         </w:r>
         <w:r>
           <w:rPr>
@@ -3517,7 +3696,7 @@
             <w:noProof/>
             <w:webHidden/>
           </w:rPr>
-          <w:t>16</w:t>
+          <w:t>17</w:t>
         </w:r>
         <w:r>
           <w:rPr>
@@ -3543,7 +3722,7 @@
           <w:lang w:val="de-DE"/>
         </w:rPr>
       </w:pPr>
-      <w:hyperlink w:anchor="_Toc389592245" w:history="1">
+      <w:hyperlink w:anchor="_Toc391206773" w:history="1">
         <w:r>
           <w:rPr>
             <w:rStyle w:val="Hyperlink"/>
@@ -3587,7 +3766,7 @@
             <w:noProof/>
             <w:webHidden/>
           </w:rPr>
-          <w:instrText xml:space="preserve"> PAGEREF _Toc389592245 \h </w:instrText>
+          <w:instrText xml:space="preserve"> PAGEREF _Toc391206773 \h </w:instrText>
         </w:r>
         <w:r>
           <w:rPr>
@@ -3607,7 +3786,7 @@
             <w:noProof/>
             <w:webHidden/>
           </w:rPr>
-          <w:t>16</w:t>
+          <w:t>17</w:t>
         </w:r>
         <w:r>
           <w:rPr>
@@ -3633,7 +3812,7 @@
           <w:lang w:val="de-DE"/>
         </w:rPr>
       </w:pPr>
-      <w:hyperlink w:anchor="_Toc389592246" w:history="1">
+      <w:hyperlink w:anchor="_Toc391206774" w:history="1">
         <w:r>
           <w:rPr>
             <w:rStyle w:val="Hyperlink"/>
@@ -3677,7 +3856,7 @@
             <w:noProof/>
             <w:webHidden/>
           </w:rPr>
-          <w:instrText xml:space="preserve"> PAGEREF _Toc389592246 \h </w:instrText>
+          <w:instrText xml:space="preserve"> PAGEREF _Toc391206774 \h </w:instrText>
         </w:r>
         <w:r>
           <w:rPr>
@@ -3697,7 +3876,7 @@
             <w:noProof/>
             <w:webHidden/>
           </w:rPr>
-          <w:t>17</w:t>
+          <w:t>18</w:t>
         </w:r>
         <w:r>
           <w:rPr>
@@ -3719,7 +3898,7 @@
           <w:lang w:val="de-DE"/>
         </w:rPr>
       </w:pPr>
-      <w:hyperlink w:anchor="_Toc389592247" w:history="1">
+      <w:hyperlink w:anchor="_Toc391206775" w:history="1">
         <w:r>
           <w:rPr>
             <w:rStyle w:val="Hyperlink"/>
@@ -3763,7 +3942,7 @@
             <w:noProof/>
             <w:webHidden/>
           </w:rPr>
-          <w:instrText xml:space="preserve"> PAGEREF _Toc389592247 \h </w:instrText>
+          <w:instrText xml:space="preserve"> PAGEREF _Toc391206775 \h </w:instrText>
         </w:r>
         <w:r>
           <w:rPr>
@@ -3783,7 +3962,7 @@
             <w:noProof/>
             <w:webHidden/>
           </w:rPr>
-          <w:t>19</w:t>
+          <w:t>20</w:t>
         </w:r>
         <w:r>
           <w:rPr>
@@ -3809,7 +3988,7 @@
           <w:lang w:val="de-DE"/>
         </w:rPr>
       </w:pPr>
-      <w:hyperlink w:anchor="_Toc389592248" w:history="1">
+      <w:hyperlink w:anchor="_Toc391206776" w:history="1">
         <w:r>
           <w:rPr>
             <w:rStyle w:val="Hyperlink"/>
@@ -3853,7 +4032,7 @@
             <w:noProof/>
             <w:webHidden/>
           </w:rPr>
-          <w:instrText xml:space="preserve"> PAGEREF _Toc389592248 \h </w:instrText>
+          <w:instrText xml:space="preserve"> PAGEREF _Toc391206776 \h </w:instrText>
         </w:r>
         <w:r>
           <w:rPr>
@@ -3873,7 +4052,7 @@
             <w:noProof/>
             <w:webHidden/>
           </w:rPr>
-          <w:t>19</w:t>
+          <w:t>20</w:t>
         </w:r>
         <w:r>
           <w:rPr>
@@ -3899,7 +4078,7 @@
           <w:lang w:val="de-DE"/>
         </w:rPr>
       </w:pPr>
-      <w:hyperlink w:anchor="_Toc389592249" w:history="1">
+      <w:hyperlink w:anchor="_Toc391206777" w:history="1">
         <w:r>
           <w:rPr>
             <w:rStyle w:val="Hyperlink"/>
@@ -3943,7 +4122,7 @@
             <w:noProof/>
             <w:webHidden/>
           </w:rPr>
-          <w:instrText xml:space="preserve"> PAGEREF _Toc389592249 \h </w:instrText>
+          <w:instrText xml:space="preserve"> PAGEREF _Toc391206777 \h </w:instrText>
         </w:r>
         <w:r>
           <w:rPr>
@@ -3963,7 +4142,7 @@
             <w:noProof/>
             <w:webHidden/>
           </w:rPr>
-          <w:t>19</w:t>
+          <w:t>20</w:t>
         </w:r>
         <w:r>
           <w:rPr>
@@ -3985,7 +4164,7 @@
           <w:lang w:val="de-DE"/>
         </w:rPr>
       </w:pPr>
-      <w:hyperlink w:anchor="_Toc389592250" w:history="1">
+      <w:hyperlink w:anchor="_Toc391206778" w:history="1">
         <w:r>
           <w:rPr>
             <w:rStyle w:val="Hyperlink"/>
@@ -4029,7 +4208,7 @@
             <w:noProof/>
             <w:webHidden/>
           </w:rPr>
-          <w:instrText xml:space="preserve"> PAGEREF _Toc389592250 \h </w:instrText>
+          <w:instrText xml:space="preserve"> PAGEREF _Toc391206778 \h </w:instrText>
         </w:r>
         <w:r>
           <w:rPr>
@@ -4049,7 +4228,7 @@
             <w:noProof/>
             <w:webHidden/>
           </w:rPr>
-          <w:t>20</w:t>
+          <w:t>21</w:t>
         </w:r>
         <w:r>
           <w:rPr>
@@ -4075,7 +4254,7 @@
           <w:lang w:val="de-DE"/>
         </w:rPr>
       </w:pPr>
-      <w:hyperlink w:anchor="_Toc389592251" w:history="1">
+      <w:hyperlink w:anchor="_Toc391206779" w:history="1">
         <w:r>
           <w:rPr>
             <w:rStyle w:val="Hyperlink"/>
@@ -4119,7 +4298,7 @@
             <w:noProof/>
             <w:webHidden/>
           </w:rPr>
-          <w:instrText xml:space="preserve"> PAGEREF _Toc389592251 \h </w:instrText>
+          <w:instrText xml:space="preserve"> PAGEREF _Toc391206779 \h </w:instrText>
         </w:r>
         <w:r>
           <w:rPr>
@@ -4139,7 +4318,7 @@
             <w:noProof/>
             <w:webHidden/>
           </w:rPr>
-          <w:t>20</w:t>
+          <w:t>21</w:t>
         </w:r>
         <w:r>
           <w:rPr>
@@ -4165,7 +4344,7 @@
           <w:lang w:val="de-DE"/>
         </w:rPr>
       </w:pPr>
-      <w:hyperlink w:anchor="_Toc389592252" w:history="1">
+      <w:hyperlink w:anchor="_Toc391206780" w:history="1">
         <w:r>
           <w:rPr>
             <w:rStyle w:val="Hyperlink"/>
@@ -4209,7 +4388,7 @@
             <w:noProof/>
             <w:webHidden/>
           </w:rPr>
-          <w:instrText xml:space="preserve"> PAGEREF _Toc389592252 \h </w:instrText>
+          <w:instrText xml:space="preserve"> PAGEREF _Toc391206780 \h </w:instrText>
         </w:r>
         <w:r>
           <w:rPr>
@@ -4229,7 +4408,7 @@
             <w:noProof/>
             <w:webHidden/>
           </w:rPr>
-          <w:t>21</w:t>
+          <w:t>22</w:t>
         </w:r>
         <w:r>
           <w:rPr>
@@ -4264,7 +4443,7 @@
       <w:pPr>
         <w:pStyle w:val="berschrift1"/>
       </w:pPr>
-      <w:bookmarkStart w:id="1" w:name="_Toc389592209"/>
+      <w:bookmarkStart w:id="1" w:name="_Toc391206735"/>
       <w:r>
         <w:lastRenderedPageBreak/>
         <w:t>The Tx concept</w:t>
@@ -4373,7 +4552,7 @@
       <w:pPr>
         <w:pStyle w:val="berschrift2"/>
       </w:pPr>
-      <w:bookmarkStart w:id="2" w:name="_Toc389592210"/>
+      <w:bookmarkStart w:id="2" w:name="_Toc391206736"/>
       <w:r>
         <w:t>Text keys</w:t>
       </w:r>
@@ -4391,7 +4570,7 @@
       <w:pPr>
         <w:pStyle w:val="berschrift2"/>
       </w:pPr>
-      <w:bookmarkStart w:id="3" w:name="_Toc389592211"/>
+      <w:bookmarkStart w:id="3" w:name="_Toc391206737"/>
       <w:r>
         <w:t>Cultures</w:t>
       </w:r>
@@ -4451,7 +4630,7 @@
       <w:pPr>
         <w:pStyle w:val="berschrift1"/>
       </w:pPr>
-      <w:bookmarkStart w:id="4" w:name="_Toc389592212"/>
+      <w:bookmarkStart w:id="4" w:name="_Toc391206738"/>
       <w:r>
         <w:lastRenderedPageBreak/>
         <w:t>Using the Tx class</w:t>
@@ -4603,7 +4782,7 @@
       <w:pPr>
         <w:pStyle w:val="berschrift2"/>
       </w:pPr>
-      <w:bookmarkStart w:id="5" w:name="_Toc389592213"/>
+      <w:bookmarkStart w:id="5" w:name="_Toc391206739"/>
       <w:r>
         <w:t>C#</w:t>
       </w:r>
@@ -4633,7 +4812,7 @@
       <w:pPr>
         <w:pStyle w:val="berschrift3"/>
       </w:pPr>
-      <w:bookmarkStart w:id="6" w:name="_Toc389592214"/>
+      <w:bookmarkStart w:id="6" w:name="_Toc391206740"/>
       <w:r>
         <w:t>Initialisation</w:t>
       </w:r>
@@ -4757,7 +4936,7 @@
       <w:pPr>
         <w:pStyle w:val="berschrift3"/>
       </w:pPr>
-      <w:bookmarkStart w:id="7" w:name="_Toc389592215"/>
+      <w:bookmarkStart w:id="7" w:name="_Toc391206741"/>
       <w:r>
         <w:lastRenderedPageBreak/>
         <w:t>Culture control</w:t>
@@ -4978,7 +5157,7 @@
       <w:pPr>
         <w:pStyle w:val="berschrift3"/>
       </w:pPr>
-      <w:bookmarkStart w:id="8" w:name="_Toc389592216"/>
+      <w:bookmarkStart w:id="8" w:name="_Toc391206742"/>
       <w:r>
         <w:t>Text translation</w:t>
       </w:r>
@@ -5100,7 +5279,7 @@
       <w:pPr>
         <w:pStyle w:val="berschrift3"/>
       </w:pPr>
-      <w:bookmarkStart w:id="9" w:name="_Toc389592217"/>
+      <w:bookmarkStart w:id="9" w:name="_Toc391206743"/>
       <w:r>
         <w:t>Counts and placeholders</w:t>
       </w:r>
@@ -5214,7 +5393,7 @@
       <w:pPr>
         <w:pStyle w:val="berschrift3"/>
       </w:pPr>
-      <w:bookmarkStart w:id="10" w:name="_Toc389592218"/>
+      <w:bookmarkStart w:id="10" w:name="_Toc391206744"/>
       <w:r>
         <w:lastRenderedPageBreak/>
         <w:t>Text conversion and decoration</w:t>
@@ -5306,7 +5485,7 @@
       <w:pPr>
         <w:pStyle w:val="berschrift3"/>
       </w:pPr>
-      <w:bookmarkStart w:id="11" w:name="_Toc389592219"/>
+      <w:bookmarkStart w:id="11" w:name="_Toc391206745"/>
       <w:r>
         <w:t>Number, date and time formatting</w:t>
       </w:r>
@@ -5482,7 +5661,7 @@
       <w:pPr>
         <w:pStyle w:val="berschrift2"/>
       </w:pPr>
-      <w:bookmarkStart w:id="12" w:name="_Toc389592220"/>
+      <w:bookmarkStart w:id="12" w:name="_Toc391206746"/>
       <w:r>
         <w:lastRenderedPageBreak/>
         <w:t>WPF</w:t>
@@ -5973,7 +6152,7 @@
       <w:pPr>
         <w:pStyle w:val="berschrift2"/>
       </w:pPr>
-      <w:bookmarkStart w:id="13" w:name="_Toc389592221"/>
+      <w:bookmarkStart w:id="13" w:name="_Toc391206747"/>
       <w:r>
         <w:t>Windows Forms</w:t>
       </w:r>
@@ -6091,7 +6270,7 @@
       <w:pPr>
         <w:pStyle w:val="berschrift2"/>
       </w:pPr>
-      <w:bookmarkStart w:id="14" w:name="_Toc389592222"/>
+      <w:bookmarkStart w:id="14" w:name="_Toc391206748"/>
       <w:r>
         <w:t>ASP.NET</w:t>
       </w:r>
@@ -6101,7 +6280,7 @@
       <w:pPr>
         <w:pStyle w:val="berschrift3"/>
       </w:pPr>
-      <w:bookmarkStart w:id="15" w:name="_Toc389592223"/>
+      <w:bookmarkStart w:id="15" w:name="_Toc391206749"/>
       <w:r>
         <w:t>Initialisation</w:t>
       </w:r>
@@ -6183,7 +6362,7 @@
       <w:pPr>
         <w:pStyle w:val="berschrift3"/>
       </w:pPr>
-      <w:bookmarkStart w:id="16" w:name="_Toc389592224"/>
+      <w:bookmarkStart w:id="16" w:name="_Toc391206750"/>
       <w:r>
         <w:t>Setting the request culture</w:t>
       </w:r>
@@ -6280,13 +6459,7 @@
         <w:t xml:space="preserve"> (in versions 3.5 to 4.0)</w:t>
       </w:r>
       <w:r>
-        <w:t>, this is not directly included in TxLib. So you still have to provide the co</w:t>
-      </w:r>
-      <w:r>
-        <w:t>n</w:t>
-      </w:r>
-      <w:r>
-        <w:t>nection and pass the request header data to this method for it to do all the rest:</w:t>
+        <w:t>, this is not directly included in TxLib. So you still have to provide the connection and pass the request header data to this method for it to do all the rest:</w:t>
       </w:r>
     </w:p>
     <w:p>
@@ -6348,7 +6521,7 @@
       <w:pPr>
         <w:pStyle w:val="berschrift3"/>
       </w:pPr>
-      <w:bookmarkStart w:id="17" w:name="_Toc389592225"/>
+      <w:bookmarkStart w:id="17" w:name="_Toc391206751"/>
       <w:r>
         <w:t>Use in Web Forms views</w:t>
       </w:r>
@@ -6371,28 +6544,13 @@
         <w:t xml:space="preserve"> calls in ASP.NET Web Forms .aspx files to insert translated text</w:t>
       </w:r>
       <w:r>
-        <w:t xml:space="preserve"> directly on the HTML page. </w:t>
-      </w:r>
-      <w:r>
-        <w:t xml:space="preserve">To introduce the Unclassified.TxLib assembly and the corresponding namespace, </w:t>
-      </w:r>
-      <w:r>
-        <w:t xml:space="preserve">an </w:t>
-      </w:r>
-      <w:r>
-        <w:t xml:space="preserve">additional </w:t>
-      </w:r>
-      <w:r>
-        <w:t>declar</w:t>
+        <w:t xml:space="preserve"> directly on the HTML page. To introduce the Unclassified.TxLib assembly and the corresponding namespace, an additional declar</w:t>
       </w:r>
       <w:r>
         <w:t>a</w:t>
       </w:r>
       <w:r>
-        <w:t xml:space="preserve">tion </w:t>
-      </w:r>
-      <w:r>
-        <w:t>is necessary on each page.</w:t>
+        <w:t>tion is necessary on each page.</w:t>
       </w:r>
     </w:p>
     <w:p>
@@ -6458,13 +6616,7 @@
         <w:t>declaring this on each page</w:t>
       </w:r>
       <w:r>
-        <w:t>, the use of TxLib can be registered centrally in the Web.config file by incorporating the fo</w:t>
-      </w:r>
-      <w:r>
-        <w:t>l</w:t>
-      </w:r>
-      <w:r>
-        <w:t>lowing XML elements:</w:t>
+        <w:t>, the use of TxLib can be registered centrally in the Web.config file by incorporating the following XML elements:</w:t>
       </w:r>
     </w:p>
     <w:p>
@@ -6574,7 +6726,7 @@
       <w:pPr>
         <w:pStyle w:val="berschrift3"/>
       </w:pPr>
-      <w:bookmarkStart w:id="18" w:name="_Toc389592226"/>
+      <w:bookmarkStart w:id="18" w:name="_Toc391206752"/>
       <w:r>
         <w:lastRenderedPageBreak/>
         <w:t>Use in MVC views</w:t>
@@ -6780,7 +6932,7 @@
       <w:pPr>
         <w:pStyle w:val="berschrift1"/>
       </w:pPr>
-      <w:bookmarkStart w:id="19" w:name="_Toc389592227"/>
+      <w:bookmarkStart w:id="19" w:name="_Toc391206753"/>
       <w:r>
         <w:lastRenderedPageBreak/>
         <w:t>TxEditor application</w:t>
@@ -6811,7 +6963,7 @@
       <w:pPr>
         <w:pStyle w:val="berschrift2"/>
       </w:pPr>
-      <w:bookmarkStart w:id="20" w:name="_Toc389592228"/>
+      <w:bookmarkStart w:id="20" w:name="_Toc391206754"/>
       <w:r>
         <w:t>Dictionary files</w:t>
       </w:r>
@@ -6875,7 +7027,7 @@
       <w:pPr>
         <w:pStyle w:val="berschrift2"/>
       </w:pPr>
-      <w:bookmarkStart w:id="21" w:name="_Toc389592229"/>
+      <w:bookmarkStart w:id="21" w:name="_Toc391206755"/>
       <w:r>
         <w:t>Cultures</w:t>
       </w:r>
@@ -7093,7 +7245,7 @@
       <w:pPr>
         <w:pStyle w:val="berschrift2"/>
       </w:pPr>
-      <w:bookmarkStart w:id="22" w:name="_Toc389592230"/>
+      <w:bookmarkStart w:id="22" w:name="_Toc391206756"/>
       <w:r>
         <w:t>Text keys</w:t>
       </w:r>
@@ -7438,7 +7590,7 @@
       <w:pPr>
         <w:pStyle w:val="berschrift2"/>
       </w:pPr>
-      <w:bookmarkStart w:id="23" w:name="_Toc389592231"/>
+      <w:bookmarkStart w:id="23" w:name="_Toc391206757"/>
       <w:r>
         <w:t>Text editing</w:t>
       </w:r>
@@ -7456,7 +7608,7 @@
       <w:pPr>
         <w:pStyle w:val="berschrift3"/>
       </w:pPr>
-      <w:bookmarkStart w:id="24" w:name="_Toc389592232"/>
+      <w:bookmarkStart w:id="24" w:name="_Toc391206758"/>
       <w:r>
         <w:lastRenderedPageBreak/>
         <w:t>Comments</w:t>
@@ -7508,7 +7660,7 @@
       <w:pPr>
         <w:pStyle w:val="berschrift3"/>
       </w:pPr>
-      <w:bookmarkStart w:id="25" w:name="_Toc389592233"/>
+      <w:bookmarkStart w:id="25" w:name="_Toc391206759"/>
       <w:r>
         <w:t>Text input</w:t>
       </w:r>
@@ -7538,7 +7690,7 @@
       <w:pPr>
         <w:pStyle w:val="berschrift3"/>
       </w:pPr>
-      <w:bookmarkStart w:id="26" w:name="_Toc389592234"/>
+      <w:bookmarkStart w:id="26" w:name="_Toc391206760"/>
       <w:r>
         <w:t>Quantified texts</w:t>
       </w:r>
@@ -7632,7 +7784,7 @@
       <w:pPr>
         <w:pStyle w:val="berschrift3"/>
       </w:pPr>
-      <w:bookmarkStart w:id="27" w:name="_Toc389592235"/>
+      <w:bookmarkStart w:id="27" w:name="_Toc391206761"/>
       <w:r>
         <w:t>Placeholders</w:t>
       </w:r>
@@ -7748,7 +7900,7 @@
       <w:pPr>
         <w:pStyle w:val="berschrift3"/>
       </w:pPr>
-      <w:bookmarkStart w:id="28" w:name="_Toc389592236"/>
+      <w:bookmarkStart w:id="28" w:name="_Toc391206762"/>
       <w:r>
         <w:lastRenderedPageBreak/>
         <w:t>Key references</w:t>
@@ -7859,7 +8011,7 @@
       <w:pPr>
         <w:pStyle w:val="berschrift2"/>
       </w:pPr>
-      <w:bookmarkStart w:id="29" w:name="_Toc389592237"/>
+      <w:bookmarkStart w:id="29" w:name="_Toc391206763"/>
       <w:r>
         <w:t>View options and filters</w:t>
       </w:r>
@@ -8057,7 +8209,7 @@
       <w:pPr>
         <w:pStyle w:val="berschrift2"/>
       </w:pPr>
-      <w:bookmarkStart w:id="30" w:name="_Toc389592238"/>
+      <w:bookmarkStart w:id="30" w:name="_Toc391206764"/>
       <w:r>
         <w:lastRenderedPageBreak/>
         <w:t>Application settings</w:t>
@@ -8082,7 +8234,7 @@
       <w:pPr>
         <w:pStyle w:val="berschrift2"/>
       </w:pPr>
-      <w:bookmarkStart w:id="31" w:name="_Toc389592239"/>
+      <w:bookmarkStart w:id="31" w:name="_Toc391206765"/>
       <w:r>
         <w:t>Validation</w:t>
       </w:r>
@@ -8099,8 +8251,21 @@
         <w:t>k</w:t>
       </w:r>
       <w:r>
-        <w:t>ly find and handle all problems, as described above. Each message is described below:</w:t>
-      </w:r>
+        <w:t xml:space="preserve">ly find and handle all problems, as described above. </w:t>
+      </w:r>
+      <w:r>
+        <w:t>Each message is described below.</w:t>
+      </w:r>
+    </w:p>
+    <w:p>
+      <w:pPr>
+        <w:pStyle w:val="berschrift3"/>
+      </w:pPr>
+      <w:bookmarkStart w:id="32" w:name="_Toc391206766"/>
+      <w:r>
+        <w:t>Problem types</w:t>
+      </w:r>
+      <w:bookmarkEnd w:id="32"/>
     </w:p>
     <w:p>
       <w:pPr>
@@ -8280,13 +8445,38 @@
     </w:p>
     <w:p>
       <w:pPr>
+        <w:pStyle w:val="berschrift3"/>
+      </w:pPr>
+      <w:bookmarkStart w:id="33" w:name="_Toc391206767"/>
+      <w:r>
+        <w:t>Accepting problems</w:t>
+      </w:r>
+      <w:bookmarkEnd w:id="33"/>
+    </w:p>
+    <w:p>
+      <w:pPr>
+        <w:pStyle w:val="Textkrper"/>
+      </w:pPr>
+      <w:r>
+        <w:t>In the case that a detected</w:t>
+      </w:r>
+      <w:r>
+        <w:t xml:space="preserve"> </w:t>
+      </w:r>
+      <w:r>
+        <w:t>problem is intentional, you may want to hide the problem marker to focus on the real problems. In addition to the tree message, problem indicators are displayed below each causing text field, one for each type of acceptable problem. Click this button to accept or unaccept the particular type of problem. The icon in the indicator represents the current accept state. Text keys with all accepted problems are displayed with a green icon in the tree view.</w:t>
+      </w:r>
+    </w:p>
+    <w:p>
+      <w:pPr>
         <w:pStyle w:val="berschrift2"/>
       </w:pPr>
-      <w:bookmarkStart w:id="32" w:name="_Toc389592240"/>
-      <w:r>
+      <w:bookmarkStart w:id="34" w:name="_Toc391206768"/>
+      <w:r>
+        <w:lastRenderedPageBreak/>
         <w:t>Suggestions</w:t>
       </w:r>
-      <w:bookmarkEnd w:id="32"/>
+      <w:bookmarkEnd w:id="34"/>
     </w:p>
     <w:p>
       <w:pPr>
@@ -8310,7 +8500,6 @@
         <w:pStyle w:val="Textkrper"/>
       </w:pPr>
       <w:r>
-        <w:lastRenderedPageBreak/>
         <w:t>Translations for the suggested similar text keys are only displayed if you focus an input field of another cu</w:t>
       </w:r>
       <w:r>
@@ -8350,11 +8539,11 @@
       <w:pPr>
         <w:pStyle w:val="berschrift2"/>
       </w:pPr>
-      <w:bookmarkStart w:id="33" w:name="_Toc389592241"/>
+      <w:bookmarkStart w:id="35" w:name="_Toc391206769"/>
       <w:r>
         <w:t>Keyboard shortcuts</w:t>
       </w:r>
-      <w:bookmarkEnd w:id="33"/>
+      <w:bookmarkEnd w:id="35"/>
     </w:p>
     <w:p>
       <w:pPr>
@@ -8368,11 +8557,11 @@
       <w:pPr>
         <w:pStyle w:val="berschrift3"/>
       </w:pPr>
-      <w:bookmarkStart w:id="34" w:name="_Toc389592242"/>
+      <w:bookmarkStart w:id="36" w:name="_Toc391206770"/>
       <w:r>
         <w:t>Global shortcuts</w:t>
       </w:r>
-      <w:bookmarkEnd w:id="34"/>
+      <w:bookmarkEnd w:id="36"/>
     </w:p>
     <w:p>
       <w:pPr>
@@ -8527,11 +8716,11 @@
       <w:pPr>
         <w:pStyle w:val="berschrift3"/>
       </w:pPr>
-      <w:bookmarkStart w:id="35" w:name="_Toc389592243"/>
+      <w:bookmarkStart w:id="37" w:name="_Toc391206771"/>
       <w:r>
         <w:t>In the text key tree</w:t>
       </w:r>
-      <w:bookmarkEnd w:id="35"/>
+      <w:bookmarkEnd w:id="37"/>
     </w:p>
     <w:p>
       <w:pPr>
@@ -8585,11 +8774,11 @@
       <w:pPr>
         <w:pStyle w:val="berschrift3"/>
       </w:pPr>
-      <w:bookmarkStart w:id="36" w:name="_Toc389592244"/>
+      <w:bookmarkStart w:id="38" w:name="_Toc391206772"/>
       <w:r>
         <w:t>In the search filter input field</w:t>
       </w:r>
-      <w:bookmarkEnd w:id="36"/>
+      <w:bookmarkEnd w:id="38"/>
     </w:p>
     <w:p>
       <w:pPr>
@@ -8607,11 +8796,11 @@
       <w:pPr>
         <w:pStyle w:val="berschrift3"/>
       </w:pPr>
-      <w:bookmarkStart w:id="37" w:name="_Toc389592245"/>
+      <w:bookmarkStart w:id="39" w:name="_Toc391206773"/>
       <w:r>
         <w:t>In a translation input field</w:t>
       </w:r>
-      <w:bookmarkEnd w:id="37"/>
+      <w:bookmarkEnd w:id="39"/>
     </w:p>
     <w:p>
       <w:pPr>
@@ -8630,6 +8819,7 @@
         <w:pStyle w:val="Hotkey-Tabelle"/>
       </w:pPr>
       <w:r>
+        <w:lastRenderedPageBreak/>
         <w:t>Ctrl+0</w:t>
       </w:r>
       <w:r>
@@ -8677,15 +8867,14 @@
       <w:pPr>
         <w:pStyle w:val="berschrift2"/>
       </w:pPr>
-      <w:bookmarkStart w:id="38" w:name="_Toc389592246"/>
-      <w:r>
-        <w:lastRenderedPageBreak/>
+      <w:bookmarkStart w:id="40" w:name="_Toc391206774"/>
+      <w:r>
         <w:t xml:space="preserve">Text key </w:t>
       </w:r>
       <w:r>
         <w:t>wizard</w:t>
       </w:r>
-      <w:bookmarkEnd w:id="38"/>
+      <w:bookmarkEnd w:id="40"/>
     </w:p>
     <w:p>
       <w:pPr>
@@ -8985,6 +9174,7 @@
         <w:pStyle w:val="Listennummer"/>
       </w:pPr>
       <w:r>
+        <w:lastRenderedPageBreak/>
         <w:t xml:space="preserve">The required C# or XAML code is put back in the </w:t>
       </w:r>
       <w:r>
@@ -9034,7 +9224,6 @@
         <w:pStyle w:val="Textkrper"/>
       </w:pPr>
       <w:r>
-        <w:lastRenderedPageBreak/>
         <w:t>Transferring the text between Visual Studio and the TxEditor wizard technically uses the Windows clipboard. You could press Ctrl+C and Ctrl+V yourself – and you can still do so to use the wizard from other editors – but TxEditor just does that for you to speed up the workflow. While the clipboard is used to transfer the s</w:t>
       </w:r>
       <w:r>
@@ -9068,22 +9257,22 @@
       <w:pPr>
         <w:pStyle w:val="berschrift1"/>
       </w:pPr>
-      <w:bookmarkStart w:id="39" w:name="_Toc389592247"/>
+      <w:bookmarkStart w:id="41" w:name="_Toc391206775"/>
       <w:r>
         <w:lastRenderedPageBreak/>
         <w:t>Advanced topics</w:t>
       </w:r>
-      <w:bookmarkEnd w:id="39"/>
+      <w:bookmarkEnd w:id="41"/>
     </w:p>
     <w:p>
       <w:pPr>
         <w:pStyle w:val="berschrift2"/>
       </w:pPr>
-      <w:bookmarkStart w:id="40" w:name="_Toc389592248"/>
+      <w:bookmarkStart w:id="42" w:name="_Toc391206776"/>
       <w:r>
         <w:t>Multithreading</w:t>
       </w:r>
-      <w:bookmarkEnd w:id="40"/>
+      <w:bookmarkEnd w:id="42"/>
     </w:p>
     <w:p>
       <w:pPr>
@@ -9132,11 +9321,11 @@
       <w:pPr>
         <w:pStyle w:val="berschrift2"/>
       </w:pPr>
-      <w:bookmarkStart w:id="41" w:name="_Toc389592249"/>
+      <w:bookmarkStart w:id="43" w:name="_Toc391206777"/>
       <w:r>
         <w:t>Logging</w:t>
       </w:r>
-      <w:bookmarkEnd w:id="41"/>
+      <w:bookmarkEnd w:id="43"/>
     </w:p>
     <w:p>
       <w:pPr>
@@ -9297,12 +9486,12 @@
       <w:pPr>
         <w:pStyle w:val="berschrift1"/>
       </w:pPr>
-      <w:bookmarkStart w:id="42" w:name="_Toc389592250"/>
+      <w:bookmarkStart w:id="44" w:name="_Toc391206778"/>
       <w:r>
         <w:lastRenderedPageBreak/>
         <w:t>Text key best practices</w:t>
       </w:r>
-      <w:bookmarkEnd w:id="42"/>
+      <w:bookmarkEnd w:id="44"/>
     </w:p>
     <w:p>
       <w:pPr>
@@ -9316,11 +9505,11 @@
       <w:pPr>
         <w:pStyle w:val="berschrift2"/>
       </w:pPr>
-      <w:bookmarkStart w:id="43" w:name="_Toc389592251"/>
+      <w:bookmarkStart w:id="45" w:name="_Toc391206779"/>
       <w:r>
         <w:t>Structure</w:t>
       </w:r>
-      <w:bookmarkEnd w:id="43"/>
+      <w:bookmarkEnd w:id="45"/>
     </w:p>
     <w:p>
       <w:pPr>
@@ -9631,12 +9820,12 @@
       <w:pPr>
         <w:pStyle w:val="berschrift2"/>
       </w:pPr>
-      <w:bookmarkStart w:id="44" w:name="_Toc389592252"/>
+      <w:bookmarkStart w:id="46" w:name="_Toc391206780"/>
       <w:r>
         <w:lastRenderedPageBreak/>
         <w:t>Naming text keys</w:t>
       </w:r>
-      <w:bookmarkEnd w:id="44"/>
+      <w:bookmarkEnd w:id="46"/>
     </w:p>
     <w:p>
       <w:pPr>
@@ -10064,7 +10253,7 @@
         <w:rStyle w:val="Seitenzahl"/>
         <w:noProof/>
       </w:rPr>
-      <w:t>11</w:t>
+      <w:t>22</w:t>
     </w:r>
     <w:r>
       <w:rPr>
@@ -10150,7 +10339,7 @@
         <w:rPr>
           <w:noProof/>
         </w:rPr>
-        <w:t>TxEditor application</w:t>
+        <w:t>Text key best practices</w:t>
       </w:r>
     </w:fldSimple>
     <w:r>
@@ -12108,6 +12297,7 @@
   <w:style w:type="character" w:default="1" w:styleId="Absatz-Standardschriftart">
     <w:name w:val="Default Paragraph Font"/>
     <w:uiPriority w:val="1"/>
+    <w:semiHidden/>
     <w:unhideWhenUsed/>
   </w:style>
   <w:style w:type="table" w:default="1" w:styleId="NormaleTabelle">
@@ -12900,13 +13090,13 @@
     <w:next w:val="Standard"/>
     <w:autoRedefine/>
     <w:uiPriority w:val="39"/>
-    <w:rsid w:val="00312FFD"/>
+    <w:rsid w:val="00700998"/>
     <w:pPr>
       <w:tabs>
         <w:tab w:val="left" w:pos="440"/>
         <w:tab w:val="right" w:pos="9628"/>
       </w:tabs>
-      <w:spacing w:before="160"/>
+      <w:spacing w:before="360"/>
     </w:pPr>
     <w:rPr>
       <w:rFonts w:ascii="Segoe UI Semibold" w:hAnsi="Segoe UI Semibold"/>
@@ -13450,6 +13640,7 @@
   <w:style w:type="character" w:default="1" w:styleId="Absatz-Standardschriftart">
     <w:name w:val="Default Paragraph Font"/>
     <w:uiPriority w:val="1"/>
+    <w:semiHidden/>
     <w:unhideWhenUsed/>
   </w:style>
   <w:style w:type="table" w:default="1" w:styleId="NormaleTabelle">
@@ -14242,13 +14433,13 @@
     <w:next w:val="Standard"/>
     <w:autoRedefine/>
     <w:uiPriority w:val="39"/>
-    <w:rsid w:val="00312FFD"/>
+    <w:rsid w:val="00700998"/>
     <w:pPr>
       <w:tabs>
         <w:tab w:val="left" w:pos="440"/>
         <w:tab w:val="right" w:pos="9628"/>
       </w:tabs>
-      <w:spacing w:before="160"/>
+      <w:spacing w:before="360"/>
     </w:pPr>
     <w:rPr>
       <w:rFonts w:ascii="Segoe UI Semibold" w:hAnsi="Segoe UI Semibold"/>
@@ -14746,7 +14937,7 @@
 </file>
 
 <file path=customXml/itemProps1.xml><?xml version="1.0" encoding="utf-8"?>
-<ds:datastoreItem xmlns:ds="http://schemas.openxmlformats.org/officeDocument/2006/customXml" ds:itemID="{EE16B401-F241-45BD-AF5D-164D911C35F7}">
+<ds:datastoreItem xmlns:ds="http://schemas.openxmlformats.org/officeDocument/2006/customXml" ds:itemID="{2A15165E-D5C9-4B95-8EA4-5A5B9024A789}">
   <ds:schemaRefs>
     <ds:schemaRef ds:uri="http://schemas.openxmlformats.org/officeDocument/2006/bibliography"/>
   </ds:schemaRefs>

</xml_diff>

<commit_message>
Consistently named the entire solution TxTranslation instead of TxLib
* Changed XAML XML namespace from "http://dev.unclassified.de/source/txlib" to "http://dev.unclassified.de/source/txtranslation"
* Updated website URL
* Using AssemblyConfigurationAttribute
</commit_message>
<xml_diff>
--- a/Tx Documentation.docx
+++ b/Tx Documentation.docx
@@ -110,162 +110,168 @@
       <w:pPr>
         <w:jc w:val="center"/>
       </w:pPr>
+    </w:p>
+    <w:p>
+      <w:pPr>
+        <w:jc w:val="center"/>
+      </w:pPr>
+    </w:p>
+    <w:p>
+      <w:pPr>
+        <w:jc w:val="center"/>
+      </w:pPr>
+    </w:p>
+    <w:p>
+      <w:pPr>
+        <w:jc w:val="center"/>
+      </w:pPr>
+    </w:p>
+    <w:p>
+      <w:pPr>
+        <w:pStyle w:val="Titel"/>
+      </w:pPr>
+      <w:r>
+        <w:t>Tx Translation &amp; Localisation</w:t>
+      </w:r>
+      <w:r>
+        <w:br/>
+      </w:r>
+      <w:r>
+        <w:t>for .NET and WPF</w:t>
+      </w:r>
+    </w:p>
+    <w:p>
+      <w:pPr>
+        <w:jc w:val="center"/>
+      </w:pPr>
+    </w:p>
+    <w:p>
+      <w:pPr>
+        <w:jc w:val="center"/>
+      </w:pPr>
+    </w:p>
+    <w:p>
+      <w:pPr>
+        <w:jc w:val="center"/>
+      </w:pPr>
+    </w:p>
+    <w:p>
+      <w:pPr>
+        <w:jc w:val="center"/>
+      </w:pPr>
+    </w:p>
+    <w:p>
+      <w:pPr>
+        <w:jc w:val="center"/>
+      </w:pPr>
+    </w:p>
+    <w:p>
+      <w:pPr>
+        <w:pStyle w:val="Untertitel"/>
+      </w:pPr>
+      <w:r>
+        <w:t>Overview and Documentation</w:t>
+      </w:r>
+    </w:p>
+    <w:p>
+      <w:pPr>
+        <w:jc w:val="center"/>
+      </w:pPr>
+    </w:p>
+    <w:p>
+      <w:pPr>
+        <w:jc w:val="center"/>
+      </w:pPr>
+    </w:p>
+    <w:p>
+      <w:pPr>
+        <w:jc w:val="center"/>
+      </w:pPr>
+    </w:p>
+    <w:p>
+      <w:pPr>
+        <w:jc w:val="center"/>
+      </w:pPr>
+    </w:p>
+    <w:p>
+      <w:pPr>
+        <w:jc w:val="center"/>
+      </w:pPr>
+    </w:p>
+    <w:p>
+      <w:pPr>
+        <w:jc w:val="center"/>
+      </w:pPr>
+      <w:r>
+        <w:t>Designed and written by Yves Goergen</w:t>
+      </w:r>
+    </w:p>
+    <w:p>
+      <w:pPr>
+        <w:jc w:val="center"/>
+      </w:pPr>
+      <w:r>
+        <w:t>Last updated on 201</w:t>
+      </w:r>
+      <w:r>
+        <w:t>4</w:t>
+      </w:r>
+      <w:r>
+        <w:t>-</w:t>
+      </w:r>
+      <w:r>
+        <w:t>0</w:t>
+      </w:r>
+      <w:r>
+        <w:t>6</w:t>
+      </w:r>
+      <w:r>
+        <w:t>-</w:t>
+      </w:r>
+      <w:r>
+        <w:t>22</w:t>
+      </w:r>
+      <w:r>
+        <w:t xml:space="preserve"> [DRAFT VERSION]</w:t>
+      </w:r>
+    </w:p>
+    <w:p>
+      <w:pPr>
+        <w:jc w:val="center"/>
+      </w:pPr>
+      <w:r>
+        <w:t xml:space="preserve">Contact: </w:t>
+      </w:r>
+      <w:hyperlink r:id="rId10" w:history="1">
+        <w:r>
+          <w:rPr>
+            <w:rStyle w:val="Hyperlink"/>
+          </w:rPr>
+          <w:t>yves@unclassified.de</w:t>
+        </w:r>
+      </w:hyperlink>
+    </w:p>
+    <w:p>
+      <w:pPr>
+        <w:jc w:val="center"/>
+      </w:pPr>
       <w:bookmarkStart w:id="0" w:name="_GoBack"/>
       <w:bookmarkEnd w:id="0"/>
-    </w:p>
-    <w:p>
-      <w:pPr>
-        <w:jc w:val="center"/>
-      </w:pPr>
-    </w:p>
-    <w:p>
-      <w:pPr>
-        <w:jc w:val="center"/>
-      </w:pPr>
-    </w:p>
-    <w:p>
-      <w:pPr>
-        <w:jc w:val="center"/>
-      </w:pPr>
-    </w:p>
-    <w:p>
-      <w:pPr>
-        <w:pStyle w:val="Titel"/>
-      </w:pPr>
-      <w:r>
-        <w:t>Tx Translation &amp; Localisation</w:t>
-      </w:r>
-      <w:r>
-        <w:br/>
-      </w:r>
-      <w:r>
-        <w:t>for .NET and WPF</w:t>
-      </w:r>
-    </w:p>
-    <w:p>
-      <w:pPr>
-        <w:jc w:val="center"/>
-      </w:pPr>
-    </w:p>
-    <w:p>
-      <w:pPr>
-        <w:jc w:val="center"/>
-      </w:pPr>
-    </w:p>
-    <w:p>
-      <w:pPr>
-        <w:jc w:val="center"/>
-      </w:pPr>
-    </w:p>
-    <w:p>
-      <w:pPr>
-        <w:jc w:val="center"/>
-      </w:pPr>
-    </w:p>
-    <w:p>
-      <w:pPr>
-        <w:jc w:val="center"/>
-      </w:pPr>
-    </w:p>
-    <w:p>
-      <w:pPr>
-        <w:pStyle w:val="Untertitel"/>
-      </w:pPr>
-      <w:r>
-        <w:t>Overview and Documentation</w:t>
-      </w:r>
-    </w:p>
-    <w:p>
-      <w:pPr>
-        <w:jc w:val="center"/>
-      </w:pPr>
-    </w:p>
-    <w:p>
-      <w:pPr>
-        <w:jc w:val="center"/>
-      </w:pPr>
-    </w:p>
-    <w:p>
-      <w:pPr>
-        <w:jc w:val="center"/>
-      </w:pPr>
-    </w:p>
-    <w:p>
-      <w:pPr>
-        <w:jc w:val="center"/>
-      </w:pPr>
-    </w:p>
-    <w:p>
-      <w:pPr>
-        <w:jc w:val="center"/>
-      </w:pPr>
-    </w:p>
-    <w:p>
-      <w:pPr>
-        <w:jc w:val="center"/>
-      </w:pPr>
-      <w:r>
-        <w:t>Designed and written by Yves Goergen</w:t>
-      </w:r>
-    </w:p>
-    <w:p>
-      <w:pPr>
-        <w:jc w:val="center"/>
-      </w:pPr>
-      <w:r>
-        <w:t>Last updated on 201</w:t>
-      </w:r>
-      <w:r>
-        <w:t>4</w:t>
-      </w:r>
-      <w:r>
-        <w:t>-</w:t>
-      </w:r>
-      <w:r>
-        <w:t>0</w:t>
-      </w:r>
-      <w:r>
-        <w:t>6</w:t>
-      </w:r>
-      <w:r>
-        <w:t>-</w:t>
-      </w:r>
-      <w:r>
-        <w:t>22</w:t>
-      </w:r>
-      <w:r>
-        <w:t xml:space="preserve"> [DRAFT VERSION]</w:t>
-      </w:r>
-    </w:p>
-    <w:p>
-      <w:pPr>
-        <w:jc w:val="center"/>
-      </w:pPr>
-      <w:r>
-        <w:t xml:space="preserve">Contact: </w:t>
-      </w:r>
-      <w:hyperlink r:id="rId10" w:history="1">
+      <w:r>
+        <w:t xml:space="preserve">Project website: </w:t>
+      </w:r>
+      <w:hyperlink r:id="rId11" w:history="1">
         <w:r>
           <w:rPr>
             <w:rStyle w:val="Hyperlink"/>
           </w:rPr>
-          <w:t>yves@unclassified.de</w:t>
-        </w:r>
-      </w:hyperlink>
-    </w:p>
-    <w:p>
-      <w:pPr>
-        <w:jc w:val="center"/>
-      </w:pPr>
-      <w:r>
-        <w:t xml:space="preserve">Project website: </w:t>
-      </w:r>
-      <w:hyperlink r:id="rId11" w:history="1">
+          <w:t>dev.unclassified.de/source/tx</w:t>
+        </w:r>
         <w:r>
           <w:rPr>
             <w:rStyle w:val="Hyperlink"/>
           </w:rPr>
-          <w:t>dev.unclassified.de/source/txlib</w:t>
+          <w:t>translation</w:t>
         </w:r>
       </w:hyperlink>
     </w:p>
@@ -310,7 +316,7 @@
       <w:r>
         <w:fldChar w:fldCharType="separate"/>
       </w:r>
-      <w:hyperlink w:anchor="_Toc391206735" w:history="1">
+      <w:hyperlink w:anchor="_Toc391217127" w:history="1">
         <w:r>
           <w:rPr>
             <w:rStyle w:val="Hyperlink"/>
@@ -354,7 +360,7 @@
             <w:noProof/>
             <w:webHidden/>
           </w:rPr>
-          <w:instrText xml:space="preserve"> PAGEREF _Toc391206735 \h </w:instrText>
+          <w:instrText xml:space="preserve"> PAGEREF _Toc391217127 \h </w:instrText>
         </w:r>
         <w:r>
           <w:rPr>
@@ -400,7 +406,7 @@
           <w:lang w:val="de-DE"/>
         </w:rPr>
       </w:pPr>
-      <w:hyperlink w:anchor="_Toc391206736" w:history="1">
+      <w:hyperlink w:anchor="_Toc391217128" w:history="1">
         <w:r>
           <w:rPr>
             <w:rStyle w:val="Hyperlink"/>
@@ -444,7 +450,7 @@
             <w:noProof/>
             <w:webHidden/>
           </w:rPr>
-          <w:instrText xml:space="preserve"> PAGEREF _Toc391206736 \h </w:instrText>
+          <w:instrText xml:space="preserve"> PAGEREF _Toc391217128 \h </w:instrText>
         </w:r>
         <w:r>
           <w:rPr>
@@ -490,7 +496,7 @@
           <w:lang w:val="de-DE"/>
         </w:rPr>
       </w:pPr>
-      <w:hyperlink w:anchor="_Toc391206737" w:history="1">
+      <w:hyperlink w:anchor="_Toc391217129" w:history="1">
         <w:r>
           <w:rPr>
             <w:rStyle w:val="Hyperlink"/>
@@ -534,7 +540,7 @@
             <w:noProof/>
             <w:webHidden/>
           </w:rPr>
-          <w:instrText xml:space="preserve"> PAGEREF _Toc391206737 \h </w:instrText>
+          <w:instrText xml:space="preserve"> PAGEREF _Toc391217129 \h </w:instrText>
         </w:r>
         <w:r>
           <w:rPr>
@@ -576,7 +582,7 @@
           <w:lang w:val="de-DE"/>
         </w:rPr>
       </w:pPr>
-      <w:hyperlink w:anchor="_Toc391206738" w:history="1">
+      <w:hyperlink w:anchor="_Toc391217130" w:history="1">
         <w:r>
           <w:rPr>
             <w:rStyle w:val="Hyperlink"/>
@@ -620,7 +626,7 @@
             <w:noProof/>
             <w:webHidden/>
           </w:rPr>
-          <w:instrText xml:space="preserve"> PAGEREF _Toc391206738 \h </w:instrText>
+          <w:instrText xml:space="preserve"> PAGEREF _Toc391217130 \h </w:instrText>
         </w:r>
         <w:r>
           <w:rPr>
@@ -666,7 +672,7 @@
           <w:lang w:val="de-DE"/>
         </w:rPr>
       </w:pPr>
-      <w:hyperlink w:anchor="_Toc391206739" w:history="1">
+      <w:hyperlink w:anchor="_Toc391217131" w:history="1">
         <w:r>
           <w:rPr>
             <w:rStyle w:val="Hyperlink"/>
@@ -710,7 +716,7 @@
             <w:noProof/>
             <w:webHidden/>
           </w:rPr>
-          <w:instrText xml:space="preserve"> PAGEREF _Toc391206739 \h </w:instrText>
+          <w:instrText xml:space="preserve"> PAGEREF _Toc391217131 \h </w:instrText>
         </w:r>
         <w:r>
           <w:rPr>
@@ -756,7 +762,7 @@
           <w:lang w:val="de-DE"/>
         </w:rPr>
       </w:pPr>
-      <w:hyperlink w:anchor="_Toc391206740" w:history="1">
+      <w:hyperlink w:anchor="_Toc391217132" w:history="1">
         <w:r>
           <w:rPr>
             <w:rStyle w:val="Hyperlink"/>
@@ -800,7 +806,7 @@
             <w:noProof/>
             <w:webHidden/>
           </w:rPr>
-          <w:instrText xml:space="preserve"> PAGEREF _Toc391206740 \h </w:instrText>
+          <w:instrText xml:space="preserve"> PAGEREF _Toc391217132 \h </w:instrText>
         </w:r>
         <w:r>
           <w:rPr>
@@ -846,7 +852,7 @@
           <w:lang w:val="de-DE"/>
         </w:rPr>
       </w:pPr>
-      <w:hyperlink w:anchor="_Toc391206741" w:history="1">
+      <w:hyperlink w:anchor="_Toc391217133" w:history="1">
         <w:r>
           <w:rPr>
             <w:rStyle w:val="Hyperlink"/>
@@ -890,7 +896,7 @@
             <w:noProof/>
             <w:webHidden/>
           </w:rPr>
-          <w:instrText xml:space="preserve"> PAGEREF _Toc391206741 \h </w:instrText>
+          <w:instrText xml:space="preserve"> PAGEREF _Toc391217133 \h </w:instrText>
         </w:r>
         <w:r>
           <w:rPr>
@@ -936,7 +942,7 @@
           <w:lang w:val="de-DE"/>
         </w:rPr>
       </w:pPr>
-      <w:hyperlink w:anchor="_Toc391206742" w:history="1">
+      <w:hyperlink w:anchor="_Toc391217134" w:history="1">
         <w:r>
           <w:rPr>
             <w:rStyle w:val="Hyperlink"/>
@@ -980,7 +986,7 @@
             <w:noProof/>
             <w:webHidden/>
           </w:rPr>
-          <w:instrText xml:space="preserve"> PAGEREF _Toc391206742 \h </w:instrText>
+          <w:instrText xml:space="preserve"> PAGEREF _Toc391217134 \h </w:instrText>
         </w:r>
         <w:r>
           <w:rPr>
@@ -1026,7 +1032,7 @@
           <w:lang w:val="de-DE"/>
         </w:rPr>
       </w:pPr>
-      <w:hyperlink w:anchor="_Toc391206743" w:history="1">
+      <w:hyperlink w:anchor="_Toc391217135" w:history="1">
         <w:r>
           <w:rPr>
             <w:rStyle w:val="Hyperlink"/>
@@ -1070,7 +1076,7 @@
             <w:noProof/>
             <w:webHidden/>
           </w:rPr>
-          <w:instrText xml:space="preserve"> PAGEREF _Toc391206743 \h </w:instrText>
+          <w:instrText xml:space="preserve"> PAGEREF _Toc391217135 \h </w:instrText>
         </w:r>
         <w:r>
           <w:rPr>
@@ -1116,7 +1122,7 @@
           <w:lang w:val="de-DE"/>
         </w:rPr>
       </w:pPr>
-      <w:hyperlink w:anchor="_Toc391206744" w:history="1">
+      <w:hyperlink w:anchor="_Toc391217136" w:history="1">
         <w:r>
           <w:rPr>
             <w:rStyle w:val="Hyperlink"/>
@@ -1160,7 +1166,7 @@
             <w:noProof/>
             <w:webHidden/>
           </w:rPr>
-          <w:instrText xml:space="preserve"> PAGEREF _Toc391206744 \h </w:instrText>
+          <w:instrText xml:space="preserve"> PAGEREF _Toc391217136 \h </w:instrText>
         </w:r>
         <w:r>
           <w:rPr>
@@ -1206,7 +1212,7 @@
           <w:lang w:val="de-DE"/>
         </w:rPr>
       </w:pPr>
-      <w:hyperlink w:anchor="_Toc391206745" w:history="1">
+      <w:hyperlink w:anchor="_Toc391217137" w:history="1">
         <w:r>
           <w:rPr>
             <w:rStyle w:val="Hyperlink"/>
@@ -1250,7 +1256,7 @@
             <w:noProof/>
             <w:webHidden/>
           </w:rPr>
-          <w:instrText xml:space="preserve"> PAGEREF _Toc391206745 \h </w:instrText>
+          <w:instrText xml:space="preserve"> PAGEREF _Toc391217137 \h </w:instrText>
         </w:r>
         <w:r>
           <w:rPr>
@@ -1296,7 +1302,7 @@
           <w:lang w:val="de-DE"/>
         </w:rPr>
       </w:pPr>
-      <w:hyperlink w:anchor="_Toc391206746" w:history="1">
+      <w:hyperlink w:anchor="_Toc391217138" w:history="1">
         <w:r>
           <w:rPr>
             <w:rStyle w:val="Hyperlink"/>
@@ -1340,7 +1346,7 @@
             <w:noProof/>
             <w:webHidden/>
           </w:rPr>
-          <w:instrText xml:space="preserve"> PAGEREF _Toc391206746 \h </w:instrText>
+          <w:instrText xml:space="preserve"> PAGEREF _Toc391217138 \h </w:instrText>
         </w:r>
         <w:r>
           <w:rPr>
@@ -1386,7 +1392,7 @@
           <w:lang w:val="de-DE"/>
         </w:rPr>
       </w:pPr>
-      <w:hyperlink w:anchor="_Toc391206747" w:history="1">
+      <w:hyperlink w:anchor="_Toc391217139" w:history="1">
         <w:r>
           <w:rPr>
             <w:rStyle w:val="Hyperlink"/>
@@ -1430,7 +1436,7 @@
             <w:noProof/>
             <w:webHidden/>
           </w:rPr>
-          <w:instrText xml:space="preserve"> PAGEREF _Toc391206747 \h </w:instrText>
+          <w:instrText xml:space="preserve"> PAGEREF _Toc391217139 \h </w:instrText>
         </w:r>
         <w:r>
           <w:rPr>
@@ -1476,7 +1482,7 @@
           <w:lang w:val="de-DE"/>
         </w:rPr>
       </w:pPr>
-      <w:hyperlink w:anchor="_Toc391206748" w:history="1">
+      <w:hyperlink w:anchor="_Toc391217140" w:history="1">
         <w:r>
           <w:rPr>
             <w:rStyle w:val="Hyperlink"/>
@@ -1520,7 +1526,7 @@
             <w:noProof/>
             <w:webHidden/>
           </w:rPr>
-          <w:instrText xml:space="preserve"> PAGEREF _Toc391206748 \h </w:instrText>
+          <w:instrText xml:space="preserve"> PAGEREF _Toc391217140 \h </w:instrText>
         </w:r>
         <w:r>
           <w:rPr>
@@ -1566,7 +1572,7 @@
           <w:lang w:val="de-DE"/>
         </w:rPr>
       </w:pPr>
-      <w:hyperlink w:anchor="_Toc391206749" w:history="1">
+      <w:hyperlink w:anchor="_Toc391217141" w:history="1">
         <w:r>
           <w:rPr>
             <w:rStyle w:val="Hyperlink"/>
@@ -1610,7 +1616,7 @@
             <w:noProof/>
             <w:webHidden/>
           </w:rPr>
-          <w:instrText xml:space="preserve"> PAGEREF _Toc391206749 \h </w:instrText>
+          <w:instrText xml:space="preserve"> PAGEREF _Toc391217141 \h </w:instrText>
         </w:r>
         <w:r>
           <w:rPr>
@@ -1656,7 +1662,7 @@
           <w:lang w:val="de-DE"/>
         </w:rPr>
       </w:pPr>
-      <w:hyperlink w:anchor="_Toc391206750" w:history="1">
+      <w:hyperlink w:anchor="_Toc391217142" w:history="1">
         <w:r>
           <w:rPr>
             <w:rStyle w:val="Hyperlink"/>
@@ -1700,7 +1706,7 @@
             <w:noProof/>
             <w:webHidden/>
           </w:rPr>
-          <w:instrText xml:space="preserve"> PAGEREF _Toc391206750 \h </w:instrText>
+          <w:instrText xml:space="preserve"> PAGEREF _Toc391217142 \h </w:instrText>
         </w:r>
         <w:r>
           <w:rPr>
@@ -1746,7 +1752,7 @@
           <w:lang w:val="de-DE"/>
         </w:rPr>
       </w:pPr>
-      <w:hyperlink w:anchor="_Toc391206751" w:history="1">
+      <w:hyperlink w:anchor="_Toc391217143" w:history="1">
         <w:r>
           <w:rPr>
             <w:rStyle w:val="Hyperlink"/>
@@ -1790,7 +1796,7 @@
             <w:noProof/>
             <w:webHidden/>
           </w:rPr>
-          <w:instrText xml:space="preserve"> PAGEREF _Toc391206751 \h </w:instrText>
+          <w:instrText xml:space="preserve"> PAGEREF _Toc391217143 \h </w:instrText>
         </w:r>
         <w:r>
           <w:rPr>
@@ -1836,7 +1842,7 @@
           <w:lang w:val="de-DE"/>
         </w:rPr>
       </w:pPr>
-      <w:hyperlink w:anchor="_Toc391206752" w:history="1">
+      <w:hyperlink w:anchor="_Toc391217144" w:history="1">
         <w:r>
           <w:rPr>
             <w:rStyle w:val="Hyperlink"/>
@@ -1880,7 +1886,7 @@
             <w:noProof/>
             <w:webHidden/>
           </w:rPr>
-          <w:instrText xml:space="preserve"> PAGEREF _Toc391206752 \h </w:instrText>
+          <w:instrText xml:space="preserve"> PAGEREF _Toc391217144 \h </w:instrText>
         </w:r>
         <w:r>
           <w:rPr>
@@ -1922,7 +1928,7 @@
           <w:lang w:val="de-DE"/>
         </w:rPr>
       </w:pPr>
-      <w:hyperlink w:anchor="_Toc391206753" w:history="1">
+      <w:hyperlink w:anchor="_Toc391217145" w:history="1">
         <w:r>
           <w:rPr>
             <w:rStyle w:val="Hyperlink"/>
@@ -1966,7 +1972,7 @@
             <w:noProof/>
             <w:webHidden/>
           </w:rPr>
-          <w:instrText xml:space="preserve"> PAGEREF _Toc391206753 \h </w:instrText>
+          <w:instrText xml:space="preserve"> PAGEREF _Toc391217145 \h </w:instrText>
         </w:r>
         <w:r>
           <w:rPr>
@@ -2012,7 +2018,7 @@
           <w:lang w:val="de-DE"/>
         </w:rPr>
       </w:pPr>
-      <w:hyperlink w:anchor="_Toc391206754" w:history="1">
+      <w:hyperlink w:anchor="_Toc391217146" w:history="1">
         <w:r>
           <w:rPr>
             <w:rStyle w:val="Hyperlink"/>
@@ -2056,7 +2062,7 @@
             <w:noProof/>
             <w:webHidden/>
           </w:rPr>
-          <w:instrText xml:space="preserve"> PAGEREF _Toc391206754 \h </w:instrText>
+          <w:instrText xml:space="preserve"> PAGEREF _Toc391217146 \h </w:instrText>
         </w:r>
         <w:r>
           <w:rPr>
@@ -2102,7 +2108,7 @@
           <w:lang w:val="de-DE"/>
         </w:rPr>
       </w:pPr>
-      <w:hyperlink w:anchor="_Toc391206755" w:history="1">
+      <w:hyperlink w:anchor="_Toc391217147" w:history="1">
         <w:r>
           <w:rPr>
             <w:rStyle w:val="Hyperlink"/>
@@ -2146,7 +2152,7 @@
             <w:noProof/>
             <w:webHidden/>
           </w:rPr>
-          <w:instrText xml:space="preserve"> PAGEREF _Toc391206755 \h </w:instrText>
+          <w:instrText xml:space="preserve"> PAGEREF _Toc391217147 \h </w:instrText>
         </w:r>
         <w:r>
           <w:rPr>
@@ -2192,7 +2198,7 @@
           <w:lang w:val="de-DE"/>
         </w:rPr>
       </w:pPr>
-      <w:hyperlink w:anchor="_Toc391206756" w:history="1">
+      <w:hyperlink w:anchor="_Toc391217148" w:history="1">
         <w:r>
           <w:rPr>
             <w:rStyle w:val="Hyperlink"/>
@@ -2236,7 +2242,7 @@
             <w:noProof/>
             <w:webHidden/>
           </w:rPr>
-          <w:instrText xml:space="preserve"> PAGEREF _Toc391206756 \h </w:instrText>
+          <w:instrText xml:space="preserve"> PAGEREF _Toc391217148 \h </w:instrText>
         </w:r>
         <w:r>
           <w:rPr>
@@ -2282,7 +2288,7 @@
           <w:lang w:val="de-DE"/>
         </w:rPr>
       </w:pPr>
-      <w:hyperlink w:anchor="_Toc391206757" w:history="1">
+      <w:hyperlink w:anchor="_Toc391217149" w:history="1">
         <w:r>
           <w:rPr>
             <w:rStyle w:val="Hyperlink"/>
@@ -2326,7 +2332,7 @@
             <w:noProof/>
             <w:webHidden/>
           </w:rPr>
-          <w:instrText xml:space="preserve"> PAGEREF _Toc391206757 \h </w:instrText>
+          <w:instrText xml:space="preserve"> PAGEREF _Toc391217149 \h </w:instrText>
         </w:r>
         <w:r>
           <w:rPr>
@@ -2372,7 +2378,7 @@
           <w:lang w:val="de-DE"/>
         </w:rPr>
       </w:pPr>
-      <w:hyperlink w:anchor="_Toc391206758" w:history="1">
+      <w:hyperlink w:anchor="_Toc391217150" w:history="1">
         <w:r>
           <w:rPr>
             <w:rStyle w:val="Hyperlink"/>
@@ -2416,7 +2422,7 @@
             <w:noProof/>
             <w:webHidden/>
           </w:rPr>
-          <w:instrText xml:space="preserve"> PAGEREF _Toc391206758 \h </w:instrText>
+          <w:instrText xml:space="preserve"> PAGEREF _Toc391217150 \h </w:instrText>
         </w:r>
         <w:r>
           <w:rPr>
@@ -2462,7 +2468,7 @@
           <w:lang w:val="de-DE"/>
         </w:rPr>
       </w:pPr>
-      <w:hyperlink w:anchor="_Toc391206759" w:history="1">
+      <w:hyperlink w:anchor="_Toc391217151" w:history="1">
         <w:r>
           <w:rPr>
             <w:rStyle w:val="Hyperlink"/>
@@ -2506,7 +2512,7 @@
             <w:noProof/>
             <w:webHidden/>
           </w:rPr>
-          <w:instrText xml:space="preserve"> PAGEREF _Toc391206759 \h </w:instrText>
+          <w:instrText xml:space="preserve"> PAGEREF _Toc391217151 \h </w:instrText>
         </w:r>
         <w:r>
           <w:rPr>
@@ -2552,7 +2558,7 @@
           <w:lang w:val="de-DE"/>
         </w:rPr>
       </w:pPr>
-      <w:hyperlink w:anchor="_Toc391206760" w:history="1">
+      <w:hyperlink w:anchor="_Toc391217152" w:history="1">
         <w:r>
           <w:rPr>
             <w:rStyle w:val="Hyperlink"/>
@@ -2596,7 +2602,7 @@
             <w:noProof/>
             <w:webHidden/>
           </w:rPr>
-          <w:instrText xml:space="preserve"> PAGEREF _Toc391206760 \h </w:instrText>
+          <w:instrText xml:space="preserve"> PAGEREF _Toc391217152 \h </w:instrText>
         </w:r>
         <w:r>
           <w:rPr>
@@ -2642,7 +2648,7 @@
           <w:lang w:val="de-DE"/>
         </w:rPr>
       </w:pPr>
-      <w:hyperlink w:anchor="_Toc391206761" w:history="1">
+      <w:hyperlink w:anchor="_Toc391217153" w:history="1">
         <w:r>
           <w:rPr>
             <w:rStyle w:val="Hyperlink"/>
@@ -2686,7 +2692,7 @@
             <w:noProof/>
             <w:webHidden/>
           </w:rPr>
-          <w:instrText xml:space="preserve"> PAGEREF _Toc391206761 \h </w:instrText>
+          <w:instrText xml:space="preserve"> PAGEREF _Toc391217153 \h </w:instrText>
         </w:r>
         <w:r>
           <w:rPr>
@@ -2732,7 +2738,7 @@
           <w:lang w:val="de-DE"/>
         </w:rPr>
       </w:pPr>
-      <w:hyperlink w:anchor="_Toc391206762" w:history="1">
+      <w:hyperlink w:anchor="_Toc391217154" w:history="1">
         <w:r>
           <w:rPr>
             <w:rStyle w:val="Hyperlink"/>
@@ -2776,7 +2782,7 @@
             <w:noProof/>
             <w:webHidden/>
           </w:rPr>
-          <w:instrText xml:space="preserve"> PAGEREF _Toc391206762 \h </w:instrText>
+          <w:instrText xml:space="preserve"> PAGEREF _Toc391217154 \h </w:instrText>
         </w:r>
         <w:r>
           <w:rPr>
@@ -2822,7 +2828,7 @@
           <w:lang w:val="de-DE"/>
         </w:rPr>
       </w:pPr>
-      <w:hyperlink w:anchor="_Toc391206763" w:history="1">
+      <w:hyperlink w:anchor="_Toc391217155" w:history="1">
         <w:r>
           <w:rPr>
             <w:rStyle w:val="Hyperlink"/>
@@ -2866,7 +2872,7 @@
             <w:noProof/>
             <w:webHidden/>
           </w:rPr>
-          <w:instrText xml:space="preserve"> PAGEREF _Toc391206763 \h </w:instrText>
+          <w:instrText xml:space="preserve"> PAGEREF _Toc391217155 \h </w:instrText>
         </w:r>
         <w:r>
           <w:rPr>
@@ -2912,7 +2918,7 @@
           <w:lang w:val="de-DE"/>
         </w:rPr>
       </w:pPr>
-      <w:hyperlink w:anchor="_Toc391206764" w:history="1">
+      <w:hyperlink w:anchor="_Toc391217156" w:history="1">
         <w:r>
           <w:rPr>
             <w:rStyle w:val="Hyperlink"/>
@@ -2956,7 +2962,7 @@
             <w:noProof/>
             <w:webHidden/>
           </w:rPr>
-          <w:instrText xml:space="preserve"> PAGEREF _Toc391206764 \h </w:instrText>
+          <w:instrText xml:space="preserve"> PAGEREF _Toc391217156 \h </w:instrText>
         </w:r>
         <w:r>
           <w:rPr>
@@ -3002,7 +3008,7 @@
           <w:lang w:val="de-DE"/>
         </w:rPr>
       </w:pPr>
-      <w:hyperlink w:anchor="_Toc391206765" w:history="1">
+      <w:hyperlink w:anchor="_Toc391217157" w:history="1">
         <w:r>
           <w:rPr>
             <w:rStyle w:val="Hyperlink"/>
@@ -3046,7 +3052,7 @@
             <w:noProof/>
             <w:webHidden/>
           </w:rPr>
-          <w:instrText xml:space="preserve"> PAGEREF _Toc391206765 \h </w:instrText>
+          <w:instrText xml:space="preserve"> PAGEREF _Toc391217157 \h </w:instrText>
         </w:r>
         <w:r>
           <w:rPr>
@@ -3092,7 +3098,7 @@
           <w:lang w:val="de-DE"/>
         </w:rPr>
       </w:pPr>
-      <w:hyperlink w:anchor="_Toc391206766" w:history="1">
+      <w:hyperlink w:anchor="_Toc391217158" w:history="1">
         <w:r>
           <w:rPr>
             <w:rStyle w:val="Hyperlink"/>
@@ -3136,7 +3142,7 @@
             <w:noProof/>
             <w:webHidden/>
           </w:rPr>
-          <w:instrText xml:space="preserve"> PAGEREF _Toc391206766 \h </w:instrText>
+          <w:instrText xml:space="preserve"> PAGEREF _Toc391217158 \h </w:instrText>
         </w:r>
         <w:r>
           <w:rPr>
@@ -3182,7 +3188,7 @@
           <w:lang w:val="de-DE"/>
         </w:rPr>
       </w:pPr>
-      <w:hyperlink w:anchor="_Toc391206767" w:history="1">
+      <w:hyperlink w:anchor="_Toc391217159" w:history="1">
         <w:r>
           <w:rPr>
             <w:rStyle w:val="Hyperlink"/>
@@ -3226,7 +3232,7 @@
             <w:noProof/>
             <w:webHidden/>
           </w:rPr>
-          <w:instrText xml:space="preserve"> PAGEREF _Toc391206767 \h </w:instrText>
+          <w:instrText xml:space="preserve"> PAGEREF _Toc391217159 \h </w:instrText>
         </w:r>
         <w:r>
           <w:rPr>
@@ -3272,7 +3278,7 @@
           <w:lang w:val="de-DE"/>
         </w:rPr>
       </w:pPr>
-      <w:hyperlink w:anchor="_Toc391206768" w:history="1">
+      <w:hyperlink w:anchor="_Toc391217160" w:history="1">
         <w:r>
           <w:rPr>
             <w:rStyle w:val="Hyperlink"/>
@@ -3316,7 +3322,7 @@
             <w:noProof/>
             <w:webHidden/>
           </w:rPr>
-          <w:instrText xml:space="preserve"> PAGEREF _Toc391206768 \h </w:instrText>
+          <w:instrText xml:space="preserve"> PAGEREF _Toc391217160 \h </w:instrText>
         </w:r>
         <w:r>
           <w:rPr>
@@ -3362,7 +3368,7 @@
           <w:lang w:val="de-DE"/>
         </w:rPr>
       </w:pPr>
-      <w:hyperlink w:anchor="_Toc391206769" w:history="1">
+      <w:hyperlink w:anchor="_Toc391217161" w:history="1">
         <w:r>
           <w:rPr>
             <w:rStyle w:val="Hyperlink"/>
@@ -3406,7 +3412,7 @@
             <w:noProof/>
             <w:webHidden/>
           </w:rPr>
-          <w:instrText xml:space="preserve"> PAGEREF _Toc391206769 \h </w:instrText>
+          <w:instrText xml:space="preserve"> PAGEREF _Toc391217161 \h </w:instrText>
         </w:r>
         <w:r>
           <w:rPr>
@@ -3452,7 +3458,7 @@
           <w:lang w:val="de-DE"/>
         </w:rPr>
       </w:pPr>
-      <w:hyperlink w:anchor="_Toc391206770" w:history="1">
+      <w:hyperlink w:anchor="_Toc391217162" w:history="1">
         <w:r>
           <w:rPr>
             <w:rStyle w:val="Hyperlink"/>
@@ -3496,7 +3502,7 @@
             <w:noProof/>
             <w:webHidden/>
           </w:rPr>
-          <w:instrText xml:space="preserve"> PAGEREF _Toc391206770 \h </w:instrText>
+          <w:instrText xml:space="preserve"> PAGEREF _Toc391217162 \h </w:instrText>
         </w:r>
         <w:r>
           <w:rPr>
@@ -3542,7 +3548,7 @@
           <w:lang w:val="de-DE"/>
         </w:rPr>
       </w:pPr>
-      <w:hyperlink w:anchor="_Toc391206771" w:history="1">
+      <w:hyperlink w:anchor="_Toc391217163" w:history="1">
         <w:r>
           <w:rPr>
             <w:rStyle w:val="Hyperlink"/>
@@ -3586,7 +3592,7 @@
             <w:noProof/>
             <w:webHidden/>
           </w:rPr>
-          <w:instrText xml:space="preserve"> PAGEREF _Toc391206771 \h </w:instrText>
+          <w:instrText xml:space="preserve"> PAGEREF _Toc391217163 \h </w:instrText>
         </w:r>
         <w:r>
           <w:rPr>
@@ -3632,7 +3638,7 @@
           <w:lang w:val="de-DE"/>
         </w:rPr>
       </w:pPr>
-      <w:hyperlink w:anchor="_Toc391206772" w:history="1">
+      <w:hyperlink w:anchor="_Toc391217164" w:history="1">
         <w:r>
           <w:rPr>
             <w:rStyle w:val="Hyperlink"/>
@@ -3676,7 +3682,7 @@
             <w:noProof/>
             <w:webHidden/>
           </w:rPr>
-          <w:instrText xml:space="preserve"> PAGEREF _Toc391206772 \h </w:instrText>
+          <w:instrText xml:space="preserve"> PAGEREF _Toc391217164 \h </w:instrText>
         </w:r>
         <w:r>
           <w:rPr>
@@ -3722,7 +3728,7 @@
           <w:lang w:val="de-DE"/>
         </w:rPr>
       </w:pPr>
-      <w:hyperlink w:anchor="_Toc391206773" w:history="1">
+      <w:hyperlink w:anchor="_Toc391217165" w:history="1">
         <w:r>
           <w:rPr>
             <w:rStyle w:val="Hyperlink"/>
@@ -3766,7 +3772,7 @@
             <w:noProof/>
             <w:webHidden/>
           </w:rPr>
-          <w:instrText xml:space="preserve"> PAGEREF _Toc391206773 \h </w:instrText>
+          <w:instrText xml:space="preserve"> PAGEREF _Toc391217165 \h </w:instrText>
         </w:r>
         <w:r>
           <w:rPr>
@@ -3812,7 +3818,7 @@
           <w:lang w:val="de-DE"/>
         </w:rPr>
       </w:pPr>
-      <w:hyperlink w:anchor="_Toc391206774" w:history="1">
+      <w:hyperlink w:anchor="_Toc391217166" w:history="1">
         <w:r>
           <w:rPr>
             <w:rStyle w:val="Hyperlink"/>
@@ -3856,7 +3862,7 @@
             <w:noProof/>
             <w:webHidden/>
           </w:rPr>
-          <w:instrText xml:space="preserve"> PAGEREF _Toc391206774 \h </w:instrText>
+          <w:instrText xml:space="preserve"> PAGEREF _Toc391217166 \h </w:instrText>
         </w:r>
         <w:r>
           <w:rPr>
@@ -3898,7 +3904,7 @@
           <w:lang w:val="de-DE"/>
         </w:rPr>
       </w:pPr>
-      <w:hyperlink w:anchor="_Toc391206775" w:history="1">
+      <w:hyperlink w:anchor="_Toc391217167" w:history="1">
         <w:r>
           <w:rPr>
             <w:rStyle w:val="Hyperlink"/>
@@ -3942,7 +3948,7 @@
             <w:noProof/>
             <w:webHidden/>
           </w:rPr>
-          <w:instrText xml:space="preserve"> PAGEREF _Toc391206775 \h </w:instrText>
+          <w:instrText xml:space="preserve"> PAGEREF _Toc391217167 \h </w:instrText>
         </w:r>
         <w:r>
           <w:rPr>
@@ -3988,7 +3994,7 @@
           <w:lang w:val="de-DE"/>
         </w:rPr>
       </w:pPr>
-      <w:hyperlink w:anchor="_Toc391206776" w:history="1">
+      <w:hyperlink w:anchor="_Toc391217168" w:history="1">
         <w:r>
           <w:rPr>
             <w:rStyle w:val="Hyperlink"/>
@@ -4032,7 +4038,7 @@
             <w:noProof/>
             <w:webHidden/>
           </w:rPr>
-          <w:instrText xml:space="preserve"> PAGEREF _Toc391206776 \h </w:instrText>
+          <w:instrText xml:space="preserve"> PAGEREF _Toc391217168 \h </w:instrText>
         </w:r>
         <w:r>
           <w:rPr>
@@ -4078,7 +4084,7 @@
           <w:lang w:val="de-DE"/>
         </w:rPr>
       </w:pPr>
-      <w:hyperlink w:anchor="_Toc391206777" w:history="1">
+      <w:hyperlink w:anchor="_Toc391217169" w:history="1">
         <w:r>
           <w:rPr>
             <w:rStyle w:val="Hyperlink"/>
@@ -4122,7 +4128,7 @@
             <w:noProof/>
             <w:webHidden/>
           </w:rPr>
-          <w:instrText xml:space="preserve"> PAGEREF _Toc391206777 \h </w:instrText>
+          <w:instrText xml:space="preserve"> PAGEREF _Toc391217169 \h </w:instrText>
         </w:r>
         <w:r>
           <w:rPr>
@@ -4164,7 +4170,7 @@
           <w:lang w:val="de-DE"/>
         </w:rPr>
       </w:pPr>
-      <w:hyperlink w:anchor="_Toc391206778" w:history="1">
+      <w:hyperlink w:anchor="_Toc391217170" w:history="1">
         <w:r>
           <w:rPr>
             <w:rStyle w:val="Hyperlink"/>
@@ -4208,7 +4214,7 @@
             <w:noProof/>
             <w:webHidden/>
           </w:rPr>
-          <w:instrText xml:space="preserve"> PAGEREF _Toc391206778 \h </w:instrText>
+          <w:instrText xml:space="preserve"> PAGEREF _Toc391217170 \h </w:instrText>
         </w:r>
         <w:r>
           <w:rPr>
@@ -4254,7 +4260,7 @@
           <w:lang w:val="de-DE"/>
         </w:rPr>
       </w:pPr>
-      <w:hyperlink w:anchor="_Toc391206779" w:history="1">
+      <w:hyperlink w:anchor="_Toc391217171" w:history="1">
         <w:r>
           <w:rPr>
             <w:rStyle w:val="Hyperlink"/>
@@ -4298,7 +4304,7 @@
             <w:noProof/>
             <w:webHidden/>
           </w:rPr>
-          <w:instrText xml:space="preserve"> PAGEREF _Toc391206779 \h </w:instrText>
+          <w:instrText xml:space="preserve"> PAGEREF _Toc391217171 \h </w:instrText>
         </w:r>
         <w:r>
           <w:rPr>
@@ -4344,7 +4350,7 @@
           <w:lang w:val="de-DE"/>
         </w:rPr>
       </w:pPr>
-      <w:hyperlink w:anchor="_Toc391206780" w:history="1">
+      <w:hyperlink w:anchor="_Toc391217172" w:history="1">
         <w:r>
           <w:rPr>
             <w:rStyle w:val="Hyperlink"/>
@@ -4388,7 +4394,7 @@
             <w:noProof/>
             <w:webHidden/>
           </w:rPr>
-          <w:instrText xml:space="preserve"> PAGEREF _Toc391206780 \h </w:instrText>
+          <w:instrText xml:space="preserve"> PAGEREF _Toc391217172 \h </w:instrText>
         </w:r>
         <w:r>
           <w:rPr>
@@ -4443,7 +4449,7 @@
       <w:pPr>
         <w:pStyle w:val="berschrift1"/>
       </w:pPr>
-      <w:bookmarkStart w:id="1" w:name="_Toc391206735"/>
+      <w:bookmarkStart w:id="1" w:name="_Toc391217127"/>
       <w:r>
         <w:lastRenderedPageBreak/>
         <w:t>The Tx concept</w:t>
@@ -4552,7 +4558,7 @@
       <w:pPr>
         <w:pStyle w:val="berschrift2"/>
       </w:pPr>
-      <w:bookmarkStart w:id="2" w:name="_Toc391206736"/>
+      <w:bookmarkStart w:id="2" w:name="_Toc391217128"/>
       <w:r>
         <w:t>Text keys</w:t>
       </w:r>
@@ -4570,7 +4576,7 @@
       <w:pPr>
         <w:pStyle w:val="berschrift2"/>
       </w:pPr>
-      <w:bookmarkStart w:id="3" w:name="_Toc391206737"/>
+      <w:bookmarkStart w:id="3" w:name="_Toc391217129"/>
       <w:r>
         <w:t>Cultures</w:t>
       </w:r>
@@ -4630,7 +4636,7 @@
       <w:pPr>
         <w:pStyle w:val="berschrift1"/>
       </w:pPr>
-      <w:bookmarkStart w:id="4" w:name="_Toc391206738"/>
+      <w:bookmarkStart w:id="4" w:name="_Toc391217130"/>
       <w:r>
         <w:lastRenderedPageBreak/>
         <w:t>Using the Tx class</w:t>
@@ -4782,7 +4788,7 @@
       <w:pPr>
         <w:pStyle w:val="berschrift2"/>
       </w:pPr>
-      <w:bookmarkStart w:id="5" w:name="_Toc391206739"/>
+      <w:bookmarkStart w:id="5" w:name="_Toc391217131"/>
       <w:r>
         <w:t>C#</w:t>
       </w:r>
@@ -4812,7 +4818,7 @@
       <w:pPr>
         <w:pStyle w:val="berschrift3"/>
       </w:pPr>
-      <w:bookmarkStart w:id="6" w:name="_Toc391206740"/>
+      <w:bookmarkStart w:id="6" w:name="_Toc391217132"/>
       <w:r>
         <w:t>Initialisation</w:t>
       </w:r>
@@ -4936,7 +4942,7 @@
       <w:pPr>
         <w:pStyle w:val="berschrift3"/>
       </w:pPr>
-      <w:bookmarkStart w:id="7" w:name="_Toc391206741"/>
+      <w:bookmarkStart w:id="7" w:name="_Toc391217133"/>
       <w:r>
         <w:lastRenderedPageBreak/>
         <w:t>Culture control</w:t>
@@ -5157,7 +5163,7 @@
       <w:pPr>
         <w:pStyle w:val="berschrift3"/>
       </w:pPr>
-      <w:bookmarkStart w:id="8" w:name="_Toc391206742"/>
+      <w:bookmarkStart w:id="8" w:name="_Toc391217134"/>
       <w:r>
         <w:t>Text translation</w:t>
       </w:r>
@@ -5279,7 +5285,7 @@
       <w:pPr>
         <w:pStyle w:val="berschrift3"/>
       </w:pPr>
-      <w:bookmarkStart w:id="9" w:name="_Toc391206743"/>
+      <w:bookmarkStart w:id="9" w:name="_Toc391217135"/>
       <w:r>
         <w:t>Counts and placeholders</w:t>
       </w:r>
@@ -5393,7 +5399,7 @@
       <w:pPr>
         <w:pStyle w:val="berschrift3"/>
       </w:pPr>
-      <w:bookmarkStart w:id="10" w:name="_Toc391206744"/>
+      <w:bookmarkStart w:id="10" w:name="_Toc391217136"/>
       <w:r>
         <w:lastRenderedPageBreak/>
         <w:t>Text conversion and decoration</w:t>
@@ -5485,7 +5491,7 @@
       <w:pPr>
         <w:pStyle w:val="berschrift3"/>
       </w:pPr>
-      <w:bookmarkStart w:id="11" w:name="_Toc391206745"/>
+      <w:bookmarkStart w:id="11" w:name="_Toc391217137"/>
       <w:r>
         <w:t>Number, date and time formatting</w:t>
       </w:r>
@@ -5661,7 +5667,7 @@
       <w:pPr>
         <w:pStyle w:val="berschrift2"/>
       </w:pPr>
-      <w:bookmarkStart w:id="12" w:name="_Toc391206746"/>
+      <w:bookmarkStart w:id="12" w:name="_Toc391217138"/>
       <w:r>
         <w:lastRenderedPageBreak/>
         <w:t>WPF</w:t>
@@ -5780,7 +5786,10 @@
         <w:t xml:space="preserve">    xmlns:Tx="</w:t>
       </w:r>
       <w:r>
-        <w:t>http://dev.unclassified.de/source/txlib</w:t>
+        <w:t>http://dev.unclassified.de/source/tx</w:t>
+      </w:r>
+      <w:r>
+        <w:t>translation</w:t>
       </w:r>
       <w:r>
         <w:t xml:space="preserve">" </w:t>
@@ -6152,7 +6161,7 @@
       <w:pPr>
         <w:pStyle w:val="berschrift2"/>
       </w:pPr>
-      <w:bookmarkStart w:id="13" w:name="_Toc391206747"/>
+      <w:bookmarkStart w:id="13" w:name="_Toc391217139"/>
       <w:r>
         <w:t>Windows Forms</w:t>
       </w:r>
@@ -6270,7 +6279,7 @@
       <w:pPr>
         <w:pStyle w:val="berschrift2"/>
       </w:pPr>
-      <w:bookmarkStart w:id="14" w:name="_Toc391206748"/>
+      <w:bookmarkStart w:id="14" w:name="_Toc391217140"/>
       <w:r>
         <w:t>ASP.NET</w:t>
       </w:r>
@@ -6280,7 +6289,7 @@
       <w:pPr>
         <w:pStyle w:val="berschrift3"/>
       </w:pPr>
-      <w:bookmarkStart w:id="15" w:name="_Toc391206749"/>
+      <w:bookmarkStart w:id="15" w:name="_Toc391217141"/>
       <w:r>
         <w:t>Initialisation</w:t>
       </w:r>
@@ -6362,7 +6371,7 @@
       <w:pPr>
         <w:pStyle w:val="berschrift3"/>
       </w:pPr>
-      <w:bookmarkStart w:id="16" w:name="_Toc391206750"/>
+      <w:bookmarkStart w:id="16" w:name="_Toc391217142"/>
       <w:r>
         <w:t>Setting the request culture</w:t>
       </w:r>
@@ -6521,7 +6530,7 @@
       <w:pPr>
         <w:pStyle w:val="berschrift3"/>
       </w:pPr>
-      <w:bookmarkStart w:id="17" w:name="_Toc391206751"/>
+      <w:bookmarkStart w:id="17" w:name="_Toc391217143"/>
       <w:r>
         <w:t>Use in Web Forms views</w:t>
       </w:r>
@@ -6726,7 +6735,7 @@
       <w:pPr>
         <w:pStyle w:val="berschrift3"/>
       </w:pPr>
-      <w:bookmarkStart w:id="18" w:name="_Toc391206752"/>
+      <w:bookmarkStart w:id="18" w:name="_Toc391217144"/>
       <w:r>
         <w:lastRenderedPageBreak/>
         <w:t>Use in MVC views</w:t>
@@ -6932,7 +6941,7 @@
       <w:pPr>
         <w:pStyle w:val="berschrift1"/>
       </w:pPr>
-      <w:bookmarkStart w:id="19" w:name="_Toc391206753"/>
+      <w:bookmarkStart w:id="19" w:name="_Toc391217145"/>
       <w:r>
         <w:lastRenderedPageBreak/>
         <w:t>TxEditor application</w:t>
@@ -6963,7 +6972,7 @@
       <w:pPr>
         <w:pStyle w:val="berschrift2"/>
       </w:pPr>
-      <w:bookmarkStart w:id="20" w:name="_Toc391206754"/>
+      <w:bookmarkStart w:id="20" w:name="_Toc391217146"/>
       <w:r>
         <w:t>Dictionary files</w:t>
       </w:r>
@@ -7027,7 +7036,7 @@
       <w:pPr>
         <w:pStyle w:val="berschrift2"/>
       </w:pPr>
-      <w:bookmarkStart w:id="21" w:name="_Toc391206755"/>
+      <w:bookmarkStart w:id="21" w:name="_Toc391217147"/>
       <w:r>
         <w:t>Cultures</w:t>
       </w:r>
@@ -7245,7 +7254,7 @@
       <w:pPr>
         <w:pStyle w:val="berschrift2"/>
       </w:pPr>
-      <w:bookmarkStart w:id="22" w:name="_Toc391206756"/>
+      <w:bookmarkStart w:id="22" w:name="_Toc391217148"/>
       <w:r>
         <w:t>Text keys</w:t>
       </w:r>
@@ -7590,7 +7599,7 @@
       <w:pPr>
         <w:pStyle w:val="berschrift2"/>
       </w:pPr>
-      <w:bookmarkStart w:id="23" w:name="_Toc391206757"/>
+      <w:bookmarkStart w:id="23" w:name="_Toc391217149"/>
       <w:r>
         <w:t>Text editing</w:t>
       </w:r>
@@ -7608,7 +7617,7 @@
       <w:pPr>
         <w:pStyle w:val="berschrift3"/>
       </w:pPr>
-      <w:bookmarkStart w:id="24" w:name="_Toc391206758"/>
+      <w:bookmarkStart w:id="24" w:name="_Toc391217150"/>
       <w:r>
         <w:lastRenderedPageBreak/>
         <w:t>Comments</w:t>
@@ -7660,7 +7669,7 @@
       <w:pPr>
         <w:pStyle w:val="berschrift3"/>
       </w:pPr>
-      <w:bookmarkStart w:id="25" w:name="_Toc391206759"/>
+      <w:bookmarkStart w:id="25" w:name="_Toc391217151"/>
       <w:r>
         <w:t>Text input</w:t>
       </w:r>
@@ -7690,7 +7699,7 @@
       <w:pPr>
         <w:pStyle w:val="berschrift3"/>
       </w:pPr>
-      <w:bookmarkStart w:id="26" w:name="_Toc391206760"/>
+      <w:bookmarkStart w:id="26" w:name="_Toc391217152"/>
       <w:r>
         <w:t>Quantified texts</w:t>
       </w:r>
@@ -7784,7 +7793,7 @@
       <w:pPr>
         <w:pStyle w:val="berschrift3"/>
       </w:pPr>
-      <w:bookmarkStart w:id="27" w:name="_Toc391206761"/>
+      <w:bookmarkStart w:id="27" w:name="_Toc391217153"/>
       <w:r>
         <w:t>Placeholders</w:t>
       </w:r>
@@ -7900,7 +7909,7 @@
       <w:pPr>
         <w:pStyle w:val="berschrift3"/>
       </w:pPr>
-      <w:bookmarkStart w:id="28" w:name="_Toc391206762"/>
+      <w:bookmarkStart w:id="28" w:name="_Toc391217154"/>
       <w:r>
         <w:lastRenderedPageBreak/>
         <w:t>Key references</w:t>
@@ -8011,7 +8020,7 @@
       <w:pPr>
         <w:pStyle w:val="berschrift2"/>
       </w:pPr>
-      <w:bookmarkStart w:id="29" w:name="_Toc391206763"/>
+      <w:bookmarkStart w:id="29" w:name="_Toc391217155"/>
       <w:r>
         <w:t>View options and filters</w:t>
       </w:r>
@@ -8209,7 +8218,7 @@
       <w:pPr>
         <w:pStyle w:val="berschrift2"/>
       </w:pPr>
-      <w:bookmarkStart w:id="30" w:name="_Toc391206764"/>
+      <w:bookmarkStart w:id="30" w:name="_Toc391217156"/>
       <w:r>
         <w:lastRenderedPageBreak/>
         <w:t>Application settings</w:t>
@@ -8234,7 +8243,7 @@
       <w:pPr>
         <w:pStyle w:val="berschrift2"/>
       </w:pPr>
-      <w:bookmarkStart w:id="31" w:name="_Toc391206765"/>
+      <w:bookmarkStart w:id="31" w:name="_Toc391217157"/>
       <w:r>
         <w:t>Validation</w:t>
       </w:r>
@@ -8261,7 +8270,7 @@
       <w:pPr>
         <w:pStyle w:val="berschrift3"/>
       </w:pPr>
-      <w:bookmarkStart w:id="32" w:name="_Toc391206766"/>
+      <w:bookmarkStart w:id="32" w:name="_Toc391217158"/>
       <w:r>
         <w:t>Problem types</w:t>
       </w:r>
@@ -8447,7 +8456,7 @@
       <w:pPr>
         <w:pStyle w:val="berschrift3"/>
       </w:pPr>
-      <w:bookmarkStart w:id="33" w:name="_Toc391206767"/>
+      <w:bookmarkStart w:id="33" w:name="_Toc391217159"/>
       <w:r>
         <w:t>Accepting problems</w:t>
       </w:r>
@@ -8471,7 +8480,7 @@
       <w:pPr>
         <w:pStyle w:val="berschrift2"/>
       </w:pPr>
-      <w:bookmarkStart w:id="34" w:name="_Toc391206768"/>
+      <w:bookmarkStart w:id="34" w:name="_Toc391217160"/>
       <w:r>
         <w:lastRenderedPageBreak/>
         <w:t>Suggestions</w:t>
@@ -8539,7 +8548,7 @@
       <w:pPr>
         <w:pStyle w:val="berschrift2"/>
       </w:pPr>
-      <w:bookmarkStart w:id="35" w:name="_Toc391206769"/>
+      <w:bookmarkStart w:id="35" w:name="_Toc391217161"/>
       <w:r>
         <w:t>Keyboard shortcuts</w:t>
       </w:r>
@@ -8557,7 +8566,7 @@
       <w:pPr>
         <w:pStyle w:val="berschrift3"/>
       </w:pPr>
-      <w:bookmarkStart w:id="36" w:name="_Toc391206770"/>
+      <w:bookmarkStart w:id="36" w:name="_Toc391217162"/>
       <w:r>
         <w:t>Global shortcuts</w:t>
       </w:r>
@@ -8716,7 +8725,7 @@
       <w:pPr>
         <w:pStyle w:val="berschrift3"/>
       </w:pPr>
-      <w:bookmarkStart w:id="37" w:name="_Toc391206771"/>
+      <w:bookmarkStart w:id="37" w:name="_Toc391217163"/>
       <w:r>
         <w:t>In the text key tree</w:t>
       </w:r>
@@ -8774,7 +8783,7 @@
       <w:pPr>
         <w:pStyle w:val="berschrift3"/>
       </w:pPr>
-      <w:bookmarkStart w:id="38" w:name="_Toc391206772"/>
+      <w:bookmarkStart w:id="38" w:name="_Toc391217164"/>
       <w:r>
         <w:t>In the search filter input field</w:t>
       </w:r>
@@ -8796,7 +8805,7 @@
       <w:pPr>
         <w:pStyle w:val="berschrift3"/>
       </w:pPr>
-      <w:bookmarkStart w:id="39" w:name="_Toc391206773"/>
+      <w:bookmarkStart w:id="39" w:name="_Toc391217165"/>
       <w:r>
         <w:t>In a translation input field</w:t>
       </w:r>
@@ -8867,7 +8876,7 @@
       <w:pPr>
         <w:pStyle w:val="berschrift2"/>
       </w:pPr>
-      <w:bookmarkStart w:id="40" w:name="_Toc391206774"/>
+      <w:bookmarkStart w:id="40" w:name="_Toc391217166"/>
       <w:r>
         <w:t xml:space="preserve">Text key </w:t>
       </w:r>
@@ -9257,7 +9266,7 @@
       <w:pPr>
         <w:pStyle w:val="berschrift1"/>
       </w:pPr>
-      <w:bookmarkStart w:id="41" w:name="_Toc391206775"/>
+      <w:bookmarkStart w:id="41" w:name="_Toc391217167"/>
       <w:r>
         <w:lastRenderedPageBreak/>
         <w:t>Advanced topics</w:t>
@@ -9268,7 +9277,7 @@
       <w:pPr>
         <w:pStyle w:val="berschrift2"/>
       </w:pPr>
-      <w:bookmarkStart w:id="42" w:name="_Toc391206776"/>
+      <w:bookmarkStart w:id="42" w:name="_Toc391217168"/>
       <w:r>
         <w:t>Multithreading</w:t>
       </w:r>
@@ -9321,7 +9330,7 @@
       <w:pPr>
         <w:pStyle w:val="berschrift2"/>
       </w:pPr>
-      <w:bookmarkStart w:id="43" w:name="_Toc391206777"/>
+      <w:bookmarkStart w:id="43" w:name="_Toc391217169"/>
       <w:r>
         <w:t>Logging</w:t>
       </w:r>
@@ -9486,7 +9495,7 @@
       <w:pPr>
         <w:pStyle w:val="berschrift1"/>
       </w:pPr>
-      <w:bookmarkStart w:id="44" w:name="_Toc391206778"/>
+      <w:bookmarkStart w:id="44" w:name="_Toc391217170"/>
       <w:r>
         <w:lastRenderedPageBreak/>
         <w:t>Text key best practices</w:t>
@@ -9505,7 +9514,7 @@
       <w:pPr>
         <w:pStyle w:val="berschrift2"/>
       </w:pPr>
-      <w:bookmarkStart w:id="45" w:name="_Toc391206779"/>
+      <w:bookmarkStart w:id="45" w:name="_Toc391217171"/>
       <w:r>
         <w:t>Structure</w:t>
       </w:r>
@@ -9820,7 +9829,7 @@
       <w:pPr>
         <w:pStyle w:val="berschrift2"/>
       </w:pPr>
-      <w:bookmarkStart w:id="46" w:name="_Toc391206780"/>
+      <w:bookmarkStart w:id="46" w:name="_Toc391217172"/>
       <w:r>
         <w:lastRenderedPageBreak/>
         <w:t>Naming text keys</w:t>
@@ -10253,7 +10262,7 @@
         <w:rStyle w:val="Seitenzahl"/>
         <w:noProof/>
       </w:rPr>
-      <w:t>22</w:t>
+      <w:t>2</w:t>
     </w:r>
     <w:r>
       <w:rPr>
@@ -10300,11 +10309,21 @@
         <w:tab w:val="right" w:pos="9639"/>
       </w:tabs>
     </w:pPr>
-    <w:fldSimple w:instr=" TITLE   \* MERGEFORMAT ">
-      <w:r>
-        <w:t>Tx Translation &amp; Localisation for .NET and WPF</w:t>
-      </w:r>
-    </w:fldSimple>
+    <w:r>
+      <w:fldChar w:fldCharType="begin"/>
+    </w:r>
+    <w:r>
+      <w:instrText xml:space="preserve"> TITLE   \* MERGEFORMAT </w:instrText>
+    </w:r>
+    <w:r>
+      <w:fldChar w:fldCharType="separate"/>
+    </w:r>
+    <w:r>
+      <w:t>Tx Translation &amp; Localisation for .NET and WPF</w:t>
+    </w:r>
+    <w:r>
+      <w:fldChar w:fldCharType="end"/>
+    </w:r>
     <w:r>
       <w:tab/>
     </w:r>
@@ -10326,22 +10345,48 @@
         <w:tab w:val="right" w:pos="9639"/>
       </w:tabs>
     </w:pPr>
-    <w:fldSimple w:instr=" TITLE   \* MERGEFORMAT ">
-      <w:r>
-        <w:t>Tx Translation &amp; Localisation for .NET and WPF</w:t>
-      </w:r>
-    </w:fldSimple>
+    <w:r>
+      <w:fldChar w:fldCharType="begin"/>
+    </w:r>
+    <w:r>
+      <w:instrText xml:space="preserve"> TITLE   \* MERGEFORMAT </w:instrText>
+    </w:r>
+    <w:r>
+      <w:fldChar w:fldCharType="separate"/>
+    </w:r>
+    <w:r>
+      <w:t>Tx Translation &amp; Localisation for .NET and WPF</w:t>
+    </w:r>
+    <w:r>
+      <w:fldChar w:fldCharType="end"/>
+    </w:r>
     <w:r>
       <w:tab/>
     </w:r>
-    <w:fldSimple w:instr=" STYLEREF  &quot;Überschrift 1&quot; \l  \* MERGEFORMAT ">
-      <w:r>
-        <w:rPr>
-          <w:noProof/>
-        </w:rPr>
-        <w:t>Text key best practices</w:t>
-      </w:r>
-    </w:fldSimple>
+    <w:r>
+      <w:fldChar w:fldCharType="begin"/>
+    </w:r>
+    <w:r>
+      <w:instrText xml:space="preserve"> STYLEREF  "Ü</w:instrText>
+    </w:r>
+    <w:r>
+      <w:instrText xml:space="preserve">berschrift 1" \l  \* MERGEFORMAT </w:instrText>
+    </w:r>
+    <w:r>
+      <w:fldChar w:fldCharType="separate"/>
+    </w:r>
+    <w:r>
+      <w:rPr>
+        <w:noProof/>
+      </w:rPr>
+      <w:t>Text key best practices</w:t>
+    </w:r>
+    <w:r>
+      <w:rPr>
+        <w:noProof/>
+      </w:rPr>
+      <w:fldChar w:fldCharType="end"/>
+    </w:r>
     <w:r>
       <w:tab/>
     </w:r>
@@ -14937,7 +14982,7 @@
 </file>
 
 <file path=customXml/itemProps1.xml><?xml version="1.0" encoding="utf-8"?>
-<ds:datastoreItem xmlns:ds="http://schemas.openxmlformats.org/officeDocument/2006/customXml" ds:itemID="{2A15165E-D5C9-4B95-8EA4-5A5B9024A789}">
+<ds:datastoreItem xmlns:ds="http://schemas.openxmlformats.org/officeDocument/2006/customXml" ds:itemID="{17C09260-69B0-4B6C-85BA-3137DCC81A5E}">
   <ds:schemaRefs>
     <ds:schemaRef ds:uri="http://schemas.openxmlformats.org/officeDocument/2006/bibliography"/>
   </ds:schemaRefs>

</xml_diff>

<commit_message>
Documentation; Command line error handling; Removed unused code
* Updated documentation (text key wizard, other small things)
* Error message when loading a file from command line failed
* More errors/exceptions logged
* Removed old and unused file FocusManager.cs
</commit_message>
<xml_diff>
--- a/Tx Documentation.docx
+++ b/Tx Documentation.docx
@@ -133,130 +133,130 @@
       <w:r>
         <w:t>Tx Translation &amp; Localisation</w:t>
       </w:r>
-      <w:r>
-        <w:br/>
-      </w:r>
-      <w:r>
-        <w:t>for .NET and WPF</w:t>
-      </w:r>
-    </w:p>
-    <w:p>
-      <w:pPr>
-        <w:jc w:val="center"/>
-      </w:pPr>
-    </w:p>
-    <w:p>
-      <w:pPr>
-        <w:jc w:val="center"/>
-      </w:pPr>
-    </w:p>
-    <w:p>
-      <w:pPr>
-        <w:jc w:val="center"/>
-      </w:pPr>
-    </w:p>
-    <w:p>
-      <w:pPr>
-        <w:jc w:val="center"/>
-      </w:pPr>
-    </w:p>
-    <w:p>
-      <w:pPr>
-        <w:jc w:val="center"/>
-      </w:pPr>
-    </w:p>
-    <w:p>
-      <w:pPr>
-        <w:pStyle w:val="Untertitel"/>
-      </w:pPr>
-      <w:r>
-        <w:t>Overview and Documentation</w:t>
-      </w:r>
-    </w:p>
-    <w:p>
-      <w:pPr>
-        <w:jc w:val="center"/>
-      </w:pPr>
-    </w:p>
-    <w:p>
-      <w:pPr>
-        <w:jc w:val="center"/>
-      </w:pPr>
-    </w:p>
-    <w:p>
-      <w:pPr>
-        <w:jc w:val="center"/>
-      </w:pPr>
-    </w:p>
-    <w:p>
-      <w:pPr>
-        <w:jc w:val="center"/>
-      </w:pPr>
-    </w:p>
-    <w:p>
-      <w:pPr>
-        <w:jc w:val="center"/>
-      </w:pPr>
-    </w:p>
-    <w:p>
-      <w:pPr>
-        <w:jc w:val="center"/>
-      </w:pPr>
-      <w:r>
-        <w:t>Designed and written by Yves Goergen</w:t>
-      </w:r>
-    </w:p>
-    <w:p>
-      <w:pPr>
-        <w:jc w:val="center"/>
-      </w:pPr>
-      <w:r>
-        <w:t>Last updated on 201</w:t>
-      </w:r>
-      <w:r>
-        <w:t>4</w:t>
-      </w:r>
-      <w:r>
-        <w:t>-</w:t>
-      </w:r>
-      <w:r>
-        <w:t>0</w:t>
-      </w:r>
-      <w:r>
-        <w:t>6</w:t>
-      </w:r>
-      <w:r>
-        <w:t>-</w:t>
-      </w:r>
-      <w:r>
-        <w:t>22</w:t>
-      </w:r>
-      <w:r>
-        <w:t xml:space="preserve"> [DRAFT VERSION]</w:t>
-      </w:r>
-    </w:p>
-    <w:p>
-      <w:pPr>
-        <w:jc w:val="center"/>
-      </w:pPr>
-      <w:r>
-        <w:t xml:space="preserve">Contact: </w:t>
-      </w:r>
-      <w:hyperlink r:id="rId10" w:history="1">
-        <w:r>
-          <w:rPr>
-            <w:rStyle w:val="Hyperlink"/>
-          </w:rPr>
-          <w:t>yves@unclassified.de</w:t>
-        </w:r>
-      </w:hyperlink>
-    </w:p>
-    <w:p>
-      <w:pPr>
-        <w:jc w:val="center"/>
-      </w:pPr>
       <w:bookmarkStart w:id="0" w:name="_GoBack"/>
       <w:bookmarkEnd w:id="0"/>
+      <w:r>
+        <w:br/>
+      </w:r>
+      <w:r>
+        <w:t>for .NET and WPF</w:t>
+      </w:r>
+    </w:p>
+    <w:p>
+      <w:pPr>
+        <w:jc w:val="center"/>
+      </w:pPr>
+    </w:p>
+    <w:p>
+      <w:pPr>
+        <w:jc w:val="center"/>
+      </w:pPr>
+    </w:p>
+    <w:p>
+      <w:pPr>
+        <w:jc w:val="center"/>
+      </w:pPr>
+    </w:p>
+    <w:p>
+      <w:pPr>
+        <w:jc w:val="center"/>
+      </w:pPr>
+    </w:p>
+    <w:p>
+      <w:pPr>
+        <w:jc w:val="center"/>
+      </w:pPr>
+    </w:p>
+    <w:p>
+      <w:pPr>
+        <w:pStyle w:val="Untertitel"/>
+      </w:pPr>
+      <w:r>
+        <w:t>Overview and Documentation</w:t>
+      </w:r>
+    </w:p>
+    <w:p>
+      <w:pPr>
+        <w:jc w:val="center"/>
+      </w:pPr>
+    </w:p>
+    <w:p>
+      <w:pPr>
+        <w:jc w:val="center"/>
+      </w:pPr>
+    </w:p>
+    <w:p>
+      <w:pPr>
+        <w:jc w:val="center"/>
+      </w:pPr>
+    </w:p>
+    <w:p>
+      <w:pPr>
+        <w:jc w:val="center"/>
+      </w:pPr>
+    </w:p>
+    <w:p>
+      <w:pPr>
+        <w:jc w:val="center"/>
+      </w:pPr>
+    </w:p>
+    <w:p>
+      <w:pPr>
+        <w:jc w:val="center"/>
+      </w:pPr>
+      <w:r>
+        <w:t>Designed and written by Yves Goergen</w:t>
+      </w:r>
+    </w:p>
+    <w:p>
+      <w:pPr>
+        <w:jc w:val="center"/>
+      </w:pPr>
+      <w:r>
+        <w:t>Last updated on 201</w:t>
+      </w:r>
+      <w:r>
+        <w:t>4</w:t>
+      </w:r>
+      <w:r>
+        <w:t>-</w:t>
+      </w:r>
+      <w:r>
+        <w:t>0</w:t>
+      </w:r>
+      <w:r>
+        <w:t>6</w:t>
+      </w:r>
+      <w:r>
+        <w:t>-</w:t>
+      </w:r>
+      <w:r>
+        <w:t>24</w:t>
+      </w:r>
+      <w:r>
+        <w:t xml:space="preserve"> [DRAFT VERSION]</w:t>
+      </w:r>
+    </w:p>
+    <w:p>
+      <w:pPr>
+        <w:jc w:val="center"/>
+      </w:pPr>
+      <w:r>
+        <w:t xml:space="preserve">Contact: </w:t>
+      </w:r>
+      <w:hyperlink r:id="rId10" w:history="1">
+        <w:r>
+          <w:rPr>
+            <w:rStyle w:val="Hyperlink"/>
+          </w:rPr>
+          <w:t>yves@unclassified.de</w:t>
+        </w:r>
+      </w:hyperlink>
+    </w:p>
+    <w:p>
+      <w:pPr>
+        <w:jc w:val="center"/>
+      </w:pPr>
       <w:r>
         <w:t xml:space="preserve">Project website: </w:t>
       </w:r>
@@ -316,7 +316,7 @@
       <w:r>
         <w:fldChar w:fldCharType="separate"/>
       </w:r>
-      <w:hyperlink w:anchor="_Toc391217127" w:history="1">
+      <w:hyperlink w:anchor="_Toc391399563" w:history="1">
         <w:r>
           <w:rPr>
             <w:rStyle w:val="Hyperlink"/>
@@ -360,7 +360,7 @@
             <w:noProof/>
             <w:webHidden/>
           </w:rPr>
-          <w:instrText xml:space="preserve"> PAGEREF _Toc391217127 \h </w:instrText>
+          <w:instrText xml:space="preserve"> PAGEREF _Toc391399563 \h </w:instrText>
         </w:r>
         <w:r>
           <w:rPr>
@@ -406,7 +406,7 @@
           <w:lang w:val="de-DE"/>
         </w:rPr>
       </w:pPr>
-      <w:hyperlink w:anchor="_Toc391217128" w:history="1">
+      <w:hyperlink w:anchor="_Toc391399564" w:history="1">
         <w:r>
           <w:rPr>
             <w:rStyle w:val="Hyperlink"/>
@@ -450,7 +450,7 @@
             <w:noProof/>
             <w:webHidden/>
           </w:rPr>
-          <w:instrText xml:space="preserve"> PAGEREF _Toc391217128 \h </w:instrText>
+          <w:instrText xml:space="preserve"> PAGEREF _Toc391399564 \h </w:instrText>
         </w:r>
         <w:r>
           <w:rPr>
@@ -496,7 +496,7 @@
           <w:lang w:val="de-DE"/>
         </w:rPr>
       </w:pPr>
-      <w:hyperlink w:anchor="_Toc391217129" w:history="1">
+      <w:hyperlink w:anchor="_Toc391399565" w:history="1">
         <w:r>
           <w:rPr>
             <w:rStyle w:val="Hyperlink"/>
@@ -540,7 +540,7 @@
             <w:noProof/>
             <w:webHidden/>
           </w:rPr>
-          <w:instrText xml:space="preserve"> PAGEREF _Toc391217129 \h </w:instrText>
+          <w:instrText xml:space="preserve"> PAGEREF _Toc391399565 \h </w:instrText>
         </w:r>
         <w:r>
           <w:rPr>
@@ -582,7 +582,7 @@
           <w:lang w:val="de-DE"/>
         </w:rPr>
       </w:pPr>
-      <w:hyperlink w:anchor="_Toc391217130" w:history="1">
+      <w:hyperlink w:anchor="_Toc391399566" w:history="1">
         <w:r>
           <w:rPr>
             <w:rStyle w:val="Hyperlink"/>
@@ -626,7 +626,7 @@
             <w:noProof/>
             <w:webHidden/>
           </w:rPr>
-          <w:instrText xml:space="preserve"> PAGEREF _Toc391217130 \h </w:instrText>
+          <w:instrText xml:space="preserve"> PAGEREF _Toc391399566 \h </w:instrText>
         </w:r>
         <w:r>
           <w:rPr>
@@ -672,7 +672,7 @@
           <w:lang w:val="de-DE"/>
         </w:rPr>
       </w:pPr>
-      <w:hyperlink w:anchor="_Toc391217131" w:history="1">
+      <w:hyperlink w:anchor="_Toc391399567" w:history="1">
         <w:r>
           <w:rPr>
             <w:rStyle w:val="Hyperlink"/>
@@ -716,7 +716,7 @@
             <w:noProof/>
             <w:webHidden/>
           </w:rPr>
-          <w:instrText xml:space="preserve"> PAGEREF _Toc391217131 \h </w:instrText>
+          <w:instrText xml:space="preserve"> PAGEREF _Toc391399567 \h </w:instrText>
         </w:r>
         <w:r>
           <w:rPr>
@@ -762,7 +762,7 @@
           <w:lang w:val="de-DE"/>
         </w:rPr>
       </w:pPr>
-      <w:hyperlink w:anchor="_Toc391217132" w:history="1">
+      <w:hyperlink w:anchor="_Toc391399568" w:history="1">
         <w:r>
           <w:rPr>
             <w:rStyle w:val="Hyperlink"/>
@@ -806,7 +806,7 @@
             <w:noProof/>
             <w:webHidden/>
           </w:rPr>
-          <w:instrText xml:space="preserve"> PAGEREF _Toc391217132 \h </w:instrText>
+          <w:instrText xml:space="preserve"> PAGEREF _Toc391399568 \h </w:instrText>
         </w:r>
         <w:r>
           <w:rPr>
@@ -852,7 +852,7 @@
           <w:lang w:val="de-DE"/>
         </w:rPr>
       </w:pPr>
-      <w:hyperlink w:anchor="_Toc391217133" w:history="1">
+      <w:hyperlink w:anchor="_Toc391399569" w:history="1">
         <w:r>
           <w:rPr>
             <w:rStyle w:val="Hyperlink"/>
@@ -896,7 +896,7 @@
             <w:noProof/>
             <w:webHidden/>
           </w:rPr>
-          <w:instrText xml:space="preserve"> PAGEREF _Toc391217133 \h </w:instrText>
+          <w:instrText xml:space="preserve"> PAGEREF _Toc391399569 \h </w:instrText>
         </w:r>
         <w:r>
           <w:rPr>
@@ -942,7 +942,7 @@
           <w:lang w:val="de-DE"/>
         </w:rPr>
       </w:pPr>
-      <w:hyperlink w:anchor="_Toc391217134" w:history="1">
+      <w:hyperlink w:anchor="_Toc391399570" w:history="1">
         <w:r>
           <w:rPr>
             <w:rStyle w:val="Hyperlink"/>
@@ -986,7 +986,7 @@
             <w:noProof/>
             <w:webHidden/>
           </w:rPr>
-          <w:instrText xml:space="preserve"> PAGEREF _Toc391217134 \h </w:instrText>
+          <w:instrText xml:space="preserve"> PAGEREF _Toc391399570 \h </w:instrText>
         </w:r>
         <w:r>
           <w:rPr>
@@ -1032,7 +1032,7 @@
           <w:lang w:val="de-DE"/>
         </w:rPr>
       </w:pPr>
-      <w:hyperlink w:anchor="_Toc391217135" w:history="1">
+      <w:hyperlink w:anchor="_Toc391399571" w:history="1">
         <w:r>
           <w:rPr>
             <w:rStyle w:val="Hyperlink"/>
@@ -1076,7 +1076,7 @@
             <w:noProof/>
             <w:webHidden/>
           </w:rPr>
-          <w:instrText xml:space="preserve"> PAGEREF _Toc391217135 \h </w:instrText>
+          <w:instrText xml:space="preserve"> PAGEREF _Toc391399571 \h </w:instrText>
         </w:r>
         <w:r>
           <w:rPr>
@@ -1122,7 +1122,7 @@
           <w:lang w:val="de-DE"/>
         </w:rPr>
       </w:pPr>
-      <w:hyperlink w:anchor="_Toc391217136" w:history="1">
+      <w:hyperlink w:anchor="_Toc391399572" w:history="1">
         <w:r>
           <w:rPr>
             <w:rStyle w:val="Hyperlink"/>
@@ -1166,7 +1166,7 @@
             <w:noProof/>
             <w:webHidden/>
           </w:rPr>
-          <w:instrText xml:space="preserve"> PAGEREF _Toc391217136 \h </w:instrText>
+          <w:instrText xml:space="preserve"> PAGEREF _Toc391399572 \h </w:instrText>
         </w:r>
         <w:r>
           <w:rPr>
@@ -1212,7 +1212,7 @@
           <w:lang w:val="de-DE"/>
         </w:rPr>
       </w:pPr>
-      <w:hyperlink w:anchor="_Toc391217137" w:history="1">
+      <w:hyperlink w:anchor="_Toc391399573" w:history="1">
         <w:r>
           <w:rPr>
             <w:rStyle w:val="Hyperlink"/>
@@ -1256,7 +1256,7 @@
             <w:noProof/>
             <w:webHidden/>
           </w:rPr>
-          <w:instrText xml:space="preserve"> PAGEREF _Toc391217137 \h </w:instrText>
+          <w:instrText xml:space="preserve"> PAGEREF _Toc391399573 \h </w:instrText>
         </w:r>
         <w:r>
           <w:rPr>
@@ -1302,7 +1302,7 @@
           <w:lang w:val="de-DE"/>
         </w:rPr>
       </w:pPr>
-      <w:hyperlink w:anchor="_Toc391217138" w:history="1">
+      <w:hyperlink w:anchor="_Toc391399574" w:history="1">
         <w:r>
           <w:rPr>
             <w:rStyle w:val="Hyperlink"/>
@@ -1346,7 +1346,7 @@
             <w:noProof/>
             <w:webHidden/>
           </w:rPr>
-          <w:instrText xml:space="preserve"> PAGEREF _Toc391217138 \h </w:instrText>
+          <w:instrText xml:space="preserve"> PAGEREF _Toc391399574 \h </w:instrText>
         </w:r>
         <w:r>
           <w:rPr>
@@ -1392,7 +1392,7 @@
           <w:lang w:val="de-DE"/>
         </w:rPr>
       </w:pPr>
-      <w:hyperlink w:anchor="_Toc391217139" w:history="1">
+      <w:hyperlink w:anchor="_Toc391399575" w:history="1">
         <w:r>
           <w:rPr>
             <w:rStyle w:val="Hyperlink"/>
@@ -1436,7 +1436,7 @@
             <w:noProof/>
             <w:webHidden/>
           </w:rPr>
-          <w:instrText xml:space="preserve"> PAGEREF _Toc391217139 \h </w:instrText>
+          <w:instrText xml:space="preserve"> PAGEREF _Toc391399575 \h </w:instrText>
         </w:r>
         <w:r>
           <w:rPr>
@@ -1482,7 +1482,7 @@
           <w:lang w:val="de-DE"/>
         </w:rPr>
       </w:pPr>
-      <w:hyperlink w:anchor="_Toc391217140" w:history="1">
+      <w:hyperlink w:anchor="_Toc391399576" w:history="1">
         <w:r>
           <w:rPr>
             <w:rStyle w:val="Hyperlink"/>
@@ -1526,7 +1526,7 @@
             <w:noProof/>
             <w:webHidden/>
           </w:rPr>
-          <w:instrText xml:space="preserve"> PAGEREF _Toc391217140 \h </w:instrText>
+          <w:instrText xml:space="preserve"> PAGEREF _Toc391399576 \h </w:instrText>
         </w:r>
         <w:r>
           <w:rPr>
@@ -1572,7 +1572,7 @@
           <w:lang w:val="de-DE"/>
         </w:rPr>
       </w:pPr>
-      <w:hyperlink w:anchor="_Toc391217141" w:history="1">
+      <w:hyperlink w:anchor="_Toc391399577" w:history="1">
         <w:r>
           <w:rPr>
             <w:rStyle w:val="Hyperlink"/>
@@ -1616,7 +1616,7 @@
             <w:noProof/>
             <w:webHidden/>
           </w:rPr>
-          <w:instrText xml:space="preserve"> PAGEREF _Toc391217141 \h </w:instrText>
+          <w:instrText xml:space="preserve"> PAGEREF _Toc391399577 \h </w:instrText>
         </w:r>
         <w:r>
           <w:rPr>
@@ -1662,7 +1662,7 @@
           <w:lang w:val="de-DE"/>
         </w:rPr>
       </w:pPr>
-      <w:hyperlink w:anchor="_Toc391217142" w:history="1">
+      <w:hyperlink w:anchor="_Toc391399578" w:history="1">
         <w:r>
           <w:rPr>
             <w:rStyle w:val="Hyperlink"/>
@@ -1706,7 +1706,7 @@
             <w:noProof/>
             <w:webHidden/>
           </w:rPr>
-          <w:instrText xml:space="preserve"> PAGEREF _Toc391217142 \h </w:instrText>
+          <w:instrText xml:space="preserve"> PAGEREF _Toc391399578 \h </w:instrText>
         </w:r>
         <w:r>
           <w:rPr>
@@ -1752,7 +1752,7 @@
           <w:lang w:val="de-DE"/>
         </w:rPr>
       </w:pPr>
-      <w:hyperlink w:anchor="_Toc391217143" w:history="1">
+      <w:hyperlink w:anchor="_Toc391399579" w:history="1">
         <w:r>
           <w:rPr>
             <w:rStyle w:val="Hyperlink"/>
@@ -1796,7 +1796,7 @@
             <w:noProof/>
             <w:webHidden/>
           </w:rPr>
-          <w:instrText xml:space="preserve"> PAGEREF _Toc391217143 \h </w:instrText>
+          <w:instrText xml:space="preserve"> PAGEREF _Toc391399579 \h </w:instrText>
         </w:r>
         <w:r>
           <w:rPr>
@@ -1842,7 +1842,7 @@
           <w:lang w:val="de-DE"/>
         </w:rPr>
       </w:pPr>
-      <w:hyperlink w:anchor="_Toc391217144" w:history="1">
+      <w:hyperlink w:anchor="_Toc391399580" w:history="1">
         <w:r>
           <w:rPr>
             <w:rStyle w:val="Hyperlink"/>
@@ -1886,7 +1886,7 @@
             <w:noProof/>
             <w:webHidden/>
           </w:rPr>
-          <w:instrText xml:space="preserve"> PAGEREF _Toc391217144 \h </w:instrText>
+          <w:instrText xml:space="preserve"> PAGEREF _Toc391399580 \h </w:instrText>
         </w:r>
         <w:r>
           <w:rPr>
@@ -1928,7 +1928,7 @@
           <w:lang w:val="de-DE"/>
         </w:rPr>
       </w:pPr>
-      <w:hyperlink w:anchor="_Toc391217145" w:history="1">
+      <w:hyperlink w:anchor="_Toc391399581" w:history="1">
         <w:r>
           <w:rPr>
             <w:rStyle w:val="Hyperlink"/>
@@ -1972,7 +1972,7 @@
             <w:noProof/>
             <w:webHidden/>
           </w:rPr>
-          <w:instrText xml:space="preserve"> PAGEREF _Toc391217145 \h </w:instrText>
+          <w:instrText xml:space="preserve"> PAGEREF _Toc391399581 \h </w:instrText>
         </w:r>
         <w:r>
           <w:rPr>
@@ -2018,7 +2018,7 @@
           <w:lang w:val="de-DE"/>
         </w:rPr>
       </w:pPr>
-      <w:hyperlink w:anchor="_Toc391217146" w:history="1">
+      <w:hyperlink w:anchor="_Toc391399582" w:history="1">
         <w:r>
           <w:rPr>
             <w:rStyle w:val="Hyperlink"/>
@@ -2062,7 +2062,7 @@
             <w:noProof/>
             <w:webHidden/>
           </w:rPr>
-          <w:instrText xml:space="preserve"> PAGEREF _Toc391217146 \h </w:instrText>
+          <w:instrText xml:space="preserve"> PAGEREF _Toc391399582 \h </w:instrText>
         </w:r>
         <w:r>
           <w:rPr>
@@ -2108,7 +2108,7 @@
           <w:lang w:val="de-DE"/>
         </w:rPr>
       </w:pPr>
-      <w:hyperlink w:anchor="_Toc391217147" w:history="1">
+      <w:hyperlink w:anchor="_Toc391399583" w:history="1">
         <w:r>
           <w:rPr>
             <w:rStyle w:val="Hyperlink"/>
@@ -2152,7 +2152,7 @@
             <w:noProof/>
             <w:webHidden/>
           </w:rPr>
-          <w:instrText xml:space="preserve"> PAGEREF _Toc391217147 \h </w:instrText>
+          <w:instrText xml:space="preserve"> PAGEREF _Toc391399583 \h </w:instrText>
         </w:r>
         <w:r>
           <w:rPr>
@@ -2198,7 +2198,7 @@
           <w:lang w:val="de-DE"/>
         </w:rPr>
       </w:pPr>
-      <w:hyperlink w:anchor="_Toc391217148" w:history="1">
+      <w:hyperlink w:anchor="_Toc391399584" w:history="1">
         <w:r>
           <w:rPr>
             <w:rStyle w:val="Hyperlink"/>
@@ -2242,7 +2242,7 @@
             <w:noProof/>
             <w:webHidden/>
           </w:rPr>
-          <w:instrText xml:space="preserve"> PAGEREF _Toc391217148 \h </w:instrText>
+          <w:instrText xml:space="preserve"> PAGEREF _Toc391399584 \h </w:instrText>
         </w:r>
         <w:r>
           <w:rPr>
@@ -2288,7 +2288,7 @@
           <w:lang w:val="de-DE"/>
         </w:rPr>
       </w:pPr>
-      <w:hyperlink w:anchor="_Toc391217149" w:history="1">
+      <w:hyperlink w:anchor="_Toc391399585" w:history="1">
         <w:r>
           <w:rPr>
             <w:rStyle w:val="Hyperlink"/>
@@ -2332,7 +2332,7 @@
             <w:noProof/>
             <w:webHidden/>
           </w:rPr>
-          <w:instrText xml:space="preserve"> PAGEREF _Toc391217149 \h </w:instrText>
+          <w:instrText xml:space="preserve"> PAGEREF _Toc391399585 \h </w:instrText>
         </w:r>
         <w:r>
           <w:rPr>
@@ -2378,7 +2378,7 @@
           <w:lang w:val="de-DE"/>
         </w:rPr>
       </w:pPr>
-      <w:hyperlink w:anchor="_Toc391217150" w:history="1">
+      <w:hyperlink w:anchor="_Toc391399586" w:history="1">
         <w:r>
           <w:rPr>
             <w:rStyle w:val="Hyperlink"/>
@@ -2422,7 +2422,7 @@
             <w:noProof/>
             <w:webHidden/>
           </w:rPr>
-          <w:instrText xml:space="preserve"> PAGEREF _Toc391217150 \h </w:instrText>
+          <w:instrText xml:space="preserve"> PAGEREF _Toc391399586 \h </w:instrText>
         </w:r>
         <w:r>
           <w:rPr>
@@ -2468,7 +2468,7 @@
           <w:lang w:val="de-DE"/>
         </w:rPr>
       </w:pPr>
-      <w:hyperlink w:anchor="_Toc391217151" w:history="1">
+      <w:hyperlink w:anchor="_Toc391399587" w:history="1">
         <w:r>
           <w:rPr>
             <w:rStyle w:val="Hyperlink"/>
@@ -2512,7 +2512,7 @@
             <w:noProof/>
             <w:webHidden/>
           </w:rPr>
-          <w:instrText xml:space="preserve"> PAGEREF _Toc391217151 \h </w:instrText>
+          <w:instrText xml:space="preserve"> PAGEREF _Toc391399587 \h </w:instrText>
         </w:r>
         <w:r>
           <w:rPr>
@@ -2558,7 +2558,7 @@
           <w:lang w:val="de-DE"/>
         </w:rPr>
       </w:pPr>
-      <w:hyperlink w:anchor="_Toc391217152" w:history="1">
+      <w:hyperlink w:anchor="_Toc391399588" w:history="1">
         <w:r>
           <w:rPr>
             <w:rStyle w:val="Hyperlink"/>
@@ -2602,7 +2602,7 @@
             <w:noProof/>
             <w:webHidden/>
           </w:rPr>
-          <w:instrText xml:space="preserve"> PAGEREF _Toc391217152 \h </w:instrText>
+          <w:instrText xml:space="preserve"> PAGEREF _Toc391399588 \h </w:instrText>
         </w:r>
         <w:r>
           <w:rPr>
@@ -2648,7 +2648,7 @@
           <w:lang w:val="de-DE"/>
         </w:rPr>
       </w:pPr>
-      <w:hyperlink w:anchor="_Toc391217153" w:history="1">
+      <w:hyperlink w:anchor="_Toc391399589" w:history="1">
         <w:r>
           <w:rPr>
             <w:rStyle w:val="Hyperlink"/>
@@ -2692,7 +2692,7 @@
             <w:noProof/>
             <w:webHidden/>
           </w:rPr>
-          <w:instrText xml:space="preserve"> PAGEREF _Toc391217153 \h </w:instrText>
+          <w:instrText xml:space="preserve"> PAGEREF _Toc391399589 \h </w:instrText>
         </w:r>
         <w:r>
           <w:rPr>
@@ -2738,7 +2738,7 @@
           <w:lang w:val="de-DE"/>
         </w:rPr>
       </w:pPr>
-      <w:hyperlink w:anchor="_Toc391217154" w:history="1">
+      <w:hyperlink w:anchor="_Toc391399590" w:history="1">
         <w:r>
           <w:rPr>
             <w:rStyle w:val="Hyperlink"/>
@@ -2782,7 +2782,7 @@
             <w:noProof/>
             <w:webHidden/>
           </w:rPr>
-          <w:instrText xml:space="preserve"> PAGEREF _Toc391217154 \h </w:instrText>
+          <w:instrText xml:space="preserve"> PAGEREF _Toc391399590 \h </w:instrText>
         </w:r>
         <w:r>
           <w:rPr>
@@ -2828,7 +2828,7 @@
           <w:lang w:val="de-DE"/>
         </w:rPr>
       </w:pPr>
-      <w:hyperlink w:anchor="_Toc391217155" w:history="1">
+      <w:hyperlink w:anchor="_Toc391399591" w:history="1">
         <w:r>
           <w:rPr>
             <w:rStyle w:val="Hyperlink"/>
@@ -2872,7 +2872,7 @@
             <w:noProof/>
             <w:webHidden/>
           </w:rPr>
-          <w:instrText xml:space="preserve"> PAGEREF _Toc391217155 \h </w:instrText>
+          <w:instrText xml:space="preserve"> PAGEREF _Toc391399591 \h </w:instrText>
         </w:r>
         <w:r>
           <w:rPr>
@@ -2918,7 +2918,7 @@
           <w:lang w:val="de-DE"/>
         </w:rPr>
       </w:pPr>
-      <w:hyperlink w:anchor="_Toc391217156" w:history="1">
+      <w:hyperlink w:anchor="_Toc391399592" w:history="1">
         <w:r>
           <w:rPr>
             <w:rStyle w:val="Hyperlink"/>
@@ -2962,7 +2962,7 @@
             <w:noProof/>
             <w:webHidden/>
           </w:rPr>
-          <w:instrText xml:space="preserve"> PAGEREF _Toc391217156 \h </w:instrText>
+          <w:instrText xml:space="preserve"> PAGEREF _Toc391399592 \h </w:instrText>
         </w:r>
         <w:r>
           <w:rPr>
@@ -3008,7 +3008,7 @@
           <w:lang w:val="de-DE"/>
         </w:rPr>
       </w:pPr>
-      <w:hyperlink w:anchor="_Toc391217157" w:history="1">
+      <w:hyperlink w:anchor="_Toc391399593" w:history="1">
         <w:r>
           <w:rPr>
             <w:rStyle w:val="Hyperlink"/>
@@ -3052,7 +3052,7 @@
             <w:noProof/>
             <w:webHidden/>
           </w:rPr>
-          <w:instrText xml:space="preserve"> PAGEREF _Toc391217157 \h </w:instrText>
+          <w:instrText xml:space="preserve"> PAGEREF _Toc391399593 \h </w:instrText>
         </w:r>
         <w:r>
           <w:rPr>
@@ -3098,7 +3098,7 @@
           <w:lang w:val="de-DE"/>
         </w:rPr>
       </w:pPr>
-      <w:hyperlink w:anchor="_Toc391217158" w:history="1">
+      <w:hyperlink w:anchor="_Toc391399594" w:history="1">
         <w:r>
           <w:rPr>
             <w:rStyle w:val="Hyperlink"/>
@@ -3142,7 +3142,7 @@
             <w:noProof/>
             <w:webHidden/>
           </w:rPr>
-          <w:instrText xml:space="preserve"> PAGEREF _Toc391217158 \h </w:instrText>
+          <w:instrText xml:space="preserve"> PAGEREF _Toc391399594 \h </w:instrText>
         </w:r>
         <w:r>
           <w:rPr>
@@ -3188,7 +3188,7 @@
           <w:lang w:val="de-DE"/>
         </w:rPr>
       </w:pPr>
-      <w:hyperlink w:anchor="_Toc391217159" w:history="1">
+      <w:hyperlink w:anchor="_Toc391399595" w:history="1">
         <w:r>
           <w:rPr>
             <w:rStyle w:val="Hyperlink"/>
@@ -3232,7 +3232,7 @@
             <w:noProof/>
             <w:webHidden/>
           </w:rPr>
-          <w:instrText xml:space="preserve"> PAGEREF _Toc391217159 \h </w:instrText>
+          <w:instrText xml:space="preserve"> PAGEREF _Toc391399595 \h </w:instrText>
         </w:r>
         <w:r>
           <w:rPr>
@@ -3278,7 +3278,7 @@
           <w:lang w:val="de-DE"/>
         </w:rPr>
       </w:pPr>
-      <w:hyperlink w:anchor="_Toc391217160" w:history="1">
+      <w:hyperlink w:anchor="_Toc391399596" w:history="1">
         <w:r>
           <w:rPr>
             <w:rStyle w:val="Hyperlink"/>
@@ -3322,7 +3322,7 @@
             <w:noProof/>
             <w:webHidden/>
           </w:rPr>
-          <w:instrText xml:space="preserve"> PAGEREF _Toc391217160 \h </w:instrText>
+          <w:instrText xml:space="preserve"> PAGEREF _Toc391399596 \h </w:instrText>
         </w:r>
         <w:r>
           <w:rPr>
@@ -3368,7 +3368,7 @@
           <w:lang w:val="de-DE"/>
         </w:rPr>
       </w:pPr>
-      <w:hyperlink w:anchor="_Toc391217161" w:history="1">
+      <w:hyperlink w:anchor="_Toc391399597" w:history="1">
         <w:r>
           <w:rPr>
             <w:rStyle w:val="Hyperlink"/>
@@ -3412,7 +3412,7 @@
             <w:noProof/>
             <w:webHidden/>
           </w:rPr>
-          <w:instrText xml:space="preserve"> PAGEREF _Toc391217161 \h </w:instrText>
+          <w:instrText xml:space="preserve"> PAGEREF _Toc391399597 \h </w:instrText>
         </w:r>
         <w:r>
           <w:rPr>
@@ -3458,7 +3458,7 @@
           <w:lang w:val="de-DE"/>
         </w:rPr>
       </w:pPr>
-      <w:hyperlink w:anchor="_Toc391217162" w:history="1">
+      <w:hyperlink w:anchor="_Toc391399598" w:history="1">
         <w:r>
           <w:rPr>
             <w:rStyle w:val="Hyperlink"/>
@@ -3502,7 +3502,7 @@
             <w:noProof/>
             <w:webHidden/>
           </w:rPr>
-          <w:instrText xml:space="preserve"> PAGEREF _Toc391217162 \h </w:instrText>
+          <w:instrText xml:space="preserve"> PAGEREF _Toc391399598 \h </w:instrText>
         </w:r>
         <w:r>
           <w:rPr>
@@ -3548,7 +3548,7 @@
           <w:lang w:val="de-DE"/>
         </w:rPr>
       </w:pPr>
-      <w:hyperlink w:anchor="_Toc391217163" w:history="1">
+      <w:hyperlink w:anchor="_Toc391399599" w:history="1">
         <w:r>
           <w:rPr>
             <w:rStyle w:val="Hyperlink"/>
@@ -3592,7 +3592,7 @@
             <w:noProof/>
             <w:webHidden/>
           </w:rPr>
-          <w:instrText xml:space="preserve"> PAGEREF _Toc391217163 \h </w:instrText>
+          <w:instrText xml:space="preserve"> PAGEREF _Toc391399599 \h </w:instrText>
         </w:r>
         <w:r>
           <w:rPr>
@@ -3638,7 +3638,7 @@
           <w:lang w:val="de-DE"/>
         </w:rPr>
       </w:pPr>
-      <w:hyperlink w:anchor="_Toc391217164" w:history="1">
+      <w:hyperlink w:anchor="_Toc391399600" w:history="1">
         <w:r>
           <w:rPr>
             <w:rStyle w:val="Hyperlink"/>
@@ -3682,7 +3682,7 @@
             <w:noProof/>
             <w:webHidden/>
           </w:rPr>
-          <w:instrText xml:space="preserve"> PAGEREF _Toc391217164 \h </w:instrText>
+          <w:instrText xml:space="preserve"> PAGEREF _Toc391399600 \h </w:instrText>
         </w:r>
         <w:r>
           <w:rPr>
@@ -3728,7 +3728,7 @@
           <w:lang w:val="de-DE"/>
         </w:rPr>
       </w:pPr>
-      <w:hyperlink w:anchor="_Toc391217165" w:history="1">
+      <w:hyperlink w:anchor="_Toc391399601" w:history="1">
         <w:r>
           <w:rPr>
             <w:rStyle w:val="Hyperlink"/>
@@ -3772,7 +3772,7 @@
             <w:noProof/>
             <w:webHidden/>
           </w:rPr>
-          <w:instrText xml:space="preserve"> PAGEREF _Toc391217165 \h </w:instrText>
+          <w:instrText xml:space="preserve"> PAGEREF _Toc391399601 \h </w:instrText>
         </w:r>
         <w:r>
           <w:rPr>
@@ -3818,7 +3818,7 @@
           <w:lang w:val="de-DE"/>
         </w:rPr>
       </w:pPr>
-      <w:hyperlink w:anchor="_Toc391217166" w:history="1">
+      <w:hyperlink w:anchor="_Toc391399602" w:history="1">
         <w:r>
           <w:rPr>
             <w:rStyle w:val="Hyperlink"/>
@@ -3862,7 +3862,7 @@
             <w:noProof/>
             <w:webHidden/>
           </w:rPr>
-          <w:instrText xml:space="preserve"> PAGEREF _Toc391217166 \h </w:instrText>
+          <w:instrText xml:space="preserve"> PAGEREF _Toc391399602 \h </w:instrText>
         </w:r>
         <w:r>
           <w:rPr>
@@ -3904,7 +3904,7 @@
           <w:lang w:val="de-DE"/>
         </w:rPr>
       </w:pPr>
-      <w:hyperlink w:anchor="_Toc391217167" w:history="1">
+      <w:hyperlink w:anchor="_Toc391399603" w:history="1">
         <w:r>
           <w:rPr>
             <w:rStyle w:val="Hyperlink"/>
@@ -3948,7 +3948,7 @@
             <w:noProof/>
             <w:webHidden/>
           </w:rPr>
-          <w:instrText xml:space="preserve"> PAGEREF _Toc391217167 \h </w:instrText>
+          <w:instrText xml:space="preserve"> PAGEREF _Toc391399603 \h </w:instrText>
         </w:r>
         <w:r>
           <w:rPr>
@@ -3994,7 +3994,7 @@
           <w:lang w:val="de-DE"/>
         </w:rPr>
       </w:pPr>
-      <w:hyperlink w:anchor="_Toc391217168" w:history="1">
+      <w:hyperlink w:anchor="_Toc391399604" w:history="1">
         <w:r>
           <w:rPr>
             <w:rStyle w:val="Hyperlink"/>
@@ -4038,7 +4038,7 @@
             <w:noProof/>
             <w:webHidden/>
           </w:rPr>
-          <w:instrText xml:space="preserve"> PAGEREF _Toc391217168 \h </w:instrText>
+          <w:instrText xml:space="preserve"> PAGEREF _Toc391399604 \h </w:instrText>
         </w:r>
         <w:r>
           <w:rPr>
@@ -4084,7 +4084,7 @@
           <w:lang w:val="de-DE"/>
         </w:rPr>
       </w:pPr>
-      <w:hyperlink w:anchor="_Toc391217169" w:history="1">
+      <w:hyperlink w:anchor="_Toc391399605" w:history="1">
         <w:r>
           <w:rPr>
             <w:rStyle w:val="Hyperlink"/>
@@ -4128,7 +4128,7 @@
             <w:noProof/>
             <w:webHidden/>
           </w:rPr>
-          <w:instrText xml:space="preserve"> PAGEREF _Toc391217169 \h </w:instrText>
+          <w:instrText xml:space="preserve"> PAGEREF _Toc391399605 \h </w:instrText>
         </w:r>
         <w:r>
           <w:rPr>
@@ -4170,7 +4170,7 @@
           <w:lang w:val="de-DE"/>
         </w:rPr>
       </w:pPr>
-      <w:hyperlink w:anchor="_Toc391217170" w:history="1">
+      <w:hyperlink w:anchor="_Toc391399606" w:history="1">
         <w:r>
           <w:rPr>
             <w:rStyle w:val="Hyperlink"/>
@@ -4214,7 +4214,7 @@
             <w:noProof/>
             <w:webHidden/>
           </w:rPr>
-          <w:instrText xml:space="preserve"> PAGEREF _Toc391217170 \h </w:instrText>
+          <w:instrText xml:space="preserve"> PAGEREF _Toc391399606 \h </w:instrText>
         </w:r>
         <w:r>
           <w:rPr>
@@ -4260,7 +4260,7 @@
           <w:lang w:val="de-DE"/>
         </w:rPr>
       </w:pPr>
-      <w:hyperlink w:anchor="_Toc391217171" w:history="1">
+      <w:hyperlink w:anchor="_Toc391399607" w:history="1">
         <w:r>
           <w:rPr>
             <w:rStyle w:val="Hyperlink"/>
@@ -4304,7 +4304,7 @@
             <w:noProof/>
             <w:webHidden/>
           </w:rPr>
-          <w:instrText xml:space="preserve"> PAGEREF _Toc391217171 \h </w:instrText>
+          <w:instrText xml:space="preserve"> PAGEREF _Toc391399607 \h </w:instrText>
         </w:r>
         <w:r>
           <w:rPr>
@@ -4350,7 +4350,7 @@
           <w:lang w:val="de-DE"/>
         </w:rPr>
       </w:pPr>
-      <w:hyperlink w:anchor="_Toc391217172" w:history="1">
+      <w:hyperlink w:anchor="_Toc391399608" w:history="1">
         <w:r>
           <w:rPr>
             <w:rStyle w:val="Hyperlink"/>
@@ -4394,7 +4394,7 @@
             <w:noProof/>
             <w:webHidden/>
           </w:rPr>
-          <w:instrText xml:space="preserve"> PAGEREF _Toc391217172 \h </w:instrText>
+          <w:instrText xml:space="preserve"> PAGEREF _Toc391399608 \h </w:instrText>
         </w:r>
         <w:r>
           <w:rPr>
@@ -4449,7 +4449,7 @@
       <w:pPr>
         <w:pStyle w:val="berschrift1"/>
       </w:pPr>
-      <w:bookmarkStart w:id="1" w:name="_Toc391217127"/>
+      <w:bookmarkStart w:id="1" w:name="_Toc391399563"/>
       <w:r>
         <w:lastRenderedPageBreak/>
         <w:t>The Tx concept</w:t>
@@ -4558,7 +4558,7 @@
       <w:pPr>
         <w:pStyle w:val="berschrift2"/>
       </w:pPr>
-      <w:bookmarkStart w:id="2" w:name="_Toc391217128"/>
+      <w:bookmarkStart w:id="2" w:name="_Toc391399564"/>
       <w:r>
         <w:t>Text keys</w:t>
       </w:r>
@@ -4576,7 +4576,7 @@
       <w:pPr>
         <w:pStyle w:val="berschrift2"/>
       </w:pPr>
-      <w:bookmarkStart w:id="3" w:name="_Toc391217129"/>
+      <w:bookmarkStart w:id="3" w:name="_Toc391399565"/>
       <w:r>
         <w:t>Cultures</w:t>
       </w:r>
@@ -4636,7 +4636,7 @@
       <w:pPr>
         <w:pStyle w:val="berschrift1"/>
       </w:pPr>
-      <w:bookmarkStart w:id="4" w:name="_Toc391217130"/>
+      <w:bookmarkStart w:id="4" w:name="_Toc391399566"/>
       <w:r>
         <w:lastRenderedPageBreak/>
         <w:t>Using the Tx class</w:t>
@@ -4788,7 +4788,7 @@
       <w:pPr>
         <w:pStyle w:val="berschrift2"/>
       </w:pPr>
-      <w:bookmarkStart w:id="5" w:name="_Toc391217131"/>
+      <w:bookmarkStart w:id="5" w:name="_Toc391399567"/>
       <w:r>
         <w:t>C#</w:t>
       </w:r>
@@ -4818,7 +4818,7 @@
       <w:pPr>
         <w:pStyle w:val="berschrift3"/>
       </w:pPr>
-      <w:bookmarkStart w:id="6" w:name="_Toc391217132"/>
+      <w:bookmarkStart w:id="6" w:name="_Toc391399568"/>
       <w:r>
         <w:t>Initialisation</w:t>
       </w:r>
@@ -4942,7 +4942,7 @@
       <w:pPr>
         <w:pStyle w:val="berschrift3"/>
       </w:pPr>
-      <w:bookmarkStart w:id="7" w:name="_Toc391217133"/>
+      <w:bookmarkStart w:id="7" w:name="_Toc391399569"/>
       <w:r>
         <w:lastRenderedPageBreak/>
         <w:t>Culture control</w:t>
@@ -5163,7 +5163,7 @@
       <w:pPr>
         <w:pStyle w:val="berschrift3"/>
       </w:pPr>
-      <w:bookmarkStart w:id="8" w:name="_Toc391217134"/>
+      <w:bookmarkStart w:id="8" w:name="_Toc391399570"/>
       <w:r>
         <w:t>Text translation</w:t>
       </w:r>
@@ -5285,7 +5285,7 @@
       <w:pPr>
         <w:pStyle w:val="berschrift3"/>
       </w:pPr>
-      <w:bookmarkStart w:id="9" w:name="_Toc391217135"/>
+      <w:bookmarkStart w:id="9" w:name="_Toc391399571"/>
       <w:r>
         <w:t>Counts and placeholders</w:t>
       </w:r>
@@ -5399,7 +5399,7 @@
       <w:pPr>
         <w:pStyle w:val="berschrift3"/>
       </w:pPr>
-      <w:bookmarkStart w:id="10" w:name="_Toc391217136"/>
+      <w:bookmarkStart w:id="10" w:name="_Toc391399572"/>
       <w:r>
         <w:lastRenderedPageBreak/>
         <w:t>Text conversion and decoration</w:t>
@@ -5491,7 +5491,7 @@
       <w:pPr>
         <w:pStyle w:val="berschrift3"/>
       </w:pPr>
-      <w:bookmarkStart w:id="11" w:name="_Toc391217137"/>
+      <w:bookmarkStart w:id="11" w:name="_Toc391399573"/>
       <w:r>
         <w:t>Number, date and time formatting</w:t>
       </w:r>
@@ -5667,7 +5667,7 @@
       <w:pPr>
         <w:pStyle w:val="berschrift2"/>
       </w:pPr>
-      <w:bookmarkStart w:id="12" w:name="_Toc391217138"/>
+      <w:bookmarkStart w:id="12" w:name="_Toc391399574"/>
       <w:r>
         <w:lastRenderedPageBreak/>
         <w:t>WPF</w:t>
@@ -6161,7 +6161,7 @@
       <w:pPr>
         <w:pStyle w:val="berschrift2"/>
       </w:pPr>
-      <w:bookmarkStart w:id="13" w:name="_Toc391217139"/>
+      <w:bookmarkStart w:id="13" w:name="_Toc391399575"/>
       <w:r>
         <w:t>Windows Forms</w:t>
       </w:r>
@@ -6279,7 +6279,7 @@
       <w:pPr>
         <w:pStyle w:val="berschrift2"/>
       </w:pPr>
-      <w:bookmarkStart w:id="14" w:name="_Toc391217140"/>
+      <w:bookmarkStart w:id="14" w:name="_Toc391399576"/>
       <w:r>
         <w:t>ASP.NET</w:t>
       </w:r>
@@ -6289,7 +6289,7 @@
       <w:pPr>
         <w:pStyle w:val="berschrift3"/>
       </w:pPr>
-      <w:bookmarkStart w:id="15" w:name="_Toc391217141"/>
+      <w:bookmarkStart w:id="15" w:name="_Toc391399577"/>
       <w:r>
         <w:t>Initialisation</w:t>
       </w:r>
@@ -6371,7 +6371,7 @@
       <w:pPr>
         <w:pStyle w:val="berschrift3"/>
       </w:pPr>
-      <w:bookmarkStart w:id="16" w:name="_Toc391217142"/>
+      <w:bookmarkStart w:id="16" w:name="_Toc391399578"/>
       <w:r>
         <w:t>Setting the request culture</w:t>
       </w:r>
@@ -6479,7 +6479,10 @@
         <w:t>protected void Application_</w:t>
       </w:r>
       <w:r>
-        <w:t>PreRequestHandlerExecute()</w:t>
+        <w:t>Begin</w:t>
+      </w:r>
+      <w:r>
+        <w:t>Request()</w:t>
       </w:r>
       <w:r>
         <w:br/>
@@ -6530,7 +6533,7 @@
       <w:pPr>
         <w:pStyle w:val="berschrift3"/>
       </w:pPr>
-      <w:bookmarkStart w:id="17" w:name="_Toc391217143"/>
+      <w:bookmarkStart w:id="17" w:name="_Toc391399579"/>
       <w:r>
         <w:t>Use in Web Forms views</w:t>
       </w:r>
@@ -6735,7 +6738,7 @@
       <w:pPr>
         <w:pStyle w:val="berschrift3"/>
       </w:pPr>
-      <w:bookmarkStart w:id="18" w:name="_Toc391217144"/>
+      <w:bookmarkStart w:id="18" w:name="_Toc391399580"/>
       <w:r>
         <w:lastRenderedPageBreak/>
         <w:t>Use in MVC views</w:t>
@@ -6941,7 +6944,7 @@
       <w:pPr>
         <w:pStyle w:val="berschrift1"/>
       </w:pPr>
-      <w:bookmarkStart w:id="19" w:name="_Toc391217145"/>
+      <w:bookmarkStart w:id="19" w:name="_Toc391399581"/>
       <w:r>
         <w:lastRenderedPageBreak/>
         <w:t>TxEditor application</w:t>
@@ -6972,7 +6975,7 @@
       <w:pPr>
         <w:pStyle w:val="berschrift2"/>
       </w:pPr>
-      <w:bookmarkStart w:id="20" w:name="_Toc391217146"/>
+      <w:bookmarkStart w:id="20" w:name="_Toc391399582"/>
       <w:r>
         <w:t>Dictionary files</w:t>
       </w:r>
@@ -7029,6 +7032,12 @@
         <w:rPr>
           <w:rStyle w:val="TODO"/>
         </w:rPr>
+        <w:t xml:space="preserve">TODO: </w:t>
+      </w:r>
+      <w:r>
+        <w:rPr>
+          <w:rStyle w:val="TODO"/>
+        </w:rPr>
         <w:t>Export</w:t>
       </w:r>
     </w:p>
@@ -7036,7 +7045,7 @@
       <w:pPr>
         <w:pStyle w:val="berschrift2"/>
       </w:pPr>
-      <w:bookmarkStart w:id="21" w:name="_Toc391217147"/>
+      <w:bookmarkStart w:id="21" w:name="_Toc391399583"/>
       <w:r>
         <w:t>Cultures</w:t>
       </w:r>
@@ -7254,7 +7263,7 @@
       <w:pPr>
         <w:pStyle w:val="berschrift2"/>
       </w:pPr>
-      <w:bookmarkStart w:id="22" w:name="_Toc391217148"/>
+      <w:bookmarkStart w:id="22" w:name="_Toc391399584"/>
       <w:r>
         <w:t>Text keys</w:t>
       </w:r>
@@ -7599,7 +7608,7 @@
       <w:pPr>
         <w:pStyle w:val="berschrift2"/>
       </w:pPr>
-      <w:bookmarkStart w:id="23" w:name="_Toc391217149"/>
+      <w:bookmarkStart w:id="23" w:name="_Toc391399585"/>
       <w:r>
         <w:t>Text editing</w:t>
       </w:r>
@@ -7617,7 +7626,7 @@
       <w:pPr>
         <w:pStyle w:val="berschrift3"/>
       </w:pPr>
-      <w:bookmarkStart w:id="24" w:name="_Toc391217150"/>
+      <w:bookmarkStart w:id="24" w:name="_Toc391399586"/>
       <w:r>
         <w:lastRenderedPageBreak/>
         <w:t>Comments</w:t>
@@ -7669,7 +7678,7 @@
       <w:pPr>
         <w:pStyle w:val="berschrift3"/>
       </w:pPr>
-      <w:bookmarkStart w:id="25" w:name="_Toc391217151"/>
+      <w:bookmarkStart w:id="25" w:name="_Toc391399587"/>
       <w:r>
         <w:t>Text input</w:t>
       </w:r>
@@ -7699,7 +7708,7 @@
       <w:pPr>
         <w:pStyle w:val="berschrift3"/>
       </w:pPr>
-      <w:bookmarkStart w:id="26" w:name="_Toc391217152"/>
+      <w:bookmarkStart w:id="26" w:name="_Toc391399588"/>
       <w:r>
         <w:t>Quantified texts</w:t>
       </w:r>
@@ -7793,7 +7802,7 @@
       <w:pPr>
         <w:pStyle w:val="berschrift3"/>
       </w:pPr>
-      <w:bookmarkStart w:id="27" w:name="_Toc391217153"/>
+      <w:bookmarkStart w:id="27" w:name="_Toc391399589"/>
       <w:r>
         <w:t>Placeholders</w:t>
       </w:r>
@@ -7909,7 +7918,7 @@
       <w:pPr>
         <w:pStyle w:val="berschrift3"/>
       </w:pPr>
-      <w:bookmarkStart w:id="28" w:name="_Toc391217154"/>
+      <w:bookmarkStart w:id="28" w:name="_Toc391399590"/>
       <w:r>
         <w:lastRenderedPageBreak/>
         <w:t>Key references</w:t>
@@ -8020,7 +8029,7 @@
       <w:pPr>
         <w:pStyle w:val="berschrift2"/>
       </w:pPr>
-      <w:bookmarkStart w:id="29" w:name="_Toc391217155"/>
+      <w:bookmarkStart w:id="29" w:name="_Toc391399591"/>
       <w:r>
         <w:t>View options and filters</w:t>
       </w:r>
@@ -8180,7 +8189,19 @@
         <w:rPr>
           <w:rStyle w:val="TODO"/>
         </w:rPr>
-        <w:t>Options</w:t>
+        <w:t>TODO: O</w:t>
+      </w:r>
+      <w:r>
+        <w:rPr>
+          <w:rStyle w:val="TODO"/>
+        </w:rPr>
+        <w:t>p</w:t>
+      </w:r>
+      <w:r>
+        <w:rPr>
+          <w:rStyle w:val="TODO"/>
+        </w:rPr>
+        <w:t>tions</w:t>
       </w:r>
     </w:p>
     <w:p>
@@ -8211,6 +8232,12 @@
         <w:rPr>
           <w:rStyle w:val="TODO"/>
         </w:rPr>
+        <w:t xml:space="preserve">TODO: </w:t>
+      </w:r>
+      <w:r>
+        <w:rPr>
+          <w:rStyle w:val="TODO"/>
+        </w:rPr>
         <w:t>Culture filter</w:t>
       </w:r>
     </w:p>
@@ -8218,7 +8245,7 @@
       <w:pPr>
         <w:pStyle w:val="berschrift2"/>
       </w:pPr>
-      <w:bookmarkStart w:id="30" w:name="_Toc391217156"/>
+      <w:bookmarkStart w:id="30" w:name="_Toc391399592"/>
       <w:r>
         <w:lastRenderedPageBreak/>
         <w:t>Application settings</w:t>
@@ -8243,7 +8270,7 @@
       <w:pPr>
         <w:pStyle w:val="berschrift2"/>
       </w:pPr>
-      <w:bookmarkStart w:id="31" w:name="_Toc391217157"/>
+      <w:bookmarkStart w:id="31" w:name="_Toc391399593"/>
       <w:r>
         <w:t>Validation</w:t>
       </w:r>
@@ -8270,7 +8297,7 @@
       <w:pPr>
         <w:pStyle w:val="berschrift3"/>
       </w:pPr>
-      <w:bookmarkStart w:id="32" w:name="_Toc391217158"/>
+      <w:bookmarkStart w:id="32" w:name="_Toc391399594"/>
       <w:r>
         <w:t>Problem types</w:t>
       </w:r>
@@ -8456,7 +8483,7 @@
       <w:pPr>
         <w:pStyle w:val="berschrift3"/>
       </w:pPr>
-      <w:bookmarkStart w:id="33" w:name="_Toc391217159"/>
+      <w:bookmarkStart w:id="33" w:name="_Toc391399595"/>
       <w:r>
         <w:t>Accepting problems</w:t>
       </w:r>
@@ -8480,7 +8507,7 @@
       <w:pPr>
         <w:pStyle w:val="berschrift2"/>
       </w:pPr>
-      <w:bookmarkStart w:id="34" w:name="_Toc391217160"/>
+      <w:bookmarkStart w:id="34" w:name="_Toc391399596"/>
       <w:r>
         <w:lastRenderedPageBreak/>
         <w:t>Suggestions</w:t>
@@ -8548,7 +8575,7 @@
       <w:pPr>
         <w:pStyle w:val="berschrift2"/>
       </w:pPr>
-      <w:bookmarkStart w:id="35" w:name="_Toc391217161"/>
+      <w:bookmarkStart w:id="35" w:name="_Toc391399597"/>
       <w:r>
         <w:t>Keyboard shortcuts</w:t>
       </w:r>
@@ -8566,7 +8593,7 @@
       <w:pPr>
         <w:pStyle w:val="berschrift3"/>
       </w:pPr>
-      <w:bookmarkStart w:id="36" w:name="_Toc391217162"/>
+      <w:bookmarkStart w:id="36" w:name="_Toc391399598"/>
       <w:r>
         <w:t>Global shortcuts</w:t>
       </w:r>
@@ -8725,7 +8752,7 @@
       <w:pPr>
         <w:pStyle w:val="berschrift3"/>
       </w:pPr>
-      <w:bookmarkStart w:id="37" w:name="_Toc391217163"/>
+      <w:bookmarkStart w:id="37" w:name="_Toc391399599"/>
       <w:r>
         <w:t>In the text key tree</w:t>
       </w:r>
@@ -8783,7 +8810,7 @@
       <w:pPr>
         <w:pStyle w:val="berschrift3"/>
       </w:pPr>
-      <w:bookmarkStart w:id="38" w:name="_Toc391217164"/>
+      <w:bookmarkStart w:id="38" w:name="_Toc391399600"/>
       <w:r>
         <w:t>In the search filter input field</w:t>
       </w:r>
@@ -8805,7 +8832,7 @@
       <w:pPr>
         <w:pStyle w:val="berschrift3"/>
       </w:pPr>
-      <w:bookmarkStart w:id="39" w:name="_Toc391217165"/>
+      <w:bookmarkStart w:id="39" w:name="_Toc391399601"/>
       <w:r>
         <w:t>In a translation input field</w:t>
       </w:r>
@@ -8876,7 +8903,7 @@
       <w:pPr>
         <w:pStyle w:val="berschrift2"/>
       </w:pPr>
-      <w:bookmarkStart w:id="40" w:name="_Toc391217166"/>
+      <w:bookmarkStart w:id="40" w:name="_Toc391399602"/>
       <w:r>
         <w:t xml:space="preserve">Text key </w:t>
       </w:r>
@@ -8902,7 +8929,13 @@
         <w:t>o</w:t>
       </w:r>
       <w:r>
-        <w:t>mated by the text key wizard. It is currently targeted to Microsoft Visual Studio only and sits in the bac</w:t>
+        <w:t xml:space="preserve">mated by the text key wizard. It is currently targeted </w:t>
+      </w:r>
+      <w:r>
+        <w:t xml:space="preserve">primarily </w:t>
+      </w:r>
+      <w:r>
+        <w:t>to Microsoft Visual Studio and sits in the bac</w:t>
       </w:r>
       <w:r>
         <w:t>k</w:t>
@@ -8918,7 +8951,6 @@
           <w:ilvl w:val="0"/>
           <w:numId w:val="27"/>
         </w:numPr>
-        <w:ind w:left="567" w:hanging="567"/>
       </w:pPr>
       <w:r>
         <w:t>Start TxEditor and open the application</w:t>
@@ -8929,13 +8961,28 @@
       <w:r>
         <w:t>s dictionary to work on.</w:t>
       </w:r>
+      <w:r>
+        <w:t xml:space="preserve"> You may do that through Visual Studio’s Extras menu where TxEditor has been added to in the setup (option).</w:t>
+      </w:r>
     </w:p>
     <w:p>
       <w:pPr>
         <w:pStyle w:val="Listennummer"/>
       </w:pPr>
       <w:r>
-        <w:t xml:space="preserve">Select the literal string in your source code in Visual Studio. </w:t>
+        <w:t xml:space="preserve">Select the literal string in </w:t>
+      </w:r>
+      <w:r>
+        <w:t xml:space="preserve">the </w:t>
+      </w:r>
+      <w:r>
+        <w:t xml:space="preserve">source code </w:t>
+      </w:r>
+      <w:r>
+        <w:t xml:space="preserve">editor </w:t>
+      </w:r>
+      <w:r>
+        <w:t xml:space="preserve">in Visual Studio. </w:t>
       </w:r>
     </w:p>
     <w:p>
@@ -8943,7 +8990,10 @@
         <w:pStyle w:val="Aufzhlungszeichen2"/>
       </w:pPr>
       <w:r>
-        <w:t xml:space="preserve">In C# files, </w:t>
+        <w:t>For</w:t>
+      </w:r>
+      <w:r>
+        <w:t xml:space="preserve"> C# files, </w:t>
       </w:r>
       <w:r>
         <w:t xml:space="preserve">you usually </w:t>
@@ -8981,7 +9031,10 @@
         <w:pStyle w:val="Aufzhlungszeichen2"/>
       </w:pPr>
       <w:r>
-        <w:t>In XAML files, you first need to move any text from the element content into the corre</w:t>
+        <w:t>For</w:t>
+      </w:r>
+      <w:r>
+        <w:t xml:space="preserve"> XAML files, you first need to move any text from the element content into the corre</w:t>
       </w:r>
       <w:r>
         <w:t>sponding property attribute. I. </w:t>
@@ -9042,6 +9095,32 @@
     </w:p>
     <w:p>
       <w:pPr>
+        <w:pStyle w:val="Aufzhlungszeichen2"/>
+      </w:pPr>
+      <w:r>
+        <w:t xml:space="preserve">For ASP.NET Web Forms (.aspx files), you just select the text to translate. The result will be in the </w:t>
+      </w:r>
+      <w:r>
+        <w:rPr>
+          <w:rStyle w:val="Code"/>
+        </w:rPr>
+        <w:t>&lt;%= Tx.T(...) %&gt;</w:t>
+      </w:r>
+      <w:r>
+        <w:t xml:space="preserve"> syntax which cannot be used inside server-side controls (HTML elements with the </w:t>
+      </w:r>
+      <w:r>
+        <w:rPr>
+          <w:rStyle w:val="Code"/>
+        </w:rPr>
+        <w:t>runat="server"</w:t>
+      </w:r>
+      <w:r>
+        <w:t xml:space="preserve"> attribute). Hand-coding is required for those cases.</w:t>
+      </w:r>
+    </w:p>
+    <w:p>
+      <w:pPr>
         <w:pStyle w:val="Listennummer"/>
       </w:pPr>
       <w:r>
@@ -9065,19 +9144,25 @@
         <w:t>The TxEditor text key wizard dialog appears in the bottom right corner of the screen (configurable). It allows you to select the source file language (</w:t>
       </w:r>
       <w:r>
-        <w:t xml:space="preserve">C#/XAML; </w:t>
-      </w:r>
-      <w:r>
-        <w:t xml:space="preserve">selection is remembered but not automatically recognised) and to enter a new text key for the text you just selected. The selected text </w:t>
-      </w:r>
-      <w:r>
-        <w:t>from Visual St</w:t>
-      </w:r>
-      <w:r>
-        <w:t>u</w:t>
-      </w:r>
-      <w:r>
-        <w:t xml:space="preserve">dio </w:t>
+        <w:t>C#/XAML</w:t>
+      </w:r>
+      <w:r>
+        <w:t>/.aspx</w:t>
+      </w:r>
+      <w:r>
+        <w:t xml:space="preserve">; </w:t>
+      </w:r>
+      <w:r>
+        <w:t>selection is remembered but not aut</w:t>
+      </w:r>
+      <w:r>
+        <w:t>o</w:t>
+      </w:r>
+      <w:r>
+        <w:t xml:space="preserve">matically recognised) and to enter a new text key for the text you just selected. The selected text </w:t>
+      </w:r>
+      <w:r>
+        <w:t xml:space="preserve">from Visual Studio </w:t>
       </w:r>
       <w:r>
         <w:t>is set in the text field where you can further edit it to clean up any source remains. If the selected text is surrounded by double quotes, these are removed and backslash escape sequences are automat</w:t>
@@ -9114,25 +9199,77 @@
         <w:t xml:space="preserve">If the selected text already appears in an existing text key, </w:t>
       </w:r>
       <w:r>
-        <w:t xml:space="preserve">then instead </w:t>
-      </w:r>
-      <w:r>
-        <w:t xml:space="preserve">the text key is preset and </w:t>
-      </w:r>
-      <w:r>
-        <w:t xml:space="preserve">entirely </w:t>
-      </w:r>
-      <w:r>
-        <w:t>selected. Press the backspace or delete key to clear it and see the next suggested text key. Start typing something else to discard any key name suggestions and define your text key.</w:t>
+        <w:t xml:space="preserve">then </w:t>
+      </w:r>
+      <w:r>
+        <w:t>th</w:t>
+      </w:r>
+      <w:r>
+        <w:t>at</w:t>
+      </w:r>
+      <w:r>
+        <w:t xml:space="preserve"> text key is preset </w:t>
+      </w:r>
+      <w:r>
+        <w:t>instead</w:t>
+      </w:r>
+      <w:r>
+        <w:t xml:space="preserve">. </w:t>
+      </w:r>
+      <w:r>
+        <w:t>Above the new text key, a list box shows all other text keys with an exact match or similar texts, and the previously assigned text key, if any. Double-click on an item in the list to set its text key.</w:t>
+      </w:r>
+    </w:p>
+    <w:p>
+      <w:pPr>
+        <w:pStyle w:val="Listennummer"/>
+      </w:pPr>
+      <w:r>
+        <w:t xml:space="preserve">For XAML files, you have the option to set the selected text as </w:t>
+      </w:r>
+      <w:r>
+        <w:rPr>
+          <w:rStyle w:val="Code"/>
+        </w:rPr>
+        <w:t>Default</w:t>
+      </w:r>
+      <w:r>
+        <w:t xml:space="preserve"> attribute in the Tx binding so that you still see the original text at design time. Otherwise, the text key will be displayed instead.</w:t>
+      </w:r>
+    </w:p>
+    <w:p>
+      <w:pPr>
+        <w:pStyle w:val="Aufzhlungszeichen2"/>
+      </w:pPr>
+      <w:r>
+        <w:rPr>
+          <w:rStyle w:val="UI-Verweis"/>
+        </w:rPr>
+        <w:t>Note</w:t>
+      </w:r>
+      <w:r>
+        <w:rPr>
+          <w:rStyle w:val="UI-Verweis"/>
+        </w:rPr>
+        <w:t>:</w:t>
       </w:r>
       <w:r>
         <w:t xml:space="preserve"> </w:t>
       </w:r>
       <w:r>
-        <w:rPr>
-          <w:rStyle w:val="TODO"/>
-        </w:rPr>
-        <w:t>(TODO: Replace with list selection)</w:t>
+        <w:t>K</w:t>
+      </w:r>
+      <w:r>
+        <w:t>eeping a default text in the source code may leave old texts when they’re updated in the dictionary, which can confuse the reader.</w:t>
+      </w:r>
+      <w:r>
+        <w:t xml:space="preserve"> You may want to change these default texts in the XAML code to an abbreviated version to keep lots of controls readable in the designer, like for i</w:t>
+      </w:r>
+      <w:r>
+        <w:t>n</w:t>
+      </w:r>
+      <w:r>
+        <w:t>stance in a tool bar.</w:t>
       </w:r>
     </w:p>
     <w:p>
@@ -9140,19 +9277,23 @@
         <w:pStyle w:val="Listennummer"/>
       </w:pPr>
       <w:r>
-        <w:t xml:space="preserve">For XAML files, you have the option to set the selected text as </w:t>
-      </w:r>
-      <w:r>
-        <w:rPr>
-          <w:rStyle w:val="Code"/>
-        </w:rPr>
-        <w:t>Default</w:t>
-      </w:r>
-      <w:r>
-        <w:t xml:space="preserve"> attribute in the Tx binding so that you still see the original text at design time. Otherwise, the text key will be displayed instead.</w:t>
-      </w:r>
-      <w:r>
-        <w:t xml:space="preserve"> (Note that keeping a default text in the source code may leave old texts when they’re updated in the dictionary, which can confuse the reader.)</w:t>
+        <w:lastRenderedPageBreak/>
+        <w:t xml:space="preserve">Confirm the dialog by pressing the </w:t>
+      </w:r>
+      <w:r>
+        <w:rPr>
+          <w:rStyle w:val="UI-Verweis"/>
+        </w:rPr>
+        <w:t>Save text</w:t>
+      </w:r>
+      <w:r>
+        <w:t xml:space="preserve"> button or the Enter key (not in the translation text input field). The new text item is saved to the dictionary for the primary culture. No other cultures are su</w:t>
+      </w:r>
+      <w:r>
+        <w:t>p</w:t>
+      </w:r>
+      <w:r>
+        <w:t>ported in this workflow, you need to add translations afterwards back in TxEditor.</w:t>
       </w:r>
     </w:p>
     <w:p>
@@ -9160,49 +9301,60 @@
         <w:pStyle w:val="Listennummer"/>
       </w:pPr>
       <w:r>
-        <w:t xml:space="preserve">Confirm the dialog by pressing the </w:t>
+        <w:t xml:space="preserve">The required </w:t>
+      </w:r>
+      <w:r>
+        <w:t>source</w:t>
+      </w:r>
+      <w:r>
+        <w:t xml:space="preserve"> code is put back in the </w:t>
+      </w:r>
+      <w:r>
+        <w:t>file opened in Visual Studio</w:t>
+      </w:r>
+      <w:r>
+        <w:t xml:space="preserve">, replacing the text </w:t>
+      </w:r>
+      <w:r>
+        <w:t xml:space="preserve">that </w:t>
+      </w:r>
+      <w:r>
+        <w:t>you s</w:t>
+      </w:r>
+      <w:r>
+        <w:t>e</w:t>
+      </w:r>
+      <w:r>
+        <w:t xml:space="preserve">lected before. You can now modify the generated code to set the placeholder data or count value </w:t>
+      </w:r>
+      <w:r>
+        <w:t>as</w:t>
+      </w:r>
+      <w:r>
+        <w:t xml:space="preserve"> necessary.</w:t>
+      </w:r>
+    </w:p>
+    <w:p>
+      <w:pPr>
+        <w:pStyle w:val="Textkrper"/>
+      </w:pPr>
+      <w:r>
+        <w:t>Don</w:t>
+      </w:r>
+      <w:r>
+        <w:t>’</w:t>
+      </w:r>
+      <w:r>
+        <w:t xml:space="preserve">t forget to </w:t>
       </w:r>
       <w:r>
         <w:rPr>
           <w:rStyle w:val="UI-Verweis"/>
         </w:rPr>
-        <w:t>Save text</w:t>
-      </w:r>
-      <w:r>
-        <w:t xml:space="preserve"> button or the Enter key (not in the translation text input field). The new text item is saved to the dictionary for the primary culture. No other cultures are su</w:t>
-      </w:r>
-      <w:r>
-        <w:t>p</w:t>
-      </w:r>
-      <w:r>
-        <w:t>ported in this workflow, you need to add translations afterwards back in TxEditor.</w:t>
-      </w:r>
-    </w:p>
-    <w:p>
-      <w:pPr>
-        <w:pStyle w:val="Listennummer"/>
-      </w:pPr>
-      <w:r>
-        <w:lastRenderedPageBreak/>
-        <w:t xml:space="preserve">The required C# or XAML code is put back in the </w:t>
-      </w:r>
-      <w:r>
-        <w:t>file opened in Visual Studio</w:t>
-      </w:r>
-      <w:r>
-        <w:t xml:space="preserve">, replacing the text </w:t>
-      </w:r>
-      <w:r>
-        <w:t xml:space="preserve">that </w:t>
-      </w:r>
-      <w:r>
-        <w:t xml:space="preserve">you selected before. You can now modify the generated code to set the placeholder data or count value </w:t>
-      </w:r>
-      <w:r>
-        <w:t>as</w:t>
-      </w:r>
-      <w:r>
-        <w:t xml:space="preserve"> necessary.</w:t>
+        <w:t>save both</w:t>
+      </w:r>
+      <w:r>
+        <w:t>, your source code files and the dictionary, from time to time to avoid data loss in case anything goes wrong.</w:t>
       </w:r>
     </w:p>
     <w:p>
@@ -9210,55 +9362,32 @@
         <w:pStyle w:val="Textkrper"/>
       </w:pPr>
       <w:r>
-        <w:t>Don</w:t>
+        <w:t>Transferring the text between Visual Studio and the TxEditor wizard technically uses the Windows clipboard. You could press Ctrl+C and Ctrl+V yourself but TxEditor just does that for you to speed up the workflow. While the clipboard is used to transfer the s</w:t>
+      </w:r>
+      <w:r>
+        <w:t>e</w:t>
+      </w:r>
+      <w:r>
+        <w:t xml:space="preserve">lected text, it tries to backup and restore whatever was in the clipboard before that transfer. This only works for a handful of data formats, including most text formats, but do not expect the clipboard to contain </w:t>
+      </w:r>
+      <w:r>
+        <w:t xml:space="preserve">all </w:t>
+      </w:r>
+      <w:r>
+        <w:t>its original data after using the wizard.</w:t>
+      </w:r>
+    </w:p>
+    <w:p>
+      <w:pPr>
+        <w:pStyle w:val="Textkrper"/>
+      </w:pPr>
+      <w:r>
+        <w:t>Copying and pasting the selected text in Visual Studio by TxEditor works by sending generated keystrokes to the other window. This fails if Visual Studio runs in a higher isolation level than TxEditor. Also, the wizard hotkey won</w:t>
       </w:r>
       <w:r>
         <w:t>’</w:t>
       </w:r>
       <w:r>
-        <w:t xml:space="preserve">t forget to </w:t>
-      </w:r>
-      <w:r>
-        <w:rPr>
-          <w:rStyle w:val="UI-Verweis"/>
-        </w:rPr>
-        <w:t>save both</w:t>
-      </w:r>
-      <w:r>
-        <w:t>, your source code files and the dictionary, from time to time to avoid data loss in case anything goes wrong.</w:t>
-      </w:r>
-    </w:p>
-    <w:p>
-      <w:pPr>
-        <w:pStyle w:val="Textkrper"/>
-      </w:pPr>
-      <w:r>
-        <w:t>Transferring the text between Visual Studio and the TxEditor wizard technically uses the Windows clipboard. You could press Ctrl+C and Ctrl+V yourself – and you can still do so to use the wizard from other editors – but TxEditor just does that for you to speed up the workflow. While the clipboard is used to transfer the s</w:t>
-      </w:r>
-      <w:r>
-        <w:t>e</w:t>
-      </w:r>
-      <w:r>
-        <w:t xml:space="preserve">lected text, it tries to backup and restore whatever was in the clipboard before that transfer. This only works for a handful of data formats, including most text formats, but do not expect the clipboard to contain </w:t>
-      </w:r>
-      <w:r>
-        <w:t xml:space="preserve">all </w:t>
-      </w:r>
-      <w:r>
-        <w:t>its original data after using the wizard.</w:t>
-      </w:r>
-    </w:p>
-    <w:p>
-      <w:pPr>
-        <w:pStyle w:val="Textkrper"/>
-      </w:pPr>
-      <w:r>
-        <w:t>Copying and pasting the selected text in Visual Studio by TxEditor works by sending generated keystrokes to the other window. This fails if Visual Studio runs in a higher isolation level than TxEditor. Also, the wizard hotkey won</w:t>
-      </w:r>
-      <w:r>
-        <w:t>’</w:t>
-      </w:r>
-      <w:r>
         <w:t>t work from within Visual Studio in this situation. In the rare case that you started Visual Studio as administrator, you need to either start it as a regular user this time, or start TxEditor as administrator as well.</w:t>
       </w:r>
     </w:p>
@@ -9266,7 +9395,7 @@
       <w:pPr>
         <w:pStyle w:val="berschrift1"/>
       </w:pPr>
-      <w:bookmarkStart w:id="41" w:name="_Toc391217167"/>
+      <w:bookmarkStart w:id="41" w:name="_Toc391399603"/>
       <w:r>
         <w:lastRenderedPageBreak/>
         <w:t>Advanced topics</w:t>
@@ -9277,7 +9406,7 @@
       <w:pPr>
         <w:pStyle w:val="berschrift2"/>
       </w:pPr>
-      <w:bookmarkStart w:id="42" w:name="_Toc391217168"/>
+      <w:bookmarkStart w:id="42" w:name="_Toc391399604"/>
       <w:r>
         <w:t>Multithreading</w:t>
       </w:r>
@@ -9330,7 +9459,7 @@
       <w:pPr>
         <w:pStyle w:val="berschrift2"/>
       </w:pPr>
-      <w:bookmarkStart w:id="43" w:name="_Toc391217169"/>
+      <w:bookmarkStart w:id="43" w:name="_Toc391399605"/>
       <w:r>
         <w:t>Logging</w:t>
       </w:r>
@@ -9482,20 +9611,26 @@
         <w:t>Tx</w:t>
       </w:r>
       <w:r>
-        <w:t xml:space="preserve"> class. That means that they are evaluated before any other application code is executed and changes to these variables from the applic</w:t>
-      </w:r>
-      <w:r>
-        <w:t>a</w:t>
-      </w:r>
-      <w:r>
-        <w:t>tion itself will only be considered the next time the application starts.</w:t>
+        <w:t xml:space="preserve"> class. That means that they </w:t>
+      </w:r>
+      <w:r>
+        <w:t>may be</w:t>
+      </w:r>
+      <w:r>
+        <w:t xml:space="preserve"> evaluated before any other application code is executed and changes to these variables from the a</w:t>
+      </w:r>
+      <w:r>
+        <w:t>p</w:t>
+      </w:r>
+      <w:r>
+        <w:t>plication itself will only be considered the next time the application starts.</w:t>
       </w:r>
     </w:p>
     <w:p>
       <w:pPr>
         <w:pStyle w:val="berschrift1"/>
       </w:pPr>
-      <w:bookmarkStart w:id="44" w:name="_Toc391217170"/>
+      <w:bookmarkStart w:id="44" w:name="_Toc391399606"/>
       <w:r>
         <w:lastRenderedPageBreak/>
         <w:t>Text key best practices</w:t>
@@ -9514,7 +9649,7 @@
       <w:pPr>
         <w:pStyle w:val="berschrift2"/>
       </w:pPr>
-      <w:bookmarkStart w:id="45" w:name="_Toc391217171"/>
+      <w:bookmarkStart w:id="45" w:name="_Toc391399607"/>
       <w:r>
         <w:t>Structure</w:t>
       </w:r>
@@ -9829,7 +9964,7 @@
       <w:pPr>
         <w:pStyle w:val="berschrift2"/>
       </w:pPr>
-      <w:bookmarkStart w:id="46" w:name="_Toc391217172"/>
+      <w:bookmarkStart w:id="46" w:name="_Toc391399608"/>
       <w:r>
         <w:lastRenderedPageBreak/>
         <w:t>Naming text keys</w:t>
@@ -10309,21 +10444,11 @@
         <w:tab w:val="right" w:pos="9639"/>
       </w:tabs>
     </w:pPr>
-    <w:r>
-      <w:fldChar w:fldCharType="begin"/>
-    </w:r>
-    <w:r>
-      <w:instrText xml:space="preserve"> TITLE   \* MERGEFORMAT </w:instrText>
-    </w:r>
-    <w:r>
-      <w:fldChar w:fldCharType="separate"/>
-    </w:r>
-    <w:r>
-      <w:t>Tx Translation &amp; Localisation for .NET and WPF</w:t>
-    </w:r>
-    <w:r>
-      <w:fldChar w:fldCharType="end"/>
-    </w:r>
+    <w:fldSimple w:instr=" TITLE   \* MERGEFORMAT ">
+      <w:r>
+        <w:t>Tx Translation &amp; Localisation for .NET and WPF</w:t>
+      </w:r>
+    </w:fldSimple>
     <w:r>
       <w:tab/>
     </w:r>
@@ -10345,48 +10470,22 @@
         <w:tab w:val="right" w:pos="9639"/>
       </w:tabs>
     </w:pPr>
-    <w:r>
-      <w:fldChar w:fldCharType="begin"/>
-    </w:r>
-    <w:r>
-      <w:instrText xml:space="preserve"> TITLE   \* MERGEFORMAT </w:instrText>
-    </w:r>
-    <w:r>
-      <w:fldChar w:fldCharType="separate"/>
-    </w:r>
-    <w:r>
-      <w:t>Tx Translation &amp; Localisation for .NET and WPF</w:t>
-    </w:r>
-    <w:r>
-      <w:fldChar w:fldCharType="end"/>
-    </w:r>
+    <w:fldSimple w:instr=" TITLE   \* MERGEFORMAT ">
+      <w:r>
+        <w:t>Tx Translation &amp; Localisation for .NET and WPF</w:t>
+      </w:r>
+    </w:fldSimple>
     <w:r>
       <w:tab/>
     </w:r>
-    <w:r>
-      <w:fldChar w:fldCharType="begin"/>
-    </w:r>
-    <w:r>
-      <w:instrText xml:space="preserve"> STYLEREF  "Ü</w:instrText>
-    </w:r>
-    <w:r>
-      <w:instrText xml:space="preserve">berschrift 1" \l  \* MERGEFORMAT </w:instrText>
-    </w:r>
-    <w:r>
-      <w:fldChar w:fldCharType="separate"/>
-    </w:r>
-    <w:r>
-      <w:rPr>
-        <w:noProof/>
-      </w:rPr>
-      <w:t>Text key best practices</w:t>
-    </w:r>
-    <w:r>
-      <w:rPr>
-        <w:noProof/>
-      </w:rPr>
-      <w:fldChar w:fldCharType="end"/>
-    </w:r>
+    <w:fldSimple w:instr=" STYLEREF  &quot;Überschrift 1&quot; \l  \* MERGEFORMAT ">
+      <w:r>
+        <w:rPr>
+          <w:noProof/>
+        </w:rPr>
+        <w:t>Text key best practices</w:t>
+      </w:r>
+    </w:fldSimple>
     <w:r>
       <w:tab/>
     </w:r>
@@ -14982,7 +15081,7 @@
 </file>
 
 <file path=customXml/itemProps1.xml><?xml version="1.0" encoding="utf-8"?>
-<ds:datastoreItem xmlns:ds="http://schemas.openxmlformats.org/officeDocument/2006/customXml" ds:itemID="{17C09260-69B0-4B6C-85BA-3137DCC81A5E}">
+<ds:datastoreItem xmlns:ds="http://schemas.openxmlformats.org/officeDocument/2006/customXml" ds:itemID="{766FF08B-B2BB-49F8-A011-67A3D7C8C52A}">
   <ds:schemaRefs>
     <ds:schemaRef ds:uri="http://schemas.openxmlformats.org/officeDocument/2006/bibliography"/>
   </ds:schemaRefs>

</xml_diff>

<commit_message>
Documentation: System keys, minor updates (docx only)
Fix: File is marked modified after import
</commit_message>
<xml_diff>
--- a/Tx Documentation.docx
+++ b/Tx Documentation.docx
@@ -6,6 +6,7 @@
       <w:pPr>
         <w:jc w:val="center"/>
       </w:pPr>
+      <w:bookmarkStart w:id="0" w:name="_GoBack"/>
     </w:p>
     <w:p>
       <w:pPr>
@@ -229,10 +230,11 @@
         <w:t>-</w:t>
       </w:r>
       <w:r>
-        <w:t>02</w:t>
-      </w:r>
-      <w:bookmarkStart w:id="0" w:name="_GoBack"/>
-      <w:bookmarkEnd w:id="0"/>
+        <w:t>0</w:t>
+      </w:r>
+      <w:r>
+        <w:t>3</w:t>
+      </w:r>
       <w:r>
         <w:t xml:space="preserve"> [DRAFT VERSION]</w:t>
       </w:r>
@@ -316,7 +318,7 @@
       <w:r>
         <w:fldChar w:fldCharType="separate"/>
       </w:r>
-      <w:hyperlink w:anchor="_Toc402554021" w:history="1">
+      <w:hyperlink w:anchor="_Toc402817388" w:history="1">
         <w:r>
           <w:rPr>
             <w:rStyle w:val="Hyperlink"/>
@@ -360,7 +362,7 @@
             <w:noProof/>
             <w:webHidden/>
           </w:rPr>
-          <w:instrText xml:space="preserve"> PAGEREF _Toc402554021 \h </w:instrText>
+          <w:instrText xml:space="preserve"> PAGEREF _Toc402817388 \h </w:instrText>
         </w:r>
         <w:r>
           <w:rPr>
@@ -406,7 +408,7 @@
           <w:lang w:val="de-DE"/>
         </w:rPr>
       </w:pPr>
-      <w:hyperlink w:anchor="_Toc402554022" w:history="1">
+      <w:hyperlink w:anchor="_Toc402817389" w:history="1">
         <w:r>
           <w:rPr>
             <w:rStyle w:val="Hyperlink"/>
@@ -450,7 +452,7 @@
             <w:noProof/>
             <w:webHidden/>
           </w:rPr>
-          <w:instrText xml:space="preserve"> PAGEREF _Toc402554022 \h </w:instrText>
+          <w:instrText xml:space="preserve"> PAGEREF _Toc402817389 \h </w:instrText>
         </w:r>
         <w:r>
           <w:rPr>
@@ -496,7 +498,7 @@
           <w:lang w:val="de-DE"/>
         </w:rPr>
       </w:pPr>
-      <w:hyperlink w:anchor="_Toc402554023" w:history="1">
+      <w:hyperlink w:anchor="_Toc402817390" w:history="1">
         <w:r>
           <w:rPr>
             <w:rStyle w:val="Hyperlink"/>
@@ -540,7 +542,7 @@
             <w:noProof/>
             <w:webHidden/>
           </w:rPr>
-          <w:instrText xml:space="preserve"> PAGEREF _Toc402554023 \h </w:instrText>
+          <w:instrText xml:space="preserve"> PAGEREF _Toc402817390 \h </w:instrText>
         </w:r>
         <w:r>
           <w:rPr>
@@ -582,7 +584,7 @@
           <w:lang w:val="de-DE"/>
         </w:rPr>
       </w:pPr>
-      <w:hyperlink w:anchor="_Toc402554024" w:history="1">
+      <w:hyperlink w:anchor="_Toc402817391" w:history="1">
         <w:r>
           <w:rPr>
             <w:rStyle w:val="Hyperlink"/>
@@ -626,7 +628,7 @@
             <w:noProof/>
             <w:webHidden/>
           </w:rPr>
-          <w:instrText xml:space="preserve"> PAGEREF _Toc402554024 \h </w:instrText>
+          <w:instrText xml:space="preserve"> PAGEREF _Toc402817391 \h </w:instrText>
         </w:r>
         <w:r>
           <w:rPr>
@@ -672,7 +674,7 @@
           <w:lang w:val="de-DE"/>
         </w:rPr>
       </w:pPr>
-      <w:hyperlink w:anchor="_Toc402554025" w:history="1">
+      <w:hyperlink w:anchor="_Toc402817392" w:history="1">
         <w:r>
           <w:rPr>
             <w:rStyle w:val="Hyperlink"/>
@@ -695,7 +697,7 @@
             <w:rStyle w:val="Hyperlink"/>
             <w:noProof/>
           </w:rPr>
-          <w:t>From C# (or any similar language)</w:t>
+          <w:t>From C# (or any other programming language)</w:t>
         </w:r>
         <w:r>
           <w:rPr>
@@ -716,7 +718,7 @@
             <w:noProof/>
             <w:webHidden/>
           </w:rPr>
-          <w:instrText xml:space="preserve"> PAGEREF _Toc402554025 \h </w:instrText>
+          <w:instrText xml:space="preserve"> PAGEREF _Toc402817392 \h </w:instrText>
         </w:r>
         <w:r>
           <w:rPr>
@@ -762,7 +764,7 @@
           <w:lang w:val="de-DE"/>
         </w:rPr>
       </w:pPr>
-      <w:hyperlink w:anchor="_Toc402554026" w:history="1">
+      <w:hyperlink w:anchor="_Toc402817393" w:history="1">
         <w:r>
           <w:rPr>
             <w:rStyle w:val="Hyperlink"/>
@@ -806,7 +808,7 @@
             <w:noProof/>
             <w:webHidden/>
           </w:rPr>
-          <w:instrText xml:space="preserve"> PAGEREF _Toc402554026 \h </w:instrText>
+          <w:instrText xml:space="preserve"> PAGEREF _Toc402817393 \h </w:instrText>
         </w:r>
         <w:r>
           <w:rPr>
@@ -852,7 +854,7 @@
           <w:lang w:val="de-DE"/>
         </w:rPr>
       </w:pPr>
-      <w:hyperlink w:anchor="_Toc402554027" w:history="1">
+      <w:hyperlink w:anchor="_Toc402817394" w:history="1">
         <w:r>
           <w:rPr>
             <w:rStyle w:val="Hyperlink"/>
@@ -896,7 +898,7 @@
             <w:noProof/>
             <w:webHidden/>
           </w:rPr>
-          <w:instrText xml:space="preserve"> PAGEREF _Toc402554027 \h </w:instrText>
+          <w:instrText xml:space="preserve"> PAGEREF _Toc402817394 \h </w:instrText>
         </w:r>
         <w:r>
           <w:rPr>
@@ -942,7 +944,7 @@
           <w:lang w:val="de-DE"/>
         </w:rPr>
       </w:pPr>
-      <w:hyperlink w:anchor="_Toc402554028" w:history="1">
+      <w:hyperlink w:anchor="_Toc402817395" w:history="1">
         <w:r>
           <w:rPr>
             <w:rStyle w:val="Hyperlink"/>
@@ -986,7 +988,7 @@
             <w:noProof/>
             <w:webHidden/>
           </w:rPr>
-          <w:instrText xml:space="preserve"> PAGEREF _Toc402554028 \h </w:instrText>
+          <w:instrText xml:space="preserve"> PAGEREF _Toc402817395 \h </w:instrText>
         </w:r>
         <w:r>
           <w:rPr>
@@ -1032,7 +1034,7 @@
           <w:lang w:val="de-DE"/>
         </w:rPr>
       </w:pPr>
-      <w:hyperlink w:anchor="_Toc402554029" w:history="1">
+      <w:hyperlink w:anchor="_Toc402817396" w:history="1">
         <w:r>
           <w:rPr>
             <w:rStyle w:val="Hyperlink"/>
@@ -1076,7 +1078,7 @@
             <w:noProof/>
             <w:webHidden/>
           </w:rPr>
-          <w:instrText xml:space="preserve"> PAGEREF _Toc402554029 \h </w:instrText>
+          <w:instrText xml:space="preserve"> PAGEREF _Toc402817396 \h </w:instrText>
         </w:r>
         <w:r>
           <w:rPr>
@@ -1122,7 +1124,7 @@
           <w:lang w:val="de-DE"/>
         </w:rPr>
       </w:pPr>
-      <w:hyperlink w:anchor="_Toc402554030" w:history="1">
+      <w:hyperlink w:anchor="_Toc402817397" w:history="1">
         <w:r>
           <w:rPr>
             <w:rStyle w:val="Hyperlink"/>
@@ -1166,7 +1168,7 @@
             <w:noProof/>
             <w:webHidden/>
           </w:rPr>
-          <w:instrText xml:space="preserve"> PAGEREF _Toc402554030 \h </w:instrText>
+          <w:instrText xml:space="preserve"> PAGEREF _Toc402817397 \h </w:instrText>
         </w:r>
         <w:r>
           <w:rPr>
@@ -1212,7 +1214,7 @@
           <w:lang w:val="de-DE"/>
         </w:rPr>
       </w:pPr>
-      <w:hyperlink w:anchor="_Toc402554031" w:history="1">
+      <w:hyperlink w:anchor="_Toc402817398" w:history="1">
         <w:r>
           <w:rPr>
             <w:rStyle w:val="Hyperlink"/>
@@ -1256,7 +1258,7 @@
             <w:noProof/>
             <w:webHidden/>
           </w:rPr>
-          <w:instrText xml:space="preserve"> PAGEREF _Toc402554031 \h </w:instrText>
+          <w:instrText xml:space="preserve"> PAGEREF _Toc402817398 \h </w:instrText>
         </w:r>
         <w:r>
           <w:rPr>
@@ -1302,7 +1304,7 @@
           <w:lang w:val="de-DE"/>
         </w:rPr>
       </w:pPr>
-      <w:hyperlink w:anchor="_Toc402554032" w:history="1">
+      <w:hyperlink w:anchor="_Toc402817399" w:history="1">
         <w:r>
           <w:rPr>
             <w:rStyle w:val="Hyperlink"/>
@@ -1346,7 +1348,7 @@
             <w:noProof/>
             <w:webHidden/>
           </w:rPr>
-          <w:instrText xml:space="preserve"> PAGEREF _Toc402554032 \h </w:instrText>
+          <w:instrText xml:space="preserve"> PAGEREF _Toc402817399 \h </w:instrText>
         </w:r>
         <w:r>
           <w:rPr>
@@ -1392,7 +1394,7 @@
           <w:lang w:val="de-DE"/>
         </w:rPr>
       </w:pPr>
-      <w:hyperlink w:anchor="_Toc402554033" w:history="1">
+      <w:hyperlink w:anchor="_Toc402817400" w:history="1">
         <w:r>
           <w:rPr>
             <w:rStyle w:val="Hyperlink"/>
@@ -1436,7 +1438,7 @@
             <w:noProof/>
             <w:webHidden/>
           </w:rPr>
-          <w:instrText xml:space="preserve"> PAGEREF _Toc402554033 \h </w:instrText>
+          <w:instrText xml:space="preserve"> PAGEREF _Toc402817400 \h </w:instrText>
         </w:r>
         <w:r>
           <w:rPr>
@@ -1482,7 +1484,7 @@
           <w:lang w:val="de-DE"/>
         </w:rPr>
       </w:pPr>
-      <w:hyperlink w:anchor="_Toc402554034" w:history="1">
+      <w:hyperlink w:anchor="_Toc402817401" w:history="1">
         <w:r>
           <w:rPr>
             <w:rStyle w:val="Hyperlink"/>
@@ -1526,7 +1528,7 @@
             <w:noProof/>
             <w:webHidden/>
           </w:rPr>
-          <w:instrText xml:space="preserve"> PAGEREF _Toc402554034 \h </w:instrText>
+          <w:instrText xml:space="preserve"> PAGEREF _Toc402817401 \h </w:instrText>
         </w:r>
         <w:r>
           <w:rPr>
@@ -1572,7 +1574,7 @@
           <w:lang w:val="de-DE"/>
         </w:rPr>
       </w:pPr>
-      <w:hyperlink w:anchor="_Toc402554035" w:history="1">
+      <w:hyperlink w:anchor="_Toc402817402" w:history="1">
         <w:r>
           <w:rPr>
             <w:rStyle w:val="Hyperlink"/>
@@ -1616,7 +1618,7 @@
             <w:noProof/>
             <w:webHidden/>
           </w:rPr>
-          <w:instrText xml:space="preserve"> PAGEREF _Toc402554035 \h </w:instrText>
+          <w:instrText xml:space="preserve"> PAGEREF _Toc402817402 \h </w:instrText>
         </w:r>
         <w:r>
           <w:rPr>
@@ -1662,7 +1664,7 @@
           <w:lang w:val="de-DE"/>
         </w:rPr>
       </w:pPr>
-      <w:hyperlink w:anchor="_Toc402554036" w:history="1">
+      <w:hyperlink w:anchor="_Toc402817403" w:history="1">
         <w:r>
           <w:rPr>
             <w:rStyle w:val="Hyperlink"/>
@@ -1706,7 +1708,7 @@
             <w:noProof/>
             <w:webHidden/>
           </w:rPr>
-          <w:instrText xml:space="preserve"> PAGEREF _Toc402554036 \h </w:instrText>
+          <w:instrText xml:space="preserve"> PAGEREF _Toc402817403 \h </w:instrText>
         </w:r>
         <w:r>
           <w:rPr>
@@ -1752,7 +1754,7 @@
           <w:lang w:val="de-DE"/>
         </w:rPr>
       </w:pPr>
-      <w:hyperlink w:anchor="_Toc402554037" w:history="1">
+      <w:hyperlink w:anchor="_Toc402817404" w:history="1">
         <w:r>
           <w:rPr>
             <w:rStyle w:val="Hyperlink"/>
@@ -1796,7 +1798,7 @@
             <w:noProof/>
             <w:webHidden/>
           </w:rPr>
-          <w:instrText xml:space="preserve"> PAGEREF _Toc402554037 \h </w:instrText>
+          <w:instrText xml:space="preserve"> PAGEREF _Toc402817404 \h </w:instrText>
         </w:r>
         <w:r>
           <w:rPr>
@@ -1842,7 +1844,7 @@
           <w:lang w:val="de-DE"/>
         </w:rPr>
       </w:pPr>
-      <w:hyperlink w:anchor="_Toc402554038" w:history="1">
+      <w:hyperlink w:anchor="_Toc402817405" w:history="1">
         <w:r>
           <w:rPr>
             <w:rStyle w:val="Hyperlink"/>
@@ -1886,7 +1888,7 @@
             <w:noProof/>
             <w:webHidden/>
           </w:rPr>
-          <w:instrText xml:space="preserve"> PAGEREF _Toc402554038 \h </w:instrText>
+          <w:instrText xml:space="preserve"> PAGEREF _Toc402817405 \h </w:instrText>
         </w:r>
         <w:r>
           <w:rPr>
@@ -1928,7 +1930,7 @@
           <w:lang w:val="de-DE"/>
         </w:rPr>
       </w:pPr>
-      <w:hyperlink w:anchor="_Toc402554039" w:history="1">
+      <w:hyperlink w:anchor="_Toc402817406" w:history="1">
         <w:r>
           <w:rPr>
             <w:rStyle w:val="Hyperlink"/>
@@ -1972,7 +1974,7 @@
             <w:noProof/>
             <w:webHidden/>
           </w:rPr>
-          <w:instrText xml:space="preserve"> PAGEREF _Toc402554039 \h </w:instrText>
+          <w:instrText xml:space="preserve"> PAGEREF _Toc402817406 \h </w:instrText>
         </w:r>
         <w:r>
           <w:rPr>
@@ -2018,7 +2020,7 @@
           <w:lang w:val="de-DE"/>
         </w:rPr>
       </w:pPr>
-      <w:hyperlink w:anchor="_Toc402554040" w:history="1">
+      <w:hyperlink w:anchor="_Toc402817407" w:history="1">
         <w:r>
           <w:rPr>
             <w:rStyle w:val="Hyperlink"/>
@@ -2062,7 +2064,7 @@
             <w:noProof/>
             <w:webHidden/>
           </w:rPr>
-          <w:instrText xml:space="preserve"> PAGEREF _Toc402554040 \h </w:instrText>
+          <w:instrText xml:space="preserve"> PAGEREF _Toc402817407 \h </w:instrText>
         </w:r>
         <w:r>
           <w:rPr>
@@ -2108,7 +2110,7 @@
           <w:lang w:val="de-DE"/>
         </w:rPr>
       </w:pPr>
-      <w:hyperlink w:anchor="_Toc402554041" w:history="1">
+      <w:hyperlink w:anchor="_Toc402817408" w:history="1">
         <w:r>
           <w:rPr>
             <w:rStyle w:val="Hyperlink"/>
@@ -2152,7 +2154,7 @@
             <w:noProof/>
             <w:webHidden/>
           </w:rPr>
-          <w:instrText xml:space="preserve"> PAGEREF _Toc402554041 \h </w:instrText>
+          <w:instrText xml:space="preserve"> PAGEREF _Toc402817408 \h </w:instrText>
         </w:r>
         <w:r>
           <w:rPr>
@@ -2173,6 +2175,96 @@
             <w:webHidden/>
           </w:rPr>
           <w:t>13</w:t>
+        </w:r>
+        <w:r>
+          <w:rPr>
+            <w:noProof/>
+            <w:webHidden/>
+          </w:rPr>
+          <w:fldChar w:fldCharType="end"/>
+        </w:r>
+      </w:hyperlink>
+    </w:p>
+    <w:p>
+      <w:pPr>
+        <w:pStyle w:val="Verzeichnis3"/>
+        <w:tabs>
+          <w:tab w:val="left" w:pos="1320"/>
+          <w:tab w:val="right" w:pos="9628"/>
+        </w:tabs>
+        <w:rPr>
+          <w:rFonts w:asciiTheme="minorHAnsi" w:eastAsiaTheme="minorEastAsia" w:hAnsiTheme="minorHAnsi" w:cstheme="minorBidi"/>
+          <w:noProof/>
+          <w:sz w:val="22"/>
+          <w:szCs w:val="22"/>
+          <w:lang w:val="de-DE"/>
+        </w:rPr>
+      </w:pPr>
+      <w:hyperlink w:anchor="_Toc402817409" w:history="1">
+        <w:r>
+          <w:rPr>
+            <w:rStyle w:val="Hyperlink"/>
+            <w:noProof/>
+          </w:rPr>
+          <w:t>3.2.1.</w:t>
+        </w:r>
+        <w:r>
+          <w:rPr>
+            <w:rFonts w:asciiTheme="minorHAnsi" w:eastAsiaTheme="minorEastAsia" w:hAnsiTheme="minorHAnsi" w:cstheme="minorBidi"/>
+            <w:noProof/>
+            <w:sz w:val="22"/>
+            <w:szCs w:val="22"/>
+            <w:lang w:val="de-DE"/>
+          </w:rPr>
+          <w:tab/>
+        </w:r>
+        <w:r>
+          <w:rPr>
+            <w:rStyle w:val="Hyperlink"/>
+            <w:noProof/>
+          </w:rPr>
+          <w:t>Date and time formats window</w:t>
+        </w:r>
+        <w:r>
+          <w:rPr>
+            <w:noProof/>
+            <w:webHidden/>
+          </w:rPr>
+          <w:tab/>
+        </w:r>
+        <w:r>
+          <w:rPr>
+            <w:noProof/>
+            <w:webHidden/>
+          </w:rPr>
+          <w:fldChar w:fldCharType="begin"/>
+        </w:r>
+        <w:r>
+          <w:rPr>
+            <w:noProof/>
+            <w:webHidden/>
+          </w:rPr>
+          <w:instrText xml:space="preserve"> PAGEREF _Toc402817409 \h </w:instrText>
+        </w:r>
+        <w:r>
+          <w:rPr>
+            <w:noProof/>
+            <w:webHidden/>
+          </w:rPr>
+        </w:r>
+        <w:r>
+          <w:rPr>
+            <w:noProof/>
+            <w:webHidden/>
+          </w:rPr>
+          <w:fldChar w:fldCharType="separate"/>
+        </w:r>
+        <w:r>
+          <w:rPr>
+            <w:noProof/>
+            <w:webHidden/>
+          </w:rPr>
+          <w:t>14</w:t>
         </w:r>
         <w:r>
           <w:rPr>
@@ -2198,7 +2290,7 @@
           <w:lang w:val="de-DE"/>
         </w:rPr>
       </w:pPr>
-      <w:hyperlink w:anchor="_Toc402554042" w:history="1">
+      <w:hyperlink w:anchor="_Toc402817410" w:history="1">
         <w:r>
           <w:rPr>
             <w:rStyle w:val="Hyperlink"/>
@@ -2242,7 +2334,7 @@
             <w:noProof/>
             <w:webHidden/>
           </w:rPr>
-          <w:instrText xml:space="preserve"> PAGEREF _Toc402554042 \h </w:instrText>
+          <w:instrText xml:space="preserve"> PAGEREF _Toc402817410 \h </w:instrText>
         </w:r>
         <w:r>
           <w:rPr>
@@ -2288,7 +2380,7 @@
           <w:lang w:val="de-DE"/>
         </w:rPr>
       </w:pPr>
-      <w:hyperlink w:anchor="_Toc402554043" w:history="1">
+      <w:hyperlink w:anchor="_Toc402817411" w:history="1">
         <w:r>
           <w:rPr>
             <w:rStyle w:val="Hyperlink"/>
@@ -2332,7 +2424,7 @@
             <w:noProof/>
             <w:webHidden/>
           </w:rPr>
-          <w:instrText xml:space="preserve"> PAGEREF _Toc402554043 \h </w:instrText>
+          <w:instrText xml:space="preserve"> PAGEREF _Toc402817411 \h </w:instrText>
         </w:r>
         <w:r>
           <w:rPr>
@@ -2378,7 +2470,7 @@
           <w:lang w:val="de-DE"/>
         </w:rPr>
       </w:pPr>
-      <w:hyperlink w:anchor="_Toc402554044" w:history="1">
+      <w:hyperlink w:anchor="_Toc402817412" w:history="1">
         <w:r>
           <w:rPr>
             <w:rStyle w:val="Hyperlink"/>
@@ -2422,7 +2514,7 @@
             <w:noProof/>
             <w:webHidden/>
           </w:rPr>
-          <w:instrText xml:space="preserve"> PAGEREF _Toc402554044 \h </w:instrText>
+          <w:instrText xml:space="preserve"> PAGEREF _Toc402817412 \h </w:instrText>
         </w:r>
         <w:r>
           <w:rPr>
@@ -2468,7 +2560,7 @@
           <w:lang w:val="de-DE"/>
         </w:rPr>
       </w:pPr>
-      <w:hyperlink w:anchor="_Toc402554045" w:history="1">
+      <w:hyperlink w:anchor="_Toc402817413" w:history="1">
         <w:r>
           <w:rPr>
             <w:rStyle w:val="Hyperlink"/>
@@ -2512,7 +2604,7 @@
             <w:noProof/>
             <w:webHidden/>
           </w:rPr>
-          <w:instrText xml:space="preserve"> PAGEREF _Toc402554045 \h </w:instrText>
+          <w:instrText xml:space="preserve"> PAGEREF _Toc402817413 \h </w:instrText>
         </w:r>
         <w:r>
           <w:rPr>
@@ -2532,7 +2624,7 @@
             <w:noProof/>
             <w:webHidden/>
           </w:rPr>
-          <w:t>15</w:t>
+          <w:t>16</w:t>
         </w:r>
         <w:r>
           <w:rPr>
@@ -2558,7 +2650,7 @@
           <w:lang w:val="de-DE"/>
         </w:rPr>
       </w:pPr>
-      <w:hyperlink w:anchor="_Toc402554046" w:history="1">
+      <w:hyperlink w:anchor="_Toc402817414" w:history="1">
         <w:r>
           <w:rPr>
             <w:rStyle w:val="Hyperlink"/>
@@ -2602,7 +2694,7 @@
             <w:noProof/>
             <w:webHidden/>
           </w:rPr>
-          <w:instrText xml:space="preserve"> PAGEREF _Toc402554046 \h </w:instrText>
+          <w:instrText xml:space="preserve"> PAGEREF _Toc402817414 \h </w:instrText>
         </w:r>
         <w:r>
           <w:rPr>
@@ -2648,7 +2740,7 @@
           <w:lang w:val="de-DE"/>
         </w:rPr>
       </w:pPr>
-      <w:hyperlink w:anchor="_Toc402554047" w:history="1">
+      <w:hyperlink w:anchor="_Toc402817415" w:history="1">
         <w:r>
           <w:rPr>
             <w:rStyle w:val="Hyperlink"/>
@@ -2692,7 +2784,7 @@
             <w:noProof/>
             <w:webHidden/>
           </w:rPr>
-          <w:instrText xml:space="preserve"> PAGEREF _Toc402554047 \h </w:instrText>
+          <w:instrText xml:space="preserve"> PAGEREF _Toc402817415 \h </w:instrText>
         </w:r>
         <w:r>
           <w:rPr>
@@ -2738,7 +2830,7 @@
           <w:lang w:val="de-DE"/>
         </w:rPr>
       </w:pPr>
-      <w:hyperlink w:anchor="_Toc402554048" w:history="1">
+      <w:hyperlink w:anchor="_Toc402817416" w:history="1">
         <w:r>
           <w:rPr>
             <w:rStyle w:val="Hyperlink"/>
@@ -2782,7 +2874,7 @@
             <w:noProof/>
             <w:webHidden/>
           </w:rPr>
-          <w:instrText xml:space="preserve"> PAGEREF _Toc402554048 \h </w:instrText>
+          <w:instrText xml:space="preserve"> PAGEREF _Toc402817416 \h </w:instrText>
         </w:r>
         <w:r>
           <w:rPr>
@@ -2828,7 +2920,7 @@
           <w:lang w:val="de-DE"/>
         </w:rPr>
       </w:pPr>
-      <w:hyperlink w:anchor="_Toc402554049" w:history="1">
+      <w:hyperlink w:anchor="_Toc402817417" w:history="1">
         <w:r>
           <w:rPr>
             <w:rStyle w:val="Hyperlink"/>
@@ -2872,7 +2964,7 @@
             <w:noProof/>
             <w:webHidden/>
           </w:rPr>
-          <w:instrText xml:space="preserve"> PAGEREF _Toc402554049 \h </w:instrText>
+          <w:instrText xml:space="preserve"> PAGEREF _Toc402817417 \h </w:instrText>
         </w:r>
         <w:r>
           <w:rPr>
@@ -2918,7 +3010,7 @@
           <w:lang w:val="de-DE"/>
         </w:rPr>
       </w:pPr>
-      <w:hyperlink w:anchor="_Toc402554050" w:history="1">
+      <w:hyperlink w:anchor="_Toc402817418" w:history="1">
         <w:r>
           <w:rPr>
             <w:rStyle w:val="Hyperlink"/>
@@ -2962,7 +3054,7 @@
             <w:noProof/>
             <w:webHidden/>
           </w:rPr>
-          <w:instrText xml:space="preserve"> PAGEREF _Toc402554050 \h </w:instrText>
+          <w:instrText xml:space="preserve"> PAGEREF _Toc402817418 \h </w:instrText>
         </w:r>
         <w:r>
           <w:rPr>
@@ -3008,7 +3100,7 @@
           <w:lang w:val="de-DE"/>
         </w:rPr>
       </w:pPr>
-      <w:hyperlink w:anchor="_Toc402554051" w:history="1">
+      <w:hyperlink w:anchor="_Toc402817419" w:history="1">
         <w:r>
           <w:rPr>
             <w:rStyle w:val="Hyperlink"/>
@@ -3052,7 +3144,7 @@
             <w:noProof/>
             <w:webHidden/>
           </w:rPr>
-          <w:instrText xml:space="preserve"> PAGEREF _Toc402554051 \h </w:instrText>
+          <w:instrText xml:space="preserve"> PAGEREF _Toc402817419 \h </w:instrText>
         </w:r>
         <w:r>
           <w:rPr>
@@ -3098,7 +3190,7 @@
           <w:lang w:val="de-DE"/>
         </w:rPr>
       </w:pPr>
-      <w:hyperlink w:anchor="_Toc402554052" w:history="1">
+      <w:hyperlink w:anchor="_Toc402817420" w:history="1">
         <w:r>
           <w:rPr>
             <w:rStyle w:val="Hyperlink"/>
@@ -3142,7 +3234,7 @@
             <w:noProof/>
             <w:webHidden/>
           </w:rPr>
-          <w:instrText xml:space="preserve"> PAGEREF _Toc402554052 \h </w:instrText>
+          <w:instrText xml:space="preserve"> PAGEREF _Toc402817420 \h </w:instrText>
         </w:r>
         <w:r>
           <w:rPr>
@@ -3162,7 +3254,7 @@
             <w:noProof/>
             <w:webHidden/>
           </w:rPr>
-          <w:t>17</w:t>
+          <w:t>18</w:t>
         </w:r>
         <w:r>
           <w:rPr>
@@ -3188,7 +3280,7 @@
           <w:lang w:val="de-DE"/>
         </w:rPr>
       </w:pPr>
-      <w:hyperlink w:anchor="_Toc402554053" w:history="1">
+      <w:hyperlink w:anchor="_Toc402817421" w:history="1">
         <w:r>
           <w:rPr>
             <w:rStyle w:val="Hyperlink"/>
@@ -3211,7 +3303,7 @@
             <w:rStyle w:val="Hyperlink"/>
             <w:noProof/>
           </w:rPr>
-          <w:t>Accepting problems</w:t>
+          <w:t>Accepting inconsistencies</w:t>
         </w:r>
         <w:r>
           <w:rPr>
@@ -3232,7 +3324,7 @@
             <w:noProof/>
             <w:webHidden/>
           </w:rPr>
-          <w:instrText xml:space="preserve"> PAGEREF _Toc402554053 \h </w:instrText>
+          <w:instrText xml:space="preserve"> PAGEREF _Toc402817421 \h </w:instrText>
         </w:r>
         <w:r>
           <w:rPr>
@@ -3278,7 +3370,7 @@
           <w:lang w:val="de-DE"/>
         </w:rPr>
       </w:pPr>
-      <w:hyperlink w:anchor="_Toc402554054" w:history="1">
+      <w:hyperlink w:anchor="_Toc402817422" w:history="1">
         <w:r>
           <w:rPr>
             <w:rStyle w:val="Hyperlink"/>
@@ -3322,7 +3414,7 @@
             <w:noProof/>
             <w:webHidden/>
           </w:rPr>
-          <w:instrText xml:space="preserve"> PAGEREF _Toc402554054 \h </w:instrText>
+          <w:instrText xml:space="preserve"> PAGEREF _Toc402817422 \h </w:instrText>
         </w:r>
         <w:r>
           <w:rPr>
@@ -3368,7 +3460,7 @@
           <w:lang w:val="de-DE"/>
         </w:rPr>
       </w:pPr>
-      <w:hyperlink w:anchor="_Toc402554055" w:history="1">
+      <w:hyperlink w:anchor="_Toc402817423" w:history="1">
         <w:r>
           <w:rPr>
             <w:rStyle w:val="Hyperlink"/>
@@ -3412,7 +3504,7 @@
             <w:noProof/>
             <w:webHidden/>
           </w:rPr>
-          <w:instrText xml:space="preserve"> PAGEREF _Toc402554055 \h </w:instrText>
+          <w:instrText xml:space="preserve"> PAGEREF _Toc402817423 \h </w:instrText>
         </w:r>
         <w:r>
           <w:rPr>
@@ -3458,7 +3550,7 @@
           <w:lang w:val="de-DE"/>
         </w:rPr>
       </w:pPr>
-      <w:hyperlink w:anchor="_Toc402554056" w:history="1">
+      <w:hyperlink w:anchor="_Toc402817424" w:history="1">
         <w:r>
           <w:rPr>
             <w:rStyle w:val="Hyperlink"/>
@@ -3502,7 +3594,7 @@
             <w:noProof/>
             <w:webHidden/>
           </w:rPr>
-          <w:instrText xml:space="preserve"> PAGEREF _Toc402554056 \h </w:instrText>
+          <w:instrText xml:space="preserve"> PAGEREF _Toc402817424 \h </w:instrText>
         </w:r>
         <w:r>
           <w:rPr>
@@ -3548,7 +3640,7 @@
           <w:lang w:val="de-DE"/>
         </w:rPr>
       </w:pPr>
-      <w:hyperlink w:anchor="_Toc402554057" w:history="1">
+      <w:hyperlink w:anchor="_Toc402817425" w:history="1">
         <w:r>
           <w:rPr>
             <w:rStyle w:val="Hyperlink"/>
@@ -3592,7 +3684,7 @@
             <w:noProof/>
             <w:webHidden/>
           </w:rPr>
-          <w:instrText xml:space="preserve"> PAGEREF _Toc402554057 \h </w:instrText>
+          <w:instrText xml:space="preserve"> PAGEREF _Toc402817425 \h </w:instrText>
         </w:r>
         <w:r>
           <w:rPr>
@@ -3638,7 +3730,7 @@
           <w:lang w:val="de-DE"/>
         </w:rPr>
       </w:pPr>
-      <w:hyperlink w:anchor="_Toc402554058" w:history="1">
+      <w:hyperlink w:anchor="_Toc402817426" w:history="1">
         <w:r>
           <w:rPr>
             <w:rStyle w:val="Hyperlink"/>
@@ -3682,7 +3774,7 @@
             <w:noProof/>
             <w:webHidden/>
           </w:rPr>
-          <w:instrText xml:space="preserve"> PAGEREF _Toc402554058 \h </w:instrText>
+          <w:instrText xml:space="preserve"> PAGEREF _Toc402817426 \h </w:instrText>
         </w:r>
         <w:r>
           <w:rPr>
@@ -3728,7 +3820,7 @@
           <w:lang w:val="de-DE"/>
         </w:rPr>
       </w:pPr>
-      <w:hyperlink w:anchor="_Toc402554059" w:history="1">
+      <w:hyperlink w:anchor="_Toc402817427" w:history="1">
         <w:r>
           <w:rPr>
             <w:rStyle w:val="Hyperlink"/>
@@ -3772,7 +3864,7 @@
             <w:noProof/>
             <w:webHidden/>
           </w:rPr>
-          <w:instrText xml:space="preserve"> PAGEREF _Toc402554059 \h </w:instrText>
+          <w:instrText xml:space="preserve"> PAGEREF _Toc402817427 \h </w:instrText>
         </w:r>
         <w:r>
           <w:rPr>
@@ -3818,7 +3910,7 @@
           <w:lang w:val="de-DE"/>
         </w:rPr>
       </w:pPr>
-      <w:hyperlink w:anchor="_Toc402554060" w:history="1">
+      <w:hyperlink w:anchor="_Toc402817428" w:history="1">
         <w:r>
           <w:rPr>
             <w:rStyle w:val="Hyperlink"/>
@@ -3862,7 +3954,7 @@
             <w:noProof/>
             <w:webHidden/>
           </w:rPr>
-          <w:instrText xml:space="preserve"> PAGEREF _Toc402554060 \h </w:instrText>
+          <w:instrText xml:space="preserve"> PAGEREF _Toc402817428 \h </w:instrText>
         </w:r>
         <w:r>
           <w:rPr>
@@ -3882,7 +3974,7 @@
             <w:noProof/>
             <w:webHidden/>
           </w:rPr>
-          <w:t>19</w:t>
+          <w:t>20</w:t>
         </w:r>
         <w:r>
           <w:rPr>
@@ -3904,7 +3996,7 @@
           <w:lang w:val="de-DE"/>
         </w:rPr>
       </w:pPr>
-      <w:hyperlink w:anchor="_Toc402554061" w:history="1">
+      <w:hyperlink w:anchor="_Toc402817429" w:history="1">
         <w:r>
           <w:rPr>
             <w:rStyle w:val="Hyperlink"/>
@@ -3948,7 +4040,7 @@
             <w:noProof/>
             <w:webHidden/>
           </w:rPr>
-          <w:instrText xml:space="preserve"> PAGEREF _Toc402554061 \h </w:instrText>
+          <w:instrText xml:space="preserve"> PAGEREF _Toc402817429 \h </w:instrText>
         </w:r>
         <w:r>
           <w:rPr>
@@ -3994,7 +4086,7 @@
           <w:lang w:val="de-DE"/>
         </w:rPr>
       </w:pPr>
-      <w:hyperlink w:anchor="_Toc402554062" w:history="1">
+      <w:hyperlink w:anchor="_Toc402817430" w:history="1">
         <w:r>
           <w:rPr>
             <w:rStyle w:val="Hyperlink"/>
@@ -4038,7 +4130,7 @@
             <w:noProof/>
             <w:webHidden/>
           </w:rPr>
-          <w:instrText xml:space="preserve"> PAGEREF _Toc402554062 \h </w:instrText>
+          <w:instrText xml:space="preserve"> PAGEREF _Toc402817430 \h </w:instrText>
         </w:r>
         <w:r>
           <w:rPr>
@@ -4084,7 +4176,7 @@
           <w:lang w:val="de-DE"/>
         </w:rPr>
       </w:pPr>
-      <w:hyperlink w:anchor="_Toc402554063" w:history="1">
+      <w:hyperlink w:anchor="_Toc402817431" w:history="1">
         <w:r>
           <w:rPr>
             <w:rStyle w:val="Hyperlink"/>
@@ -4128,7 +4220,7 @@
             <w:noProof/>
             <w:webHidden/>
           </w:rPr>
-          <w:instrText xml:space="preserve"> PAGEREF _Toc402554063 \h </w:instrText>
+          <w:instrText xml:space="preserve"> PAGEREF _Toc402817431 \h </w:instrText>
         </w:r>
         <w:r>
           <w:rPr>
@@ -4161,7 +4253,11 @@
     </w:p>
     <w:p>
       <w:pPr>
-        <w:pStyle w:val="Verzeichnis1"/>
+        <w:pStyle w:val="Verzeichnis2"/>
+        <w:tabs>
+          <w:tab w:val="left" w:pos="880"/>
+          <w:tab w:val="right" w:pos="9628"/>
+        </w:tabs>
         <w:rPr>
           <w:rFonts w:asciiTheme="minorHAnsi" w:eastAsiaTheme="minorEastAsia" w:hAnsiTheme="minorHAnsi" w:cstheme="minorBidi"/>
           <w:noProof/>
@@ -4170,13 +4266,13 @@
           <w:lang w:val="de-DE"/>
         </w:rPr>
       </w:pPr>
-      <w:hyperlink w:anchor="_Toc402554064" w:history="1">
+      <w:hyperlink w:anchor="_Toc402817432" w:history="1">
         <w:r>
           <w:rPr>
             <w:rStyle w:val="Hyperlink"/>
             <w:noProof/>
           </w:rPr>
-          <w:t>5.</w:t>
+          <w:t>4.3.</w:t>
         </w:r>
         <w:r>
           <w:rPr>
@@ -4193,6 +4289,92 @@
             <w:rStyle w:val="Hyperlink"/>
             <w:noProof/>
           </w:rPr>
+          <w:t>Test modes</w:t>
+        </w:r>
+        <w:r>
+          <w:rPr>
+            <w:noProof/>
+            <w:webHidden/>
+          </w:rPr>
+          <w:tab/>
+        </w:r>
+        <w:r>
+          <w:rPr>
+            <w:noProof/>
+            <w:webHidden/>
+          </w:rPr>
+          <w:fldChar w:fldCharType="begin"/>
+        </w:r>
+        <w:r>
+          <w:rPr>
+            <w:noProof/>
+            <w:webHidden/>
+          </w:rPr>
+          <w:instrText xml:space="preserve"> PAGEREF _Toc402817432 \h </w:instrText>
+        </w:r>
+        <w:r>
+          <w:rPr>
+            <w:noProof/>
+            <w:webHidden/>
+          </w:rPr>
+        </w:r>
+        <w:r>
+          <w:rPr>
+            <w:noProof/>
+            <w:webHidden/>
+          </w:rPr>
+          <w:fldChar w:fldCharType="separate"/>
+        </w:r>
+        <w:r>
+          <w:rPr>
+            <w:noProof/>
+            <w:webHidden/>
+          </w:rPr>
+          <w:t>22</w:t>
+        </w:r>
+        <w:r>
+          <w:rPr>
+            <w:noProof/>
+            <w:webHidden/>
+          </w:rPr>
+          <w:fldChar w:fldCharType="end"/>
+        </w:r>
+      </w:hyperlink>
+    </w:p>
+    <w:p>
+      <w:pPr>
+        <w:pStyle w:val="Verzeichnis1"/>
+        <w:rPr>
+          <w:rFonts w:asciiTheme="minorHAnsi" w:eastAsiaTheme="minorEastAsia" w:hAnsiTheme="minorHAnsi" w:cstheme="minorBidi"/>
+          <w:noProof/>
+          <w:sz w:val="22"/>
+          <w:szCs w:val="22"/>
+          <w:lang w:val="de-DE"/>
+        </w:rPr>
+      </w:pPr>
+      <w:hyperlink w:anchor="_Toc402817433" w:history="1">
+        <w:r>
+          <w:rPr>
+            <w:rStyle w:val="Hyperlink"/>
+            <w:noProof/>
+          </w:rPr>
+          <w:t>5.</w:t>
+        </w:r>
+        <w:r>
+          <w:rPr>
+            <w:rFonts w:asciiTheme="minorHAnsi" w:eastAsiaTheme="minorEastAsia" w:hAnsiTheme="minorHAnsi" w:cstheme="minorBidi"/>
+            <w:noProof/>
+            <w:sz w:val="22"/>
+            <w:szCs w:val="22"/>
+            <w:lang w:val="de-DE"/>
+          </w:rPr>
+          <w:tab/>
+        </w:r>
+        <w:r>
+          <w:rPr>
+            <w:rStyle w:val="Hyperlink"/>
+            <w:noProof/>
+          </w:rPr>
           <w:t>Text key best practices</w:t>
         </w:r>
         <w:r>
@@ -4214,7 +4396,7 @@
             <w:noProof/>
             <w:webHidden/>
           </w:rPr>
-          <w:instrText xml:space="preserve"> PAGEREF _Toc402554064 \h </w:instrText>
+          <w:instrText xml:space="preserve"> PAGEREF _Toc402817433 \h </w:instrText>
         </w:r>
         <w:r>
           <w:rPr>
@@ -4234,7 +4416,7 @@
             <w:noProof/>
             <w:webHidden/>
           </w:rPr>
-          <w:t>23</w:t>
+          <w:t>24</w:t>
         </w:r>
         <w:r>
           <w:rPr>
@@ -4260,7 +4442,7 @@
           <w:lang w:val="de-DE"/>
         </w:rPr>
       </w:pPr>
-      <w:hyperlink w:anchor="_Toc402554065" w:history="1">
+      <w:hyperlink w:anchor="_Toc402817434" w:history="1">
         <w:r>
           <w:rPr>
             <w:rStyle w:val="Hyperlink"/>
@@ -4304,7 +4486,7 @@
             <w:noProof/>
             <w:webHidden/>
           </w:rPr>
-          <w:instrText xml:space="preserve"> PAGEREF _Toc402554065 \h </w:instrText>
+          <w:instrText xml:space="preserve"> PAGEREF _Toc402817434 \h </w:instrText>
         </w:r>
         <w:r>
           <w:rPr>
@@ -4324,7 +4506,7 @@
             <w:noProof/>
             <w:webHidden/>
           </w:rPr>
-          <w:t>23</w:t>
+          <w:t>24</w:t>
         </w:r>
         <w:r>
           <w:rPr>
@@ -4350,7 +4532,7 @@
           <w:lang w:val="de-DE"/>
         </w:rPr>
       </w:pPr>
-      <w:hyperlink w:anchor="_Toc402554066" w:history="1">
+      <w:hyperlink w:anchor="_Toc402817435" w:history="1">
         <w:r>
           <w:rPr>
             <w:rStyle w:val="Hyperlink"/>
@@ -4394,7 +4576,7 @@
             <w:noProof/>
             <w:webHidden/>
           </w:rPr>
-          <w:instrText xml:space="preserve"> PAGEREF _Toc402554066 \h </w:instrText>
+          <w:instrText xml:space="preserve"> PAGEREF _Toc402817435 \h </w:instrText>
         </w:r>
         <w:r>
           <w:rPr>
@@ -4414,7 +4596,97 @@
             <w:noProof/>
             <w:webHidden/>
           </w:rPr>
-          <w:t>24</w:t>
+          <w:t>25</w:t>
+        </w:r>
+        <w:r>
+          <w:rPr>
+            <w:noProof/>
+            <w:webHidden/>
+          </w:rPr>
+          <w:fldChar w:fldCharType="end"/>
+        </w:r>
+      </w:hyperlink>
+    </w:p>
+    <w:p>
+      <w:pPr>
+        <w:pStyle w:val="Verzeichnis2"/>
+        <w:tabs>
+          <w:tab w:val="left" w:pos="880"/>
+          <w:tab w:val="right" w:pos="9628"/>
+        </w:tabs>
+        <w:rPr>
+          <w:rFonts w:asciiTheme="minorHAnsi" w:eastAsiaTheme="minorEastAsia" w:hAnsiTheme="minorHAnsi" w:cstheme="minorBidi"/>
+          <w:noProof/>
+          <w:sz w:val="22"/>
+          <w:szCs w:val="22"/>
+          <w:lang w:val="de-DE"/>
+        </w:rPr>
+      </w:pPr>
+      <w:hyperlink w:anchor="_Toc402817436" w:history="1">
+        <w:r>
+          <w:rPr>
+            <w:rStyle w:val="Hyperlink"/>
+            <w:noProof/>
+          </w:rPr>
+          <w:t>5.3.</w:t>
+        </w:r>
+        <w:r>
+          <w:rPr>
+            <w:rFonts w:asciiTheme="minorHAnsi" w:eastAsiaTheme="minorEastAsia" w:hAnsiTheme="minorHAnsi" w:cstheme="minorBidi"/>
+            <w:noProof/>
+            <w:sz w:val="22"/>
+            <w:szCs w:val="22"/>
+            <w:lang w:val="de-DE"/>
+          </w:rPr>
+          <w:tab/>
+        </w:r>
+        <w:r>
+          <w:rPr>
+            <w:rStyle w:val="Hyperlink"/>
+            <w:noProof/>
+          </w:rPr>
+          <w:t>Tx system keys</w:t>
+        </w:r>
+        <w:r>
+          <w:rPr>
+            <w:noProof/>
+            <w:webHidden/>
+          </w:rPr>
+          <w:tab/>
+        </w:r>
+        <w:r>
+          <w:rPr>
+            <w:noProof/>
+            <w:webHidden/>
+          </w:rPr>
+          <w:fldChar w:fldCharType="begin"/>
+        </w:r>
+        <w:r>
+          <w:rPr>
+            <w:noProof/>
+            <w:webHidden/>
+          </w:rPr>
+          <w:instrText xml:space="preserve"> PAGEREF _Toc402817436 \h </w:instrText>
+        </w:r>
+        <w:r>
+          <w:rPr>
+            <w:noProof/>
+            <w:webHidden/>
+          </w:rPr>
+        </w:r>
+        <w:r>
+          <w:rPr>
+            <w:noProof/>
+            <w:webHidden/>
+          </w:rPr>
+          <w:fldChar w:fldCharType="separate"/>
+        </w:r>
+        <w:r>
+          <w:rPr>
+            <w:noProof/>
+            <w:webHidden/>
+          </w:rPr>
+          <w:t>26</w:t>
         </w:r>
         <w:r>
           <w:rPr>
@@ -4449,7 +4721,7 @@
       <w:pPr>
         <w:pStyle w:val="berschrift1"/>
       </w:pPr>
-      <w:bookmarkStart w:id="1" w:name="_Toc402554021"/>
+      <w:bookmarkStart w:id="1" w:name="_Toc402817388"/>
       <w:r>
         <w:lastRenderedPageBreak/>
         <w:t>The Tx concept</w:t>
@@ -4564,7 +4836,7 @@
       <w:pPr>
         <w:pStyle w:val="berschrift2"/>
       </w:pPr>
-      <w:bookmarkStart w:id="2" w:name="_Toc402554022"/>
+      <w:bookmarkStart w:id="2" w:name="_Toc402817389"/>
       <w:r>
         <w:t>Text keys</w:t>
       </w:r>
@@ -4582,7 +4854,7 @@
       <w:pPr>
         <w:pStyle w:val="berschrift2"/>
       </w:pPr>
-      <w:bookmarkStart w:id="3" w:name="_Toc402554023"/>
+      <w:bookmarkStart w:id="3" w:name="_Toc402817390"/>
       <w:r>
         <w:t>Cultures</w:t>
       </w:r>
@@ -4642,7 +4914,7 @@
       <w:pPr>
         <w:pStyle w:val="berschrift1"/>
       </w:pPr>
-      <w:bookmarkStart w:id="4" w:name="_Toc402554024"/>
+      <w:bookmarkStart w:id="4" w:name="_Toc402817391"/>
       <w:r>
         <w:lastRenderedPageBreak/>
         <w:t>Using the Tx class</w:t>
@@ -4809,7 +5081,7 @@
       <w:pPr>
         <w:pStyle w:val="berschrift2"/>
       </w:pPr>
-      <w:bookmarkStart w:id="5" w:name="_Toc402554025"/>
+      <w:bookmarkStart w:id="5" w:name="_Toc402817392"/>
       <w:r>
         <w:t xml:space="preserve">From </w:t>
       </w:r>
@@ -4860,7 +5132,7 @@
       <w:pPr>
         <w:pStyle w:val="berschrift3"/>
       </w:pPr>
-      <w:bookmarkStart w:id="6" w:name="_Toc402554026"/>
+      <w:bookmarkStart w:id="6" w:name="_Toc402817393"/>
       <w:r>
         <w:t>Initialisation</w:t>
       </w:r>
@@ -4990,7 +5262,7 @@
       <w:pPr>
         <w:pStyle w:val="berschrift3"/>
       </w:pPr>
-      <w:bookmarkStart w:id="7" w:name="_Toc402554027"/>
+      <w:bookmarkStart w:id="7" w:name="_Toc402817394"/>
       <w:r>
         <w:lastRenderedPageBreak/>
         <w:t>Culture control</w:t>
@@ -5211,7 +5483,7 @@
       <w:pPr>
         <w:pStyle w:val="berschrift3"/>
       </w:pPr>
-      <w:bookmarkStart w:id="8" w:name="_Toc402554028"/>
+      <w:bookmarkStart w:id="8" w:name="_Toc402817395"/>
       <w:r>
         <w:t>Text translation</w:t>
       </w:r>
@@ -5354,7 +5626,7 @@
       <w:pPr>
         <w:pStyle w:val="berschrift3"/>
       </w:pPr>
-      <w:bookmarkStart w:id="9" w:name="_Toc402554029"/>
+      <w:bookmarkStart w:id="9" w:name="_Toc402817396"/>
       <w:r>
         <w:t>Counts and placeholders</w:t>
       </w:r>
@@ -5511,7 +5783,7 @@
       <w:pPr>
         <w:pStyle w:val="berschrift3"/>
       </w:pPr>
-      <w:bookmarkStart w:id="10" w:name="_Toc402554030"/>
+      <w:bookmarkStart w:id="10" w:name="_Toc402817397"/>
       <w:r>
         <w:t>Text conversion and decoration</w:t>
       </w:r>
@@ -5608,7 +5880,7 @@
       <w:pPr>
         <w:pStyle w:val="berschrift3"/>
       </w:pPr>
-      <w:bookmarkStart w:id="11" w:name="_Toc402554031"/>
+      <w:bookmarkStart w:id="11" w:name="_Toc402817398"/>
       <w:r>
         <w:t>Number, date and time formatting</w:t>
       </w:r>
@@ -5854,7 +6126,7 @@
       <w:pPr>
         <w:pStyle w:val="berschrift2"/>
       </w:pPr>
-      <w:bookmarkStart w:id="12" w:name="_Toc402554032"/>
+      <w:bookmarkStart w:id="12" w:name="_Toc402817399"/>
       <w:r>
         <w:t xml:space="preserve">In </w:t>
       </w:r>
@@ -6428,7 +6700,7 @@
       <w:pPr>
         <w:pStyle w:val="berschrift2"/>
       </w:pPr>
-      <w:bookmarkStart w:id="13" w:name="_Toc402554033"/>
+      <w:bookmarkStart w:id="13" w:name="_Toc402817400"/>
       <w:r>
         <w:t xml:space="preserve">In </w:t>
       </w:r>
@@ -6555,7 +6827,7 @@
       <w:pPr>
         <w:pStyle w:val="berschrift2"/>
       </w:pPr>
-      <w:bookmarkStart w:id="14" w:name="_Toc402554034"/>
+      <w:bookmarkStart w:id="14" w:name="_Toc402817401"/>
       <w:r>
         <w:t xml:space="preserve">In </w:t>
       </w:r>
@@ -6568,7 +6840,7 @@
       <w:pPr>
         <w:pStyle w:val="berschrift3"/>
       </w:pPr>
-      <w:bookmarkStart w:id="15" w:name="_Toc402554035"/>
+      <w:bookmarkStart w:id="15" w:name="_Toc402817402"/>
       <w:r>
         <w:t>Initialisation</w:t>
       </w:r>
@@ -6669,7 +6941,7 @@
       <w:pPr>
         <w:pStyle w:val="berschrift3"/>
       </w:pPr>
-      <w:bookmarkStart w:id="16" w:name="_Toc402554036"/>
+      <w:bookmarkStart w:id="16" w:name="_Toc402817403"/>
       <w:r>
         <w:t>Setting the request culture</w:t>
       </w:r>
@@ -6827,8 +7099,8 @@
       <w:pPr>
         <w:pStyle w:val="berschrift3"/>
       </w:pPr>
-      <w:bookmarkStart w:id="17" w:name="_Toc402554037"/>
-      <w:bookmarkStart w:id="18" w:name="_Ref402605137"/>
+      <w:bookmarkStart w:id="17" w:name="_Ref402605137"/>
+      <w:bookmarkStart w:id="18" w:name="_Toc402817404"/>
       <w:r>
         <w:t>Use in Web Forms views</w:t>
       </w:r>
@@ -6997,7 +7269,6 @@
         <w:pStyle w:val="Codeblock"/>
       </w:pPr>
       <w:r>
-        <w:lastRenderedPageBreak/>
         <w:t>protected void Page_Load()</w:t>
       </w:r>
       <w:r>
@@ -7035,6 +7306,7 @@
         <w:pStyle w:val="Codeblock"/>
       </w:pPr>
       <w:r>
+        <w:lastRenderedPageBreak/>
         <w:t>internal static class HtmlHelper</w:t>
       </w:r>
       <w:r>
@@ -7282,7 +7554,6 @@
         <w:rPr>
           <w:rStyle w:val="Code-Kommentar"/>
         </w:rPr>
-        <w:lastRenderedPageBreak/>
         <w:t>&lt;configuration&gt;</w:t>
       </w:r>
       <w:r>
@@ -7372,6 +7643,7 @@
         <w:pStyle w:val="Textkrper"/>
       </w:pPr>
       <w:r>
+        <w:lastRenderedPageBreak/>
         <w:t xml:space="preserve">You also need to add a </w:t>
       </w:r>
       <w:r>
@@ -7385,7 +7657,7 @@
       <w:pPr>
         <w:pStyle w:val="berschrift3"/>
       </w:pPr>
-      <w:bookmarkStart w:id="19" w:name="_Toc402554038"/>
+      <w:bookmarkStart w:id="19" w:name="_Toc402817405"/>
       <w:r>
         <w:t>Use in MVC views</w:t>
       </w:r>
@@ -7596,7 +7868,7 @@
       <w:pPr>
         <w:pStyle w:val="berschrift1"/>
       </w:pPr>
-      <w:bookmarkStart w:id="20" w:name="_Toc402554039"/>
+      <w:bookmarkStart w:id="20" w:name="_Toc402817406"/>
       <w:r>
         <w:lastRenderedPageBreak/>
         <w:t>TxEditor application</w:t>
@@ -7674,7 +7946,7 @@
       <w:pPr>
         <w:pStyle w:val="berschrift2"/>
       </w:pPr>
-      <w:bookmarkStart w:id="21" w:name="_Toc402554040"/>
+      <w:bookmarkStart w:id="21" w:name="_Toc402817407"/>
       <w:r>
         <w:t>Dictionary files</w:t>
       </w:r>
@@ -7685,14 +7957,17 @@
         <w:pStyle w:val="Textkrper"/>
       </w:pPr>
       <w:r>
-        <w:t xml:space="preserve">TxEditor </w:t>
+        <w:t xml:space="preserve">TxEditor loads a dictionary file </w:t>
+      </w:r>
+      <w:r>
+        <w:t>(</w:t>
       </w:r>
       <w:r>
         <w:rPr>
           <w:rStyle w:val="Inline-Symbol"/>
         </w:rPr>
         <w:drawing>
-          <wp:inline distT="0" distB="0" distL="0" distR="0" wp14:anchorId="4C561826" wp14:editId="1DE94538">
+          <wp:inline distT="0" distB="0" distL="0" distR="0" wp14:anchorId="3D59CE72" wp14:editId="3951CC86">
             <wp:extent cx="151200" cy="151200"/>
             <wp:effectExtent l="0" t="0" r="1270" b="1270"/>
             <wp:docPr id="13" name="Grafik 13" descr="C:\Source\TxTranslation\TxEditor\Images\document_open.png"/>
@@ -7741,20 +8016,26 @@
         </w:drawing>
       </w:r>
       <w:r>
+        <w:t>)</w:t>
+      </w:r>
+      <w:r>
         <w:t xml:space="preserve"> </w:t>
       </w:r>
       <w:r>
-        <w:t>loads a dictionary file into memory so that the user can edit its contents</w:t>
-      </w:r>
-      <w:r>
-        <w:t xml:space="preserve"> and </w:t>
+        <w:t>into memory so that the user can edit its contents</w:t>
+      </w:r>
+      <w:r>
+        <w:t xml:space="preserve"> and save it back</w:t>
+      </w:r>
+      <w:r>
+        <w:t xml:space="preserve"> (</w:t>
       </w:r>
       <w:r>
         <w:rPr>
           <w:rStyle w:val="Inline-Symbol"/>
         </w:rPr>
         <w:drawing>
-          <wp:inline distT="0" distB="0" distL="0" distR="0" wp14:anchorId="19113FE6" wp14:editId="45CD2A21">
+          <wp:inline distT="0" distB="0" distL="0" distR="0" wp14:anchorId="031FD99A" wp14:editId="77EB91C7">
             <wp:extent cx="151200" cy="151200"/>
             <wp:effectExtent l="0" t="0" r="1270" b="1270"/>
             <wp:docPr id="14" name="Grafik 14" descr="C:\Source\TxTranslation\TxEditor\Images\save.png"/>
@@ -7803,10 +8084,7 @@
         </w:drawing>
       </w:r>
       <w:r>
-        <w:t xml:space="preserve"> </w:t>
-      </w:r>
-      <w:r>
-        <w:t>save it back</w:t>
+        <w:t>)</w:t>
       </w:r>
       <w:r>
         <w:t xml:space="preserve">. This works just like with any normal document or picture editor. There can only be one dictionary loaded at a time. In the current file format (version 2), dictionaries are stored as a single file for all text keys and cultures. In the older file format, a separate file was used for each culture. This is what the </w:t>
@@ -8024,7 +8302,13 @@
         <w:t xml:space="preserve">optionally </w:t>
       </w:r>
       <w:r>
-        <w:t>creates all cultures included in the imported file as necessary and creates or updates all text key contents. Existing data will be overwritten by the imported file.</w:t>
+        <w:t>creates all cultures included in the imported file as necessary and creates or updates all text key contents. Existing data will be overwritten by the imported file</w:t>
+      </w:r>
+      <w:r>
+        <w:t>, but no data will be deleted from the loaded dictionary only because it does not exist in the imported file</w:t>
+      </w:r>
+      <w:r>
+        <w:t>.</w:t>
       </w:r>
     </w:p>
     <w:p>
@@ -8108,6 +8392,15 @@
       <w:r>
         <w:t xml:space="preserve"> The created file contains all cultures from the loaded dictionary.</w:t>
       </w:r>
+      <w:r>
+        <w:t xml:space="preserve"> You can also use the export and import functions to perform batch-like operations, for example delete all translations of an entire keys subtree for specific cultures: Export and delete the subtree to a separate file, open that file individually, delete the </w:t>
+      </w:r>
+      <w:r>
+        <w:t>cultures, and finally import that</w:t>
+      </w:r>
+      <w:r>
+        <w:t xml:space="preserve"> temporary file into your main dictionary again.</w:t>
+      </w:r>
     </w:p>
     <w:p>
       <w:pPr>
@@ -8133,7 +8426,7 @@
       <w:pPr>
         <w:pStyle w:val="berschrift2"/>
       </w:pPr>
-      <w:bookmarkStart w:id="22" w:name="_Toc402554041"/>
+      <w:bookmarkStart w:id="22" w:name="_Toc402817408"/>
       <w:r>
         <w:t>Cultures</w:t>
       </w:r>
@@ -8243,6 +8536,7 @@
         <w:pStyle w:val="Textkrper"/>
       </w:pPr>
       <w:r>
+        <w:lastRenderedPageBreak/>
         <w:t xml:space="preserve">Check the </w:t>
       </w:r>
       <w:r>
@@ -8267,17 +8561,13 @@
         <w:t>internal text keys for formatting functions</w:t>
       </w:r>
       <w:r>
-        <w:t xml:space="preserve"> like date, time or numbers. System keys are located under the “Tx:” namespace.</w:t>
+        <w:t xml:space="preserve"> like date, time or numbers. System keys are located under the “Tx” namespace.</w:t>
       </w:r>
       <w:r>
         <w:t xml:space="preserve"> This checkbox is only enabled if the selected culture is available in the included template file. If you would like to see a certain culture included for the system keys then please </w:t>
       </w:r>
       <w:r>
-        <w:t xml:space="preserve">add them in the template file </w:t>
-      </w:r>
-      <w:r>
-        <w:lastRenderedPageBreak/>
-        <w:t xml:space="preserve">from the TxEditor source code and submit your additions to the Tx developer. </w:t>
+        <w:t xml:space="preserve">add them in the template file from the TxEditor source code and submit your additions to the Tx developer. </w:t>
       </w:r>
       <w:r>
         <w:t xml:space="preserve">Click the </w:t>
@@ -8540,14 +8830,17 @@
         <w:t>Tools</w:t>
       </w:r>
       <w:r>
-        <w:t xml:space="preserve"> button opens a menu of additional commands. You can </w:t>
+        <w:t xml:space="preserve"> button opens a menu of additional commands. You can replace one culture by anothe</w:t>
+      </w:r>
+      <w:r>
+        <w:t>r (</w:t>
       </w:r>
       <w:r>
         <w:rPr>
           <w:rStyle w:val="Inline-Symbol"/>
         </w:rPr>
         <w:drawing>
-          <wp:inline distT="0" distB="0" distL="0" distR="0" wp14:anchorId="1BA5B055" wp14:editId="3E6A77CF">
+          <wp:inline distT="0" distB="0" distL="0" distR="0" wp14:anchorId="5E5D446C" wp14:editId="3B16BF19">
             <wp:extent cx="151200" cy="151200"/>
             <wp:effectExtent l="0" t="0" r="1270" b="1270"/>
             <wp:docPr id="10" name="Grafik 10" descr="C:\Source\TxTranslation\TxEditor\Images\globe_change.png"/>
@@ -8596,23 +8889,32 @@
         </w:drawing>
       </w:r>
       <w:r>
+        <w:t>)</w:t>
+      </w:r>
+      <w:r>
         <w:t xml:space="preserve"> </w:t>
       </w:r>
       <w:r>
-        <w:t>replace one culture by another to effectively move all present translations from one culture code to another. This may be useful when restru</w:t>
+        <w:t>to effectively move all present translations from one culture code to another. This may be useful when restru</w:t>
       </w:r>
       <w:r>
         <w:t>c</w:t>
       </w:r>
       <w:r>
-        <w:t xml:space="preserve">turing regional-specific cultures. You can also </w:t>
+        <w:t xml:space="preserve">turing regional-specific cultures. You can also insert the </w:t>
+      </w:r>
+      <w:r>
+        <w:t xml:space="preserve">system keys </w:t>
+      </w:r>
+      <w:r>
+        <w:t>(</w:t>
       </w:r>
       <w:r>
         <w:rPr>
           <w:rStyle w:val="Inline-Symbol"/>
         </w:rPr>
         <w:drawing>
-          <wp:inline distT="0" distB="0" distL="0" distR="0" wp14:anchorId="15830C41" wp14:editId="5F79DB19">
+          <wp:inline distT="0" distB="0" distL="0" distR="0" wp14:anchorId="74C826AB" wp14:editId="3D805659">
             <wp:extent cx="151200" cy="151200"/>
             <wp:effectExtent l="0" t="0" r="1270" b="1270"/>
             <wp:docPr id="11" name="Grafik 11" descr="C:\Source\TxTranslation\TxEditor\Images\Tx_16.png"/>
@@ -8661,19 +8963,25 @@
         </w:drawing>
       </w:r>
       <w:r>
+        <w:t>)</w:t>
+      </w:r>
+      <w:r>
         <w:t xml:space="preserve"> </w:t>
       </w:r>
       <w:r>
-        <w:t xml:space="preserve">insert the </w:t>
-      </w:r>
-      <w:r>
-        <w:t xml:space="preserve">system keys for the selected culture </w:t>
+        <w:t xml:space="preserve">for the selected culture </w:t>
       </w:r>
       <w:r>
         <w:t>to</w:t>
       </w:r>
       <w:r>
-        <w:t xml:space="preserve"> the loaded dictionary, </w:t>
+        <w:t xml:space="preserve"> the loa</w:t>
+      </w:r>
+      <w:r>
+        <w:t>d</w:t>
+      </w:r>
+      <w:r>
+        <w:t xml:space="preserve">ed dictionary, </w:t>
       </w:r>
       <w:r>
         <w:t xml:space="preserve">if </w:t>
@@ -8685,14 +8993,47 @@
         <w:t xml:space="preserve"> in the built-in template</w:t>
       </w:r>
       <w:r>
-        <w:t xml:space="preserve">. Lastly, there is a dialog available to </w:t>
+        <w:t>.</w:t>
+      </w:r>
+      <w:r>
+        <w:t xml:space="preserve"> (Please note that this essentially imports the built-in te</w:t>
+      </w:r>
+      <w:r>
+        <w:t>m</w:t>
+      </w:r>
+      <w:r>
+        <w:t>plate for the selected culture, so any existing translations will be merged.)</w:t>
+      </w:r>
+      <w:r>
+        <w:t xml:space="preserve"> Lastly, there is a dialog avail</w:t>
+      </w:r>
+      <w:r>
+        <w:t>a</w:t>
+      </w:r>
+      <w:r>
+        <w:t>ble to browse .NET</w:t>
+      </w:r>
+      <w:r>
+        <w:t>’</w:t>
+      </w:r>
+      <w:r>
+        <w:t>s own formatting of numbers and times</w:t>
+      </w:r>
+      <w:r>
+        <w:t xml:space="preserve"> as well as the current Tx formats</w:t>
+      </w:r>
+      <w:r>
+        <w:t xml:space="preserve"> </w:t>
+      </w:r>
+      <w:r>
+        <w:t>(</w:t>
       </w:r>
       <w:r>
         <w:rPr>
           <w:rStyle w:val="Inline-Symbol"/>
         </w:rPr>
         <w:drawing>
-          <wp:inline distT="0" distB="0" distL="0" distR="0" wp14:anchorId="60D744D7" wp14:editId="3D78E87D">
+          <wp:inline distT="0" distB="0" distL="0" distR="0" wp14:anchorId="6A965B4B" wp14:editId="25393C31">
             <wp:extent cx="151200" cy="151200"/>
             <wp:effectExtent l="0" t="0" r="1270" b="1270"/>
             <wp:docPr id="12" name="Grafik 12" descr="C:\Source\TxTranslation\TxEditor\Images\globe_time.png"/>
@@ -8741,45 +9082,47 @@
         </w:drawing>
       </w:r>
       <w:r>
+        <w:t>)</w:t>
+      </w:r>
+      <w:r>
         <w:t xml:space="preserve"> </w:t>
       </w:r>
       <w:r>
-        <w:t>browse .NET</w:t>
-      </w:r>
-      <w:r>
-        <w:t>’</w:t>
-      </w:r>
-      <w:r>
-        <w:t>s own formatting of numbers and times</w:t>
-      </w:r>
-      <w:r>
-        <w:t xml:space="preserve"> as well as the current Tx formats</w:t>
-      </w:r>
-      <w:r>
-        <w:t xml:space="preserve"> which can give an impression of how data will look in a certain culture, and serve as basis for additional time formats in the Tx namespace.</w:t>
+        <w:t>which can give an impression of how data will look in a certain culture, and serve as basis for additional time fo</w:t>
+      </w:r>
+      <w:r>
+        <w:t>r</w:t>
+      </w:r>
+      <w:r>
+        <w:t>mats in the Tx namespace.</w:t>
       </w:r>
     </w:p>
     <w:p>
       <w:pPr>
         <w:pStyle w:val="berschrift3"/>
       </w:pPr>
+      <w:bookmarkStart w:id="23" w:name="_Toc402817409"/>
       <w:r>
         <w:t>Date and time formats window</w:t>
       </w:r>
+      <w:bookmarkEnd w:id="23"/>
     </w:p>
     <w:p>
       <w:pPr>
         <w:pStyle w:val="Textkrper"/>
       </w:pPr>
       <w:r>
-        <w:t xml:space="preserve">The </w:t>
+        <w:t>The date and time formats window</w:t>
+      </w:r>
+      <w:r>
+        <w:t xml:space="preserve"> (</w:t>
       </w:r>
       <w:r>
         <w:rPr>
           <w:rStyle w:val="Inline-Symbol"/>
         </w:rPr>
         <w:drawing>
-          <wp:inline distT="0" distB="0" distL="0" distR="0" wp14:anchorId="627BCAF7" wp14:editId="4226517A">
+          <wp:inline distT="0" distB="0" distL="0" distR="0" wp14:anchorId="63B10DF5" wp14:editId="1A715B87">
             <wp:extent cx="151200" cy="151200"/>
             <wp:effectExtent l="0" t="0" r="1270" b="1270"/>
             <wp:docPr id="17" name="Grafik 17" descr="C:\Source\TxTranslation\TxEditor\Images\globe_time.png"/>
@@ -8828,10 +9171,10 @@
         </w:drawing>
       </w:r>
       <w:r>
-        <w:t xml:space="preserve"> </w:t>
-      </w:r>
-      <w:r>
-        <w:t xml:space="preserve">date and time formats window, available from the </w:t>
+        <w:t>)</w:t>
+      </w:r>
+      <w:r>
+        <w:t xml:space="preserve">, available from the </w:t>
       </w:r>
       <w:r>
         <w:rPr>
@@ -8896,7 +9239,13 @@
         <w:t>Tools</w:t>
       </w:r>
       <w:r>
-        <w:t xml:space="preserve"> button in the Culture section in the toolbar, gives an overview of all available date and time formats for a selected culture and point in time. These formats include the .NET framework formats for short and long dates, short and long times, and the less useful year-month and month-day formats. Below, most of the formats supported by TxLib are displayed, in the short (normal), tabular (fixed-width), abbreviated, and long form, with additional options for the day of week for the dates. Finally, two of the three relative time/time span formats are displayed. These are contin</w:t>
+        <w:t xml:space="preserve"> button in the Culture section in the toolbar, gives an overview of all available date and time formats for a selected culture and point in time. These fo</w:t>
+      </w:r>
+      <w:r>
+        <w:t>r</w:t>
+      </w:r>
+      <w:r>
+        <w:t>mats include the .NET framework formats for short and long dates, short and long times, and the less useful year-month and month-day formats. Below, most of the formats supported by TxLib are displayed, in the short (normal), tabular (fixed-width), abbreviated, and long form, with additional options for the day of week for the dates. Finally, two of the three relative time/time span formats are displayed. These are contin</w:t>
       </w:r>
       <w:r>
         <w:t>u</w:t>
@@ -8921,18 +9270,18 @@
         <w:pStyle w:val="Textkrper"/>
       </w:pPr>
       <w:r>
-        <w:t>The formatted times use the format keys that are defined in the loaded dictionary, under the “Tx:” namespace, and are updated as you modify them in the editor view. So you get a direct feedback of whether the format is correct. If an invalid format is entered, no times are displayed.</w:t>
+        <w:t>The formatted times use the format keys that are defined in the loaded dictionary, under the “Tx” namespace, and are updated as you modify them in the editor view. So you get a direct feedback of whether the format is correct. If an invalid format is entered, no times are displayed.</w:t>
       </w:r>
     </w:p>
     <w:p>
       <w:pPr>
         <w:pStyle w:val="berschrift2"/>
       </w:pPr>
-      <w:bookmarkStart w:id="23" w:name="_Toc402554042"/>
+      <w:bookmarkStart w:id="24" w:name="_Toc402817410"/>
       <w:r>
         <w:t>Text keys</w:t>
       </w:r>
-      <w:bookmarkEnd w:id="23"/>
+      <w:bookmarkEnd w:id="24"/>
     </w:p>
     <w:p>
       <w:pPr>
@@ -8947,6 +9296,7 @@
         <w:pStyle w:val="Textkrper"/>
       </w:pPr>
       <w:r>
+        <w:lastRenderedPageBreak/>
         <w:t xml:space="preserve">To </w:t>
       </w:r>
       <w:r>
@@ -9049,7 +9399,6 @@
         </w:numPr>
       </w:pPr>
       <w:r>
-        <w:lastRenderedPageBreak/>
         <w:t xml:space="preserve">Just start typing to replace the selected text and </w:t>
       </w:r>
       <w:r>
@@ -9523,13 +9872,13 @@
       <w:pPr>
         <w:pStyle w:val="berschrift2"/>
       </w:pPr>
-      <w:bookmarkStart w:id="24" w:name="_Toc402554043"/>
       <w:bookmarkStart w:id="25" w:name="_Ref402604123"/>
+      <w:bookmarkStart w:id="26" w:name="_Toc402817411"/>
       <w:r>
         <w:t>Text editing</w:t>
       </w:r>
-      <w:bookmarkEnd w:id="24"/>
       <w:bookmarkEnd w:id="25"/>
+      <w:bookmarkEnd w:id="26"/>
     </w:p>
     <w:p>
       <w:pPr>
@@ -9543,11 +9892,11 @@
       <w:pPr>
         <w:pStyle w:val="berschrift3"/>
       </w:pPr>
-      <w:bookmarkStart w:id="26" w:name="_Toc402554044"/>
+      <w:bookmarkStart w:id="27" w:name="_Toc402817412"/>
       <w:r>
         <w:t>Comments</w:t>
       </w:r>
-      <w:bookmarkEnd w:id="26"/>
+      <w:bookmarkEnd w:id="27"/>
     </w:p>
     <w:p>
       <w:pPr>
@@ -9648,14 +9997,17 @@
         <w:t xml:space="preserve"> button in the View section of the toolbar.</w:t>
       </w:r>
       <w:r>
-        <w:t xml:space="preserve"> That icon turns to </w:t>
+        <w:t xml:space="preserve"> That icon turns to yellow </w:t>
+      </w:r>
+      <w:r>
+        <w:t>(</w:t>
       </w:r>
       <w:r>
         <w:rPr>
           <w:rStyle w:val="Inline-Symbol"/>
         </w:rPr>
         <w:drawing>
-          <wp:inline distT="0" distB="0" distL="0" distR="0" wp14:anchorId="501AC5E6" wp14:editId="2E26F008">
+          <wp:inline distT="0" distB="0" distL="0" distR="0" wp14:anchorId="0CFC5478" wp14:editId="4741408E">
             <wp:extent cx="151200" cy="151200"/>
             <wp:effectExtent l="0" t="0" r="1270" b="1270"/>
             <wp:docPr id="23" name="Grafik 23" descr="C:\Source\TxTranslation\TxEditor\Images\comment_yellow.png"/>
@@ -9704,18 +10056,25 @@
         </w:drawing>
       </w:r>
       <w:r>
-        <w:t xml:space="preserve"> yellow when a comment is entered for the selected text key.</w:t>
+        <w:t>)</w:t>
+      </w:r>
+      <w:r>
+        <w:t xml:space="preserve"> </w:t>
+      </w:r>
+      <w:r>
+        <w:t>when a comment is entered for the selected text key.</w:t>
       </w:r>
     </w:p>
     <w:p>
       <w:pPr>
         <w:pStyle w:val="berschrift3"/>
       </w:pPr>
-      <w:bookmarkStart w:id="27" w:name="_Toc402554045"/>
-      <w:r>
+      <w:bookmarkStart w:id="28" w:name="_Toc402817413"/>
+      <w:r>
+        <w:lastRenderedPageBreak/>
         <w:t>Text input</w:t>
       </w:r>
-      <w:bookmarkEnd w:id="27"/>
+      <w:bookmarkEnd w:id="28"/>
     </w:p>
     <w:p>
       <w:pPr>
@@ -9741,12 +10100,11 @@
       <w:pPr>
         <w:pStyle w:val="berschrift3"/>
       </w:pPr>
-      <w:bookmarkStart w:id="28" w:name="_Toc402554046"/>
-      <w:r>
-        <w:lastRenderedPageBreak/>
+      <w:bookmarkStart w:id="29" w:name="_Toc402817414"/>
+      <w:r>
         <w:t>Quantified texts</w:t>
       </w:r>
-      <w:bookmarkEnd w:id="28"/>
+      <w:bookmarkEnd w:id="29"/>
     </w:p>
     <w:p>
       <w:pPr>
@@ -9860,11 +10218,11 @@
       <w:pPr>
         <w:pStyle w:val="berschrift3"/>
       </w:pPr>
-      <w:bookmarkStart w:id="29" w:name="_Toc402554047"/>
+      <w:bookmarkStart w:id="30" w:name="_Toc402817415"/>
       <w:r>
         <w:t>Placeholders</w:t>
       </w:r>
-      <w:bookmarkEnd w:id="29"/>
+      <w:bookmarkEnd w:id="30"/>
     </w:p>
     <w:p>
       <w:pPr>
@@ -9982,11 +10340,11 @@
       <w:pPr>
         <w:pStyle w:val="berschrift3"/>
       </w:pPr>
-      <w:bookmarkStart w:id="30" w:name="_Toc402554048"/>
+      <w:bookmarkStart w:id="31" w:name="_Toc402817416"/>
       <w:r>
         <w:t>Key references</w:t>
       </w:r>
-      <w:bookmarkEnd w:id="30"/>
+      <w:bookmarkEnd w:id="31"/>
     </w:p>
     <w:p>
       <w:pPr>
@@ -10077,6 +10435,7 @@
         <w:pStyle w:val="Beispiel"/>
       </w:pPr>
       <w:r>
+        <w:lastRenderedPageBreak/>
         <w:t>Translated text. {=other key#}</w:t>
       </w:r>
       <w:r>
@@ -10098,12 +10457,11 @@
       <w:pPr>
         <w:pStyle w:val="berschrift2"/>
       </w:pPr>
-      <w:bookmarkStart w:id="31" w:name="_Toc402554049"/>
-      <w:r>
-        <w:lastRenderedPageBreak/>
+      <w:bookmarkStart w:id="32" w:name="_Toc402817417"/>
+      <w:r>
         <w:t>View options and filters</w:t>
       </w:r>
-      <w:bookmarkEnd w:id="31"/>
+      <w:bookmarkEnd w:id="32"/>
     </w:p>
     <w:p>
       <w:pPr>
@@ -10610,14 +10968,17 @@
         <w:t xml:space="preserve"> button shows or hides the list of similar translation texts as described in the Suggestions section below.</w:t>
       </w:r>
       <w:r>
-        <w:t xml:space="preserve"> The icon turns to </w:t>
+        <w:t xml:space="preserve"> The icon turns to green </w:t>
+      </w:r>
+      <w:r>
+        <w:t>(</w:t>
       </w:r>
       <w:r>
         <w:rPr>
           <w:rStyle w:val="Inline-Symbol"/>
         </w:rPr>
         <w:drawing>
-          <wp:inline distT="0" distB="0" distL="0" distR="0" wp14:anchorId="35570039" wp14:editId="65B04D04">
+          <wp:inline distT="0" distB="0" distL="0" distR="0" wp14:anchorId="05A3A0AE" wp14:editId="7157EBEE">
             <wp:extent cx="151200" cy="151200"/>
             <wp:effectExtent l="0" t="0" r="1270" b="1270"/>
             <wp:docPr id="31" name="Grafik 31" descr="C:\Source\TxTranslation\TxEditor\Images\lightbulb_green.png"/>
@@ -10666,7 +11027,13 @@
         </w:drawing>
       </w:r>
       <w:r>
-        <w:t xml:space="preserve"> green when suggestions are available for the selected text key and cu</w:t>
+        <w:t>)</w:t>
+      </w:r>
+      <w:r>
+        <w:t xml:space="preserve"> </w:t>
+      </w:r>
+      <w:r>
+        <w:t>when suggestions are available for the selected text key and cu</w:t>
       </w:r>
       <w:r>
         <w:t>l</w:t>
@@ -10881,14 +11248,17 @@
         <w:t xml:space="preserve"> filter button shows the current number of text keys with validation errors and switches the filter to only show these text keys. You can use it to quickly find and handle all problems with translation texts. Text keys do not disappear from the filter view when the problem is resolved until you modify the filter settings again.</w:t>
       </w:r>
       <w:r>
-        <w:t xml:space="preserve"> The icon turns to </w:t>
+        <w:t xml:space="preserve"> The icon turns to red </w:t>
+      </w:r>
+      <w:r>
+        <w:t>(</w:t>
       </w:r>
       <w:r>
         <w:rPr>
           <w:rStyle w:val="Inline-Symbol"/>
         </w:rPr>
         <w:drawing>
-          <wp:inline distT="0" distB="0" distL="0" distR="0" wp14:anchorId="2139C9FE" wp14:editId="4106E96B">
+          <wp:inline distT="0" distB="0" distL="0" distR="0" wp14:anchorId="69F4313E" wp14:editId="5811FCC0">
             <wp:extent cx="151200" cy="151200"/>
             <wp:effectExtent l="0" t="0" r="1270" b="1270"/>
             <wp:docPr id="35" name="Grafik 35" descr="C:\Source\TxTranslation\TxEditor\Images\error_list_red.png"/>
@@ -10937,7 +11307,13 @@
         </w:drawing>
       </w:r>
       <w:r>
-        <w:t xml:space="preserve"> red when there are text keys with problems in the dictionary.</w:t>
+        <w:t>)</w:t>
+      </w:r>
+      <w:r>
+        <w:t xml:space="preserve"> </w:t>
+      </w:r>
+      <w:r>
+        <w:t>when there are text keys with problems in the dictionary.</w:t>
       </w:r>
     </w:p>
     <w:p>
@@ -10964,11 +11340,11 @@
       <w:pPr>
         <w:pStyle w:val="berschrift2"/>
       </w:pPr>
-      <w:bookmarkStart w:id="32" w:name="_Toc402554050"/>
+      <w:bookmarkStart w:id="33" w:name="_Toc402817418"/>
       <w:r>
         <w:t>Application settings</w:t>
       </w:r>
-      <w:bookmarkEnd w:id="32"/>
+      <w:bookmarkEnd w:id="33"/>
     </w:p>
     <w:p>
       <w:pPr>
@@ -10988,25 +11364,28 @@
       <w:pPr>
         <w:pStyle w:val="berschrift2"/>
       </w:pPr>
-      <w:bookmarkStart w:id="33" w:name="_Toc402554051"/>
+      <w:bookmarkStart w:id="34" w:name="_Toc402817419"/>
       <w:r>
         <w:t>Validation</w:t>
       </w:r>
-      <w:bookmarkEnd w:id="33"/>
+      <w:bookmarkEnd w:id="34"/>
     </w:p>
     <w:p>
       <w:pPr>
         <w:pStyle w:val="Textkrper"/>
       </w:pPr>
       <w:r>
-        <w:t xml:space="preserve">To support the user to create high quality and consistent translations, the editor performs a number of tests on the entered translation texts. If any problem was found, the text key icon in the tree changes its colour from </w:t>
+        <w:t xml:space="preserve">To support the user to create high quality and consistent translations, the editor performs a number of tests on the entered translation texts. If any problem was found, the text key icon in the tree changes its colour from black </w:t>
+      </w:r>
+      <w:r>
+        <w:t>(</w:t>
       </w:r>
       <w:r>
         <w:rPr>
           <w:rStyle w:val="Inline-Symbol"/>
         </w:rPr>
         <w:drawing>
-          <wp:inline distT="0" distB="0" distL="0" distR="0" wp14:anchorId="41358709" wp14:editId="3D8A43F4">
+          <wp:inline distT="0" distB="0" distL="0" distR="0" wp14:anchorId="6F5241CD" wp14:editId="41B35959">
             <wp:extent cx="151200" cy="151200"/>
             <wp:effectExtent l="0" t="0" r="1270" b="1270"/>
             <wp:docPr id="36" name="Grafik 36" descr="C:\Source\TxTranslation\TxEditor\Images\key.png"/>
@@ -11055,17 +11434,23 @@
         </w:drawing>
       </w:r>
       <w:r>
+        <w:t>)</w:t>
+      </w:r>
+      <w:r>
         <w:t xml:space="preserve"> </w:t>
       </w:r>
       <w:r>
-        <w:t xml:space="preserve">black to </w:t>
+        <w:t xml:space="preserve">to red </w:t>
+      </w:r>
+      <w:r>
+        <w:t>(</w:t>
       </w:r>
       <w:r>
         <w:rPr>
           <w:rStyle w:val="Inline-Symbol"/>
         </w:rPr>
         <w:drawing>
-          <wp:inline distT="0" distB="0" distL="0" distR="0" wp14:anchorId="7C5DBFC1" wp14:editId="33924055">
+          <wp:inline distT="0" distB="0" distL="0" distR="0" wp14:anchorId="39CCBDC9" wp14:editId="7E9990B2">
             <wp:extent cx="151200" cy="151200"/>
             <wp:effectExtent l="0" t="0" r="1270" b="1270"/>
             <wp:docPr id="37" name="Grafik 37" descr="C:\Source\TxTranslation\TxEditor\Images\key_error.png"/>
@@ -11114,10 +11499,17 @@
         </w:drawing>
       </w:r>
       <w:r>
+        <w:t>)</w:t>
+      </w:r>
+      <w:r>
         <w:t xml:space="preserve"> </w:t>
       </w:r>
       <w:r>
-        <w:t xml:space="preserve">red and a short description of the problem is displayed next to the key. All parent tree nodes of a key with a problem are also red so that nothing goes unnoticed. You can also use the filter option to quickly find and handle all problems, as described above. </w:t>
+        <w:t xml:space="preserve">and a short description of the problem is displayed next to the key. All parent tree </w:t>
+      </w:r>
+      <w:r>
+        <w:lastRenderedPageBreak/>
+        <w:t xml:space="preserve">nodes of a key with a problem are also red so that nothing goes unnoticed. You can also use the filter option to quickly find and handle all problems, as described above. </w:t>
       </w:r>
       <w:r>
         <w:t>Each message is described below.</w:t>
@@ -11127,11 +11519,11 @@
       <w:pPr>
         <w:pStyle w:val="berschrift3"/>
       </w:pPr>
-      <w:bookmarkStart w:id="34" w:name="_Toc402554052"/>
+      <w:bookmarkStart w:id="35" w:name="_Toc402817420"/>
       <w:r>
         <w:t>Problem types</w:t>
       </w:r>
-      <w:bookmarkEnd w:id="34"/>
+      <w:bookmarkEnd w:id="35"/>
     </w:p>
     <w:p>
       <w:pPr>
@@ -11161,7 +11553,6 @@
         <w:rPr>
           <w:rStyle w:val="Inline-berschrift"/>
         </w:rPr>
-        <w:lastRenderedPageBreak/>
         <w:t>Duplicate count/modulo.</w:t>
       </w:r>
       <w:r>
@@ -11320,14 +11711,14 @@
       <w:pPr>
         <w:pStyle w:val="berschrift3"/>
       </w:pPr>
-      <w:bookmarkStart w:id="35" w:name="_Toc402554053"/>
+      <w:bookmarkStart w:id="36" w:name="_Toc402817421"/>
       <w:r>
         <w:t xml:space="preserve">Accepting </w:t>
       </w:r>
-      <w:bookmarkEnd w:id="35"/>
       <w:r>
         <w:t>inconsistencies</w:t>
       </w:r>
+      <w:bookmarkEnd w:id="36"/>
     </w:p>
     <w:p>
       <w:pPr>
@@ -11479,14 +11870,17 @@
         <w:t xml:space="preserve">) </w:t>
       </w:r>
       <w:r>
-        <w:t xml:space="preserve">represents the current accept state. Text keys with all accepted problems are displayed with a </w:t>
+        <w:t xml:space="preserve">represents the current accept state. Text keys with all accepted problems are displayed with a green icon </w:t>
+      </w:r>
+      <w:r>
+        <w:t>(</w:t>
       </w:r>
       <w:r>
         <w:rPr>
           <w:rStyle w:val="Inline-Symbol"/>
         </w:rPr>
         <w:drawing>
-          <wp:inline distT="0" distB="0" distL="0" distR="0" wp14:anchorId="7EDC50F1" wp14:editId="651A250F">
+          <wp:inline distT="0" distB="0" distL="0" distR="0" wp14:anchorId="30B38ABB" wp14:editId="72DDEBF7">
             <wp:extent cx="152400" cy="152400"/>
             <wp:effectExtent l="0" t="0" r="0" b="0"/>
             <wp:docPr id="40" name="Grafik 40" descr="C:\Source\TxTranslation\TxEditor\Images\key_accepted.png"/>
@@ -11535,21 +11929,24 @@
         </w:drawing>
       </w:r>
       <w:r>
+        <w:t>)</w:t>
+      </w:r>
+      <w:r>
         <w:t xml:space="preserve"> </w:t>
       </w:r>
       <w:r>
-        <w:t>green icon in the tree view.</w:t>
+        <w:t>in the tree view.</w:t>
       </w:r>
     </w:p>
     <w:p>
       <w:pPr>
         <w:pStyle w:val="berschrift2"/>
       </w:pPr>
-      <w:bookmarkStart w:id="36" w:name="_Toc402554054"/>
+      <w:bookmarkStart w:id="37" w:name="_Toc402817422"/>
       <w:r>
         <w:t>Suggestions</w:t>
       </w:r>
-      <w:bookmarkEnd w:id="36"/>
+      <w:bookmarkEnd w:id="37"/>
     </w:p>
     <w:p>
       <w:pPr>
@@ -11627,17 +12024,21 @@
         <w:t>t</w:t>
       </w:r>
       <w:r>
+        <w:lastRenderedPageBreak/>
         <w:t>ton in the View section of the toolbar.</w:t>
       </w:r>
       <w:r>
-        <w:t xml:space="preserve"> The icon turns to </w:t>
+        <w:t xml:space="preserve"> The icon turns to green </w:t>
+      </w:r>
+      <w:r>
+        <w:t>(</w:t>
       </w:r>
       <w:r>
         <w:rPr>
           <w:rStyle w:val="Inline-Symbol"/>
         </w:rPr>
         <w:drawing>
-          <wp:inline distT="0" distB="0" distL="0" distR="0" wp14:anchorId="7533FABD" wp14:editId="662709BD">
+          <wp:inline distT="0" distB="0" distL="0" distR="0" wp14:anchorId="16DA7F02" wp14:editId="57471F01">
             <wp:extent cx="151200" cy="151200"/>
             <wp:effectExtent l="0" t="0" r="1270" b="1270"/>
             <wp:docPr id="42" name="Grafik 42" descr="C:\Source\TxTranslation\TxEditor\Images\lightbulb_green.png"/>
@@ -11686,7 +12087,19 @@
         </w:drawing>
       </w:r>
       <w:r>
-        <w:t xml:space="preserve"> green when suggestions are available for the selected text key and culture.</w:t>
+        <w:t>)</w:t>
+      </w:r>
+      <w:r>
+        <w:t xml:space="preserve"> </w:t>
+      </w:r>
+      <w:r>
+        <w:t>when suggestions are available for the selec</w:t>
+      </w:r>
+      <w:r>
+        <w:t>t</w:t>
+      </w:r>
+      <w:r>
+        <w:t>ed text key and culture.</w:t>
       </w:r>
     </w:p>
     <w:p>
@@ -11708,7 +12121,6 @@
         <w:pStyle w:val="Textkrper"/>
       </w:pPr>
       <w:r>
-        <w:lastRenderedPageBreak/>
         <w:t>All results are sorted by relevance, beginning with the most relevant match. The relevance of an item is co</w:t>
       </w:r>
       <w:r>
@@ -11734,13 +12146,13 @@
       <w:pPr>
         <w:pStyle w:val="berschrift2"/>
       </w:pPr>
-      <w:bookmarkStart w:id="37" w:name="_Toc402554055"/>
       <w:bookmarkStart w:id="38" w:name="_Ref402603967"/>
+      <w:bookmarkStart w:id="39" w:name="_Toc402817423"/>
       <w:r>
         <w:t>Keyboard shortcuts</w:t>
       </w:r>
-      <w:bookmarkEnd w:id="37"/>
       <w:bookmarkEnd w:id="38"/>
+      <w:bookmarkEnd w:id="39"/>
     </w:p>
     <w:p>
       <w:pPr>
@@ -11754,11 +12166,11 @@
       <w:pPr>
         <w:pStyle w:val="berschrift3"/>
       </w:pPr>
-      <w:bookmarkStart w:id="39" w:name="_Toc402554056"/>
+      <w:bookmarkStart w:id="40" w:name="_Toc402817424"/>
       <w:r>
         <w:t>Global shortcuts</w:t>
       </w:r>
-      <w:bookmarkEnd w:id="39"/>
+      <w:bookmarkEnd w:id="40"/>
     </w:p>
     <w:p>
       <w:pPr>
@@ -11907,11 +12319,11 @@
       <w:pPr>
         <w:pStyle w:val="berschrift3"/>
       </w:pPr>
-      <w:bookmarkStart w:id="40" w:name="_Toc402554057"/>
+      <w:bookmarkStart w:id="41" w:name="_Toc402817425"/>
       <w:r>
         <w:t>In the text key tree</w:t>
       </w:r>
-      <w:bookmarkEnd w:id="40"/>
+      <w:bookmarkEnd w:id="41"/>
     </w:p>
     <w:p>
       <w:pPr>
@@ -11968,11 +12380,11 @@
       <w:pPr>
         <w:pStyle w:val="berschrift3"/>
       </w:pPr>
-      <w:bookmarkStart w:id="41" w:name="_Toc402554058"/>
+      <w:bookmarkStart w:id="42" w:name="_Toc402817426"/>
       <w:r>
         <w:t>In the search filter input field</w:t>
       </w:r>
-      <w:bookmarkEnd w:id="41"/>
+      <w:bookmarkEnd w:id="42"/>
     </w:p>
     <w:p>
       <w:pPr>
@@ -11990,11 +12402,11 @@
       <w:pPr>
         <w:pStyle w:val="berschrift3"/>
       </w:pPr>
-      <w:bookmarkStart w:id="42" w:name="_Toc402554059"/>
+      <w:bookmarkStart w:id="43" w:name="_Toc402817427"/>
       <w:r>
         <w:t>In a translation input field</w:t>
       </w:r>
-      <w:bookmarkEnd w:id="42"/>
+      <w:bookmarkEnd w:id="43"/>
     </w:p>
     <w:p>
       <w:pPr>
@@ -12066,14 +12478,15 @@
       <w:pPr>
         <w:pStyle w:val="berschrift2"/>
       </w:pPr>
-      <w:bookmarkStart w:id="43" w:name="_Toc402554060"/>
-      <w:r>
+      <w:bookmarkStart w:id="44" w:name="_Toc402817428"/>
+      <w:r>
+        <w:lastRenderedPageBreak/>
         <w:t xml:space="preserve">Text key </w:t>
       </w:r>
       <w:r>
         <w:t>wizard</w:t>
       </w:r>
-      <w:bookmarkEnd w:id="43"/>
+      <w:bookmarkEnd w:id="44"/>
     </w:p>
     <w:p>
       <w:pPr>
@@ -12116,7 +12529,6 @@
         </w:numPr>
       </w:pPr>
       <w:r>
-        <w:lastRenderedPageBreak/>
         <w:t>Start TxEditor and open the application</w:t>
       </w:r>
       <w:r>
@@ -12599,6 +13011,7 @@
         <w:pStyle w:val="Listennummer"/>
       </w:pPr>
       <w:r>
+        <w:lastRenderedPageBreak/>
         <w:t xml:space="preserve">Confirm the dialog by pressing the </w:t>
       </w:r>
       <w:r>
@@ -12641,7 +13054,6 @@
         <w:pStyle w:val="Listennummer"/>
       </w:pPr>
       <w:r>
-        <w:lastRenderedPageBreak/>
         <w:t xml:space="preserve">The required </w:t>
       </w:r>
       <w:r>
@@ -12690,10 +13102,19 @@
       </w:r>
       <w:r>
         <w:rPr>
+          <w:rStyle w:val="UI-Verweis"/>
+        </w:rPr>
+        <w:t>save both</w:t>
+      </w:r>
+      <w:r>
+        <w:t xml:space="preserve"> (</w:t>
+      </w:r>
+      <w:r>
+        <w:rPr>
           <w:rStyle w:val="Inline-Symbol"/>
         </w:rPr>
         <w:drawing>
-          <wp:inline distT="0" distB="0" distL="0" distR="0" wp14:anchorId="49C38563" wp14:editId="6CE10E10">
+          <wp:inline distT="0" distB="0" distL="0" distR="0" wp14:anchorId="1DEBECD2" wp14:editId="7EE8ED9B">
             <wp:extent cx="152400" cy="152400"/>
             <wp:effectExtent l="0" t="0" r="0" b="0"/>
             <wp:docPr id="43" name="Grafik 43" descr="C:\Source\TxTranslation\TxEditor\Images\save.png"/>
@@ -12742,13 +13163,7 @@
         </w:drawing>
       </w:r>
       <w:r>
-        <w:t> </w:t>
-      </w:r>
-      <w:r>
-        <w:rPr>
-          <w:rStyle w:val="UI-Verweis"/>
-        </w:rPr>
-        <w:t>save both</w:t>
+        <w:t>)</w:t>
       </w:r>
       <w:r>
         <w:t>, your source code files and the dictionary, from time to time</w:t>
@@ -12804,22 +13219,22 @@
       <w:pPr>
         <w:pStyle w:val="berschrift1"/>
       </w:pPr>
-      <w:bookmarkStart w:id="44" w:name="_Toc402554061"/>
+      <w:bookmarkStart w:id="45" w:name="_Toc402817429"/>
       <w:r>
         <w:lastRenderedPageBreak/>
         <w:t>Advanced topics</w:t>
       </w:r>
-      <w:bookmarkEnd w:id="44"/>
+      <w:bookmarkEnd w:id="45"/>
     </w:p>
     <w:p>
       <w:pPr>
         <w:pStyle w:val="berschrift2"/>
       </w:pPr>
-      <w:bookmarkStart w:id="45" w:name="_Toc402554062"/>
+      <w:bookmarkStart w:id="46" w:name="_Toc402817430"/>
       <w:r>
         <w:t>Multithreading</w:t>
       </w:r>
-      <w:bookmarkEnd w:id="45"/>
+      <w:bookmarkEnd w:id="46"/>
     </w:p>
     <w:p>
       <w:pPr>
@@ -12868,11 +13283,11 @@
       <w:pPr>
         <w:pStyle w:val="berschrift2"/>
       </w:pPr>
-      <w:bookmarkStart w:id="46" w:name="_Toc402554063"/>
+      <w:bookmarkStart w:id="47" w:name="_Toc402817431"/>
       <w:r>
         <w:t>Logging</w:t>
       </w:r>
-      <w:bookmarkEnd w:id="46"/>
+      <w:bookmarkEnd w:id="47"/>
     </w:p>
     <w:p>
       <w:pPr>
@@ -13062,14 +13477,411 @@
     </w:p>
     <w:p>
       <w:pPr>
+        <w:pStyle w:val="berschrift2"/>
+      </w:pPr>
+      <w:bookmarkStart w:id="48" w:name="_Toc402817432"/>
+      <w:r>
+        <w:t>Test modes</w:t>
+      </w:r>
+      <w:bookmarkEnd w:id="48"/>
+    </w:p>
+    <w:p>
+      <w:pPr>
+        <w:pStyle w:val="Textkrper"/>
+      </w:pPr>
+      <w:r>
+        <w:t xml:space="preserve">TxLib offers a test mode </w:t>
+      </w:r>
+      <w:r>
+        <w:t xml:space="preserve">feature </w:t>
+      </w:r>
+      <w:r>
+        <w:t xml:space="preserve">that allows you to easily spot texts in your application that are not localisable yet. This mode can be set globally </w:t>
+      </w:r>
+      <w:r>
+        <w:t xml:space="preserve">for the entire process (AppDomain actually) </w:t>
+      </w:r>
+      <w:r>
+        <w:t>or for the current thread only with the pro</w:t>
+      </w:r>
+      <w:r>
+        <w:t>p</w:t>
+      </w:r>
+      <w:r>
+        <w:t xml:space="preserve">erties </w:t>
+      </w:r>
+      <w:r>
+        <w:rPr>
+          <w:rStyle w:val="Codeverweis"/>
+        </w:rPr>
+        <w:t>Tx.GlobalMode</w:t>
+      </w:r>
+      <w:r>
+        <w:t xml:space="preserve"> and </w:t>
+      </w:r>
+      <w:r>
+        <w:rPr>
+          <w:rStyle w:val="Codeverweis"/>
+        </w:rPr>
+        <w:t>Tx.ThreadMode</w:t>
+      </w:r>
+      <w:r>
+        <w:t>, respectively. The following values can be set:</w:t>
+      </w:r>
+    </w:p>
+    <w:p>
+      <w:pPr>
+        <w:pStyle w:val="Aufzhlungszeichen"/>
+      </w:pPr>
+      <w:r>
+        <w:rPr>
+          <w:rStyle w:val="Codeverweis"/>
+        </w:rPr>
+        <w:t>Normal</w:t>
+      </w:r>
+      <w:r>
+        <w:t>: TxLib looks up translation texts as usual.</w:t>
+      </w:r>
+      <w:r>
+        <w:t xml:space="preserve"> This is the default value.</w:t>
+      </w:r>
+    </w:p>
+    <w:p>
+      <w:pPr>
+        <w:pStyle w:val="Aufzhlungszeichen"/>
+      </w:pPr>
+      <w:r>
+        <w:rPr>
+          <w:rStyle w:val="Codeverweis"/>
+        </w:rPr>
+        <w:t>ShowKey</w:t>
+      </w:r>
+      <w:r>
+        <w:t xml:space="preserve">: No lookups are performed at all. Instead, the text key is returned for every </w:t>
+      </w:r>
+      <w:r>
+        <w:rPr>
+          <w:rStyle w:val="Code"/>
+        </w:rPr>
+        <w:t>Text</w:t>
+      </w:r>
+      <w:r>
+        <w:t xml:space="preserve"> call</w:t>
+      </w:r>
+      <w:r>
+        <w:t xml:space="preserve"> like it didn</w:t>
+      </w:r>
+      <w:r>
+        <w:t xml:space="preserve">’t </w:t>
+      </w:r>
+      <w:r>
+        <w:t>exist in the dictionary</w:t>
+      </w:r>
+      <w:r>
+        <w:t>.</w:t>
+      </w:r>
+    </w:p>
+    <w:p>
+      <w:pPr>
+        <w:pStyle w:val="Aufzhlungszeichen"/>
+      </w:pPr>
+      <w:r>
+        <w:rPr>
+          <w:rStyle w:val="Codeverweis"/>
+        </w:rPr>
+        <w:t>UnicodeTest</w:t>
+      </w:r>
+      <w:r>
+        <w:t xml:space="preserve">: TxLib looks up translation texts as usual but replaces common ASCII letters by similar characters from the Unicode character set. This allows you to read the regular texts but also </w:t>
+      </w:r>
+      <w:r>
+        <w:t>recognise</w:t>
+      </w:r>
+      <w:r>
+        <w:t xml:space="preserve"> </w:t>
+      </w:r>
+      <w:r>
+        <w:lastRenderedPageBreak/>
+        <w:t xml:space="preserve">untranslated strings </w:t>
+      </w:r>
+      <w:r>
+        <w:t xml:space="preserve">(from their normal letters) </w:t>
+      </w:r>
+      <w:r>
+        <w:t>and test the application’s capabilities to handle non-ASCII character sets in different languages.</w:t>
+      </w:r>
+    </w:p>
+    <w:p>
+      <w:pPr>
+        <w:pStyle w:val="Textkrper"/>
+      </w:pPr>
+      <w:r>
+        <w:t>In</w:t>
+      </w:r>
+      <w:r>
+        <w:t xml:space="preserve"> ASP.NET applications, you can expose these test modes to the URL API so that they can be used directly from the web browser. The following code should be integrated in the Global.asax.cs file:</w:t>
+      </w:r>
+    </w:p>
+    <w:p>
+      <w:pPr>
+        <w:pStyle w:val="Codeblock"/>
+        <w:rPr>
+          <w:rStyle w:val="Code-Kommentar"/>
+        </w:rPr>
+      </w:pPr>
+      <w:r>
+        <w:t>protected void Application_PreRequestHandlerExecute()</w:t>
+      </w:r>
+      <w:r>
+        <w:br/>
+        <w:t>{</w:t>
+      </w:r>
+      <w:r>
+        <w:br/>
+      </w:r>
+      <w:r>
+        <w:rPr>
+          <w:rStyle w:val="Code-Kommentar"/>
+        </w:rPr>
+        <w:t xml:space="preserve">    // Refresh loaded dictionary files</w:t>
+      </w:r>
+      <w:r>
+        <w:rPr>
+          <w:rStyle w:val="Code-Kommentar"/>
+        </w:rPr>
+        <w:br/>
+      </w:r>
+      <w:r>
+        <w:rPr>
+          <w:rStyle w:val="Code-Kommentar"/>
+        </w:rPr>
+        <w:t xml:space="preserve">    Tx.CheckReloadFiles();</w:t>
+      </w:r>
+    </w:p>
+    <w:p>
+      <w:pPr>
+        <w:pStyle w:val="Codeblock"/>
+        <w:rPr>
+          <w:rStyle w:val="Code-Kommentar"/>
+        </w:rPr>
+      </w:pPr>
+      <w:r>
+        <w:rPr>
+          <w:rStyle w:val="Code-Kommentar"/>
+        </w:rPr>
+        <w:t xml:space="preserve">    // Set the current request culture from a user preference or the browser’s HTTP header</w:t>
+      </w:r>
+      <w:r>
+        <w:rPr>
+          <w:rStyle w:val="Code-Kommentar"/>
+        </w:rPr>
+        <w:br/>
+        <w:t xml:space="preserve">    string sessionLanguage = null;</w:t>
+      </w:r>
+      <w:r>
+        <w:rPr>
+          <w:rStyle w:val="Code-Kommentar"/>
+        </w:rPr>
+        <w:br/>
+        <w:t xml:space="preserve">    try</w:t>
+      </w:r>
+      <w:r>
+        <w:rPr>
+          <w:rStyle w:val="Code-Kommentar"/>
+        </w:rPr>
+        <w:br/>
+        <w:t xml:space="preserve">    {</w:t>
+      </w:r>
+      <w:r>
+        <w:rPr>
+          <w:rStyle w:val="Code-Kommentar"/>
+        </w:rPr>
+        <w:br/>
+        <w:t xml:space="preserve">        sessionLanguage = Session["cultureName"] as string;</w:t>
+      </w:r>
+      <w:r>
+        <w:rPr>
+          <w:rStyle w:val="Code-Kommentar"/>
+        </w:rPr>
+        <w:br/>
+        <w:t xml:space="preserve">    }</w:t>
+      </w:r>
+      <w:r>
+        <w:rPr>
+          <w:rStyle w:val="Code-Kommentar"/>
+        </w:rPr>
+        <w:br/>
+        <w:t xml:space="preserve">    catch</w:t>
+      </w:r>
+      <w:r>
+        <w:rPr>
+          <w:rStyle w:val="Code-Kommentar"/>
+        </w:rPr>
+        <w:br/>
+        <w:t xml:space="preserve">    {</w:t>
+      </w:r>
+      <w:r>
+        <w:rPr>
+          <w:rStyle w:val="Code-Kommentar"/>
+        </w:rPr>
+        <w:br/>
+        <w:t xml:space="preserve">    }</w:t>
+      </w:r>
+      <w:r>
+        <w:rPr>
+          <w:rStyle w:val="Code-Kommentar"/>
+        </w:rPr>
+        <w:br/>
+        <w:t xml:space="preserve">    if (!string.IsNullOrEmpty(sessionLanguage))</w:t>
+      </w:r>
+      <w:r>
+        <w:rPr>
+          <w:rStyle w:val="Code-Kommentar"/>
+        </w:rPr>
+        <w:br/>
+        <w:t xml:space="preserve">    {</w:t>
+      </w:r>
+      <w:r>
+        <w:rPr>
+          <w:rStyle w:val="Code-Kommentar"/>
+        </w:rPr>
+        <w:br/>
+        <w:t xml:space="preserve">        Tx.SetCulture(sessionLanguage);</w:t>
+      </w:r>
+      <w:r>
+        <w:rPr>
+          <w:rStyle w:val="Code-Kommentar"/>
+        </w:rPr>
+        <w:br/>
+        <w:t xml:space="preserve">    }</w:t>
+      </w:r>
+      <w:r>
+        <w:rPr>
+          <w:rStyle w:val="Code-Kommentar"/>
+        </w:rPr>
+        <w:br/>
+        <w:t xml:space="preserve">    else</w:t>
+      </w:r>
+      <w:r>
+        <w:rPr>
+          <w:rStyle w:val="Code-Kommentar"/>
+        </w:rPr>
+        <w:br/>
+        <w:t xml:space="preserve">    {</w:t>
+      </w:r>
+      <w:r>
+        <w:rPr>
+          <w:rStyle w:val="Code-Kommentar"/>
+        </w:rPr>
+        <w:br/>
+        <w:t xml:space="preserve">        Tx.SetWebCulture(Request.ServerVariables["HTTP_ACCEPT_LANGUAGE"] as string);</w:t>
+      </w:r>
+      <w:r>
+        <w:rPr>
+          <w:rStyle w:val="Code-Kommentar"/>
+        </w:rPr>
+        <w:br/>
+        <w:t xml:space="preserve">    }</w:t>
+      </w:r>
+    </w:p>
+    <w:p>
+      <w:pPr>
+        <w:pStyle w:val="Codeblock"/>
+      </w:pPr>
+      <w:r>
+        <w:rPr>
+          <w:rStyle w:val="Code-Kommentar"/>
+        </w:rPr>
+        <w:t xml:space="preserve">    // Enable test mode if </w:t>
+      </w:r>
+      <w:r>
+        <w:rPr>
+          <w:rStyle w:val="Code-Kommentar"/>
+        </w:rPr>
+        <w:t>indicated by a URL parameter</w:t>
+      </w:r>
+      <w:r>
+        <w:rPr>
+          <w:rStyle w:val="Code-Kommentar"/>
+        </w:rPr>
+        <w:br/>
+      </w:r>
+      <w:r>
+        <w:t xml:space="preserve">    if (!string.IsNullOrEmpty(Request.Params["</w:t>
+      </w:r>
+      <w:r>
+        <w:t>_</w:t>
+      </w:r>
+      <w:r>
+        <w:t>txtest"]))</w:t>
+      </w:r>
+      <w:r>
+        <w:br/>
+        <w:t xml:space="preserve">        Tx.ThreadMode = TxMode.UnicodeTest;</w:t>
+      </w:r>
+      <w:r>
+        <w:br/>
+        <w:t xml:space="preserve">    if (!string.IsNullOrEmpty(Request.Params["</w:t>
+      </w:r>
+      <w:r>
+        <w:t>_</w:t>
+      </w:r>
+      <w:r>
+        <w:t>txkey"]))</w:t>
+      </w:r>
+      <w:r>
+        <w:br/>
+        <w:t xml:space="preserve">        Tx.ThreadMode = TxMode.ShowKey;</w:t>
+      </w:r>
+      <w:r>
+        <w:br/>
+        <w:t>}</w:t>
+      </w:r>
+    </w:p>
+    <w:p>
+      <w:pPr>
+        <w:pStyle w:val="Codeblock"/>
+      </w:pPr>
+      <w:r>
+        <w:t>protected void Application_EndRequest()</w:t>
+      </w:r>
+      <w:r>
+        <w:br/>
+        <w:t>{</w:t>
+      </w:r>
+      <w:r>
+        <w:br/>
+      </w:r>
+      <w:r>
+        <w:rPr>
+          <w:rStyle w:val="Code-Kommentar"/>
+        </w:rPr>
+        <w:t xml:space="preserve">    // Always reset the test mode for the next request on this pool thread</w:t>
+      </w:r>
+      <w:r>
+        <w:rPr>
+          <w:rStyle w:val="Code-Kommentar"/>
+        </w:rPr>
+        <w:br/>
+      </w:r>
+      <w:r>
+        <w:t xml:space="preserve">    Tx.ThreadMode = TxMode.Normal;</w:t>
+      </w:r>
+      <w:r>
+        <w:br/>
+        <w:t>}</w:t>
+      </w:r>
+    </w:p>
+    <w:p>
+      <w:pPr>
         <w:pStyle w:val="berschrift1"/>
       </w:pPr>
-      <w:bookmarkStart w:id="47" w:name="_Toc402554064"/>
+      <w:bookmarkStart w:id="49" w:name="_Toc402817433"/>
       <w:r>
         <w:lastRenderedPageBreak/>
         <w:t>Text key best practices</w:t>
       </w:r>
-      <w:bookmarkEnd w:id="47"/>
+      <w:bookmarkEnd w:id="49"/>
     </w:p>
     <w:p>
       <w:pPr>
@@ -13083,11 +13895,11 @@
       <w:pPr>
         <w:pStyle w:val="berschrift2"/>
       </w:pPr>
-      <w:bookmarkStart w:id="48" w:name="_Toc402554065"/>
+      <w:bookmarkStart w:id="50" w:name="_Toc402817434"/>
       <w:r>
         <w:t>Structure</w:t>
       </w:r>
-      <w:bookmarkEnd w:id="48"/>
+      <w:bookmarkEnd w:id="50"/>
     </w:p>
     <w:p>
       <w:pPr>
@@ -13353,13 +14165,7 @@
         <w:t>’</w:t>
       </w:r>
       <w:r>
-        <w:t>s even useful to do that, like when defining an e</w:t>
-      </w:r>
-      <w:r>
-        <w:t>x</w:t>
-      </w:r>
-      <w:r>
-        <w:t xml:space="preserve">planatory description for some text key by appending </w:t>
+        <w:t xml:space="preserve">s even useful to do that, like when defining an explanatory description for some text key by appending </w:t>
       </w:r>
       <w:r>
         <w:t>“.desc”</w:t>
@@ -13424,13 +14230,7 @@
         <w:t xml:space="preserve">typography like </w:t>
       </w:r>
       <w:r>
-        <w:t>quotation marks etc. Wit</w:t>
-      </w:r>
-      <w:r>
-        <w:t>h</w:t>
-      </w:r>
-      <w:r>
-        <w:t>in a namespace, the normal structuring with points can be used</w:t>
+        <w:t>quotation marks etc. Within a namespace, the normal structuring with points can be used</w:t>
       </w:r>
       <w:r>
         <w:t>, but namespaces themselves cannot be structured or even contain a point</w:t>
@@ -13443,12 +14243,12 @@
       <w:pPr>
         <w:pStyle w:val="berschrift2"/>
       </w:pPr>
-      <w:bookmarkStart w:id="49" w:name="_Toc402554066"/>
+      <w:bookmarkStart w:id="51" w:name="_Toc402817435"/>
       <w:r>
         <w:lastRenderedPageBreak/>
         <w:t>Naming text keys</w:t>
       </w:r>
-      <w:bookmarkEnd w:id="49"/>
+      <w:bookmarkEnd w:id="51"/>
     </w:p>
     <w:p>
       <w:pPr>
@@ -13719,13 +14519,7 @@
         <w:t>with</w:t>
       </w:r>
       <w:r>
-        <w:t xml:space="preserve"> your development team, non-ASCII letters like accented, decorated, Cyrillic, Greek or other characters of your familiar wri</w:t>
-      </w:r>
-      <w:r>
-        <w:t>t</w:t>
-      </w:r>
-      <w:r>
-        <w:t>ing system are just fine.</w:t>
+        <w:t xml:space="preserve"> your development team, non-ASCII letters like accented, decorated, Cyrillic, Greek or other characters of your familiar writing system are just fine.</w:t>
       </w:r>
       <w:r>
         <w:t xml:space="preserve"> Also think of the translating team who may need to understand the text keys, as that’s what they are navigating with most of the time.</w:t>
@@ -13821,6 +14615,137 @@
       <w:r>
         <w:t>.</w:t>
       </w:r>
+    </w:p>
+    <w:p>
+      <w:pPr>
+        <w:pStyle w:val="berschrift2"/>
+      </w:pPr>
+      <w:bookmarkStart w:id="52" w:name="_Toc402817436"/>
+      <w:r>
+        <w:lastRenderedPageBreak/>
+        <w:t>Tx system keys</w:t>
+      </w:r>
+      <w:bookmarkEnd w:id="52"/>
+    </w:p>
+    <w:p>
+      <w:pPr>
+        <w:pStyle w:val="Textkrper"/>
+        <w:keepLines/>
+      </w:pPr>
+      <w:r>
+        <w:t xml:space="preserve">TxTranslation provides a number of data formatting functions and language-specific typography support. The text snippets and characters required for this functionality are </w:t>
+      </w:r>
+      <w:r>
+        <w:t>looked up in</w:t>
+      </w:r>
+      <w:r>
+        <w:t xml:space="preserve"> the dictionary under </w:t>
+      </w:r>
+      <w:r>
+        <w:t xml:space="preserve">well-defined </w:t>
+      </w:r>
+      <w:r>
+        <w:t>text keys in the “Tx” namespace. These are called system keys. When you add a new culture to a di</w:t>
+      </w:r>
+      <w:r>
+        <w:t>c</w:t>
+      </w:r>
+      <w:r>
+        <w:t xml:space="preserve">tionary file, you have the option to include the system keys for that culture, </w:t>
+      </w:r>
+      <w:r>
+        <w:t xml:space="preserve">if </w:t>
+      </w:r>
+      <w:r>
+        <w:t>they are included in the te</w:t>
+      </w:r>
+      <w:r>
+        <w:t>m</w:t>
+      </w:r>
+      <w:r>
+        <w:t>plate</w:t>
+      </w:r>
+      <w:r>
+        <w:t xml:space="preserve"> file</w:t>
+      </w:r>
+      <w:r>
+        <w:t>.</w:t>
+      </w:r>
+    </w:p>
+    <w:p>
+      <w:pPr>
+        <w:pStyle w:val="Textkrper"/>
+      </w:pPr>
+      <w:r>
+        <w:t>System keys are handled in a special way regarding validation. Since most of these keys have a built-in d</w:t>
+      </w:r>
+      <w:r>
+        <w:t>e</w:t>
+      </w:r>
+      <w:r>
+        <w:t>fault value, it is normal that no text is provided in most languages for many of the keys.</w:t>
+      </w:r>
+      <w:r>
+        <w:t xml:space="preserve"> Missing translations and other inconsistencies are not considered a problem for these keys.</w:t>
+      </w:r>
+    </w:p>
+    <w:p>
+      <w:pPr>
+        <w:pStyle w:val="Textkrper"/>
+      </w:pPr>
+      <w:r>
+        <w:t xml:space="preserve">All system </w:t>
+      </w:r>
+      <w:r>
+        <w:t xml:space="preserve">keys are defined </w:t>
+      </w:r>
+      <w:r>
+        <w:t xml:space="preserve">as constants </w:t>
+      </w:r>
+      <w:r>
+        <w:t xml:space="preserve">in the class </w:t>
+      </w:r>
+      <w:r>
+        <w:rPr>
+          <w:rStyle w:val="Code"/>
+        </w:rPr>
+        <w:t>Tx.SystemKeys</w:t>
+      </w:r>
+      <w:r>
+        <w:t>.</w:t>
+      </w:r>
+      <w:r>
+        <w:t xml:space="preserve"> The only exception is “.single” subkeys for relative time specifications which are looked up dynamically.</w:t>
+      </w:r>
+      <w:r>
+        <w:t xml:space="preserve"> Some of the keys have a comment in the template file that further explains the usage of these keys.</w:t>
+      </w:r>
+    </w:p>
+    <w:p>
+      <w:pPr>
+        <w:pStyle w:val="Textkrper"/>
+      </w:pPr>
+      <w:r>
+        <w:t>If you would like to add the system keys translations for another culture or found any errors in the existing texts or know how to improve them, please edit the Template.txd file from the TxEditor source code accor</w:t>
+      </w:r>
+      <w:r>
+        <w:t>d</w:t>
+      </w:r>
+      <w:r>
+        <w:t>ingly and send it back to the TxTranslation developer.</w:t>
+      </w:r>
+      <w:r>
+        <w:t xml:space="preserve"> Your changes may then be incorporated into a newer version of TxEditor, for easier use by yourself and all other TxTranslation users.</w:t>
+      </w:r>
+    </w:p>
+    <w:p>
+      <w:pPr>
+        <w:pStyle w:val="Textkrper"/>
+      </w:pPr>
+      <w:r>
+        <w:t>Also, changes and updates to system keys should only be done in the template file and then reimported into your application dictionary, for better reusability. To do so, simply delete the “Tx” namespace key in your dictionary and then import the Template.txd file, ignoring all new cultures.</w:t>
+      </w:r>
+      <w:bookmarkEnd w:id="0"/>
     </w:p>
     <w:sectPr>
       <w:headerReference w:type="default" r:id="rId51"/>
@@ -13924,7 +14849,7 @@
         <w:rStyle w:val="Seitenzahl"/>
         <w:noProof/>
       </w:rPr>
-      <w:t>2</w:t>
+      <w:t>26</w:t>
     </w:r>
     <w:r>
       <w:rPr>
@@ -16984,6 +17909,21 @@
       <w:lang w:val="de-DE"/>
     </w:rPr>
   </w:style>
+  <w:style w:type="table" w:styleId="Tabellenraster">
+    <w:name w:val="Table Grid"/>
+    <w:basedOn w:val="NormaleTabelle"/>
+    <w:rsid w:val="00CD3153"/>
+    <w:tblPr>
+      <w:tblBorders>
+        <w:top w:val="single" w:sz="4" w:space="0" w:color="auto"/>
+        <w:left w:val="single" w:sz="4" w:space="0" w:color="auto"/>
+        <w:bottom w:val="single" w:sz="4" w:space="0" w:color="auto"/>
+        <w:right w:val="single" w:sz="4" w:space="0" w:color="auto"/>
+        <w:insideH w:val="single" w:sz="4" w:space="0" w:color="auto"/>
+        <w:insideV w:val="single" w:sz="4" w:space="0" w:color="auto"/>
+      </w:tblBorders>
+    </w:tblPr>
+  </w:style>
 </w:styles>
 </file>
 
@@ -18338,6 +19278,21 @@
       <w:position w:val="-4"/>
       <w:lang w:val="de-DE"/>
     </w:rPr>
+  </w:style>
+  <w:style w:type="table" w:styleId="Tabellenraster">
+    <w:name w:val="Table Grid"/>
+    <w:basedOn w:val="NormaleTabelle"/>
+    <w:rsid w:val="00CD3153"/>
+    <w:tblPr>
+      <w:tblBorders>
+        <w:top w:val="single" w:sz="4" w:space="0" w:color="auto"/>
+        <w:left w:val="single" w:sz="4" w:space="0" w:color="auto"/>
+        <w:bottom w:val="single" w:sz="4" w:space="0" w:color="auto"/>
+        <w:right w:val="single" w:sz="4" w:space="0" w:color="auto"/>
+        <w:insideH w:val="single" w:sz="4" w:space="0" w:color="auto"/>
+        <w:insideV w:val="single" w:sz="4" w:space="0" w:color="auto"/>
+      </w:tblBorders>
+    </w:tblPr>
   </w:style>
 </w:styles>
 </file>
@@ -18632,7 +19587,7 @@
 </file>
 
 <file path=customXml/itemProps1.xml><?xml version="1.0" encoding="utf-8"?>
-<ds:datastoreItem xmlns:ds="http://schemas.openxmlformats.org/officeDocument/2006/customXml" ds:itemID="{F12BD208-8808-4B55-B34E-9F0C99564B60}">
+<ds:datastoreItem xmlns:ds="http://schemas.openxmlformats.org/officeDocument/2006/customXml" ds:itemID="{67CC831B-51D7-41CF-853C-A67033FBD1AF}">
   <ds:schemaRefs>
     <ds:schemaRef ds:uri="http://schemas.openxmlformats.org/officeDocument/2006/bibliography"/>
   </ds:schemaRefs>

</xml_diff>

<commit_message>
Updated project website and XAML namespace URL to unclassified.software
</commit_message>
<xml_diff>
--- a/Tx Documentation.docx
+++ b/Tx Documentation.docx
@@ -6,7 +6,6 @@
       <w:pPr>
         <w:jc w:val="center"/>
       </w:pPr>
-      <w:bookmarkStart w:id="0" w:name="_GoBack"/>
     </w:p>
     <w:p>
       <w:pPr>
@@ -215,25 +214,22 @@
         <w:t>Last updated on 201</w:t>
       </w:r>
       <w:r>
-        <w:t>4</w:t>
+        <w:t>5</w:t>
       </w:r>
       <w:r>
         <w:t>-</w:t>
       </w:r>
       <w:r>
+        <w:t>0</w:t>
+      </w:r>
+      <w:r>
         <w:t>1</w:t>
       </w:r>
       <w:r>
-        <w:t>1</w:t>
-      </w:r>
-      <w:r>
         <w:t>-</w:t>
       </w:r>
       <w:r>
-        <w:t>0</w:t>
-      </w:r>
-      <w:r>
-        <w:t>3</w:t>
+        <w:t>04</w:t>
       </w:r>
       <w:r>
         <w:t xml:space="preserve"> [DRAFT VERSION]</w:t>
@@ -267,7 +263,19 @@
           <w:rPr>
             <w:rStyle w:val="Hyperlink"/>
           </w:rPr>
-          <w:t>dev.unclassified.de/source/tx</w:t>
+          <w:t>unclassified.</w:t>
+        </w:r>
+        <w:r>
+          <w:rPr>
+            <w:rStyle w:val="Hyperlink"/>
+          </w:rPr>
+          <w:t>software</w:t>
+        </w:r>
+        <w:r>
+          <w:rPr>
+            <w:rStyle w:val="Hyperlink"/>
+          </w:rPr>
+          <w:t>/source/tx</w:t>
         </w:r>
         <w:r>
           <w:rPr>
@@ -4721,11 +4729,125 @@
       <w:pPr>
         <w:pStyle w:val="berschrift1"/>
       </w:pPr>
-      <w:bookmarkStart w:id="1" w:name="_Toc402817388"/>
+      <w:bookmarkStart w:id="0" w:name="_Toc402817388"/>
       <w:r>
         <w:lastRenderedPageBreak/>
         <w:t>The Tx concept</w:t>
       </w:r>
+      <w:bookmarkEnd w:id="0"/>
+    </w:p>
+    <w:p>
+      <w:pPr>
+        <w:pStyle w:val="Textkrper"/>
+      </w:pPr>
+      <w:r>
+        <w:t>Tx is a simple yet powerful translation and localisation library for .NET applications. It manages a dictionary containing all the text snippets and phrases you need, for multiple translations. If a translation is not available in your preferred language, it can be looked up from other languages. Texts can also contain named plac</w:t>
+      </w:r>
+      <w:r>
+        <w:t>e</w:t>
+      </w:r>
+      <w:r>
+        <w:t>holders that are filled with your data at runtime so that you don</w:t>
+      </w:r>
+      <w:r>
+        <w:t>’</w:t>
+      </w:r>
+      <w:r>
+        <w:t>t need to concatenate all the parts yourself</w:t>
+      </w:r>
+      <w:r>
+        <w:t xml:space="preserve"> in the right order</w:t>
+      </w:r>
+      <w:r>
+        <w:t xml:space="preserve">. Localisation tasks like </w:t>
+      </w:r>
+      <w:r>
+        <w:t xml:space="preserve">typography, </w:t>
+      </w:r>
+      <w:r>
+        <w:t>number or time formatting according to the local standards are also covered.</w:t>
+      </w:r>
+    </w:p>
+    <w:p>
+      <w:pPr>
+        <w:pStyle w:val="Textkrper"/>
+      </w:pPr>
+      <w:r>
+        <w:t>A special feature of Tx dictionaries is that each text can have different translations depending on the subject count you</w:t>
+      </w:r>
+      <w:r>
+        <w:t>’</w:t>
+      </w:r>
+      <w:r>
+        <w:t>re talking about</w:t>
+      </w:r>
+      <w:r>
+        <w:t>, also called pluralisation</w:t>
+      </w:r>
+      <w:r>
+        <w:t xml:space="preserve">. One </w:t>
+      </w:r>
+      <w:r>
+        <w:rPr>
+          <w:i/>
+        </w:rPr>
+        <w:t>day</w:t>
+      </w:r>
+      <w:r>
+        <w:t xml:space="preserve"> is a different word than two </w:t>
+      </w:r>
+      <w:r>
+        <w:rPr>
+          <w:i/>
+        </w:rPr>
+        <w:t>days</w:t>
+      </w:r>
+      <w:r>
+        <w:t>. This allows you to speak to your users in the most natural way, avoiding ugly parentheses or alternatives for plural words in the user interface.</w:t>
+      </w:r>
+    </w:p>
+    <w:p>
+      <w:pPr>
+        <w:pStyle w:val="Textkrper"/>
+      </w:pPr>
+      <w:r>
+        <w:t>All texts and translations are stored in an XML dictionary file, one per project. This XML file usually contains all languages. The dictionary can be installed with your application, or compiled right into it as an embedded resource.</w:t>
+      </w:r>
+    </w:p>
+    <w:p>
+      <w:pPr>
+        <w:pStyle w:val="Textkrper"/>
+      </w:pPr>
+      <w:r>
+        <w:t>The TxLib library can be used from any .NET application and is the part you</w:t>
+      </w:r>
+      <w:r>
+        <w:t>’</w:t>
+      </w:r>
+      <w:r>
+        <w:t xml:space="preserve">ll distribute with your application. For more portable applications, you could also directly copy the class files into your project </w:t>
+      </w:r>
+      <w:r>
+        <w:t>–</w:t>
+      </w:r>
+      <w:r>
+        <w:t xml:space="preserve"> it</w:t>
+      </w:r>
+      <w:r>
+        <w:t>’</w:t>
+      </w:r>
+      <w:r>
+        <w:t>s only a few files. Its main class, Tx, is further described in the next chapter.</w:t>
+      </w:r>
+    </w:p>
+    <w:p>
+      <w:pPr>
+        <w:pStyle w:val="berschrift2"/>
+      </w:pPr>
+      <w:bookmarkStart w:id="1" w:name="_Toc402817389"/>
+      <w:r>
+        <w:t>Text keys</w:t>
+      </w:r>
       <w:bookmarkEnd w:id="1"/>
     </w:p>
     <w:p>
@@ -4733,138 +4855,24 @@
         <w:pStyle w:val="Textkrper"/>
       </w:pPr>
       <w:r>
-        <w:t>Tx is a simple yet powerful translation and localisation library for .NET applications. It manages a dictionary containing all the text snippets and phrases you need, for multiple translations. If a translation is not available in your preferred language, it can be looked up from other languages. Texts can also contain named plac</w:t>
-      </w:r>
-      <w:r>
-        <w:t>e</w:t>
-      </w:r>
-      <w:r>
-        <w:t>holders that are filled with your data at runtime so that you don</w:t>
-      </w:r>
-      <w:r>
-        <w:t>’</w:t>
-      </w:r>
-      <w:r>
-        <w:t>t need to concatenate all the parts yourself</w:t>
-      </w:r>
-      <w:r>
-        <w:t xml:space="preserve"> in the right order</w:t>
-      </w:r>
-      <w:r>
-        <w:t xml:space="preserve">. Localisation tasks like </w:t>
-      </w:r>
-      <w:r>
-        <w:t xml:space="preserve">typography, </w:t>
-      </w:r>
-      <w:r>
-        <w:t>number or time formatting according to the local standards are also covered.</w:t>
-      </w:r>
+        <w:t>All texts are associated with text keys. A text key is a short string that uniquely identifies a text or phrase and is usually used in the application source code to refer to a specific text. Text keys can be freely assigned by the developer, but there are some structuring guidelines described at the end of this document and a few additional requirements when using the TxEditor tool.</w:t>
+      </w:r>
+    </w:p>
+    <w:p>
+      <w:pPr>
+        <w:pStyle w:val="berschrift2"/>
+      </w:pPr>
+      <w:bookmarkStart w:id="2" w:name="_Toc402817390"/>
+      <w:r>
+        <w:t>Cultures</w:t>
+      </w:r>
+      <w:bookmarkEnd w:id="2"/>
     </w:p>
     <w:p>
       <w:pPr>
         <w:pStyle w:val="Textkrper"/>
       </w:pPr>
       <w:r>
-        <w:t>A special feature of Tx dictionaries is that each text can have different translations depending on the subject count you</w:t>
-      </w:r>
-      <w:r>
-        <w:t>’</w:t>
-      </w:r>
-      <w:r>
-        <w:t>re talking about</w:t>
-      </w:r>
-      <w:r>
-        <w:t>, also called pluralisation</w:t>
-      </w:r>
-      <w:r>
-        <w:t xml:space="preserve">. One </w:t>
-      </w:r>
-      <w:r>
-        <w:rPr>
-          <w:i/>
-        </w:rPr>
-        <w:t>day</w:t>
-      </w:r>
-      <w:r>
-        <w:t xml:space="preserve"> is a different word than two </w:t>
-      </w:r>
-      <w:r>
-        <w:rPr>
-          <w:i/>
-        </w:rPr>
-        <w:t>days</w:t>
-      </w:r>
-      <w:r>
-        <w:t>. This allows you to speak to your users in the most natural way, avoiding ugly parentheses or alternatives for plural words in the user interface.</w:t>
-      </w:r>
-    </w:p>
-    <w:p>
-      <w:pPr>
-        <w:pStyle w:val="Textkrper"/>
-      </w:pPr>
-      <w:r>
-        <w:t>All texts and translations are stored in an XML dictionary file, one per project. This XML file usually contains all languages. The dictionary can be installed with your application, or compiled right into it as an embedded resource.</w:t>
-      </w:r>
-    </w:p>
-    <w:p>
-      <w:pPr>
-        <w:pStyle w:val="Textkrper"/>
-      </w:pPr>
-      <w:r>
-        <w:t>The TxLib library can be used from any .NET application and is the part you</w:t>
-      </w:r>
-      <w:r>
-        <w:t>’</w:t>
-      </w:r>
-      <w:r>
-        <w:t xml:space="preserve">ll distribute with your application. For more portable applications, you could also directly copy the class files into your project </w:t>
-      </w:r>
-      <w:r>
-        <w:t>–</w:t>
-      </w:r>
-      <w:r>
-        <w:t xml:space="preserve"> it</w:t>
-      </w:r>
-      <w:r>
-        <w:t>’</w:t>
-      </w:r>
-      <w:r>
-        <w:t>s only a few files. Its main class, Tx, is further described in the next chapter.</w:t>
-      </w:r>
-    </w:p>
-    <w:p>
-      <w:pPr>
-        <w:pStyle w:val="berschrift2"/>
-      </w:pPr>
-      <w:bookmarkStart w:id="2" w:name="_Toc402817389"/>
-      <w:r>
-        <w:t>Text keys</w:t>
-      </w:r>
-      <w:bookmarkEnd w:id="2"/>
-    </w:p>
-    <w:p>
-      <w:pPr>
-        <w:pStyle w:val="Textkrper"/>
-      </w:pPr>
-      <w:r>
-        <w:t>All texts are associated with text keys. A text key is a short string that uniquely identifies a text or phrase and is usually used in the application source code to refer to a specific text. Text keys can be freely assigned by the developer, but there are some structuring guidelines described at the end of this document and a few additional requirements when using the TxEditor tool.</w:t>
-      </w:r>
-    </w:p>
-    <w:p>
-      <w:pPr>
-        <w:pStyle w:val="berschrift2"/>
-      </w:pPr>
-      <w:bookmarkStart w:id="3" w:name="_Toc402817390"/>
-      <w:r>
-        <w:t>Cultures</w:t>
-      </w:r>
-      <w:bookmarkEnd w:id="3"/>
-    </w:p>
-    <w:p>
-      <w:pPr>
-        <w:pStyle w:val="Textkrper"/>
-      </w:pPr>
-      <w:r>
         <w:t xml:space="preserve">The .NET framework uses the concept of cultures to specify a combination of language and data formatting rules. Each culture has a code that describes the language and optionally a region. There are more variants but they are not supported by TxLib. Examples are </w:t>
       </w:r>
       <w:r>
@@ -4914,11 +4922,189 @@
       <w:pPr>
         <w:pStyle w:val="berschrift1"/>
       </w:pPr>
-      <w:bookmarkStart w:id="4" w:name="_Toc402817391"/>
+      <w:bookmarkStart w:id="3" w:name="_Toc402817391"/>
       <w:r>
         <w:lastRenderedPageBreak/>
         <w:t>Using the Tx class</w:t>
       </w:r>
+      <w:bookmarkEnd w:id="3"/>
+    </w:p>
+    <w:p>
+      <w:pPr>
+        <w:pStyle w:val="Textkrper"/>
+      </w:pPr>
+      <w:r>
+        <w:t xml:space="preserve">The </w:t>
+      </w:r>
+      <w:r>
+        <w:rPr>
+          <w:rStyle w:val="Codeverweis"/>
+        </w:rPr>
+        <w:t>Tx</w:t>
+      </w:r>
+      <w:r>
+        <w:t xml:space="preserve"> class is the heart of Tx</w:t>
+      </w:r>
+      <w:r>
+        <w:t>Translation</w:t>
+      </w:r>
+      <w:r>
+        <w:t xml:space="preserve">. It provides the dictionary lookups and does all the translation and formatting work. It is designed as a static class so that it can easily be used everywhere in your application without creating or finding an instance of it first. The dictionary is loaded into memory which is usually done at application initialisation time. </w:t>
+      </w:r>
+      <w:r>
+        <w:t xml:space="preserve">It </w:t>
+      </w:r>
+      <w:r>
+        <w:t>is read from an XML file on disk or an embedded resource. When reading from files, they can optionally be monitored for changes so that the dictionary is immediately updated</w:t>
+      </w:r>
+      <w:r>
+        <w:t xml:space="preserve"> when the dictionary file is modified</w:t>
+      </w:r>
+      <w:r>
+        <w:t>.</w:t>
+      </w:r>
+    </w:p>
+    <w:p>
+      <w:pPr>
+        <w:pStyle w:val="Textkrper"/>
+      </w:pPr>
+      <w:r>
+        <w:t xml:space="preserve">To start using the </w:t>
+      </w:r>
+      <w:r>
+        <w:rPr>
+          <w:rStyle w:val="Code"/>
+        </w:rPr>
+        <w:t>Tx</w:t>
+      </w:r>
+      <w:r>
+        <w:t xml:space="preserve"> class, you should first import </w:t>
+      </w:r>
+      <w:r>
+        <w:t xml:space="preserve">its </w:t>
+      </w:r>
+      <w:r>
+        <w:t>namespace:</w:t>
+      </w:r>
+    </w:p>
+    <w:p>
+      <w:pPr>
+        <w:pStyle w:val="Codeblock"/>
+      </w:pPr>
+      <w:r>
+        <w:t>using Unclassified.TxLib;</w:t>
+      </w:r>
+    </w:p>
+    <w:p>
+      <w:pPr>
+        <w:pStyle w:val="Textkrper"/>
+      </w:pPr>
+      <w:r>
+        <w:t xml:space="preserve">The main method of the </w:t>
+      </w:r>
+      <w:r>
+        <w:rPr>
+          <w:rStyle w:val="Code"/>
+        </w:rPr>
+        <w:t>Tx</w:t>
+      </w:r>
+      <w:r>
+        <w:t xml:space="preserve"> class is the shortcut method simply named </w:t>
+      </w:r>
+      <w:r>
+        <w:rPr>
+          <w:rStyle w:val="Codeverweis"/>
+        </w:rPr>
+        <w:t>T</w:t>
+      </w:r>
+      <w:r>
+        <w:t>.</w:t>
+      </w:r>
+      <w:r>
+        <w:t xml:space="preserve"> (This class and method name co</w:t>
+      </w:r>
+      <w:r>
+        <w:t>m</w:t>
+      </w:r>
+      <w:r>
+        <w:t>bination is intentionally pronounced like “text”.)</w:t>
+      </w:r>
+      <w:r>
+        <w:t xml:space="preserve"> It accepts the text key and has multiple overloads for add</w:t>
+      </w:r>
+      <w:r>
+        <w:t>i</w:t>
+      </w:r>
+      <w:r>
+        <w:t>tional parameters like a count or placeholder data. It returns the translated text as a string. Its use is as easy as</w:t>
+      </w:r>
+      <w:r>
+        <w:t xml:space="preserve"> this</w:t>
+      </w:r>
+      <w:r>
+        <w:t>:</w:t>
+      </w:r>
+    </w:p>
+    <w:p>
+      <w:pPr>
+        <w:pStyle w:val="Codeblock"/>
+      </w:pPr>
+      <w:r>
+        <w:rPr>
+          <w:rStyle w:val="Code-Kommentar"/>
+        </w:rPr>
+        <w:t xml:space="preserve">string uiText = </w:t>
+      </w:r>
+      <w:r>
+        <w:t>Tx.T("my text key")</w:t>
+      </w:r>
+      <w:r>
+        <w:rPr>
+          <w:rStyle w:val="Code-Kommentar"/>
+        </w:rPr>
+        <w:t>;</w:t>
+      </w:r>
+    </w:p>
+    <w:p>
+      <w:pPr>
+        <w:pStyle w:val="Textkrper"/>
+      </w:pPr>
+      <w:r>
+        <w:t xml:space="preserve">This will look up the text key </w:t>
+      </w:r>
+      <w:r>
+        <w:t>“</w:t>
+      </w:r>
+      <w:r>
+        <w:t>my text key</w:t>
+      </w:r>
+      <w:r>
+        <w:t>”</w:t>
+      </w:r>
+      <w:r>
+        <w:t xml:space="preserve"> in the dictionary for the current culture which is provided by the .NET framework. In order to use a different translation, you can set the current thread culture to a different value, resulting in a consistent switch for both TxLib and the rest of the framework (like for instance number parsing).</w:t>
+      </w:r>
+    </w:p>
+    <w:p>
+      <w:pPr>
+        <w:pStyle w:val="berschrift2"/>
+      </w:pPr>
+      <w:bookmarkStart w:id="4" w:name="_Toc402817392"/>
+      <w:r>
+        <w:t xml:space="preserve">From </w:t>
+      </w:r>
+      <w:r>
+        <w:t>C#</w:t>
+      </w:r>
+      <w:r>
+        <w:t xml:space="preserve"> (or any </w:t>
+      </w:r>
+      <w:r>
+        <w:t>other programming</w:t>
+      </w:r>
+      <w:r>
+        <w:t xml:space="preserve"> language)</w:t>
+      </w:r>
       <w:bookmarkEnd w:id="4"/>
     </w:p>
     <w:p>
@@ -4926,34 +5112,109 @@
         <w:pStyle w:val="Textkrper"/>
       </w:pPr>
       <w:r>
-        <w:t xml:space="preserve">The </w:t>
+        <w:t>To access translations in your application or library code, you</w:t>
+      </w:r>
+      <w:r>
+        <w:t>’</w:t>
+      </w:r>
+      <w:r>
+        <w:t xml:space="preserve">ll normally use the </w:t>
+      </w:r>
+      <w:r>
+        <w:rPr>
+          <w:rStyle w:val="Code"/>
+        </w:rPr>
+        <w:t>Tx</w:t>
+      </w:r>
+      <w:r>
+        <w:t xml:space="preserve"> class and its methods. TxLib is written in C# so you can only copy the code in C# projects, but being a CLR library, you can of course </w:t>
+      </w:r>
+      <w:r>
+        <w:t xml:space="preserve">reference the assembly and </w:t>
+      </w:r>
+      <w:r>
+        <w:t>use it from any other CLR language like VB.NET, Managed C++, F# or whatever you have.</w:t>
+      </w:r>
+    </w:p>
+    <w:p>
+      <w:pPr>
+        <w:pStyle w:val="berschrift3"/>
+      </w:pPr>
+      <w:bookmarkStart w:id="5" w:name="_Toc402817393"/>
+      <w:r>
+        <w:t>Initialisation</w:t>
+      </w:r>
+      <w:bookmarkEnd w:id="5"/>
+    </w:p>
+    <w:p>
+      <w:pPr>
+        <w:pStyle w:val="Textkrper"/>
+      </w:pPr>
+      <w:r>
+        <w:t xml:space="preserve">Before you can access any translated texts, you </w:t>
+      </w:r>
+      <w:r>
+        <w:t>need to</w:t>
+      </w:r>
+      <w:r>
+        <w:t xml:space="preserve"> load a dictionary. This is typically done at application initialisation time. You have several options here:</w:t>
+      </w:r>
+    </w:p>
+    <w:p>
+      <w:pPr>
+        <w:pStyle w:val="Listennummer"/>
+      </w:pPr>
+      <w:r>
+        <w:t xml:space="preserve">To load all files in a directory, you can use the </w:t>
       </w:r>
       <w:r>
         <w:rPr>
           <w:rStyle w:val="Codeverweis"/>
         </w:rPr>
-        <w:t>Tx</w:t>
-      </w:r>
-      <w:r>
-        <w:t xml:space="preserve"> class is the heart of Tx</w:t>
-      </w:r>
-      <w:r>
-        <w:t>Translation</w:t>
-      </w:r>
-      <w:r>
-        <w:t xml:space="preserve">. It provides the dictionary lookups and does all the translation and formatting work. It is designed as a static class so that it can easily be used everywhere in your application without creating or finding an instance of it first. The dictionary is loaded into memory which is usually done at application initialisation time. </w:t>
-      </w:r>
-      <w:r>
-        <w:t xml:space="preserve">It </w:t>
-      </w:r>
-      <w:r>
-        <w:t>is read from an XML file on disk or an embedded resource. When reading from files, they can optionally be monitored for changes so that the dictionary is immediately updated</w:t>
-      </w:r>
-      <w:r>
-        <w:t xml:space="preserve"> when the dictionary file is modified</w:t>
-      </w:r>
-      <w:r>
-        <w:t>.</w:t>
+        <w:t>LoadDirectory</w:t>
+      </w:r>
+      <w:r>
+        <w:t xml:space="preserve"> method. It finds all dictionary files in a given directory, optionally matching a specified file name prefix.</w:t>
+      </w:r>
+    </w:p>
+    <w:p>
+      <w:pPr>
+        <w:pStyle w:val="Listennummer"/>
+      </w:pPr>
+      <w:r>
+        <w:t xml:space="preserve">Loading a single dictionary file is done with the </w:t>
+      </w:r>
+      <w:r>
+        <w:rPr>
+          <w:rStyle w:val="Codeverweis"/>
+        </w:rPr>
+        <w:t>LoadFromXmlFile</w:t>
+      </w:r>
+      <w:r>
+        <w:t xml:space="preserve"> method. It reads the specified file and loads it into the global dictionary.</w:t>
+      </w:r>
+    </w:p>
+    <w:p>
+      <w:pPr>
+        <w:pStyle w:val="Listennummer"/>
+      </w:pPr>
+      <w:r>
+        <w:t>If you</w:t>
+      </w:r>
+      <w:r>
+        <w:t>’</w:t>
+      </w:r>
+      <w:r>
+        <w:t xml:space="preserve">re not deploying the dictionary as a separate file on disk but instead as an embedded resource in the application assembly, you can load it with the </w:t>
+      </w:r>
+      <w:r>
+        <w:rPr>
+          <w:rStyle w:val="Codeverweis"/>
+        </w:rPr>
+        <w:t>LoadFromEmbeddedResource</w:t>
+      </w:r>
+      <w:r>
+        <w:t xml:space="preserve"> method.</w:t>
       </w:r>
     </w:p>
     <w:p>
@@ -4961,30 +5222,31 @@
         <w:pStyle w:val="Textkrper"/>
       </w:pPr>
       <w:r>
-        <w:t xml:space="preserve">To start using the </w:t>
-      </w:r>
-      <w:r>
-        <w:rPr>
-          <w:rStyle w:val="Code"/>
-        </w:rPr>
-        <w:t>Tx</w:t>
-      </w:r>
-      <w:r>
-        <w:t xml:space="preserve"> class, you should first import </w:t>
-      </w:r>
-      <w:r>
-        <w:t xml:space="preserve">its </w:t>
-      </w:r>
-      <w:r>
-        <w:t>namespace:</w:t>
-      </w:r>
-    </w:p>
-    <w:p>
-      <w:pPr>
-        <w:pStyle w:val="Codeblock"/>
-      </w:pPr>
-      <w:r>
-        <w:t>using Unclassified.TxLib;</w:t>
+        <w:t>When files were loaded from disk, you can later check these files for modifications and have them reloaded if they</w:t>
+      </w:r>
+      <w:r>
+        <w:t>’</w:t>
+      </w:r>
+      <w:r>
+        <w:t xml:space="preserve">re changed, using the </w:t>
+      </w:r>
+      <w:r>
+        <w:rPr>
+          <w:rStyle w:val="Codeverweis"/>
+        </w:rPr>
+        <w:t>CheckReloadFiles</w:t>
+      </w:r>
+      <w:r>
+        <w:t xml:space="preserve"> method. Alternatively the </w:t>
+      </w:r>
+      <w:r>
+        <w:rPr>
+          <w:rStyle w:val="Codeverweis"/>
+        </w:rPr>
+        <w:t>UseFileSystemWatcher</w:t>
+      </w:r>
+      <w:r>
+        <w:t xml:space="preserve"> property can be set to automatically monitor all loaded files. See the ASP.NET section below for additional notes.</w:t>
       </w:r>
     </w:p>
     <w:p>
@@ -4992,281 +5254,247 @@
         <w:pStyle w:val="Textkrper"/>
       </w:pPr>
       <w:r>
-        <w:t xml:space="preserve">The main method of the </w:t>
-      </w:r>
-      <w:r>
-        <w:rPr>
-          <w:rStyle w:val="Code"/>
-        </w:rPr>
-        <w:t>Tx</w:t>
-      </w:r>
-      <w:r>
-        <w:t xml:space="preserve"> class is the shortcut method simply named </w:t>
+        <w:t xml:space="preserve">You can also add text keys in your own code, but this is more suitable for small dynamic additions rather than complete dictionaries. Use an overload of the </w:t>
       </w:r>
       <w:r>
         <w:rPr>
           <w:rStyle w:val="Codeverweis"/>
         </w:rPr>
-        <w:t>T</w:t>
-      </w:r>
-      <w:r>
-        <w:t>.</w:t>
-      </w:r>
-      <w:r>
-        <w:t xml:space="preserve"> (This class and method name co</w:t>
-      </w:r>
-      <w:r>
-        <w:t>m</w:t>
-      </w:r>
-      <w:r>
-        <w:t>bination is intentionally pronounced like “text”.)</w:t>
-      </w:r>
-      <w:r>
-        <w:t xml:space="preserve"> It accepts the text key and has multiple overloads for add</w:t>
-      </w:r>
-      <w:r>
-        <w:t>i</w:t>
-      </w:r>
-      <w:r>
-        <w:t>tional parameters like a count or placeholder data. It returns the translated text as a string. Its use is as easy as</w:t>
-      </w:r>
-      <w:r>
-        <w:t xml:space="preserve"> this</w:t>
-      </w:r>
-      <w:r>
-        <w:t>:</w:t>
-      </w:r>
-    </w:p>
-    <w:p>
-      <w:pPr>
-        <w:pStyle w:val="Codeblock"/>
-      </w:pPr>
-      <w:r>
-        <w:rPr>
-          <w:rStyle w:val="Code-Kommentar"/>
-        </w:rPr>
-        <w:t xml:space="preserve">string uiText = </w:t>
-      </w:r>
-      <w:r>
-        <w:t>Tx.T("my text key")</w:t>
-      </w:r>
-      <w:r>
-        <w:rPr>
-          <w:rStyle w:val="Code-Kommentar"/>
-        </w:rPr>
-        <w:t>;</w:t>
-      </w:r>
-    </w:p>
-    <w:p>
-      <w:pPr>
-        <w:pStyle w:val="Textkrper"/>
-      </w:pPr>
-      <w:r>
-        <w:t xml:space="preserve">This will look up the text key </w:t>
-      </w:r>
-      <w:r>
-        <w:t>“</w:t>
-      </w:r>
-      <w:r>
-        <w:t>my text key</w:t>
-      </w:r>
-      <w:r>
-        <w:t>”</w:t>
-      </w:r>
-      <w:r>
-        <w:t xml:space="preserve"> in the dictionary for the current culture which is provided by the .NET framework. In order to use a different translation, you can set the current thread culture to a different value, resulting in a consistent switch for both TxLib and the rest of the framework (like for instance number parsing).</w:t>
-      </w:r>
-    </w:p>
-    <w:p>
-      <w:pPr>
-        <w:pStyle w:val="berschrift2"/>
-      </w:pPr>
-      <w:bookmarkStart w:id="5" w:name="_Toc402817392"/>
-      <w:r>
-        <w:t xml:space="preserve">From </w:t>
-      </w:r>
-      <w:r>
-        <w:t>C#</w:t>
-      </w:r>
-      <w:r>
-        <w:t xml:space="preserve"> (or any </w:t>
-      </w:r>
-      <w:r>
-        <w:t>other programming</w:t>
-      </w:r>
-      <w:r>
-        <w:t xml:space="preserve"> language)</w:t>
-      </w:r>
-      <w:bookmarkEnd w:id="5"/>
-    </w:p>
-    <w:p>
-      <w:pPr>
-        <w:pStyle w:val="Textkrper"/>
-      </w:pPr>
-      <w:r>
-        <w:t>To access translations in your application or library code, you</w:t>
-      </w:r>
-      <w:r>
-        <w:t>’</w:t>
-      </w:r>
-      <w:r>
-        <w:t xml:space="preserve">ll normally use the </w:t>
-      </w:r>
-      <w:r>
-        <w:rPr>
-          <w:rStyle w:val="Code"/>
-        </w:rPr>
-        <w:t>Tx</w:t>
-      </w:r>
-      <w:r>
-        <w:t xml:space="preserve"> class and its methods. TxLib is written in C# so you can only copy the code in C# projects, but being a CLR library, you can of course </w:t>
-      </w:r>
-      <w:r>
-        <w:t xml:space="preserve">reference the assembly and </w:t>
-      </w:r>
-      <w:r>
-        <w:t>use it from any other CLR language like VB.NET, Managed C++, F# or whatever you have.</w:t>
+        <w:t>AddText</w:t>
+      </w:r>
+      <w:r>
+        <w:t xml:space="preserve"> method for that.</w:t>
       </w:r>
     </w:p>
     <w:p>
       <w:pPr>
         <w:pStyle w:val="berschrift3"/>
       </w:pPr>
-      <w:bookmarkStart w:id="6" w:name="_Toc402817393"/>
-      <w:r>
-        <w:t>Initialisation</w:t>
-      </w:r>
-      <w:bookmarkEnd w:id="6"/>
-    </w:p>
-    <w:p>
-      <w:pPr>
-        <w:pStyle w:val="Textkrper"/>
-      </w:pPr>
-      <w:r>
-        <w:t xml:space="preserve">Before you can access any translated texts, you </w:t>
-      </w:r>
-      <w:r>
-        <w:t>need to</w:t>
-      </w:r>
-      <w:r>
-        <w:t xml:space="preserve"> load a dictionary. This is typically done at application initialisation time. You have several options here:</w:t>
-      </w:r>
-    </w:p>
-    <w:p>
-      <w:pPr>
-        <w:pStyle w:val="Listennummer"/>
-      </w:pPr>
-      <w:r>
-        <w:t xml:space="preserve">To load all files in a directory, you can use the </w:t>
-      </w:r>
-      <w:r>
-        <w:rPr>
-          <w:rStyle w:val="Codeverweis"/>
-        </w:rPr>
-        <w:t>LoadDirectory</w:t>
-      </w:r>
-      <w:r>
-        <w:t xml:space="preserve"> method. It finds all dictionary files in a given directory, optionally matching a specified file name prefix.</w:t>
-      </w:r>
-    </w:p>
-    <w:p>
-      <w:pPr>
-        <w:pStyle w:val="Listennummer"/>
-      </w:pPr>
-      <w:r>
-        <w:t xml:space="preserve">Loading a single dictionary file is done with the </w:t>
-      </w:r>
-      <w:r>
-        <w:rPr>
-          <w:rStyle w:val="Codeverweis"/>
-        </w:rPr>
-        <w:t>LoadFromXmlFile</w:t>
-      </w:r>
-      <w:r>
-        <w:t xml:space="preserve"> method. It reads the specified file and loads it into the global dictionary.</w:t>
-      </w:r>
-    </w:p>
-    <w:p>
-      <w:pPr>
-        <w:pStyle w:val="Listennummer"/>
-      </w:pPr>
-      <w:r>
-        <w:t>If you</w:t>
-      </w:r>
-      <w:r>
-        <w:t>’</w:t>
-      </w:r>
-      <w:r>
-        <w:t xml:space="preserve">re not deploying the dictionary as a separate file on disk but instead as an embedded resource in the application assembly, you can load it with the </w:t>
-      </w:r>
-      <w:r>
-        <w:rPr>
-          <w:rStyle w:val="Codeverweis"/>
-        </w:rPr>
-        <w:t>LoadFromEmbeddedResource</w:t>
-      </w:r>
-      <w:r>
-        <w:t xml:space="preserve"> method.</w:t>
-      </w:r>
-    </w:p>
-    <w:p>
-      <w:pPr>
-        <w:pStyle w:val="Textkrper"/>
-      </w:pPr>
-      <w:r>
-        <w:t>When files were loaded from disk, you can later check these files for modifications and have them reloaded if they</w:t>
-      </w:r>
-      <w:r>
-        <w:t>’</w:t>
-      </w:r>
-      <w:r>
-        <w:t xml:space="preserve">re changed, using the </w:t>
-      </w:r>
-      <w:r>
-        <w:rPr>
-          <w:rStyle w:val="Codeverweis"/>
-        </w:rPr>
-        <w:t>CheckReloadFiles</w:t>
-      </w:r>
-      <w:r>
-        <w:t xml:space="preserve"> method. Alternatively the </w:t>
-      </w:r>
-      <w:r>
-        <w:rPr>
-          <w:rStyle w:val="Codeverweis"/>
-        </w:rPr>
-        <w:t>UseFileSystemWatcher</w:t>
-      </w:r>
-      <w:r>
-        <w:t xml:space="preserve"> property can be set to automatically monitor all loaded files. See the ASP.NET section below for additional notes.</w:t>
-      </w:r>
-    </w:p>
-    <w:p>
-      <w:pPr>
-        <w:pStyle w:val="Textkrper"/>
-      </w:pPr>
-      <w:r>
-        <w:t xml:space="preserve">You can also add text keys in your own code, but this is more suitable for small dynamic additions rather than complete dictionaries. Use an overload of the </w:t>
-      </w:r>
-      <w:r>
-        <w:rPr>
-          <w:rStyle w:val="Codeverweis"/>
-        </w:rPr>
-        <w:t>AddText</w:t>
-      </w:r>
-      <w:r>
-        <w:t xml:space="preserve"> method for that.</w:t>
-      </w:r>
-    </w:p>
-    <w:p>
-      <w:pPr>
-        <w:pStyle w:val="berschrift3"/>
-      </w:pPr>
-      <w:bookmarkStart w:id="7" w:name="_Toc402817394"/>
+      <w:bookmarkStart w:id="6" w:name="_Toc402817394"/>
       <w:r>
         <w:lastRenderedPageBreak/>
         <w:t>Culture control</w:t>
       </w:r>
+      <w:bookmarkEnd w:id="6"/>
+    </w:p>
+    <w:p>
+      <w:pPr>
+        <w:pStyle w:val="Textkrper"/>
+      </w:pPr>
+      <w:r>
+        <w:t xml:space="preserve">There are multiple methods and properties to retrieve information about the currently selected culture or all available cultures in the dictionary. The </w:t>
+      </w:r>
+      <w:r>
+        <w:rPr>
+          <w:rStyle w:val="Codeverweis"/>
+        </w:rPr>
+        <w:t>AvailableCultureNames</w:t>
+      </w:r>
+      <w:r>
+        <w:t xml:space="preserve"> property returns a string array of all culture names currently available in the global dictionary. The </w:t>
+      </w:r>
+      <w:r>
+        <w:rPr>
+          <w:rStyle w:val="Codeverweis"/>
+        </w:rPr>
+        <w:t>AvailableCultures</w:t>
+      </w:r>
+      <w:r>
+        <w:t xml:space="preserve"> property instead not only returns the names but the </w:t>
+      </w:r>
+      <w:r>
+        <w:rPr>
+          <w:rStyle w:val="Code"/>
+        </w:rPr>
+        <w:t>CultureInfo</w:t>
+      </w:r>
+      <w:r>
+        <w:t xml:space="preserve"> instances for them. The </w:t>
+      </w:r>
+      <w:r>
+        <w:rPr>
+          <w:rStyle w:val="Codeverweis"/>
+        </w:rPr>
+        <w:t>CurrentThreadCulture</w:t>
+      </w:r>
+      <w:r>
+        <w:t xml:space="preserve">, </w:t>
+      </w:r>
+      <w:r>
+        <w:rPr>
+          <w:rStyle w:val="Codeverweis"/>
+        </w:rPr>
+        <w:t>CurrentThreadLanguage</w:t>
+      </w:r>
+      <w:r>
+        <w:t xml:space="preserve"> and </w:t>
+      </w:r>
+      <w:r>
+        <w:rPr>
+          <w:rStyle w:val="Codeverweis"/>
+        </w:rPr>
+        <w:t>CurrentThreadCultureNativeName</w:t>
+      </w:r>
+      <w:r>
+        <w:t xml:space="preserve"> properties are only shortcuts to the framework</w:t>
+      </w:r>
+      <w:r>
+        <w:t>’</w:t>
+      </w:r>
+      <w:r>
+        <w:t xml:space="preserve">s </w:t>
+      </w:r>
+      <w:r>
+        <w:rPr>
+          <w:rStyle w:val="Code"/>
+        </w:rPr>
+        <w:t>CultureInfo.Current</w:t>
+      </w:r>
+      <w:r>
+        <w:rPr>
+          <w:rStyle w:val="Code"/>
+        </w:rPr>
+        <w:softHyphen/>
+      </w:r>
+      <w:r>
+        <w:rPr>
+          <w:rStyle w:val="Code"/>
+        </w:rPr>
+        <w:t>Culture</w:t>
+      </w:r>
+      <w:r>
+        <w:t xml:space="preserve"> property.</w:t>
+      </w:r>
+    </w:p>
+    <w:p>
+      <w:pPr>
+        <w:pStyle w:val="Textkrper"/>
+      </w:pPr>
+      <w:r>
+        <w:t xml:space="preserve">The </w:t>
+      </w:r>
+      <w:r>
+        <w:rPr>
+          <w:rStyle w:val="Codeverweis"/>
+        </w:rPr>
+        <w:t>PrimaryCulture</w:t>
+      </w:r>
+      <w:r>
+        <w:t xml:space="preserve"> property gets or sets the primary culture name that serves as fallback for incomplete translations. If this is </w:t>
+      </w:r>
+      <w:r>
+        <w:rPr>
+          <w:rStyle w:val="Code"/>
+        </w:rPr>
+        <w:t>null</w:t>
+      </w:r>
+      <w:r>
+        <w:t>, it will not be considered when translating texts. It is not guaranteed that this culture is available in the global dictionary.</w:t>
+      </w:r>
+    </w:p>
+    <w:p>
+      <w:pPr>
+        <w:pStyle w:val="Textkrper"/>
+      </w:pPr>
+      <w:r>
+        <w:t xml:space="preserve">Use the </w:t>
+      </w:r>
+      <w:r>
+        <w:rPr>
+          <w:rStyle w:val="Codeverweis"/>
+        </w:rPr>
+        <w:t>SetCulture</w:t>
+      </w:r>
+      <w:r>
+        <w:t xml:space="preserve"> method to change the current thread</w:t>
+      </w:r>
+      <w:r>
+        <w:t>’</w:t>
+      </w:r>
+      <w:r>
+        <w:t xml:space="preserve">s culture. This only affects the currently executing thread and is also regarded by other .NET framework functions. The </w:t>
+      </w:r>
+      <w:r>
+        <w:rPr>
+          <w:rStyle w:val="Codeverweis"/>
+        </w:rPr>
+        <w:t>GetCultureName</w:t>
+      </w:r>
+      <w:r>
+        <w:t xml:space="preserve"> method returns the best supported current culture name for the thread. This can be </w:t>
+      </w:r>
+      <w:r>
+        <w:rPr>
+          <w:rStyle w:val="Code"/>
+        </w:rPr>
+        <w:t>CurrentThreadCulture</w:t>
+      </w:r>
+      <w:r>
+        <w:t xml:space="preserve">, </w:t>
+      </w:r>
+      <w:r>
+        <w:rPr>
+          <w:rStyle w:val="Code"/>
+        </w:rPr>
+        <w:t>Current</w:t>
+      </w:r>
+      <w:r>
+        <w:rPr>
+          <w:rStyle w:val="Code"/>
+        </w:rPr>
+        <w:softHyphen/>
+      </w:r>
+      <w:r>
+        <w:rPr>
+          <w:rStyle w:val="Code"/>
+        </w:rPr>
+        <w:t>Thread</w:t>
+      </w:r>
+      <w:r>
+        <w:rPr>
+          <w:rStyle w:val="Code"/>
+        </w:rPr>
+        <w:softHyphen/>
+      </w:r>
+      <w:r>
+        <w:rPr>
+          <w:rStyle w:val="Code"/>
+        </w:rPr>
+        <w:t>Language</w:t>
+      </w:r>
+      <w:r>
+        <w:t>, one of the browser</w:t>
+      </w:r>
+      <w:r>
+        <w:t>’</w:t>
+      </w:r>
+      <w:r>
+        <w:t>s supported cultures (if specified</w:t>
+      </w:r>
+      <w:r>
+        <w:t>, see ASP.NET section below</w:t>
+      </w:r>
+      <w:r>
+        <w:t xml:space="preserve">), </w:t>
+      </w:r>
+      <w:r>
+        <w:rPr>
+          <w:rStyle w:val="Code"/>
+        </w:rPr>
+        <w:t>PrimaryCulture</w:t>
+      </w:r>
+      <w:r>
+        <w:t xml:space="preserve"> or, if none of them are available, any one of the available (loaded) cultures. This culture will be tried first to find translated texts.</w:t>
+      </w:r>
+    </w:p>
+    <w:p>
+      <w:pPr>
+        <w:pStyle w:val="berschrift3"/>
+      </w:pPr>
+      <w:bookmarkStart w:id="7" w:name="_Toc402817395"/>
+      <w:r>
+        <w:t>Text translation</w:t>
+      </w:r>
       <w:bookmarkEnd w:id="7"/>
     </w:p>
     <w:p>
@@ -5274,363 +5502,143 @@
         <w:pStyle w:val="Textkrper"/>
       </w:pPr>
       <w:r>
-        <w:t xml:space="preserve">There are multiple methods and properties to retrieve information about the currently selected culture or all available cultures in the dictionary. The </w:t>
+        <w:t xml:space="preserve">The main translation method is called </w:t>
       </w:r>
       <w:r>
         <w:rPr>
           <w:rStyle w:val="Codeverweis"/>
         </w:rPr>
-        <w:t>AvailableCultureNames</w:t>
-      </w:r>
-      <w:r>
-        <w:t xml:space="preserve"> property returns a string array of all culture names currently available in the global dictionary. The </w:t>
+        <w:t>Text</w:t>
+      </w:r>
+      <w:r>
+        <w:t xml:space="preserve"> and it always accepts a text key and has several overloads for combinations of additional data like a subject count or placeholder data.</w:t>
+      </w:r>
+      <w:r>
+        <w:t xml:space="preserve"> If no translation could be found, the specified text key is returned in square brackets.</w:t>
+      </w:r>
+      <w:r>
+        <w:t xml:space="preserve"> For less code to write, there is the </w:t>
+      </w:r>
+      <w:r>
+        <w:rPr>
+          <w:rStyle w:val="Code"/>
+        </w:rPr>
+        <w:t>T</w:t>
+      </w:r>
+      <w:r>
+        <w:t xml:space="preserve"> method that is basically just a pass-through method</w:t>
+      </w:r>
+      <w:r>
+        <w:t xml:space="preserve"> with an abbreviated name</w:t>
+      </w:r>
+      <w:r>
+        <w:t>.</w:t>
+      </w:r>
+      <w:r>
+        <w:t xml:space="preserve"> (There are other abbreviations and combinations of them</w:t>
+      </w:r>
+      <w:r>
+        <w:t>, see below</w:t>
+      </w:r>
+      <w:r>
+        <w:t>.)</w:t>
+      </w:r>
+    </w:p>
+    <w:p>
+      <w:pPr>
+        <w:pStyle w:val="Textkrper"/>
+      </w:pPr>
+      <w:r>
+        <w:t xml:space="preserve">A special case is the </w:t>
       </w:r>
       <w:r>
         <w:rPr>
           <w:rStyle w:val="Codeverweis"/>
         </w:rPr>
-        <w:t>AvailableCultures</w:t>
-      </w:r>
-      <w:r>
-        <w:t xml:space="preserve"> property instead not only returns the names but the </w:t>
-      </w:r>
-      <w:r>
-        <w:rPr>
-          <w:rStyle w:val="Code"/>
-        </w:rPr>
-        <w:t>CultureInfo</w:t>
-      </w:r>
-      <w:r>
-        <w:t xml:space="preserve"> instances for them. The </w:t>
-      </w:r>
-      <w:r>
-        <w:rPr>
-          <w:rStyle w:val="Codeverweis"/>
-        </w:rPr>
-        <w:t>CurrentThreadCulture</w:t>
-      </w:r>
-      <w:r>
-        <w:t xml:space="preserve">, </w:t>
-      </w:r>
-      <w:r>
-        <w:rPr>
-          <w:rStyle w:val="Codeverweis"/>
-        </w:rPr>
-        <w:t>CurrentThreadLanguage</w:t>
-      </w:r>
-      <w:r>
-        <w:t xml:space="preserve"> and </w:t>
-      </w:r>
-      <w:r>
-        <w:rPr>
-          <w:rStyle w:val="Codeverweis"/>
-        </w:rPr>
-        <w:t>CurrentThreadCultureNativeName</w:t>
-      </w:r>
-      <w:r>
-        <w:t xml:space="preserve"> properties are only shortcuts to the framework</w:t>
+        <w:t>SafeText</w:t>
+      </w:r>
+      <w:r>
+        <w:t xml:space="preserve"> method. It tries to find a translation for the specified text key but won</w:t>
       </w:r>
       <w:r>
         <w:t>’</w:t>
       </w:r>
       <w:r>
-        <w:t xml:space="preserve">s </w:t>
-      </w:r>
-      <w:r>
-        <w:rPr>
-          <w:rStyle w:val="Code"/>
-        </w:rPr>
-        <w:t>CultureInfo.Current</w:t>
-      </w:r>
-      <w:r>
-        <w:rPr>
-          <w:rStyle w:val="Code"/>
-        </w:rPr>
-        <w:softHyphen/>
-      </w:r>
-      <w:r>
-        <w:rPr>
-          <w:rStyle w:val="Code"/>
-        </w:rPr>
-        <w:t>Culture</w:t>
-      </w:r>
-      <w:r>
-        <w:t xml:space="preserve"> property.</w:t>
-      </w:r>
-    </w:p>
-    <w:p>
-      <w:pPr>
-        <w:pStyle w:val="Textkrper"/>
-      </w:pPr>
-      <w:r>
-        <w:t xml:space="preserve">The </w:t>
-      </w:r>
-      <w:r>
-        <w:rPr>
-          <w:rStyle w:val="Codeverweis"/>
-        </w:rPr>
-        <w:t>PrimaryCulture</w:t>
-      </w:r>
-      <w:r>
-        <w:t xml:space="preserve"> property gets or sets the primary culture name that serves as fallback for incomplete translations. If this is </w:t>
-      </w:r>
-      <w:r>
-        <w:rPr>
-          <w:rStyle w:val="Code"/>
-        </w:rPr>
-        <w:t>null</w:t>
-      </w:r>
-      <w:r>
-        <w:t>, it will not be considered when translating texts. It is not guaranteed that this culture is available in the global dictionary.</w:t>
-      </w:r>
-    </w:p>
-    <w:p>
-      <w:pPr>
-        <w:pStyle w:val="Textkrper"/>
-      </w:pPr>
-      <w:r>
-        <w:t xml:space="preserve">Use the </w:t>
-      </w:r>
-      <w:r>
-        <w:rPr>
-          <w:rStyle w:val="Codeverweis"/>
-        </w:rPr>
-        <w:t>SetCulture</w:t>
-      </w:r>
-      <w:r>
-        <w:t xml:space="preserve"> method to change the current thread</w:t>
-      </w:r>
-      <w:r>
-        <w:t>’</w:t>
-      </w:r>
-      <w:r>
-        <w:t xml:space="preserve">s culture. This only affects the currently executing thread and is also regarded by other .NET framework functions. The </w:t>
-      </w:r>
-      <w:r>
-        <w:rPr>
-          <w:rStyle w:val="Codeverweis"/>
-        </w:rPr>
-        <w:t>GetCultureName</w:t>
-      </w:r>
-      <w:r>
-        <w:t xml:space="preserve"> method returns the best supported current culture name for the thread. This can be </w:t>
-      </w:r>
-      <w:r>
-        <w:rPr>
-          <w:rStyle w:val="Code"/>
-        </w:rPr>
-        <w:t>CurrentThreadCulture</w:t>
-      </w:r>
-      <w:r>
-        <w:t xml:space="preserve">, </w:t>
-      </w:r>
-      <w:r>
-        <w:rPr>
-          <w:rStyle w:val="Code"/>
-        </w:rPr>
-        <w:t>Current</w:t>
-      </w:r>
-      <w:r>
-        <w:rPr>
-          <w:rStyle w:val="Code"/>
-        </w:rPr>
-        <w:softHyphen/>
-      </w:r>
-      <w:r>
-        <w:rPr>
-          <w:rStyle w:val="Code"/>
-        </w:rPr>
-        <w:t>Thread</w:t>
-      </w:r>
-      <w:r>
-        <w:rPr>
-          <w:rStyle w:val="Code"/>
-        </w:rPr>
-        <w:softHyphen/>
-      </w:r>
-      <w:r>
-        <w:rPr>
-          <w:rStyle w:val="Code"/>
-        </w:rPr>
-        <w:t>Language</w:t>
-      </w:r>
-      <w:r>
-        <w:t>, one of the browser</w:t>
-      </w:r>
-      <w:r>
-        <w:t>’</w:t>
-      </w:r>
-      <w:r>
-        <w:t>s supported cultures (if specified</w:t>
-      </w:r>
-      <w:r>
-        <w:t>, see ASP.NET section below</w:t>
-      </w:r>
-      <w:r>
-        <w:t xml:space="preserve">), </w:t>
-      </w:r>
-      <w:r>
-        <w:rPr>
-          <w:rStyle w:val="Code"/>
-        </w:rPr>
-        <w:t>PrimaryCulture</w:t>
-      </w:r>
-      <w:r>
-        <w:t xml:space="preserve"> or, if none of them are available, any one of the available (loaded) cultures. This culture will be tried first to find translated texts.</w:t>
+        <w:t xml:space="preserve">t use fallback languages. If no translation was found in the dictionary, the key namespace part is stripped off the remaining text is returned as the translation. You can use it to partially translate your data strings where most elements go untranslated. An example is city names where only some cities have translated names in certain languages. </w:t>
+      </w:r>
+      <w:r>
+        <w:t>T</w:t>
+      </w:r>
+      <w:r>
+        <w:t xml:space="preserve">he text key would then be a namespace prefix like </w:t>
+      </w:r>
+      <w:r>
+        <w:t>“</w:t>
+      </w:r>
+      <w:r>
+        <w:t>city:</w:t>
+      </w:r>
+      <w:r>
+        <w:t>”</w:t>
+      </w:r>
+      <w:r>
+        <w:t xml:space="preserve"> followed by the native name. The city of Prague is called </w:t>
+      </w:r>
+      <w:r>
+        <w:rPr>
+          <w:i/>
+        </w:rPr>
+        <w:t>Praha</w:t>
+      </w:r>
+      <w:r>
+        <w:t xml:space="preserve"> in Czech and </w:t>
+      </w:r>
+      <w:r>
+        <w:rPr>
+          <w:i/>
+        </w:rPr>
+        <w:t>Prag</w:t>
+      </w:r>
+      <w:r>
+        <w:t xml:space="preserve"> in German. All other cultures not defining their own translation will just get the native name. If your data is already in a consistent language like English, there would only b</w:t>
+      </w:r>
+      <w:r>
+        <w:t>e</w:t>
+      </w:r>
+      <w:r>
+        <w:t xml:space="preserve"> a German translation for the city of Vienna, in this case </w:t>
+      </w:r>
+      <w:r>
+        <w:rPr>
+          <w:i/>
+        </w:rPr>
+        <w:t>Wien</w:t>
+      </w:r>
+      <w:r>
+        <w:t xml:space="preserve">. This will be used for all variants of </w:t>
+      </w:r>
+      <w:r>
+        <w:t>“</w:t>
+      </w:r>
+      <w:r>
+        <w:t>de</w:t>
+      </w:r>
+      <w:r>
+        <w:t>”</w:t>
+      </w:r>
+      <w:r>
+        <w:t xml:space="preserve"> cultures whereas everybody else gets the English name.</w:t>
       </w:r>
     </w:p>
     <w:p>
       <w:pPr>
         <w:pStyle w:val="berschrift3"/>
       </w:pPr>
-      <w:bookmarkStart w:id="8" w:name="_Toc402817395"/>
-      <w:r>
-        <w:t>Text translation</w:t>
+      <w:bookmarkStart w:id="8" w:name="_Toc402817396"/>
+      <w:r>
+        <w:t>Counts and placeholders</w:t>
       </w:r>
       <w:bookmarkEnd w:id="8"/>
-    </w:p>
-    <w:p>
-      <w:pPr>
-        <w:pStyle w:val="Textkrper"/>
-      </w:pPr>
-      <w:r>
-        <w:t xml:space="preserve">The main translation method is called </w:t>
-      </w:r>
-      <w:r>
-        <w:rPr>
-          <w:rStyle w:val="Codeverweis"/>
-        </w:rPr>
-        <w:t>Text</w:t>
-      </w:r>
-      <w:r>
-        <w:t xml:space="preserve"> and it always accepts a text key and has several overloads for combinations of additional data like a subject count or placeholder data.</w:t>
-      </w:r>
-      <w:r>
-        <w:t xml:space="preserve"> If no translation could be found, the specified text key is returned in square brackets.</w:t>
-      </w:r>
-      <w:r>
-        <w:t xml:space="preserve"> For less code to write, there is the </w:t>
-      </w:r>
-      <w:r>
-        <w:rPr>
-          <w:rStyle w:val="Code"/>
-        </w:rPr>
-        <w:t>T</w:t>
-      </w:r>
-      <w:r>
-        <w:t xml:space="preserve"> method that is basically just a pass-through method</w:t>
-      </w:r>
-      <w:r>
-        <w:t xml:space="preserve"> with an abbreviated name</w:t>
-      </w:r>
-      <w:r>
-        <w:t>.</w:t>
-      </w:r>
-      <w:r>
-        <w:t xml:space="preserve"> (There are other abbreviations and combinations of them</w:t>
-      </w:r>
-      <w:r>
-        <w:t>, see below</w:t>
-      </w:r>
-      <w:r>
-        <w:t>.)</w:t>
-      </w:r>
-    </w:p>
-    <w:p>
-      <w:pPr>
-        <w:pStyle w:val="Textkrper"/>
-      </w:pPr>
-      <w:r>
-        <w:t xml:space="preserve">A special case is the </w:t>
-      </w:r>
-      <w:r>
-        <w:rPr>
-          <w:rStyle w:val="Codeverweis"/>
-        </w:rPr>
-        <w:t>SafeText</w:t>
-      </w:r>
-      <w:r>
-        <w:t xml:space="preserve"> method. It tries to find a translation for the specified text key but won</w:t>
-      </w:r>
-      <w:r>
-        <w:t>’</w:t>
-      </w:r>
-      <w:r>
-        <w:t xml:space="preserve">t use fallback languages. If no translation was found in the dictionary, the key namespace part is stripped off the remaining text is returned as the translation. You can use it to partially translate your data strings where most elements go untranslated. An example is city names where only some cities have translated names in certain languages. </w:t>
-      </w:r>
-      <w:r>
-        <w:t>T</w:t>
-      </w:r>
-      <w:r>
-        <w:t xml:space="preserve">he text key would then be a namespace prefix like </w:t>
-      </w:r>
-      <w:r>
-        <w:t>“</w:t>
-      </w:r>
-      <w:r>
-        <w:t>city:</w:t>
-      </w:r>
-      <w:r>
-        <w:t>”</w:t>
-      </w:r>
-      <w:r>
-        <w:t xml:space="preserve"> followed by the native name. The city of Prague is called </w:t>
-      </w:r>
-      <w:r>
-        <w:rPr>
-          <w:i/>
-        </w:rPr>
-        <w:t>Praha</w:t>
-      </w:r>
-      <w:r>
-        <w:t xml:space="preserve"> in Czech and </w:t>
-      </w:r>
-      <w:r>
-        <w:rPr>
-          <w:i/>
-        </w:rPr>
-        <w:t>Prag</w:t>
-      </w:r>
-      <w:r>
-        <w:t xml:space="preserve"> in German. All other cultures not defining their own translation will just get the native name. If your data is already in a consistent language like English, there would only b</w:t>
-      </w:r>
-      <w:r>
-        <w:t>e</w:t>
-      </w:r>
-      <w:r>
-        <w:t xml:space="preserve"> a German translation for the city of Vienna, in this case </w:t>
-      </w:r>
-      <w:r>
-        <w:rPr>
-          <w:i/>
-        </w:rPr>
-        <w:t>Wien</w:t>
-      </w:r>
-      <w:r>
-        <w:t xml:space="preserve">. This will be used for all variants of </w:t>
-      </w:r>
-      <w:r>
-        <w:t>“</w:t>
-      </w:r>
-      <w:r>
-        <w:t>de</w:t>
-      </w:r>
-      <w:r>
-        <w:t>”</w:t>
-      </w:r>
-      <w:r>
-        <w:t xml:space="preserve"> cultures whereas everybody else gets the English name.</w:t>
-      </w:r>
-    </w:p>
-    <w:p>
-      <w:pPr>
-        <w:pStyle w:val="berschrift3"/>
-      </w:pPr>
-      <w:bookmarkStart w:id="9" w:name="_Toc402817396"/>
-      <w:r>
-        <w:t>Counts and placeholders</w:t>
-      </w:r>
-      <w:bookmarkEnd w:id="9"/>
     </w:p>
     <w:p>
       <w:pPr>
@@ -5783,108 +5791,108 @@
       <w:pPr>
         <w:pStyle w:val="berschrift3"/>
       </w:pPr>
-      <w:bookmarkStart w:id="10" w:name="_Toc402817397"/>
+      <w:bookmarkStart w:id="9" w:name="_Toc402817397"/>
       <w:r>
         <w:t>Text conversion and decoration</w:t>
       </w:r>
+      <w:bookmarkEnd w:id="9"/>
+    </w:p>
+    <w:p>
+      <w:pPr>
+        <w:pStyle w:val="Textkrper"/>
+      </w:pPr>
+      <w:r>
+        <w:t>Different languages have different typographical rules that should be regarded to provide the most comfor</w:t>
+      </w:r>
+      <w:r>
+        <w:t>t</w:t>
+      </w:r>
+      <w:r>
+        <w:t xml:space="preserve">able translations to your users. There are methods available for quoting and nested quoting of text, placing it in parentheses, adding a colon for tables or lists, and transforming the </w:t>
+      </w:r>
+      <w:r>
+        <w:t>first letter</w:t>
+      </w:r>
+      <w:r>
+        <w:t xml:space="preserve"> to upper case. While the last method is only a shortcut to existing .NET functionality, all others use strings defined in a special area of the dictionary. This allows the translator to specify matching quotation marks and other characters for a la</w:t>
+      </w:r>
+      <w:r>
+        <w:t>n</w:t>
+      </w:r>
+      <w:r>
+        <w:t>guage.</w:t>
+      </w:r>
+    </w:p>
+    <w:p>
+      <w:pPr>
+        <w:pStyle w:val="Textkrper"/>
+      </w:pPr>
+      <w:r>
+        <w:t xml:space="preserve">Quotation marks are different in almost every country and there are completely different styles of characters for this purpose. Also, parentheses look different in some Asian languages. The colon was added for the French who normally put a </w:t>
+      </w:r>
+      <w:r>
+        <w:t xml:space="preserve">(narrow non-breaking) </w:t>
+      </w:r>
+      <w:r>
+        <w:t xml:space="preserve">space in front of </w:t>
+      </w:r>
+      <w:r>
+        <w:t>colons and a few other punctuation marks</w:t>
+      </w:r>
+      <w:r>
+        <w:t>. And lastly, the upper case shortcut can be used to define a word in lower case to use it in any context but to transform it into upper case when used at the beginning of a line without maintaining two similar text keys for it.</w:t>
+      </w:r>
+    </w:p>
+    <w:p>
+      <w:pPr>
+        <w:pStyle w:val="Textkrper"/>
+      </w:pPr>
+      <w:r>
+        <w:t xml:space="preserve">There are also abbreviated alternatives for these methods, and what makes it even more useful, combinations of these abbreviated names. While the </w:t>
+      </w:r>
+      <w:r>
+        <w:rPr>
+          <w:rStyle w:val="Codeverweis"/>
+        </w:rPr>
+        <w:t>T</w:t>
+      </w:r>
+      <w:r>
+        <w:t xml:space="preserve"> method only performs a dictionary lookup, the </w:t>
+      </w:r>
+      <w:r>
+        <w:rPr>
+          <w:rStyle w:val="Codeverweis"/>
+        </w:rPr>
+        <w:t>UT</w:t>
+      </w:r>
+      <w:r>
+        <w:t xml:space="preserve"> method also transforms it into upper case and the </w:t>
+      </w:r>
+      <w:r>
+        <w:rPr>
+          <w:rStyle w:val="Codeverweis"/>
+        </w:rPr>
+        <w:t>QTC</w:t>
+      </w:r>
+      <w:r>
+        <w:t xml:space="preserve"> method puts the text in quotes and adds a colon. Please </w:t>
+      </w:r>
+      <w:r>
+        <w:t xml:space="preserve">check </w:t>
+      </w:r>
+      <w:r>
+        <w:t>the complete library reference for a list of method names.</w:t>
+      </w:r>
+    </w:p>
+    <w:p>
+      <w:pPr>
+        <w:pStyle w:val="berschrift3"/>
+      </w:pPr>
+      <w:bookmarkStart w:id="10" w:name="_Toc402817398"/>
+      <w:r>
+        <w:t>Number, date and time formatting</w:t>
+      </w:r>
       <w:bookmarkEnd w:id="10"/>
-    </w:p>
-    <w:p>
-      <w:pPr>
-        <w:pStyle w:val="Textkrper"/>
-      </w:pPr>
-      <w:r>
-        <w:t>Different languages have different typographical rules that should be regarded to provide the most comfor</w:t>
-      </w:r>
-      <w:r>
-        <w:t>t</w:t>
-      </w:r>
-      <w:r>
-        <w:t xml:space="preserve">able translations to your users. There are methods available for quoting and nested quoting of text, placing it in parentheses, adding a colon for tables or lists, and transforming the </w:t>
-      </w:r>
-      <w:r>
-        <w:t>first letter</w:t>
-      </w:r>
-      <w:r>
-        <w:t xml:space="preserve"> to upper case. While the last method is only a shortcut to existing .NET functionality, all others use strings defined in a special area of the dictionary. This allows the translator to specify matching quotation marks and other characters for a la</w:t>
-      </w:r>
-      <w:r>
-        <w:t>n</w:t>
-      </w:r>
-      <w:r>
-        <w:t>guage.</w:t>
-      </w:r>
-    </w:p>
-    <w:p>
-      <w:pPr>
-        <w:pStyle w:val="Textkrper"/>
-      </w:pPr>
-      <w:r>
-        <w:t xml:space="preserve">Quotation marks are different in almost every country and there are completely different styles of characters for this purpose. Also, parentheses look different in some Asian languages. The colon was added for the French who normally put a </w:t>
-      </w:r>
-      <w:r>
-        <w:t xml:space="preserve">(narrow non-breaking) </w:t>
-      </w:r>
-      <w:r>
-        <w:t xml:space="preserve">space in front of </w:t>
-      </w:r>
-      <w:r>
-        <w:t>colons and a few other punctuation marks</w:t>
-      </w:r>
-      <w:r>
-        <w:t>. And lastly, the upper case shortcut can be used to define a word in lower case to use it in any context but to transform it into upper case when used at the beginning of a line without maintaining two similar text keys for it.</w:t>
-      </w:r>
-    </w:p>
-    <w:p>
-      <w:pPr>
-        <w:pStyle w:val="Textkrper"/>
-      </w:pPr>
-      <w:r>
-        <w:t xml:space="preserve">There are also abbreviated alternatives for these methods, and what makes it even more useful, combinations of these abbreviated names. While the </w:t>
-      </w:r>
-      <w:r>
-        <w:rPr>
-          <w:rStyle w:val="Codeverweis"/>
-        </w:rPr>
-        <w:t>T</w:t>
-      </w:r>
-      <w:r>
-        <w:t xml:space="preserve"> method only performs a dictionary lookup, the </w:t>
-      </w:r>
-      <w:r>
-        <w:rPr>
-          <w:rStyle w:val="Codeverweis"/>
-        </w:rPr>
-        <w:t>UT</w:t>
-      </w:r>
-      <w:r>
-        <w:t xml:space="preserve"> method also transforms it into upper case and the </w:t>
-      </w:r>
-      <w:r>
-        <w:rPr>
-          <w:rStyle w:val="Codeverweis"/>
-        </w:rPr>
-        <w:t>QTC</w:t>
-      </w:r>
-      <w:r>
-        <w:t xml:space="preserve"> method puts the text in quotes and adds a colon. Please </w:t>
-      </w:r>
-      <w:r>
-        <w:t xml:space="preserve">check </w:t>
-      </w:r>
-      <w:r>
-        <w:t>the complete library reference for a list of method names.</w:t>
-      </w:r>
-    </w:p>
-    <w:p>
-      <w:pPr>
-        <w:pStyle w:val="berschrift3"/>
-      </w:pPr>
-      <w:bookmarkStart w:id="11" w:name="_Toc402817398"/>
-      <w:r>
-        <w:t>Number, date and time formatting</w:t>
-      </w:r>
-      <w:bookmarkEnd w:id="11"/>
     </w:p>
     <w:p>
       <w:pPr>
@@ -6126,14 +6134,14 @@
       <w:pPr>
         <w:pStyle w:val="berschrift2"/>
       </w:pPr>
-      <w:bookmarkStart w:id="12" w:name="_Toc402817399"/>
+      <w:bookmarkStart w:id="11" w:name="_Toc402817399"/>
       <w:r>
         <w:t xml:space="preserve">In </w:t>
       </w:r>
       <w:r>
         <w:t>WPF</w:t>
       </w:r>
-      <w:bookmarkEnd w:id="12"/>
+      <w:bookmarkEnd w:id="11"/>
     </w:p>
     <w:p>
       <w:pPr>
@@ -6247,7 +6255,15 @@
         <w:t xml:space="preserve">    xmlns:Tx="</w:t>
       </w:r>
       <w:r>
-        <w:t>http://dev.unclassified.de/source/tx</w:t>
+        <w:t>http://unclassified.</w:t>
+      </w:r>
+      <w:r>
+        <w:t>software</w:t>
+      </w:r>
+      <w:bookmarkStart w:id="12" w:name="_GoBack"/>
+      <w:bookmarkEnd w:id="12"/>
+      <w:r>
+        <w:t>/source/tx</w:t>
       </w:r>
       <w:r>
         <w:t>translation</w:t>
@@ -8016,10 +8032,7 @@
         </w:drawing>
       </w:r>
       <w:r>
-        <w:t>)</w:t>
-      </w:r>
-      <w:r>
-        <w:t xml:space="preserve"> </w:t>
+        <w:t xml:space="preserve">) </w:t>
       </w:r>
       <w:r>
         <w:t>into memory so that the user can edit its contents</w:t>
@@ -8889,10 +8902,7 @@
         </w:drawing>
       </w:r>
       <w:r>
-        <w:t>)</w:t>
-      </w:r>
-      <w:r>
-        <w:t xml:space="preserve"> </w:t>
+        <w:t xml:space="preserve">) </w:t>
       </w:r>
       <w:r>
         <w:t>to effectively move all present translations from one culture code to another. This may be useful when restru</w:t>
@@ -8963,10 +8973,7 @@
         </w:drawing>
       </w:r>
       <w:r>
-        <w:t>)</w:t>
-      </w:r>
-      <w:r>
-        <w:t xml:space="preserve"> </w:t>
+        <w:t xml:space="preserve">) </w:t>
       </w:r>
       <w:r>
         <w:t xml:space="preserve">for the selected culture </w:t>
@@ -9005,13 +9012,7 @@
         <w:t>plate for the selected culture, so any existing translations will be merged.)</w:t>
       </w:r>
       <w:r>
-        <w:t xml:space="preserve"> Lastly, there is a dialog avail</w:t>
-      </w:r>
-      <w:r>
-        <w:t>a</w:t>
-      </w:r>
-      <w:r>
-        <w:t>ble to browse .NET</w:t>
+        <w:t xml:space="preserve"> Lastly, there is a dialog available to browse .NET</w:t>
       </w:r>
       <w:r>
         <w:t>’</w:t>
@@ -9082,19 +9083,10 @@
         </w:drawing>
       </w:r>
       <w:r>
-        <w:t>)</w:t>
-      </w:r>
-      <w:r>
-        <w:t xml:space="preserve"> </w:t>
-      </w:r>
-      <w:r>
-        <w:t>which can give an impression of how data will look in a certain culture, and serve as basis for additional time fo</w:t>
-      </w:r>
-      <w:r>
-        <w:t>r</w:t>
-      </w:r>
-      <w:r>
-        <w:t>mats in the Tx namespace.</w:t>
+        <w:t xml:space="preserve">) </w:t>
+      </w:r>
+      <w:r>
+        <w:t>which can give an impression of how data will look in a certain culture, and serve as basis for additional time formats in the Tx namespace.</w:t>
       </w:r>
     </w:p>
     <w:p>
@@ -9239,13 +9231,7 @@
         <w:t>Tools</w:t>
       </w:r>
       <w:r>
-        <w:t xml:space="preserve"> button in the Culture section in the toolbar, gives an overview of all available date and time formats for a selected culture and point in time. These fo</w:t>
-      </w:r>
-      <w:r>
-        <w:t>r</w:t>
-      </w:r>
-      <w:r>
-        <w:t>mats include the .NET framework formats for short and long dates, short and long times, and the less useful year-month and month-day formats. Below, most of the formats supported by TxLib are displayed, in the short (normal), tabular (fixed-width), abbreviated, and long form, with additional options for the day of week for the dates. Finally, two of the three relative time/time span formats are displayed. These are contin</w:t>
+        <w:t xml:space="preserve"> button in the Culture section in the toolbar, gives an overview of all available date and time formats for a selected culture and point in time. These formats include the .NET framework formats for short and long dates, short and long times, and the less useful year-month and month-day formats. Below, most of the formats supported by TxLib are displayed, in the short (normal), tabular (fixed-width), abbreviated, and long form, with additional options for the day of week for the dates. Finally, two of the three relative time/time span formats are displayed. These are contin</w:t>
       </w:r>
       <w:r>
         <w:t>u</w:t>
@@ -10056,10 +10042,7 @@
         </w:drawing>
       </w:r>
       <w:r>
-        <w:t>)</w:t>
-      </w:r>
-      <w:r>
-        <w:t xml:space="preserve"> </w:t>
+        <w:t xml:space="preserve">) </w:t>
       </w:r>
       <w:r>
         <w:t>when a comment is entered for the selected text key.</w:t>
@@ -11027,10 +11010,7 @@
         </w:drawing>
       </w:r>
       <w:r>
-        <w:t>)</w:t>
-      </w:r>
-      <w:r>
-        <w:t xml:space="preserve"> </w:t>
+        <w:t xml:space="preserve">) </w:t>
       </w:r>
       <w:r>
         <w:t>when suggestions are available for the selected text key and cu</w:t>
@@ -11307,10 +11287,7 @@
         </w:drawing>
       </w:r>
       <w:r>
-        <w:t>)</w:t>
-      </w:r>
-      <w:r>
-        <w:t xml:space="preserve"> </w:t>
+        <w:t xml:space="preserve">) </w:t>
       </w:r>
       <w:r>
         <w:t>when there are text keys with problems in the dictionary.</w:t>
@@ -11434,10 +11411,7 @@
         </w:drawing>
       </w:r>
       <w:r>
-        <w:t>)</w:t>
-      </w:r>
-      <w:r>
-        <w:t xml:space="preserve"> </w:t>
+        <w:t xml:space="preserve">) </w:t>
       </w:r>
       <w:r>
         <w:t xml:space="preserve">to red </w:t>
@@ -11499,10 +11473,7 @@
         </w:drawing>
       </w:r>
       <w:r>
-        <w:t>)</w:t>
-      </w:r>
-      <w:r>
-        <w:t xml:space="preserve"> </w:t>
+        <w:t xml:space="preserve">) </w:t>
       </w:r>
       <w:r>
         <w:t xml:space="preserve">and a short description of the problem is displayed next to the key. All parent tree </w:t>
@@ -11929,10 +11900,7 @@
         </w:drawing>
       </w:r>
       <w:r>
-        <w:t>)</w:t>
-      </w:r>
-      <w:r>
-        <w:t xml:space="preserve"> </w:t>
+        <w:t xml:space="preserve">) </w:t>
       </w:r>
       <w:r>
         <w:t>in the tree view.</w:t>
@@ -12087,19 +12055,10 @@
         </w:drawing>
       </w:r>
       <w:r>
-        <w:t>)</w:t>
-      </w:r>
-      <w:r>
-        <w:t xml:space="preserve"> </w:t>
-      </w:r>
-      <w:r>
-        <w:t>when suggestions are available for the selec</w:t>
-      </w:r>
-      <w:r>
-        <w:t>t</w:t>
-      </w:r>
-      <w:r>
-        <w:t>ed text key and culture.</w:t>
+        <w:t xml:space="preserve">) </w:t>
+      </w:r>
+      <w:r>
+        <w:t>when suggestions are available for the selected text key and culture.</w:t>
       </w:r>
     </w:p>
     <w:p>
@@ -13502,13 +13461,7 @@
         <w:t xml:space="preserve">for the entire process (AppDomain actually) </w:t>
       </w:r>
       <w:r>
-        <w:t>or for the current thread only with the pro</w:t>
-      </w:r>
-      <w:r>
-        <w:t>p</w:t>
-      </w:r>
-      <w:r>
-        <w:t xml:space="preserve">erties </w:t>
+        <w:t xml:space="preserve">or for the current thread only with the properties </w:t>
       </w:r>
       <w:r>
         <w:rPr>
@@ -14745,7 +14698,6 @@
       <w:r>
         <w:t>Also, changes and updates to system keys should only be done in the template file and then reimported into your application dictionary, for better reusability. To do so, simply delete the “Tx” namespace key in your dictionary and then import the Template.txd file, ignoring all new cultures.</w:t>
       </w:r>
-      <w:bookmarkEnd w:id="0"/>
     </w:p>
     <w:sectPr>
       <w:headerReference w:type="default" r:id="rId51"/>
@@ -14849,7 +14801,7 @@
         <w:rStyle w:val="Seitenzahl"/>
         <w:noProof/>
       </w:rPr>
-      <w:t>26</w:t>
+      <w:t>2</w:t>
     </w:r>
     <w:r>
       <w:rPr>
@@ -14896,11 +14848,21 @@
         <w:tab w:val="right" w:pos="9639"/>
       </w:tabs>
     </w:pPr>
-    <w:fldSimple w:instr=" TITLE   \* MERGEFORMAT ">
-      <w:r>
-        <w:t>Tx Translation &amp; Localisation for .NET and WPF</w:t>
-      </w:r>
-    </w:fldSimple>
+    <w:r>
+      <w:fldChar w:fldCharType="begin"/>
+    </w:r>
+    <w:r>
+      <w:instrText xml:space="preserve"> TITLE   \* MERGEFORMAT </w:instrText>
+    </w:r>
+    <w:r>
+      <w:fldChar w:fldCharType="separate"/>
+    </w:r>
+    <w:r>
+      <w:t>Tx Translation &amp; Localisation for .NET and WPF</w:t>
+    </w:r>
+    <w:r>
+      <w:fldChar w:fldCharType="end"/>
+    </w:r>
     <w:r>
       <w:tab/>
     </w:r>
@@ -14922,22 +14884,48 @@
         <w:tab w:val="right" w:pos="9639"/>
       </w:tabs>
     </w:pPr>
-    <w:fldSimple w:instr=" TITLE   \* MERGEFORMAT ">
-      <w:r>
-        <w:t>Tx Translation &amp; Localisation for .NET and WPF</w:t>
-      </w:r>
-    </w:fldSimple>
+    <w:r>
+      <w:fldChar w:fldCharType="begin"/>
+    </w:r>
+    <w:r>
+      <w:instrText xml:space="preserve"> TITLE   \* MERGEFORMAT </w:instrText>
+    </w:r>
+    <w:r>
+      <w:fldChar w:fldCharType="separate"/>
+    </w:r>
+    <w:r>
+      <w:t>Tx Translation &amp; Localisation for .NET and WPF</w:t>
+    </w:r>
+    <w:r>
+      <w:fldChar w:fldCharType="end"/>
+    </w:r>
     <w:r>
       <w:tab/>
     </w:r>
-    <w:fldSimple w:instr=" STYLEREF  &quot;Überschrift 1&quot; \l  \* MERGEFORMAT ">
-      <w:r>
-        <w:rPr>
-          <w:noProof/>
-        </w:rPr>
-        <w:t>Text key best practices</w:t>
-      </w:r>
-    </w:fldSimple>
+    <w:r>
+      <w:fldChar w:fldCharType="begin"/>
+    </w:r>
+    <w:r>
+      <w:instrText xml:space="preserve"> STYLEREF  "Ü</w:instrText>
+    </w:r>
+    <w:r>
+      <w:instrText xml:space="preserve">berschrift 1" \l  \* MERGEFORMAT </w:instrText>
+    </w:r>
+    <w:r>
+      <w:fldChar w:fldCharType="separate"/>
+    </w:r>
+    <w:r>
+      <w:rPr>
+        <w:noProof/>
+      </w:rPr>
+      <w:t>The Tx concept</w:t>
+    </w:r>
+    <w:r>
+      <w:rPr>
+        <w:noProof/>
+      </w:rPr>
+      <w:fldChar w:fldCharType="end"/>
+    </w:r>
     <w:r>
       <w:tab/>
     </w:r>
@@ -19587,7 +19575,7 @@
 </file>
 
 <file path=customXml/itemProps1.xml><?xml version="1.0" encoding="utf-8"?>
-<ds:datastoreItem xmlns:ds="http://schemas.openxmlformats.org/officeDocument/2006/customXml" ds:itemID="{67CC831B-51D7-41CF-853C-A67033FBD1AF}">
+<ds:datastoreItem xmlns:ds="http://schemas.openxmlformats.org/officeDocument/2006/customXml" ds:itemID="{EC62FC5D-5105-4631-BF87-2F8273763533}">
   <ds:schemaRefs>
     <ds:schemaRef ds:uri="http://schemas.openxmlformats.org/officeDocument/2006/bibliography"/>
   </ds:schemaRefs>

</xml_diff>

<commit_message>
Text key wizard: CSHTML ASP.NET MVC Razor handling
* .cshtml files are handled for code and content text
* Fixed file extension recognition for unsaved files (* after file name)
* Enter key in "Similar texts" list select key instead of clicking the OK button
* Updated documentation
* Build script: Automatic git gc after commit
</commit_message>
<xml_diff>
--- a/Tx Documentation.docx
+++ b/Tx Documentation.docx
@@ -115,6 +115,8 @@
       <w:pPr>
         <w:jc w:val="center"/>
       </w:pPr>
+      <w:bookmarkStart w:id="0" w:name="_GoBack"/>
+      <w:bookmarkEnd w:id="0"/>
     </w:p>
     <w:p>
       <w:pPr>
@@ -214,7 +216,7 @@
         <w:t>Last updated on 201</w:t>
       </w:r>
       <w:r>
-        <w:t>5</w:t>
+        <w:t>6</w:t>
       </w:r>
       <w:r>
         <w:t>-</w:t>
@@ -229,7 +231,7 @@
         <w:t>-</w:t>
       </w:r>
       <w:r>
-        <w:t>04</w:t>
+        <w:t>23</w:t>
       </w:r>
       <w:r>
         <w:t xml:space="preserve"> [DRAFT VERSION]</w:t>
@@ -303,8 +305,6 @@
         <w:t>Contents</w:t>
       </w:r>
     </w:p>
-    <w:p/>
-    <w:p/>
     <w:p/>
     <w:p>
       <w:pPr>
@@ -326,7 +326,7 @@
       <w:r>
         <w:fldChar w:fldCharType="separate"/>
       </w:r>
-      <w:hyperlink w:anchor="_Toc402817388" w:history="1">
+      <w:hyperlink w:anchor="_Toc441333476" w:history="1">
         <w:r>
           <w:rPr>
             <w:rStyle w:val="Hyperlink"/>
@@ -370,7 +370,7 @@
             <w:noProof/>
             <w:webHidden/>
           </w:rPr>
-          <w:instrText xml:space="preserve"> PAGEREF _Toc402817388 \h </w:instrText>
+          <w:instrText xml:space="preserve"> PAGEREF _Toc441333476 \h </w:instrText>
         </w:r>
         <w:r>
           <w:rPr>
@@ -416,7 +416,7 @@
           <w:lang w:val="de-DE"/>
         </w:rPr>
       </w:pPr>
-      <w:hyperlink w:anchor="_Toc402817389" w:history="1">
+      <w:hyperlink w:anchor="_Toc441333477" w:history="1">
         <w:r>
           <w:rPr>
             <w:rStyle w:val="Hyperlink"/>
@@ -460,7 +460,7 @@
             <w:noProof/>
             <w:webHidden/>
           </w:rPr>
-          <w:instrText xml:space="preserve"> PAGEREF _Toc402817389 \h </w:instrText>
+          <w:instrText xml:space="preserve"> PAGEREF _Toc441333477 \h </w:instrText>
         </w:r>
         <w:r>
           <w:rPr>
@@ -506,7 +506,7 @@
           <w:lang w:val="de-DE"/>
         </w:rPr>
       </w:pPr>
-      <w:hyperlink w:anchor="_Toc402817390" w:history="1">
+      <w:hyperlink w:anchor="_Toc441333478" w:history="1">
         <w:r>
           <w:rPr>
             <w:rStyle w:val="Hyperlink"/>
@@ -550,7 +550,7 @@
             <w:noProof/>
             <w:webHidden/>
           </w:rPr>
-          <w:instrText xml:space="preserve"> PAGEREF _Toc402817390 \h </w:instrText>
+          <w:instrText xml:space="preserve"> PAGEREF _Toc441333478 \h </w:instrText>
         </w:r>
         <w:r>
           <w:rPr>
@@ -592,7 +592,7 @@
           <w:lang w:val="de-DE"/>
         </w:rPr>
       </w:pPr>
-      <w:hyperlink w:anchor="_Toc402817391" w:history="1">
+      <w:hyperlink w:anchor="_Toc441333479" w:history="1">
         <w:r>
           <w:rPr>
             <w:rStyle w:val="Hyperlink"/>
@@ -636,7 +636,7 @@
             <w:noProof/>
             <w:webHidden/>
           </w:rPr>
-          <w:instrText xml:space="preserve"> PAGEREF _Toc402817391 \h </w:instrText>
+          <w:instrText xml:space="preserve"> PAGEREF _Toc441333479 \h </w:instrText>
         </w:r>
         <w:r>
           <w:rPr>
@@ -682,7 +682,7 @@
           <w:lang w:val="de-DE"/>
         </w:rPr>
       </w:pPr>
-      <w:hyperlink w:anchor="_Toc402817392" w:history="1">
+      <w:hyperlink w:anchor="_Toc441333480" w:history="1">
         <w:r>
           <w:rPr>
             <w:rStyle w:val="Hyperlink"/>
@@ -705,7 +705,7 @@
             <w:rStyle w:val="Hyperlink"/>
             <w:noProof/>
           </w:rPr>
-          <w:t>From C# (or any other programming language)</w:t>
+          <w:t>In C# code (or any other programming language)</w:t>
         </w:r>
         <w:r>
           <w:rPr>
@@ -726,7 +726,7 @@
             <w:noProof/>
             <w:webHidden/>
           </w:rPr>
-          <w:instrText xml:space="preserve"> PAGEREF _Toc402817392 \h </w:instrText>
+          <w:instrText xml:space="preserve"> PAGEREF _Toc441333480 \h </w:instrText>
         </w:r>
         <w:r>
           <w:rPr>
@@ -772,7 +772,7 @@
           <w:lang w:val="de-DE"/>
         </w:rPr>
       </w:pPr>
-      <w:hyperlink w:anchor="_Toc402817393" w:history="1">
+      <w:hyperlink w:anchor="_Toc441333481" w:history="1">
         <w:r>
           <w:rPr>
             <w:rStyle w:val="Hyperlink"/>
@@ -816,7 +816,7 @@
             <w:noProof/>
             <w:webHidden/>
           </w:rPr>
-          <w:instrText xml:space="preserve"> PAGEREF _Toc402817393 \h </w:instrText>
+          <w:instrText xml:space="preserve"> PAGEREF _Toc441333481 \h </w:instrText>
         </w:r>
         <w:r>
           <w:rPr>
@@ -862,7 +862,7 @@
           <w:lang w:val="de-DE"/>
         </w:rPr>
       </w:pPr>
-      <w:hyperlink w:anchor="_Toc402817394" w:history="1">
+      <w:hyperlink w:anchor="_Toc441333482" w:history="1">
         <w:r>
           <w:rPr>
             <w:rStyle w:val="Hyperlink"/>
@@ -906,7 +906,7 @@
             <w:noProof/>
             <w:webHidden/>
           </w:rPr>
-          <w:instrText xml:space="preserve"> PAGEREF _Toc402817394 \h </w:instrText>
+          <w:instrText xml:space="preserve"> PAGEREF _Toc441333482 \h </w:instrText>
         </w:r>
         <w:r>
           <w:rPr>
@@ -952,7 +952,7 @@
           <w:lang w:val="de-DE"/>
         </w:rPr>
       </w:pPr>
-      <w:hyperlink w:anchor="_Toc402817395" w:history="1">
+      <w:hyperlink w:anchor="_Toc441333483" w:history="1">
         <w:r>
           <w:rPr>
             <w:rStyle w:val="Hyperlink"/>
@@ -996,7 +996,7 @@
             <w:noProof/>
             <w:webHidden/>
           </w:rPr>
-          <w:instrText xml:space="preserve"> PAGEREF _Toc402817395 \h </w:instrText>
+          <w:instrText xml:space="preserve"> PAGEREF _Toc441333483 \h </w:instrText>
         </w:r>
         <w:r>
           <w:rPr>
@@ -1042,7 +1042,7 @@
           <w:lang w:val="de-DE"/>
         </w:rPr>
       </w:pPr>
-      <w:hyperlink w:anchor="_Toc402817396" w:history="1">
+      <w:hyperlink w:anchor="_Toc441333484" w:history="1">
         <w:r>
           <w:rPr>
             <w:rStyle w:val="Hyperlink"/>
@@ -1086,7 +1086,7 @@
             <w:noProof/>
             <w:webHidden/>
           </w:rPr>
-          <w:instrText xml:space="preserve"> PAGEREF _Toc402817396 \h </w:instrText>
+          <w:instrText xml:space="preserve"> PAGEREF _Toc441333484 \h </w:instrText>
         </w:r>
         <w:r>
           <w:rPr>
@@ -1132,7 +1132,7 @@
           <w:lang w:val="de-DE"/>
         </w:rPr>
       </w:pPr>
-      <w:hyperlink w:anchor="_Toc402817397" w:history="1">
+      <w:hyperlink w:anchor="_Toc441333485" w:history="1">
         <w:r>
           <w:rPr>
             <w:rStyle w:val="Hyperlink"/>
@@ -1176,7 +1176,7 @@
             <w:noProof/>
             <w:webHidden/>
           </w:rPr>
-          <w:instrText xml:space="preserve"> PAGEREF _Toc402817397 \h </w:instrText>
+          <w:instrText xml:space="preserve"> PAGEREF _Toc441333485 \h </w:instrText>
         </w:r>
         <w:r>
           <w:rPr>
@@ -1222,7 +1222,7 @@
           <w:lang w:val="de-DE"/>
         </w:rPr>
       </w:pPr>
-      <w:hyperlink w:anchor="_Toc402817398" w:history="1">
+      <w:hyperlink w:anchor="_Toc441333486" w:history="1">
         <w:r>
           <w:rPr>
             <w:rStyle w:val="Hyperlink"/>
@@ -1266,7 +1266,7 @@
             <w:noProof/>
             <w:webHidden/>
           </w:rPr>
-          <w:instrText xml:space="preserve"> PAGEREF _Toc402817398 \h </w:instrText>
+          <w:instrText xml:space="preserve"> PAGEREF _Toc441333486 \h </w:instrText>
         </w:r>
         <w:r>
           <w:rPr>
@@ -1312,7 +1312,7 @@
           <w:lang w:val="de-DE"/>
         </w:rPr>
       </w:pPr>
-      <w:hyperlink w:anchor="_Toc402817399" w:history="1">
+      <w:hyperlink w:anchor="_Toc441333487" w:history="1">
         <w:r>
           <w:rPr>
             <w:rStyle w:val="Hyperlink"/>
@@ -1335,7 +1335,7 @@
             <w:rStyle w:val="Hyperlink"/>
             <w:noProof/>
           </w:rPr>
-          <w:t>In WPF</w:t>
+          <w:t>In WPF (XAML)</w:t>
         </w:r>
         <w:r>
           <w:rPr>
@@ -1356,7 +1356,7 @@
             <w:noProof/>
             <w:webHidden/>
           </w:rPr>
-          <w:instrText xml:space="preserve"> PAGEREF _Toc402817399 \h </w:instrText>
+          <w:instrText xml:space="preserve"> PAGEREF _Toc441333487 \h </w:instrText>
         </w:r>
         <w:r>
           <w:rPr>
@@ -1402,7 +1402,7 @@
           <w:lang w:val="de-DE"/>
         </w:rPr>
       </w:pPr>
-      <w:hyperlink w:anchor="_Toc402817400" w:history="1">
+      <w:hyperlink w:anchor="_Toc441333488" w:history="1">
         <w:r>
           <w:rPr>
             <w:rStyle w:val="Hyperlink"/>
@@ -1446,7 +1446,7 @@
             <w:noProof/>
             <w:webHidden/>
           </w:rPr>
-          <w:instrText xml:space="preserve"> PAGEREF _Toc402817400 \h </w:instrText>
+          <w:instrText xml:space="preserve"> PAGEREF _Toc441333488 \h </w:instrText>
         </w:r>
         <w:r>
           <w:rPr>
@@ -1492,7 +1492,7 @@
           <w:lang w:val="de-DE"/>
         </w:rPr>
       </w:pPr>
-      <w:hyperlink w:anchor="_Toc402817401" w:history="1">
+      <w:hyperlink w:anchor="_Toc441333489" w:history="1">
         <w:r>
           <w:rPr>
             <w:rStyle w:val="Hyperlink"/>
@@ -1536,7 +1536,7 @@
             <w:noProof/>
             <w:webHidden/>
           </w:rPr>
-          <w:instrText xml:space="preserve"> PAGEREF _Toc402817401 \h </w:instrText>
+          <w:instrText xml:space="preserve"> PAGEREF _Toc441333489 \h </w:instrText>
         </w:r>
         <w:r>
           <w:rPr>
@@ -1582,7 +1582,7 @@
           <w:lang w:val="de-DE"/>
         </w:rPr>
       </w:pPr>
-      <w:hyperlink w:anchor="_Toc402817402" w:history="1">
+      <w:hyperlink w:anchor="_Toc441333490" w:history="1">
         <w:r>
           <w:rPr>
             <w:rStyle w:val="Hyperlink"/>
@@ -1626,7 +1626,7 @@
             <w:noProof/>
             <w:webHidden/>
           </w:rPr>
-          <w:instrText xml:space="preserve"> PAGEREF _Toc402817402 \h </w:instrText>
+          <w:instrText xml:space="preserve"> PAGEREF _Toc441333490 \h </w:instrText>
         </w:r>
         <w:r>
           <w:rPr>
@@ -1672,7 +1672,7 @@
           <w:lang w:val="de-DE"/>
         </w:rPr>
       </w:pPr>
-      <w:hyperlink w:anchor="_Toc402817403" w:history="1">
+      <w:hyperlink w:anchor="_Toc441333491" w:history="1">
         <w:r>
           <w:rPr>
             <w:rStyle w:val="Hyperlink"/>
@@ -1716,7 +1716,7 @@
             <w:noProof/>
             <w:webHidden/>
           </w:rPr>
-          <w:instrText xml:space="preserve"> PAGEREF _Toc402817403 \h </w:instrText>
+          <w:instrText xml:space="preserve"> PAGEREF _Toc441333491 \h </w:instrText>
         </w:r>
         <w:r>
           <w:rPr>
@@ -1762,7 +1762,7 @@
           <w:lang w:val="de-DE"/>
         </w:rPr>
       </w:pPr>
-      <w:hyperlink w:anchor="_Toc402817404" w:history="1">
+      <w:hyperlink w:anchor="_Toc441333492" w:history="1">
         <w:r>
           <w:rPr>
             <w:rStyle w:val="Hyperlink"/>
@@ -1806,7 +1806,7 @@
             <w:noProof/>
             <w:webHidden/>
           </w:rPr>
-          <w:instrText xml:space="preserve"> PAGEREF _Toc402817404 \h </w:instrText>
+          <w:instrText xml:space="preserve"> PAGEREF _Toc441333492 \h </w:instrText>
         </w:r>
         <w:r>
           <w:rPr>
@@ -1852,7 +1852,7 @@
           <w:lang w:val="de-DE"/>
         </w:rPr>
       </w:pPr>
-      <w:hyperlink w:anchor="_Toc402817405" w:history="1">
+      <w:hyperlink w:anchor="_Toc441333493" w:history="1">
         <w:r>
           <w:rPr>
             <w:rStyle w:val="Hyperlink"/>
@@ -1896,7 +1896,7 @@
             <w:noProof/>
             <w:webHidden/>
           </w:rPr>
-          <w:instrText xml:space="preserve"> PAGEREF _Toc402817405 \h </w:instrText>
+          <w:instrText xml:space="preserve"> PAGEREF _Toc441333493 \h </w:instrText>
         </w:r>
         <w:r>
           <w:rPr>
@@ -1938,7 +1938,7 @@
           <w:lang w:val="de-DE"/>
         </w:rPr>
       </w:pPr>
-      <w:hyperlink w:anchor="_Toc402817406" w:history="1">
+      <w:hyperlink w:anchor="_Toc441333494" w:history="1">
         <w:r>
           <w:rPr>
             <w:rStyle w:val="Hyperlink"/>
@@ -1982,7 +1982,7 @@
             <w:noProof/>
             <w:webHidden/>
           </w:rPr>
-          <w:instrText xml:space="preserve"> PAGEREF _Toc402817406 \h </w:instrText>
+          <w:instrText xml:space="preserve"> PAGEREF _Toc441333494 \h </w:instrText>
         </w:r>
         <w:r>
           <w:rPr>
@@ -2028,7 +2028,7 @@
           <w:lang w:val="de-DE"/>
         </w:rPr>
       </w:pPr>
-      <w:hyperlink w:anchor="_Toc402817407" w:history="1">
+      <w:hyperlink w:anchor="_Toc441333495" w:history="1">
         <w:r>
           <w:rPr>
             <w:rStyle w:val="Hyperlink"/>
@@ -2072,7 +2072,7 @@
             <w:noProof/>
             <w:webHidden/>
           </w:rPr>
-          <w:instrText xml:space="preserve"> PAGEREF _Toc402817407 \h </w:instrText>
+          <w:instrText xml:space="preserve"> PAGEREF _Toc441333495 \h </w:instrText>
         </w:r>
         <w:r>
           <w:rPr>
@@ -2118,7 +2118,7 @@
           <w:lang w:val="de-DE"/>
         </w:rPr>
       </w:pPr>
-      <w:hyperlink w:anchor="_Toc402817408" w:history="1">
+      <w:hyperlink w:anchor="_Toc441333496" w:history="1">
         <w:r>
           <w:rPr>
             <w:rStyle w:val="Hyperlink"/>
@@ -2162,7 +2162,7 @@
             <w:noProof/>
             <w:webHidden/>
           </w:rPr>
-          <w:instrText xml:space="preserve"> PAGEREF _Toc402817408 \h </w:instrText>
+          <w:instrText xml:space="preserve"> PAGEREF _Toc441333496 \h </w:instrText>
         </w:r>
         <w:r>
           <w:rPr>
@@ -2208,7 +2208,7 @@
           <w:lang w:val="de-DE"/>
         </w:rPr>
       </w:pPr>
-      <w:hyperlink w:anchor="_Toc402817409" w:history="1">
+      <w:hyperlink w:anchor="_Toc441333497" w:history="1">
         <w:r>
           <w:rPr>
             <w:rStyle w:val="Hyperlink"/>
@@ -2252,7 +2252,7 @@
             <w:noProof/>
             <w:webHidden/>
           </w:rPr>
-          <w:instrText xml:space="preserve"> PAGEREF _Toc402817409 \h </w:instrText>
+          <w:instrText xml:space="preserve"> PAGEREF _Toc441333497 \h </w:instrText>
         </w:r>
         <w:r>
           <w:rPr>
@@ -2298,7 +2298,7 @@
           <w:lang w:val="de-DE"/>
         </w:rPr>
       </w:pPr>
-      <w:hyperlink w:anchor="_Toc402817410" w:history="1">
+      <w:hyperlink w:anchor="_Toc441333498" w:history="1">
         <w:r>
           <w:rPr>
             <w:rStyle w:val="Hyperlink"/>
@@ -2342,7 +2342,7 @@
             <w:noProof/>
             <w:webHidden/>
           </w:rPr>
-          <w:instrText xml:space="preserve"> PAGEREF _Toc402817410 \h </w:instrText>
+          <w:instrText xml:space="preserve"> PAGEREF _Toc441333498 \h </w:instrText>
         </w:r>
         <w:r>
           <w:rPr>
@@ -2388,7 +2388,7 @@
           <w:lang w:val="de-DE"/>
         </w:rPr>
       </w:pPr>
-      <w:hyperlink w:anchor="_Toc402817411" w:history="1">
+      <w:hyperlink w:anchor="_Toc441333499" w:history="1">
         <w:r>
           <w:rPr>
             <w:rStyle w:val="Hyperlink"/>
@@ -2432,7 +2432,7 @@
             <w:noProof/>
             <w:webHidden/>
           </w:rPr>
-          <w:instrText xml:space="preserve"> PAGEREF _Toc402817411 \h </w:instrText>
+          <w:instrText xml:space="preserve"> PAGEREF _Toc441333499 \h </w:instrText>
         </w:r>
         <w:r>
           <w:rPr>
@@ -2478,7 +2478,7 @@
           <w:lang w:val="de-DE"/>
         </w:rPr>
       </w:pPr>
-      <w:hyperlink w:anchor="_Toc402817412" w:history="1">
+      <w:hyperlink w:anchor="_Toc441333500" w:history="1">
         <w:r>
           <w:rPr>
             <w:rStyle w:val="Hyperlink"/>
@@ -2522,7 +2522,7 @@
             <w:noProof/>
             <w:webHidden/>
           </w:rPr>
-          <w:instrText xml:space="preserve"> PAGEREF _Toc402817412 \h </w:instrText>
+          <w:instrText xml:space="preserve"> PAGEREF _Toc441333500 \h </w:instrText>
         </w:r>
         <w:r>
           <w:rPr>
@@ -2568,7 +2568,7 @@
           <w:lang w:val="de-DE"/>
         </w:rPr>
       </w:pPr>
-      <w:hyperlink w:anchor="_Toc402817413" w:history="1">
+      <w:hyperlink w:anchor="_Toc441333501" w:history="1">
         <w:r>
           <w:rPr>
             <w:rStyle w:val="Hyperlink"/>
@@ -2612,7 +2612,7 @@
             <w:noProof/>
             <w:webHidden/>
           </w:rPr>
-          <w:instrText xml:space="preserve"> PAGEREF _Toc402817413 \h </w:instrText>
+          <w:instrText xml:space="preserve"> PAGEREF _Toc441333501 \h </w:instrText>
         </w:r>
         <w:r>
           <w:rPr>
@@ -2658,7 +2658,7 @@
           <w:lang w:val="de-DE"/>
         </w:rPr>
       </w:pPr>
-      <w:hyperlink w:anchor="_Toc402817414" w:history="1">
+      <w:hyperlink w:anchor="_Toc441333502" w:history="1">
         <w:r>
           <w:rPr>
             <w:rStyle w:val="Hyperlink"/>
@@ -2702,7 +2702,7 @@
             <w:noProof/>
             <w:webHidden/>
           </w:rPr>
-          <w:instrText xml:space="preserve"> PAGEREF _Toc402817414 \h </w:instrText>
+          <w:instrText xml:space="preserve"> PAGEREF _Toc441333502 \h </w:instrText>
         </w:r>
         <w:r>
           <w:rPr>
@@ -2748,7 +2748,7 @@
           <w:lang w:val="de-DE"/>
         </w:rPr>
       </w:pPr>
-      <w:hyperlink w:anchor="_Toc402817415" w:history="1">
+      <w:hyperlink w:anchor="_Toc441333503" w:history="1">
         <w:r>
           <w:rPr>
             <w:rStyle w:val="Hyperlink"/>
@@ -2792,7 +2792,7 @@
             <w:noProof/>
             <w:webHidden/>
           </w:rPr>
-          <w:instrText xml:space="preserve"> PAGEREF _Toc402817415 \h </w:instrText>
+          <w:instrText xml:space="preserve"> PAGEREF _Toc441333503 \h </w:instrText>
         </w:r>
         <w:r>
           <w:rPr>
@@ -2838,7 +2838,7 @@
           <w:lang w:val="de-DE"/>
         </w:rPr>
       </w:pPr>
-      <w:hyperlink w:anchor="_Toc402817416" w:history="1">
+      <w:hyperlink w:anchor="_Toc441333504" w:history="1">
         <w:r>
           <w:rPr>
             <w:rStyle w:val="Hyperlink"/>
@@ -2882,7 +2882,7 @@
             <w:noProof/>
             <w:webHidden/>
           </w:rPr>
-          <w:instrText xml:space="preserve"> PAGEREF _Toc402817416 \h </w:instrText>
+          <w:instrText xml:space="preserve"> PAGEREF _Toc441333504 \h </w:instrText>
         </w:r>
         <w:r>
           <w:rPr>
@@ -2928,7 +2928,7 @@
           <w:lang w:val="de-DE"/>
         </w:rPr>
       </w:pPr>
-      <w:hyperlink w:anchor="_Toc402817417" w:history="1">
+      <w:hyperlink w:anchor="_Toc441333505" w:history="1">
         <w:r>
           <w:rPr>
             <w:rStyle w:val="Hyperlink"/>
@@ -2972,7 +2972,7 @@
             <w:noProof/>
             <w:webHidden/>
           </w:rPr>
-          <w:instrText xml:space="preserve"> PAGEREF _Toc402817417 \h </w:instrText>
+          <w:instrText xml:space="preserve"> PAGEREF _Toc441333505 \h </w:instrText>
         </w:r>
         <w:r>
           <w:rPr>
@@ -3018,7 +3018,7 @@
           <w:lang w:val="de-DE"/>
         </w:rPr>
       </w:pPr>
-      <w:hyperlink w:anchor="_Toc402817418" w:history="1">
+      <w:hyperlink w:anchor="_Toc441333506" w:history="1">
         <w:r>
           <w:rPr>
             <w:rStyle w:val="Hyperlink"/>
@@ -3062,7 +3062,7 @@
             <w:noProof/>
             <w:webHidden/>
           </w:rPr>
-          <w:instrText xml:space="preserve"> PAGEREF _Toc402817418 \h </w:instrText>
+          <w:instrText xml:space="preserve"> PAGEREF _Toc441333506 \h </w:instrText>
         </w:r>
         <w:r>
           <w:rPr>
@@ -3108,7 +3108,7 @@
           <w:lang w:val="de-DE"/>
         </w:rPr>
       </w:pPr>
-      <w:hyperlink w:anchor="_Toc402817419" w:history="1">
+      <w:hyperlink w:anchor="_Toc441333507" w:history="1">
         <w:r>
           <w:rPr>
             <w:rStyle w:val="Hyperlink"/>
@@ -3152,7 +3152,7 @@
             <w:noProof/>
             <w:webHidden/>
           </w:rPr>
-          <w:instrText xml:space="preserve"> PAGEREF _Toc402817419 \h </w:instrText>
+          <w:instrText xml:space="preserve"> PAGEREF _Toc441333507 \h </w:instrText>
         </w:r>
         <w:r>
           <w:rPr>
@@ -3198,7 +3198,7 @@
           <w:lang w:val="de-DE"/>
         </w:rPr>
       </w:pPr>
-      <w:hyperlink w:anchor="_Toc402817420" w:history="1">
+      <w:hyperlink w:anchor="_Toc441333508" w:history="1">
         <w:r>
           <w:rPr>
             <w:rStyle w:val="Hyperlink"/>
@@ -3242,7 +3242,7 @@
             <w:noProof/>
             <w:webHidden/>
           </w:rPr>
-          <w:instrText xml:space="preserve"> PAGEREF _Toc402817420 \h </w:instrText>
+          <w:instrText xml:space="preserve"> PAGEREF _Toc441333508 \h </w:instrText>
         </w:r>
         <w:r>
           <w:rPr>
@@ -3288,7 +3288,7 @@
           <w:lang w:val="de-DE"/>
         </w:rPr>
       </w:pPr>
-      <w:hyperlink w:anchor="_Toc402817421" w:history="1">
+      <w:hyperlink w:anchor="_Toc441333509" w:history="1">
         <w:r>
           <w:rPr>
             <w:rStyle w:val="Hyperlink"/>
@@ -3332,7 +3332,7 @@
             <w:noProof/>
             <w:webHidden/>
           </w:rPr>
-          <w:instrText xml:space="preserve"> PAGEREF _Toc402817421 \h </w:instrText>
+          <w:instrText xml:space="preserve"> PAGEREF _Toc441333509 \h </w:instrText>
         </w:r>
         <w:r>
           <w:rPr>
@@ -3378,7 +3378,7 @@
           <w:lang w:val="de-DE"/>
         </w:rPr>
       </w:pPr>
-      <w:hyperlink w:anchor="_Toc402817422" w:history="1">
+      <w:hyperlink w:anchor="_Toc441333510" w:history="1">
         <w:r>
           <w:rPr>
             <w:rStyle w:val="Hyperlink"/>
@@ -3422,7 +3422,7 @@
             <w:noProof/>
             <w:webHidden/>
           </w:rPr>
-          <w:instrText xml:space="preserve"> PAGEREF _Toc402817422 \h </w:instrText>
+          <w:instrText xml:space="preserve"> PAGEREF _Toc441333510 \h </w:instrText>
         </w:r>
         <w:r>
           <w:rPr>
@@ -3468,7 +3468,7 @@
           <w:lang w:val="de-DE"/>
         </w:rPr>
       </w:pPr>
-      <w:hyperlink w:anchor="_Toc402817423" w:history="1">
+      <w:hyperlink w:anchor="_Toc441333511" w:history="1">
         <w:r>
           <w:rPr>
             <w:rStyle w:val="Hyperlink"/>
@@ -3512,7 +3512,7 @@
             <w:noProof/>
             <w:webHidden/>
           </w:rPr>
-          <w:instrText xml:space="preserve"> PAGEREF _Toc402817423 \h </w:instrText>
+          <w:instrText xml:space="preserve"> PAGEREF _Toc441333511 \h </w:instrText>
         </w:r>
         <w:r>
           <w:rPr>
@@ -3558,7 +3558,7 @@
           <w:lang w:val="de-DE"/>
         </w:rPr>
       </w:pPr>
-      <w:hyperlink w:anchor="_Toc402817424" w:history="1">
+      <w:hyperlink w:anchor="_Toc441333512" w:history="1">
         <w:r>
           <w:rPr>
             <w:rStyle w:val="Hyperlink"/>
@@ -3602,7 +3602,7 @@
             <w:noProof/>
             <w:webHidden/>
           </w:rPr>
-          <w:instrText xml:space="preserve"> PAGEREF _Toc402817424 \h </w:instrText>
+          <w:instrText xml:space="preserve"> PAGEREF _Toc441333512 \h </w:instrText>
         </w:r>
         <w:r>
           <w:rPr>
@@ -3648,7 +3648,7 @@
           <w:lang w:val="de-DE"/>
         </w:rPr>
       </w:pPr>
-      <w:hyperlink w:anchor="_Toc402817425" w:history="1">
+      <w:hyperlink w:anchor="_Toc441333513" w:history="1">
         <w:r>
           <w:rPr>
             <w:rStyle w:val="Hyperlink"/>
@@ -3692,7 +3692,7 @@
             <w:noProof/>
             <w:webHidden/>
           </w:rPr>
-          <w:instrText xml:space="preserve"> PAGEREF _Toc402817425 \h </w:instrText>
+          <w:instrText xml:space="preserve"> PAGEREF _Toc441333513 \h </w:instrText>
         </w:r>
         <w:r>
           <w:rPr>
@@ -3738,7 +3738,7 @@
           <w:lang w:val="de-DE"/>
         </w:rPr>
       </w:pPr>
-      <w:hyperlink w:anchor="_Toc402817426" w:history="1">
+      <w:hyperlink w:anchor="_Toc441333514" w:history="1">
         <w:r>
           <w:rPr>
             <w:rStyle w:val="Hyperlink"/>
@@ -3782,7 +3782,7 @@
             <w:noProof/>
             <w:webHidden/>
           </w:rPr>
-          <w:instrText xml:space="preserve"> PAGEREF _Toc402817426 \h </w:instrText>
+          <w:instrText xml:space="preserve"> PAGEREF _Toc441333514 \h </w:instrText>
         </w:r>
         <w:r>
           <w:rPr>
@@ -3828,7 +3828,7 @@
           <w:lang w:val="de-DE"/>
         </w:rPr>
       </w:pPr>
-      <w:hyperlink w:anchor="_Toc402817427" w:history="1">
+      <w:hyperlink w:anchor="_Toc441333515" w:history="1">
         <w:r>
           <w:rPr>
             <w:rStyle w:val="Hyperlink"/>
@@ -3872,7 +3872,7 @@
             <w:noProof/>
             <w:webHidden/>
           </w:rPr>
-          <w:instrText xml:space="preserve"> PAGEREF _Toc402817427 \h </w:instrText>
+          <w:instrText xml:space="preserve"> PAGEREF _Toc441333515 \h </w:instrText>
         </w:r>
         <w:r>
           <w:rPr>
@@ -3918,7 +3918,7 @@
           <w:lang w:val="de-DE"/>
         </w:rPr>
       </w:pPr>
-      <w:hyperlink w:anchor="_Toc402817428" w:history="1">
+      <w:hyperlink w:anchor="_Toc441333516" w:history="1">
         <w:r>
           <w:rPr>
             <w:rStyle w:val="Hyperlink"/>
@@ -3962,7 +3962,7 @@
             <w:noProof/>
             <w:webHidden/>
           </w:rPr>
-          <w:instrText xml:space="preserve"> PAGEREF _Toc402817428 \h </w:instrText>
+          <w:instrText xml:space="preserve"> PAGEREF _Toc441333516 \h </w:instrText>
         </w:r>
         <w:r>
           <w:rPr>
@@ -3995,7 +3995,11 @@
     </w:p>
     <w:p>
       <w:pPr>
-        <w:pStyle w:val="Verzeichnis1"/>
+        <w:pStyle w:val="Verzeichnis3"/>
+        <w:tabs>
+          <w:tab w:val="left" w:pos="1320"/>
+          <w:tab w:val="right" w:pos="9628"/>
+        </w:tabs>
         <w:rPr>
           <w:rFonts w:asciiTheme="minorHAnsi" w:eastAsiaTheme="minorEastAsia" w:hAnsiTheme="minorHAnsi" w:cstheme="minorBidi"/>
           <w:noProof/>
@@ -4004,13 +4008,13 @@
           <w:lang w:val="de-DE"/>
         </w:rPr>
       </w:pPr>
-      <w:hyperlink w:anchor="_Toc402817429" w:history="1">
+      <w:hyperlink w:anchor="_Toc441333517" w:history="1">
         <w:r>
           <w:rPr>
             <w:rStyle w:val="Hyperlink"/>
             <w:noProof/>
           </w:rPr>
-          <w:t>4.</w:t>
+          <w:t>3.10.1.</w:t>
         </w:r>
         <w:r>
           <w:rPr>
@@ -4027,6 +4031,272 @@
             <w:rStyle w:val="Hyperlink"/>
             <w:noProof/>
           </w:rPr>
+          <w:t>Workflow</w:t>
+        </w:r>
+        <w:r>
+          <w:rPr>
+            <w:noProof/>
+            <w:webHidden/>
+          </w:rPr>
+          <w:tab/>
+        </w:r>
+        <w:r>
+          <w:rPr>
+            <w:noProof/>
+            <w:webHidden/>
+          </w:rPr>
+          <w:fldChar w:fldCharType="begin"/>
+        </w:r>
+        <w:r>
+          <w:rPr>
+            <w:noProof/>
+            <w:webHidden/>
+          </w:rPr>
+          <w:instrText xml:space="preserve"> PAGEREF _Toc441333517 \h </w:instrText>
+        </w:r>
+        <w:r>
+          <w:rPr>
+            <w:noProof/>
+            <w:webHidden/>
+          </w:rPr>
+        </w:r>
+        <w:r>
+          <w:rPr>
+            <w:noProof/>
+            <w:webHidden/>
+          </w:rPr>
+          <w:fldChar w:fldCharType="separate"/>
+        </w:r>
+        <w:r>
+          <w:rPr>
+            <w:noProof/>
+            <w:webHidden/>
+          </w:rPr>
+          <w:t>20</w:t>
+        </w:r>
+        <w:r>
+          <w:rPr>
+            <w:noProof/>
+            <w:webHidden/>
+          </w:rPr>
+          <w:fldChar w:fldCharType="end"/>
+        </w:r>
+      </w:hyperlink>
+    </w:p>
+    <w:p>
+      <w:pPr>
+        <w:pStyle w:val="Verzeichnis3"/>
+        <w:tabs>
+          <w:tab w:val="left" w:pos="1320"/>
+          <w:tab w:val="right" w:pos="9628"/>
+        </w:tabs>
+        <w:rPr>
+          <w:rFonts w:asciiTheme="minorHAnsi" w:eastAsiaTheme="minorEastAsia" w:hAnsiTheme="minorHAnsi" w:cstheme="minorBidi"/>
+          <w:noProof/>
+          <w:sz w:val="22"/>
+          <w:szCs w:val="22"/>
+          <w:lang w:val="de-DE"/>
+        </w:rPr>
+      </w:pPr>
+      <w:hyperlink w:anchor="_Toc441333518" w:history="1">
+        <w:r>
+          <w:rPr>
+            <w:rStyle w:val="Hyperlink"/>
+            <w:noProof/>
+          </w:rPr>
+          <w:t>3.10.2.</w:t>
+        </w:r>
+        <w:r>
+          <w:rPr>
+            <w:rFonts w:asciiTheme="minorHAnsi" w:eastAsiaTheme="minorEastAsia" w:hAnsiTheme="minorHAnsi" w:cstheme="minorBidi"/>
+            <w:noProof/>
+            <w:sz w:val="22"/>
+            <w:szCs w:val="22"/>
+            <w:lang w:val="de-DE"/>
+          </w:rPr>
+          <w:tab/>
+        </w:r>
+        <w:r>
+          <w:rPr>
+            <w:rStyle w:val="Hyperlink"/>
+            <w:noProof/>
+          </w:rPr>
+          <w:t>Options</w:t>
+        </w:r>
+        <w:r>
+          <w:rPr>
+            <w:noProof/>
+            <w:webHidden/>
+          </w:rPr>
+          <w:tab/>
+        </w:r>
+        <w:r>
+          <w:rPr>
+            <w:noProof/>
+            <w:webHidden/>
+          </w:rPr>
+          <w:fldChar w:fldCharType="begin"/>
+        </w:r>
+        <w:r>
+          <w:rPr>
+            <w:noProof/>
+            <w:webHidden/>
+          </w:rPr>
+          <w:instrText xml:space="preserve"> PAGEREF _Toc441333518 \h </w:instrText>
+        </w:r>
+        <w:r>
+          <w:rPr>
+            <w:noProof/>
+            <w:webHidden/>
+          </w:rPr>
+        </w:r>
+        <w:r>
+          <w:rPr>
+            <w:noProof/>
+            <w:webHidden/>
+          </w:rPr>
+          <w:fldChar w:fldCharType="separate"/>
+        </w:r>
+        <w:r>
+          <w:rPr>
+            <w:noProof/>
+            <w:webHidden/>
+          </w:rPr>
+          <w:t>21</w:t>
+        </w:r>
+        <w:r>
+          <w:rPr>
+            <w:noProof/>
+            <w:webHidden/>
+          </w:rPr>
+          <w:fldChar w:fldCharType="end"/>
+        </w:r>
+      </w:hyperlink>
+    </w:p>
+    <w:p>
+      <w:pPr>
+        <w:pStyle w:val="Verzeichnis3"/>
+        <w:tabs>
+          <w:tab w:val="left" w:pos="1320"/>
+          <w:tab w:val="right" w:pos="9628"/>
+        </w:tabs>
+        <w:rPr>
+          <w:rFonts w:asciiTheme="minorHAnsi" w:eastAsiaTheme="minorEastAsia" w:hAnsiTheme="minorHAnsi" w:cstheme="minorBidi"/>
+          <w:noProof/>
+          <w:sz w:val="22"/>
+          <w:szCs w:val="22"/>
+          <w:lang w:val="de-DE"/>
+        </w:rPr>
+      </w:pPr>
+      <w:hyperlink w:anchor="_Toc441333519" w:history="1">
+        <w:r>
+          <w:rPr>
+            <w:rStyle w:val="Hyperlink"/>
+            <w:noProof/>
+          </w:rPr>
+          <w:t>3.10.3.</w:t>
+        </w:r>
+        <w:r>
+          <w:rPr>
+            <w:rFonts w:asciiTheme="minorHAnsi" w:eastAsiaTheme="minorEastAsia" w:hAnsiTheme="minorHAnsi" w:cstheme="minorBidi"/>
+            <w:noProof/>
+            <w:sz w:val="22"/>
+            <w:szCs w:val="22"/>
+            <w:lang w:val="de-DE"/>
+          </w:rPr>
+          <w:tab/>
+        </w:r>
+        <w:r>
+          <w:rPr>
+            <w:rStyle w:val="Hyperlink"/>
+            <w:noProof/>
+          </w:rPr>
+          <w:t>Implementation details</w:t>
+        </w:r>
+        <w:r>
+          <w:rPr>
+            <w:noProof/>
+            <w:webHidden/>
+          </w:rPr>
+          <w:tab/>
+        </w:r>
+        <w:r>
+          <w:rPr>
+            <w:noProof/>
+            <w:webHidden/>
+          </w:rPr>
+          <w:fldChar w:fldCharType="begin"/>
+        </w:r>
+        <w:r>
+          <w:rPr>
+            <w:noProof/>
+            <w:webHidden/>
+          </w:rPr>
+          <w:instrText xml:space="preserve"> PAGEREF _Toc441333519 \h </w:instrText>
+        </w:r>
+        <w:r>
+          <w:rPr>
+            <w:noProof/>
+            <w:webHidden/>
+          </w:rPr>
+        </w:r>
+        <w:r>
+          <w:rPr>
+            <w:noProof/>
+            <w:webHidden/>
+          </w:rPr>
+          <w:fldChar w:fldCharType="separate"/>
+        </w:r>
+        <w:r>
+          <w:rPr>
+            <w:noProof/>
+            <w:webHidden/>
+          </w:rPr>
+          <w:t>21</w:t>
+        </w:r>
+        <w:r>
+          <w:rPr>
+            <w:noProof/>
+            <w:webHidden/>
+          </w:rPr>
+          <w:fldChar w:fldCharType="end"/>
+        </w:r>
+      </w:hyperlink>
+    </w:p>
+    <w:p>
+      <w:pPr>
+        <w:pStyle w:val="Verzeichnis1"/>
+        <w:rPr>
+          <w:rFonts w:asciiTheme="minorHAnsi" w:eastAsiaTheme="minorEastAsia" w:hAnsiTheme="minorHAnsi" w:cstheme="minorBidi"/>
+          <w:noProof/>
+          <w:sz w:val="22"/>
+          <w:szCs w:val="22"/>
+          <w:lang w:val="de-DE"/>
+        </w:rPr>
+      </w:pPr>
+      <w:hyperlink w:anchor="_Toc441333520" w:history="1">
+        <w:r>
+          <w:rPr>
+            <w:rStyle w:val="Hyperlink"/>
+            <w:noProof/>
+          </w:rPr>
+          <w:t>4.</w:t>
+        </w:r>
+        <w:r>
+          <w:rPr>
+            <w:rFonts w:asciiTheme="minorHAnsi" w:eastAsiaTheme="minorEastAsia" w:hAnsiTheme="minorHAnsi" w:cstheme="minorBidi"/>
+            <w:noProof/>
+            <w:sz w:val="22"/>
+            <w:szCs w:val="22"/>
+            <w:lang w:val="de-DE"/>
+          </w:rPr>
+          <w:tab/>
+        </w:r>
+        <w:r>
+          <w:rPr>
+            <w:rStyle w:val="Hyperlink"/>
+            <w:noProof/>
+          </w:rPr>
           <w:t>Advanced topics</w:t>
         </w:r>
         <w:r>
@@ -4048,7 +4318,7 @@
             <w:noProof/>
             <w:webHidden/>
           </w:rPr>
-          <w:instrText xml:space="preserve"> PAGEREF _Toc402817429 \h </w:instrText>
+          <w:instrText xml:space="preserve"> PAGEREF _Toc441333520 \h </w:instrText>
         </w:r>
         <w:r>
           <w:rPr>
@@ -4094,7 +4364,7 @@
           <w:lang w:val="de-DE"/>
         </w:rPr>
       </w:pPr>
-      <w:hyperlink w:anchor="_Toc402817430" w:history="1">
+      <w:hyperlink w:anchor="_Toc441333521" w:history="1">
         <w:r>
           <w:rPr>
             <w:rStyle w:val="Hyperlink"/>
@@ -4138,7 +4408,7 @@
             <w:noProof/>
             <w:webHidden/>
           </w:rPr>
-          <w:instrText xml:space="preserve"> PAGEREF _Toc402817430 \h </w:instrText>
+          <w:instrText xml:space="preserve"> PAGEREF _Toc441333521 \h </w:instrText>
         </w:r>
         <w:r>
           <w:rPr>
@@ -4184,7 +4454,7 @@
           <w:lang w:val="de-DE"/>
         </w:rPr>
       </w:pPr>
-      <w:hyperlink w:anchor="_Toc402817431" w:history="1">
+      <w:hyperlink w:anchor="_Toc441333522" w:history="1">
         <w:r>
           <w:rPr>
             <w:rStyle w:val="Hyperlink"/>
@@ -4228,7 +4498,7 @@
             <w:noProof/>
             <w:webHidden/>
           </w:rPr>
-          <w:instrText xml:space="preserve"> PAGEREF _Toc402817431 \h </w:instrText>
+          <w:instrText xml:space="preserve"> PAGEREF _Toc441333522 \h </w:instrText>
         </w:r>
         <w:r>
           <w:rPr>
@@ -4274,7 +4544,7 @@
           <w:lang w:val="de-DE"/>
         </w:rPr>
       </w:pPr>
-      <w:hyperlink w:anchor="_Toc402817432" w:history="1">
+      <w:hyperlink w:anchor="_Toc441333523" w:history="1">
         <w:r>
           <w:rPr>
             <w:rStyle w:val="Hyperlink"/>
@@ -4318,7 +4588,7 @@
             <w:noProof/>
             <w:webHidden/>
           </w:rPr>
-          <w:instrText xml:space="preserve"> PAGEREF _Toc402817432 \h </w:instrText>
+          <w:instrText xml:space="preserve"> PAGEREF _Toc441333523 \h </w:instrText>
         </w:r>
         <w:r>
           <w:rPr>
@@ -4360,7 +4630,7 @@
           <w:lang w:val="de-DE"/>
         </w:rPr>
       </w:pPr>
-      <w:hyperlink w:anchor="_Toc402817433" w:history="1">
+      <w:hyperlink w:anchor="_Toc441333524" w:history="1">
         <w:r>
           <w:rPr>
             <w:rStyle w:val="Hyperlink"/>
@@ -4404,7 +4674,7 @@
             <w:noProof/>
             <w:webHidden/>
           </w:rPr>
-          <w:instrText xml:space="preserve"> PAGEREF _Toc402817433 \h </w:instrText>
+          <w:instrText xml:space="preserve"> PAGEREF _Toc441333524 \h </w:instrText>
         </w:r>
         <w:r>
           <w:rPr>
@@ -4450,7 +4720,7 @@
           <w:lang w:val="de-DE"/>
         </w:rPr>
       </w:pPr>
-      <w:hyperlink w:anchor="_Toc402817434" w:history="1">
+      <w:hyperlink w:anchor="_Toc441333525" w:history="1">
         <w:r>
           <w:rPr>
             <w:rStyle w:val="Hyperlink"/>
@@ -4494,7 +4764,7 @@
             <w:noProof/>
             <w:webHidden/>
           </w:rPr>
-          <w:instrText xml:space="preserve"> PAGEREF _Toc402817434 \h </w:instrText>
+          <w:instrText xml:space="preserve"> PAGEREF _Toc441333525 \h </w:instrText>
         </w:r>
         <w:r>
           <w:rPr>
@@ -4540,7 +4810,7 @@
           <w:lang w:val="de-DE"/>
         </w:rPr>
       </w:pPr>
-      <w:hyperlink w:anchor="_Toc402817435" w:history="1">
+      <w:hyperlink w:anchor="_Toc441333526" w:history="1">
         <w:r>
           <w:rPr>
             <w:rStyle w:val="Hyperlink"/>
@@ -4584,7 +4854,7 @@
             <w:noProof/>
             <w:webHidden/>
           </w:rPr>
-          <w:instrText xml:space="preserve"> PAGEREF _Toc402817435 \h </w:instrText>
+          <w:instrText xml:space="preserve"> PAGEREF _Toc441333526 \h </w:instrText>
         </w:r>
         <w:r>
           <w:rPr>
@@ -4630,7 +4900,7 @@
           <w:lang w:val="de-DE"/>
         </w:rPr>
       </w:pPr>
-      <w:hyperlink w:anchor="_Toc402817436" w:history="1">
+      <w:hyperlink w:anchor="_Toc441333527" w:history="1">
         <w:r>
           <w:rPr>
             <w:rStyle w:val="Hyperlink"/>
@@ -4674,7 +4944,7 @@
             <w:noProof/>
             <w:webHidden/>
           </w:rPr>
-          <w:instrText xml:space="preserve"> PAGEREF _Toc402817436 \h </w:instrText>
+          <w:instrText xml:space="preserve"> PAGEREF _Toc441333527 \h </w:instrText>
         </w:r>
         <w:r>
           <w:rPr>
@@ -4729,12 +4999,12 @@
       <w:pPr>
         <w:pStyle w:val="berschrift1"/>
       </w:pPr>
-      <w:bookmarkStart w:id="0" w:name="_Toc402817388"/>
+      <w:bookmarkStart w:id="1" w:name="_Toc441333476"/>
       <w:r>
         <w:lastRenderedPageBreak/>
         <w:t>The Tx concept</w:t>
       </w:r>
-      <w:bookmarkEnd w:id="0"/>
+      <w:bookmarkEnd w:id="1"/>
     </w:p>
     <w:p>
       <w:pPr>
@@ -4844,11 +5114,11 @@
       <w:pPr>
         <w:pStyle w:val="berschrift2"/>
       </w:pPr>
-      <w:bookmarkStart w:id="1" w:name="_Toc402817389"/>
+      <w:bookmarkStart w:id="2" w:name="_Toc441333477"/>
       <w:r>
         <w:t>Text keys</w:t>
       </w:r>
-      <w:bookmarkEnd w:id="1"/>
+      <w:bookmarkEnd w:id="2"/>
     </w:p>
     <w:p>
       <w:pPr>
@@ -4862,11 +5132,11 @@
       <w:pPr>
         <w:pStyle w:val="berschrift2"/>
       </w:pPr>
-      <w:bookmarkStart w:id="2" w:name="_Toc402817390"/>
+      <w:bookmarkStart w:id="3" w:name="_Toc441333478"/>
       <w:r>
         <w:t>Cultures</w:t>
       </w:r>
-      <w:bookmarkEnd w:id="2"/>
+      <w:bookmarkEnd w:id="3"/>
     </w:p>
     <w:p>
       <w:pPr>
@@ -4922,12 +5192,12 @@
       <w:pPr>
         <w:pStyle w:val="berschrift1"/>
       </w:pPr>
-      <w:bookmarkStart w:id="3" w:name="_Toc402817391"/>
+      <w:bookmarkStart w:id="4" w:name="_Toc441333479"/>
       <w:r>
         <w:lastRenderedPageBreak/>
         <w:t>Using the Tx class</w:t>
       </w:r>
-      <w:bookmarkEnd w:id="3"/>
+      <w:bookmarkEnd w:id="4"/>
     </w:p>
     <w:p>
       <w:pPr>
@@ -5089,14 +5359,17 @@
       <w:pPr>
         <w:pStyle w:val="berschrift2"/>
       </w:pPr>
-      <w:bookmarkStart w:id="4" w:name="_Toc402817392"/>
-      <w:r>
-        <w:t xml:space="preserve">From </w:t>
+      <w:bookmarkStart w:id="5" w:name="_Toc441333480"/>
+      <w:r>
+        <w:t xml:space="preserve">In </w:t>
       </w:r>
       <w:r>
         <w:t>C#</w:t>
       </w:r>
       <w:r>
+        <w:t xml:space="preserve"> code</w:t>
+      </w:r>
+      <w:r>
         <w:t xml:space="preserve"> (or any </w:t>
       </w:r>
       <w:r>
@@ -5105,7 +5378,7 @@
       <w:r>
         <w:t xml:space="preserve"> language)</w:t>
       </w:r>
-      <w:bookmarkEnd w:id="4"/>
+      <w:bookmarkEnd w:id="5"/>
     </w:p>
     <w:p>
       <w:pPr>
@@ -5140,11 +5413,11 @@
       <w:pPr>
         <w:pStyle w:val="berschrift3"/>
       </w:pPr>
-      <w:bookmarkStart w:id="5" w:name="_Toc402817393"/>
+      <w:bookmarkStart w:id="6" w:name="_Toc441333481"/>
       <w:r>
         <w:t>Initialisation</w:t>
       </w:r>
-      <w:bookmarkEnd w:id="5"/>
+      <w:bookmarkEnd w:id="6"/>
     </w:p>
     <w:p>
       <w:pPr>
@@ -5270,12 +5543,12 @@
       <w:pPr>
         <w:pStyle w:val="berschrift3"/>
       </w:pPr>
-      <w:bookmarkStart w:id="6" w:name="_Toc402817394"/>
+      <w:bookmarkStart w:id="7" w:name="_Toc441333482"/>
       <w:r>
         <w:lastRenderedPageBreak/>
         <w:t>Culture control</w:t>
       </w:r>
-      <w:bookmarkEnd w:id="6"/>
+      <w:bookmarkEnd w:id="7"/>
     </w:p>
     <w:p>
       <w:pPr>
@@ -5491,11 +5764,11 @@
       <w:pPr>
         <w:pStyle w:val="berschrift3"/>
       </w:pPr>
-      <w:bookmarkStart w:id="7" w:name="_Toc402817395"/>
+      <w:bookmarkStart w:id="8" w:name="_Toc441333483"/>
       <w:r>
         <w:t>Text translation</w:t>
       </w:r>
-      <w:bookmarkEnd w:id="7"/>
+      <w:bookmarkEnd w:id="8"/>
     </w:p>
     <w:p>
       <w:pPr>
@@ -5634,11 +5907,11 @@
       <w:pPr>
         <w:pStyle w:val="berschrift3"/>
       </w:pPr>
-      <w:bookmarkStart w:id="8" w:name="_Toc402817396"/>
+      <w:bookmarkStart w:id="9" w:name="_Toc441333484"/>
       <w:r>
         <w:t>Counts and placeholders</w:t>
       </w:r>
-      <w:bookmarkEnd w:id="8"/>
+      <w:bookmarkEnd w:id="9"/>
     </w:p>
     <w:p>
       <w:pPr>
@@ -5791,11 +6064,11 @@
       <w:pPr>
         <w:pStyle w:val="berschrift3"/>
       </w:pPr>
-      <w:bookmarkStart w:id="9" w:name="_Toc402817397"/>
+      <w:bookmarkStart w:id="10" w:name="_Toc441333485"/>
       <w:r>
         <w:t>Text conversion and decoration</w:t>
       </w:r>
-      <w:bookmarkEnd w:id="9"/>
+      <w:bookmarkEnd w:id="10"/>
     </w:p>
     <w:p>
       <w:pPr>
@@ -5888,11 +6161,11 @@
       <w:pPr>
         <w:pStyle w:val="berschrift3"/>
       </w:pPr>
-      <w:bookmarkStart w:id="10" w:name="_Toc402817398"/>
+      <w:bookmarkStart w:id="11" w:name="_Toc441333486"/>
       <w:r>
         <w:t>Number, date and time formatting</w:t>
       </w:r>
-      <w:bookmarkEnd w:id="10"/>
+      <w:bookmarkEnd w:id="11"/>
     </w:p>
     <w:p>
       <w:pPr>
@@ -6134,14 +6407,17 @@
       <w:pPr>
         <w:pStyle w:val="berschrift2"/>
       </w:pPr>
-      <w:bookmarkStart w:id="11" w:name="_Toc402817399"/>
+      <w:bookmarkStart w:id="12" w:name="_Toc441333487"/>
       <w:r>
         <w:t xml:space="preserve">In </w:t>
       </w:r>
       <w:r>
         <w:t>WPF</w:t>
       </w:r>
-      <w:bookmarkEnd w:id="11"/>
+      <w:r>
+        <w:t xml:space="preserve"> (XAML)</w:t>
+      </w:r>
+      <w:bookmarkEnd w:id="12"/>
     </w:p>
     <w:p>
       <w:pPr>
@@ -6260,8 +6536,6 @@
       <w:r>
         <w:t>software</w:t>
       </w:r>
-      <w:bookmarkStart w:id="12" w:name="_GoBack"/>
-      <w:bookmarkEnd w:id="12"/>
       <w:r>
         <w:t>/source/tx</w:t>
       </w:r>
@@ -6716,7 +6990,7 @@
       <w:pPr>
         <w:pStyle w:val="berschrift2"/>
       </w:pPr>
-      <w:bookmarkStart w:id="13" w:name="_Toc402817400"/>
+      <w:bookmarkStart w:id="13" w:name="_Toc441333488"/>
       <w:r>
         <w:t xml:space="preserve">In </w:t>
       </w:r>
@@ -6843,7 +7117,7 @@
       <w:pPr>
         <w:pStyle w:val="berschrift2"/>
       </w:pPr>
-      <w:bookmarkStart w:id="14" w:name="_Toc402817401"/>
+      <w:bookmarkStart w:id="14" w:name="_Toc441333489"/>
       <w:r>
         <w:t xml:space="preserve">In </w:t>
       </w:r>
@@ -6856,7 +7130,7 @@
       <w:pPr>
         <w:pStyle w:val="berschrift3"/>
       </w:pPr>
-      <w:bookmarkStart w:id="15" w:name="_Toc402817402"/>
+      <w:bookmarkStart w:id="15" w:name="_Toc441333490"/>
       <w:r>
         <w:t>Initialisation</w:t>
       </w:r>
@@ -6957,7 +7231,7 @@
       <w:pPr>
         <w:pStyle w:val="berschrift3"/>
       </w:pPr>
-      <w:bookmarkStart w:id="16" w:name="_Toc402817403"/>
+      <w:bookmarkStart w:id="16" w:name="_Toc441333491"/>
       <w:r>
         <w:t>Setting the request culture</w:t>
       </w:r>
@@ -7116,7 +7390,7 @@
         <w:pStyle w:val="berschrift3"/>
       </w:pPr>
       <w:bookmarkStart w:id="17" w:name="_Ref402605137"/>
-      <w:bookmarkStart w:id="18" w:name="_Toc402817404"/>
+      <w:bookmarkStart w:id="18" w:name="_Toc441333492"/>
       <w:r>
         <w:t>Use in Web Forms views</w:t>
       </w:r>
@@ -7285,6 +7559,7 @@
         <w:pStyle w:val="Codeblock"/>
       </w:pPr>
       <w:r>
+        <w:lastRenderedPageBreak/>
         <w:t>protected void Page_Load()</w:t>
       </w:r>
       <w:r>
@@ -7322,7 +7597,6 @@
         <w:pStyle w:val="Codeblock"/>
       </w:pPr>
       <w:r>
-        <w:lastRenderedPageBreak/>
         <w:t>internal static class HtmlHelper</w:t>
       </w:r>
       <w:r>
@@ -7570,6 +7844,7 @@
         <w:rPr>
           <w:rStyle w:val="Code-Kommentar"/>
         </w:rPr>
+        <w:lastRenderedPageBreak/>
         <w:t>&lt;configuration&gt;</w:t>
       </w:r>
       <w:r>
@@ -7659,7 +7934,6 @@
         <w:pStyle w:val="Textkrper"/>
       </w:pPr>
       <w:r>
-        <w:lastRenderedPageBreak/>
         <w:t xml:space="preserve">You also need to add a </w:t>
       </w:r>
       <w:r>
@@ -7673,7 +7947,7 @@
       <w:pPr>
         <w:pStyle w:val="berschrift3"/>
       </w:pPr>
-      <w:bookmarkStart w:id="19" w:name="_Toc402817405"/>
+      <w:bookmarkStart w:id="19" w:name="_Toc441333493"/>
       <w:r>
         <w:t>Use in MVC views</w:t>
       </w:r>
@@ -7723,7 +7997,7 @@
         <w:pStyle w:val="Codeblock"/>
       </w:pPr>
       <w:r>
-        <w:t>@using Unclassified.TxLib;</w:t>
+        <w:t>@using Unclassified.TxLib</w:t>
       </w:r>
       <w:r>
         <w:br/>
@@ -7756,7 +8030,19 @@
         <w:t>To avoid adding the namespace in each view, t</w:t>
       </w:r>
       <w:r>
-        <w:t>he central namespace registration for all views must be done in the Web.config file in the Views directory, not in the application root. Incorporate the following XML el</w:t>
+        <w:t>he central namespace registration for all views must be done in the Web.config file in the Views directory</w:t>
+      </w:r>
+      <w:r>
+        <w:t xml:space="preserve"> (up to MVC 5)</w:t>
+      </w:r>
+      <w:r>
+        <w:t>, not in the application root. Incorporate the fo</w:t>
+      </w:r>
+      <w:r>
+        <w:t>l</w:t>
+      </w:r>
+      <w:r>
+        <w:t>lowing XML el</w:t>
       </w:r>
       <w:r>
         <w:t>e</w:t>
@@ -7882,9 +8168,58 @@
     </w:p>
     <w:p>
       <w:pPr>
+        <w:pStyle w:val="Textkrper"/>
+      </w:pPr>
+      <w:r>
+        <w:t xml:space="preserve">For MVC 6 (part of ASP.NET 5), insert the </w:t>
+      </w:r>
+      <w:r>
+        <w:rPr>
+          <w:rStyle w:val="Code"/>
+        </w:rPr>
+        <w:t>@using</w:t>
+      </w:r>
+      <w:r>
+        <w:t xml:space="preserve"> declaration in the file Views\_ViewImports.cshtml:</w:t>
+      </w:r>
+    </w:p>
+    <w:p>
+      <w:pPr>
+        <w:pStyle w:val="Codeblock"/>
+        <w:rPr>
+          <w:rStyle w:val="Code-Kommentar"/>
+        </w:rPr>
+      </w:pPr>
+      <w:r>
+        <w:rPr>
+          <w:rStyle w:val="Code-Kommentar"/>
+        </w:rPr>
+        <w:t>@using MyProject</w:t>
+      </w:r>
+      <w:r>
+        <w:rPr>
+          <w:rStyle w:val="Code-Kommentar"/>
+        </w:rPr>
+        <w:br/>
+      </w:r>
+      <w:r>
+        <w:t>@using Unclassified.TxLib</w:t>
+      </w:r>
+      <w:r>
+        <w:br/>
+      </w:r>
+      <w:r>
+        <w:rPr>
+          <w:rStyle w:val="Code-Kommentar"/>
+        </w:rPr>
+        <w:t>@addTagHelper "*, Microsoft.AspNet.Mvc.TagHelpers"</w:t>
+      </w:r>
+    </w:p>
+    <w:p>
+      <w:pPr>
         <w:pStyle w:val="berschrift1"/>
       </w:pPr>
-      <w:bookmarkStart w:id="20" w:name="_Toc402817406"/>
+      <w:bookmarkStart w:id="20" w:name="_Toc441333494"/>
       <w:r>
         <w:lastRenderedPageBreak/>
         <w:t>TxEditor application</w:t>
@@ -7896,44 +8231,44 @@
         <w:pStyle w:val="Textkrper"/>
       </w:pPr>
       <w:r>
-        <w:t>The TxLib solution comes with a graphical translation file editor that provides all the functionality for transla</w:t>
+        <w:t>The Tx</w:t>
+      </w:r>
+      <w:r>
+        <w:t>Translation</w:t>
+      </w:r>
+      <w:r>
+        <w:t xml:space="preserve"> solution comes with a graphical translation file editor that provides all the functionality for translating personnel that don</w:t>
+      </w:r>
+      <w:r>
+        <w:t>’</w:t>
+      </w:r>
+      <w:r>
+        <w:t>t necessarily have any programming experience. The TxEditor application can load a dictionary file, list all the text keys that it defines and allow</w:t>
+      </w:r>
+      <w:r>
+        <w:t>s</w:t>
+      </w:r>
+      <w:r>
+        <w:t xml:space="preserve"> viewing and editing the translation texts. It pe</w:t>
+      </w:r>
+      <w:r>
+        <w:t>r</w:t>
+      </w:r>
+      <w:r>
+        <w:t>forms consistency checks to point the user to potential errors and highlight missing translations. TxEditor also makes use of TxLib itself so it is fully localisable and can be used to translate itself into other languages.</w:t>
+      </w:r>
+    </w:p>
+    <w:p>
+      <w:pPr>
+        <w:pStyle w:val="Textkrper"/>
+      </w:pPr>
+      <w:r>
+        <w:t>Many of the toolbar buttons are also accessible by hotkeys. If available, the hotkey is displayed in the bu</w:t>
       </w:r>
       <w:r>
         <w:t>t</w:t>
       </w:r>
       <w:r>
-        <w:t>ing personnel that don</w:t>
-      </w:r>
-      <w:r>
-        <w:t>’</w:t>
-      </w:r>
-      <w:r>
-        <w:t>t necessarily have any programming experience. The TxEditor application can load a dictionary file, list all the text keys that it defines and allow</w:t>
-      </w:r>
-      <w:r>
-        <w:t>s</w:t>
-      </w:r>
-      <w:r>
-        <w:t xml:space="preserve"> viewing and editing the translation texts. It pe</w:t>
-      </w:r>
-      <w:r>
-        <w:t>r</w:t>
-      </w:r>
-      <w:r>
-        <w:t>forms consistency checks to point the user to potential errors and highlight missing translations. TxEditor also makes use of TxLib itself so it is fully localisable and can be used to translate itself into other languages.</w:t>
-      </w:r>
-    </w:p>
-    <w:p>
-      <w:pPr>
-        <w:pStyle w:val="Textkrper"/>
-      </w:pPr>
-      <w:r>
-        <w:t>Many of the toolbar buttons are also accessible by hotkeys. If available, the hotkey is displayed in the bu</w:t>
-      </w:r>
-      <w:r>
-        <w:t>t</w:t>
-      </w:r>
-      <w:r>
         <w:t>ton’s tool tip, along with a short description of the function.</w:t>
       </w:r>
       <w:r>
@@ -7962,7 +8297,7 @@
       <w:pPr>
         <w:pStyle w:val="berschrift2"/>
       </w:pPr>
-      <w:bookmarkStart w:id="21" w:name="_Toc402817407"/>
+      <w:bookmarkStart w:id="21" w:name="_Toc441333495"/>
       <w:r>
         <w:t>Dictionary files</w:t>
       </w:r>
@@ -8439,7 +8774,7 @@
       <w:pPr>
         <w:pStyle w:val="berschrift2"/>
       </w:pPr>
-      <w:bookmarkStart w:id="22" w:name="_Toc402817408"/>
+      <w:bookmarkStart w:id="22" w:name="_Toc441333496"/>
       <w:r>
         <w:t>Cultures</w:t>
       </w:r>
@@ -9093,7 +9428,7 @@
       <w:pPr>
         <w:pStyle w:val="berschrift3"/>
       </w:pPr>
-      <w:bookmarkStart w:id="23" w:name="_Toc402817409"/>
+      <w:bookmarkStart w:id="23" w:name="_Toc441333497"/>
       <w:r>
         <w:t>Date and time formats window</w:t>
       </w:r>
@@ -9263,7 +9598,7 @@
       <w:pPr>
         <w:pStyle w:val="berschrift2"/>
       </w:pPr>
-      <w:bookmarkStart w:id="24" w:name="_Toc402817410"/>
+      <w:bookmarkStart w:id="24" w:name="_Toc441333498"/>
       <w:r>
         <w:t>Text keys</w:t>
       </w:r>
@@ -9859,7 +10194,7 @@
         <w:pStyle w:val="berschrift2"/>
       </w:pPr>
       <w:bookmarkStart w:id="25" w:name="_Ref402604123"/>
-      <w:bookmarkStart w:id="26" w:name="_Toc402817411"/>
+      <w:bookmarkStart w:id="26" w:name="_Toc441333499"/>
       <w:r>
         <w:t>Text editing</w:t>
       </w:r>
@@ -9878,7 +10213,7 @@
       <w:pPr>
         <w:pStyle w:val="berschrift3"/>
       </w:pPr>
-      <w:bookmarkStart w:id="27" w:name="_Toc402817412"/>
+      <w:bookmarkStart w:id="27" w:name="_Toc441333500"/>
       <w:r>
         <w:t>Comments</w:t>
       </w:r>
@@ -10052,7 +10387,7 @@
       <w:pPr>
         <w:pStyle w:val="berschrift3"/>
       </w:pPr>
-      <w:bookmarkStart w:id="28" w:name="_Toc402817413"/>
+      <w:bookmarkStart w:id="28" w:name="_Toc441333501"/>
       <w:r>
         <w:lastRenderedPageBreak/>
         <w:t>Text input</w:t>
@@ -10083,7 +10418,7 @@
       <w:pPr>
         <w:pStyle w:val="berschrift3"/>
       </w:pPr>
-      <w:bookmarkStart w:id="29" w:name="_Toc402817414"/>
+      <w:bookmarkStart w:id="29" w:name="_Toc441333502"/>
       <w:r>
         <w:t>Quantified texts</w:t>
       </w:r>
@@ -10201,7 +10536,7 @@
       <w:pPr>
         <w:pStyle w:val="berschrift3"/>
       </w:pPr>
-      <w:bookmarkStart w:id="30" w:name="_Toc402817415"/>
+      <w:bookmarkStart w:id="30" w:name="_Toc441333503"/>
       <w:r>
         <w:t>Placeholders</w:t>
       </w:r>
@@ -10323,7 +10658,7 @@
       <w:pPr>
         <w:pStyle w:val="berschrift3"/>
       </w:pPr>
-      <w:bookmarkStart w:id="31" w:name="_Toc402817416"/>
+      <w:bookmarkStart w:id="31" w:name="_Toc441333504"/>
       <w:r>
         <w:t>Key references</w:t>
       </w:r>
@@ -10440,7 +10775,7 @@
       <w:pPr>
         <w:pStyle w:val="berschrift2"/>
       </w:pPr>
-      <w:bookmarkStart w:id="32" w:name="_Toc402817417"/>
+      <w:bookmarkStart w:id="32" w:name="_Toc441333505"/>
       <w:r>
         <w:t>View options and filters</w:t>
       </w:r>
@@ -11317,7 +11652,7 @@
       <w:pPr>
         <w:pStyle w:val="berschrift2"/>
       </w:pPr>
-      <w:bookmarkStart w:id="33" w:name="_Toc402817418"/>
+      <w:bookmarkStart w:id="33" w:name="_Toc441333506"/>
       <w:r>
         <w:t>Application settings</w:t>
       </w:r>
@@ -11341,7 +11676,7 @@
       <w:pPr>
         <w:pStyle w:val="berschrift2"/>
       </w:pPr>
-      <w:bookmarkStart w:id="34" w:name="_Toc402817419"/>
+      <w:bookmarkStart w:id="34" w:name="_Toc441333507"/>
       <w:r>
         <w:t>Validation</w:t>
       </w:r>
@@ -11490,7 +11825,7 @@
       <w:pPr>
         <w:pStyle w:val="berschrift3"/>
       </w:pPr>
-      <w:bookmarkStart w:id="35" w:name="_Toc402817420"/>
+      <w:bookmarkStart w:id="35" w:name="_Toc441333508"/>
       <w:r>
         <w:t>Problem types</w:t>
       </w:r>
@@ -11682,7 +12017,7 @@
       <w:pPr>
         <w:pStyle w:val="berschrift3"/>
       </w:pPr>
-      <w:bookmarkStart w:id="36" w:name="_Toc402817421"/>
+      <w:bookmarkStart w:id="36" w:name="_Toc441333509"/>
       <w:r>
         <w:t xml:space="preserve">Accepting </w:t>
       </w:r>
@@ -11910,7 +12245,7 @@
       <w:pPr>
         <w:pStyle w:val="berschrift2"/>
       </w:pPr>
-      <w:bookmarkStart w:id="37" w:name="_Toc402817422"/>
+      <w:bookmarkStart w:id="37" w:name="_Toc441333510"/>
       <w:r>
         <w:t>Suggestions</w:t>
       </w:r>
@@ -12106,7 +12441,7 @@
         <w:pStyle w:val="berschrift2"/>
       </w:pPr>
       <w:bookmarkStart w:id="38" w:name="_Ref402603967"/>
-      <w:bookmarkStart w:id="39" w:name="_Toc402817423"/>
+      <w:bookmarkStart w:id="39" w:name="_Toc441333511"/>
       <w:r>
         <w:t>Keyboard shortcuts</w:t>
       </w:r>
@@ -12125,7 +12460,7 @@
       <w:pPr>
         <w:pStyle w:val="berschrift3"/>
       </w:pPr>
-      <w:bookmarkStart w:id="40" w:name="_Toc402817424"/>
+      <w:bookmarkStart w:id="40" w:name="_Toc441333512"/>
       <w:r>
         <w:t>Global shortcuts</w:t>
       </w:r>
@@ -12278,7 +12613,7 @@
       <w:pPr>
         <w:pStyle w:val="berschrift3"/>
       </w:pPr>
-      <w:bookmarkStart w:id="41" w:name="_Toc402817425"/>
+      <w:bookmarkStart w:id="41" w:name="_Toc441333513"/>
       <w:r>
         <w:t>In the text key tree</w:t>
       </w:r>
@@ -12339,7 +12674,7 @@
       <w:pPr>
         <w:pStyle w:val="berschrift3"/>
       </w:pPr>
-      <w:bookmarkStart w:id="42" w:name="_Toc402817426"/>
+      <w:bookmarkStart w:id="42" w:name="_Toc441333514"/>
       <w:r>
         <w:t>In the search filter input field</w:t>
       </w:r>
@@ -12361,7 +12696,7 @@
       <w:pPr>
         <w:pStyle w:val="berschrift3"/>
       </w:pPr>
-      <w:bookmarkStart w:id="43" w:name="_Toc402817427"/>
+      <w:bookmarkStart w:id="43" w:name="_Toc441333515"/>
       <w:r>
         <w:t>In a translation input field</w:t>
       </w:r>
@@ -12437,7 +12772,7 @@
       <w:pPr>
         <w:pStyle w:val="berschrift2"/>
       </w:pPr>
-      <w:bookmarkStart w:id="44" w:name="_Toc402817428"/>
+      <w:bookmarkStart w:id="44" w:name="_Toc441333516"/>
       <w:r>
         <w:lastRenderedPageBreak/>
         <w:t xml:space="preserve">Text key </w:t>
@@ -12476,7 +12811,31 @@
         <w:t>k</w:t>
       </w:r>
       <w:r>
-        <w:t>ground until you press a hotkey. The workflow is the following:</w:t>
+        <w:t>ground until you press a hotkey.</w:t>
+      </w:r>
+    </w:p>
+    <w:p>
+      <w:pPr>
+        <w:pStyle w:val="berschrift3"/>
+      </w:pPr>
+      <w:bookmarkStart w:id="45" w:name="_Toc441333517"/>
+      <w:r>
+        <w:t>Workflow</w:t>
+      </w:r>
+      <w:bookmarkEnd w:id="45"/>
+    </w:p>
+    <w:p>
+      <w:pPr>
+        <w:pStyle w:val="Textkrper"/>
+      </w:pPr>
+      <w:r>
+        <w:t xml:space="preserve">The </w:t>
+      </w:r>
+      <w:r>
+        <w:t xml:space="preserve">wizard </w:t>
+      </w:r>
+      <w:r>
+        <w:t>workflow is the following:</w:t>
       </w:r>
     </w:p>
     <w:p>
@@ -12587,6 +12946,27 @@
       <w:r>
         <w:t xml:space="preserve"> call inside the existing string.</w:t>
       </w:r>
+      <w:r>
+        <w:t xml:space="preserve"> (Include the </w:t>
+      </w:r>
+      <w:r>
+        <w:rPr>
+          <w:rStyle w:val="Code"/>
+        </w:rPr>
+        <w:t>@</w:t>
+      </w:r>
+      <w:r>
+        <w:t xml:space="preserve"> and </w:t>
+      </w:r>
+      <w:r>
+        <w:rPr>
+          <w:rStyle w:val="Code"/>
+        </w:rPr>
+        <w:t>$</w:t>
+      </w:r>
+      <w:r>
+        <w:t xml:space="preserve"> prefix in the selection for verbatim and interpolated strings.)</w:t>
+      </w:r>
     </w:p>
     <w:p>
       <w:pPr>
@@ -12704,7 +13084,19 @@
         <w:t>&lt;Run&gt;</w:t>
       </w:r>
       <w:r>
-        <w:t xml:space="preserve"> items or introduce a </w:t>
+        <w:t xml:space="preserve"> items or </w:t>
+      </w:r>
+      <w:r>
+        <w:t xml:space="preserve">even insert </w:t>
+      </w:r>
+      <w:r>
+        <w:t>a</w:t>
+      </w:r>
+      <w:r>
+        <w:t xml:space="preserve"> new</w:t>
+      </w:r>
+      <w:r>
+        <w:t xml:space="preserve"> </w:t>
       </w:r>
       <w:r>
         <w:rPr>
@@ -12713,7 +13105,13 @@
         <w:t>&lt;TextBlock&gt;</w:t>
       </w:r>
       <w:r>
-        <w:t xml:space="preserve"> at all.</w:t>
+        <w:t xml:space="preserve"> </w:t>
+      </w:r>
+      <w:r>
+        <w:t>first</w:t>
+      </w:r>
+      <w:r>
+        <w:t>.</w:t>
       </w:r>
     </w:p>
     <w:p>
@@ -12727,7 +13125,19 @@
         <w:rPr>
           <w:rStyle w:val="Code"/>
         </w:rPr>
-        <w:t>&lt;%= Tx.T(...) %&gt;</w:t>
+        <w:t>&lt;%= Tx.T(</w:t>
+      </w:r>
+      <w:r>
+        <w:rPr>
+          <w:rStyle w:val="Code"/>
+        </w:rPr>
+        <w:t>…</w:t>
+      </w:r>
+      <w:r>
+        <w:rPr>
+          <w:rStyle w:val="Code"/>
+        </w:rPr>
+        <w:t>) %&gt;</w:t>
       </w:r>
       <w:r>
         <w:t xml:space="preserve"> syntax</w:t>
@@ -12784,6 +13194,44 @@
     </w:p>
     <w:p>
       <w:pPr>
+        <w:pStyle w:val="Aufzhlungszeichen2"/>
+      </w:pPr>
+      <w:r>
+        <w:t>For ASP.NET MVC (.cshtml files), there are two options. If the text is from a string literal in an exis</w:t>
+      </w:r>
+      <w:r>
+        <w:t>t</w:t>
+      </w:r>
+      <w:r>
+        <w:t xml:space="preserve">ing code block, </w:t>
+      </w:r>
+      <w:r>
+        <w:t xml:space="preserve">it is the same as </w:t>
+      </w:r>
+      <w:r>
+        <w:t>for normal C# files (see above). You must include the double quotes so that TxEditor knows it’s from code. If the text is normal HTML content, there are no do</w:t>
+      </w:r>
+      <w:r>
+        <w:t>u</w:t>
+      </w:r>
+      <w:r>
+        <w:t xml:space="preserve">ble quotes and the text will be inserted back in the </w:t>
+      </w:r>
+      <w:r>
+        <w:rPr>
+          <w:rStyle w:val="Code"/>
+        </w:rPr>
+        <w:t>@Tx.T(…)</w:t>
+      </w:r>
+      <w:r>
+        <w:t xml:space="preserve"> syntax.</w:t>
+      </w:r>
+      <w:r>
+        <w:t xml:space="preserve"> HTML entities are decoded.</w:t>
+      </w:r>
+    </w:p>
+    <w:p>
+      <w:pPr>
         <w:pStyle w:val="Listennummer"/>
       </w:pPr>
       <w:r>
@@ -12813,22 +13261,46 @@
         <w:t>/.aspx</w:t>
       </w:r>
       <w:r>
-        <w:t xml:space="preserve">; </w:t>
-      </w:r>
-      <w:r>
-        <w:t>selection is remembered but not aut</w:t>
-      </w:r>
-      <w:r>
-        <w:t>o</w:t>
-      </w:r>
-      <w:r>
-        <w:t xml:space="preserve">matically recognised) and to enter a new text key for the text you just selected. The selected text </w:t>
+        <w:t>/.cshtml).</w:t>
+      </w:r>
+      <w:r>
+        <w:t xml:space="preserve"> </w:t>
+      </w:r>
+      <w:r>
+        <w:t xml:space="preserve">The </w:t>
+      </w:r>
+      <w:r>
+        <w:t>selection is remembered</w:t>
+      </w:r>
+      <w:r>
+        <w:t>,</w:t>
+      </w:r>
+      <w:r>
+        <w:t xml:space="preserve"> but </w:t>
+      </w:r>
+      <w:r>
+        <w:t xml:space="preserve">it is </w:t>
+      </w:r>
+      <w:r>
+        <w:t>automatically recognised</w:t>
+      </w:r>
+      <w:r>
+        <w:t xml:space="preserve"> from the Visual Studio editor file name if possible. Then you can</w:t>
+      </w:r>
+      <w:r>
+        <w:t xml:space="preserve"> enter a new text key for the text you just selected. The selected text </w:t>
       </w:r>
       <w:r>
         <w:t xml:space="preserve">from Visual Studio </w:t>
       </w:r>
       <w:r>
-        <w:t>is set in the text field where you can further edit it to clean up any source remains. If the selected text is surrounded by double quotes, these are removed and backslash escape sequences are automatically resolved.</w:t>
+        <w:t>is set in the text field where you can further edit it to clean up any source remains. If the selected text is surrounded by do</w:t>
+      </w:r>
+      <w:r>
+        <w:t>u</w:t>
+      </w:r>
+      <w:r>
+        <w:t>ble quotes, these are removed and backslash escape sequences are automatically resolved.</w:t>
       </w:r>
     </w:p>
     <w:p>
@@ -12845,7 +13317,19 @@
         <w:t>e</w:t>
       </w:r>
       <w:r>
-        <w:t>lected just like when renaming a text key. This allows you to either overwrite the last segment and create a new text key on the same level, or move the cursor to the end and create a new text key one level below.</w:t>
+        <w:t xml:space="preserve">lected just like when </w:t>
+      </w:r>
+      <w:r>
+        <w:t xml:space="preserve">duplicating </w:t>
+      </w:r>
+      <w:r>
+        <w:t>a text key. This allows you to either overwrite the last segment and create a new text key on the same level, or move the cursor to the end and create a new text key one le</w:t>
+      </w:r>
+      <w:r>
+        <w:t>v</w:t>
+      </w:r>
+      <w:r>
+        <w:t>el below.</w:t>
       </w:r>
     </w:p>
     <w:p>
@@ -12853,6 +13337,7 @@
         <w:pStyle w:val="Aufzhlungszeichen2"/>
       </w:pPr>
       <w:r>
+        <w:lastRenderedPageBreak/>
         <w:t xml:space="preserve">If the selected text already appears in an existing text key, </w:t>
       </w:r>
       <w:r>
@@ -12874,7 +13359,19 @@
         <w:t xml:space="preserve">. </w:t>
       </w:r>
       <w:r>
-        <w:t>Above the new text key, a list box shows all other text keys with an exact match or similar texts, and the previously assigned text key, if any. Double-click on an item in the list to set its text key.</w:t>
+        <w:t xml:space="preserve">Above the new text key, a list box shows all other text keys with an exact match or similar texts, and the previously assigned text key, if any. Double-click on an item in the list </w:t>
+      </w:r>
+      <w:r>
+        <w:t xml:space="preserve">(or select and item and press the Enter key) </w:t>
+      </w:r>
+      <w:r>
+        <w:t xml:space="preserve">to </w:t>
+      </w:r>
+      <w:r>
+        <w:t xml:space="preserve">use </w:t>
+      </w:r>
+      <w:r>
+        <w:t>its text key.</w:t>
       </w:r>
     </w:p>
     <w:p>
@@ -12882,95 +13379,6 @@
         <w:pStyle w:val="Listennummer"/>
       </w:pPr>
       <w:r>
-        <w:t xml:space="preserve">For XAML files, you have the option to set the selected text as </w:t>
-      </w:r>
-      <w:r>
-        <w:rPr>
-          <w:rStyle w:val="Code"/>
-        </w:rPr>
-        <w:t>Default</w:t>
-      </w:r>
-      <w:r>
-        <w:t xml:space="preserve"> </w:t>
-      </w:r>
-      <w:r>
-        <w:t>property</w:t>
-      </w:r>
-      <w:r>
-        <w:t xml:space="preserve"> in the Tx binding so that you still see the original text at design time. Otherwise, the text key will be displayed instead.</w:t>
-      </w:r>
-    </w:p>
-    <w:p>
-      <w:pPr>
-        <w:pStyle w:val="Aufzhlungszeichen2"/>
-      </w:pPr>
-      <w:r>
-        <w:rPr>
-          <w:rStyle w:val="UI-Verweis"/>
-        </w:rPr>
-        <w:t>Note</w:t>
-      </w:r>
-      <w:r>
-        <w:rPr>
-          <w:rStyle w:val="UI-Verweis"/>
-        </w:rPr>
-        <w:t>:</w:t>
-      </w:r>
-      <w:r>
-        <w:t xml:space="preserve"> </w:t>
-      </w:r>
-      <w:r>
-        <w:t>K</w:t>
-      </w:r>
-      <w:r>
-        <w:t xml:space="preserve">eeping a default text in the source code may leave old texts when they’re updated in the dictionary, which can confuse the </w:t>
-      </w:r>
-      <w:r>
-        <w:t>developer</w:t>
-      </w:r>
-      <w:r>
-        <w:t>.</w:t>
-      </w:r>
-      <w:r>
-        <w:t xml:space="preserve"> You may </w:t>
-      </w:r>
-      <w:r>
-        <w:t xml:space="preserve">also </w:t>
-      </w:r>
-      <w:r>
-        <w:t xml:space="preserve">want to change these default texts in the XAML code to an abbreviated version to keep </w:t>
-      </w:r>
-      <w:r>
-        <w:t xml:space="preserve">the layout </w:t>
-      </w:r>
-      <w:r>
-        <w:t xml:space="preserve">readable </w:t>
-      </w:r>
-      <w:r>
-        <w:t>with large amounts of co</w:t>
-      </w:r>
-      <w:r>
-        <w:t>n</w:t>
-      </w:r>
-      <w:r>
-        <w:t xml:space="preserve">trols </w:t>
-      </w:r>
-      <w:r>
-        <w:t>in the designer, like for in</w:t>
-      </w:r>
-      <w:r>
-        <w:t>stance in a tool</w:t>
-      </w:r>
-      <w:r>
-        <w:t>bar.</w:t>
-      </w:r>
-    </w:p>
-    <w:p>
-      <w:pPr>
-        <w:pStyle w:val="Listennummer"/>
-      </w:pPr>
-      <w:r>
-        <w:lastRenderedPageBreak/>
         <w:t xml:space="preserve">Confirm the dialog by pressing the </w:t>
       </w:r>
       <w:r>
@@ -13044,6 +13452,144 @@
       </w:r>
       <w:r>
         <w:t xml:space="preserve"> necessary.</w:t>
+      </w:r>
+    </w:p>
+    <w:p>
+      <w:pPr>
+        <w:pStyle w:val="berschrift3"/>
+      </w:pPr>
+      <w:bookmarkStart w:id="46" w:name="_Toc441333518"/>
+      <w:r>
+        <w:t>Options</w:t>
+      </w:r>
+      <w:bookmarkEnd w:id="46"/>
+    </w:p>
+    <w:p>
+      <w:pPr>
+        <w:pStyle w:val="Textkrper"/>
+      </w:pPr>
+      <w:r>
+        <w:t>When placeholders are supported, they are parsed from the selected source code string and additional input fields are displayed for each of them. You can rename placeholders by entering a different name. The new placeholder name is applied to the translated text when leaving that input field or pressing a button.</w:t>
+      </w:r>
+      <w:r>
+        <w:t xml:space="preserve"> Be car</w:t>
+      </w:r>
+      <w:r>
+        <w:t>e</w:t>
+      </w:r>
+      <w:r>
+        <w:t>ful not to enter the same placeholder name twice or the placeholder occurences in the text can’t be disti</w:t>
+      </w:r>
+      <w:r>
+        <w:t>n</w:t>
+      </w:r>
+      <w:r>
+        <w:t xml:space="preserve">guished anymore. The </w:t>
+      </w:r>
+      <w:r>
+        <w:rPr>
+          <w:rStyle w:val="UI-Verweis"/>
+        </w:rPr>
+        <w:t>Q</w:t>
+      </w:r>
+      <w:r>
+        <w:t xml:space="preserve"> option allows you to put the placeholder value in quotes by using the </w:t>
+      </w:r>
+      <w:r>
+        <w:rPr>
+          <w:rStyle w:val="Code"/>
+        </w:rPr>
+        <w:t>TQ</w:t>
+      </w:r>
+      <w:r>
+        <w:t xml:space="preserve"> method.</w:t>
+      </w:r>
+      <w:r>
+        <w:t xml:space="preserve"> If you do not need a placeholder anymore, clear its name so it will not be inserted in the generated code.</w:t>
+      </w:r>
+    </w:p>
+    <w:p>
+      <w:pPr>
+        <w:pStyle w:val="Textkrper"/>
+      </w:pPr>
+      <w:r>
+        <w:t xml:space="preserve">The option </w:t>
+      </w:r>
+      <w:r>
+        <w:rPr>
+          <w:rStyle w:val="UI-Verweis"/>
+        </w:rPr>
+        <w:t>Add colon (TC)</w:t>
+      </w:r>
+      <w:r>
+        <w:t xml:space="preserve"> is available when the selected text ends with a colon (:). If this option is checked, the text is stored in the dictionary without the trailing colon and whitespace, and the method call </w:t>
+      </w:r>
+      <w:r>
+        <w:rPr>
+          <w:rStyle w:val="Code"/>
+        </w:rPr>
+        <w:t>TC</w:t>
+      </w:r>
+      <w:r>
+        <w:t xml:space="preserve"> is used instead of </w:t>
+      </w:r>
+      <w:r>
+        <w:rPr>
+          <w:rStyle w:val="Code"/>
+        </w:rPr>
+        <w:t>T</w:t>
+      </w:r>
+      <w:r>
+        <w:t>. The remaining whitespace is put back to the edited file. Any whitespace before the colon is r</w:t>
+      </w:r>
+      <w:r>
+        <w:t>e</w:t>
+      </w:r>
+      <w:r>
+        <w:t>moved.</w:t>
+      </w:r>
+    </w:p>
+    <w:p>
+      <w:pPr>
+        <w:pStyle w:val="Textkrper"/>
+      </w:pPr>
+      <w:r>
+        <w:t xml:space="preserve">For XAML files, you have the option to set the selected text as </w:t>
+      </w:r>
+      <w:r>
+        <w:rPr>
+          <w:rStyle w:val="Code"/>
+        </w:rPr>
+        <w:t>Default</w:t>
+      </w:r>
+      <w:r>
+        <w:t xml:space="preserve"> </w:t>
+      </w:r>
+      <w:r>
+        <w:t>property</w:t>
+      </w:r>
+      <w:r>
+        <w:t xml:space="preserve"> in the Tx binding so that you still see the original text at design time. Otherwise, the text key will be displayed instead.</w:t>
+      </w:r>
+    </w:p>
+    <w:p>
+      <w:pPr>
+        <w:pStyle w:val="Textkrper"/>
+      </w:pPr>
+      <w:r>
+        <w:rPr>
+          <w:rStyle w:val="UI-Verweis"/>
+        </w:rPr>
+        <w:t>Note:</w:t>
+      </w:r>
+      <w:r>
+        <w:t xml:space="preserve"> Keeping a default text in the source code may leave old texts when they’re updated in the dictionary, which can confuse the developer. You may also want to change these default texts in the XAML code to an abbreviated version to keep the layout readable with large amounts of controls in the designer, like for i</w:t>
+      </w:r>
+      <w:r>
+        <w:t>n</w:t>
+      </w:r>
+      <w:r>
+        <w:t>stance in a toolbar.</w:t>
       </w:r>
     </w:p>
     <w:p>
@@ -13136,6 +13682,16 @@
     </w:p>
     <w:p>
       <w:pPr>
+        <w:pStyle w:val="berschrift3"/>
+      </w:pPr>
+      <w:bookmarkStart w:id="47" w:name="_Toc441333519"/>
+      <w:r>
+        <w:t>Implementation details</w:t>
+      </w:r>
+      <w:bookmarkEnd w:id="47"/>
+    </w:p>
+    <w:p>
+      <w:pPr>
         <w:pStyle w:val="Textkrper"/>
       </w:pPr>
       <w:r>
@@ -13178,22 +13734,22 @@
       <w:pPr>
         <w:pStyle w:val="berschrift1"/>
       </w:pPr>
-      <w:bookmarkStart w:id="45" w:name="_Toc402817429"/>
+      <w:bookmarkStart w:id="48" w:name="_Toc441333520"/>
       <w:r>
         <w:lastRenderedPageBreak/>
         <w:t>Advanced topics</w:t>
       </w:r>
-      <w:bookmarkEnd w:id="45"/>
+      <w:bookmarkEnd w:id="48"/>
     </w:p>
     <w:p>
       <w:pPr>
         <w:pStyle w:val="berschrift2"/>
       </w:pPr>
-      <w:bookmarkStart w:id="46" w:name="_Toc402817430"/>
+      <w:bookmarkStart w:id="49" w:name="_Toc441333521"/>
       <w:r>
         <w:t>Multithreading</w:t>
       </w:r>
-      <w:bookmarkEnd w:id="46"/>
+      <w:bookmarkEnd w:id="49"/>
     </w:p>
     <w:p>
       <w:pPr>
@@ -13242,11 +13798,11 @@
       <w:pPr>
         <w:pStyle w:val="berschrift2"/>
       </w:pPr>
-      <w:bookmarkStart w:id="47" w:name="_Toc402817431"/>
+      <w:bookmarkStart w:id="50" w:name="_Toc441333522"/>
       <w:r>
         <w:t>Logging</w:t>
       </w:r>
-      <w:bookmarkEnd w:id="47"/>
+      <w:bookmarkEnd w:id="50"/>
     </w:p>
     <w:p>
       <w:pPr>
@@ -13438,11 +13994,11 @@
       <w:pPr>
         <w:pStyle w:val="berschrift2"/>
       </w:pPr>
-      <w:bookmarkStart w:id="48" w:name="_Toc402817432"/>
+      <w:bookmarkStart w:id="51" w:name="_Toc441333523"/>
       <w:r>
         <w:t>Test modes</w:t>
       </w:r>
-      <w:bookmarkEnd w:id="48"/>
+      <w:bookmarkEnd w:id="51"/>
     </w:p>
     <w:p>
       <w:pPr>
@@ -13829,12 +14385,12 @@
       <w:pPr>
         <w:pStyle w:val="berschrift1"/>
       </w:pPr>
-      <w:bookmarkStart w:id="49" w:name="_Toc402817433"/>
+      <w:bookmarkStart w:id="52" w:name="_Toc441333524"/>
       <w:r>
         <w:lastRenderedPageBreak/>
         <w:t>Text key best practices</w:t>
       </w:r>
-      <w:bookmarkEnd w:id="49"/>
+      <w:bookmarkEnd w:id="52"/>
     </w:p>
     <w:p>
       <w:pPr>
@@ -13848,11 +14404,11 @@
       <w:pPr>
         <w:pStyle w:val="berschrift2"/>
       </w:pPr>
-      <w:bookmarkStart w:id="50" w:name="_Toc402817434"/>
+      <w:bookmarkStart w:id="53" w:name="_Toc441333525"/>
       <w:r>
         <w:t>Structure</w:t>
       </w:r>
-      <w:bookmarkEnd w:id="50"/>
+      <w:bookmarkEnd w:id="53"/>
     </w:p>
     <w:p>
       <w:pPr>
@@ -14196,12 +14752,12 @@
       <w:pPr>
         <w:pStyle w:val="berschrift2"/>
       </w:pPr>
-      <w:bookmarkStart w:id="51" w:name="_Toc402817435"/>
+      <w:bookmarkStart w:id="54" w:name="_Toc441333526"/>
       <w:r>
         <w:lastRenderedPageBreak/>
         <w:t>Naming text keys</w:t>
       </w:r>
-      <w:bookmarkEnd w:id="51"/>
+      <w:bookmarkEnd w:id="54"/>
     </w:p>
     <w:p>
       <w:pPr>
@@ -14573,12 +15129,12 @@
       <w:pPr>
         <w:pStyle w:val="berschrift2"/>
       </w:pPr>
-      <w:bookmarkStart w:id="52" w:name="_Toc402817436"/>
+      <w:bookmarkStart w:id="55" w:name="_Toc441333527"/>
       <w:r>
         <w:lastRenderedPageBreak/>
         <w:t>Tx system keys</w:t>
       </w:r>
-      <w:bookmarkEnd w:id="52"/>
+      <w:bookmarkEnd w:id="55"/>
     </w:p>
     <w:p>
       <w:pPr>
@@ -14848,21 +15404,11 @@
         <w:tab w:val="right" w:pos="9639"/>
       </w:tabs>
     </w:pPr>
-    <w:r>
-      <w:fldChar w:fldCharType="begin"/>
-    </w:r>
-    <w:r>
-      <w:instrText xml:space="preserve"> TITLE   \* MERGEFORMAT </w:instrText>
-    </w:r>
-    <w:r>
-      <w:fldChar w:fldCharType="separate"/>
-    </w:r>
-    <w:r>
-      <w:t>Tx Translation &amp; Localisation for .NET and WPF</w:t>
-    </w:r>
-    <w:r>
-      <w:fldChar w:fldCharType="end"/>
-    </w:r>
+    <w:fldSimple w:instr=" TITLE   \* MERGEFORMAT ">
+      <w:r>
+        <w:t>Tx Translation &amp; Localisation for .NET and WPF</w:t>
+      </w:r>
+    </w:fldSimple>
     <w:r>
       <w:tab/>
     </w:r>
@@ -14884,48 +15430,22 @@
         <w:tab w:val="right" w:pos="9639"/>
       </w:tabs>
     </w:pPr>
-    <w:r>
-      <w:fldChar w:fldCharType="begin"/>
-    </w:r>
-    <w:r>
-      <w:instrText xml:space="preserve"> TITLE   \* MERGEFORMAT </w:instrText>
-    </w:r>
-    <w:r>
-      <w:fldChar w:fldCharType="separate"/>
-    </w:r>
-    <w:r>
-      <w:t>Tx Translation &amp; Localisation for .NET and WPF</w:t>
-    </w:r>
-    <w:r>
-      <w:fldChar w:fldCharType="end"/>
-    </w:r>
+    <w:fldSimple w:instr=" TITLE   \* MERGEFORMAT ">
+      <w:r>
+        <w:t>Tx Translation &amp; Localisation for .NET and WPF</w:t>
+      </w:r>
+    </w:fldSimple>
     <w:r>
       <w:tab/>
     </w:r>
-    <w:r>
-      <w:fldChar w:fldCharType="begin"/>
-    </w:r>
-    <w:r>
-      <w:instrText xml:space="preserve"> STYLEREF  "Ü</w:instrText>
-    </w:r>
-    <w:r>
-      <w:instrText xml:space="preserve">berschrift 1" \l  \* MERGEFORMAT </w:instrText>
-    </w:r>
-    <w:r>
-      <w:fldChar w:fldCharType="separate"/>
-    </w:r>
-    <w:r>
-      <w:rPr>
-        <w:noProof/>
-      </w:rPr>
-      <w:t>The Tx concept</w:t>
-    </w:r>
-    <w:r>
-      <w:rPr>
-        <w:noProof/>
-      </w:rPr>
-      <w:fldChar w:fldCharType="end"/>
-    </w:r>
+    <w:fldSimple w:instr=" STYLEREF  &quot;Überschrift 1&quot; \l  \* MERGEFORMAT ">
+      <w:r>
+        <w:rPr>
+          <w:noProof/>
+        </w:rPr>
+        <w:t>The Tx concept</w:t>
+      </w:r>
+    </w:fldSimple>
     <w:r>
       <w:tab/>
     </w:r>
@@ -15073,7 +15593,7 @@
   <w:abstractNum w:abstractNumId="7">
     <w:nsid w:val="FFFFFF83"/>
     <w:multiLevelType w:val="singleLevel"/>
-    <w:tmpl w:val="56C665DA"/>
+    <w:tmpl w:val="C436D012"/>
     <w:lvl w:ilvl="0">
       <w:start w:val="1"/>
       <w:numFmt w:val="bullet"/>
@@ -15094,7 +15614,7 @@
   <w:abstractNum w:abstractNumId="8">
     <w:nsid w:val="FFFFFF88"/>
     <w:multiLevelType w:val="singleLevel"/>
-    <w:tmpl w:val="47C00056"/>
+    <w:tmpl w:val="B80C21C4"/>
     <w:lvl w:ilvl="0">
       <w:start w:val="1"/>
       <w:numFmt w:val="decimal"/>
@@ -19575,7 +20095,7 @@
 </file>
 
 <file path=customXml/itemProps1.xml><?xml version="1.0" encoding="utf-8"?>
-<ds:datastoreItem xmlns:ds="http://schemas.openxmlformats.org/officeDocument/2006/customXml" ds:itemID="{EC62FC5D-5105-4631-BF87-2F8273763533}">
+<ds:datastoreItem xmlns:ds="http://schemas.openxmlformats.org/officeDocument/2006/customXml" ds:itemID="{8C6FCC6B-A792-43F8-A89D-3FF1D9959F46}">
   <ds:schemaRefs>
     <ds:schemaRef ds:uri="http://schemas.openxmlformats.org/officeDocument/2006/bibliography"/>
   </ds:schemaRefs>

</xml_diff>